<commit_message>
Mostly working web, spawning, and player movement (also on multiplayer)
</commit_message>
<xml_diff>
--- a/non_game/[Idea] Game Off (2021).docx
+++ b/non_game/[Idea] Game Off (2021).docx
@@ -1109,7 +1109,7 @@
         <w:pStyle w:val="ListParagraph"/>
         <w:numPr>
           <w:ilvl w:val="0"/>
-          <w:numId w:val="32"/>
+          <w:numId w:val="39"/>
         </w:numPr>
         <w:rPr>
           <w:lang w:val="en-US"/>
@@ -1119,7 +1119,7 @@
         <w:rPr>
           <w:lang w:val="en-US"/>
         </w:rPr>
-        <w:t>Don’t spawn items too close to each other. (Just loop through them all and check distance.)</w:t>
+        <w:t>Don’t alternate blindly =&gt; count how many items are ON the web and how many are OFF (they know that when placed).</w:t>
       </w:r>
     </w:p>
     <w:p>
@@ -1127,7 +1127,7 @@
         <w:pStyle w:val="ListParagraph"/>
         <w:numPr>
           <w:ilvl w:val="0"/>
-          <w:numId w:val="32"/>
+          <w:numId w:val="39"/>
         </w:numPr>
         <w:rPr>
           <w:lang w:val="en-US"/>
@@ -1137,167 +1137,7 @@
         <w:rPr>
           <w:lang w:val="en-US"/>
         </w:rPr>
-        <w:t xml:space="preserve">Don’t spawn items too close to players. (Loop through them </w:t>
-      </w:r>
-      <w:r>
-        <w:rPr>
-          <w:i/>
-          <w:iCs/>
-          <w:lang w:val="en-US"/>
-        </w:rPr>
-        <w:t>or</w:t>
-      </w:r>
-      <w:r>
-        <w:rPr>
-          <w:lang w:val="en-US"/>
-        </w:rPr>
-        <w:t xml:space="preserve"> use intersection test.)</w:t>
-      </w:r>
-    </w:p>
-    <w:p>
-      <w:pPr>
-        <w:pStyle w:val="ListParagraph"/>
-        <w:numPr>
-          <w:ilvl w:val="0"/>
-          <w:numId w:val="32"/>
-        </w:numPr>
-        <w:rPr>
-          <w:lang w:val="en-US"/>
-        </w:rPr>
-      </w:pPr>
-      <w:r>
-        <w:rPr>
-          <w:lang w:val="en-US"/>
-        </w:rPr>
-        <w:t xml:space="preserve">Items that should be </w:t>
-      </w:r>
-      <w:r>
-        <w:rPr>
-          <w:i/>
-          <w:iCs/>
-          <w:lang w:val="en-US"/>
-        </w:rPr>
-        <w:t>off the web</w:t>
-      </w:r>
-      <w:r>
-        <w:rPr>
-          <w:lang w:val="en-US"/>
-        </w:rPr>
-        <w:t xml:space="preserve"> should </w:t>
-      </w:r>
-      <w:r>
-        <w:rPr>
-          <w:i/>
-          <w:iCs/>
-          <w:lang w:val="en-US"/>
-        </w:rPr>
-        <w:t>retry</w:t>
-      </w:r>
-      <w:r>
-        <w:rPr>
-          <w:lang w:val="en-US"/>
-        </w:rPr>
-        <w:t xml:space="preserve"> the algorithm </w:t>
-      </w:r>
-      <w:r>
-        <w:rPr>
-          <w:lang w:val="en-US"/>
-        </w:rPr>
-        <w:t>if</w:t>
-      </w:r>
-      <w:r>
-        <w:rPr>
-          <w:lang w:val="en-US"/>
-        </w:rPr>
-        <w:t xml:space="preserve"> their location intersects with an edge.</w:t>
-      </w:r>
-      <w:r>
-        <w:rPr>
-          <w:lang w:val="en-US"/>
-        </w:rPr>
-        <w:t xml:space="preserve"> (Can happen when the level gets full over time.)</w:t>
-      </w:r>
-    </w:p>
-    <w:p>
-      <w:pPr>
-        <w:rPr>
-          <w:lang w:val="en-US"/>
-        </w:rPr>
-      </w:pPr>
-    </w:p>
-    <w:p>
-      <w:pPr>
-        <w:rPr>
-          <w:lang w:val="en-US"/>
-        </w:rPr>
-      </w:pPr>
-      <w:r>
-        <w:rPr>
-          <w:b/>
-          <w:bCs/>
-          <w:lang w:val="en-US"/>
-        </w:rPr>
-        <w:t>Players:</w:t>
-      </w:r>
-    </w:p>
-    <w:p>
-      <w:pPr>
-        <w:pStyle w:val="ListParagraph"/>
-        <w:numPr>
-          <w:ilvl w:val="0"/>
-          <w:numId w:val="33"/>
-        </w:numPr>
-        <w:rPr>
-          <w:lang w:val="en-US"/>
-        </w:rPr>
-      </w:pPr>
-      <w:r>
-        <w:rPr>
-          <w:lang w:val="en-US"/>
-        </w:rPr>
-        <w:t xml:space="preserve">Test conflict </w:t>
-      </w:r>
-      <w:r>
-        <w:rPr>
-          <w:lang w:val="en-US"/>
-        </w:rPr>
-        <w:t>resolution</w:t>
-      </w:r>
-    </w:p>
-    <w:p>
-      <w:pPr>
-        <w:pStyle w:val="ListParagraph"/>
-        <w:numPr>
-          <w:ilvl w:val="0"/>
-          <w:numId w:val="33"/>
-        </w:numPr>
-        <w:rPr>
-          <w:lang w:val="en-US"/>
-        </w:rPr>
-      </w:pPr>
-      <w:r>
-        <w:rPr>
-          <w:lang w:val="en-US"/>
-        </w:rPr>
-        <w:t>Spawn based on GlobalInput</w:t>
-      </w:r>
-    </w:p>
-    <w:p>
-      <w:pPr>
-        <w:pStyle w:val="ListParagraph"/>
-        <w:numPr>
-          <w:ilvl w:val="0"/>
-          <w:numId w:val="33"/>
-        </w:numPr>
-        <w:rPr>
-          <w:lang w:val="en-US"/>
-        </w:rPr>
-      </w:pPr>
-      <w:r>
-        <w:rPr>
-          <w:lang w:val="en-US"/>
-        </w:rPr>
-        <w:t>Spawn at random positions, but not close to each other.</w:t>
+        <w:t>Whichever is lower, place one of those.</w:t>
       </w:r>
     </w:p>
     <w:p>
@@ -1421,13 +1261,44 @@
           <w:lang w:val="en-US"/>
         </w:rPr>
       </w:pPr>
+    </w:p>
+    <w:p>
+      <w:pPr>
+        <w:pStyle w:val="Heading2"/>
+      </w:pPr>
+      <w:r>
+        <w:t>Optional</w:t>
+      </w:r>
+    </w:p>
+    <w:p>
+      <w:pPr>
+        <w:rPr>
+          <w:lang w:val="en-US"/>
+        </w:rPr>
+      </w:pPr>
       <w:r>
         <w:rPr>
           <w:b/>
           <w:bCs/>
           <w:lang w:val="en-US"/>
         </w:rPr>
-        <w:t>Spider animation:</w:t>
+        <w:t>Spider animation</w:t>
+      </w:r>
+      <w:r>
+        <w:rPr>
+          <w:b/>
+          <w:bCs/>
+          <w:lang w:val="en-US"/>
+        </w:rPr>
+        <w:t xml:space="preserve"> (Improved!)</w:t>
+      </w:r>
+      <w:r>
+        <w:rPr>
+          <w:b/>
+          <w:bCs/>
+          <w:lang w:val="en-US"/>
+        </w:rPr>
+        <w:t>:</w:t>
       </w:r>
     </w:p>
     <w:p>
@@ -1701,192 +1572,25 @@
     <w:p>
       <w:pPr>
         <w:rPr>
-          <w:lang w:val="en-US"/>
-        </w:rPr>
-      </w:pPr>
-    </w:p>
-    <w:p>
-      <w:pPr>
-        <w:rPr>
-          <w:lang w:val="en-US"/>
-        </w:rPr>
-      </w:pPr>
-      <w:r>
-        <w:rPr>
           <w:b/>
           <w:bCs/>
           <w:lang w:val="en-US"/>
         </w:rPr>
-        <w:t>Starting field/level:</w:t>
-      </w:r>
-    </w:p>
-    <w:p>
-      <w:pPr>
-        <w:pStyle w:val="ListParagraph"/>
-        <w:numPr>
-          <w:ilvl w:val="0"/>
-          <w:numId w:val="34"/>
-        </w:numPr>
-        <w:rPr>
-          <w:lang w:val="en-US"/>
-        </w:rPr>
-      </w:pPr>
-      <w:r>
-        <w:rPr>
-          <w:lang w:val="en-US"/>
-        </w:rPr>
-        <w:t>Create a few different starting layouts? (Especially for higher player counts?)</w:t>
-      </w:r>
-    </w:p>
-    <w:p>
-      <w:pPr>
-        <w:pStyle w:val="ListParagraph"/>
-        <w:numPr>
-          <w:ilvl w:val="0"/>
-          <w:numId w:val="34"/>
-        </w:numPr>
-        <w:rPr>
-          <w:lang w:val="en-US"/>
-        </w:rPr>
-      </w:pPr>
-      <w:r>
-        <w:rPr>
-          <w:lang w:val="en-US"/>
-        </w:rPr>
-        <w:t xml:space="preserve">Or make this </w:t>
-      </w:r>
+      </w:pPr>
+    </w:p>
+    <w:p>
+      <w:pPr>
+        <w:rPr>
+          <w:lang w:val="en-US"/>
+        </w:rPr>
+      </w:pPr>
       <w:r>
         <w:rPr>
           <w:b/>
           <w:bCs/>
           <w:lang w:val="en-US"/>
         </w:rPr>
-        <w:t>random?</w:t>
-      </w:r>
-      <w:r>
-        <w:rPr>
-          <w:lang w:val="en-US"/>
-        </w:rPr>
-        <w:t xml:space="preserve"> </w:t>
-      </w:r>
-    </w:p>
-    <w:p>
-      <w:pPr>
-        <w:pStyle w:val="ListParagraph"/>
-        <w:numPr>
-          <w:ilvl w:val="1"/>
-          <w:numId w:val="34"/>
-        </w:numPr>
-        <w:rPr>
-          <w:lang w:val="en-US"/>
-        </w:rPr>
-      </w:pPr>
-      <w:r>
-        <w:rPr>
-          <w:lang w:val="en-US"/>
-        </w:rPr>
-        <w:t xml:space="preserve">Just start with a point, shoot in random direction. </w:t>
-      </w:r>
-    </w:p>
-    <w:p>
-      <w:pPr>
-        <w:pStyle w:val="ListParagraph"/>
-        <w:numPr>
-          <w:ilvl w:val="1"/>
-          <w:numId w:val="34"/>
-        </w:numPr>
-        <w:rPr>
-          <w:lang w:val="en-US"/>
-        </w:rPr>
-      </w:pPr>
-      <w:r>
-        <w:rPr>
-          <w:lang w:val="en-US"/>
-        </w:rPr>
-        <w:t>Then pick a random point on an existing edge, shoot in a random direction</w:t>
-      </w:r>
-    </w:p>
-    <w:p>
-      <w:pPr>
-        <w:pStyle w:val="ListParagraph"/>
-        <w:numPr>
-          <w:ilvl w:val="1"/>
-          <w:numId w:val="34"/>
-        </w:numPr>
-        <w:rPr>
-          <w:lang w:val="en-US"/>
-        </w:rPr>
-      </w:pPr>
-      <w:r>
-        <w:rPr>
-          <w:lang w:val="en-US"/>
-        </w:rPr>
-        <w:t>Continue until we have enough points/edges</w:t>
-      </w:r>
-    </w:p>
-    <w:p>
-      <w:pPr>
-        <w:pStyle w:val="ListParagraph"/>
-        <w:numPr>
-          <w:ilvl w:val="1"/>
-          <w:numId w:val="34"/>
-        </w:numPr>
-        <w:rPr>
-          <w:lang w:val="en-US"/>
-        </w:rPr>
-      </w:pPr>
-      <w:r>
-        <w:rPr>
-          <w:lang w:val="en-US"/>
-        </w:rPr>
-        <w:lastRenderedPageBreak/>
-        <w:t>(Use the softening ideas: fixed angles, pick random points away from edge extremes, snap to existing points, don’t overcrowd quadrants.)</w:t>
-      </w:r>
-    </w:p>
-    <w:p>
-      <w:pPr>
-        <w:pStyle w:val="ListParagraph"/>
-        <w:numPr>
-          <w:ilvl w:val="1"/>
-          <w:numId w:val="34"/>
-        </w:numPr>
-        <w:rPr>
-          <w:lang w:val="en-US"/>
-        </w:rPr>
-      </w:pPr>
-      <w:r>
-        <w:rPr>
-          <w:lang w:val="en-US"/>
-        </w:rPr>
-        <w:t xml:space="preserve">(We </w:t>
-      </w:r>
-      <w:r>
-        <w:rPr>
-          <w:i/>
-          <w:iCs/>
-          <w:lang w:val="en-US"/>
-        </w:rPr>
-        <w:t>do</w:t>
-      </w:r>
-      <w:r>
-        <w:rPr>
-          <w:lang w:val="en-US"/>
-        </w:rPr>
-        <w:t xml:space="preserve"> need to </w:t>
-      </w:r>
-      <w:r>
-        <w:rPr>
-          <w:i/>
-          <w:iCs/>
-          <w:lang w:val="en-US"/>
-        </w:rPr>
-        <w:t>idle_frame</w:t>
-      </w:r>
-      <w:r>
-        <w:rPr>
-          <w:lang w:val="en-US"/>
-        </w:rPr>
-        <w:t xml:space="preserve"> between each shot, is that a problem?)</w:t>
+        <w:t>Manual starting levels (instead of randomized)</w:t>
       </w:r>
     </w:p>
     <w:p>
@@ -4046,6 +3750,119 @@
     </w:lvl>
   </w:abstractNum>
   <w:abstractNum w:abstractNumId="18" w15:restartNumberingAfterBreak="0">
+    <w:nsid w:val="36BF019F"/>
+    <w:multiLevelType w:val="hybridMultilevel"/>
+    <w:tmpl w:val="C0EC8E88"/>
+    <w:lvl w:ilvl="0" w:tplc="04130001">
+      <w:start w:val="1"/>
+      <w:numFmt w:val="bullet"/>
+      <w:lvlText w:val=""/>
+      <w:lvlJc w:val="left"/>
+      <w:pPr>
+        <w:ind w:left="720" w:hanging="360"/>
+      </w:pPr>
+      <w:rPr>
+        <w:rFonts w:ascii="Symbol" w:hAnsi="Symbol" w:hint="default"/>
+      </w:rPr>
+    </w:lvl>
+    <w:lvl w:ilvl="1" w:tplc="04130003" w:tentative="1">
+      <w:start w:val="1"/>
+      <w:numFmt w:val="bullet"/>
+      <w:lvlText w:val="o"/>
+      <w:lvlJc w:val="left"/>
+      <w:pPr>
+        <w:ind w:left="1440" w:hanging="360"/>
+      </w:pPr>
+      <w:rPr>
+        <w:rFonts w:ascii="Courier New" w:hAnsi="Courier New" w:cs="Courier New" w:hint="default"/>
+      </w:rPr>
+    </w:lvl>
+    <w:lvl w:ilvl="2" w:tplc="04130005" w:tentative="1">
+      <w:start w:val="1"/>
+      <w:numFmt w:val="bullet"/>
+      <w:lvlText w:val=""/>
+      <w:lvlJc w:val="left"/>
+      <w:pPr>
+        <w:ind w:left="2160" w:hanging="360"/>
+      </w:pPr>
+      <w:rPr>
+        <w:rFonts w:ascii="Wingdings" w:hAnsi="Wingdings" w:hint="default"/>
+      </w:rPr>
+    </w:lvl>
+    <w:lvl w:ilvl="3" w:tplc="04130001" w:tentative="1">
+      <w:start w:val="1"/>
+      <w:numFmt w:val="bullet"/>
+      <w:lvlText w:val=""/>
+      <w:lvlJc w:val="left"/>
+      <w:pPr>
+        <w:ind w:left="2880" w:hanging="360"/>
+      </w:pPr>
+      <w:rPr>
+        <w:rFonts w:ascii="Symbol" w:hAnsi="Symbol" w:hint="default"/>
+      </w:rPr>
+    </w:lvl>
+    <w:lvl w:ilvl="4" w:tplc="04130003" w:tentative="1">
+      <w:start w:val="1"/>
+      <w:numFmt w:val="bullet"/>
+      <w:lvlText w:val="o"/>
+      <w:lvlJc w:val="left"/>
+      <w:pPr>
+        <w:ind w:left="3600" w:hanging="360"/>
+      </w:pPr>
+      <w:rPr>
+        <w:rFonts w:ascii="Courier New" w:hAnsi="Courier New" w:cs="Courier New" w:hint="default"/>
+      </w:rPr>
+    </w:lvl>
+    <w:lvl w:ilvl="5" w:tplc="04130005" w:tentative="1">
+      <w:start w:val="1"/>
+      <w:numFmt w:val="bullet"/>
+      <w:lvlText w:val=""/>
+      <w:lvlJc w:val="left"/>
+      <w:pPr>
+        <w:ind w:left="4320" w:hanging="360"/>
+      </w:pPr>
+      <w:rPr>
+        <w:rFonts w:ascii="Wingdings" w:hAnsi="Wingdings" w:hint="default"/>
+      </w:rPr>
+    </w:lvl>
+    <w:lvl w:ilvl="6" w:tplc="04130001" w:tentative="1">
+      <w:start w:val="1"/>
+      <w:numFmt w:val="bullet"/>
+      <w:lvlText w:val=""/>
+      <w:lvlJc w:val="left"/>
+      <w:pPr>
+        <w:ind w:left="5040" w:hanging="360"/>
+      </w:pPr>
+      <w:rPr>
+        <w:rFonts w:ascii="Symbol" w:hAnsi="Symbol" w:hint="default"/>
+      </w:rPr>
+    </w:lvl>
+    <w:lvl w:ilvl="7" w:tplc="04130003" w:tentative="1">
+      <w:start w:val="1"/>
+      <w:numFmt w:val="bullet"/>
+      <w:lvlText w:val="o"/>
+      <w:lvlJc w:val="left"/>
+      <w:pPr>
+        <w:ind w:left="5760" w:hanging="360"/>
+      </w:pPr>
+      <w:rPr>
+        <w:rFonts w:ascii="Courier New" w:hAnsi="Courier New" w:cs="Courier New" w:hint="default"/>
+      </w:rPr>
+    </w:lvl>
+    <w:lvl w:ilvl="8" w:tplc="04130005" w:tentative="1">
+      <w:start w:val="1"/>
+      <w:numFmt w:val="bullet"/>
+      <w:lvlText w:val=""/>
+      <w:lvlJc w:val="left"/>
+      <w:pPr>
+        <w:ind w:left="6480" w:hanging="360"/>
+      </w:pPr>
+      <w:rPr>
+        <w:rFonts w:ascii="Wingdings" w:hAnsi="Wingdings" w:hint="default"/>
+      </w:rPr>
+    </w:lvl>
+  </w:abstractNum>
+  <w:abstractNum w:abstractNumId="19" w15:restartNumberingAfterBreak="0">
     <w:nsid w:val="36EC2EE7"/>
     <w:multiLevelType w:val="hybridMultilevel"/>
     <w:tmpl w:val="33D00646"/>
@@ -4158,7 +3975,7 @@
       </w:rPr>
     </w:lvl>
   </w:abstractNum>
-  <w:abstractNum w:abstractNumId="19" w15:restartNumberingAfterBreak="0">
+  <w:abstractNum w:abstractNumId="20" w15:restartNumberingAfterBreak="0">
     <w:nsid w:val="38560134"/>
     <w:multiLevelType w:val="hybridMultilevel"/>
     <w:tmpl w:val="8B26B848"/>
@@ -4271,7 +4088,7 @@
       </w:rPr>
     </w:lvl>
   </w:abstractNum>
-  <w:abstractNum w:abstractNumId="20" w15:restartNumberingAfterBreak="0">
+  <w:abstractNum w:abstractNumId="21" w15:restartNumberingAfterBreak="0">
     <w:nsid w:val="39FD66E3"/>
     <w:multiLevelType w:val="hybridMultilevel"/>
     <w:tmpl w:val="B5A4C650"/>
@@ -4384,7 +4201,7 @@
       </w:rPr>
     </w:lvl>
   </w:abstractNum>
-  <w:abstractNum w:abstractNumId="21" w15:restartNumberingAfterBreak="0">
+  <w:abstractNum w:abstractNumId="22" w15:restartNumberingAfterBreak="0">
     <w:nsid w:val="3C221487"/>
     <w:multiLevelType w:val="hybridMultilevel"/>
     <w:tmpl w:val="775A178C"/>
@@ -4497,7 +4314,7 @@
       </w:rPr>
     </w:lvl>
   </w:abstractNum>
-  <w:abstractNum w:abstractNumId="22" w15:restartNumberingAfterBreak="0">
+  <w:abstractNum w:abstractNumId="23" w15:restartNumberingAfterBreak="0">
     <w:nsid w:val="3CA9698D"/>
     <w:multiLevelType w:val="hybridMultilevel"/>
     <w:tmpl w:val="30905610"/>
@@ -4583,7 +4400,7 @@
       </w:pPr>
     </w:lvl>
   </w:abstractNum>
-  <w:abstractNum w:abstractNumId="23" w15:restartNumberingAfterBreak="0">
+  <w:abstractNum w:abstractNumId="24" w15:restartNumberingAfterBreak="0">
     <w:nsid w:val="4C564C4A"/>
     <w:multiLevelType w:val="hybridMultilevel"/>
     <w:tmpl w:val="0D44536C"/>
@@ -4696,7 +4513,7 @@
       </w:rPr>
     </w:lvl>
   </w:abstractNum>
-  <w:abstractNum w:abstractNumId="24" w15:restartNumberingAfterBreak="0">
+  <w:abstractNum w:abstractNumId="25" w15:restartNumberingAfterBreak="0">
     <w:nsid w:val="5A356BB4"/>
     <w:multiLevelType w:val="hybridMultilevel"/>
     <w:tmpl w:val="47F85DEC"/>
@@ -4809,7 +4626,7 @@
       </w:rPr>
     </w:lvl>
   </w:abstractNum>
-  <w:abstractNum w:abstractNumId="25" w15:restartNumberingAfterBreak="0">
+  <w:abstractNum w:abstractNumId="26" w15:restartNumberingAfterBreak="0">
     <w:nsid w:val="5C0F77E9"/>
     <w:multiLevelType w:val="hybridMultilevel"/>
     <w:tmpl w:val="0F3E318A"/>
@@ -4922,7 +4739,7 @@
       </w:rPr>
     </w:lvl>
   </w:abstractNum>
-  <w:abstractNum w:abstractNumId="26" w15:restartNumberingAfterBreak="0">
+  <w:abstractNum w:abstractNumId="27" w15:restartNumberingAfterBreak="0">
     <w:nsid w:val="5C671F50"/>
     <w:multiLevelType w:val="hybridMultilevel"/>
     <w:tmpl w:val="04184AD0"/>
@@ -5035,7 +4852,7 @@
       </w:rPr>
     </w:lvl>
   </w:abstractNum>
-  <w:abstractNum w:abstractNumId="27" w15:restartNumberingAfterBreak="0">
+  <w:abstractNum w:abstractNumId="28" w15:restartNumberingAfterBreak="0">
     <w:nsid w:val="5EEE2C28"/>
     <w:multiLevelType w:val="hybridMultilevel"/>
     <w:tmpl w:val="773A8DF8"/>
@@ -5148,7 +4965,7 @@
       </w:rPr>
     </w:lvl>
   </w:abstractNum>
-  <w:abstractNum w:abstractNumId="28" w15:restartNumberingAfterBreak="0">
+  <w:abstractNum w:abstractNumId="29" w15:restartNumberingAfterBreak="0">
     <w:nsid w:val="5FA21269"/>
     <w:multiLevelType w:val="hybridMultilevel"/>
     <w:tmpl w:val="EE90D210"/>
@@ -5261,7 +5078,7 @@
       </w:rPr>
     </w:lvl>
   </w:abstractNum>
-  <w:abstractNum w:abstractNumId="29" w15:restartNumberingAfterBreak="0">
+  <w:abstractNum w:abstractNumId="30" w15:restartNumberingAfterBreak="0">
     <w:nsid w:val="642E12F4"/>
     <w:multiLevelType w:val="hybridMultilevel"/>
     <w:tmpl w:val="813EC2DE"/>
@@ -5347,7 +5164,7 @@
       </w:pPr>
     </w:lvl>
   </w:abstractNum>
-  <w:abstractNum w:abstractNumId="30" w15:restartNumberingAfterBreak="0">
+  <w:abstractNum w:abstractNumId="31" w15:restartNumberingAfterBreak="0">
     <w:nsid w:val="643C312F"/>
     <w:multiLevelType w:val="hybridMultilevel"/>
     <w:tmpl w:val="37E605CA"/>
@@ -5460,7 +5277,7 @@
       </w:rPr>
     </w:lvl>
   </w:abstractNum>
-  <w:abstractNum w:abstractNumId="31" w15:restartNumberingAfterBreak="0">
+  <w:abstractNum w:abstractNumId="32" w15:restartNumberingAfterBreak="0">
     <w:nsid w:val="64A60846"/>
     <w:multiLevelType w:val="hybridMultilevel"/>
     <w:tmpl w:val="1FF8D7EE"/>
@@ -5573,7 +5390,7 @@
       </w:rPr>
     </w:lvl>
   </w:abstractNum>
-  <w:abstractNum w:abstractNumId="32" w15:restartNumberingAfterBreak="0">
+  <w:abstractNum w:abstractNumId="33" w15:restartNumberingAfterBreak="0">
     <w:nsid w:val="66E81EC6"/>
     <w:multiLevelType w:val="hybridMultilevel"/>
     <w:tmpl w:val="8B00087C"/>
@@ -5686,7 +5503,7 @@
       </w:rPr>
     </w:lvl>
   </w:abstractNum>
-  <w:abstractNum w:abstractNumId="33" w15:restartNumberingAfterBreak="0">
+  <w:abstractNum w:abstractNumId="34" w15:restartNumberingAfterBreak="0">
     <w:nsid w:val="6B36501D"/>
     <w:multiLevelType w:val="hybridMultilevel"/>
     <w:tmpl w:val="65AC1544"/>
@@ -5799,7 +5616,7 @@
       </w:rPr>
     </w:lvl>
   </w:abstractNum>
-  <w:abstractNum w:abstractNumId="34" w15:restartNumberingAfterBreak="0">
+  <w:abstractNum w:abstractNumId="35" w15:restartNumberingAfterBreak="0">
     <w:nsid w:val="6B4B5AD2"/>
     <w:multiLevelType w:val="hybridMultilevel"/>
     <w:tmpl w:val="ECE6CF7E"/>
@@ -5912,7 +5729,7 @@
       </w:rPr>
     </w:lvl>
   </w:abstractNum>
-  <w:abstractNum w:abstractNumId="35" w15:restartNumberingAfterBreak="0">
+  <w:abstractNum w:abstractNumId="36" w15:restartNumberingAfterBreak="0">
     <w:nsid w:val="799F1AD2"/>
     <w:multiLevelType w:val="hybridMultilevel"/>
     <w:tmpl w:val="4D18F04E"/>
@@ -6025,7 +5842,7 @@
       </w:rPr>
     </w:lvl>
   </w:abstractNum>
-  <w:abstractNum w:abstractNumId="36" w15:restartNumberingAfterBreak="0">
+  <w:abstractNum w:abstractNumId="37" w15:restartNumberingAfterBreak="0">
     <w:nsid w:val="79BE3581"/>
     <w:multiLevelType w:val="hybridMultilevel"/>
     <w:tmpl w:val="A6A80EAC"/>
@@ -6138,7 +5955,7 @@
       </w:rPr>
     </w:lvl>
   </w:abstractNum>
-  <w:abstractNum w:abstractNumId="37" w15:restartNumberingAfterBreak="0">
+  <w:abstractNum w:abstractNumId="38" w15:restartNumberingAfterBreak="0">
     <w:nsid w:val="7A863414"/>
     <w:multiLevelType w:val="hybridMultilevel"/>
     <w:tmpl w:val="4FD4CBE0"/>
@@ -6252,25 +6069,25 @@
     </w:lvl>
   </w:abstractNum>
   <w:num w:numId="1">
-    <w:abstractNumId w:val="33"/>
+    <w:abstractNumId w:val="34"/>
   </w:num>
   <w:num w:numId="2">
     <w:abstractNumId w:val="1"/>
   </w:num>
   <w:num w:numId="3">
-    <w:abstractNumId w:val="23"/>
+    <w:abstractNumId w:val="24"/>
   </w:num>
   <w:num w:numId="4">
     <w:abstractNumId w:val="10"/>
   </w:num>
   <w:num w:numId="5">
-    <w:abstractNumId w:val="36"/>
+    <w:abstractNumId w:val="37"/>
   </w:num>
   <w:num w:numId="6">
-    <w:abstractNumId w:val="22"/>
+    <w:abstractNumId w:val="23"/>
   </w:num>
   <w:num w:numId="7">
-    <w:abstractNumId w:val="21"/>
+    <w:abstractNumId w:val="22"/>
   </w:num>
   <w:num w:numId="8">
     <w:abstractNumId w:val="15"/>
@@ -6279,25 +6096,25 @@
     <w:abstractNumId w:val="17"/>
   </w:num>
   <w:num w:numId="10">
-    <w:abstractNumId w:val="18"/>
+    <w:abstractNumId w:val="19"/>
   </w:num>
   <w:num w:numId="11">
     <w:abstractNumId w:val="6"/>
   </w:num>
   <w:num w:numId="12">
-    <w:abstractNumId w:val="25"/>
+    <w:abstractNumId w:val="26"/>
   </w:num>
   <w:num w:numId="13">
     <w:abstractNumId w:val="8"/>
   </w:num>
   <w:num w:numId="14">
-    <w:abstractNumId w:val="34"/>
+    <w:abstractNumId w:val="35"/>
   </w:num>
   <w:num w:numId="15">
-    <w:abstractNumId w:val="19"/>
+    <w:abstractNumId w:val="20"/>
   </w:num>
   <w:num w:numId="16">
-    <w:abstractNumId w:val="30"/>
+    <w:abstractNumId w:val="31"/>
   </w:num>
   <w:num w:numId="17">
     <w:abstractNumId w:val="7"/>
@@ -6312,58 +6129,61 @@
     <w:abstractNumId w:val="4"/>
   </w:num>
   <w:num w:numId="21">
-    <w:abstractNumId w:val="20"/>
+    <w:abstractNumId w:val="21"/>
   </w:num>
   <w:num w:numId="22">
     <w:abstractNumId w:val="2"/>
   </w:num>
   <w:num w:numId="23">
-    <w:abstractNumId w:val="32"/>
+    <w:abstractNumId w:val="33"/>
   </w:num>
   <w:num w:numId="24">
-    <w:abstractNumId w:val="24"/>
+    <w:abstractNumId w:val="25"/>
   </w:num>
   <w:num w:numId="25">
     <w:abstractNumId w:val="14"/>
   </w:num>
   <w:num w:numId="26">
-    <w:abstractNumId w:val="26"/>
+    <w:abstractNumId w:val="27"/>
   </w:num>
   <w:num w:numId="27">
     <w:abstractNumId w:val="5"/>
   </w:num>
   <w:num w:numId="28">
-    <w:abstractNumId w:val="28"/>
+    <w:abstractNumId w:val="29"/>
   </w:num>
   <w:num w:numId="29">
-    <w:abstractNumId w:val="27"/>
+    <w:abstractNumId w:val="28"/>
   </w:num>
   <w:num w:numId="30">
     <w:abstractNumId w:val="9"/>
   </w:num>
   <w:num w:numId="31">
-    <w:abstractNumId w:val="29"/>
+    <w:abstractNumId w:val="30"/>
   </w:num>
   <w:num w:numId="32">
     <w:abstractNumId w:val="3"/>
   </w:num>
   <w:num w:numId="33">
-    <w:abstractNumId w:val="31"/>
+    <w:abstractNumId w:val="32"/>
   </w:num>
   <w:num w:numId="34">
     <w:abstractNumId w:val="16"/>
   </w:num>
   <w:num w:numId="35">
-    <w:abstractNumId w:val="35"/>
+    <w:abstractNumId w:val="36"/>
   </w:num>
   <w:num w:numId="36">
-    <w:abstractNumId w:val="37"/>
+    <w:abstractNumId w:val="38"/>
   </w:num>
   <w:num w:numId="37">
     <w:abstractNumId w:val="13"/>
   </w:num>
   <w:num w:numId="38">
     <w:abstractNumId w:val="0"/>
+  </w:num>
+  <w:num w:numId="39">
+    <w:abstractNumId w:val="18"/>
   </w:num>
   <w:numIdMacAtCleanup w:val="15"/>
 </w:numbering>

</xml_diff>

<commit_message>
Rewrites lots of the code to be cleaner,
This also fixes some issues and adds more possibilities
Mostly though, I realized in which direction this game should actually go and have some sort of plan.
</commit_message>
<xml_diff>
--- a/non_game/[Idea] Game Off (2021).docx
+++ b/non_game/[Idea] Game Off (2021).docx
@@ -357,8 +357,16 @@
         <w:rPr>
           <w:lang w:val="en-US"/>
         </w:rPr>
-        <w:t xml:space="preserve"> both … )</w:t>
-      </w:r>
+        <w:t xml:space="preserve"> both </w:t>
+      </w:r>
+      <w:proofErr w:type="gramStart"/>
+      <w:r>
+        <w:rPr>
+          <w:lang w:val="en-US"/>
+        </w:rPr>
+        <w:t>… )</w:t>
+      </w:r>
+      <w:proofErr w:type="gramEnd"/>
     </w:p>
     <w:p>
       <w:pPr>
@@ -447,7 +455,21 @@
         <w:rPr>
           <w:lang w:val="en-US"/>
         </w:rPr>
-        <w:t xml:space="preserve">If you have resources ( = silk), this creates a </w:t>
+        <w:t xml:space="preserve">If you have resources </w:t>
+      </w:r>
+      <w:proofErr w:type="gramStart"/>
+      <w:r>
+        <w:rPr>
+          <w:lang w:val="en-US"/>
+        </w:rPr>
+        <w:t>( =</w:t>
+      </w:r>
+      <w:proofErr w:type="gramEnd"/>
+      <w:r>
+        <w:rPr>
+          <w:lang w:val="en-US"/>
+        </w:rPr>
+        <w:t xml:space="preserve"> silk), this creates a </w:t>
       </w:r>
       <w:r>
         <w:rPr>
@@ -507,11 +529,19 @@
           <w:lang w:val="en-US"/>
         </w:rPr>
       </w:pPr>
-      <w:r>
-        <w:rPr>
-          <w:lang w:val="en-US"/>
-        </w:rPr>
-        <w:t>Resources spawn all over the place. (Sometimes on the web, but usually, on purpose, some distance away.)</w:t>
+      <w:proofErr w:type="gramStart"/>
+      <w:r>
+        <w:rPr>
+          <w:lang w:val="en-US"/>
+        </w:rPr>
+        <w:t>Resources</w:t>
+      </w:r>
+      <w:proofErr w:type="gramEnd"/>
+      <w:r>
+        <w:rPr>
+          <w:lang w:val="en-US"/>
+        </w:rPr>
+        <w:t xml:space="preserve"> spawn all over the place. (Sometimes on the web, but usually, on purpose, some distance away.)</w:t>
       </w:r>
     </w:p>
     <w:p>
@@ -761,145 +791,6 @@
         <w:rPr>
           <w:lang w:val="en-US"/>
         </w:rPr>
-        <w:t xml:space="preserve"> Certain types of silk that are </w:t>
-      </w:r>
-      <w:r>
-        <w:rPr>
-          <w:b/>
-          <w:bCs/>
-          <w:lang w:val="en-US"/>
-        </w:rPr>
-        <w:t>locked to a certain player.</w:t>
-      </w:r>
-      <w:r>
-        <w:rPr>
-          <w:lang w:val="en-US"/>
-        </w:rPr>
-        <w:t xml:space="preserve"> ( = forbidden to others)</w:t>
-      </w:r>
-    </w:p>
-    <w:p>
-      <w:pPr>
-        <w:rPr>
-          <w:lang w:val="en-US"/>
-        </w:rPr>
-      </w:pPr>
-      <w:r>
-        <w:rPr>
-          <w:b/>
-          <w:bCs/>
-          <w:lang w:val="en-US"/>
-        </w:rPr>
-        <w:t>IDEA:</w:t>
-      </w:r>
-      <w:r>
-        <w:rPr>
-          <w:lang w:val="en-US"/>
-        </w:rPr>
-        <w:t xml:space="preserve"> Similarly, silk that makes you move </w:t>
-      </w:r>
-      <w:r>
-        <w:rPr>
-          <w:i/>
-          <w:iCs/>
-          <w:lang w:val="en-US"/>
-        </w:rPr>
-        <w:t>faster</w:t>
-      </w:r>
-      <w:r>
-        <w:rPr>
-          <w:lang w:val="en-US"/>
-        </w:rPr>
-        <w:t xml:space="preserve"> or </w:t>
-      </w:r>
-      <w:r>
-        <w:rPr>
-          <w:i/>
-          <w:iCs/>
-          <w:lang w:val="en-US"/>
-        </w:rPr>
-        <w:t>slower</w:t>
-      </w:r>
-      <w:r>
-        <w:rPr>
-          <w:lang w:val="en-US"/>
-        </w:rPr>
-        <w:t xml:space="preserve">, silk that </w:t>
-      </w:r>
-      <w:r>
-        <w:rPr>
-          <w:i/>
-          <w:iCs/>
-          <w:lang w:val="en-US"/>
-        </w:rPr>
-        <w:t>wobbles based on your weight</w:t>
-      </w:r>
-      <w:r>
-        <w:rPr>
-          <w:lang w:val="en-US"/>
-        </w:rPr>
-        <w:t>, etc.</w:t>
-      </w:r>
-    </w:p>
-    <w:p>
-      <w:pPr>
-        <w:rPr>
-          <w:lang w:val="en-US"/>
-        </w:rPr>
-      </w:pPr>
-    </w:p>
-    <w:p>
-      <w:pPr>
-        <w:rPr>
-          <w:lang w:val="en-US"/>
-        </w:rPr>
-      </w:pPr>
-      <w:r>
-        <w:rPr>
-          <w:lang w:val="en-US"/>
-        </w:rPr>
-        <w:t xml:space="preserve">In short: </w:t>
-      </w:r>
-      <w:r>
-        <w:rPr>
-          <w:b/>
-          <w:bCs/>
-          <w:lang w:val="en-US"/>
-        </w:rPr>
-        <w:t>SILK TYPES</w:t>
-      </w:r>
-      <w:r>
-        <w:rPr>
-          <w:lang w:val="en-US"/>
-        </w:rPr>
-        <w:t xml:space="preserve"> (are the new terrain types)</w:t>
-      </w:r>
-    </w:p>
-    <w:p>
-      <w:pPr>
-        <w:rPr>
-          <w:lang w:val="en-US"/>
-        </w:rPr>
-      </w:pPr>
-    </w:p>
-    <w:p>
-      <w:pPr>
-        <w:rPr>
-          <w:lang w:val="en-US"/>
-        </w:rPr>
-      </w:pPr>
-      <w:r>
-        <w:rPr>
-          <w:b/>
-          <w:bCs/>
-          <w:lang w:val="en-US"/>
-        </w:rPr>
-        <w:t>IDEA:</w:t>
-      </w:r>
-      <w:r>
-        <w:rPr>
-          <w:lang w:val="en-US"/>
-        </w:rPr>
         <w:t xml:space="preserve"> To “catch (certain bugs” you simply need to trap them in the spiderweb. They will fly freely, but if they encounter a line of the web, they turn around. They have limited stamina, so if you’re able to trap them for X time, they become tired and will run into your web.</w:t>
       </w:r>
     </w:p>
@@ -1068,40 +959,57 @@
     </w:p>
     <w:p>
       <w:pPr>
-        <w:spacing w:after="160" w:line="259" w:lineRule="auto"/>
-        <w:rPr>
-          <w:lang w:val="en-US"/>
-        </w:rPr>
-      </w:pPr>
-      <w:r>
-        <w:rPr>
-          <w:lang w:val="en-US"/>
-        </w:rPr>
-        <w:br w:type="page"/>
-      </w:r>
-    </w:p>
-    <w:p>
-      <w:pPr>
         <w:pStyle w:val="Heading1"/>
       </w:pPr>
       <w:r>
-        <w:lastRenderedPageBreak/>
-        <w:t>To do</w:t>
-      </w:r>
-    </w:p>
-    <w:p>
-      <w:pPr>
-        <w:rPr>
-          <w:lang w:val="en-US"/>
-        </w:rPr>
-      </w:pPr>
-      <w:r>
-        <w:rPr>
-          <w:b/>
-          <w:bCs/>
-          <w:lang w:val="en-US"/>
-        </w:rPr>
-        <w:t>Spawning:</w:t>
+        <w:t>Ownership rules</w:t>
+      </w:r>
+    </w:p>
+    <w:p>
+      <w:pPr>
+        <w:rPr>
+          <w:lang w:val="en-US"/>
+        </w:rPr>
+      </w:pPr>
+      <w:r>
+        <w:rPr>
+          <w:lang w:val="en-US"/>
+        </w:rPr>
+        <w:t xml:space="preserve">When you create a new line, it becomes </w:t>
+      </w:r>
+      <w:r>
+        <w:rPr>
+          <w:i/>
+          <w:iCs/>
+          <w:lang w:val="en-US"/>
+        </w:rPr>
+        <w:t>yours</w:t>
+      </w:r>
+      <w:r>
+        <w:rPr>
+          <w:lang w:val="en-US"/>
+        </w:rPr>
+        <w:t>.</w:t>
+      </w:r>
+    </w:p>
+    <w:p>
+      <w:pPr>
+        <w:rPr>
+          <w:lang w:val="en-US"/>
+        </w:rPr>
+      </w:pPr>
+    </w:p>
+    <w:p>
+      <w:pPr>
+        <w:rPr>
+          <w:lang w:val="en-US"/>
+        </w:rPr>
+      </w:pPr>
+      <w:r>
+        <w:rPr>
+          <w:lang w:val="en-US"/>
+        </w:rPr>
+        <w:t>How does ownership work? Some ideas:</w:t>
       </w:r>
     </w:p>
     <w:p>
@@ -1109,7 +1017,7 @@
         <w:pStyle w:val="ListParagraph"/>
         <w:numPr>
           <w:ilvl w:val="0"/>
-          <w:numId w:val="39"/>
+          <w:numId w:val="41"/>
         </w:numPr>
         <w:rPr>
           <w:lang w:val="en-US"/>
@@ -1119,7 +1027,21 @@
         <w:rPr>
           <w:lang w:val="en-US"/>
         </w:rPr>
-        <w:t>Don’t alternate blindly =&gt; count how many items are ON the web and how many are OFF (they know that when placed).</w:t>
+        <w:t xml:space="preserve">You </w:t>
+      </w:r>
+      <w:r>
+        <w:rPr>
+          <w:i/>
+          <w:iCs/>
+          <w:lang w:val="en-US"/>
+        </w:rPr>
+        <w:t>can</w:t>
+      </w:r>
+      <w:r>
+        <w:rPr>
+          <w:lang w:val="en-US"/>
+        </w:rPr>
+        <w:t xml:space="preserve"> travel over other colors, but it costs 1 silk each time.</w:t>
       </w:r>
     </w:p>
     <w:p>
@@ -1127,7 +1049,7 @@
         <w:pStyle w:val="ListParagraph"/>
         <w:numPr>
           <w:ilvl w:val="0"/>
-          <w:numId w:val="39"/>
+          <w:numId w:val="41"/>
         </w:numPr>
         <w:rPr>
           <w:lang w:val="en-US"/>
@@ -1137,12 +1059,1693 @@
         <w:rPr>
           <w:lang w:val="en-US"/>
         </w:rPr>
-        <w:t>Whichever is lower, place one of those.</w:t>
-      </w:r>
-    </w:p>
-    <w:p>
-      <w:pPr>
-        <w:rPr>
+        <w:t>The owner wears off after a while.</w:t>
+      </w:r>
+    </w:p>
+    <w:p>
+      <w:pPr>
+        <w:pStyle w:val="ListParagraph"/>
+        <w:numPr>
+          <w:ilvl w:val="0"/>
+          <w:numId w:val="41"/>
+        </w:numPr>
+        <w:rPr>
+          <w:lang w:val="en-US"/>
+        </w:rPr>
+      </w:pPr>
+      <w:r>
+        <w:rPr>
+          <w:lang w:val="en-US"/>
+        </w:rPr>
+        <w:t xml:space="preserve">Lines only become yours if </w:t>
+      </w:r>
+      <w:r>
+        <w:rPr>
+          <w:i/>
+          <w:iCs/>
+          <w:lang w:val="en-US"/>
+        </w:rPr>
+        <w:t>the jump is big enough</w:t>
+      </w:r>
+    </w:p>
+    <w:p>
+      <w:pPr>
+        <w:pStyle w:val="ListParagraph"/>
+        <w:numPr>
+          <w:ilvl w:val="0"/>
+          <w:numId w:val="41"/>
+        </w:numPr>
+        <w:rPr>
+          <w:lang w:val="en-US"/>
+        </w:rPr>
+      </w:pPr>
+      <w:r>
+        <w:rPr>
+          <w:lang w:val="en-US"/>
+        </w:rPr>
+        <w:t xml:space="preserve">Lines only become yours </w:t>
+      </w:r>
+      <w:r>
+        <w:rPr>
+          <w:i/>
+          <w:iCs/>
+          <w:lang w:val="en-US"/>
+        </w:rPr>
+        <w:t>if a certain powerup is active</w:t>
+      </w:r>
+      <w:r>
+        <w:rPr>
+          <w:lang w:val="en-US"/>
+        </w:rPr>
+        <w:t>.</w:t>
+      </w:r>
+    </w:p>
+    <w:p>
+      <w:pPr>
+        <w:rPr>
+          <w:lang w:val="en-US"/>
+        </w:rPr>
+      </w:pPr>
+    </w:p>
+    <w:p>
+      <w:pPr>
+        <w:rPr>
+          <w:lang w:val="en-US"/>
+        </w:rPr>
+      </w:pPr>
+      <w:r>
+        <w:rPr>
+          <w:lang w:val="en-US"/>
+        </w:rPr>
+        <w:t>(Team members can also travel over your lines, of course.)</w:t>
+      </w:r>
+    </w:p>
+    <w:p>
+      <w:pPr>
+        <w:rPr>
+          <w:lang w:val="en-US"/>
+        </w:rPr>
+      </w:pPr>
+    </w:p>
+    <w:p>
+      <w:pPr>
+        <w:spacing w:after="160" w:line="259" w:lineRule="auto"/>
+        <w:rPr>
+          <w:rFonts w:ascii="HAMMOCK Black" w:eastAsiaTheme="majorEastAsia" w:hAnsi="HAMMOCK Black" w:cstheme="majorBidi"/>
+          <w:sz w:val="96"/>
+          <w:szCs w:val="96"/>
+          <w:lang w:val="en-US"/>
+        </w:rPr>
+      </w:pPr>
+      <w:r>
+        <w:rPr>
+          <w:lang w:val="en-US"/>
+        </w:rPr>
+        <w:br w:type="page"/>
+      </w:r>
+    </w:p>
+    <w:p>
+      <w:pPr>
+        <w:pStyle w:val="Heading1"/>
+      </w:pPr>
+      <w:r>
+        <w:lastRenderedPageBreak/>
+        <w:t>Entities</w:t>
+      </w:r>
+    </w:p>
+    <w:p>
+      <w:pPr>
+        <w:rPr>
+          <w:lang w:val="en-US"/>
+        </w:rPr>
+      </w:pPr>
+      <w:r>
+        <w:rPr>
+          <w:lang w:val="en-US"/>
+        </w:rPr>
+        <w:t>Obviously, the players themselves are entities (which can receive input + walk over the web).</w:t>
+      </w:r>
+    </w:p>
+    <w:p>
+      <w:pPr>
+        <w:rPr>
+          <w:lang w:val="en-US"/>
+        </w:rPr>
+      </w:pPr>
+    </w:p>
+    <w:p>
+      <w:pPr>
+        <w:rPr>
+          <w:lang w:val="en-US"/>
+        </w:rPr>
+      </w:pPr>
+      <w:r>
+        <w:rPr>
+          <w:b/>
+          <w:bCs/>
+          <w:lang w:val="en-US"/>
+        </w:rPr>
+        <w:t>IDEA:</w:t>
+      </w:r>
+      <w:r>
+        <w:rPr>
+          <w:lang w:val="en-US"/>
+        </w:rPr>
+        <w:t xml:space="preserve"> Something that only moves over unowned silk.</w:t>
+      </w:r>
+    </w:p>
+    <w:p>
+      <w:pPr>
+        <w:rPr>
+          <w:lang w:val="en-US"/>
+        </w:rPr>
+      </w:pPr>
+      <w:r>
+        <w:rPr>
+          <w:b/>
+          <w:bCs/>
+          <w:lang w:val="en-US"/>
+        </w:rPr>
+        <w:t>IDEA:</w:t>
+      </w:r>
+      <w:r>
+        <w:rPr>
+          <w:lang w:val="en-US"/>
+        </w:rPr>
+        <w:t xml:space="preserve"> Something that never backtracks (where it’s already been). Or, conversely, something that always backtracks (and just moves up/down)</w:t>
+      </w:r>
+    </w:p>
+    <w:p>
+      <w:pPr>
+        <w:rPr>
+          <w:lang w:val="en-US"/>
+        </w:rPr>
+      </w:pPr>
+    </w:p>
+    <w:p>
+      <w:pPr>
+        <w:rPr>
+          <w:lang w:val="en-US"/>
+        </w:rPr>
+      </w:pPr>
+      <w:r>
+        <w:rPr>
+          <w:b/>
+          <w:bCs/>
+          <w:lang w:val="en-US"/>
+        </w:rPr>
+        <w:t>Longer list:</w:t>
+      </w:r>
+    </w:p>
+    <w:p>
+      <w:pPr>
+        <w:numPr>
+          <w:ilvl w:val="0"/>
+          <w:numId w:val="49"/>
+        </w:numPr>
+      </w:pPr>
+      <w:proofErr w:type="spellStart"/>
+      <w:r>
+        <w:t>Crickets</w:t>
+      </w:r>
+      <w:proofErr w:type="spellEnd"/>
+    </w:p>
+    <w:p>
+      <w:pPr>
+        <w:numPr>
+          <w:ilvl w:val="0"/>
+          <w:numId w:val="49"/>
+        </w:numPr>
+      </w:pPr>
+      <w:r>
+        <w:t>Grasshoppers</w:t>
+      </w:r>
+    </w:p>
+    <w:p>
+      <w:pPr>
+        <w:numPr>
+          <w:ilvl w:val="0"/>
+          <w:numId w:val="49"/>
+        </w:numPr>
+      </w:pPr>
+      <w:proofErr w:type="spellStart"/>
+      <w:r>
+        <w:t>Roaches</w:t>
+      </w:r>
+      <w:proofErr w:type="spellEnd"/>
+    </w:p>
+    <w:p>
+      <w:pPr>
+        <w:numPr>
+          <w:ilvl w:val="0"/>
+          <w:numId w:val="49"/>
+        </w:numPr>
+      </w:pPr>
+      <w:proofErr w:type="spellStart"/>
+      <w:r>
+        <w:t>Flies</w:t>
+      </w:r>
+      <w:proofErr w:type="spellEnd"/>
+    </w:p>
+    <w:p>
+      <w:pPr>
+        <w:numPr>
+          <w:ilvl w:val="0"/>
+          <w:numId w:val="49"/>
+        </w:numPr>
+      </w:pPr>
+      <w:proofErr w:type="spellStart"/>
+      <w:r>
+        <w:t>Beetles</w:t>
+      </w:r>
+      <w:proofErr w:type="spellEnd"/>
+    </w:p>
+    <w:p>
+      <w:pPr>
+        <w:numPr>
+          <w:ilvl w:val="0"/>
+          <w:numId w:val="49"/>
+        </w:numPr>
+      </w:pPr>
+      <w:proofErr w:type="spellStart"/>
+      <w:r>
+        <w:t>Butterflies</w:t>
+      </w:r>
+      <w:proofErr w:type="spellEnd"/>
+    </w:p>
+    <w:p>
+      <w:pPr>
+        <w:numPr>
+          <w:ilvl w:val="0"/>
+          <w:numId w:val="49"/>
+        </w:numPr>
+      </w:pPr>
+      <w:proofErr w:type="spellStart"/>
+      <w:r>
+        <w:t>Earwigs</w:t>
+      </w:r>
+      <w:proofErr w:type="spellEnd"/>
+    </w:p>
+    <w:p>
+      <w:pPr>
+        <w:numPr>
+          <w:ilvl w:val="0"/>
+          <w:numId w:val="49"/>
+        </w:numPr>
+      </w:pPr>
+      <w:proofErr w:type="spellStart"/>
+      <w:r>
+        <w:t>Mosquitos</w:t>
+      </w:r>
+      <w:proofErr w:type="spellEnd"/>
+    </w:p>
+    <w:p>
+      <w:pPr>
+        <w:numPr>
+          <w:ilvl w:val="0"/>
+          <w:numId w:val="49"/>
+        </w:numPr>
+      </w:pPr>
+      <w:proofErr w:type="spellStart"/>
+      <w:r>
+        <w:t>Moths</w:t>
+      </w:r>
+      <w:proofErr w:type="spellEnd"/>
+    </w:p>
+    <w:p>
+      <w:pPr>
+        <w:numPr>
+          <w:ilvl w:val="0"/>
+          <w:numId w:val="49"/>
+        </w:numPr>
+      </w:pPr>
+      <w:proofErr w:type="spellStart"/>
+      <w:r>
+        <w:t>Fleas</w:t>
+      </w:r>
+      <w:proofErr w:type="spellEnd"/>
+    </w:p>
+    <w:p>
+      <w:pPr>
+        <w:numPr>
+          <w:ilvl w:val="0"/>
+          <w:numId w:val="49"/>
+        </w:numPr>
+      </w:pPr>
+      <w:r>
+        <w:t>Ants</w:t>
+      </w:r>
+    </w:p>
+    <w:p>
+      <w:pPr>
+        <w:numPr>
+          <w:ilvl w:val="0"/>
+          <w:numId w:val="49"/>
+        </w:numPr>
+      </w:pPr>
+      <w:proofErr w:type="spellStart"/>
+      <w:r>
+        <w:t>Locusts</w:t>
+      </w:r>
+      <w:proofErr w:type="spellEnd"/>
+    </w:p>
+    <w:p>
+      <w:pPr>
+        <w:numPr>
+          <w:ilvl w:val="0"/>
+          <w:numId w:val="49"/>
+        </w:numPr>
+      </w:pPr>
+      <w:proofErr w:type="spellStart"/>
+      <w:r>
+        <w:t>Silverfish</w:t>
+      </w:r>
+      <w:proofErr w:type="spellEnd"/>
+    </w:p>
+    <w:p>
+      <w:pPr>
+        <w:numPr>
+          <w:ilvl w:val="0"/>
+          <w:numId w:val="49"/>
+        </w:numPr>
+      </w:pPr>
+      <w:proofErr w:type="spellStart"/>
+      <w:r>
+        <w:t>Bees</w:t>
+      </w:r>
+      <w:proofErr w:type="spellEnd"/>
+    </w:p>
+    <w:p>
+      <w:pPr>
+        <w:numPr>
+          <w:ilvl w:val="0"/>
+          <w:numId w:val="49"/>
+        </w:numPr>
+      </w:pPr>
+      <w:proofErr w:type="spellStart"/>
+      <w:r>
+        <w:t>Wasp</w:t>
+      </w:r>
+      <w:proofErr w:type="spellEnd"/>
+    </w:p>
+    <w:p>
+      <w:pPr>
+        <w:numPr>
+          <w:ilvl w:val="0"/>
+          <w:numId w:val="49"/>
+        </w:numPr>
+      </w:pPr>
+      <w:proofErr w:type="spellStart"/>
+      <w:r>
+        <w:t>Hornets</w:t>
+      </w:r>
+      <w:proofErr w:type="spellEnd"/>
+    </w:p>
+    <w:p>
+      <w:pPr>
+        <w:numPr>
+          <w:ilvl w:val="0"/>
+          <w:numId w:val="49"/>
+        </w:numPr>
+      </w:pPr>
+      <w:proofErr w:type="spellStart"/>
+      <w:r>
+        <w:t>Gnats</w:t>
+      </w:r>
+      <w:proofErr w:type="spellEnd"/>
+    </w:p>
+    <w:p>
+      <w:pPr>
+        <w:numPr>
+          <w:ilvl w:val="0"/>
+          <w:numId w:val="50"/>
+        </w:numPr>
+      </w:pPr>
+      <w:proofErr w:type="spellStart"/>
+      <w:r>
+        <w:t>Flightless</w:t>
+      </w:r>
+      <w:proofErr w:type="spellEnd"/>
+      <w:r>
+        <w:t xml:space="preserve"> Fruit </w:t>
+      </w:r>
+      <w:proofErr w:type="spellStart"/>
+      <w:r>
+        <w:t>Flies</w:t>
+      </w:r>
+      <w:proofErr w:type="spellEnd"/>
+    </w:p>
+    <w:p>
+      <w:pPr>
+        <w:numPr>
+          <w:ilvl w:val="0"/>
+          <w:numId w:val="50"/>
+        </w:numPr>
+      </w:pPr>
+      <w:proofErr w:type="spellStart"/>
+      <w:r>
+        <w:t>Mealworms</w:t>
+      </w:r>
+      <w:proofErr w:type="spellEnd"/>
+    </w:p>
+    <w:p>
+      <w:pPr>
+        <w:numPr>
+          <w:ilvl w:val="0"/>
+          <w:numId w:val="50"/>
+        </w:numPr>
+      </w:pPr>
+      <w:r>
+        <w:t xml:space="preserve">Small </w:t>
+      </w:r>
+      <w:proofErr w:type="spellStart"/>
+      <w:r>
+        <w:t>Caterpillars</w:t>
+      </w:r>
+      <w:proofErr w:type="spellEnd"/>
+    </w:p>
+    <w:p>
+      <w:pPr>
+        <w:rPr>
+          <w:lang w:val="en-US"/>
+        </w:rPr>
+      </w:pPr>
+    </w:p>
+    <w:p>
+      <w:pPr>
+        <w:rPr>
+          <w:b/>
+          <w:bCs/>
+          <w:lang w:val="en-US"/>
+        </w:rPr>
+      </w:pPr>
+      <w:r>
+        <w:rPr>
+          <w:b/>
+          <w:bCs/>
+          <w:lang w:val="en-US"/>
+        </w:rPr>
+        <w:t>What are predators for spiders?</w:t>
+      </w:r>
+    </w:p>
+    <w:p>
+      <w:pPr>
+        <w:pStyle w:val="ListParagraph"/>
+        <w:numPr>
+          <w:ilvl w:val="0"/>
+          <w:numId w:val="48"/>
+        </w:numPr>
+        <w:rPr>
+          <w:lang w:val="en-US"/>
+        </w:rPr>
+      </w:pPr>
+      <w:r>
+        <w:rPr>
+          <w:lang w:val="en-US"/>
+        </w:rPr>
+        <w:t>Birds</w:t>
+      </w:r>
+      <w:r>
+        <w:rPr>
+          <w:lang w:val="en-US"/>
+        </w:rPr>
+        <w:t xml:space="preserve"> (Great Tits)</w:t>
+      </w:r>
+    </w:p>
+    <w:p>
+      <w:pPr>
+        <w:pStyle w:val="ListParagraph"/>
+        <w:numPr>
+          <w:ilvl w:val="0"/>
+          <w:numId w:val="48"/>
+        </w:numPr>
+        <w:rPr>
+          <w:lang w:val="en-US"/>
+        </w:rPr>
+      </w:pPr>
+      <w:r>
+        <w:rPr>
+          <w:lang w:val="en-US"/>
+        </w:rPr>
+        <w:t>Lizards (Geckos, Chameleons)</w:t>
+      </w:r>
+    </w:p>
+    <w:p>
+      <w:pPr>
+        <w:pStyle w:val="ListParagraph"/>
+        <w:numPr>
+          <w:ilvl w:val="0"/>
+          <w:numId w:val="48"/>
+        </w:numPr>
+        <w:rPr>
+          <w:lang w:val="en-US"/>
+        </w:rPr>
+      </w:pPr>
+      <w:r>
+        <w:rPr>
+          <w:lang w:val="en-US"/>
+        </w:rPr>
+        <w:t>Frogs</w:t>
+      </w:r>
+    </w:p>
+    <w:p>
+      <w:pPr>
+        <w:pStyle w:val="ListParagraph"/>
+        <w:numPr>
+          <w:ilvl w:val="0"/>
+          <w:numId w:val="48"/>
+        </w:numPr>
+        <w:rPr>
+          <w:lang w:val="en-US"/>
+        </w:rPr>
+      </w:pPr>
+      <w:r>
+        <w:rPr>
+          <w:lang w:val="en-US"/>
+        </w:rPr>
+        <w:t>Toads</w:t>
+      </w:r>
+    </w:p>
+    <w:p>
+      <w:pPr>
+        <w:pStyle w:val="ListParagraph"/>
+        <w:numPr>
+          <w:ilvl w:val="0"/>
+          <w:numId w:val="48"/>
+        </w:numPr>
+        <w:rPr>
+          <w:lang w:val="en-US"/>
+        </w:rPr>
+      </w:pPr>
+      <w:r>
+        <w:rPr>
+          <w:lang w:val="en-US"/>
+        </w:rPr>
+        <w:t>Tarantula Hawks (insect, not a bird)</w:t>
+      </w:r>
+    </w:p>
+    <w:p>
+      <w:pPr>
+        <w:pStyle w:val="ListParagraph"/>
+        <w:numPr>
+          <w:ilvl w:val="0"/>
+          <w:numId w:val="48"/>
+        </w:numPr>
+        <w:rPr>
+          <w:lang w:val="en-US"/>
+        </w:rPr>
+      </w:pPr>
+      <w:r>
+        <w:rPr>
+          <w:lang w:val="en-US"/>
+        </w:rPr>
+        <w:t>Spider wasps</w:t>
+      </w:r>
+    </w:p>
+    <w:p>
+      <w:pPr>
+        <w:pStyle w:val="ListParagraph"/>
+        <w:numPr>
+          <w:ilvl w:val="0"/>
+          <w:numId w:val="48"/>
+        </w:numPr>
+        <w:rPr>
+          <w:lang w:val="en-US"/>
+        </w:rPr>
+      </w:pPr>
+      <w:r>
+        <w:rPr>
+          <w:lang w:val="en-US"/>
+        </w:rPr>
+        <w:t>Monkeys</w:t>
+      </w:r>
+    </w:p>
+    <w:p>
+      <w:pPr>
+        <w:pStyle w:val="ListParagraph"/>
+        <w:numPr>
+          <w:ilvl w:val="0"/>
+          <w:numId w:val="48"/>
+        </w:numPr>
+        <w:rPr>
+          <w:lang w:val="en-US"/>
+        </w:rPr>
+      </w:pPr>
+      <w:r>
+        <w:rPr>
+          <w:lang w:val="en-US"/>
+        </w:rPr>
+        <w:t>Centipedes</w:t>
+      </w:r>
+    </w:p>
+    <w:p>
+      <w:pPr>
+        <w:pStyle w:val="ListParagraph"/>
+        <w:numPr>
+          <w:ilvl w:val="0"/>
+          <w:numId w:val="48"/>
+        </w:numPr>
+        <w:rPr>
+          <w:lang w:val="en-US"/>
+        </w:rPr>
+      </w:pPr>
+      <w:r>
+        <w:rPr>
+          <w:lang w:val="en-US"/>
+        </w:rPr>
+        <w:t>Scorpions</w:t>
+      </w:r>
+    </w:p>
+    <w:p>
+      <w:pPr>
+        <w:pStyle w:val="ListParagraph"/>
+        <w:numPr>
+          <w:ilvl w:val="0"/>
+          <w:numId w:val="48"/>
+        </w:numPr>
+        <w:rPr>
+          <w:lang w:val="en-US"/>
+        </w:rPr>
+      </w:pPr>
+      <w:r>
+        <w:rPr>
+          <w:lang w:val="en-US"/>
+        </w:rPr>
+        <w:t>Other spiders</w:t>
+      </w:r>
+      <w:r>
+        <w:rPr>
+          <w:lang w:val="en-US"/>
+        </w:rPr>
+        <w:t xml:space="preserve">. (Mainly female spiders eat the </w:t>
+      </w:r>
+      <w:proofErr w:type="gramStart"/>
+      <w:r>
+        <w:rPr>
+          <w:lang w:val="en-US"/>
+        </w:rPr>
+        <w:t>male, if</w:t>
+      </w:r>
+      <w:proofErr w:type="gramEnd"/>
+      <w:r>
+        <w:rPr>
+          <w:lang w:val="en-US"/>
+        </w:rPr>
+        <w:t xml:space="preserve"> it’s smaller than them.)</w:t>
+      </w:r>
+    </w:p>
+    <w:p>
+      <w:pPr>
+        <w:pStyle w:val="ListParagraph"/>
+        <w:numPr>
+          <w:ilvl w:val="0"/>
+          <w:numId w:val="48"/>
+        </w:numPr>
+        <w:rPr>
+          <w:lang w:val="en-US"/>
+        </w:rPr>
+      </w:pPr>
+      <w:r>
+        <w:rPr>
+          <w:lang w:val="en-US"/>
+        </w:rPr>
+        <w:t xml:space="preserve">Fish </w:t>
+      </w:r>
+    </w:p>
+    <w:p>
+      <w:pPr>
+        <w:pStyle w:val="ListParagraph"/>
+        <w:numPr>
+          <w:ilvl w:val="0"/>
+          <w:numId w:val="48"/>
+        </w:numPr>
+        <w:rPr>
+          <w:lang w:val="en-US"/>
+        </w:rPr>
+      </w:pPr>
+      <w:r>
+        <w:rPr>
+          <w:lang w:val="en-US"/>
+        </w:rPr>
+        <w:t>Bats</w:t>
+      </w:r>
+    </w:p>
+    <w:p>
+      <w:pPr>
+        <w:pStyle w:val="ListParagraph"/>
+        <w:numPr>
+          <w:ilvl w:val="0"/>
+          <w:numId w:val="48"/>
+        </w:numPr>
+        <w:rPr>
+          <w:lang w:val="en-US"/>
+        </w:rPr>
+      </w:pPr>
+      <w:r>
+        <w:rPr>
+          <w:lang w:val="en-US"/>
+        </w:rPr>
+        <w:t>Shrews</w:t>
+      </w:r>
+    </w:p>
+    <w:p>
+      <w:pPr>
+        <w:rPr>
+          <w:lang w:val="en-US"/>
+        </w:rPr>
+      </w:pPr>
+      <w:r>
+        <w:rPr>
+          <w:lang w:val="en-US"/>
+        </w:rPr>
+        <w:lastRenderedPageBreak/>
+        <w:br w:type="page"/>
+      </w:r>
+    </w:p>
+    <w:p>
+      <w:pPr>
+        <w:pStyle w:val="Heading1"/>
+      </w:pPr>
+      <w:r>
+        <w:lastRenderedPageBreak/>
+        <w:t>Silk types</w:t>
+      </w:r>
+    </w:p>
+    <w:p>
+      <w:pPr>
+        <w:rPr>
+          <w:lang w:val="en-US"/>
+        </w:rPr>
+      </w:pPr>
+      <w:r>
+        <w:rPr>
+          <w:lang w:val="en-US"/>
+        </w:rPr>
+        <w:t>Some ideas for silk types</w:t>
+      </w:r>
+      <w:r>
+        <w:rPr>
+          <w:lang w:val="en-US"/>
+        </w:rPr>
+        <w:t>.</w:t>
+      </w:r>
+    </w:p>
+    <w:p>
+      <w:pPr>
+        <w:rPr>
+          <w:lang w:val="en-US"/>
+        </w:rPr>
+      </w:pPr>
+    </w:p>
+    <w:p>
+      <w:pPr>
+        <w:pStyle w:val="Heading2"/>
+      </w:pPr>
+      <w:r>
+        <w:t>Movement</w:t>
+      </w:r>
+    </w:p>
+    <w:p>
+      <w:pPr>
+        <w:pStyle w:val="ListParagraph"/>
+        <w:numPr>
+          <w:ilvl w:val="0"/>
+          <w:numId w:val="42"/>
+        </w:numPr>
+        <w:rPr>
+          <w:lang w:val="en-US"/>
+        </w:rPr>
+      </w:pPr>
+      <w:r>
+        <w:rPr>
+          <w:b/>
+          <w:bCs/>
+          <w:lang w:val="en-US"/>
+        </w:rPr>
+        <w:t>Regular</w:t>
+      </w:r>
+    </w:p>
+    <w:p>
+      <w:pPr>
+        <w:pStyle w:val="ListParagraph"/>
+        <w:numPr>
+          <w:ilvl w:val="0"/>
+          <w:numId w:val="42"/>
+        </w:numPr>
+        <w:rPr>
+          <w:lang w:val="en-US"/>
+        </w:rPr>
+      </w:pPr>
+      <w:r>
+        <w:rPr>
+          <w:b/>
+          <w:bCs/>
+          <w:lang w:val="en-US"/>
+        </w:rPr>
+        <w:t>Speedup =&gt;</w:t>
+      </w:r>
+      <w:r>
+        <w:rPr>
+          <w:lang w:val="en-US"/>
+        </w:rPr>
+        <w:t xml:space="preserve"> you move faster over it</w:t>
+      </w:r>
+    </w:p>
+    <w:p>
+      <w:pPr>
+        <w:pStyle w:val="ListParagraph"/>
+        <w:numPr>
+          <w:ilvl w:val="0"/>
+          <w:numId w:val="42"/>
+        </w:numPr>
+        <w:rPr>
+          <w:lang w:val="en-US"/>
+        </w:rPr>
+      </w:pPr>
+      <w:r>
+        <w:rPr>
+          <w:b/>
+          <w:bCs/>
+          <w:lang w:val="en-US"/>
+        </w:rPr>
+        <w:t>Slowdown</w:t>
+      </w:r>
+      <w:r>
+        <w:rPr>
+          <w:lang w:val="en-US"/>
+        </w:rPr>
+        <w:t xml:space="preserve"> =&gt; you move slower over it</w:t>
+      </w:r>
+    </w:p>
+    <w:p>
+      <w:pPr>
+        <w:pStyle w:val="ListParagraph"/>
+        <w:numPr>
+          <w:ilvl w:val="0"/>
+          <w:numId w:val="42"/>
+        </w:numPr>
+        <w:rPr>
+          <w:lang w:val="en-US"/>
+        </w:rPr>
+      </w:pPr>
+      <w:r>
+        <w:rPr>
+          <w:b/>
+          <w:bCs/>
+          <w:lang w:val="en-US"/>
+        </w:rPr>
+        <w:t xml:space="preserve">Ice </w:t>
+      </w:r>
+      <w:r>
+        <w:rPr>
+          <w:lang w:val="en-US"/>
+        </w:rPr>
+        <w:t>=&gt; you keep sliding (even when you stop moving) and have trouble turning around (quickly)</w:t>
+      </w:r>
+    </w:p>
+    <w:p>
+      <w:pPr>
+        <w:rPr>
+          <w:lang w:val="en-US"/>
+        </w:rPr>
+      </w:pPr>
+    </w:p>
+    <w:p>
+      <w:pPr>
+        <w:pStyle w:val="Heading2"/>
+      </w:pPr>
+      <w:r>
+        <w:t>Web/Jumping</w:t>
+      </w:r>
+    </w:p>
+    <w:p>
+      <w:pPr>
+        <w:pStyle w:val="ListParagraph"/>
+        <w:numPr>
+          <w:ilvl w:val="0"/>
+          <w:numId w:val="43"/>
+        </w:numPr>
+        <w:rPr>
+          <w:lang w:val="en-US"/>
+        </w:rPr>
+      </w:pPr>
+      <w:r>
+        <w:rPr>
+          <w:b/>
+          <w:bCs/>
+          <w:lang w:val="en-US"/>
+        </w:rPr>
+        <w:t>Sticky</w:t>
+      </w:r>
+      <w:r>
+        <w:rPr>
+          <w:lang w:val="en-US"/>
+        </w:rPr>
+        <w:t xml:space="preserve"> =&gt; you cannot jump from it</w:t>
+      </w:r>
+    </w:p>
+    <w:p>
+      <w:pPr>
+        <w:pStyle w:val="ListParagraph"/>
+        <w:numPr>
+          <w:ilvl w:val="0"/>
+          <w:numId w:val="43"/>
+        </w:numPr>
+        <w:rPr>
+          <w:lang w:val="en-US"/>
+        </w:rPr>
+      </w:pPr>
+      <w:r>
+        <w:rPr>
+          <w:b/>
+          <w:bCs/>
+          <w:lang w:val="en-US"/>
+        </w:rPr>
+        <w:t>Cheap</w:t>
+      </w:r>
+      <w:r>
+        <w:rPr>
+          <w:lang w:val="en-US"/>
+        </w:rPr>
+        <w:t xml:space="preserve"> =&gt; jumping is much cheaper </w:t>
+      </w:r>
+      <w:proofErr w:type="gramStart"/>
+      <w:r>
+        <w:rPr>
+          <w:lang w:val="en-US"/>
+        </w:rPr>
+        <w:t>( =</w:t>
+      </w:r>
+      <w:proofErr w:type="gramEnd"/>
+      <w:r>
+        <w:rPr>
+          <w:lang w:val="en-US"/>
+        </w:rPr>
+        <w:t xml:space="preserve"> costs less silk)</w:t>
+      </w:r>
+    </w:p>
+    <w:p>
+      <w:pPr>
+        <w:pStyle w:val="ListParagraph"/>
+        <w:numPr>
+          <w:ilvl w:val="0"/>
+          <w:numId w:val="43"/>
+        </w:numPr>
+        <w:rPr>
+          <w:lang w:val="en-US"/>
+        </w:rPr>
+      </w:pPr>
+      <w:r>
+        <w:rPr>
+          <w:b/>
+          <w:bCs/>
+          <w:lang w:val="en-US"/>
+        </w:rPr>
+        <w:t>Expensive</w:t>
+      </w:r>
+      <w:r>
+        <w:rPr>
+          <w:lang w:val="en-US"/>
+        </w:rPr>
+        <w:t xml:space="preserve"> =&gt; jumping is more expensive </w:t>
+      </w:r>
+      <w:proofErr w:type="gramStart"/>
+      <w:r>
+        <w:rPr>
+          <w:lang w:val="en-US"/>
+        </w:rPr>
+        <w:t>( =</w:t>
+      </w:r>
+      <w:proofErr w:type="gramEnd"/>
+      <w:r>
+        <w:rPr>
+          <w:lang w:val="en-US"/>
+        </w:rPr>
+        <w:t xml:space="preserve"> costs more silk)</w:t>
+      </w:r>
+    </w:p>
+    <w:p>
+      <w:pPr>
+        <w:pStyle w:val="ListParagraph"/>
+        <w:numPr>
+          <w:ilvl w:val="0"/>
+          <w:numId w:val="43"/>
+        </w:numPr>
+        <w:rPr>
+          <w:lang w:val="en-US"/>
+        </w:rPr>
+      </w:pPr>
+      <w:r>
+        <w:rPr>
+          <w:b/>
+          <w:bCs/>
+          <w:lang w:val="en-US"/>
+        </w:rPr>
+        <w:t>Fragile</w:t>
+      </w:r>
+      <w:r>
+        <w:rPr>
+          <w:lang w:val="en-US"/>
+        </w:rPr>
+        <w:t xml:space="preserve"> =&gt; once somebody leaves it, it breaks</w:t>
+      </w:r>
+    </w:p>
+    <w:p>
+      <w:pPr>
+        <w:pStyle w:val="ListParagraph"/>
+        <w:numPr>
+          <w:ilvl w:val="1"/>
+          <w:numId w:val="43"/>
+        </w:numPr>
+        <w:rPr>
+          <w:lang w:val="en-US"/>
+        </w:rPr>
+      </w:pPr>
+      <w:r>
+        <w:rPr>
+          <w:b/>
+          <w:bCs/>
+          <w:lang w:val="en-US"/>
+        </w:rPr>
+        <w:t>Timebomb</w:t>
+      </w:r>
+      <w:r>
+        <w:rPr>
+          <w:lang w:val="en-US"/>
+        </w:rPr>
+        <w:t xml:space="preserve"> =&gt; after X steps on it, or entities spending Y time on it, it breaks</w:t>
+      </w:r>
+    </w:p>
+    <w:p>
+      <w:pPr>
+        <w:pStyle w:val="ListParagraph"/>
+        <w:numPr>
+          <w:ilvl w:val="0"/>
+          <w:numId w:val="43"/>
+        </w:numPr>
+        <w:rPr>
+          <w:lang w:val="en-US"/>
+        </w:rPr>
+      </w:pPr>
+      <w:r>
+        <w:rPr>
+          <w:b/>
+          <w:bCs/>
+          <w:lang w:val="en-US"/>
+        </w:rPr>
+        <w:t>Unsteady/Featherlight</w:t>
+      </w:r>
+      <w:r>
+        <w:rPr>
+          <w:lang w:val="en-US"/>
+        </w:rPr>
+        <w:t xml:space="preserve"> =&gt; the more weight you put on this strand </w:t>
+      </w:r>
+      <w:proofErr w:type="gramStart"/>
+      <w:r>
+        <w:rPr>
+          <w:lang w:val="en-US"/>
+        </w:rPr>
+        <w:t>( =</w:t>
+      </w:r>
+      <w:proofErr w:type="gramEnd"/>
+      <w:r>
+        <w:rPr>
+          <w:lang w:val="en-US"/>
+        </w:rPr>
+        <w:t xml:space="preserve"> more entities on there), the more it </w:t>
+      </w:r>
+      <w:r>
+        <w:rPr>
+          <w:i/>
+          <w:iCs/>
+          <w:lang w:val="en-US"/>
+        </w:rPr>
+        <w:t>moves</w:t>
+      </w:r>
+      <w:r>
+        <w:rPr>
+          <w:lang w:val="en-US"/>
+        </w:rPr>
+        <w:t xml:space="preserve">  </w:t>
+      </w:r>
+    </w:p>
+    <w:p>
+      <w:pPr>
+        <w:rPr>
+          <w:lang w:val="en-US"/>
+        </w:rPr>
+      </w:pPr>
+    </w:p>
+    <w:p>
+      <w:pPr>
+        <w:pStyle w:val="Heading2"/>
+      </w:pPr>
+      <w:r>
+        <w:t>Collecting</w:t>
+      </w:r>
+    </w:p>
+    <w:p>
+      <w:pPr>
+        <w:pStyle w:val="ListParagraph"/>
+        <w:numPr>
+          <w:ilvl w:val="0"/>
+          <w:numId w:val="45"/>
+        </w:numPr>
+        <w:rPr>
+          <w:b/>
+          <w:bCs/>
+          <w:lang w:val="en-US"/>
+        </w:rPr>
+      </w:pPr>
+      <w:r>
+        <w:rPr>
+          <w:b/>
+          <w:bCs/>
+          <w:lang w:val="en-US"/>
+        </w:rPr>
+        <w:t>Worthless</w:t>
+      </w:r>
+      <w:r>
+        <w:rPr>
+          <w:lang w:val="en-US"/>
+        </w:rPr>
+        <w:t xml:space="preserve"> =&gt; collecting something here </w:t>
+      </w:r>
+      <w:r>
+        <w:rPr>
+          <w:i/>
+          <w:iCs/>
+          <w:lang w:val="en-US"/>
+        </w:rPr>
+        <w:t>does nothing</w:t>
+      </w:r>
+      <w:r>
+        <w:rPr>
+          <w:lang w:val="en-US"/>
+        </w:rPr>
+        <w:t>. (Just removes it. Takes it away from anyone else.)</w:t>
+      </w:r>
+    </w:p>
+    <w:p>
+      <w:pPr>
+        <w:pStyle w:val="ListParagraph"/>
+        <w:numPr>
+          <w:ilvl w:val="0"/>
+          <w:numId w:val="45"/>
+        </w:numPr>
+        <w:rPr>
+          <w:b/>
+          <w:bCs/>
+          <w:lang w:val="en-US"/>
+        </w:rPr>
+      </w:pPr>
+      <w:proofErr w:type="spellStart"/>
+      <w:r>
+        <w:rPr>
+          <w:b/>
+          <w:bCs/>
+          <w:lang w:val="en-US"/>
+        </w:rPr>
+        <w:t>Doubler</w:t>
+      </w:r>
+      <w:proofErr w:type="spellEnd"/>
+      <w:r>
+        <w:rPr>
+          <w:lang w:val="en-US"/>
+        </w:rPr>
+        <w:t xml:space="preserve"> =&gt; collecting something here gives you </w:t>
+      </w:r>
+      <w:r>
+        <w:rPr>
+          <w:i/>
+          <w:iCs/>
+          <w:lang w:val="en-US"/>
+        </w:rPr>
+        <w:t>double</w:t>
+      </w:r>
+      <w:r>
+        <w:rPr>
+          <w:lang w:val="en-US"/>
+        </w:rPr>
+        <w:t xml:space="preserve"> </w:t>
+      </w:r>
+      <w:r>
+        <w:rPr>
+          <w:lang w:val="en-US"/>
+        </w:rPr>
+        <w:t>its value.</w:t>
+      </w:r>
+      <w:r>
+        <w:rPr>
+          <w:lang w:val="en-US"/>
+        </w:rPr>
+        <w:br w:type="page"/>
+      </w:r>
+    </w:p>
+    <w:p>
+      <w:pPr>
+        <w:pStyle w:val="Heading1"/>
+      </w:pPr>
+      <w:r>
+        <w:lastRenderedPageBreak/>
+        <w:t>To do</w:t>
+      </w:r>
+    </w:p>
+    <w:p>
+      <w:pPr>
+        <w:rPr>
+          <w:lang w:val="en-US"/>
+        </w:rPr>
+      </w:pPr>
+    </w:p>
+    <w:p>
+      <w:pPr>
+        <w:rPr>
+          <w:lang w:val="en-US"/>
+        </w:rPr>
+      </w:pPr>
+      <w:r>
+        <w:rPr>
+          <w:b/>
+          <w:bCs/>
+          <w:lang w:val="en-US"/>
+        </w:rPr>
+        <w:t>Entities:</w:t>
+      </w:r>
+    </w:p>
+    <w:p>
+      <w:pPr>
+        <w:pStyle w:val="ListParagraph"/>
+        <w:numPr>
+          <w:ilvl w:val="0"/>
+          <w:numId w:val="46"/>
+        </w:numPr>
+        <w:rPr>
+          <w:lang w:val="en-US"/>
+        </w:rPr>
+      </w:pPr>
+      <w:r>
+        <w:rPr>
+          <w:lang w:val="en-US"/>
+        </w:rPr>
+        <w:t>Create scene</w:t>
+      </w:r>
+    </w:p>
+    <w:p>
+      <w:pPr>
+        <w:pStyle w:val="ListParagraph"/>
+        <w:numPr>
+          <w:ilvl w:val="0"/>
+          <w:numId w:val="46"/>
+        </w:numPr>
+        <w:rPr>
+          <w:lang w:val="en-US"/>
+        </w:rPr>
+      </w:pPr>
+      <w:r>
+        <w:rPr>
+          <w:lang w:val="en-US"/>
+        </w:rPr>
+        <w:t>Give modules (movement, points, trail, specialty)</w:t>
+      </w:r>
+    </w:p>
+    <w:p>
+      <w:pPr>
+        <w:pStyle w:val="ListParagraph"/>
+        <w:numPr>
+          <w:ilvl w:val="1"/>
+          <w:numId w:val="46"/>
+        </w:numPr>
+        <w:rPr>
+          <w:lang w:val="en-US"/>
+        </w:rPr>
+      </w:pPr>
+      <w:r>
+        <w:rPr>
+          <w:lang w:val="en-US"/>
+        </w:rPr>
+        <w:t xml:space="preserve">Web-bugs get a </w:t>
+      </w:r>
+      <w:proofErr w:type="spellStart"/>
+      <w:r>
+        <w:rPr>
+          <w:lang w:val="en-US"/>
+        </w:rPr>
+        <w:t>WebTracker</w:t>
+      </w:r>
+      <w:proofErr w:type="spellEnd"/>
+      <w:r>
+        <w:rPr>
+          <w:lang w:val="en-US"/>
+        </w:rPr>
+        <w:t xml:space="preserve"> and </w:t>
+      </w:r>
+      <w:proofErr w:type="spellStart"/>
+      <w:r>
+        <w:rPr>
+          <w:lang w:val="en-US"/>
+        </w:rPr>
+        <w:t>WebMovement</w:t>
+      </w:r>
+      <w:proofErr w:type="spellEnd"/>
+      <w:r>
+        <w:rPr>
+          <w:lang w:val="en-US"/>
+        </w:rPr>
+        <w:t>. They are placed normally.</w:t>
+      </w:r>
+    </w:p>
+    <w:p>
+      <w:pPr>
+        <w:pStyle w:val="ListParagraph"/>
+        <w:numPr>
+          <w:ilvl w:val="1"/>
+          <w:numId w:val="46"/>
+        </w:numPr>
+        <w:rPr>
+          <w:lang w:val="en-US"/>
+        </w:rPr>
+      </w:pPr>
+      <w:r>
+        <w:rPr>
+          <w:lang w:val="en-US"/>
+        </w:rPr>
+        <w:t xml:space="preserve">Off-web-bugs get a </w:t>
+      </w:r>
+      <w:proofErr w:type="spellStart"/>
+      <w:r>
+        <w:rPr>
+          <w:lang w:val="en-US"/>
+        </w:rPr>
+        <w:t>FlyMovement</w:t>
+      </w:r>
+      <w:proofErr w:type="spellEnd"/>
+      <w:r>
+        <w:rPr>
+          <w:lang w:val="en-US"/>
+        </w:rPr>
+        <w:t>. They are placed purposely off the web.</w:t>
+      </w:r>
+    </w:p>
+    <w:p>
+      <w:pPr>
+        <w:pStyle w:val="ListParagraph"/>
+        <w:numPr>
+          <w:ilvl w:val="0"/>
+          <w:numId w:val="46"/>
+        </w:numPr>
+        <w:rPr>
+          <w:lang w:val="en-US"/>
+        </w:rPr>
+      </w:pPr>
+      <w:r>
+        <w:rPr>
+          <w:lang w:val="en-US"/>
+        </w:rPr>
+        <w:t>Make item spawner spawn these entities instead.</w:t>
+      </w:r>
+    </w:p>
+    <w:p>
+      <w:pPr>
+        <w:pStyle w:val="ListParagraph"/>
+        <w:numPr>
+          <w:ilvl w:val="0"/>
+          <w:numId w:val="46"/>
+        </w:numPr>
+        <w:rPr>
+          <w:lang w:val="en-US"/>
+        </w:rPr>
+      </w:pPr>
+      <w:r>
+        <w:rPr>
+          <w:lang w:val="en-US"/>
+        </w:rPr>
+        <w:t>Ensure they move around properly + can be eaten.</w:t>
+      </w:r>
+    </w:p>
+    <w:p>
+      <w:pPr>
+        <w:rPr>
+          <w:lang w:val="en-US"/>
+        </w:rPr>
+      </w:pPr>
+    </w:p>
+    <w:p>
+      <w:pPr>
+        <w:rPr>
+          <w:lang w:val="en-US"/>
+        </w:rPr>
+      </w:pPr>
+      <w:r>
+        <w:rPr>
+          <w:lang w:val="en-US"/>
+        </w:rPr>
+        <w:t>Then just invent many different types of bugs and their properties.</w:t>
+      </w:r>
+    </w:p>
+    <w:p>
+      <w:pPr>
+        <w:rPr>
+          <w:lang w:val="en-US"/>
+        </w:rPr>
+      </w:pPr>
+    </w:p>
+    <w:p>
+      <w:pPr>
+        <w:rPr>
+          <w:lang w:val="en-US"/>
+        </w:rPr>
+      </w:pPr>
+      <w:r>
+        <w:rPr>
+          <w:b/>
+          <w:bCs/>
+          <w:lang w:val="en-US"/>
+        </w:rPr>
+        <w:t xml:space="preserve">IDEA: </w:t>
+      </w:r>
+      <w:r>
+        <w:rPr>
+          <w:lang w:val="en-US"/>
+        </w:rPr>
+        <w:t>The player</w:t>
+      </w:r>
+      <w:r>
+        <w:rPr>
+          <w:lang w:val="en-US"/>
+        </w:rPr>
+        <w:t>s</w:t>
+      </w:r>
+      <w:r>
+        <w:rPr>
+          <w:lang w:val="en-US"/>
+        </w:rPr>
+        <w:t xml:space="preserve"> can c</w:t>
+      </w:r>
+      <w:r>
+        <w:rPr>
+          <w:lang w:val="en-US"/>
+        </w:rPr>
+        <w:t>reate their own bugs as well. (Offspring?)</w:t>
+      </w:r>
+    </w:p>
+    <w:p>
+      <w:pPr>
+        <w:rPr>
+          <w:lang w:val="en-US"/>
+        </w:rPr>
+      </w:pPr>
+      <w:r>
+        <w:rPr>
+          <w:b/>
+          <w:bCs/>
+          <w:lang w:val="en-US"/>
+        </w:rPr>
+        <w:t>IDEA:</w:t>
+      </w:r>
+      <w:r>
+        <w:rPr>
+          <w:lang w:val="en-US"/>
+        </w:rPr>
+        <w:t xml:space="preserve"> Levels might have fixed “spawn points” for bugs. (Like a home base.) They can destroy this, but doing so too soon isn’t smart?</w:t>
+      </w:r>
+    </w:p>
+    <w:p>
+      <w:pPr>
+        <w:rPr>
+          <w:lang w:val="en-US"/>
+        </w:rPr>
+      </w:pPr>
+      <w:r>
+        <w:rPr>
+          <w:b/>
+          <w:bCs/>
+          <w:lang w:val="en-US"/>
+        </w:rPr>
+        <w:t>IDEA:</w:t>
+      </w:r>
+      <w:r>
+        <w:rPr>
+          <w:lang w:val="en-US"/>
+        </w:rPr>
+        <w:t xml:space="preserve"> If players get big enough, they might even be able to </w:t>
+      </w:r>
+      <w:r>
+        <w:rPr>
+          <w:i/>
+          <w:iCs/>
+          <w:lang w:val="en-US"/>
+        </w:rPr>
+        <w:t>eat other players</w:t>
+      </w:r>
+      <w:r>
+        <w:rPr>
+          <w:lang w:val="en-US"/>
+        </w:rPr>
+        <w:t>.</w:t>
+      </w:r>
+    </w:p>
+    <w:p>
+      <w:pPr>
+        <w:rPr>
+          <w:b/>
+          <w:bCs/>
+          <w:lang w:val="en-US"/>
+        </w:rPr>
+      </w:pPr>
+    </w:p>
+    <w:p>
+      <w:pPr>
+        <w:rPr>
+          <w:lang w:val="en-US"/>
+        </w:rPr>
+      </w:pPr>
+      <w:r>
+        <w:rPr>
+          <w:b/>
+          <w:bCs/>
+          <w:lang w:val="en-US"/>
+        </w:rPr>
+        <w:t>IDEA:</w:t>
+      </w:r>
+      <w:r>
+        <w:rPr>
+          <w:lang w:val="en-US"/>
+        </w:rPr>
+        <w:t xml:space="preserve"> The “fungus” / “virus” idea =&gt; it starts somewhere on the web, and then just grows and grows, unless you’re able to stop it. (Cut off the </w:t>
+      </w:r>
+      <w:proofErr w:type="gramStart"/>
+      <w:r>
+        <w:rPr>
+          <w:lang w:val="en-US"/>
+        </w:rPr>
+        <w:t>edge, or</w:t>
+      </w:r>
+      <w:proofErr w:type="gramEnd"/>
+      <w:r>
+        <w:rPr>
+          <w:lang w:val="en-US"/>
+        </w:rPr>
+        <w:t xml:space="preserve"> use some powerup against it.)</w:t>
+      </w:r>
+    </w:p>
+    <w:p>
+      <w:pPr>
+        <w:rPr>
+          <w:b/>
+          <w:bCs/>
+          <w:lang w:val="en-US"/>
+        </w:rPr>
+      </w:pPr>
+    </w:p>
+    <w:p>
+      <w:pPr>
+        <w:rPr>
+          <w:lang w:val="en-US"/>
+        </w:rPr>
+      </w:pPr>
+      <w:r>
+        <w:rPr>
+          <w:b/>
+          <w:bCs/>
+          <w:lang w:val="en-US"/>
+        </w:rPr>
+        <w:t>Web:</w:t>
+      </w:r>
+    </w:p>
+    <w:p>
+      <w:pPr>
+        <w:pStyle w:val="ListParagraph"/>
+        <w:numPr>
+          <w:ilvl w:val="0"/>
+          <w:numId w:val="44"/>
+        </w:numPr>
+        <w:rPr>
+          <w:lang w:val="en-US"/>
+        </w:rPr>
+      </w:pPr>
+      <w:r>
+        <w:rPr>
+          <w:lang w:val="en-US"/>
+        </w:rPr>
+        <w:t xml:space="preserve">Check for </w:t>
+      </w:r>
+      <w:r>
+        <w:rPr>
+          <w:i/>
+          <w:iCs/>
+          <w:lang w:val="en-US"/>
+        </w:rPr>
+        <w:t>orphan points</w:t>
+      </w:r>
+      <w:r>
+        <w:rPr>
+          <w:lang w:val="en-US"/>
+        </w:rPr>
+        <w:t xml:space="preserve"> upon removal. (Once an edge is removed, check if the point attached has </w:t>
+      </w:r>
+      <w:r>
+        <w:rPr>
+          <w:i/>
+          <w:iCs/>
+          <w:lang w:val="en-US"/>
+        </w:rPr>
+        <w:t>no other edges left</w:t>
+      </w:r>
+      <w:r>
+        <w:rPr>
+          <w:lang w:val="en-US"/>
+        </w:rPr>
+        <w:t>.</w:t>
+      </w:r>
+      <w:r>
+        <w:rPr>
+          <w:lang w:val="en-US"/>
+        </w:rPr>
+        <w:t xml:space="preserve"> If so, remove it as well.</w:t>
+      </w:r>
+      <w:r>
+        <w:rPr>
+          <w:lang w:val="en-US"/>
+        </w:rPr>
+        <w:t>)</w:t>
+      </w:r>
+    </w:p>
+    <w:p>
+      <w:pPr>
+        <w:rPr>
+          <w:b/>
+          <w:bCs/>
+          <w:lang w:val="en-US"/>
+        </w:rPr>
+      </w:pPr>
+    </w:p>
+    <w:p>
+      <w:pPr>
+        <w:rPr>
+          <w:b/>
+          <w:bCs/>
           <w:lang w:val="en-US"/>
         </w:rPr>
       </w:pPr>
@@ -1191,7 +2794,21 @@
         <w:rPr>
           <w:lang w:val="en-US"/>
         </w:rPr>
-        <w:t xml:space="preserve"> (out of our butt :p)</w:t>
+        <w:t xml:space="preserve"> (out of our </w:t>
+      </w:r>
+      <w:proofErr w:type="gramStart"/>
+      <w:r>
+        <w:rPr>
+          <w:lang w:val="en-US"/>
+        </w:rPr>
+        <w:t>butt :p</w:t>
+      </w:r>
+      <w:proofErr w:type="gramEnd"/>
+      <w:r>
+        <w:rPr>
+          <w:lang w:val="en-US"/>
+        </w:rPr>
+        <w:t>)</w:t>
       </w:r>
     </w:p>
     <w:p>
@@ -1209,7 +2826,7 @@
         <w:rPr>
           <w:lang w:val="en-US"/>
         </w:rPr>
-        <w:t>Item pop-up and removal tween</w:t>
+        <w:t>When removing lines, do the opposite and make them disappear gradually</w:t>
       </w:r>
     </w:p>
     <w:p>
@@ -1227,7 +2844,7 @@
         <w:rPr>
           <w:lang w:val="en-US"/>
         </w:rPr>
-        <w:t>Silk change tween</w:t>
+        <w:t>Dying animation and feedback</w:t>
       </w:r>
     </w:p>
     <w:p>
@@ -1245,6 +2862,42 @@
         <w:rPr>
           <w:lang w:val="en-US"/>
         </w:rPr>
+        <w:t>Item pop-up and removal tween</w:t>
+      </w:r>
+    </w:p>
+    <w:p>
+      <w:pPr>
+        <w:pStyle w:val="ListParagraph"/>
+        <w:numPr>
+          <w:ilvl w:val="0"/>
+          <w:numId w:val="35"/>
+        </w:numPr>
+        <w:rPr>
+          <w:lang w:val="en-US"/>
+        </w:rPr>
+      </w:pPr>
+      <w:r>
+        <w:rPr>
+          <w:lang w:val="en-US"/>
+        </w:rPr>
+        <w:t>Silk change tween</w:t>
+      </w:r>
+    </w:p>
+    <w:p>
+      <w:pPr>
+        <w:pStyle w:val="ListParagraph"/>
+        <w:numPr>
+          <w:ilvl w:val="0"/>
+          <w:numId w:val="35"/>
+        </w:numPr>
+        <w:rPr>
+          <w:lang w:val="en-US"/>
+        </w:rPr>
+      </w:pPr>
+      <w:r>
+        <w:rPr>
+          <w:lang w:val="en-US"/>
+        </w:rPr>
         <w:t>Feedback</w:t>
       </w:r>
     </w:p>
@@ -1282,23 +2935,7 @@
           <w:bCs/>
           <w:lang w:val="en-US"/>
         </w:rPr>
-        <w:t>Spider animation</w:t>
-      </w:r>
-      <w:r>
-        <w:rPr>
-          <w:b/>
-          <w:bCs/>
-          <w:lang w:val="en-US"/>
-        </w:rPr>
-        <w:t xml:space="preserve"> (Improved!)</w:t>
-      </w:r>
-      <w:r>
-        <w:rPr>
-          <w:b/>
-          <w:bCs/>
-          <w:lang w:val="en-US"/>
-        </w:rPr>
-        <w:t>:</w:t>
+        <w:t>Spider animation (Improved!):</w:t>
       </w:r>
     </w:p>
     <w:p>
@@ -1428,6 +3065,7 @@
         <w:rPr>
           <w:lang w:val="en-US"/>
         </w:rPr>
+        <w:lastRenderedPageBreak/>
         <w:t>GDC talk about it, might be interesting in any case</w:t>
       </w:r>
     </w:p>
@@ -1452,7 +3090,23 @@
         <w:rPr>
           <w:lang w:val="en-US"/>
         </w:rPr>
-        <w:t xml:space="preserve"> a </w:t>
+        <w:t xml:space="preserve"> </w:t>
+      </w:r>
+      <w:proofErr w:type="spellStart"/>
+      <w:proofErr w:type="gramStart"/>
+      <w:r>
+        <w:rPr>
+          <w:lang w:val="en-US"/>
+        </w:rPr>
+        <w:t>a</w:t>
+      </w:r>
+      <w:proofErr w:type="spellEnd"/>
+      <w:proofErr w:type="gramEnd"/>
+      <w:r>
+        <w:rPr>
+          <w:lang w:val="en-US"/>
+        </w:rPr>
+        <w:t xml:space="preserve"> </w:t>
       </w:r>
       <w:r>
         <w:rPr>
@@ -1548,7 +3202,35 @@
         <w:rPr>
           <w:lang w:val="en-US"/>
         </w:rPr>
-        <w:t xml:space="preserve"> resets. Each frame, check the queued resets. We only allow it to continue, if the surrounding legs are in the right position. </w:t>
+        <w:t xml:space="preserve"> resets. </w:t>
+      </w:r>
+      <w:proofErr w:type="gramStart"/>
+      <w:r>
+        <w:rPr>
+          <w:lang w:val="en-US"/>
+        </w:rPr>
+        <w:t>Each frame,</w:t>
+      </w:r>
+      <w:proofErr w:type="gramEnd"/>
+      <w:r>
+        <w:rPr>
+          <w:lang w:val="en-US"/>
+        </w:rPr>
+        <w:t xml:space="preserve"> check the queued resets. We only allow it to </w:t>
+      </w:r>
+      <w:proofErr w:type="gramStart"/>
+      <w:r>
+        <w:rPr>
+          <w:lang w:val="en-US"/>
+        </w:rPr>
+        <w:t>continue, if</w:t>
+      </w:r>
+      <w:proofErr w:type="gramEnd"/>
+      <w:r>
+        <w:rPr>
+          <w:lang w:val="en-US"/>
+        </w:rPr>
+        <w:t xml:space="preserve"> the surrounding legs are in the right position. </w:t>
       </w:r>
     </w:p>
     <w:p>
@@ -1567,6 +3249,72 @@
           <w:lang w:val="en-US"/>
         </w:rPr>
         <w:t xml:space="preserve">Example: a leg wants to reset. Then the legs before and after it should be reasonably far forward (low distance). The leg on the other side should be reasonably far forward as well. </w:t>
+      </w:r>
+    </w:p>
+    <w:p>
+      <w:pPr>
+        <w:rPr>
+          <w:b/>
+          <w:bCs/>
+          <w:lang w:val="en-US"/>
+        </w:rPr>
+      </w:pPr>
+    </w:p>
+    <w:p>
+      <w:pPr>
+        <w:rPr>
+          <w:lang w:val="en-US"/>
+        </w:rPr>
+      </w:pPr>
+      <w:r>
+        <w:rPr>
+          <w:b/>
+          <w:bCs/>
+          <w:lang w:val="en-US"/>
+        </w:rPr>
+        <w:t>Web</w:t>
+      </w:r>
+      <w:r>
+        <w:rPr>
+          <w:lang w:val="en-US"/>
+        </w:rPr>
+        <w:t xml:space="preserve"> (shooting/management/etc.)</w:t>
+      </w:r>
+    </w:p>
+    <w:p>
+      <w:pPr>
+        <w:pStyle w:val="ListParagraph"/>
+        <w:numPr>
+          <w:ilvl w:val="0"/>
+          <w:numId w:val="40"/>
+        </w:numPr>
+        <w:rPr>
+          <w:lang w:val="en-US"/>
+        </w:rPr>
+      </w:pPr>
+      <w:r>
+        <w:rPr>
+          <w:lang w:val="en-US"/>
+        </w:rPr>
+        <w:t>Sometimes it does nothing when jumping from a point? (Or is that just my input?)</w:t>
+      </w:r>
+    </w:p>
+    <w:p>
+      <w:pPr>
+        <w:pStyle w:val="ListParagraph"/>
+        <w:numPr>
+          <w:ilvl w:val="0"/>
+          <w:numId w:val="40"/>
+        </w:numPr>
+        <w:rPr>
+          <w:lang w:val="en-US"/>
+        </w:rPr>
+      </w:pPr>
+      <w:r>
+        <w:rPr>
+          <w:lang w:val="en-US"/>
+        </w:rPr>
+        <w:t>Now it doesn’t allow jumps that are too short … is that even a good idea?</w:t>
       </w:r>
     </w:p>
     <w:p>
@@ -2507,6 +4255,381 @@
     </w:lvl>
   </w:abstractNum>
   <w:abstractNum w:abstractNumId="7" w15:restartNumberingAfterBreak="0">
+    <w:nsid w:val="105A726F"/>
+    <w:multiLevelType w:val="multilevel"/>
+    <w:tmpl w:val="C55CF9BA"/>
+    <w:lvl w:ilvl="0">
+      <w:start w:val="1"/>
+      <w:numFmt w:val="bullet"/>
+      <w:lvlText w:val=""/>
+      <w:lvlJc w:val="left"/>
+      <w:pPr>
+        <w:tabs>
+          <w:tab w:val="num" w:pos="720"/>
+        </w:tabs>
+        <w:ind w:left="720" w:hanging="360"/>
+      </w:pPr>
+      <w:rPr>
+        <w:rFonts w:ascii="Symbol" w:hAnsi="Symbol" w:hint="default"/>
+        <w:sz w:val="20"/>
+      </w:rPr>
+    </w:lvl>
+    <w:lvl w:ilvl="1" w:tentative="1">
+      <w:start w:val="1"/>
+      <w:numFmt w:val="bullet"/>
+      <w:lvlText w:val="o"/>
+      <w:lvlJc w:val="left"/>
+      <w:pPr>
+        <w:tabs>
+          <w:tab w:val="num" w:pos="1440"/>
+        </w:tabs>
+        <w:ind w:left="1440" w:hanging="360"/>
+      </w:pPr>
+      <w:rPr>
+        <w:rFonts w:ascii="Courier New" w:hAnsi="Courier New" w:hint="default"/>
+        <w:sz w:val="20"/>
+      </w:rPr>
+    </w:lvl>
+    <w:lvl w:ilvl="2" w:tentative="1">
+      <w:start w:val="1"/>
+      <w:numFmt w:val="bullet"/>
+      <w:lvlText w:val=""/>
+      <w:lvlJc w:val="left"/>
+      <w:pPr>
+        <w:tabs>
+          <w:tab w:val="num" w:pos="2160"/>
+        </w:tabs>
+        <w:ind w:left="2160" w:hanging="360"/>
+      </w:pPr>
+      <w:rPr>
+        <w:rFonts w:ascii="Wingdings" w:hAnsi="Wingdings" w:hint="default"/>
+        <w:sz w:val="20"/>
+      </w:rPr>
+    </w:lvl>
+    <w:lvl w:ilvl="3" w:tentative="1">
+      <w:start w:val="1"/>
+      <w:numFmt w:val="bullet"/>
+      <w:lvlText w:val=""/>
+      <w:lvlJc w:val="left"/>
+      <w:pPr>
+        <w:tabs>
+          <w:tab w:val="num" w:pos="2880"/>
+        </w:tabs>
+        <w:ind w:left="2880" w:hanging="360"/>
+      </w:pPr>
+      <w:rPr>
+        <w:rFonts w:ascii="Wingdings" w:hAnsi="Wingdings" w:hint="default"/>
+        <w:sz w:val="20"/>
+      </w:rPr>
+    </w:lvl>
+    <w:lvl w:ilvl="4" w:tentative="1">
+      <w:start w:val="1"/>
+      <w:numFmt w:val="bullet"/>
+      <w:lvlText w:val=""/>
+      <w:lvlJc w:val="left"/>
+      <w:pPr>
+        <w:tabs>
+          <w:tab w:val="num" w:pos="3600"/>
+        </w:tabs>
+        <w:ind w:left="3600" w:hanging="360"/>
+      </w:pPr>
+      <w:rPr>
+        <w:rFonts w:ascii="Wingdings" w:hAnsi="Wingdings" w:hint="default"/>
+        <w:sz w:val="20"/>
+      </w:rPr>
+    </w:lvl>
+    <w:lvl w:ilvl="5" w:tentative="1">
+      <w:start w:val="1"/>
+      <w:numFmt w:val="bullet"/>
+      <w:lvlText w:val=""/>
+      <w:lvlJc w:val="left"/>
+      <w:pPr>
+        <w:tabs>
+          <w:tab w:val="num" w:pos="4320"/>
+        </w:tabs>
+        <w:ind w:left="4320" w:hanging="360"/>
+      </w:pPr>
+      <w:rPr>
+        <w:rFonts w:ascii="Wingdings" w:hAnsi="Wingdings" w:hint="default"/>
+        <w:sz w:val="20"/>
+      </w:rPr>
+    </w:lvl>
+    <w:lvl w:ilvl="6" w:tentative="1">
+      <w:start w:val="1"/>
+      <w:numFmt w:val="bullet"/>
+      <w:lvlText w:val=""/>
+      <w:lvlJc w:val="left"/>
+      <w:pPr>
+        <w:tabs>
+          <w:tab w:val="num" w:pos="5040"/>
+        </w:tabs>
+        <w:ind w:left="5040" w:hanging="360"/>
+      </w:pPr>
+      <w:rPr>
+        <w:rFonts w:ascii="Wingdings" w:hAnsi="Wingdings" w:hint="default"/>
+        <w:sz w:val="20"/>
+      </w:rPr>
+    </w:lvl>
+    <w:lvl w:ilvl="7" w:tentative="1">
+      <w:start w:val="1"/>
+      <w:numFmt w:val="bullet"/>
+      <w:lvlText w:val=""/>
+      <w:lvlJc w:val="left"/>
+      <w:pPr>
+        <w:tabs>
+          <w:tab w:val="num" w:pos="5760"/>
+        </w:tabs>
+        <w:ind w:left="5760" w:hanging="360"/>
+      </w:pPr>
+      <w:rPr>
+        <w:rFonts w:ascii="Wingdings" w:hAnsi="Wingdings" w:hint="default"/>
+        <w:sz w:val="20"/>
+      </w:rPr>
+    </w:lvl>
+    <w:lvl w:ilvl="8" w:tentative="1">
+      <w:start w:val="1"/>
+      <w:numFmt w:val="bullet"/>
+      <w:lvlText w:val=""/>
+      <w:lvlJc w:val="left"/>
+      <w:pPr>
+        <w:tabs>
+          <w:tab w:val="num" w:pos="6480"/>
+        </w:tabs>
+        <w:ind w:left="6480" w:hanging="360"/>
+      </w:pPr>
+      <w:rPr>
+        <w:rFonts w:ascii="Wingdings" w:hAnsi="Wingdings" w:hint="default"/>
+        <w:sz w:val="20"/>
+      </w:rPr>
+    </w:lvl>
+  </w:abstractNum>
+  <w:abstractNum w:abstractNumId="8" w15:restartNumberingAfterBreak="0">
+    <w:nsid w:val="14A8141B"/>
+    <w:multiLevelType w:val="hybridMultilevel"/>
+    <w:tmpl w:val="EF923D86"/>
+    <w:lvl w:ilvl="0" w:tplc="04130001">
+      <w:start w:val="1"/>
+      <w:numFmt w:val="bullet"/>
+      <w:lvlText w:val=""/>
+      <w:lvlJc w:val="left"/>
+      <w:pPr>
+        <w:ind w:left="720" w:hanging="360"/>
+      </w:pPr>
+      <w:rPr>
+        <w:rFonts w:ascii="Symbol" w:hAnsi="Symbol" w:hint="default"/>
+      </w:rPr>
+    </w:lvl>
+    <w:lvl w:ilvl="1" w:tplc="04130003" w:tentative="1">
+      <w:start w:val="1"/>
+      <w:numFmt w:val="bullet"/>
+      <w:lvlText w:val="o"/>
+      <w:lvlJc w:val="left"/>
+      <w:pPr>
+        <w:ind w:left="1440" w:hanging="360"/>
+      </w:pPr>
+      <w:rPr>
+        <w:rFonts w:ascii="Courier New" w:hAnsi="Courier New" w:cs="Courier New" w:hint="default"/>
+      </w:rPr>
+    </w:lvl>
+    <w:lvl w:ilvl="2" w:tplc="04130005" w:tentative="1">
+      <w:start w:val="1"/>
+      <w:numFmt w:val="bullet"/>
+      <w:lvlText w:val=""/>
+      <w:lvlJc w:val="left"/>
+      <w:pPr>
+        <w:ind w:left="2160" w:hanging="360"/>
+      </w:pPr>
+      <w:rPr>
+        <w:rFonts w:ascii="Wingdings" w:hAnsi="Wingdings" w:hint="default"/>
+      </w:rPr>
+    </w:lvl>
+    <w:lvl w:ilvl="3" w:tplc="04130001" w:tentative="1">
+      <w:start w:val="1"/>
+      <w:numFmt w:val="bullet"/>
+      <w:lvlText w:val=""/>
+      <w:lvlJc w:val="left"/>
+      <w:pPr>
+        <w:ind w:left="2880" w:hanging="360"/>
+      </w:pPr>
+      <w:rPr>
+        <w:rFonts w:ascii="Symbol" w:hAnsi="Symbol" w:hint="default"/>
+      </w:rPr>
+    </w:lvl>
+    <w:lvl w:ilvl="4" w:tplc="04130003" w:tentative="1">
+      <w:start w:val="1"/>
+      <w:numFmt w:val="bullet"/>
+      <w:lvlText w:val="o"/>
+      <w:lvlJc w:val="left"/>
+      <w:pPr>
+        <w:ind w:left="3600" w:hanging="360"/>
+      </w:pPr>
+      <w:rPr>
+        <w:rFonts w:ascii="Courier New" w:hAnsi="Courier New" w:cs="Courier New" w:hint="default"/>
+      </w:rPr>
+    </w:lvl>
+    <w:lvl w:ilvl="5" w:tplc="04130005" w:tentative="1">
+      <w:start w:val="1"/>
+      <w:numFmt w:val="bullet"/>
+      <w:lvlText w:val=""/>
+      <w:lvlJc w:val="left"/>
+      <w:pPr>
+        <w:ind w:left="4320" w:hanging="360"/>
+      </w:pPr>
+      <w:rPr>
+        <w:rFonts w:ascii="Wingdings" w:hAnsi="Wingdings" w:hint="default"/>
+      </w:rPr>
+    </w:lvl>
+    <w:lvl w:ilvl="6" w:tplc="04130001" w:tentative="1">
+      <w:start w:val="1"/>
+      <w:numFmt w:val="bullet"/>
+      <w:lvlText w:val=""/>
+      <w:lvlJc w:val="left"/>
+      <w:pPr>
+        <w:ind w:left="5040" w:hanging="360"/>
+      </w:pPr>
+      <w:rPr>
+        <w:rFonts w:ascii="Symbol" w:hAnsi="Symbol" w:hint="default"/>
+      </w:rPr>
+    </w:lvl>
+    <w:lvl w:ilvl="7" w:tplc="04130003" w:tentative="1">
+      <w:start w:val="1"/>
+      <w:numFmt w:val="bullet"/>
+      <w:lvlText w:val="o"/>
+      <w:lvlJc w:val="left"/>
+      <w:pPr>
+        <w:ind w:left="5760" w:hanging="360"/>
+      </w:pPr>
+      <w:rPr>
+        <w:rFonts w:ascii="Courier New" w:hAnsi="Courier New" w:cs="Courier New" w:hint="default"/>
+      </w:rPr>
+    </w:lvl>
+    <w:lvl w:ilvl="8" w:tplc="04130005" w:tentative="1">
+      <w:start w:val="1"/>
+      <w:numFmt w:val="bullet"/>
+      <w:lvlText w:val=""/>
+      <w:lvlJc w:val="left"/>
+      <w:pPr>
+        <w:ind w:left="6480" w:hanging="360"/>
+      </w:pPr>
+      <w:rPr>
+        <w:rFonts w:ascii="Wingdings" w:hAnsi="Wingdings" w:hint="default"/>
+      </w:rPr>
+    </w:lvl>
+  </w:abstractNum>
+  <w:abstractNum w:abstractNumId="9" w15:restartNumberingAfterBreak="0">
+    <w:nsid w:val="15D65686"/>
+    <w:multiLevelType w:val="hybridMultilevel"/>
+    <w:tmpl w:val="3132A486"/>
+    <w:lvl w:ilvl="0" w:tplc="04130001">
+      <w:start w:val="1"/>
+      <w:numFmt w:val="bullet"/>
+      <w:lvlText w:val=""/>
+      <w:lvlJc w:val="left"/>
+      <w:pPr>
+        <w:ind w:left="720" w:hanging="360"/>
+      </w:pPr>
+      <w:rPr>
+        <w:rFonts w:ascii="Symbol" w:hAnsi="Symbol" w:hint="default"/>
+      </w:rPr>
+    </w:lvl>
+    <w:lvl w:ilvl="1" w:tplc="04130003">
+      <w:start w:val="1"/>
+      <w:numFmt w:val="bullet"/>
+      <w:lvlText w:val="o"/>
+      <w:lvlJc w:val="left"/>
+      <w:pPr>
+        <w:ind w:left="1440" w:hanging="360"/>
+      </w:pPr>
+      <w:rPr>
+        <w:rFonts w:ascii="Courier New" w:hAnsi="Courier New" w:cs="Courier New" w:hint="default"/>
+      </w:rPr>
+    </w:lvl>
+    <w:lvl w:ilvl="2" w:tplc="04130005" w:tentative="1">
+      <w:start w:val="1"/>
+      <w:numFmt w:val="bullet"/>
+      <w:lvlText w:val=""/>
+      <w:lvlJc w:val="left"/>
+      <w:pPr>
+        <w:ind w:left="2160" w:hanging="360"/>
+      </w:pPr>
+      <w:rPr>
+        <w:rFonts w:ascii="Wingdings" w:hAnsi="Wingdings" w:hint="default"/>
+      </w:rPr>
+    </w:lvl>
+    <w:lvl w:ilvl="3" w:tplc="04130001" w:tentative="1">
+      <w:start w:val="1"/>
+      <w:numFmt w:val="bullet"/>
+      <w:lvlText w:val=""/>
+      <w:lvlJc w:val="left"/>
+      <w:pPr>
+        <w:ind w:left="2880" w:hanging="360"/>
+      </w:pPr>
+      <w:rPr>
+        <w:rFonts w:ascii="Symbol" w:hAnsi="Symbol" w:hint="default"/>
+      </w:rPr>
+    </w:lvl>
+    <w:lvl w:ilvl="4" w:tplc="04130003" w:tentative="1">
+      <w:start w:val="1"/>
+      <w:numFmt w:val="bullet"/>
+      <w:lvlText w:val="o"/>
+      <w:lvlJc w:val="left"/>
+      <w:pPr>
+        <w:ind w:left="3600" w:hanging="360"/>
+      </w:pPr>
+      <w:rPr>
+        <w:rFonts w:ascii="Courier New" w:hAnsi="Courier New" w:cs="Courier New" w:hint="default"/>
+      </w:rPr>
+    </w:lvl>
+    <w:lvl w:ilvl="5" w:tplc="04130005" w:tentative="1">
+      <w:start w:val="1"/>
+      <w:numFmt w:val="bullet"/>
+      <w:lvlText w:val=""/>
+      <w:lvlJc w:val="left"/>
+      <w:pPr>
+        <w:ind w:left="4320" w:hanging="360"/>
+      </w:pPr>
+      <w:rPr>
+        <w:rFonts w:ascii="Wingdings" w:hAnsi="Wingdings" w:hint="default"/>
+      </w:rPr>
+    </w:lvl>
+    <w:lvl w:ilvl="6" w:tplc="04130001" w:tentative="1">
+      <w:start w:val="1"/>
+      <w:numFmt w:val="bullet"/>
+      <w:lvlText w:val=""/>
+      <w:lvlJc w:val="left"/>
+      <w:pPr>
+        <w:ind w:left="5040" w:hanging="360"/>
+      </w:pPr>
+      <w:rPr>
+        <w:rFonts w:ascii="Symbol" w:hAnsi="Symbol" w:hint="default"/>
+      </w:rPr>
+    </w:lvl>
+    <w:lvl w:ilvl="7" w:tplc="04130003" w:tentative="1">
+      <w:start w:val="1"/>
+      <w:numFmt w:val="bullet"/>
+      <w:lvlText w:val="o"/>
+      <w:lvlJc w:val="left"/>
+      <w:pPr>
+        <w:ind w:left="5760" w:hanging="360"/>
+      </w:pPr>
+      <w:rPr>
+        <w:rFonts w:ascii="Courier New" w:hAnsi="Courier New" w:cs="Courier New" w:hint="default"/>
+      </w:rPr>
+    </w:lvl>
+    <w:lvl w:ilvl="8" w:tplc="04130005" w:tentative="1">
+      <w:start w:val="1"/>
+      <w:numFmt w:val="bullet"/>
+      <w:lvlText w:val=""/>
+      <w:lvlJc w:val="left"/>
+      <w:pPr>
+        <w:ind w:left="6480" w:hanging="360"/>
+      </w:pPr>
+      <w:rPr>
+        <w:rFonts w:ascii="Wingdings" w:hAnsi="Wingdings" w:hint="default"/>
+      </w:rPr>
+    </w:lvl>
+  </w:abstractNum>
+  <w:abstractNum w:abstractNumId="10" w15:restartNumberingAfterBreak="0">
     <w:nsid w:val="16502833"/>
     <w:multiLevelType w:val="hybridMultilevel"/>
     <w:tmpl w:val="D3D89858"/>
@@ -2619,7 +4742,7 @@
       </w:rPr>
     </w:lvl>
   </w:abstractNum>
-  <w:abstractNum w:abstractNumId="8" w15:restartNumberingAfterBreak="0">
+  <w:abstractNum w:abstractNumId="11" w15:restartNumberingAfterBreak="0">
     <w:nsid w:val="1AA42E6F"/>
     <w:multiLevelType w:val="hybridMultilevel"/>
     <w:tmpl w:val="2F8C9EB2"/>
@@ -2732,7 +4855,7 @@
       </w:rPr>
     </w:lvl>
   </w:abstractNum>
-  <w:abstractNum w:abstractNumId="9" w15:restartNumberingAfterBreak="0">
+  <w:abstractNum w:abstractNumId="12" w15:restartNumberingAfterBreak="0">
     <w:nsid w:val="1CB74F4A"/>
     <w:multiLevelType w:val="hybridMultilevel"/>
     <w:tmpl w:val="F9AE3094"/>
@@ -2845,7 +4968,7 @@
       </w:rPr>
     </w:lvl>
   </w:abstractNum>
-  <w:abstractNum w:abstractNumId="10" w15:restartNumberingAfterBreak="0">
+  <w:abstractNum w:abstractNumId="13" w15:restartNumberingAfterBreak="0">
     <w:nsid w:val="1D90504C"/>
     <w:multiLevelType w:val="hybridMultilevel"/>
     <w:tmpl w:val="748C7994"/>
@@ -2958,7 +5081,7 @@
       </w:rPr>
     </w:lvl>
   </w:abstractNum>
-  <w:abstractNum w:abstractNumId="11" w15:restartNumberingAfterBreak="0">
+  <w:abstractNum w:abstractNumId="14" w15:restartNumberingAfterBreak="0">
     <w:nsid w:val="1E491ECF"/>
     <w:multiLevelType w:val="hybridMultilevel"/>
     <w:tmpl w:val="491050C2"/>
@@ -3071,7 +5194,120 @@
       </w:rPr>
     </w:lvl>
   </w:abstractNum>
-  <w:abstractNum w:abstractNumId="12" w15:restartNumberingAfterBreak="0">
+  <w:abstractNum w:abstractNumId="15" w15:restartNumberingAfterBreak="0">
+    <w:nsid w:val="20201138"/>
+    <w:multiLevelType w:val="hybridMultilevel"/>
+    <w:tmpl w:val="A7E2021E"/>
+    <w:lvl w:ilvl="0" w:tplc="04130001">
+      <w:start w:val="1"/>
+      <w:numFmt w:val="bullet"/>
+      <w:lvlText w:val=""/>
+      <w:lvlJc w:val="left"/>
+      <w:pPr>
+        <w:ind w:left="720" w:hanging="360"/>
+      </w:pPr>
+      <w:rPr>
+        <w:rFonts w:ascii="Symbol" w:hAnsi="Symbol" w:hint="default"/>
+      </w:rPr>
+    </w:lvl>
+    <w:lvl w:ilvl="1" w:tplc="04130003">
+      <w:start w:val="1"/>
+      <w:numFmt w:val="bullet"/>
+      <w:lvlText w:val="o"/>
+      <w:lvlJc w:val="left"/>
+      <w:pPr>
+        <w:ind w:left="1440" w:hanging="360"/>
+      </w:pPr>
+      <w:rPr>
+        <w:rFonts w:ascii="Courier New" w:hAnsi="Courier New" w:cs="Courier New" w:hint="default"/>
+      </w:rPr>
+    </w:lvl>
+    <w:lvl w:ilvl="2" w:tplc="04130005" w:tentative="1">
+      <w:start w:val="1"/>
+      <w:numFmt w:val="bullet"/>
+      <w:lvlText w:val=""/>
+      <w:lvlJc w:val="left"/>
+      <w:pPr>
+        <w:ind w:left="2160" w:hanging="360"/>
+      </w:pPr>
+      <w:rPr>
+        <w:rFonts w:ascii="Wingdings" w:hAnsi="Wingdings" w:hint="default"/>
+      </w:rPr>
+    </w:lvl>
+    <w:lvl w:ilvl="3" w:tplc="04130001" w:tentative="1">
+      <w:start w:val="1"/>
+      <w:numFmt w:val="bullet"/>
+      <w:lvlText w:val=""/>
+      <w:lvlJc w:val="left"/>
+      <w:pPr>
+        <w:ind w:left="2880" w:hanging="360"/>
+      </w:pPr>
+      <w:rPr>
+        <w:rFonts w:ascii="Symbol" w:hAnsi="Symbol" w:hint="default"/>
+      </w:rPr>
+    </w:lvl>
+    <w:lvl w:ilvl="4" w:tplc="04130003" w:tentative="1">
+      <w:start w:val="1"/>
+      <w:numFmt w:val="bullet"/>
+      <w:lvlText w:val="o"/>
+      <w:lvlJc w:val="left"/>
+      <w:pPr>
+        <w:ind w:left="3600" w:hanging="360"/>
+      </w:pPr>
+      <w:rPr>
+        <w:rFonts w:ascii="Courier New" w:hAnsi="Courier New" w:cs="Courier New" w:hint="default"/>
+      </w:rPr>
+    </w:lvl>
+    <w:lvl w:ilvl="5" w:tplc="04130005" w:tentative="1">
+      <w:start w:val="1"/>
+      <w:numFmt w:val="bullet"/>
+      <w:lvlText w:val=""/>
+      <w:lvlJc w:val="left"/>
+      <w:pPr>
+        <w:ind w:left="4320" w:hanging="360"/>
+      </w:pPr>
+      <w:rPr>
+        <w:rFonts w:ascii="Wingdings" w:hAnsi="Wingdings" w:hint="default"/>
+      </w:rPr>
+    </w:lvl>
+    <w:lvl w:ilvl="6" w:tplc="04130001" w:tentative="1">
+      <w:start w:val="1"/>
+      <w:numFmt w:val="bullet"/>
+      <w:lvlText w:val=""/>
+      <w:lvlJc w:val="left"/>
+      <w:pPr>
+        <w:ind w:left="5040" w:hanging="360"/>
+      </w:pPr>
+      <w:rPr>
+        <w:rFonts w:ascii="Symbol" w:hAnsi="Symbol" w:hint="default"/>
+      </w:rPr>
+    </w:lvl>
+    <w:lvl w:ilvl="7" w:tplc="04130003" w:tentative="1">
+      <w:start w:val="1"/>
+      <w:numFmt w:val="bullet"/>
+      <w:lvlText w:val="o"/>
+      <w:lvlJc w:val="left"/>
+      <w:pPr>
+        <w:ind w:left="5760" w:hanging="360"/>
+      </w:pPr>
+      <w:rPr>
+        <w:rFonts w:ascii="Courier New" w:hAnsi="Courier New" w:cs="Courier New" w:hint="default"/>
+      </w:rPr>
+    </w:lvl>
+    <w:lvl w:ilvl="8" w:tplc="04130005" w:tentative="1">
+      <w:start w:val="1"/>
+      <w:numFmt w:val="bullet"/>
+      <w:lvlText w:val=""/>
+      <w:lvlJc w:val="left"/>
+      <w:pPr>
+        <w:ind w:left="6480" w:hanging="360"/>
+      </w:pPr>
+      <w:rPr>
+        <w:rFonts w:ascii="Wingdings" w:hAnsi="Wingdings" w:hint="default"/>
+      </w:rPr>
+    </w:lvl>
+  </w:abstractNum>
+  <w:abstractNum w:abstractNumId="16" w15:restartNumberingAfterBreak="0">
     <w:nsid w:val="211257FB"/>
     <w:multiLevelType w:val="hybridMultilevel"/>
     <w:tmpl w:val="01B4940C"/>
@@ -3184,7 +5420,7 @@
       </w:rPr>
     </w:lvl>
   </w:abstractNum>
-  <w:abstractNum w:abstractNumId="13" w15:restartNumberingAfterBreak="0">
+  <w:abstractNum w:abstractNumId="17" w15:restartNumberingAfterBreak="0">
     <w:nsid w:val="21154988"/>
     <w:multiLevelType w:val="hybridMultilevel"/>
     <w:tmpl w:val="5D76D6B6"/>
@@ -3297,7 +5533,156 @@
       </w:rPr>
     </w:lvl>
   </w:abstractNum>
-  <w:abstractNum w:abstractNumId="14" w15:restartNumberingAfterBreak="0">
+  <w:abstractNum w:abstractNumId="18" w15:restartNumberingAfterBreak="0">
+    <w:nsid w:val="263E5DA3"/>
+    <w:multiLevelType w:val="multilevel"/>
+    <w:tmpl w:val="E5EAFADC"/>
+    <w:lvl w:ilvl="0">
+      <w:start w:val="1"/>
+      <w:numFmt w:val="bullet"/>
+      <w:lvlText w:val=""/>
+      <w:lvlJc w:val="left"/>
+      <w:pPr>
+        <w:tabs>
+          <w:tab w:val="num" w:pos="720"/>
+        </w:tabs>
+        <w:ind w:left="720" w:hanging="360"/>
+      </w:pPr>
+      <w:rPr>
+        <w:rFonts w:ascii="Symbol" w:hAnsi="Symbol" w:hint="default"/>
+        <w:sz w:val="20"/>
+      </w:rPr>
+    </w:lvl>
+    <w:lvl w:ilvl="1" w:tentative="1">
+      <w:start w:val="1"/>
+      <w:numFmt w:val="bullet"/>
+      <w:lvlText w:val="o"/>
+      <w:lvlJc w:val="left"/>
+      <w:pPr>
+        <w:tabs>
+          <w:tab w:val="num" w:pos="1440"/>
+        </w:tabs>
+        <w:ind w:left="1440" w:hanging="360"/>
+      </w:pPr>
+      <w:rPr>
+        <w:rFonts w:ascii="Courier New" w:hAnsi="Courier New" w:hint="default"/>
+        <w:sz w:val="20"/>
+      </w:rPr>
+    </w:lvl>
+    <w:lvl w:ilvl="2" w:tentative="1">
+      <w:start w:val="1"/>
+      <w:numFmt w:val="bullet"/>
+      <w:lvlText w:val=""/>
+      <w:lvlJc w:val="left"/>
+      <w:pPr>
+        <w:tabs>
+          <w:tab w:val="num" w:pos="2160"/>
+        </w:tabs>
+        <w:ind w:left="2160" w:hanging="360"/>
+      </w:pPr>
+      <w:rPr>
+        <w:rFonts w:ascii="Wingdings" w:hAnsi="Wingdings" w:hint="default"/>
+        <w:sz w:val="20"/>
+      </w:rPr>
+    </w:lvl>
+    <w:lvl w:ilvl="3" w:tentative="1">
+      <w:start w:val="1"/>
+      <w:numFmt w:val="bullet"/>
+      <w:lvlText w:val=""/>
+      <w:lvlJc w:val="left"/>
+      <w:pPr>
+        <w:tabs>
+          <w:tab w:val="num" w:pos="2880"/>
+        </w:tabs>
+        <w:ind w:left="2880" w:hanging="360"/>
+      </w:pPr>
+      <w:rPr>
+        <w:rFonts w:ascii="Wingdings" w:hAnsi="Wingdings" w:hint="default"/>
+        <w:sz w:val="20"/>
+      </w:rPr>
+    </w:lvl>
+    <w:lvl w:ilvl="4" w:tentative="1">
+      <w:start w:val="1"/>
+      <w:numFmt w:val="bullet"/>
+      <w:lvlText w:val=""/>
+      <w:lvlJc w:val="left"/>
+      <w:pPr>
+        <w:tabs>
+          <w:tab w:val="num" w:pos="3600"/>
+        </w:tabs>
+        <w:ind w:left="3600" w:hanging="360"/>
+      </w:pPr>
+      <w:rPr>
+        <w:rFonts w:ascii="Wingdings" w:hAnsi="Wingdings" w:hint="default"/>
+        <w:sz w:val="20"/>
+      </w:rPr>
+    </w:lvl>
+    <w:lvl w:ilvl="5" w:tentative="1">
+      <w:start w:val="1"/>
+      <w:numFmt w:val="bullet"/>
+      <w:lvlText w:val=""/>
+      <w:lvlJc w:val="left"/>
+      <w:pPr>
+        <w:tabs>
+          <w:tab w:val="num" w:pos="4320"/>
+        </w:tabs>
+        <w:ind w:left="4320" w:hanging="360"/>
+      </w:pPr>
+      <w:rPr>
+        <w:rFonts w:ascii="Wingdings" w:hAnsi="Wingdings" w:hint="default"/>
+        <w:sz w:val="20"/>
+      </w:rPr>
+    </w:lvl>
+    <w:lvl w:ilvl="6" w:tentative="1">
+      <w:start w:val="1"/>
+      <w:numFmt w:val="bullet"/>
+      <w:lvlText w:val=""/>
+      <w:lvlJc w:val="left"/>
+      <w:pPr>
+        <w:tabs>
+          <w:tab w:val="num" w:pos="5040"/>
+        </w:tabs>
+        <w:ind w:left="5040" w:hanging="360"/>
+      </w:pPr>
+      <w:rPr>
+        <w:rFonts w:ascii="Wingdings" w:hAnsi="Wingdings" w:hint="default"/>
+        <w:sz w:val="20"/>
+      </w:rPr>
+    </w:lvl>
+    <w:lvl w:ilvl="7" w:tentative="1">
+      <w:start w:val="1"/>
+      <w:numFmt w:val="bullet"/>
+      <w:lvlText w:val=""/>
+      <w:lvlJc w:val="left"/>
+      <w:pPr>
+        <w:tabs>
+          <w:tab w:val="num" w:pos="5760"/>
+        </w:tabs>
+        <w:ind w:left="5760" w:hanging="360"/>
+      </w:pPr>
+      <w:rPr>
+        <w:rFonts w:ascii="Wingdings" w:hAnsi="Wingdings" w:hint="default"/>
+        <w:sz w:val="20"/>
+      </w:rPr>
+    </w:lvl>
+    <w:lvl w:ilvl="8" w:tentative="1">
+      <w:start w:val="1"/>
+      <w:numFmt w:val="bullet"/>
+      <w:lvlText w:val=""/>
+      <w:lvlJc w:val="left"/>
+      <w:pPr>
+        <w:tabs>
+          <w:tab w:val="num" w:pos="6480"/>
+        </w:tabs>
+        <w:ind w:left="6480" w:hanging="360"/>
+      </w:pPr>
+      <w:rPr>
+        <w:rFonts w:ascii="Wingdings" w:hAnsi="Wingdings" w:hint="default"/>
+        <w:sz w:val="20"/>
+      </w:rPr>
+    </w:lvl>
+  </w:abstractNum>
+  <w:abstractNum w:abstractNumId="19" w15:restartNumberingAfterBreak="0">
     <w:nsid w:val="27A3545F"/>
     <w:multiLevelType w:val="hybridMultilevel"/>
     <w:tmpl w:val="1702F294"/>
@@ -3410,7 +5795,7 @@
       </w:rPr>
     </w:lvl>
   </w:abstractNum>
-  <w:abstractNum w:abstractNumId="15" w15:restartNumberingAfterBreak="0">
+  <w:abstractNum w:abstractNumId="20" w15:restartNumberingAfterBreak="0">
     <w:nsid w:val="2A441B02"/>
     <w:multiLevelType w:val="hybridMultilevel"/>
     <w:tmpl w:val="9CA26C34"/>
@@ -3523,7 +5908,120 @@
       </w:rPr>
     </w:lvl>
   </w:abstractNum>
-  <w:abstractNum w:abstractNumId="16" w15:restartNumberingAfterBreak="0">
+  <w:abstractNum w:abstractNumId="21" w15:restartNumberingAfterBreak="0">
+    <w:nsid w:val="2D7348BA"/>
+    <w:multiLevelType w:val="hybridMultilevel"/>
+    <w:tmpl w:val="9346665A"/>
+    <w:lvl w:ilvl="0" w:tplc="04130001">
+      <w:start w:val="1"/>
+      <w:numFmt w:val="bullet"/>
+      <w:lvlText w:val=""/>
+      <w:lvlJc w:val="left"/>
+      <w:pPr>
+        <w:ind w:left="720" w:hanging="360"/>
+      </w:pPr>
+      <w:rPr>
+        <w:rFonts w:ascii="Symbol" w:hAnsi="Symbol" w:hint="default"/>
+      </w:rPr>
+    </w:lvl>
+    <w:lvl w:ilvl="1" w:tplc="04130003" w:tentative="1">
+      <w:start w:val="1"/>
+      <w:numFmt w:val="bullet"/>
+      <w:lvlText w:val="o"/>
+      <w:lvlJc w:val="left"/>
+      <w:pPr>
+        <w:ind w:left="1440" w:hanging="360"/>
+      </w:pPr>
+      <w:rPr>
+        <w:rFonts w:ascii="Courier New" w:hAnsi="Courier New" w:cs="Courier New" w:hint="default"/>
+      </w:rPr>
+    </w:lvl>
+    <w:lvl w:ilvl="2" w:tplc="04130005" w:tentative="1">
+      <w:start w:val="1"/>
+      <w:numFmt w:val="bullet"/>
+      <w:lvlText w:val=""/>
+      <w:lvlJc w:val="left"/>
+      <w:pPr>
+        <w:ind w:left="2160" w:hanging="360"/>
+      </w:pPr>
+      <w:rPr>
+        <w:rFonts w:ascii="Wingdings" w:hAnsi="Wingdings" w:hint="default"/>
+      </w:rPr>
+    </w:lvl>
+    <w:lvl w:ilvl="3" w:tplc="04130001" w:tentative="1">
+      <w:start w:val="1"/>
+      <w:numFmt w:val="bullet"/>
+      <w:lvlText w:val=""/>
+      <w:lvlJc w:val="left"/>
+      <w:pPr>
+        <w:ind w:left="2880" w:hanging="360"/>
+      </w:pPr>
+      <w:rPr>
+        <w:rFonts w:ascii="Symbol" w:hAnsi="Symbol" w:hint="default"/>
+      </w:rPr>
+    </w:lvl>
+    <w:lvl w:ilvl="4" w:tplc="04130003" w:tentative="1">
+      <w:start w:val="1"/>
+      <w:numFmt w:val="bullet"/>
+      <w:lvlText w:val="o"/>
+      <w:lvlJc w:val="left"/>
+      <w:pPr>
+        <w:ind w:left="3600" w:hanging="360"/>
+      </w:pPr>
+      <w:rPr>
+        <w:rFonts w:ascii="Courier New" w:hAnsi="Courier New" w:cs="Courier New" w:hint="default"/>
+      </w:rPr>
+    </w:lvl>
+    <w:lvl w:ilvl="5" w:tplc="04130005" w:tentative="1">
+      <w:start w:val="1"/>
+      <w:numFmt w:val="bullet"/>
+      <w:lvlText w:val=""/>
+      <w:lvlJc w:val="left"/>
+      <w:pPr>
+        <w:ind w:left="4320" w:hanging="360"/>
+      </w:pPr>
+      <w:rPr>
+        <w:rFonts w:ascii="Wingdings" w:hAnsi="Wingdings" w:hint="default"/>
+      </w:rPr>
+    </w:lvl>
+    <w:lvl w:ilvl="6" w:tplc="04130001" w:tentative="1">
+      <w:start w:val="1"/>
+      <w:numFmt w:val="bullet"/>
+      <w:lvlText w:val=""/>
+      <w:lvlJc w:val="left"/>
+      <w:pPr>
+        <w:ind w:left="5040" w:hanging="360"/>
+      </w:pPr>
+      <w:rPr>
+        <w:rFonts w:ascii="Symbol" w:hAnsi="Symbol" w:hint="default"/>
+      </w:rPr>
+    </w:lvl>
+    <w:lvl w:ilvl="7" w:tplc="04130003" w:tentative="1">
+      <w:start w:val="1"/>
+      <w:numFmt w:val="bullet"/>
+      <w:lvlText w:val="o"/>
+      <w:lvlJc w:val="left"/>
+      <w:pPr>
+        <w:ind w:left="5760" w:hanging="360"/>
+      </w:pPr>
+      <w:rPr>
+        <w:rFonts w:ascii="Courier New" w:hAnsi="Courier New" w:cs="Courier New" w:hint="default"/>
+      </w:rPr>
+    </w:lvl>
+    <w:lvl w:ilvl="8" w:tplc="04130005" w:tentative="1">
+      <w:start w:val="1"/>
+      <w:numFmt w:val="bullet"/>
+      <w:lvlText w:val=""/>
+      <w:lvlJc w:val="left"/>
+      <w:pPr>
+        <w:ind w:left="6480" w:hanging="360"/>
+      </w:pPr>
+      <w:rPr>
+        <w:rFonts w:ascii="Wingdings" w:hAnsi="Wingdings" w:hint="default"/>
+      </w:rPr>
+    </w:lvl>
+  </w:abstractNum>
+  <w:abstractNum w:abstractNumId="22" w15:restartNumberingAfterBreak="0">
     <w:nsid w:val="2FD663E6"/>
     <w:multiLevelType w:val="hybridMultilevel"/>
     <w:tmpl w:val="73AC025A"/>
@@ -3636,7 +6134,7 @@
       </w:rPr>
     </w:lvl>
   </w:abstractNum>
-  <w:abstractNum w:abstractNumId="17" w15:restartNumberingAfterBreak="0">
+  <w:abstractNum w:abstractNumId="23" w15:restartNumberingAfterBreak="0">
     <w:nsid w:val="34706C23"/>
     <w:multiLevelType w:val="hybridMultilevel"/>
     <w:tmpl w:val="76028FDC"/>
@@ -3749,7 +6247,7 @@
       </w:rPr>
     </w:lvl>
   </w:abstractNum>
-  <w:abstractNum w:abstractNumId="18" w15:restartNumberingAfterBreak="0">
+  <w:abstractNum w:abstractNumId="24" w15:restartNumberingAfterBreak="0">
     <w:nsid w:val="36BF019F"/>
     <w:multiLevelType w:val="hybridMultilevel"/>
     <w:tmpl w:val="C0EC8E88"/>
@@ -3862,7 +6360,7 @@
       </w:rPr>
     </w:lvl>
   </w:abstractNum>
-  <w:abstractNum w:abstractNumId="19" w15:restartNumberingAfterBreak="0">
+  <w:abstractNum w:abstractNumId="25" w15:restartNumberingAfterBreak="0">
     <w:nsid w:val="36EC2EE7"/>
     <w:multiLevelType w:val="hybridMultilevel"/>
     <w:tmpl w:val="33D00646"/>
@@ -3975,7 +6473,7 @@
       </w:rPr>
     </w:lvl>
   </w:abstractNum>
-  <w:abstractNum w:abstractNumId="20" w15:restartNumberingAfterBreak="0">
+  <w:abstractNum w:abstractNumId="26" w15:restartNumberingAfterBreak="0">
     <w:nsid w:val="38560134"/>
     <w:multiLevelType w:val="hybridMultilevel"/>
     <w:tmpl w:val="8B26B848"/>
@@ -4088,7 +6586,7 @@
       </w:rPr>
     </w:lvl>
   </w:abstractNum>
-  <w:abstractNum w:abstractNumId="21" w15:restartNumberingAfterBreak="0">
+  <w:abstractNum w:abstractNumId="27" w15:restartNumberingAfterBreak="0">
     <w:nsid w:val="39FD66E3"/>
     <w:multiLevelType w:val="hybridMultilevel"/>
     <w:tmpl w:val="B5A4C650"/>
@@ -4201,7 +6699,7 @@
       </w:rPr>
     </w:lvl>
   </w:abstractNum>
-  <w:abstractNum w:abstractNumId="22" w15:restartNumberingAfterBreak="0">
+  <w:abstractNum w:abstractNumId="28" w15:restartNumberingAfterBreak="0">
     <w:nsid w:val="3C221487"/>
     <w:multiLevelType w:val="hybridMultilevel"/>
     <w:tmpl w:val="775A178C"/>
@@ -4314,7 +6812,7 @@
       </w:rPr>
     </w:lvl>
   </w:abstractNum>
-  <w:abstractNum w:abstractNumId="23" w15:restartNumberingAfterBreak="0">
+  <w:abstractNum w:abstractNumId="29" w15:restartNumberingAfterBreak="0">
     <w:nsid w:val="3CA9698D"/>
     <w:multiLevelType w:val="hybridMultilevel"/>
     <w:tmpl w:val="30905610"/>
@@ -4400,7 +6898,7 @@
       </w:pPr>
     </w:lvl>
   </w:abstractNum>
-  <w:abstractNum w:abstractNumId="24" w15:restartNumberingAfterBreak="0">
+  <w:abstractNum w:abstractNumId="30" w15:restartNumberingAfterBreak="0">
     <w:nsid w:val="4C564C4A"/>
     <w:multiLevelType w:val="hybridMultilevel"/>
     <w:tmpl w:val="0D44536C"/>
@@ -4513,7 +7011,7 @@
       </w:rPr>
     </w:lvl>
   </w:abstractNum>
-  <w:abstractNum w:abstractNumId="25" w15:restartNumberingAfterBreak="0">
+  <w:abstractNum w:abstractNumId="31" w15:restartNumberingAfterBreak="0">
     <w:nsid w:val="5A356BB4"/>
     <w:multiLevelType w:val="hybridMultilevel"/>
     <w:tmpl w:val="47F85DEC"/>
@@ -4626,7 +7124,7 @@
       </w:rPr>
     </w:lvl>
   </w:abstractNum>
-  <w:abstractNum w:abstractNumId="26" w15:restartNumberingAfterBreak="0">
+  <w:abstractNum w:abstractNumId="32" w15:restartNumberingAfterBreak="0">
     <w:nsid w:val="5C0F77E9"/>
     <w:multiLevelType w:val="hybridMultilevel"/>
     <w:tmpl w:val="0F3E318A"/>
@@ -4739,7 +7237,7 @@
       </w:rPr>
     </w:lvl>
   </w:abstractNum>
-  <w:abstractNum w:abstractNumId="27" w15:restartNumberingAfterBreak="0">
+  <w:abstractNum w:abstractNumId="33" w15:restartNumberingAfterBreak="0">
     <w:nsid w:val="5C671F50"/>
     <w:multiLevelType w:val="hybridMultilevel"/>
     <w:tmpl w:val="04184AD0"/>
@@ -4852,7 +7350,120 @@
       </w:rPr>
     </w:lvl>
   </w:abstractNum>
-  <w:abstractNum w:abstractNumId="28" w15:restartNumberingAfterBreak="0">
+  <w:abstractNum w:abstractNumId="34" w15:restartNumberingAfterBreak="0">
+    <w:nsid w:val="5DEB419E"/>
+    <w:multiLevelType w:val="hybridMultilevel"/>
+    <w:tmpl w:val="3696777E"/>
+    <w:lvl w:ilvl="0" w:tplc="04130001">
+      <w:start w:val="1"/>
+      <w:numFmt w:val="bullet"/>
+      <w:lvlText w:val=""/>
+      <w:lvlJc w:val="left"/>
+      <w:pPr>
+        <w:ind w:left="720" w:hanging="360"/>
+      </w:pPr>
+      <w:rPr>
+        <w:rFonts w:ascii="Symbol" w:hAnsi="Symbol" w:hint="default"/>
+      </w:rPr>
+    </w:lvl>
+    <w:lvl w:ilvl="1" w:tplc="04130003" w:tentative="1">
+      <w:start w:val="1"/>
+      <w:numFmt w:val="bullet"/>
+      <w:lvlText w:val="o"/>
+      <w:lvlJc w:val="left"/>
+      <w:pPr>
+        <w:ind w:left="1440" w:hanging="360"/>
+      </w:pPr>
+      <w:rPr>
+        <w:rFonts w:ascii="Courier New" w:hAnsi="Courier New" w:cs="Courier New" w:hint="default"/>
+      </w:rPr>
+    </w:lvl>
+    <w:lvl w:ilvl="2" w:tplc="04130005" w:tentative="1">
+      <w:start w:val="1"/>
+      <w:numFmt w:val="bullet"/>
+      <w:lvlText w:val=""/>
+      <w:lvlJc w:val="left"/>
+      <w:pPr>
+        <w:ind w:left="2160" w:hanging="360"/>
+      </w:pPr>
+      <w:rPr>
+        <w:rFonts w:ascii="Wingdings" w:hAnsi="Wingdings" w:hint="default"/>
+      </w:rPr>
+    </w:lvl>
+    <w:lvl w:ilvl="3" w:tplc="04130001" w:tentative="1">
+      <w:start w:val="1"/>
+      <w:numFmt w:val="bullet"/>
+      <w:lvlText w:val=""/>
+      <w:lvlJc w:val="left"/>
+      <w:pPr>
+        <w:ind w:left="2880" w:hanging="360"/>
+      </w:pPr>
+      <w:rPr>
+        <w:rFonts w:ascii="Symbol" w:hAnsi="Symbol" w:hint="default"/>
+      </w:rPr>
+    </w:lvl>
+    <w:lvl w:ilvl="4" w:tplc="04130003" w:tentative="1">
+      <w:start w:val="1"/>
+      <w:numFmt w:val="bullet"/>
+      <w:lvlText w:val="o"/>
+      <w:lvlJc w:val="left"/>
+      <w:pPr>
+        <w:ind w:left="3600" w:hanging="360"/>
+      </w:pPr>
+      <w:rPr>
+        <w:rFonts w:ascii="Courier New" w:hAnsi="Courier New" w:cs="Courier New" w:hint="default"/>
+      </w:rPr>
+    </w:lvl>
+    <w:lvl w:ilvl="5" w:tplc="04130005" w:tentative="1">
+      <w:start w:val="1"/>
+      <w:numFmt w:val="bullet"/>
+      <w:lvlText w:val=""/>
+      <w:lvlJc w:val="left"/>
+      <w:pPr>
+        <w:ind w:left="4320" w:hanging="360"/>
+      </w:pPr>
+      <w:rPr>
+        <w:rFonts w:ascii="Wingdings" w:hAnsi="Wingdings" w:hint="default"/>
+      </w:rPr>
+    </w:lvl>
+    <w:lvl w:ilvl="6" w:tplc="04130001" w:tentative="1">
+      <w:start w:val="1"/>
+      <w:numFmt w:val="bullet"/>
+      <w:lvlText w:val=""/>
+      <w:lvlJc w:val="left"/>
+      <w:pPr>
+        <w:ind w:left="5040" w:hanging="360"/>
+      </w:pPr>
+      <w:rPr>
+        <w:rFonts w:ascii="Symbol" w:hAnsi="Symbol" w:hint="default"/>
+      </w:rPr>
+    </w:lvl>
+    <w:lvl w:ilvl="7" w:tplc="04130003" w:tentative="1">
+      <w:start w:val="1"/>
+      <w:numFmt w:val="bullet"/>
+      <w:lvlText w:val="o"/>
+      <w:lvlJc w:val="left"/>
+      <w:pPr>
+        <w:ind w:left="5760" w:hanging="360"/>
+      </w:pPr>
+      <w:rPr>
+        <w:rFonts w:ascii="Courier New" w:hAnsi="Courier New" w:cs="Courier New" w:hint="default"/>
+      </w:rPr>
+    </w:lvl>
+    <w:lvl w:ilvl="8" w:tplc="04130005" w:tentative="1">
+      <w:start w:val="1"/>
+      <w:numFmt w:val="bullet"/>
+      <w:lvlText w:val=""/>
+      <w:lvlJc w:val="left"/>
+      <w:pPr>
+        <w:ind w:left="6480" w:hanging="360"/>
+      </w:pPr>
+      <w:rPr>
+        <w:rFonts w:ascii="Wingdings" w:hAnsi="Wingdings" w:hint="default"/>
+      </w:rPr>
+    </w:lvl>
+  </w:abstractNum>
+  <w:abstractNum w:abstractNumId="35" w15:restartNumberingAfterBreak="0">
     <w:nsid w:val="5EEE2C28"/>
     <w:multiLevelType w:val="hybridMultilevel"/>
     <w:tmpl w:val="773A8DF8"/>
@@ -4965,7 +7576,7 @@
       </w:rPr>
     </w:lvl>
   </w:abstractNum>
-  <w:abstractNum w:abstractNumId="29" w15:restartNumberingAfterBreak="0">
+  <w:abstractNum w:abstractNumId="36" w15:restartNumberingAfterBreak="0">
     <w:nsid w:val="5FA21269"/>
     <w:multiLevelType w:val="hybridMultilevel"/>
     <w:tmpl w:val="EE90D210"/>
@@ -5078,7 +7689,7 @@
       </w:rPr>
     </w:lvl>
   </w:abstractNum>
-  <w:abstractNum w:abstractNumId="30" w15:restartNumberingAfterBreak="0">
+  <w:abstractNum w:abstractNumId="37" w15:restartNumberingAfterBreak="0">
     <w:nsid w:val="642E12F4"/>
     <w:multiLevelType w:val="hybridMultilevel"/>
     <w:tmpl w:val="813EC2DE"/>
@@ -5164,7 +7775,7 @@
       </w:pPr>
     </w:lvl>
   </w:abstractNum>
-  <w:abstractNum w:abstractNumId="31" w15:restartNumberingAfterBreak="0">
+  <w:abstractNum w:abstractNumId="38" w15:restartNumberingAfterBreak="0">
     <w:nsid w:val="643C312F"/>
     <w:multiLevelType w:val="hybridMultilevel"/>
     <w:tmpl w:val="37E605CA"/>
@@ -5277,7 +7888,7 @@
       </w:rPr>
     </w:lvl>
   </w:abstractNum>
-  <w:abstractNum w:abstractNumId="32" w15:restartNumberingAfterBreak="0">
+  <w:abstractNum w:abstractNumId="39" w15:restartNumberingAfterBreak="0">
     <w:nsid w:val="64A60846"/>
     <w:multiLevelType w:val="hybridMultilevel"/>
     <w:tmpl w:val="1FF8D7EE"/>
@@ -5390,7 +8001,120 @@
       </w:rPr>
     </w:lvl>
   </w:abstractNum>
-  <w:abstractNum w:abstractNumId="33" w15:restartNumberingAfterBreak="0">
+  <w:abstractNum w:abstractNumId="40" w15:restartNumberingAfterBreak="0">
+    <w:nsid w:val="66157D2F"/>
+    <w:multiLevelType w:val="hybridMultilevel"/>
+    <w:tmpl w:val="B580846E"/>
+    <w:lvl w:ilvl="0" w:tplc="04130001">
+      <w:start w:val="1"/>
+      <w:numFmt w:val="bullet"/>
+      <w:lvlText w:val=""/>
+      <w:lvlJc w:val="left"/>
+      <w:pPr>
+        <w:ind w:left="720" w:hanging="360"/>
+      </w:pPr>
+      <w:rPr>
+        <w:rFonts w:ascii="Symbol" w:hAnsi="Symbol" w:hint="default"/>
+      </w:rPr>
+    </w:lvl>
+    <w:lvl w:ilvl="1" w:tplc="04130003" w:tentative="1">
+      <w:start w:val="1"/>
+      <w:numFmt w:val="bullet"/>
+      <w:lvlText w:val="o"/>
+      <w:lvlJc w:val="left"/>
+      <w:pPr>
+        <w:ind w:left="1440" w:hanging="360"/>
+      </w:pPr>
+      <w:rPr>
+        <w:rFonts w:ascii="Courier New" w:hAnsi="Courier New" w:cs="Courier New" w:hint="default"/>
+      </w:rPr>
+    </w:lvl>
+    <w:lvl w:ilvl="2" w:tplc="04130005" w:tentative="1">
+      <w:start w:val="1"/>
+      <w:numFmt w:val="bullet"/>
+      <w:lvlText w:val=""/>
+      <w:lvlJc w:val="left"/>
+      <w:pPr>
+        <w:ind w:left="2160" w:hanging="360"/>
+      </w:pPr>
+      <w:rPr>
+        <w:rFonts w:ascii="Wingdings" w:hAnsi="Wingdings" w:hint="default"/>
+      </w:rPr>
+    </w:lvl>
+    <w:lvl w:ilvl="3" w:tplc="04130001" w:tentative="1">
+      <w:start w:val="1"/>
+      <w:numFmt w:val="bullet"/>
+      <w:lvlText w:val=""/>
+      <w:lvlJc w:val="left"/>
+      <w:pPr>
+        <w:ind w:left="2880" w:hanging="360"/>
+      </w:pPr>
+      <w:rPr>
+        <w:rFonts w:ascii="Symbol" w:hAnsi="Symbol" w:hint="default"/>
+      </w:rPr>
+    </w:lvl>
+    <w:lvl w:ilvl="4" w:tplc="04130003" w:tentative="1">
+      <w:start w:val="1"/>
+      <w:numFmt w:val="bullet"/>
+      <w:lvlText w:val="o"/>
+      <w:lvlJc w:val="left"/>
+      <w:pPr>
+        <w:ind w:left="3600" w:hanging="360"/>
+      </w:pPr>
+      <w:rPr>
+        <w:rFonts w:ascii="Courier New" w:hAnsi="Courier New" w:cs="Courier New" w:hint="default"/>
+      </w:rPr>
+    </w:lvl>
+    <w:lvl w:ilvl="5" w:tplc="04130005" w:tentative="1">
+      <w:start w:val="1"/>
+      <w:numFmt w:val="bullet"/>
+      <w:lvlText w:val=""/>
+      <w:lvlJc w:val="left"/>
+      <w:pPr>
+        <w:ind w:left="4320" w:hanging="360"/>
+      </w:pPr>
+      <w:rPr>
+        <w:rFonts w:ascii="Wingdings" w:hAnsi="Wingdings" w:hint="default"/>
+      </w:rPr>
+    </w:lvl>
+    <w:lvl w:ilvl="6" w:tplc="04130001" w:tentative="1">
+      <w:start w:val="1"/>
+      <w:numFmt w:val="bullet"/>
+      <w:lvlText w:val=""/>
+      <w:lvlJc w:val="left"/>
+      <w:pPr>
+        <w:ind w:left="5040" w:hanging="360"/>
+      </w:pPr>
+      <w:rPr>
+        <w:rFonts w:ascii="Symbol" w:hAnsi="Symbol" w:hint="default"/>
+      </w:rPr>
+    </w:lvl>
+    <w:lvl w:ilvl="7" w:tplc="04130003" w:tentative="1">
+      <w:start w:val="1"/>
+      <w:numFmt w:val="bullet"/>
+      <w:lvlText w:val="o"/>
+      <w:lvlJc w:val="left"/>
+      <w:pPr>
+        <w:ind w:left="5760" w:hanging="360"/>
+      </w:pPr>
+      <w:rPr>
+        <w:rFonts w:ascii="Courier New" w:hAnsi="Courier New" w:cs="Courier New" w:hint="default"/>
+      </w:rPr>
+    </w:lvl>
+    <w:lvl w:ilvl="8" w:tplc="04130005" w:tentative="1">
+      <w:start w:val="1"/>
+      <w:numFmt w:val="bullet"/>
+      <w:lvlText w:val=""/>
+      <w:lvlJc w:val="left"/>
+      <w:pPr>
+        <w:ind w:left="6480" w:hanging="360"/>
+      </w:pPr>
+      <w:rPr>
+        <w:rFonts w:ascii="Wingdings" w:hAnsi="Wingdings" w:hint="default"/>
+      </w:rPr>
+    </w:lvl>
+  </w:abstractNum>
+  <w:abstractNum w:abstractNumId="41" w15:restartNumberingAfterBreak="0">
     <w:nsid w:val="66E81EC6"/>
     <w:multiLevelType w:val="hybridMultilevel"/>
     <w:tmpl w:val="8B00087C"/>
@@ -5503,7 +8227,7 @@
       </w:rPr>
     </w:lvl>
   </w:abstractNum>
-  <w:abstractNum w:abstractNumId="34" w15:restartNumberingAfterBreak="0">
+  <w:abstractNum w:abstractNumId="42" w15:restartNumberingAfterBreak="0">
     <w:nsid w:val="6B36501D"/>
     <w:multiLevelType w:val="hybridMultilevel"/>
     <w:tmpl w:val="65AC1544"/>
@@ -5616,7 +8340,7 @@
       </w:rPr>
     </w:lvl>
   </w:abstractNum>
-  <w:abstractNum w:abstractNumId="35" w15:restartNumberingAfterBreak="0">
+  <w:abstractNum w:abstractNumId="43" w15:restartNumberingAfterBreak="0">
     <w:nsid w:val="6B4B5AD2"/>
     <w:multiLevelType w:val="hybridMultilevel"/>
     <w:tmpl w:val="ECE6CF7E"/>
@@ -5729,7 +8453,120 @@
       </w:rPr>
     </w:lvl>
   </w:abstractNum>
-  <w:abstractNum w:abstractNumId="36" w15:restartNumberingAfterBreak="0">
+  <w:abstractNum w:abstractNumId="44" w15:restartNumberingAfterBreak="0">
+    <w:nsid w:val="702E5268"/>
+    <w:multiLevelType w:val="hybridMultilevel"/>
+    <w:tmpl w:val="4B9608BE"/>
+    <w:lvl w:ilvl="0" w:tplc="04130001">
+      <w:start w:val="1"/>
+      <w:numFmt w:val="bullet"/>
+      <w:lvlText w:val=""/>
+      <w:lvlJc w:val="left"/>
+      <w:pPr>
+        <w:ind w:left="720" w:hanging="360"/>
+      </w:pPr>
+      <w:rPr>
+        <w:rFonts w:ascii="Symbol" w:hAnsi="Symbol" w:hint="default"/>
+      </w:rPr>
+    </w:lvl>
+    <w:lvl w:ilvl="1" w:tplc="04130003" w:tentative="1">
+      <w:start w:val="1"/>
+      <w:numFmt w:val="bullet"/>
+      <w:lvlText w:val="o"/>
+      <w:lvlJc w:val="left"/>
+      <w:pPr>
+        <w:ind w:left="1440" w:hanging="360"/>
+      </w:pPr>
+      <w:rPr>
+        <w:rFonts w:ascii="Courier New" w:hAnsi="Courier New" w:cs="Courier New" w:hint="default"/>
+      </w:rPr>
+    </w:lvl>
+    <w:lvl w:ilvl="2" w:tplc="04130005" w:tentative="1">
+      <w:start w:val="1"/>
+      <w:numFmt w:val="bullet"/>
+      <w:lvlText w:val=""/>
+      <w:lvlJc w:val="left"/>
+      <w:pPr>
+        <w:ind w:left="2160" w:hanging="360"/>
+      </w:pPr>
+      <w:rPr>
+        <w:rFonts w:ascii="Wingdings" w:hAnsi="Wingdings" w:hint="default"/>
+      </w:rPr>
+    </w:lvl>
+    <w:lvl w:ilvl="3" w:tplc="04130001" w:tentative="1">
+      <w:start w:val="1"/>
+      <w:numFmt w:val="bullet"/>
+      <w:lvlText w:val=""/>
+      <w:lvlJc w:val="left"/>
+      <w:pPr>
+        <w:ind w:left="2880" w:hanging="360"/>
+      </w:pPr>
+      <w:rPr>
+        <w:rFonts w:ascii="Symbol" w:hAnsi="Symbol" w:hint="default"/>
+      </w:rPr>
+    </w:lvl>
+    <w:lvl w:ilvl="4" w:tplc="04130003" w:tentative="1">
+      <w:start w:val="1"/>
+      <w:numFmt w:val="bullet"/>
+      <w:lvlText w:val="o"/>
+      <w:lvlJc w:val="left"/>
+      <w:pPr>
+        <w:ind w:left="3600" w:hanging="360"/>
+      </w:pPr>
+      <w:rPr>
+        <w:rFonts w:ascii="Courier New" w:hAnsi="Courier New" w:cs="Courier New" w:hint="default"/>
+      </w:rPr>
+    </w:lvl>
+    <w:lvl w:ilvl="5" w:tplc="04130005" w:tentative="1">
+      <w:start w:val="1"/>
+      <w:numFmt w:val="bullet"/>
+      <w:lvlText w:val=""/>
+      <w:lvlJc w:val="left"/>
+      <w:pPr>
+        <w:ind w:left="4320" w:hanging="360"/>
+      </w:pPr>
+      <w:rPr>
+        <w:rFonts w:ascii="Wingdings" w:hAnsi="Wingdings" w:hint="default"/>
+      </w:rPr>
+    </w:lvl>
+    <w:lvl w:ilvl="6" w:tplc="04130001" w:tentative="1">
+      <w:start w:val="1"/>
+      <w:numFmt w:val="bullet"/>
+      <w:lvlText w:val=""/>
+      <w:lvlJc w:val="left"/>
+      <w:pPr>
+        <w:ind w:left="5040" w:hanging="360"/>
+      </w:pPr>
+      <w:rPr>
+        <w:rFonts w:ascii="Symbol" w:hAnsi="Symbol" w:hint="default"/>
+      </w:rPr>
+    </w:lvl>
+    <w:lvl w:ilvl="7" w:tplc="04130003" w:tentative="1">
+      <w:start w:val="1"/>
+      <w:numFmt w:val="bullet"/>
+      <w:lvlText w:val="o"/>
+      <w:lvlJc w:val="left"/>
+      <w:pPr>
+        <w:ind w:left="5760" w:hanging="360"/>
+      </w:pPr>
+      <w:rPr>
+        <w:rFonts w:ascii="Courier New" w:hAnsi="Courier New" w:cs="Courier New" w:hint="default"/>
+      </w:rPr>
+    </w:lvl>
+    <w:lvl w:ilvl="8" w:tplc="04130005" w:tentative="1">
+      <w:start w:val="1"/>
+      <w:numFmt w:val="bullet"/>
+      <w:lvlText w:val=""/>
+      <w:lvlJc w:val="left"/>
+      <w:pPr>
+        <w:ind w:left="6480" w:hanging="360"/>
+      </w:pPr>
+      <w:rPr>
+        <w:rFonts w:ascii="Wingdings" w:hAnsi="Wingdings" w:hint="default"/>
+      </w:rPr>
+    </w:lvl>
+  </w:abstractNum>
+  <w:abstractNum w:abstractNumId="45" w15:restartNumberingAfterBreak="0">
     <w:nsid w:val="799F1AD2"/>
     <w:multiLevelType w:val="hybridMultilevel"/>
     <w:tmpl w:val="4D18F04E"/>
@@ -5842,7 +8679,7 @@
       </w:rPr>
     </w:lvl>
   </w:abstractNum>
-  <w:abstractNum w:abstractNumId="37" w15:restartNumberingAfterBreak="0">
+  <w:abstractNum w:abstractNumId="46" w15:restartNumberingAfterBreak="0">
     <w:nsid w:val="79BE3581"/>
     <w:multiLevelType w:val="hybridMultilevel"/>
     <w:tmpl w:val="A6A80EAC"/>
@@ -5955,7 +8792,7 @@
       </w:rPr>
     </w:lvl>
   </w:abstractNum>
-  <w:abstractNum w:abstractNumId="38" w15:restartNumberingAfterBreak="0">
+  <w:abstractNum w:abstractNumId="47" w15:restartNumberingAfterBreak="0">
     <w:nsid w:val="7A863414"/>
     <w:multiLevelType w:val="hybridMultilevel"/>
     <w:tmpl w:val="4FD4CBE0"/>
@@ -6068,121 +8905,380 @@
       </w:rPr>
     </w:lvl>
   </w:abstractNum>
+  <w:abstractNum w:abstractNumId="48" w15:restartNumberingAfterBreak="0">
+    <w:nsid w:val="7C116308"/>
+    <w:multiLevelType w:val="hybridMultilevel"/>
+    <w:tmpl w:val="075252B2"/>
+    <w:lvl w:ilvl="0" w:tplc="04130001">
+      <w:start w:val="1"/>
+      <w:numFmt w:val="bullet"/>
+      <w:lvlText w:val=""/>
+      <w:lvlJc w:val="left"/>
+      <w:pPr>
+        <w:ind w:left="720" w:hanging="360"/>
+      </w:pPr>
+      <w:rPr>
+        <w:rFonts w:ascii="Symbol" w:hAnsi="Symbol" w:hint="default"/>
+      </w:rPr>
+    </w:lvl>
+    <w:lvl w:ilvl="1" w:tplc="04130003" w:tentative="1">
+      <w:start w:val="1"/>
+      <w:numFmt w:val="bullet"/>
+      <w:lvlText w:val="o"/>
+      <w:lvlJc w:val="left"/>
+      <w:pPr>
+        <w:ind w:left="1440" w:hanging="360"/>
+      </w:pPr>
+      <w:rPr>
+        <w:rFonts w:ascii="Courier New" w:hAnsi="Courier New" w:cs="Courier New" w:hint="default"/>
+      </w:rPr>
+    </w:lvl>
+    <w:lvl w:ilvl="2" w:tplc="04130005" w:tentative="1">
+      <w:start w:val="1"/>
+      <w:numFmt w:val="bullet"/>
+      <w:lvlText w:val=""/>
+      <w:lvlJc w:val="left"/>
+      <w:pPr>
+        <w:ind w:left="2160" w:hanging="360"/>
+      </w:pPr>
+      <w:rPr>
+        <w:rFonts w:ascii="Wingdings" w:hAnsi="Wingdings" w:hint="default"/>
+      </w:rPr>
+    </w:lvl>
+    <w:lvl w:ilvl="3" w:tplc="04130001" w:tentative="1">
+      <w:start w:val="1"/>
+      <w:numFmt w:val="bullet"/>
+      <w:lvlText w:val=""/>
+      <w:lvlJc w:val="left"/>
+      <w:pPr>
+        <w:ind w:left="2880" w:hanging="360"/>
+      </w:pPr>
+      <w:rPr>
+        <w:rFonts w:ascii="Symbol" w:hAnsi="Symbol" w:hint="default"/>
+      </w:rPr>
+    </w:lvl>
+    <w:lvl w:ilvl="4" w:tplc="04130003" w:tentative="1">
+      <w:start w:val="1"/>
+      <w:numFmt w:val="bullet"/>
+      <w:lvlText w:val="o"/>
+      <w:lvlJc w:val="left"/>
+      <w:pPr>
+        <w:ind w:left="3600" w:hanging="360"/>
+      </w:pPr>
+      <w:rPr>
+        <w:rFonts w:ascii="Courier New" w:hAnsi="Courier New" w:cs="Courier New" w:hint="default"/>
+      </w:rPr>
+    </w:lvl>
+    <w:lvl w:ilvl="5" w:tplc="04130005" w:tentative="1">
+      <w:start w:val="1"/>
+      <w:numFmt w:val="bullet"/>
+      <w:lvlText w:val=""/>
+      <w:lvlJc w:val="left"/>
+      <w:pPr>
+        <w:ind w:left="4320" w:hanging="360"/>
+      </w:pPr>
+      <w:rPr>
+        <w:rFonts w:ascii="Wingdings" w:hAnsi="Wingdings" w:hint="default"/>
+      </w:rPr>
+    </w:lvl>
+    <w:lvl w:ilvl="6" w:tplc="04130001" w:tentative="1">
+      <w:start w:val="1"/>
+      <w:numFmt w:val="bullet"/>
+      <w:lvlText w:val=""/>
+      <w:lvlJc w:val="left"/>
+      <w:pPr>
+        <w:ind w:left="5040" w:hanging="360"/>
+      </w:pPr>
+      <w:rPr>
+        <w:rFonts w:ascii="Symbol" w:hAnsi="Symbol" w:hint="default"/>
+      </w:rPr>
+    </w:lvl>
+    <w:lvl w:ilvl="7" w:tplc="04130003" w:tentative="1">
+      <w:start w:val="1"/>
+      <w:numFmt w:val="bullet"/>
+      <w:lvlText w:val="o"/>
+      <w:lvlJc w:val="left"/>
+      <w:pPr>
+        <w:ind w:left="5760" w:hanging="360"/>
+      </w:pPr>
+      <w:rPr>
+        <w:rFonts w:ascii="Courier New" w:hAnsi="Courier New" w:cs="Courier New" w:hint="default"/>
+      </w:rPr>
+    </w:lvl>
+    <w:lvl w:ilvl="8" w:tplc="04130005" w:tentative="1">
+      <w:start w:val="1"/>
+      <w:numFmt w:val="bullet"/>
+      <w:lvlText w:val=""/>
+      <w:lvlJc w:val="left"/>
+      <w:pPr>
+        <w:ind w:left="6480" w:hanging="360"/>
+      </w:pPr>
+      <w:rPr>
+        <w:rFonts w:ascii="Wingdings" w:hAnsi="Wingdings" w:hint="default"/>
+      </w:rPr>
+    </w:lvl>
+  </w:abstractNum>
+  <w:abstractNum w:abstractNumId="49" w15:restartNumberingAfterBreak="0">
+    <w:nsid w:val="7F105D48"/>
+    <w:multiLevelType w:val="hybridMultilevel"/>
+    <w:tmpl w:val="A80C4480"/>
+    <w:lvl w:ilvl="0" w:tplc="04130001">
+      <w:start w:val="1"/>
+      <w:numFmt w:val="bullet"/>
+      <w:lvlText w:val=""/>
+      <w:lvlJc w:val="left"/>
+      <w:pPr>
+        <w:ind w:left="720" w:hanging="360"/>
+      </w:pPr>
+      <w:rPr>
+        <w:rFonts w:ascii="Symbol" w:hAnsi="Symbol" w:hint="default"/>
+      </w:rPr>
+    </w:lvl>
+    <w:lvl w:ilvl="1" w:tplc="04130003" w:tentative="1">
+      <w:start w:val="1"/>
+      <w:numFmt w:val="bullet"/>
+      <w:lvlText w:val="o"/>
+      <w:lvlJc w:val="left"/>
+      <w:pPr>
+        <w:ind w:left="1440" w:hanging="360"/>
+      </w:pPr>
+      <w:rPr>
+        <w:rFonts w:ascii="Courier New" w:hAnsi="Courier New" w:cs="Courier New" w:hint="default"/>
+      </w:rPr>
+    </w:lvl>
+    <w:lvl w:ilvl="2" w:tplc="04130005" w:tentative="1">
+      <w:start w:val="1"/>
+      <w:numFmt w:val="bullet"/>
+      <w:lvlText w:val=""/>
+      <w:lvlJc w:val="left"/>
+      <w:pPr>
+        <w:ind w:left="2160" w:hanging="360"/>
+      </w:pPr>
+      <w:rPr>
+        <w:rFonts w:ascii="Wingdings" w:hAnsi="Wingdings" w:hint="default"/>
+      </w:rPr>
+    </w:lvl>
+    <w:lvl w:ilvl="3" w:tplc="04130001" w:tentative="1">
+      <w:start w:val="1"/>
+      <w:numFmt w:val="bullet"/>
+      <w:lvlText w:val=""/>
+      <w:lvlJc w:val="left"/>
+      <w:pPr>
+        <w:ind w:left="2880" w:hanging="360"/>
+      </w:pPr>
+      <w:rPr>
+        <w:rFonts w:ascii="Symbol" w:hAnsi="Symbol" w:hint="default"/>
+      </w:rPr>
+    </w:lvl>
+    <w:lvl w:ilvl="4" w:tplc="04130003" w:tentative="1">
+      <w:start w:val="1"/>
+      <w:numFmt w:val="bullet"/>
+      <w:lvlText w:val="o"/>
+      <w:lvlJc w:val="left"/>
+      <w:pPr>
+        <w:ind w:left="3600" w:hanging="360"/>
+      </w:pPr>
+      <w:rPr>
+        <w:rFonts w:ascii="Courier New" w:hAnsi="Courier New" w:cs="Courier New" w:hint="default"/>
+      </w:rPr>
+    </w:lvl>
+    <w:lvl w:ilvl="5" w:tplc="04130005" w:tentative="1">
+      <w:start w:val="1"/>
+      <w:numFmt w:val="bullet"/>
+      <w:lvlText w:val=""/>
+      <w:lvlJc w:val="left"/>
+      <w:pPr>
+        <w:ind w:left="4320" w:hanging="360"/>
+      </w:pPr>
+      <w:rPr>
+        <w:rFonts w:ascii="Wingdings" w:hAnsi="Wingdings" w:hint="default"/>
+      </w:rPr>
+    </w:lvl>
+    <w:lvl w:ilvl="6" w:tplc="04130001" w:tentative="1">
+      <w:start w:val="1"/>
+      <w:numFmt w:val="bullet"/>
+      <w:lvlText w:val=""/>
+      <w:lvlJc w:val="left"/>
+      <w:pPr>
+        <w:ind w:left="5040" w:hanging="360"/>
+      </w:pPr>
+      <w:rPr>
+        <w:rFonts w:ascii="Symbol" w:hAnsi="Symbol" w:hint="default"/>
+      </w:rPr>
+    </w:lvl>
+    <w:lvl w:ilvl="7" w:tplc="04130003" w:tentative="1">
+      <w:start w:val="1"/>
+      <w:numFmt w:val="bullet"/>
+      <w:lvlText w:val="o"/>
+      <w:lvlJc w:val="left"/>
+      <w:pPr>
+        <w:ind w:left="5760" w:hanging="360"/>
+      </w:pPr>
+      <w:rPr>
+        <w:rFonts w:ascii="Courier New" w:hAnsi="Courier New" w:cs="Courier New" w:hint="default"/>
+      </w:rPr>
+    </w:lvl>
+    <w:lvl w:ilvl="8" w:tplc="04130005" w:tentative="1">
+      <w:start w:val="1"/>
+      <w:numFmt w:val="bullet"/>
+      <w:lvlText w:val=""/>
+      <w:lvlJc w:val="left"/>
+      <w:pPr>
+        <w:ind w:left="6480" w:hanging="360"/>
+      </w:pPr>
+      <w:rPr>
+        <w:rFonts w:ascii="Wingdings" w:hAnsi="Wingdings" w:hint="default"/>
+      </w:rPr>
+    </w:lvl>
+  </w:abstractNum>
   <w:num w:numId="1">
-    <w:abstractNumId w:val="34"/>
+    <w:abstractNumId w:val="42"/>
   </w:num>
   <w:num w:numId="2">
     <w:abstractNumId w:val="1"/>
   </w:num>
   <w:num w:numId="3">
-    <w:abstractNumId w:val="24"/>
+    <w:abstractNumId w:val="30"/>
   </w:num>
   <w:num w:numId="4">
-    <w:abstractNumId w:val="10"/>
+    <w:abstractNumId w:val="13"/>
   </w:num>
   <w:num w:numId="5">
-    <w:abstractNumId w:val="37"/>
+    <w:abstractNumId w:val="46"/>
   </w:num>
   <w:num w:numId="6">
+    <w:abstractNumId w:val="29"/>
+  </w:num>
+  <w:num w:numId="7">
+    <w:abstractNumId w:val="28"/>
+  </w:num>
+  <w:num w:numId="8">
+    <w:abstractNumId w:val="20"/>
+  </w:num>
+  <w:num w:numId="9">
     <w:abstractNumId w:val="23"/>
   </w:num>
-  <w:num w:numId="7">
-    <w:abstractNumId w:val="22"/>
-  </w:num>
-  <w:num w:numId="8">
-    <w:abstractNumId w:val="15"/>
-  </w:num>
-  <w:num w:numId="9">
-    <w:abstractNumId w:val="17"/>
-  </w:num>
   <w:num w:numId="10">
-    <w:abstractNumId w:val="19"/>
+    <w:abstractNumId w:val="25"/>
   </w:num>
   <w:num w:numId="11">
     <w:abstractNumId w:val="6"/>
   </w:num>
   <w:num w:numId="12">
+    <w:abstractNumId w:val="32"/>
+  </w:num>
+  <w:num w:numId="13">
+    <w:abstractNumId w:val="11"/>
+  </w:num>
+  <w:num w:numId="14">
+    <w:abstractNumId w:val="43"/>
+  </w:num>
+  <w:num w:numId="15">
     <w:abstractNumId w:val="26"/>
   </w:num>
-  <w:num w:numId="13">
-    <w:abstractNumId w:val="8"/>
-  </w:num>
-  <w:num w:numId="14">
-    <w:abstractNumId w:val="35"/>
-  </w:num>
-  <w:num w:numId="15">
-    <w:abstractNumId w:val="20"/>
-  </w:num>
   <w:num w:numId="16">
-    <w:abstractNumId w:val="31"/>
+    <w:abstractNumId w:val="38"/>
   </w:num>
   <w:num w:numId="17">
-    <w:abstractNumId w:val="7"/>
+    <w:abstractNumId w:val="10"/>
   </w:num>
   <w:num w:numId="18">
-    <w:abstractNumId w:val="11"/>
+    <w:abstractNumId w:val="14"/>
   </w:num>
   <w:num w:numId="19">
-    <w:abstractNumId w:val="12"/>
+    <w:abstractNumId w:val="16"/>
   </w:num>
   <w:num w:numId="20">
     <w:abstractNumId w:val="4"/>
   </w:num>
   <w:num w:numId="21">
-    <w:abstractNumId w:val="21"/>
+    <w:abstractNumId w:val="27"/>
   </w:num>
   <w:num w:numId="22">
     <w:abstractNumId w:val="2"/>
   </w:num>
   <w:num w:numId="23">
-    <w:abstractNumId w:val="33"/>
+    <w:abstractNumId w:val="41"/>
   </w:num>
   <w:num w:numId="24">
-    <w:abstractNumId w:val="25"/>
+    <w:abstractNumId w:val="31"/>
   </w:num>
   <w:num w:numId="25">
-    <w:abstractNumId w:val="14"/>
+    <w:abstractNumId w:val="19"/>
   </w:num>
   <w:num w:numId="26">
-    <w:abstractNumId w:val="27"/>
+    <w:abstractNumId w:val="33"/>
   </w:num>
   <w:num w:numId="27">
     <w:abstractNumId w:val="5"/>
   </w:num>
   <w:num w:numId="28">
-    <w:abstractNumId w:val="29"/>
+    <w:abstractNumId w:val="36"/>
   </w:num>
   <w:num w:numId="29">
-    <w:abstractNumId w:val="28"/>
+    <w:abstractNumId w:val="35"/>
   </w:num>
   <w:num w:numId="30">
-    <w:abstractNumId w:val="9"/>
+    <w:abstractNumId w:val="12"/>
   </w:num>
   <w:num w:numId="31">
-    <w:abstractNumId w:val="30"/>
+    <w:abstractNumId w:val="37"/>
   </w:num>
   <w:num w:numId="32">
     <w:abstractNumId w:val="3"/>
   </w:num>
   <w:num w:numId="33">
-    <w:abstractNumId w:val="32"/>
+    <w:abstractNumId w:val="39"/>
   </w:num>
   <w:num w:numId="34">
-    <w:abstractNumId w:val="16"/>
+    <w:abstractNumId w:val="22"/>
   </w:num>
   <w:num w:numId="35">
-    <w:abstractNumId w:val="36"/>
+    <w:abstractNumId w:val="45"/>
   </w:num>
   <w:num w:numId="36">
-    <w:abstractNumId w:val="38"/>
+    <w:abstractNumId w:val="47"/>
   </w:num>
   <w:num w:numId="37">
-    <w:abstractNumId w:val="13"/>
+    <w:abstractNumId w:val="17"/>
   </w:num>
   <w:num w:numId="38">
     <w:abstractNumId w:val="0"/>
   </w:num>
   <w:num w:numId="39">
+    <w:abstractNumId w:val="24"/>
+  </w:num>
+  <w:num w:numId="40">
+    <w:abstractNumId w:val="44"/>
+  </w:num>
+  <w:num w:numId="41">
+    <w:abstractNumId w:val="48"/>
+  </w:num>
+  <w:num w:numId="42">
+    <w:abstractNumId w:val="34"/>
+  </w:num>
+  <w:num w:numId="43">
+    <w:abstractNumId w:val="9"/>
+  </w:num>
+  <w:num w:numId="44">
+    <w:abstractNumId w:val="8"/>
+  </w:num>
+  <w:num w:numId="45">
+    <w:abstractNumId w:val="21"/>
+  </w:num>
+  <w:num w:numId="46">
+    <w:abstractNumId w:val="15"/>
+  </w:num>
+  <w:num w:numId="47">
+    <w:abstractNumId w:val="49"/>
+  </w:num>
+  <w:num w:numId="48">
+    <w:abstractNumId w:val="40"/>
+  </w:num>
+  <w:num w:numId="49">
+    <w:abstractNumId w:val="7"/>
+  </w:num>
+  <w:num w:numId="50">
     <w:abstractNumId w:val="18"/>
   </w:num>
   <w:numIdMacAtCleanup w:val="15"/>
@@ -6659,7 +9755,6 @@
   <w:style w:type="character" w:default="1" w:styleId="DefaultParagraphFont">
     <w:name w:val="Default Paragraph Font"/>
     <w:uiPriority w:val="1"/>
-    <w:semiHidden/>
     <w:unhideWhenUsed/>
   </w:style>
   <w:style w:type="table" w:default="1" w:styleId="TableNormal">

</xml_diff>

<commit_message>
Support for other entities + their basic stuff + some bug fixes to webs
Will probably restructure this soon, as it's a bit messy and convoluted now.
</commit_message>
<xml_diff>
--- a/non_game/[Idea] Game Off (2021).docx
+++ b/non_game/[Idea] Game Off (2021).docx
@@ -357,16 +357,8 @@
         <w:rPr>
           <w:lang w:val="en-US"/>
         </w:rPr>
-        <w:t xml:space="preserve"> both </w:t>
-      </w:r>
-      <w:proofErr w:type="gramStart"/>
-      <w:r>
-        <w:rPr>
-          <w:lang w:val="en-US"/>
-        </w:rPr>
-        <w:t>… )</w:t>
-      </w:r>
-      <w:proofErr w:type="gramEnd"/>
+        <w:t xml:space="preserve"> both … )</w:t>
+      </w:r>
     </w:p>
     <w:p>
       <w:pPr>
@@ -455,21 +447,7 @@
         <w:rPr>
           <w:lang w:val="en-US"/>
         </w:rPr>
-        <w:t xml:space="preserve">If you have resources </w:t>
-      </w:r>
-      <w:proofErr w:type="gramStart"/>
-      <w:r>
-        <w:rPr>
-          <w:lang w:val="en-US"/>
-        </w:rPr>
-        <w:t>( =</w:t>
-      </w:r>
-      <w:proofErr w:type="gramEnd"/>
-      <w:r>
-        <w:rPr>
-          <w:lang w:val="en-US"/>
-        </w:rPr>
-        <w:t xml:space="preserve"> silk), this creates a </w:t>
+        <w:t xml:space="preserve">If you have resources ( = silk), this creates a </w:t>
       </w:r>
       <w:r>
         <w:rPr>
@@ -529,19 +507,11 @@
           <w:lang w:val="en-US"/>
         </w:rPr>
       </w:pPr>
-      <w:proofErr w:type="gramStart"/>
-      <w:r>
-        <w:rPr>
-          <w:lang w:val="en-US"/>
-        </w:rPr>
-        <w:t>Resources</w:t>
-      </w:r>
-      <w:proofErr w:type="gramEnd"/>
-      <w:r>
-        <w:rPr>
-          <w:lang w:val="en-US"/>
-        </w:rPr>
-        <w:t xml:space="preserve"> spawn all over the place. (Sometimes on the web, but usually, on purpose, some distance away.)</w:t>
+      <w:r>
+        <w:rPr>
+          <w:lang w:val="en-US"/>
+        </w:rPr>
+        <w:t>Resources spawn all over the place. (Sometimes on the web, but usually, on purpose, some distance away.)</w:t>
       </w:r>
     </w:p>
     <w:p>
@@ -1264,11 +1234,9 @@
           <w:numId w:val="49"/>
         </w:numPr>
       </w:pPr>
-      <w:proofErr w:type="spellStart"/>
       <w:r>
         <w:t>Crickets</w:t>
       </w:r>
-      <w:proofErr w:type="spellEnd"/>
     </w:p>
     <w:p>
       <w:pPr>
@@ -1288,11 +1256,9 @@
           <w:numId w:val="49"/>
         </w:numPr>
       </w:pPr>
-      <w:proofErr w:type="spellStart"/>
       <w:r>
         <w:t>Roaches</w:t>
       </w:r>
-      <w:proofErr w:type="spellEnd"/>
     </w:p>
     <w:p>
       <w:pPr>
@@ -1301,11 +1267,9 @@
           <w:numId w:val="49"/>
         </w:numPr>
       </w:pPr>
-      <w:proofErr w:type="spellStart"/>
       <w:r>
         <w:t>Flies</w:t>
       </w:r>
-      <w:proofErr w:type="spellEnd"/>
     </w:p>
     <w:p>
       <w:pPr>
@@ -1314,11 +1278,9 @@
           <w:numId w:val="49"/>
         </w:numPr>
       </w:pPr>
-      <w:proofErr w:type="spellStart"/>
       <w:r>
         <w:t>Beetles</w:t>
       </w:r>
-      <w:proofErr w:type="spellEnd"/>
     </w:p>
     <w:p>
       <w:pPr>
@@ -1327,11 +1289,9 @@
           <w:numId w:val="49"/>
         </w:numPr>
       </w:pPr>
-      <w:proofErr w:type="spellStart"/>
       <w:r>
         <w:t>Butterflies</w:t>
       </w:r>
-      <w:proofErr w:type="spellEnd"/>
     </w:p>
     <w:p>
       <w:pPr>
@@ -1340,11 +1300,9 @@
           <w:numId w:val="49"/>
         </w:numPr>
       </w:pPr>
-      <w:proofErr w:type="spellStart"/>
       <w:r>
         <w:t>Earwigs</w:t>
       </w:r>
-      <w:proofErr w:type="spellEnd"/>
     </w:p>
     <w:p>
       <w:pPr>
@@ -1353,11 +1311,9 @@
           <w:numId w:val="49"/>
         </w:numPr>
       </w:pPr>
-      <w:proofErr w:type="spellStart"/>
       <w:r>
         <w:t>Mosquitos</w:t>
       </w:r>
-      <w:proofErr w:type="spellEnd"/>
     </w:p>
     <w:p>
       <w:pPr>
@@ -1366,11 +1322,9 @@
           <w:numId w:val="49"/>
         </w:numPr>
       </w:pPr>
-      <w:proofErr w:type="spellStart"/>
       <w:r>
         <w:t>Moths</w:t>
       </w:r>
-      <w:proofErr w:type="spellEnd"/>
     </w:p>
     <w:p>
       <w:pPr>
@@ -1379,11 +1333,9 @@
           <w:numId w:val="49"/>
         </w:numPr>
       </w:pPr>
-      <w:proofErr w:type="spellStart"/>
       <w:r>
         <w:t>Fleas</w:t>
       </w:r>
-      <w:proofErr w:type="spellEnd"/>
     </w:p>
     <w:p>
       <w:pPr>
@@ -1403,11 +1355,9 @@
           <w:numId w:val="49"/>
         </w:numPr>
       </w:pPr>
-      <w:proofErr w:type="spellStart"/>
       <w:r>
         <w:t>Locusts</w:t>
       </w:r>
-      <w:proofErr w:type="spellEnd"/>
     </w:p>
     <w:p>
       <w:pPr>
@@ -1416,11 +1366,9 @@
           <w:numId w:val="49"/>
         </w:numPr>
       </w:pPr>
-      <w:proofErr w:type="spellStart"/>
       <w:r>
         <w:t>Silverfish</w:t>
       </w:r>
-      <w:proofErr w:type="spellEnd"/>
     </w:p>
     <w:p>
       <w:pPr>
@@ -1429,11 +1377,9 @@
           <w:numId w:val="49"/>
         </w:numPr>
       </w:pPr>
-      <w:proofErr w:type="spellStart"/>
       <w:r>
         <w:t>Bees</w:t>
       </w:r>
-      <w:proofErr w:type="spellEnd"/>
     </w:p>
     <w:p>
       <w:pPr>
@@ -1442,11 +1388,9 @@
           <w:numId w:val="49"/>
         </w:numPr>
       </w:pPr>
-      <w:proofErr w:type="spellStart"/>
       <w:r>
         <w:t>Wasp</w:t>
       </w:r>
-      <w:proofErr w:type="spellEnd"/>
     </w:p>
     <w:p>
       <w:pPr>
@@ -1455,11 +1399,9 @@
           <w:numId w:val="49"/>
         </w:numPr>
       </w:pPr>
-      <w:proofErr w:type="spellStart"/>
       <w:r>
         <w:t>Hornets</w:t>
       </w:r>
-      <w:proofErr w:type="spellEnd"/>
     </w:p>
     <w:p>
       <w:pPr>
@@ -1468,11 +1410,9 @@
           <w:numId w:val="49"/>
         </w:numPr>
       </w:pPr>
-      <w:proofErr w:type="spellStart"/>
       <w:r>
         <w:t>Gnats</w:t>
       </w:r>
-      <w:proofErr w:type="spellEnd"/>
     </w:p>
     <w:p>
       <w:pPr>
@@ -1481,19 +1421,9 @@
           <w:numId w:val="50"/>
         </w:numPr>
       </w:pPr>
-      <w:proofErr w:type="spellStart"/>
-      <w:r>
-        <w:t>Flightless</w:t>
-      </w:r>
-      <w:proofErr w:type="spellEnd"/>
-      <w:r>
-        <w:t xml:space="preserve"> Fruit </w:t>
-      </w:r>
-      <w:proofErr w:type="spellStart"/>
-      <w:r>
-        <w:t>Flies</w:t>
-      </w:r>
-      <w:proofErr w:type="spellEnd"/>
+      <w:r>
+        <w:t>Flightless Fruit Flies</w:t>
+      </w:r>
     </w:p>
     <w:p>
       <w:pPr>
@@ -1502,11 +1432,9 @@
           <w:numId w:val="50"/>
         </w:numPr>
       </w:pPr>
-      <w:proofErr w:type="spellStart"/>
       <w:r>
         <w:t>Mealworms</w:t>
       </w:r>
-      <w:proofErr w:type="spellEnd"/>
     </w:p>
     <w:p>
       <w:pPr>
@@ -1516,13 +1444,8 @@
         </w:numPr>
       </w:pPr>
       <w:r>
-        <w:t xml:space="preserve">Small </w:t>
-      </w:r>
-      <w:proofErr w:type="spellStart"/>
-      <w:r>
-        <w:t>Caterpillars</w:t>
-      </w:r>
-      <w:proofErr w:type="spellEnd"/>
+        <w:t>Small Caterpillars</w:t>
+      </w:r>
     </w:p>
     <w:p>
       <w:pPr>
@@ -1737,21 +1660,7 @@
         <w:rPr>
           <w:lang w:val="en-US"/>
         </w:rPr>
-        <w:t xml:space="preserve">. (Mainly female spiders eat the </w:t>
-      </w:r>
-      <w:proofErr w:type="gramStart"/>
-      <w:r>
-        <w:rPr>
-          <w:lang w:val="en-US"/>
-        </w:rPr>
-        <w:t>male, if</w:t>
-      </w:r>
-      <w:proofErr w:type="gramEnd"/>
-      <w:r>
-        <w:rPr>
-          <w:lang w:val="en-US"/>
-        </w:rPr>
-        <w:t xml:space="preserve"> it’s smaller than them.)</w:t>
+        <w:t>. (Mainly female spiders eat the male, if it’s smaller than them.)</w:t>
       </w:r>
     </w:p>
     <w:p>
@@ -2027,21 +1936,7 @@
         <w:rPr>
           <w:lang w:val="en-US"/>
         </w:rPr>
-        <w:t xml:space="preserve"> =&gt; jumping is much cheaper </w:t>
-      </w:r>
-      <w:proofErr w:type="gramStart"/>
-      <w:r>
-        <w:rPr>
-          <w:lang w:val="en-US"/>
-        </w:rPr>
-        <w:t>( =</w:t>
-      </w:r>
-      <w:proofErr w:type="gramEnd"/>
-      <w:r>
-        <w:rPr>
-          <w:lang w:val="en-US"/>
-        </w:rPr>
-        <w:t xml:space="preserve"> costs less silk)</w:t>
+        <w:t xml:space="preserve"> =&gt; jumping is much cheaper ( = costs less silk)</w:t>
       </w:r>
     </w:p>
     <w:p>
@@ -2067,21 +1962,7 @@
         <w:rPr>
           <w:lang w:val="en-US"/>
         </w:rPr>
-        <w:t xml:space="preserve"> =&gt; jumping is more expensive </w:t>
-      </w:r>
-      <w:proofErr w:type="gramStart"/>
-      <w:r>
-        <w:rPr>
-          <w:lang w:val="en-US"/>
-        </w:rPr>
-        <w:t>( =</w:t>
-      </w:r>
-      <w:proofErr w:type="gramEnd"/>
-      <w:r>
-        <w:rPr>
-          <w:lang w:val="en-US"/>
-        </w:rPr>
-        <w:t xml:space="preserve"> costs more silk)</w:t>
+        <w:t xml:space="preserve"> =&gt; jumping is more expensive ( = costs more silk)</w:t>
       </w:r>
     </w:p>
     <w:p>
@@ -2159,21 +2040,7 @@
         <w:rPr>
           <w:lang w:val="en-US"/>
         </w:rPr>
-        <w:t xml:space="preserve"> =&gt; the more weight you put on this strand </w:t>
-      </w:r>
-      <w:proofErr w:type="gramStart"/>
-      <w:r>
-        <w:rPr>
-          <w:lang w:val="en-US"/>
-        </w:rPr>
-        <w:t>( =</w:t>
-      </w:r>
-      <w:proofErr w:type="gramEnd"/>
-      <w:r>
-        <w:rPr>
-          <w:lang w:val="en-US"/>
-        </w:rPr>
-        <w:t xml:space="preserve"> more entities on there), the more it </w:t>
+        <w:t xml:space="preserve"> =&gt; the more weight you put on this strand ( = more entities on there), the more it </w:t>
       </w:r>
       <w:r>
         <w:rPr>
@@ -2260,7 +2127,6 @@
           <w:lang w:val="en-US"/>
         </w:rPr>
       </w:pPr>
-      <w:proofErr w:type="spellStart"/>
       <w:r>
         <w:rPr>
           <w:b/>
@@ -2269,7 +2135,6 @@
         </w:rPr>
         <w:t>Doubler</w:t>
       </w:r>
-      <w:proofErr w:type="spellEnd"/>
       <w:r>
         <w:rPr>
           <w:lang w:val="en-US"/>
@@ -2333,175 +2198,23 @@
         </w:rPr>
         <w:t>Entities:</w:t>
       </w:r>
-    </w:p>
-    <w:p>
-      <w:pPr>
-        <w:pStyle w:val="ListParagraph"/>
-        <w:numPr>
-          <w:ilvl w:val="0"/>
-          <w:numId w:val="46"/>
-        </w:numPr>
-        <w:rPr>
-          <w:lang w:val="en-US"/>
-        </w:rPr>
-      </w:pPr>
-      <w:r>
-        <w:rPr>
-          <w:lang w:val="en-US"/>
-        </w:rPr>
-        <w:t>Create scene</w:t>
-      </w:r>
-    </w:p>
-    <w:p>
-      <w:pPr>
-        <w:pStyle w:val="ListParagraph"/>
-        <w:numPr>
-          <w:ilvl w:val="0"/>
-          <w:numId w:val="46"/>
-        </w:numPr>
-        <w:rPr>
-          <w:lang w:val="en-US"/>
-        </w:rPr>
-      </w:pPr>
-      <w:r>
-        <w:rPr>
-          <w:lang w:val="en-US"/>
-        </w:rPr>
-        <w:t>Give modules (movement, points, trail, specialty)</w:t>
-      </w:r>
-    </w:p>
-    <w:p>
-      <w:pPr>
-        <w:pStyle w:val="ListParagraph"/>
-        <w:numPr>
-          <w:ilvl w:val="1"/>
-          <w:numId w:val="46"/>
-        </w:numPr>
-        <w:rPr>
-          <w:lang w:val="en-US"/>
-        </w:rPr>
-      </w:pPr>
-      <w:r>
-        <w:rPr>
-          <w:lang w:val="en-US"/>
-        </w:rPr>
-        <w:t xml:space="preserve">Web-bugs get a </w:t>
-      </w:r>
-      <w:proofErr w:type="spellStart"/>
-      <w:r>
-        <w:rPr>
-          <w:lang w:val="en-US"/>
-        </w:rPr>
-        <w:t>WebTracker</w:t>
-      </w:r>
-      <w:proofErr w:type="spellEnd"/>
-      <w:r>
-        <w:rPr>
-          <w:lang w:val="en-US"/>
-        </w:rPr>
-        <w:t xml:space="preserve"> and </w:t>
-      </w:r>
-      <w:proofErr w:type="spellStart"/>
-      <w:r>
-        <w:rPr>
-          <w:lang w:val="en-US"/>
-        </w:rPr>
-        <w:t>WebMovement</w:t>
-      </w:r>
-      <w:proofErr w:type="spellEnd"/>
-      <w:r>
-        <w:rPr>
-          <w:lang w:val="en-US"/>
-        </w:rPr>
-        <w:t>. They are placed normally.</w:t>
-      </w:r>
-    </w:p>
-    <w:p>
-      <w:pPr>
-        <w:pStyle w:val="ListParagraph"/>
-        <w:numPr>
-          <w:ilvl w:val="1"/>
-          <w:numId w:val="46"/>
-        </w:numPr>
-        <w:rPr>
-          <w:lang w:val="en-US"/>
-        </w:rPr>
-      </w:pPr>
-      <w:r>
-        <w:rPr>
-          <w:lang w:val="en-US"/>
-        </w:rPr>
-        <w:t xml:space="preserve">Off-web-bugs get a </w:t>
-      </w:r>
-      <w:proofErr w:type="spellStart"/>
-      <w:r>
-        <w:rPr>
-          <w:lang w:val="en-US"/>
-        </w:rPr>
-        <w:t>FlyMovement</w:t>
-      </w:r>
-      <w:proofErr w:type="spellEnd"/>
-      <w:r>
-        <w:rPr>
-          <w:lang w:val="en-US"/>
-        </w:rPr>
-        <w:t>. They are placed purposely off the web.</w:t>
-      </w:r>
-    </w:p>
-    <w:p>
-      <w:pPr>
-        <w:pStyle w:val="ListParagraph"/>
-        <w:numPr>
-          <w:ilvl w:val="0"/>
-          <w:numId w:val="46"/>
-        </w:numPr>
-        <w:rPr>
-          <w:lang w:val="en-US"/>
-        </w:rPr>
-      </w:pPr>
-      <w:r>
-        <w:rPr>
-          <w:lang w:val="en-US"/>
-        </w:rPr>
-        <w:t>Make item spawner spawn these entities instead.</w:t>
-      </w:r>
-    </w:p>
-    <w:p>
-      <w:pPr>
-        <w:pStyle w:val="ListParagraph"/>
-        <w:numPr>
-          <w:ilvl w:val="0"/>
-          <w:numId w:val="46"/>
-        </w:numPr>
-        <w:rPr>
-          <w:lang w:val="en-US"/>
-        </w:rPr>
-      </w:pPr>
-      <w:r>
-        <w:rPr>
-          <w:lang w:val="en-US"/>
-        </w:rPr>
-        <w:t>Ensure they move around properly + can be eaten.</w:t>
-      </w:r>
-    </w:p>
-    <w:p>
-      <w:pPr>
-        <w:rPr>
-          <w:lang w:val="en-US"/>
-        </w:rPr>
-      </w:pPr>
-    </w:p>
-    <w:p>
-      <w:pPr>
-        <w:rPr>
-          <w:lang w:val="en-US"/>
-        </w:rPr>
-      </w:pPr>
-      <w:r>
-        <w:rPr>
-          <w:lang w:val="en-US"/>
-        </w:rPr>
-        <w:t>Then just invent many different types of bugs and their properties.</w:t>
+      <w:r>
+        <w:rPr>
+          <w:lang w:val="en-US"/>
+        </w:rPr>
+        <w:t xml:space="preserve"> </w:t>
+      </w:r>
+      <w:r>
+        <w:rPr>
+          <w:lang w:val="en-US"/>
+        </w:rPr>
+        <w:t>invent many different types of bugs and their properties</w:t>
+      </w:r>
+      <w:r>
+        <w:rPr>
+          <w:lang w:val="en-US"/>
+        </w:rPr>
+        <w:t xml:space="preserve"> (visual, movement, silk type, specialty)</w:t>
       </w:r>
     </w:p>
     <w:p>
@@ -2633,21 +2346,7 @@
         <w:rPr>
           <w:lang w:val="en-US"/>
         </w:rPr>
-        <w:t xml:space="preserve"> The “fungus” / “virus” idea =&gt; it starts somewhere on the web, and then just grows and grows, unless you’re able to stop it. (Cut off the </w:t>
-      </w:r>
-      <w:proofErr w:type="gramStart"/>
-      <w:r>
-        <w:rPr>
-          <w:lang w:val="en-US"/>
-        </w:rPr>
-        <w:t>edge, or</w:t>
-      </w:r>
-      <w:proofErr w:type="gramEnd"/>
-      <w:r>
-        <w:rPr>
-          <w:lang w:val="en-US"/>
-        </w:rPr>
-        <w:t xml:space="preserve"> use some powerup against it.)</w:t>
+        <w:t xml:space="preserve"> The “fungus” / “virus” idea =&gt; it starts somewhere on the web, and then just grows and grows, unless you’re able to stop it. (Cut off the edge, or use some powerup against it.)</w:t>
       </w:r>
     </w:p>
     <w:p>
@@ -2689,6 +2388,24 @@
         <w:rPr>
           <w:lang w:val="en-US"/>
         </w:rPr>
+        <w:t>Off-web spawning can result in things inside the bounds (or off-screen). Prevent this?</w:t>
+      </w:r>
+    </w:p>
+    <w:p>
+      <w:pPr>
+        <w:pStyle w:val="ListParagraph"/>
+        <w:numPr>
+          <w:ilvl w:val="0"/>
+          <w:numId w:val="44"/>
+        </w:numPr>
+        <w:rPr>
+          <w:lang w:val="en-US"/>
+        </w:rPr>
+      </w:pPr>
+      <w:r>
+        <w:rPr>
+          <w:lang w:val="en-US"/>
+        </w:rPr>
         <w:t xml:space="preserve">Check for </w:t>
       </w:r>
       <w:r>
@@ -2794,21 +2511,7 @@
         <w:rPr>
           <w:lang w:val="en-US"/>
         </w:rPr>
-        <w:t xml:space="preserve"> (out of our </w:t>
-      </w:r>
-      <w:proofErr w:type="gramStart"/>
-      <w:r>
-        <w:rPr>
-          <w:lang w:val="en-US"/>
-        </w:rPr>
-        <w:t>butt :p</w:t>
-      </w:r>
-      <w:proofErr w:type="gramEnd"/>
-      <w:r>
-        <w:rPr>
-          <w:lang w:val="en-US"/>
-        </w:rPr>
-        <w:t>)</w:t>
+        <w:t xml:space="preserve"> (out of our butt :p)</w:t>
       </w:r>
     </w:p>
     <w:p>
@@ -3065,7 +2768,6 @@
         <w:rPr>
           <w:lang w:val="en-US"/>
         </w:rPr>
-        <w:lastRenderedPageBreak/>
         <w:t>GDC talk about it, might be interesting in any case</w:t>
       </w:r>
     </w:p>
@@ -3090,23 +2792,7 @@
         <w:rPr>
           <w:lang w:val="en-US"/>
         </w:rPr>
-        <w:t xml:space="preserve"> </w:t>
-      </w:r>
-      <w:proofErr w:type="spellStart"/>
-      <w:proofErr w:type="gramStart"/>
-      <w:r>
-        <w:rPr>
-          <w:lang w:val="en-US"/>
-        </w:rPr>
-        <w:t>a</w:t>
-      </w:r>
-      <w:proofErr w:type="spellEnd"/>
-      <w:proofErr w:type="gramEnd"/>
-      <w:r>
-        <w:rPr>
-          <w:lang w:val="en-US"/>
-        </w:rPr>
-        <w:t xml:space="preserve"> </w:t>
+        <w:t xml:space="preserve"> a </w:t>
       </w:r>
       <w:r>
         <w:rPr>
@@ -3188,6 +2874,7 @@
         <w:rPr>
           <w:lang w:val="en-US"/>
         </w:rPr>
+        <w:lastRenderedPageBreak/>
         <w:t xml:space="preserve">Maybe </w:t>
       </w:r>
       <w:r>
@@ -3202,35 +2889,7 @@
         <w:rPr>
           <w:lang w:val="en-US"/>
         </w:rPr>
-        <w:t xml:space="preserve"> resets. </w:t>
-      </w:r>
-      <w:proofErr w:type="gramStart"/>
-      <w:r>
-        <w:rPr>
-          <w:lang w:val="en-US"/>
-        </w:rPr>
-        <w:t>Each frame,</w:t>
-      </w:r>
-      <w:proofErr w:type="gramEnd"/>
-      <w:r>
-        <w:rPr>
-          <w:lang w:val="en-US"/>
-        </w:rPr>
-        <w:t xml:space="preserve"> check the queued resets. We only allow it to </w:t>
-      </w:r>
-      <w:proofErr w:type="gramStart"/>
-      <w:r>
-        <w:rPr>
-          <w:lang w:val="en-US"/>
-        </w:rPr>
-        <w:t>continue, if</w:t>
-      </w:r>
-      <w:proofErr w:type="gramEnd"/>
-      <w:r>
-        <w:rPr>
-          <w:lang w:val="en-US"/>
-        </w:rPr>
-        <w:t xml:space="preserve"> the surrounding legs are in the right position. </w:t>
+        <w:t xml:space="preserve"> resets. Each frame, check the queued resets. We only allow it to continue, if the surrounding legs are in the right position. </w:t>
       </w:r>
     </w:p>
     <w:p>
@@ -9755,6 +9414,7 @@
   <w:style w:type="character" w:default="1" w:styleId="DefaultParagraphFont">
     <w:name w:val="Default Paragraph Font"/>
     <w:uiPriority w:val="1"/>
+    <w:semiHidden/>
     <w:unhideWhenUsed/>
   </w:style>
   <w:style w:type="table" w:default="1" w:styleId="TableNormal">

</xml_diff>

<commit_message>
Starts the basic implementation for most entities and silk types, fixes some bugs and adds new ideas
</commit_message>
<xml_diff>
--- a/non_game/[Idea] Game Off (2021).docx
+++ b/non_game/[Idea] Game Off (2021).docx
@@ -373,8 +373,16 @@
         <w:rPr>
           <w:lang w:val="en-US"/>
         </w:rPr>
-        <w:t xml:space="preserve"> both … )</w:t>
-      </w:r>
+        <w:t xml:space="preserve"> both </w:t>
+      </w:r>
+      <w:proofErr w:type="gramStart"/>
+      <w:r>
+        <w:rPr>
+          <w:lang w:val="en-US"/>
+        </w:rPr>
+        <w:t>… )</w:t>
+      </w:r>
+      <w:proofErr w:type="gramEnd"/>
     </w:p>
     <w:p>
       <w:pPr>
@@ -535,6 +543,54 @@
         <w:rPr>
           <w:lang w:val="en-US"/>
         </w:rPr>
+        <w:t xml:space="preserve">Some entities have a </w:t>
+      </w:r>
+      <w:r>
+        <w:rPr>
+          <w:b/>
+          <w:bCs/>
+          <w:lang w:val="en-US"/>
+        </w:rPr>
+        <w:t>specialty</w:t>
+      </w:r>
+      <w:r>
+        <w:rPr>
+          <w:lang w:val="en-US"/>
+        </w:rPr>
+        <w:t xml:space="preserve">. This is some behavior unique to them. If that’s the case, </w:t>
+      </w:r>
+      <w:r>
+        <w:rPr>
+          <w:i/>
+          <w:iCs/>
+          <w:lang w:val="en-US"/>
+        </w:rPr>
+        <w:t>eating</w:t>
+      </w:r>
+      <w:r>
+        <w:rPr>
+          <w:lang w:val="en-US"/>
+        </w:rPr>
+        <w:t xml:space="preserve"> them will always transfer this specialty to you (for a limited time).</w:t>
+      </w:r>
+    </w:p>
+    <w:p>
+      <w:pPr>
+        <w:rPr>
+          <w:lang w:val="en-US"/>
+        </w:rPr>
+      </w:pPr>
+    </w:p>
+    <w:p>
+      <w:pPr>
+        <w:rPr>
+          <w:lang w:val="en-US"/>
+        </w:rPr>
+      </w:pPr>
+      <w:r>
+        <w:rPr>
+          <w:lang w:val="en-US"/>
+        </w:rPr>
         <w:t>All of this is altered, of course, in certain situations (such as entering a certain silk type or eating a creature with a special power).</w:t>
       </w:r>
     </w:p>
@@ -550,6 +606,7 @@
         <w:pStyle w:val="Heading2"/>
       </w:pPr>
       <w:r>
+        <w:lastRenderedPageBreak/>
         <w:t>Movement</w:t>
       </w:r>
     </w:p>
@@ -583,7 +640,6 @@
         <w:rPr>
           <w:lang w:val="en-US"/>
         </w:rPr>
-        <w:lastRenderedPageBreak/>
         <w:t xml:space="preserve">If you press jump, you </w:t>
       </w:r>
       <w:r>
@@ -762,7 +818,21 @@
         <w:rPr>
           <w:lang w:val="en-US"/>
         </w:rPr>
-        <w:t xml:space="preserve">. This is just a point on the web. Visiting this drains your points. </w:t>
+        <w:t xml:space="preserve">. This is just a point on the web. Visiting </w:t>
+      </w:r>
+      <w:proofErr w:type="gramStart"/>
+      <w:r>
+        <w:rPr>
+          <w:lang w:val="en-US"/>
+        </w:rPr>
+        <w:t>this drains</w:t>
+      </w:r>
+      <w:proofErr w:type="gramEnd"/>
+      <w:r>
+        <w:rPr>
+          <w:lang w:val="en-US"/>
+        </w:rPr>
+        <w:t xml:space="preserve"> your points. </w:t>
       </w:r>
       <w:r>
         <w:rPr>
@@ -976,19 +1046,7 @@
         <w:rPr>
           <w:lang w:val="en-US"/>
         </w:rPr>
-        <w:t>In general</w:t>
-      </w:r>
-      <w:r>
-        <w:rPr>
-          <w:lang w:val="en-US"/>
-        </w:rPr>
-        <w:t>,</w:t>
-      </w:r>
-      <w:r>
-        <w:rPr>
-          <w:lang w:val="en-US"/>
-        </w:rPr>
-        <w:t xml:space="preserve"> play more with the unique </w:t>
+        <w:t xml:space="preserve">In general, play more with the unique </w:t>
       </w:r>
       <w:r>
         <w:rPr>
@@ -1160,7 +1218,21 @@
         <w:rPr>
           <w:lang w:val="en-US"/>
         </w:rPr>
-        <w:t xml:space="preserve"> The title “Windowsilk” comes from the first arena, where you’re building the web on top of a window. Regularly, bugs just </w:t>
+        <w:t xml:space="preserve"> The title “</w:t>
+      </w:r>
+      <w:proofErr w:type="spellStart"/>
+      <w:r>
+        <w:rPr>
+          <w:lang w:val="en-US"/>
+        </w:rPr>
+        <w:t>Windowsilk</w:t>
+      </w:r>
+      <w:proofErr w:type="spellEnd"/>
+      <w:r>
+        <w:rPr>
+          <w:lang w:val="en-US"/>
+        </w:rPr>
+        <w:t xml:space="preserve">” comes from the first arena, where you’re building the web on top of a window. Regularly, bugs just </w:t>
       </w:r>
       <w:r>
         <w:rPr>
@@ -1235,6 +1307,7 @@
           <w:bCs/>
           <w:lang w:val="en-US"/>
         </w:rPr>
+        <w:lastRenderedPageBreak/>
         <w:t>IDEA:</w:t>
       </w:r>
       <w:r>
@@ -1300,14 +1373,27 @@
           <w:bCs/>
           <w:lang w:val="en-US"/>
         </w:rPr>
-        <w:lastRenderedPageBreak/>
         <w:t>IDEA:</w:t>
       </w:r>
       <w:r>
         <w:rPr>
           <w:lang w:val="en-US"/>
         </w:rPr>
-        <w:t xml:space="preserve"> The “fungus” / “virus” idea =&gt; it starts somewhere on the web, and then just grows and grows, unless you’re able to stop it. (Cut off the edge, or use some powerup against it.)</w:t>
+        <w:t xml:space="preserve"> The “fungus” / “virus” idea =&gt; it starts somewhere on the web, and then just grows and grows, unless you’re able to stop it. (Cut off the </w:t>
+      </w:r>
+      <w:proofErr w:type="gramStart"/>
+      <w:r>
+        <w:rPr>
+          <w:lang w:val="en-US"/>
+        </w:rPr>
+        <w:t>edge, or</w:t>
+      </w:r>
+      <w:proofErr w:type="gramEnd"/>
+      <w:r>
+        <w:rPr>
+          <w:lang w:val="en-US"/>
+        </w:rPr>
+        <w:t xml:space="preserve"> use some powerup against it.)</w:t>
       </w:r>
     </w:p>
     <w:p>
@@ -1378,7 +1464,19 @@
         <w:rPr>
           <w:lang w:val="en-US"/>
         </w:rPr>
-        <w:t>Spider web (points and edges)</w:t>
+        <w:t>Spider web (edges</w:t>
+      </w:r>
+      <w:r>
+        <w:rPr>
+          <w:lang w:val="en-US"/>
+        </w:rPr>
+        <w:t xml:space="preserve"> and bounds</w:t>
+      </w:r>
+      <w:r>
+        <w:rPr>
+          <w:lang w:val="en-US"/>
+        </w:rPr>
+        <w:t>)</w:t>
       </w:r>
     </w:p>
     <w:p>
@@ -1415,6 +1513,52 @@
           <w:lang w:val="en-US"/>
         </w:rPr>
         <w:t>Collectibles</w:t>
+      </w:r>
+    </w:p>
+    <w:p>
+      <w:pPr>
+        <w:pStyle w:val="ListParagraph"/>
+        <w:numPr>
+          <w:ilvl w:val="0"/>
+          <w:numId w:val="5"/>
+        </w:numPr>
+        <w:rPr>
+          <w:lang w:val="en-US"/>
+        </w:rPr>
+      </w:pPr>
+      <w:r>
+        <w:rPr>
+          <w:lang w:val="en-US"/>
+        </w:rPr>
+        <w:t xml:space="preserve">Points (they can be </w:t>
+      </w:r>
+      <w:r>
+        <w:rPr>
+          <w:i/>
+          <w:iCs/>
+          <w:lang w:val="en-US"/>
+        </w:rPr>
+        <w:t>moved</w:t>
+      </w:r>
+      <w:r>
+        <w:rPr>
+          <w:lang w:val="en-US"/>
+        </w:rPr>
+        <w:t xml:space="preserve"> by things such as wind or water, and are thus </w:t>
+      </w:r>
+      <w:proofErr w:type="spellStart"/>
+      <w:r>
+        <w:rPr>
+          <w:lang w:val="en-US"/>
+        </w:rPr>
+        <w:t>KinematicBodies</w:t>
+      </w:r>
+      <w:proofErr w:type="spellEnd"/>
+      <w:r>
+        <w:rPr>
+          <w:lang w:val="en-US"/>
+        </w:rPr>
+        <w:t xml:space="preserve"> that collide with each other)</w:t>
       </w:r>
     </w:p>
     <w:p>
@@ -1916,7 +2060,21 @@
         <w:rPr>
           <w:lang w:val="en-US"/>
         </w:rPr>
-        <w:t>This is the backbone of the game. They are quite easy to catch and appear often, but do nothing special and will not be enough in the long run.</w:t>
+        <w:t xml:space="preserve">This is the backbone of the game. They are quite easy to catch and appear </w:t>
+      </w:r>
+      <w:proofErr w:type="gramStart"/>
+      <w:r>
+        <w:rPr>
+          <w:lang w:val="en-US"/>
+        </w:rPr>
+        <w:t>often, but</w:t>
+      </w:r>
+      <w:proofErr w:type="gramEnd"/>
+      <w:r>
+        <w:rPr>
+          <w:lang w:val="en-US"/>
+        </w:rPr>
+        <w:t xml:space="preserve"> do nothing special and will not be enough in the long run.</w:t>
       </w:r>
     </w:p>
     <w:p>
@@ -1958,13 +2116,7 @@
         <w:rPr>
           <w:lang w:val="en-US"/>
         </w:rPr>
-        <w:t xml:space="preserve"> </w:t>
-      </w:r>
-      <w:r>
-        <w:rPr>
-          <w:lang w:val="en-US"/>
-        </w:rPr>
-        <w:t>2</w:t>
+        <w:t xml:space="preserve"> 2</w:t>
       </w:r>
     </w:p>
     <w:p>
@@ -2121,8 +2273,16 @@
         <w:rPr>
           <w:lang w:val="en-US"/>
         </w:rPr>
-        <w:t>And yes, “flea” sounds like “flee”, hopefully it helps people remember what they do :p</w:t>
-      </w:r>
+        <w:t xml:space="preserve">And yes, “flea” sounds like “flee”, hopefully it helps people remember what they </w:t>
+      </w:r>
+      <w:proofErr w:type="gramStart"/>
+      <w:r>
+        <w:rPr>
+          <w:lang w:val="en-US"/>
+        </w:rPr>
+        <w:t>do :p</w:t>
+      </w:r>
+      <w:proofErr w:type="gramEnd"/>
     </w:p>
     <w:p>
       <w:pPr>
@@ -2247,6 +2407,7 @@
           <w:bCs/>
           <w:lang w:val="en-US"/>
         </w:rPr>
+        <w:lastRenderedPageBreak/>
         <w:t>Silk:</w:t>
       </w:r>
       <w:r>
@@ -2308,7 +2469,6 @@
         <w:rPr>
           <w:lang w:val="en-US"/>
         </w:rPr>
-        <w:lastRenderedPageBreak/>
         <w:t xml:space="preserve">The silverfish is named like that </w:t>
       </w:r>
       <w:r>
@@ -2323,7 +2483,27 @@
         <w:rPr>
           <w:lang w:val="en-US"/>
         </w:rPr>
-        <w:t xml:space="preserve"> it’s slippery. It moves quickly and gets everywhere, but you can never catch it.</w:t>
+        <w:t xml:space="preserve"> it’s slippery. </w:t>
+      </w:r>
+      <w:r>
+        <w:rPr>
+          <w:lang w:val="en-US"/>
+        </w:rPr>
+        <w:t xml:space="preserve">(It’s not an actual fish.) </w:t>
+      </w:r>
+      <w:proofErr w:type="gramStart"/>
+      <w:r>
+        <w:rPr>
+          <w:lang w:val="en-US"/>
+        </w:rPr>
+        <w:t>It</w:t>
+      </w:r>
+      <w:proofErr w:type="gramEnd"/>
+      <w:r>
+        <w:rPr>
+          <w:lang w:val="en-US"/>
+        </w:rPr>
+        <w:t xml:space="preserve"> moves quickly and gets everywhere, but you can never catch it.</w:t>
       </w:r>
     </w:p>
     <w:p>
@@ -2551,15 +2731,7 @@
           <w:bCs/>
           <w:lang w:val="en-US"/>
         </w:rPr>
-        <w:t>Points</w:t>
-      </w:r>
-      <w:r>
-        <w:rPr>
-          <w:b/>
-          <w:bCs/>
-          <w:lang w:val="en-US"/>
-        </w:rPr>
-        <w:t>:</w:t>
+        <w:t>Points:</w:t>
       </w:r>
       <w:r>
         <w:rPr>
@@ -2606,7 +2778,19 @@
         <w:rPr>
           <w:lang w:val="en-US"/>
         </w:rPr>
-        <w:t>, otherwise just shuffles around</w:t>
+        <w:t xml:space="preserve"> (then </w:t>
+      </w:r>
+      <w:r>
+        <w:rPr>
+          <w:lang w:val="en-US"/>
+        </w:rPr>
+        <w:t>just shuffles around</w:t>
+      </w:r>
+      <w:r>
+        <w:rPr>
+          <w:lang w:val="en-US"/>
+        </w:rPr>
+        <w:t>)</w:t>
       </w:r>
     </w:p>
     <w:p>
@@ -2629,11 +2813,19 @@
         </w:rPr>
         <w:t xml:space="preserve"> </w:t>
       </w:r>
-      <w:r>
-        <w:rPr>
-          <w:lang w:val="en-US"/>
-        </w:rPr>
-        <w:t>doubler (</w:t>
+      <w:proofErr w:type="spellStart"/>
+      <w:r>
+        <w:rPr>
+          <w:lang w:val="en-US"/>
+        </w:rPr>
+        <w:t>doubler</w:t>
+      </w:r>
+      <w:proofErr w:type="spellEnd"/>
+      <w:r>
+        <w:rPr>
+          <w:lang w:val="en-US"/>
+        </w:rPr>
+        <w:t xml:space="preserve"> (</w:t>
       </w:r>
       <w:r>
         <w:rPr>
@@ -2788,13 +2980,7 @@
         <w:rPr>
           <w:lang w:val="en-US"/>
         </w:rPr>
-        <w:t xml:space="preserve"> </w:t>
-      </w:r>
-      <w:r>
-        <w:rPr>
-          <w:lang w:val="en-US"/>
-        </w:rPr>
-        <w:t>5</w:t>
+        <w:t xml:space="preserve"> 5</w:t>
       </w:r>
       <w:r>
         <w:rPr>
@@ -2891,7 +3077,21 @@
         <w:rPr>
           <w:lang w:val="en-US"/>
         </w:rPr>
-        <w:t xml:space="preserve"> once in a while they make noise, blasting away any threats near them.</w:t>
+        <w:t xml:space="preserve"> </w:t>
+      </w:r>
+      <w:proofErr w:type="gramStart"/>
+      <w:r>
+        <w:rPr>
+          <w:lang w:val="en-US"/>
+        </w:rPr>
+        <w:t>once in a while</w:t>
+      </w:r>
+      <w:proofErr w:type="gramEnd"/>
+      <w:r>
+        <w:rPr>
+          <w:lang w:val="en-US"/>
+        </w:rPr>
+        <w:t xml:space="preserve"> they make noise, blasting away any threats near them.</w:t>
       </w:r>
     </w:p>
     <w:p>
@@ -3110,26 +3310,29 @@
         <w:rPr>
           <w:lang w:val="en-US"/>
         </w:rPr>
-        <w:t>Because they eat their own species, and are rather big to begin with, they can quickly grow in size.</w:t>
-      </w:r>
-    </w:p>
-    <w:p>
-      <w:pPr>
-        <w:rPr>
-          <w:b/>
-          <w:bCs/>
-          <w:lang w:val="en-US"/>
-        </w:rPr>
-      </w:pPr>
-    </w:p>
-    <w:p>
-      <w:pPr>
-        <w:pStyle w:val="Heading2"/>
-      </w:pPr>
-      <w:r>
-        <w:lastRenderedPageBreak/>
-        <w:t>Flying</w:t>
-      </w:r>
+        <w:t xml:space="preserve">Because they eat their own species, and are rather big to begin with, they can quickly </w:t>
+      </w:r>
+      <w:proofErr w:type="gramStart"/>
+      <w:r>
+        <w:rPr>
+          <w:lang w:val="en-US"/>
+        </w:rPr>
+        <w:t>grow in size</w:t>
+      </w:r>
+      <w:proofErr w:type="gramEnd"/>
+      <w:r>
+        <w:rPr>
+          <w:lang w:val="en-US"/>
+        </w:rPr>
+        <w:t>.</w:t>
+      </w:r>
+    </w:p>
+    <w:p>
+      <w:pPr>
+        <w:rPr>
+          <w:lang w:val="en-US"/>
+        </w:rPr>
+      </w:pPr>
     </w:p>
     <w:p>
       <w:pPr>
@@ -3142,13 +3345,7 @@
         <w:rPr>
           <w:lang w:val="en-US"/>
         </w:rPr>
-        <w:t>Wasp</w:t>
-      </w:r>
-      <w:r>
-        <w:rPr>
-          <w:lang w:val="en-US"/>
-        </w:rPr>
-        <w:t xml:space="preserve"> (regular)</w:t>
+        <w:t>Beetles</w:t>
       </w:r>
     </w:p>
     <w:p>
@@ -3175,7 +3372,7 @@
         <w:rPr>
           <w:lang w:val="en-US"/>
         </w:rPr>
-        <w:t>0</w:t>
+        <w:t>6</w:t>
       </w:r>
     </w:p>
     <w:p>
@@ -3196,7 +3393,7 @@
         <w:rPr>
           <w:lang w:val="en-US"/>
         </w:rPr>
-        <w:t xml:space="preserve"> erratic</w:t>
+        <w:t xml:space="preserve"> slow, might start flying from time to time</w:t>
       </w:r>
     </w:p>
     <w:p>
@@ -3217,7 +3414,19 @@
         <w:rPr>
           <w:lang w:val="en-US"/>
         </w:rPr>
-        <w:t xml:space="preserve"> worthless (</w:t>
+        <w:t xml:space="preserve"> </w:t>
+      </w:r>
+      <w:r>
+        <w:rPr>
+          <w:lang w:val="en-US"/>
+        </w:rPr>
+        <w:t>shield</w:t>
+      </w:r>
+      <w:r>
+        <w:rPr>
+          <w:lang w:val="en-US"/>
+        </w:rPr>
+        <w:t xml:space="preserve"> (</w:t>
       </w:r>
       <w:r>
         <w:rPr>
@@ -3225,7 +3434,7 @@
           <w:iCs/>
           <w:lang w:val="en-US"/>
         </w:rPr>
-        <w:t>anything eaten here is worth nothing</w:t>
+        <w:t>protects you against being eaten</w:t>
       </w:r>
       <w:r>
         <w:rPr>
@@ -3252,47 +3461,41 @@
         <w:rPr>
           <w:lang w:val="en-US"/>
         </w:rPr>
-        <w:t xml:space="preserve"> (the fact that it’s worth nothing)</w:t>
-      </w:r>
-    </w:p>
-    <w:p>
-      <w:pPr>
-        <w:rPr>
-          <w:lang w:val="en-US"/>
-        </w:rPr>
-      </w:pPr>
-    </w:p>
-    <w:p>
-      <w:pPr>
-        <w:rPr>
-          <w:lang w:val="en-US"/>
-        </w:rPr>
-      </w:pPr>
-      <w:r>
-        <w:rPr>
-          <w:lang w:val="en-US"/>
-        </w:rPr>
-        <w:t>I hate wasps. They are worthless to me.</w:t>
-      </w:r>
-    </w:p>
-    <w:p>
-      <w:pPr>
-        <w:rPr>
-          <w:lang w:val="en-US"/>
-        </w:rPr>
-      </w:pPr>
-    </w:p>
-    <w:p>
-      <w:pPr>
-        <w:rPr>
-          <w:lang w:val="en-US"/>
-        </w:rPr>
-      </w:pPr>
-      <w:r>
-        <w:rPr>
-          <w:lang w:val="en-US"/>
-        </w:rPr>
-        <w:t xml:space="preserve">However, you still want to eliminate them. If you leave them roaming too long, </w:t>
+        <w:t xml:space="preserve"> when eaten, you gain a shield for some time</w:t>
+      </w:r>
+    </w:p>
+    <w:p>
+      <w:pPr>
+        <w:rPr>
+          <w:lang w:val="en-US"/>
+        </w:rPr>
+      </w:pPr>
+    </w:p>
+    <w:p>
+      <w:pPr>
+        <w:rPr>
+          <w:lang w:val="en-US"/>
+        </w:rPr>
+      </w:pPr>
+      <w:r>
+        <w:rPr>
+          <w:lang w:val="en-US"/>
+        </w:rPr>
+        <w:t xml:space="preserve">I chose beetles for this as they are known to have a </w:t>
+      </w:r>
+      <w:proofErr w:type="gramStart"/>
+      <w:r>
+        <w:rPr>
+          <w:lang w:val="en-US"/>
+        </w:rPr>
+        <w:t>really hard</w:t>
+      </w:r>
+      <w:proofErr w:type="gramEnd"/>
+      <w:r>
+        <w:rPr>
+          <w:lang w:val="en-US"/>
+        </w:rPr>
+        <w:t xml:space="preserve"> shell that looks </w:t>
       </w:r>
       <w:r>
         <w:rPr>
@@ -3300,13 +3503,13 @@
           <w:iCs/>
           <w:lang w:val="en-US"/>
         </w:rPr>
-        <w:t>everything</w:t>
-      </w:r>
-      <w:r>
-        <w:rPr>
-          <w:lang w:val="en-US"/>
-        </w:rPr>
-        <w:t xml:space="preserve"> becomes worthless.</w:t>
+        <w:t>somewhat</w:t>
+      </w:r>
+      <w:r>
+        <w:rPr>
+          <w:lang w:val="en-US"/>
+        </w:rPr>
+        <w:t xml:space="preserve"> like a shield.</w:t>
       </w:r>
     </w:p>
     <w:p>
@@ -3327,7 +3530,7 @@
         <w:rPr>
           <w:lang w:val="en-US"/>
         </w:rPr>
-        <w:t>??</w:t>
+        <w:t>Flightless Fruit Fly</w:t>
       </w:r>
     </w:p>
     <w:p>
@@ -3354,7 +3557,7 @@
         <w:rPr>
           <w:lang w:val="en-US"/>
         </w:rPr>
-        <w:t>2</w:t>
+        <w:t>1</w:t>
       </w:r>
     </w:p>
     <w:p>
@@ -3373,17 +3576,21 @@
       </w:r>
       <w:r>
         <w:rPr>
-          <w:b/>
-          <w:bCs/>
-          <w:lang w:val="en-US"/>
-        </w:rPr>
-        <w:t xml:space="preserve"> </w:t>
-      </w:r>
-      <w:r>
-        <w:rPr>
-          <w:lang w:val="en-US"/>
-        </w:rPr>
-        <w:t>slow, but speeds up when it sees prey</w:t>
+          <w:lang w:val="en-US"/>
+        </w:rPr>
+        <w:t xml:space="preserve"> shuffle, flee</w:t>
+      </w:r>
+      <w:r>
+        <w:rPr>
+          <w:lang w:val="en-US"/>
+        </w:rPr>
+        <w:t>, medium spee</w:t>
+      </w:r>
+      <w:r>
+        <w:rPr>
+          <w:lang w:val="en-US"/>
+        </w:rPr>
+        <w:t>d</w:t>
       </w:r>
     </w:p>
     <w:p>
@@ -3404,13 +3611,7 @@
         <w:rPr>
           <w:lang w:val="en-US"/>
         </w:rPr>
-        <w:t xml:space="preserve"> slowy</w:t>
-      </w:r>
-      <w:r>
-        <w:rPr>
-          <w:lang w:val="en-US"/>
-        </w:rPr>
-        <w:t xml:space="preserve"> (</w:t>
+        <w:t xml:space="preserve"> regular (so it basically </w:t>
       </w:r>
       <w:r>
         <w:rPr>
@@ -3418,13 +3619,13 @@
           <w:iCs/>
           <w:lang w:val="en-US"/>
         </w:rPr>
-        <w:t>you move slower</w:t>
-      </w:r>
-      <w:r>
-        <w:rPr>
-          <w:lang w:val="en-US"/>
-        </w:rPr>
-        <w:t>)</w:t>
+        <w:t>erases</w:t>
+      </w:r>
+      <w:r>
+        <w:rPr>
+          <w:lang w:val="en-US"/>
+        </w:rPr>
+        <w:t xml:space="preserve"> any existing terrain types)</w:t>
       </w:r>
     </w:p>
     <w:p>
@@ -3445,123 +3646,27 @@
         <w:rPr>
           <w:lang w:val="en-US"/>
         </w:rPr>
-        <w:t xml:space="preserve"> none</w:t>
-      </w:r>
-    </w:p>
-    <w:p>
-      <w:pPr>
-        <w:rPr>
-          <w:lang w:val="en-US"/>
-        </w:rPr>
-      </w:pPr>
-    </w:p>
-    <w:p>
-      <w:pPr>
-        <w:rPr>
-          <w:lang w:val="en-US"/>
-        </w:rPr>
-      </w:pPr>
-      <w:r>
-        <w:rPr>
-          <w:lang w:val="en-US"/>
-        </w:rPr>
-        <w:t>The idea is that they slow you down with their silk. So that when you come near, you’re a much easier target for them.</w:t>
-      </w:r>
-    </w:p>
-    <w:p>
-      <w:pPr>
-        <w:rPr>
-          <w:lang w:val="en-US"/>
-        </w:rPr>
-      </w:pPr>
-    </w:p>
-    <w:p>
-      <w:pPr>
-        <w:pStyle w:val="Heading3"/>
-        <w:rPr>
-          <w:lang w:val="en-US"/>
-        </w:rPr>
-      </w:pPr>
-      <w:r>
-        <w:rPr>
-          <w:lang w:val="en-US"/>
-        </w:rPr>
-        <w:t>??</w:t>
-      </w:r>
-    </w:p>
-    <w:p>
-      <w:pPr>
-        <w:rPr>
-          <w:lang w:val="en-US"/>
-        </w:rPr>
-      </w:pPr>
-      <w:r>
-        <w:rPr>
-          <w:b/>
-          <w:bCs/>
-          <w:lang w:val="en-US"/>
-        </w:rPr>
-        <w:t>Points:</w:t>
-      </w:r>
-      <w:r>
-        <w:rPr>
-          <w:lang w:val="en-US"/>
-        </w:rPr>
-        <w:t xml:space="preserve"> </w:t>
-      </w:r>
-      <w:r>
-        <w:rPr>
-          <w:lang w:val="en-US"/>
-        </w:rPr>
-        <w:t>4</w:t>
-      </w:r>
-    </w:p>
-    <w:p>
-      <w:pPr>
-        <w:rPr>
-          <w:lang w:val="en-US"/>
-        </w:rPr>
-      </w:pPr>
-      <w:r>
-        <w:rPr>
-          <w:b/>
-          <w:bCs/>
-          <w:lang w:val="en-US"/>
-        </w:rPr>
-        <w:t xml:space="preserve">Move: </w:t>
-      </w:r>
-      <w:r>
-        <w:rPr>
-          <w:lang w:val="en-US"/>
-        </w:rPr>
-        <w:t>just hovers in empty space</w:t>
-      </w:r>
-    </w:p>
-    <w:p>
-      <w:pPr>
-        <w:rPr>
-          <w:lang w:val="en-US"/>
-        </w:rPr>
-      </w:pPr>
-      <w:r>
-        <w:rPr>
-          <w:b/>
-          <w:bCs/>
-          <w:lang w:val="en-US"/>
-        </w:rPr>
-        <w:t>Silk:</w:t>
-      </w:r>
-      <w:r>
-        <w:rPr>
-          <w:lang w:val="en-US"/>
-        </w:rPr>
-        <w:t xml:space="preserve"> </w:t>
-      </w:r>
-      <w:r>
-        <w:rPr>
-          <w:lang w:val="en-US"/>
-        </w:rPr>
-        <w:t>sticky (</w:t>
+        <w:t xml:space="preserve"> erase</w:t>
+      </w:r>
+    </w:p>
+    <w:p>
+      <w:pPr>
+        <w:rPr>
+          <w:lang w:val="en-US"/>
+        </w:rPr>
+      </w:pPr>
+    </w:p>
+    <w:p>
+      <w:pPr>
+        <w:rPr>
+          <w:lang w:val="en-US"/>
+        </w:rPr>
+      </w:pPr>
+      <w:r>
+        <w:rPr>
+          <w:lang w:val="en-US"/>
+        </w:rPr>
+        <w:t xml:space="preserve">This bug is very important to prevent the web from getting too complex (with </w:t>
       </w:r>
       <w:r>
         <w:rPr>
@@ -3569,6 +3674,526 @@
           <w:iCs/>
           <w:lang w:val="en-US"/>
         </w:rPr>
+        <w:t>every edge</w:t>
+      </w:r>
+      <w:r>
+        <w:rPr>
+          <w:lang w:val="en-US"/>
+        </w:rPr>
+        <w:t xml:space="preserve"> having its own terrain).</w:t>
+      </w:r>
+    </w:p>
+    <w:p>
+      <w:pPr>
+        <w:rPr>
+          <w:lang w:val="en-US"/>
+        </w:rPr>
+      </w:pPr>
+    </w:p>
+    <w:p>
+      <w:pPr>
+        <w:rPr>
+          <w:lang w:val="en-US"/>
+        </w:rPr>
+      </w:pPr>
+      <w:r>
+        <w:rPr>
+          <w:lang w:val="en-US"/>
+        </w:rPr>
+        <w:t>I chose the fruit fly because there is a flightless and regular variant, both eaten by spiders. (The “erase” functionality is so important that I want an exact copy in the “flying bugs” department.)</w:t>
+      </w:r>
+    </w:p>
+    <w:p>
+      <w:pPr>
+        <w:rPr>
+          <w:lang w:val="en-US"/>
+        </w:rPr>
+      </w:pPr>
+    </w:p>
+    <w:p>
+      <w:pPr>
+        <w:rPr>
+          <w:lang w:val="en-US"/>
+        </w:rPr>
+      </w:pPr>
+    </w:p>
+    <w:p>
+      <w:pPr>
+        <w:rPr>
+          <w:b/>
+          <w:bCs/>
+          <w:lang w:val="en-US"/>
+        </w:rPr>
+      </w:pPr>
+    </w:p>
+    <w:p>
+      <w:pPr>
+        <w:pStyle w:val="Heading2"/>
+      </w:pPr>
+      <w:r>
+        <w:t>Flying</w:t>
+      </w:r>
+    </w:p>
+    <w:p>
+      <w:pPr>
+        <w:pStyle w:val="Heading3"/>
+        <w:rPr>
+          <w:lang w:val="en-US"/>
+        </w:rPr>
+      </w:pPr>
+      <w:r>
+        <w:rPr>
+          <w:lang w:val="en-US"/>
+        </w:rPr>
+        <w:t>Regular</w:t>
+      </w:r>
+      <w:r>
+        <w:rPr>
+          <w:lang w:val="en-US"/>
+        </w:rPr>
+        <w:t xml:space="preserve"> Fruit Fly</w:t>
+      </w:r>
+    </w:p>
+    <w:p>
+      <w:pPr>
+        <w:rPr>
+          <w:lang w:val="en-US"/>
+        </w:rPr>
+      </w:pPr>
+      <w:r>
+        <w:rPr>
+          <w:lang w:val="en-US"/>
+        </w:rPr>
+        <w:t>Identical to the flightless fruit fly. But this one flies.</w:t>
+      </w:r>
+    </w:p>
+    <w:p>
+      <w:pPr>
+        <w:rPr>
+          <w:lang w:val="en-US"/>
+        </w:rPr>
+      </w:pPr>
+    </w:p>
+    <w:p>
+      <w:pPr>
+        <w:pStyle w:val="Heading3"/>
+        <w:rPr>
+          <w:lang w:val="en-US"/>
+        </w:rPr>
+      </w:pPr>
+      <w:r>
+        <w:rPr>
+          <w:lang w:val="en-US"/>
+        </w:rPr>
+        <w:t>Wasp</w:t>
+      </w:r>
+      <w:r>
+        <w:rPr>
+          <w:lang w:val="en-US"/>
+        </w:rPr>
+        <w:t xml:space="preserve"> (regular)</w:t>
+      </w:r>
+    </w:p>
+    <w:p>
+      <w:pPr>
+        <w:rPr>
+          <w:lang w:val="en-US"/>
+        </w:rPr>
+      </w:pPr>
+      <w:r>
+        <w:rPr>
+          <w:b/>
+          <w:bCs/>
+          <w:lang w:val="en-US"/>
+        </w:rPr>
+        <w:t>Points:</w:t>
+      </w:r>
+      <w:r>
+        <w:rPr>
+          <w:lang w:val="en-US"/>
+        </w:rPr>
+        <w:t xml:space="preserve"> </w:t>
+      </w:r>
+      <w:r>
+        <w:rPr>
+          <w:lang w:val="en-US"/>
+        </w:rPr>
+        <w:t>0</w:t>
+      </w:r>
+    </w:p>
+    <w:p>
+      <w:pPr>
+        <w:rPr>
+          <w:lang w:val="en-US"/>
+        </w:rPr>
+      </w:pPr>
+      <w:r>
+        <w:rPr>
+          <w:b/>
+          <w:bCs/>
+          <w:lang w:val="en-US"/>
+        </w:rPr>
+        <w:t>Move:</w:t>
+      </w:r>
+      <w:r>
+        <w:rPr>
+          <w:lang w:val="en-US"/>
+        </w:rPr>
+        <w:t xml:space="preserve"> erratic</w:t>
+      </w:r>
+    </w:p>
+    <w:p>
+      <w:pPr>
+        <w:rPr>
+          <w:lang w:val="en-US"/>
+        </w:rPr>
+      </w:pPr>
+      <w:r>
+        <w:rPr>
+          <w:b/>
+          <w:bCs/>
+          <w:lang w:val="en-US"/>
+        </w:rPr>
+        <w:t>Silk:</w:t>
+      </w:r>
+      <w:r>
+        <w:rPr>
+          <w:lang w:val="en-US"/>
+        </w:rPr>
+        <w:t xml:space="preserve"> worthless (</w:t>
+      </w:r>
+      <w:r>
+        <w:rPr>
+          <w:i/>
+          <w:iCs/>
+          <w:lang w:val="en-US"/>
+        </w:rPr>
+        <w:t>anything eaten here is worth nothing</w:t>
+      </w:r>
+      <w:r>
+        <w:rPr>
+          <w:lang w:val="en-US"/>
+        </w:rPr>
+        <w:t>)</w:t>
+      </w:r>
+    </w:p>
+    <w:p>
+      <w:pPr>
+        <w:rPr>
+          <w:lang w:val="en-US"/>
+        </w:rPr>
+      </w:pPr>
+      <w:r>
+        <w:rPr>
+          <w:b/>
+          <w:bCs/>
+          <w:lang w:val="en-US"/>
+        </w:rPr>
+        <w:t>Specialty:</w:t>
+      </w:r>
+      <w:r>
+        <w:rPr>
+          <w:lang w:val="en-US"/>
+        </w:rPr>
+        <w:t xml:space="preserve"> (the fact that it’s worth nothing)</w:t>
+      </w:r>
+    </w:p>
+    <w:p>
+      <w:pPr>
+        <w:rPr>
+          <w:lang w:val="en-US"/>
+        </w:rPr>
+      </w:pPr>
+    </w:p>
+    <w:p>
+      <w:pPr>
+        <w:rPr>
+          <w:lang w:val="en-US"/>
+        </w:rPr>
+      </w:pPr>
+      <w:r>
+        <w:rPr>
+          <w:lang w:val="en-US"/>
+        </w:rPr>
+        <w:t>I hate wasps. They are worthless to me.</w:t>
+      </w:r>
+    </w:p>
+    <w:p>
+      <w:pPr>
+        <w:rPr>
+          <w:lang w:val="en-US"/>
+        </w:rPr>
+      </w:pPr>
+    </w:p>
+    <w:p>
+      <w:pPr>
+        <w:rPr>
+          <w:lang w:val="en-US"/>
+        </w:rPr>
+      </w:pPr>
+      <w:r>
+        <w:rPr>
+          <w:lang w:val="en-US"/>
+        </w:rPr>
+        <w:t xml:space="preserve">However, you still want to eliminate them. If you leave them roaming too long, </w:t>
+      </w:r>
+      <w:r>
+        <w:rPr>
+          <w:i/>
+          <w:iCs/>
+          <w:lang w:val="en-US"/>
+        </w:rPr>
+        <w:t>everything</w:t>
+      </w:r>
+      <w:r>
+        <w:rPr>
+          <w:lang w:val="en-US"/>
+        </w:rPr>
+        <w:t xml:space="preserve"> becomes worthless.</w:t>
+      </w:r>
+    </w:p>
+    <w:p>
+      <w:pPr>
+        <w:rPr>
+          <w:lang w:val="en-US"/>
+        </w:rPr>
+      </w:pPr>
+    </w:p>
+    <w:p>
+      <w:pPr>
+        <w:pStyle w:val="Heading3"/>
+        <w:rPr>
+          <w:lang w:val="en-US"/>
+        </w:rPr>
+      </w:pPr>
+      <w:r>
+        <w:rPr>
+          <w:lang w:val="en-US"/>
+        </w:rPr>
+        <w:t>??</w:t>
+      </w:r>
+    </w:p>
+    <w:p>
+      <w:pPr>
+        <w:rPr>
+          <w:lang w:val="en-US"/>
+        </w:rPr>
+      </w:pPr>
+      <w:r>
+        <w:rPr>
+          <w:b/>
+          <w:bCs/>
+          <w:lang w:val="en-US"/>
+        </w:rPr>
+        <w:t>Points:</w:t>
+      </w:r>
+      <w:r>
+        <w:rPr>
+          <w:lang w:val="en-US"/>
+        </w:rPr>
+        <w:t xml:space="preserve"> 2</w:t>
+      </w:r>
+    </w:p>
+    <w:p>
+      <w:pPr>
+        <w:rPr>
+          <w:lang w:val="en-US"/>
+        </w:rPr>
+      </w:pPr>
+      <w:r>
+        <w:rPr>
+          <w:b/>
+          <w:bCs/>
+          <w:lang w:val="en-US"/>
+        </w:rPr>
+        <w:t xml:space="preserve">Move: </w:t>
+      </w:r>
+      <w:r>
+        <w:rPr>
+          <w:lang w:val="en-US"/>
+        </w:rPr>
+        <w:t>slow, but speeds up when it sees prey</w:t>
+      </w:r>
+    </w:p>
+    <w:p>
+      <w:pPr>
+        <w:rPr>
+          <w:lang w:val="en-US"/>
+        </w:rPr>
+      </w:pPr>
+      <w:r>
+        <w:rPr>
+          <w:b/>
+          <w:bCs/>
+          <w:lang w:val="en-US"/>
+        </w:rPr>
+        <w:t>Silk:</w:t>
+      </w:r>
+      <w:r>
+        <w:rPr>
+          <w:lang w:val="en-US"/>
+        </w:rPr>
+        <w:t xml:space="preserve"> </w:t>
+      </w:r>
+      <w:proofErr w:type="spellStart"/>
+      <w:r>
+        <w:rPr>
+          <w:lang w:val="en-US"/>
+        </w:rPr>
+        <w:t>slowy</w:t>
+      </w:r>
+      <w:proofErr w:type="spellEnd"/>
+      <w:r>
+        <w:rPr>
+          <w:lang w:val="en-US"/>
+        </w:rPr>
+        <w:t xml:space="preserve"> (</w:t>
+      </w:r>
+      <w:r>
+        <w:rPr>
+          <w:i/>
+          <w:iCs/>
+          <w:lang w:val="en-US"/>
+        </w:rPr>
+        <w:t>you move slower</w:t>
+      </w:r>
+      <w:r>
+        <w:rPr>
+          <w:lang w:val="en-US"/>
+        </w:rPr>
+        <w:t>)</w:t>
+      </w:r>
+    </w:p>
+    <w:p>
+      <w:pPr>
+        <w:rPr>
+          <w:lang w:val="en-US"/>
+        </w:rPr>
+      </w:pPr>
+      <w:r>
+        <w:rPr>
+          <w:b/>
+          <w:bCs/>
+          <w:lang w:val="en-US"/>
+        </w:rPr>
+        <w:t>Specialty:</w:t>
+      </w:r>
+      <w:r>
+        <w:rPr>
+          <w:lang w:val="en-US"/>
+        </w:rPr>
+        <w:t xml:space="preserve"> none</w:t>
+      </w:r>
+    </w:p>
+    <w:p>
+      <w:pPr>
+        <w:rPr>
+          <w:lang w:val="en-US"/>
+        </w:rPr>
+      </w:pPr>
+    </w:p>
+    <w:p>
+      <w:pPr>
+        <w:rPr>
+          <w:lang w:val="en-US"/>
+        </w:rPr>
+      </w:pPr>
+      <w:r>
+        <w:rPr>
+          <w:lang w:val="en-US"/>
+        </w:rPr>
+        <w:t>The idea is that they slow you down with their silk. So that when you come near, you’re a much easier target for them.</w:t>
+      </w:r>
+    </w:p>
+    <w:p>
+      <w:pPr>
+        <w:rPr>
+          <w:lang w:val="en-US"/>
+        </w:rPr>
+      </w:pPr>
+    </w:p>
+    <w:p>
+      <w:pPr>
+        <w:pStyle w:val="Heading3"/>
+        <w:rPr>
+          <w:lang w:val="en-US"/>
+        </w:rPr>
+      </w:pPr>
+      <w:r>
+        <w:rPr>
+          <w:lang w:val="en-US"/>
+        </w:rPr>
+        <w:t>??</w:t>
+      </w:r>
+    </w:p>
+    <w:p>
+      <w:pPr>
+        <w:rPr>
+          <w:lang w:val="en-US"/>
+        </w:rPr>
+      </w:pPr>
+      <w:r>
+        <w:rPr>
+          <w:b/>
+          <w:bCs/>
+          <w:lang w:val="en-US"/>
+        </w:rPr>
+        <w:t>Points:</w:t>
+      </w:r>
+      <w:r>
+        <w:rPr>
+          <w:lang w:val="en-US"/>
+        </w:rPr>
+        <w:t xml:space="preserve"> 4</w:t>
+      </w:r>
+    </w:p>
+    <w:p>
+      <w:pPr>
+        <w:rPr>
+          <w:lang w:val="en-US"/>
+        </w:rPr>
+      </w:pPr>
+      <w:r>
+        <w:rPr>
+          <w:b/>
+          <w:bCs/>
+          <w:lang w:val="en-US"/>
+        </w:rPr>
+        <w:t xml:space="preserve">Move: </w:t>
+      </w:r>
+      <w:r>
+        <w:rPr>
+          <w:lang w:val="en-US"/>
+        </w:rPr>
+        <w:t>just hovers in empty space</w:t>
+      </w:r>
+    </w:p>
+    <w:p>
+      <w:pPr>
+        <w:rPr>
+          <w:lang w:val="en-US"/>
+        </w:rPr>
+      </w:pPr>
+      <w:r>
+        <w:rPr>
+          <w:b/>
+          <w:bCs/>
+          <w:lang w:val="en-US"/>
+        </w:rPr>
+        <w:t>Silk:</w:t>
+      </w:r>
+      <w:r>
+        <w:rPr>
+          <w:lang w:val="en-US"/>
+        </w:rPr>
+        <w:t xml:space="preserve"> sticky (</w:t>
+      </w:r>
+      <w:r>
+        <w:rPr>
+          <w:i/>
+          <w:iCs/>
+          <w:lang w:val="en-US"/>
+        </w:rPr>
         <w:t>you cannot jump away</w:t>
       </w:r>
       <w:r>
@@ -3616,7 +4241,21 @@
         <w:rPr>
           <w:lang w:val="en-US"/>
         </w:rPr>
-        <w:t>The idea is similar to the “slowdown”: it hovers near edges, and as bugs cannot jump away, it’s easy for them to catch you on their silk.</w:t>
+        <w:t xml:space="preserve">The idea is </w:t>
+      </w:r>
+      <w:proofErr w:type="gramStart"/>
+      <w:r>
+        <w:rPr>
+          <w:lang w:val="en-US"/>
+        </w:rPr>
+        <w:t>similar to</w:t>
+      </w:r>
+      <w:proofErr w:type="gramEnd"/>
+      <w:r>
+        <w:rPr>
+          <w:lang w:val="en-US"/>
+        </w:rPr>
+        <w:t xml:space="preserve"> the “slowdown”: it hovers near edges, and as bugs cannot jump away, it’s easy for them to catch you on their silk.</w:t>
       </w:r>
     </w:p>
     <w:p>
@@ -3794,7 +4433,6 @@
         <w:rPr>
           <w:lang w:val="en-US"/>
         </w:rPr>
-        <w:lastRenderedPageBreak/>
         <w:t>Beetles</w:t>
       </w:r>
     </w:p>
@@ -3857,12 +4495,14 @@
           <w:strike/>
         </w:rPr>
       </w:pPr>
+      <w:proofErr w:type="spellStart"/>
       <w:r>
         <w:rPr>
           <w:strike/>
         </w:rPr>
         <w:t>Locusts</w:t>
       </w:r>
+      <w:proofErr w:type="spellEnd"/>
     </w:p>
     <w:p>
       <w:pPr>
@@ -3890,9 +4530,11 @@
           <w:numId w:val="18"/>
         </w:numPr>
       </w:pPr>
+      <w:proofErr w:type="spellStart"/>
       <w:r>
         <w:t>Mealworms</w:t>
       </w:r>
+      <w:proofErr w:type="spellEnd"/>
     </w:p>
     <w:p>
       <w:pPr>
@@ -3902,8 +4544,14 @@
         </w:numPr>
       </w:pPr>
       <w:r>
-        <w:t>Small Caterpillars</w:t>
-      </w:r>
+        <w:lastRenderedPageBreak/>
+        <w:t xml:space="preserve">Small </w:t>
+      </w:r>
+      <w:proofErr w:type="spellStart"/>
+      <w:r>
+        <w:t>Caterpillars</w:t>
+      </w:r>
+      <w:proofErr w:type="spellEnd"/>
     </w:p>
     <w:p>
       <w:pPr>
@@ -3912,9 +4560,19 @@
           <w:numId w:val="18"/>
         </w:numPr>
       </w:pPr>
-      <w:r>
-        <w:t>Flightless Fruit Flies</w:t>
-      </w:r>
+      <w:proofErr w:type="spellStart"/>
+      <w:r>
+        <w:t>Flightless</w:t>
+      </w:r>
+      <w:proofErr w:type="spellEnd"/>
+      <w:r>
+        <w:t xml:space="preserve"> Fruit </w:t>
+      </w:r>
+      <w:proofErr w:type="spellStart"/>
+      <w:r>
+        <w:t>Flies</w:t>
+      </w:r>
+      <w:proofErr w:type="spellEnd"/>
     </w:p>
     <w:p>
       <w:pPr>
@@ -3947,9 +4605,11 @@
           <w:numId w:val="15"/>
         </w:numPr>
       </w:pPr>
+      <w:proofErr w:type="spellStart"/>
       <w:r>
         <w:t>Flies</w:t>
       </w:r>
+      <w:proofErr w:type="spellEnd"/>
     </w:p>
     <w:p>
       <w:pPr>
@@ -3958,9 +4618,11 @@
           <w:numId w:val="15"/>
         </w:numPr>
       </w:pPr>
+      <w:proofErr w:type="spellStart"/>
       <w:r>
         <w:t>Butterflies</w:t>
       </w:r>
+      <w:proofErr w:type="spellEnd"/>
     </w:p>
     <w:p>
       <w:pPr>
@@ -3969,9 +4631,11 @@
           <w:numId w:val="15"/>
         </w:numPr>
       </w:pPr>
+      <w:proofErr w:type="spellStart"/>
       <w:r>
         <w:t>Mosquitos</w:t>
       </w:r>
+      <w:proofErr w:type="spellEnd"/>
     </w:p>
     <w:p>
       <w:pPr>
@@ -3980,9 +4644,11 @@
           <w:numId w:val="15"/>
         </w:numPr>
       </w:pPr>
+      <w:proofErr w:type="spellStart"/>
       <w:r>
         <w:t>Moths</w:t>
       </w:r>
+      <w:proofErr w:type="spellEnd"/>
     </w:p>
     <w:p>
       <w:pPr>
@@ -3991,9 +4657,11 @@
           <w:numId w:val="15"/>
         </w:numPr>
       </w:pPr>
+      <w:proofErr w:type="spellStart"/>
       <w:r>
         <w:t>Bees</w:t>
       </w:r>
+      <w:proofErr w:type="spellEnd"/>
     </w:p>
     <w:p>
       <w:pPr>
@@ -4005,12 +4673,14 @@
           <w:strike/>
         </w:rPr>
       </w:pPr>
+      <w:proofErr w:type="spellStart"/>
       <w:r>
         <w:rPr>
           <w:strike/>
         </w:rPr>
         <w:t>Wasp</w:t>
       </w:r>
+      <w:proofErr w:type="spellEnd"/>
     </w:p>
     <w:p>
       <w:pPr>
@@ -4019,9 +4689,11 @@
           <w:numId w:val="15"/>
         </w:numPr>
       </w:pPr>
+      <w:proofErr w:type="spellStart"/>
       <w:r>
         <w:t>Hornets</w:t>
       </w:r>
+      <w:proofErr w:type="spellEnd"/>
     </w:p>
     <w:p>
       <w:pPr>
@@ -4030,9 +4702,11 @@
           <w:numId w:val="15"/>
         </w:numPr>
       </w:pPr>
+      <w:proofErr w:type="spellStart"/>
       <w:r>
         <w:t>Gnats</w:t>
       </w:r>
+      <w:proofErr w:type="spellEnd"/>
     </w:p>
     <w:p>
       <w:pPr>
@@ -4042,8 +4716,13 @@
         </w:numPr>
       </w:pPr>
       <w:r>
-        <w:t>Fruit Flies</w:t>
-      </w:r>
+        <w:t xml:space="preserve">Fruit </w:t>
+      </w:r>
+      <w:proofErr w:type="spellStart"/>
+      <w:r>
+        <w:t>Flies</w:t>
+      </w:r>
+      <w:proofErr w:type="spellEnd"/>
     </w:p>
     <w:p>
       <w:pPr>
@@ -4249,7 +4928,21 @@
         <w:rPr>
           <w:lang w:val="en-US"/>
         </w:rPr>
-        <w:t>. (Mainly female spiders eat the male, if it’s smaller than them.)</w:t>
+        <w:t xml:space="preserve">. (Mainly female spiders eat the </w:t>
+      </w:r>
+      <w:proofErr w:type="gramStart"/>
+      <w:r>
+        <w:rPr>
+          <w:lang w:val="en-US"/>
+        </w:rPr>
+        <w:t>male, if</w:t>
+      </w:r>
+      <w:proofErr w:type="gramEnd"/>
+      <w:r>
+        <w:rPr>
+          <w:lang w:val="en-US"/>
+        </w:rPr>
+        <w:t xml:space="preserve"> it’s smaller than them.)</w:t>
       </w:r>
     </w:p>
     <w:p>
@@ -4487,7 +5180,7 @@
           <w:bCs/>
           <w:lang w:val="en-US"/>
         </w:rPr>
-        <w:t xml:space="preserve">Ice </w:t>
+        <w:t xml:space="preserve">Slippery </w:t>
       </w:r>
       <w:r>
         <w:rPr>
@@ -4536,31 +5229,13 @@
           <w:bCs/>
           <w:lang w:val="en-US"/>
         </w:rPr>
-        <w:t>Sticky</w:t>
-      </w:r>
-      <w:r>
-        <w:rPr>
-          <w:lang w:val="en-US"/>
-        </w:rPr>
-        <w:t xml:space="preserve"> </w:t>
-      </w:r>
-      <w:r>
-        <w:rPr>
-          <w:lang w:val="en-US"/>
-        </w:rPr>
-        <w:t xml:space="preserve">(??) </w:t>
-      </w:r>
-      <w:r>
-        <w:rPr>
-          <w:lang w:val="en-US"/>
-        </w:rPr>
-        <w:t xml:space="preserve">=&gt; </w:t>
-      </w:r>
-      <w:r>
-        <w:rPr>
-          <w:lang w:val="en-US"/>
-        </w:rPr>
-        <w:t>jumping is forbidden</w:t>
+        <w:t>Trampoline (grasshopper)</w:t>
+      </w:r>
+      <w:r>
+        <w:rPr>
+          <w:lang w:val="en-US"/>
+        </w:rPr>
+        <w:t xml:space="preserve"> =&gt; jumping is free</w:t>
       </w:r>
     </w:p>
     <w:p>
@@ -4580,13 +5255,31 @@
           <w:bCs/>
           <w:lang w:val="en-US"/>
         </w:rPr>
-        <w:t>Trampoline (grasshopper)</w:t>
-      </w:r>
-      <w:r>
-        <w:rPr>
-          <w:lang w:val="en-US"/>
-        </w:rPr>
-        <w:t xml:space="preserve"> =&gt; jumping is free</w:t>
+        <w:t>Sticky</w:t>
+      </w:r>
+      <w:r>
+        <w:rPr>
+          <w:lang w:val="en-US"/>
+        </w:rPr>
+        <w:t xml:space="preserve"> </w:t>
+      </w:r>
+      <w:r>
+        <w:rPr>
+          <w:lang w:val="en-US"/>
+        </w:rPr>
+        <w:t xml:space="preserve">(??) </w:t>
+      </w:r>
+      <w:r>
+        <w:rPr>
+          <w:lang w:val="en-US"/>
+        </w:rPr>
+        <w:t xml:space="preserve">=&gt; </w:t>
+      </w:r>
+      <w:r>
+        <w:rPr>
+          <w:lang w:val="en-US"/>
+        </w:rPr>
+        <w:t>jumping is forbidden</w:t>
       </w:r>
     </w:p>
     <w:p>
@@ -4606,13 +5299,35 @@
           <w:bCs/>
           <w:lang w:val="en-US"/>
         </w:rPr>
+        <w:t xml:space="preserve">?? </w:t>
+      </w:r>
+      <w:r>
+        <w:rPr>
+          <w:b/>
+          <w:bCs/>
+          <w:lang w:val="en-US"/>
+        </w:rPr>
         <w:t>Cheap</w:t>
       </w:r>
       <w:r>
         <w:rPr>
           <w:lang w:val="en-US"/>
         </w:rPr>
-        <w:t xml:space="preserve"> =&gt; jumping is much cheaper ( = costs less silk)</w:t>
+        <w:t xml:space="preserve"> =&gt; jumping is much cheaper </w:t>
+      </w:r>
+      <w:proofErr w:type="gramStart"/>
+      <w:r>
+        <w:rPr>
+          <w:lang w:val="en-US"/>
+        </w:rPr>
+        <w:t>( =</w:t>
+      </w:r>
+      <w:proofErr w:type="gramEnd"/>
+      <w:r>
+        <w:rPr>
+          <w:lang w:val="en-US"/>
+        </w:rPr>
+        <w:t xml:space="preserve"> costs less silk)</w:t>
       </w:r>
     </w:p>
     <w:p>
@@ -4632,13 +5347,35 @@
           <w:bCs/>
           <w:lang w:val="en-US"/>
         </w:rPr>
+        <w:t xml:space="preserve">?? </w:t>
+      </w:r>
+      <w:r>
+        <w:rPr>
+          <w:b/>
+          <w:bCs/>
+          <w:lang w:val="en-US"/>
+        </w:rPr>
         <w:t>Expensive</w:t>
       </w:r>
       <w:r>
         <w:rPr>
           <w:lang w:val="en-US"/>
         </w:rPr>
-        <w:t xml:space="preserve"> =&gt; jumping is more expensive ( = costs more silk)</w:t>
+        <w:t xml:space="preserve"> =&gt; jumping is more expensive </w:t>
+      </w:r>
+      <w:proofErr w:type="gramStart"/>
+      <w:r>
+        <w:rPr>
+          <w:lang w:val="en-US"/>
+        </w:rPr>
+        <w:t>( =</w:t>
+      </w:r>
+      <w:proofErr w:type="gramEnd"/>
+      <w:r>
+        <w:rPr>
+          <w:lang w:val="en-US"/>
+        </w:rPr>
+        <w:t xml:space="preserve"> costs more silk)</w:t>
       </w:r>
     </w:p>
     <w:p>
@@ -4737,6 +5474,14 @@
           <w:bCs/>
           <w:lang w:val="en-US"/>
         </w:rPr>
+        <w:t xml:space="preserve">TO DO: </w:t>
+      </w:r>
+      <w:r>
+        <w:rPr>
+          <w:b/>
+          <w:bCs/>
+          <w:lang w:val="en-US"/>
+        </w:rPr>
         <w:t>Fragile</w:t>
       </w:r>
       <w:r>
@@ -4756,6 +5501,40 @@
           <w:lang w:val="en-US"/>
         </w:rPr>
         <w:t xml:space="preserve"> leaves it, it breaks</w:t>
+      </w:r>
+    </w:p>
+    <w:p>
+      <w:pPr>
+        <w:pStyle w:val="ListParagraph"/>
+        <w:numPr>
+          <w:ilvl w:val="0"/>
+          <w:numId w:val="12"/>
+        </w:numPr>
+        <w:rPr>
+          <w:lang w:val="en-US"/>
+        </w:rPr>
+      </w:pPr>
+      <w:r>
+        <w:rPr>
+          <w:b/>
+          <w:bCs/>
+          <w:lang w:val="en-US"/>
+        </w:rPr>
+        <w:t xml:space="preserve">TO DO: </w:t>
+      </w:r>
+      <w:r>
+        <w:rPr>
+          <w:b/>
+          <w:bCs/>
+          <w:lang w:val="en-US"/>
+        </w:rPr>
+        <w:t>Timebomb</w:t>
+      </w:r>
+      <w:r>
+        <w:rPr>
+          <w:lang w:val="en-US"/>
+        </w:rPr>
+        <w:t xml:space="preserve"> =&gt; after X steps on it, or entities spending Y time on it, it breaks</w:t>
       </w:r>
     </w:p>
     <w:p>
@@ -4771,17 +5550,91 @@
       </w:pPr>
       <w:r>
         <w:rPr>
-          <w:b/>
-          <w:bCs/>
-          <w:lang w:val="en-US"/>
-        </w:rPr>
-        <w:t>Timebomb</w:t>
-      </w:r>
-      <w:r>
-        <w:rPr>
-          <w:lang w:val="en-US"/>
-        </w:rPr>
-        <w:t xml:space="preserve"> =&gt; after X steps on it, or entities spending Y time on it, it breaks</w:t>
+          <w:lang w:val="en-US"/>
+        </w:rPr>
+        <w:t>This might</w:t>
+      </w:r>
+      <w:r>
+        <w:rPr>
+          <w:lang w:val="en-US"/>
+        </w:rPr>
+        <w:t xml:space="preserve"> also be when you </w:t>
+      </w:r>
+      <w:r>
+        <w:rPr>
+          <w:i/>
+          <w:iCs/>
+          <w:lang w:val="en-US"/>
+        </w:rPr>
+        <w:t>e</w:t>
+      </w:r>
+      <w:r>
+        <w:rPr>
+          <w:i/>
+          <w:iCs/>
+          <w:lang w:val="en-US"/>
+        </w:rPr>
+        <w:t>nter</w:t>
+      </w:r>
+      <w:r>
+        <w:rPr>
+          <w:lang w:val="en-US"/>
+        </w:rPr>
+        <w:t xml:space="preserve"> it, creating this sense of: “has this silk already been worn out or not??”</w:t>
+      </w:r>
+    </w:p>
+    <w:p>
+      <w:pPr>
+        <w:pStyle w:val="ListParagraph"/>
+        <w:numPr>
+          <w:ilvl w:val="0"/>
+          <w:numId w:val="12"/>
+        </w:numPr>
+        <w:rPr>
+          <w:lang w:val="en-US"/>
+        </w:rPr>
+      </w:pPr>
+      <w:r>
+        <w:rPr>
+          <w:b/>
+          <w:bCs/>
+          <w:lang w:val="en-US"/>
+        </w:rPr>
+        <w:t>Unsteady/Featherlight</w:t>
+      </w:r>
+      <w:r>
+        <w:rPr>
+          <w:lang w:val="en-US"/>
+        </w:rPr>
+        <w:t xml:space="preserve"> =&gt; the more weight you put on this strand </w:t>
+      </w:r>
+      <w:proofErr w:type="gramStart"/>
+      <w:r>
+        <w:rPr>
+          <w:lang w:val="en-US"/>
+        </w:rPr>
+        <w:t>( =</w:t>
+      </w:r>
+      <w:proofErr w:type="gramEnd"/>
+      <w:r>
+        <w:rPr>
+          <w:lang w:val="en-US"/>
+        </w:rPr>
+        <w:t xml:space="preserve"> more entities on there), the more it </w:t>
+      </w:r>
+      <w:r>
+        <w:rPr>
+          <w:i/>
+          <w:iCs/>
+          <w:lang w:val="en-US"/>
+        </w:rPr>
+        <w:t>moves</w:t>
+      </w:r>
+      <w:r>
+        <w:rPr>
+          <w:lang w:val="en-US"/>
+        </w:rPr>
+        <w:t xml:space="preserve">  </w:t>
       </w:r>
     </w:p>
     <w:p>
@@ -4799,13 +5652,84 @@
         <w:rPr>
           <w:lang w:val="en-US"/>
         </w:rPr>
-        <w:t>This might</w:t>
-      </w:r>
-      <w:r>
-        <w:rPr>
-          <w:lang w:val="en-US"/>
-        </w:rPr>
-        <w:t xml:space="preserve"> also be when you </w:t>
+        <w:t xml:space="preserve">It moves the outward points towards the center. </w:t>
+      </w:r>
+    </w:p>
+    <w:p>
+      <w:pPr>
+        <w:pStyle w:val="ListParagraph"/>
+        <w:numPr>
+          <w:ilvl w:val="0"/>
+          <w:numId w:val="12"/>
+        </w:numPr>
+        <w:rPr>
+          <w:lang w:val="en-US"/>
+        </w:rPr>
+      </w:pPr>
+      <w:r>
+        <w:rPr>
+          <w:b/>
+          <w:bCs/>
+          <w:lang w:val="en-US"/>
+        </w:rPr>
+        <w:t>One-way traffic =&gt;</w:t>
+      </w:r>
+      <w:r>
+        <w:rPr>
+          <w:lang w:val="en-US"/>
+        </w:rPr>
+        <w:t xml:space="preserve"> the icon points a certain direction; that’s the only way you’re allowed to walk</w:t>
+      </w:r>
+    </w:p>
+    <w:p>
+      <w:pPr>
+        <w:rPr>
+          <w:lang w:val="en-US"/>
+        </w:rPr>
+      </w:pPr>
+    </w:p>
+    <w:p>
+      <w:pPr>
+        <w:pStyle w:val="Heading2"/>
+      </w:pPr>
+      <w:r>
+        <w:t>Collecting</w:t>
+      </w:r>
+    </w:p>
+    <w:p>
+      <w:pPr>
+        <w:pStyle w:val="ListParagraph"/>
+        <w:numPr>
+          <w:ilvl w:val="0"/>
+          <w:numId w:val="13"/>
+        </w:numPr>
+        <w:rPr>
+          <w:b/>
+          <w:bCs/>
+          <w:lang w:val="en-US"/>
+        </w:rPr>
+      </w:pPr>
+      <w:r>
+        <w:rPr>
+          <w:b/>
+          <w:bCs/>
+          <w:lang w:val="en-US"/>
+        </w:rPr>
+        <w:t>Worthless</w:t>
+      </w:r>
+      <w:r>
+        <w:rPr>
+          <w:b/>
+          <w:bCs/>
+          <w:lang w:val="en-US"/>
+        </w:rPr>
+        <w:t xml:space="preserve"> (wasp regular)</w:t>
+      </w:r>
+      <w:r>
+        <w:rPr>
+          <w:lang w:val="en-US"/>
+        </w:rPr>
+        <w:t xml:space="preserve"> =&gt; collecting something here </w:t>
       </w:r>
       <w:r>
         <w:rPr>
@@ -4813,7 +5737,63 @@
           <w:iCs/>
           <w:lang w:val="en-US"/>
         </w:rPr>
-        <w:t>e</w:t>
+        <w:t>does nothing</w:t>
+      </w:r>
+      <w:r>
+        <w:rPr>
+          <w:lang w:val="en-US"/>
+        </w:rPr>
+        <w:t>. (Just removes it. Takes it away from anyone else.)</w:t>
+      </w:r>
+    </w:p>
+    <w:p>
+      <w:pPr>
+        <w:pStyle w:val="ListParagraph"/>
+        <w:numPr>
+          <w:ilvl w:val="0"/>
+          <w:numId w:val="13"/>
+        </w:numPr>
+        <w:rPr>
+          <w:b/>
+          <w:bCs/>
+          <w:lang w:val="en-US"/>
+        </w:rPr>
+      </w:pPr>
+      <w:proofErr w:type="spellStart"/>
+      <w:r>
+        <w:rPr>
+          <w:b/>
+          <w:bCs/>
+          <w:lang w:val="en-US"/>
+        </w:rPr>
+        <w:t>Doubler</w:t>
+      </w:r>
+      <w:proofErr w:type="spellEnd"/>
+      <w:r>
+        <w:rPr>
+          <w:lang w:val="en-US"/>
+        </w:rPr>
+        <w:t xml:space="preserve"> </w:t>
+      </w:r>
+      <w:r>
+        <w:rPr>
+          <w:b/>
+          <w:bCs/>
+          <w:lang w:val="en-US"/>
+        </w:rPr>
+        <w:t>(locust)</w:t>
+      </w:r>
+      <w:r>
+        <w:rPr>
+          <w:lang w:val="en-US"/>
+        </w:rPr>
+        <w:t xml:space="preserve"> </w:t>
+      </w:r>
+      <w:r>
+        <w:rPr>
+          <w:lang w:val="en-US"/>
+        </w:rPr>
+        <w:t xml:space="preserve">=&gt; collecting something here gives you </w:t>
       </w:r>
       <w:r>
         <w:rPr>
@@ -4821,13 +5801,19 @@
           <w:iCs/>
           <w:lang w:val="en-US"/>
         </w:rPr>
-        <w:t>nter</w:t>
-      </w:r>
-      <w:r>
-        <w:rPr>
-          <w:lang w:val="en-US"/>
-        </w:rPr>
-        <w:t xml:space="preserve"> it, creating this sense of: “has this silk already been worn out or not??”</w:t>
+        <w:t>double</w:t>
+      </w:r>
+      <w:r>
+        <w:rPr>
+          <w:lang w:val="en-US"/>
+        </w:rPr>
+        <w:t xml:space="preserve"> </w:t>
+      </w:r>
+      <w:r>
+        <w:rPr>
+          <w:lang w:val="en-US"/>
+        </w:rPr>
+        <w:t>its value.</w:t>
       </w:r>
     </w:p>
     <w:p>
@@ -4835,25 +5821,413 @@
         <w:pStyle w:val="ListParagraph"/>
         <w:numPr>
           <w:ilvl w:val="0"/>
-          <w:numId w:val="12"/>
-        </w:numPr>
-        <w:rPr>
-          <w:lang w:val="en-US"/>
-        </w:rPr>
-      </w:pPr>
-      <w:r>
-        <w:rPr>
-          <w:b/>
-          <w:bCs/>
-          <w:lang w:val="en-US"/>
-        </w:rPr>
-        <w:t>Unsteady/Featherlight</w:t>
-      </w:r>
-      <w:r>
-        <w:rPr>
-          <w:lang w:val="en-US"/>
-        </w:rPr>
-        <w:t xml:space="preserve"> =&gt; the more weight you put on this strand ( = more entities on there), the more it </w:t>
+          <w:numId w:val="13"/>
+        </w:numPr>
+        <w:rPr>
+          <w:b/>
+          <w:bCs/>
+          <w:lang w:val="en-US"/>
+        </w:rPr>
+      </w:pPr>
+      <w:r>
+        <w:rPr>
+          <w:b/>
+          <w:bCs/>
+          <w:lang w:val="en-US"/>
+        </w:rPr>
+        <w:t xml:space="preserve">Shield (beetle) </w:t>
+      </w:r>
+      <w:r>
+        <w:rPr>
+          <w:lang w:val="en-US"/>
+        </w:rPr>
+        <w:t>=&gt; you cannot be eaten</w:t>
+      </w:r>
+    </w:p>
+    <w:p>
+      <w:pPr>
+        <w:rPr>
+          <w:lang w:val="en-US"/>
+        </w:rPr>
+      </w:pPr>
+    </w:p>
+    <w:p>
+      <w:pPr>
+        <w:rPr>
+          <w:lang w:val="en-US"/>
+        </w:rPr>
+      </w:pPr>
+    </w:p>
+    <w:p>
+      <w:pPr>
+        <w:pStyle w:val="Heading2"/>
+      </w:pPr>
+      <w:r>
+        <w:lastRenderedPageBreak/>
+        <w:t>M</w:t>
+      </w:r>
+      <w:r>
+        <w:t>isc</w:t>
+      </w:r>
+      <w:r>
+        <w:t>ellaneous</w:t>
+      </w:r>
+    </w:p>
+    <w:p>
+      <w:pPr>
+        <w:pStyle w:val="ListParagraph"/>
+        <w:numPr>
+          <w:ilvl w:val="0"/>
+          <w:numId w:val="19"/>
+        </w:numPr>
+        <w:rPr>
+          <w:lang w:val="en-US"/>
+        </w:rPr>
+      </w:pPr>
+      <w:r>
+        <w:rPr>
+          <w:b/>
+          <w:bCs/>
+          <w:lang w:val="en-US"/>
+        </w:rPr>
+        <w:t xml:space="preserve">TO DO: </w:t>
+      </w:r>
+      <w:r>
+        <w:rPr>
+          <w:b/>
+          <w:bCs/>
+          <w:lang w:val="en-US"/>
+        </w:rPr>
+        <w:t>Noisemaker (cricket)</w:t>
+      </w:r>
+      <w:r>
+        <w:rPr>
+          <w:lang w:val="en-US"/>
+        </w:rPr>
+        <w:t xml:space="preserve"> =&gt; </w:t>
+      </w:r>
+      <w:r>
+        <w:rPr>
+          <w:lang w:val="en-US"/>
+        </w:rPr>
+        <w:t>instead of jumping, you make noise that blasts away entities around you</w:t>
+      </w:r>
+      <w:r>
+        <w:rPr>
+          <w:lang w:val="en-US"/>
+        </w:rPr>
+        <w:br w:type="page"/>
+      </w:r>
+    </w:p>
+    <w:p>
+      <w:pPr>
+        <w:pStyle w:val="Heading1"/>
+      </w:pPr>
+      <w:r>
+        <w:lastRenderedPageBreak/>
+        <w:t>To do</w:t>
+      </w:r>
+    </w:p>
+    <w:p>
+      <w:pPr>
+        <w:rPr>
+          <w:lang w:val="en-US"/>
+        </w:rPr>
+      </w:pPr>
+    </w:p>
+    <w:p>
+      <w:pPr>
+        <w:rPr>
+          <w:lang w:val="en-US"/>
+        </w:rPr>
+      </w:pPr>
+      <w:r>
+        <w:rPr>
+          <w:b/>
+          <w:bCs/>
+          <w:lang w:val="en-US"/>
+        </w:rPr>
+        <w:t>Move behaviors:</w:t>
+      </w:r>
+    </w:p>
+    <w:p>
+      <w:pPr>
+        <w:pStyle w:val="ListParagraph"/>
+        <w:numPr>
+          <w:ilvl w:val="0"/>
+          <w:numId w:val="19"/>
+        </w:numPr>
+        <w:rPr>
+          <w:b/>
+          <w:bCs/>
+          <w:lang w:val="en-US"/>
+        </w:rPr>
+      </w:pPr>
+      <w:r>
+        <w:rPr>
+          <w:b/>
+          <w:bCs/>
+          <w:lang w:val="en-US"/>
+        </w:rPr>
+        <w:t>Jump</w:t>
+      </w:r>
+      <w:r>
+        <w:rPr>
+          <w:lang w:val="en-US"/>
+        </w:rPr>
+        <w:t xml:space="preserve"> =&gt; add Timer underneath Movement</w:t>
+      </w:r>
+    </w:p>
+    <w:p>
+      <w:pPr>
+        <w:pStyle w:val="ListParagraph"/>
+        <w:numPr>
+          <w:ilvl w:val="1"/>
+          <w:numId w:val="19"/>
+        </w:numPr>
+        <w:rPr>
+          <w:b/>
+          <w:bCs/>
+          <w:lang w:val="en-US"/>
+        </w:rPr>
+      </w:pPr>
+      <w:r>
+        <w:rPr>
+          <w:lang w:val="en-US"/>
+        </w:rPr>
+        <w:t>When it triggers, try random directions until we find an existing edge</w:t>
+      </w:r>
+    </w:p>
+    <w:p>
+      <w:pPr>
+        <w:pStyle w:val="ListParagraph"/>
+        <w:numPr>
+          <w:ilvl w:val="1"/>
+          <w:numId w:val="19"/>
+        </w:numPr>
+        <w:rPr>
+          <w:b/>
+          <w:bCs/>
+          <w:lang w:val="en-US"/>
+        </w:rPr>
+      </w:pPr>
+      <w:r>
+        <w:rPr>
+          <w:lang w:val="en-US"/>
+        </w:rPr>
+        <w:t>Now ask Jumper to tween to our final point on that edge</w:t>
+      </w:r>
+    </w:p>
+    <w:p>
+      <w:pPr>
+        <w:pStyle w:val="ListParagraph"/>
+        <w:numPr>
+          <w:ilvl w:val="1"/>
+          <w:numId w:val="19"/>
+        </w:numPr>
+        <w:rPr>
+          <w:b/>
+          <w:bCs/>
+          <w:lang w:val="en-US"/>
+        </w:rPr>
+      </w:pPr>
+      <w:r>
+        <w:rPr>
+          <w:lang w:val="en-US"/>
+        </w:rPr>
+        <w:t xml:space="preserve">For </w:t>
+      </w:r>
+      <w:r>
+        <w:rPr>
+          <w:b/>
+          <w:bCs/>
+          <w:lang w:val="en-US"/>
+        </w:rPr>
+        <w:t>flying</w:t>
+      </w:r>
+      <w:r>
+        <w:rPr>
+          <w:lang w:val="en-US"/>
+        </w:rPr>
+        <w:t xml:space="preserve"> animals, just pick a random direction </w:t>
+      </w:r>
+      <w:r>
+        <w:rPr>
+          <w:lang w:val="en-US"/>
+        </w:rPr>
+        <w:t xml:space="preserve">(not out of bounds) </w:t>
+      </w:r>
+      <w:r>
+        <w:rPr>
+          <w:lang w:val="en-US"/>
+        </w:rPr>
+        <w:t xml:space="preserve">and tween to </w:t>
+      </w:r>
+      <w:r>
+        <w:rPr>
+          <w:lang w:val="en-US"/>
+        </w:rPr>
+        <w:t>quite some distance ahead</w:t>
+      </w:r>
+    </w:p>
+    <w:p>
+      <w:pPr>
+        <w:pStyle w:val="ListParagraph"/>
+        <w:numPr>
+          <w:ilvl w:val="0"/>
+          <w:numId w:val="19"/>
+        </w:numPr>
+        <w:rPr>
+          <w:lang w:val="en-US"/>
+        </w:rPr>
+      </w:pPr>
+      <w:r>
+        <w:rPr>
+          <w:b/>
+          <w:bCs/>
+          <w:lang w:val="en-US"/>
+        </w:rPr>
+        <w:t>Shuffle</w:t>
+      </w:r>
+      <w:r>
+        <w:rPr>
+          <w:lang w:val="en-US"/>
+        </w:rPr>
+        <w:t xml:space="preserve"> =&gt; create Timer underneath Movement, which is rather quick and calls “</w:t>
+      </w:r>
+      <w:proofErr w:type="spellStart"/>
+      <w:r>
+        <w:rPr>
+          <w:lang w:val="en-US"/>
+        </w:rPr>
+        <w:t>pick_opposite_vec</w:t>
+      </w:r>
+      <w:proofErr w:type="spellEnd"/>
+      <w:r>
+        <w:rPr>
+          <w:lang w:val="en-US"/>
+        </w:rPr>
+        <w:t>”</w:t>
+      </w:r>
+    </w:p>
+    <w:p>
+      <w:pPr>
+        <w:pStyle w:val="ListParagraph"/>
+        <w:numPr>
+          <w:ilvl w:val="0"/>
+          <w:numId w:val="19"/>
+        </w:numPr>
+        <w:rPr>
+          <w:lang w:val="en-US"/>
+        </w:rPr>
+      </w:pPr>
+      <w:r>
+        <w:rPr>
+          <w:b/>
+          <w:bCs/>
+          <w:lang w:val="en-US"/>
+        </w:rPr>
+        <w:t>Stamina</w:t>
+      </w:r>
+      <w:r>
+        <w:rPr>
+          <w:lang w:val="en-US"/>
+        </w:rPr>
+        <w:t xml:space="preserve"> =&gt; any time we moved, send a signal that subtracts the distance from total =&gt; if below 0, disable moving and start timer for re-enabling (also underneath Movement)</w:t>
+      </w:r>
+    </w:p>
+    <w:p>
+      <w:pPr>
+        <w:rPr>
+          <w:lang w:val="en-US"/>
+        </w:rPr>
+      </w:pPr>
+    </w:p>
+    <w:p>
+      <w:pPr>
+        <w:rPr>
+          <w:lang w:val="en-US"/>
+        </w:rPr>
+      </w:pPr>
+      <w:r>
+        <w:rPr>
+          <w:b/>
+          <w:bCs/>
+          <w:lang w:val="en-US"/>
+        </w:rPr>
+        <w:t>General things needed:</w:t>
+      </w:r>
+    </w:p>
+    <w:p>
+      <w:pPr>
+        <w:pStyle w:val="ListParagraph"/>
+        <w:numPr>
+          <w:ilvl w:val="0"/>
+          <w:numId w:val="24"/>
+        </w:numPr>
+        <w:rPr>
+          <w:lang w:val="en-US"/>
+        </w:rPr>
+      </w:pPr>
+      <w:r>
+        <w:rPr>
+          <w:lang w:val="en-US"/>
+        </w:rPr>
+        <w:t xml:space="preserve">Ability to pick different type/number of legs. As well as remove them entirely for flying. (Although some flying things </w:t>
+      </w:r>
+      <w:proofErr w:type="gramStart"/>
+      <w:r>
+        <w:rPr>
+          <w:lang w:val="en-US"/>
+        </w:rPr>
+        <w:t>actually spread</w:t>
+      </w:r>
+      <w:proofErr w:type="gramEnd"/>
+      <w:r>
+        <w:rPr>
+          <w:lang w:val="en-US"/>
+        </w:rPr>
+        <w:t xml:space="preserve"> out their legs, like beetles. Allow that?)</w:t>
+      </w:r>
+    </w:p>
+    <w:p>
+      <w:pPr>
+        <w:rPr>
+          <w:lang w:val="en-US"/>
+        </w:rPr>
+      </w:pPr>
+    </w:p>
+    <w:p>
+      <w:pPr>
+        <w:rPr>
+          <w:lang w:val="en-US"/>
+        </w:rPr>
+      </w:pPr>
+      <w:r>
+        <w:rPr>
+          <w:b/>
+          <w:bCs/>
+          <w:lang w:val="en-US"/>
+        </w:rPr>
+        <w:t>Specialties:</w:t>
+      </w:r>
+    </w:p>
+    <w:p>
+      <w:pPr>
+        <w:pStyle w:val="ListParagraph"/>
+        <w:numPr>
+          <w:ilvl w:val="0"/>
+          <w:numId w:val="23"/>
+        </w:numPr>
+        <w:rPr>
+          <w:lang w:val="en-US"/>
+        </w:rPr>
+      </w:pPr>
+      <w:r>
+        <w:rPr>
+          <w:lang w:val="en-US"/>
+        </w:rPr>
+        <w:t xml:space="preserve">Create </w:t>
       </w:r>
       <w:r>
         <w:rPr>
@@ -4861,64 +6235,27 @@
           <w:iCs/>
           <w:lang w:val="en-US"/>
         </w:rPr>
-        <w:t>moves</w:t>
-      </w:r>
-      <w:r>
-        <w:rPr>
-          <w:lang w:val="en-US"/>
-        </w:rPr>
-        <w:t xml:space="preserve">  </w:t>
-      </w:r>
-    </w:p>
-    <w:p>
-      <w:pPr>
-        <w:rPr>
-          <w:lang w:val="en-US"/>
-        </w:rPr>
-      </w:pPr>
-    </w:p>
-    <w:p>
-      <w:pPr>
-        <w:pStyle w:val="Heading2"/>
-      </w:pPr>
-      <w:r>
-        <w:t>Collecting</w:t>
-      </w:r>
-    </w:p>
-    <w:p>
-      <w:pPr>
-        <w:pStyle w:val="ListParagraph"/>
-        <w:numPr>
-          <w:ilvl w:val="0"/>
-          <w:numId w:val="13"/>
-        </w:numPr>
-        <w:rPr>
-          <w:b/>
-          <w:bCs/>
-          <w:lang w:val="en-US"/>
-        </w:rPr>
-      </w:pPr>
-      <w:r>
-        <w:rPr>
-          <w:b/>
-          <w:bCs/>
-          <w:lang w:val="en-US"/>
-        </w:rPr>
-        <w:t>Worthless</w:t>
-      </w:r>
-      <w:r>
-        <w:rPr>
-          <w:b/>
-          <w:bCs/>
-          <w:lang w:val="en-US"/>
-        </w:rPr>
-        <w:t xml:space="preserve"> (wasp regular)</w:t>
-      </w:r>
-      <w:r>
-        <w:rPr>
-          <w:lang w:val="en-US"/>
-        </w:rPr>
-        <w:t xml:space="preserve"> =&gt; collecting something here </w:t>
+        <w:t>another</w:t>
+      </w:r>
+      <w:r>
+        <w:rPr>
+          <w:lang w:val="en-US"/>
+        </w:rPr>
+        <w:t xml:space="preserve"> module for this. (</w:t>
+      </w:r>
+      <w:proofErr w:type="gramStart"/>
+      <w:r>
+        <w:rPr>
+          <w:lang w:val="en-US"/>
+        </w:rPr>
+        <w:t>So</w:t>
+      </w:r>
+      <w:proofErr w:type="gramEnd"/>
+      <w:r>
+        <w:rPr>
+          <w:lang w:val="en-US"/>
+        </w:rPr>
+        <w:t xml:space="preserve"> collector really only </w:t>
       </w:r>
       <w:r>
         <w:rPr>
@@ -4926,61 +6263,13 @@
           <w:iCs/>
           <w:lang w:val="en-US"/>
         </w:rPr>
-        <w:t>does nothing</w:t>
-      </w:r>
-      <w:r>
-        <w:rPr>
-          <w:lang w:val="en-US"/>
-        </w:rPr>
-        <w:t>. (Just removes it. Takes it away from anyone else.)</w:t>
-      </w:r>
-    </w:p>
-    <w:p>
-      <w:pPr>
-        <w:pStyle w:val="ListParagraph"/>
-        <w:numPr>
-          <w:ilvl w:val="0"/>
-          <w:numId w:val="13"/>
-        </w:numPr>
-        <w:rPr>
-          <w:b/>
-          <w:bCs/>
-          <w:lang w:val="en-US"/>
-        </w:rPr>
-      </w:pPr>
-      <w:r>
-        <w:rPr>
-          <w:b/>
-          <w:bCs/>
-          <w:lang w:val="en-US"/>
-        </w:rPr>
-        <w:t>Doubler</w:t>
-      </w:r>
-      <w:r>
-        <w:rPr>
-          <w:lang w:val="en-US"/>
-        </w:rPr>
-        <w:t xml:space="preserve"> </w:t>
-      </w:r>
-      <w:r>
-        <w:rPr>
-          <w:b/>
-          <w:bCs/>
-          <w:lang w:val="en-US"/>
-        </w:rPr>
-        <w:t>(locust)</w:t>
-      </w:r>
-      <w:r>
-        <w:rPr>
-          <w:lang w:val="en-US"/>
-        </w:rPr>
-        <w:t xml:space="preserve"> </w:t>
-      </w:r>
-      <w:r>
-        <w:rPr>
-          <w:lang w:val="en-US"/>
-        </w:rPr>
-        <w:t xml:space="preserve">=&gt; collecting something here gives you </w:t>
+        <w:t>collects</w:t>
+      </w:r>
+      <w:r>
+        <w:rPr>
+          <w:lang w:val="en-US"/>
+        </w:rPr>
+        <w:t xml:space="preserve">, not </w:t>
       </w:r>
       <w:r>
         <w:rPr>
@@ -4988,119 +6277,75 @@
           <w:iCs/>
           <w:lang w:val="en-US"/>
         </w:rPr>
-        <w:t>double</w:t>
-      </w:r>
+        <w:t>executes consistent powerups</w:t>
+      </w:r>
+      <w:r>
+        <w:rPr>
+          <w:lang w:val="en-US"/>
+        </w:rPr>
+        <w:t>.)</w:t>
+      </w:r>
+    </w:p>
+    <w:p>
+      <w:pPr>
+        <w:pStyle w:val="ListParagraph"/>
+        <w:numPr>
+          <w:ilvl w:val="0"/>
+          <w:numId w:val="23"/>
+        </w:numPr>
+        <w:rPr>
+          <w:lang w:val="en-US"/>
+        </w:rPr>
+      </w:pPr>
+      <w:r>
+        <w:rPr>
+          <w:lang w:val="en-US"/>
+        </w:rPr>
+        <w:t>Trampoline</w:t>
+      </w:r>
+    </w:p>
+    <w:p>
+      <w:pPr>
+        <w:pStyle w:val="ListParagraph"/>
+        <w:numPr>
+          <w:ilvl w:val="0"/>
+          <w:numId w:val="23"/>
+        </w:numPr>
+        <w:rPr>
+          <w:lang w:val="en-US"/>
+        </w:rPr>
+      </w:pPr>
+      <w:proofErr w:type="spellStart"/>
+      <w:r>
+        <w:rPr>
+          <w:lang w:val="en-US"/>
+        </w:rPr>
+        <w:t>Doubler</w:t>
+      </w:r>
+      <w:proofErr w:type="spellEnd"/>
       <w:r>
         <w:rPr>
           <w:lang w:val="en-US"/>
         </w:rPr>
         <w:t xml:space="preserve"> </w:t>
       </w:r>
-      <w:r>
-        <w:rPr>
-          <w:lang w:val="en-US"/>
-        </w:rPr>
-        <w:t>its value.</w:t>
-      </w:r>
-    </w:p>
-    <w:p>
-      <w:pPr>
-        <w:rPr>
-          <w:lang w:val="en-US"/>
-        </w:rPr>
-      </w:pPr>
-    </w:p>
-    <w:p>
-      <w:pPr>
-        <w:pStyle w:val="Heading2"/>
-      </w:pPr>
-      <w:r>
-        <w:t>misc</w:t>
-      </w:r>
     </w:p>
     <w:p>
       <w:pPr>
         <w:pStyle w:val="ListParagraph"/>
         <w:numPr>
           <w:ilvl w:val="0"/>
-          <w:numId w:val="19"/>
-        </w:numPr>
-        <w:rPr>
-          <w:lang w:val="en-US"/>
-        </w:rPr>
-      </w:pPr>
-      <w:r>
-        <w:rPr>
-          <w:b/>
-          <w:bCs/>
-          <w:lang w:val="en-US"/>
-        </w:rPr>
-        <w:t>Noisemaker (cricket)</w:t>
-      </w:r>
-      <w:r>
-        <w:rPr>
-          <w:lang w:val="en-US"/>
-        </w:rPr>
-        <w:t xml:space="preserve"> =&gt; </w:t>
-      </w:r>
-      <w:r>
-        <w:rPr>
-          <w:lang w:val="en-US"/>
-        </w:rPr>
-        <w:t>instead of jumping, you make noise that blasts away entities around you</w:t>
-      </w:r>
-      <w:r>
-        <w:rPr>
-          <w:lang w:val="en-US"/>
-        </w:rPr>
-        <w:br w:type="page"/>
-      </w:r>
-    </w:p>
-    <w:p>
-      <w:pPr>
-        <w:pStyle w:val="Heading1"/>
-      </w:pPr>
-      <w:r>
-        <w:lastRenderedPageBreak/>
-        <w:t>To do</w:t>
-      </w:r>
-    </w:p>
-    <w:p>
-      <w:pPr>
-        <w:rPr>
-          <w:lang w:val="en-US"/>
-        </w:rPr>
-      </w:pPr>
-    </w:p>
-    <w:p>
-      <w:pPr>
-        <w:rPr>
-          <w:lang w:val="en-US"/>
-        </w:rPr>
-      </w:pPr>
-      <w:r>
-        <w:rPr>
-          <w:b/>
-          <w:bCs/>
-          <w:lang w:val="en-US"/>
-        </w:rPr>
-        <w:t>Main rule</w:t>
-      </w:r>
-      <w:r>
-        <w:rPr>
-          <w:b/>
-          <w:bCs/>
-          <w:lang w:val="en-US"/>
-        </w:rPr>
-        <w:t>s</w:t>
-      </w:r>
-      <w:r>
-        <w:rPr>
-          <w:b/>
-          <w:bCs/>
-          <w:lang w:val="en-US"/>
-        </w:rPr>
-        <w:t>:</w:t>
+          <w:numId w:val="23"/>
+        </w:numPr>
+        <w:rPr>
+          <w:lang w:val="en-US"/>
+        </w:rPr>
+      </w:pPr>
+      <w:r>
+        <w:rPr>
+          <w:lang w:val="en-US"/>
+        </w:rPr>
+        <w:t>Noisemaker</w:t>
       </w:r>
     </w:p>
     <w:p>
@@ -5108,17 +6353,17 @@
         <w:pStyle w:val="ListParagraph"/>
         <w:numPr>
           <w:ilvl w:val="0"/>
-          <w:numId w:val="19"/>
-        </w:numPr>
-        <w:rPr>
-          <w:lang w:val="en-US"/>
-        </w:rPr>
-      </w:pPr>
-      <w:r>
-        <w:rPr>
-          <w:lang w:val="en-US"/>
-        </w:rPr>
-        <w:t>Species don’t eat their own kind. (Unless cannibal = true)</w:t>
+          <w:numId w:val="23"/>
+        </w:numPr>
+        <w:rPr>
+          <w:lang w:val="en-US"/>
+        </w:rPr>
+      </w:pPr>
+      <w:r>
+        <w:rPr>
+          <w:lang w:val="en-US"/>
+        </w:rPr>
+        <w:t>Shield</w:t>
       </w:r>
     </w:p>
     <w:p>
@@ -5126,39 +6371,39 @@
         <w:pStyle w:val="ListParagraph"/>
         <w:numPr>
           <w:ilvl w:val="0"/>
-          <w:numId w:val="19"/>
-        </w:numPr>
-        <w:rPr>
-          <w:lang w:val="en-US"/>
-        </w:rPr>
-      </w:pPr>
-      <w:r>
-        <w:rPr>
-          <w:lang w:val="en-US"/>
-        </w:rPr>
-        <w:t>Friendly/hostile/jump behavior</w:t>
-      </w:r>
-    </w:p>
-    <w:p>
-      <w:pPr>
-        <w:rPr>
-          <w:lang w:val="en-US"/>
-        </w:rPr>
-      </w:pPr>
-    </w:p>
-    <w:p>
-      <w:pPr>
-        <w:rPr>
-          <w:lang w:val="en-US"/>
-        </w:rPr>
-      </w:pPr>
-      <w:r>
-        <w:rPr>
-          <w:b/>
-          <w:bCs/>
-          <w:lang w:val="en-US"/>
-        </w:rPr>
-        <w:t>Necessary silk types/powerups:</w:t>
+          <w:numId w:val="23"/>
+        </w:numPr>
+        <w:rPr>
+          <w:lang w:val="en-US"/>
+        </w:rPr>
+      </w:pPr>
+      <w:r>
+        <w:rPr>
+          <w:lang w:val="en-US"/>
+        </w:rPr>
+        <w:t>Erase</w:t>
+      </w:r>
+    </w:p>
+    <w:p>
+      <w:pPr>
+        <w:rPr>
+          <w:lang w:val="en-US"/>
+        </w:rPr>
+      </w:pPr>
+    </w:p>
+    <w:p>
+      <w:pPr>
+        <w:rPr>
+          <w:lang w:val="en-US"/>
+        </w:rPr>
+      </w:pPr>
+      <w:r>
+        <w:rPr>
+          <w:b/>
+          <w:bCs/>
+          <w:lang w:val="en-US"/>
+        </w:rPr>
+        <w:t>Silk Types</w:t>
       </w:r>
     </w:p>
     <w:p>
@@ -5166,17 +6411,17 @@
         <w:pStyle w:val="ListParagraph"/>
         <w:numPr>
           <w:ilvl w:val="0"/>
-          <w:numId w:val="21"/>
-        </w:numPr>
-        <w:rPr>
-          <w:lang w:val="en-US"/>
-        </w:rPr>
-      </w:pPr>
-      <w:r>
-        <w:rPr>
-          <w:lang w:val="en-US"/>
-        </w:rPr>
-        <w:t xml:space="preserve">A </w:t>
+          <w:numId w:val="22"/>
+        </w:numPr>
+        <w:rPr>
+          <w:lang w:val="en-US"/>
+        </w:rPr>
+      </w:pPr>
+      <w:r>
+        <w:rPr>
+          <w:lang w:val="en-US"/>
+        </w:rPr>
+        <w:t xml:space="preserve">Slippery =&gt; doesn’t really work. It needs to keep your </w:t>
       </w:r>
       <w:r>
         <w:rPr>
@@ -5184,31 +6429,27 @@
           <w:iCs/>
           <w:lang w:val="en-US"/>
         </w:rPr>
-        <w:t>shield</w:t>
-      </w:r>
-      <w:r>
-        <w:rPr>
-          <w:lang w:val="en-US"/>
-        </w:rPr>
-        <w:t xml:space="preserve"> of some sort</w:t>
-      </w:r>
-    </w:p>
-    <w:p>
-      <w:pPr>
-        <w:pStyle w:val="ListParagraph"/>
-        <w:numPr>
-          <w:ilvl w:val="0"/>
-          <w:numId w:val="21"/>
-        </w:numPr>
-        <w:rPr>
-          <w:lang w:val="en-US"/>
-        </w:rPr>
-      </w:pPr>
-      <w:r>
-        <w:rPr>
-          <w:lang w:val="en-US"/>
-        </w:rPr>
-        <w:t xml:space="preserve">A way to </w:t>
+        <w:t>momentum</w:t>
+      </w:r>
+      <w:r>
+        <w:rPr>
+          <w:lang w:val="en-US"/>
+        </w:rPr>
+        <w:t xml:space="preserve">, which means I’d need to use a </w:t>
+      </w:r>
+      <w:proofErr w:type="spellStart"/>
+      <w:r>
+        <w:rPr>
+          <w:lang w:val="en-US"/>
+        </w:rPr>
+        <w:t>module_update</w:t>
+      </w:r>
+      <w:proofErr w:type="spellEnd"/>
+      <w:r>
+        <w:rPr>
+          <w:lang w:val="en-US"/>
+        </w:rPr>
+        <w:t xml:space="preserve"> in the mover and use </w:t>
       </w:r>
       <w:r>
         <w:rPr>
@@ -5216,55 +6457,31 @@
           <w:iCs/>
           <w:lang w:val="en-US"/>
         </w:rPr>
-        <w:t>erase/override</w:t>
-      </w:r>
-      <w:r>
-        <w:rPr>
-          <w:lang w:val="en-US"/>
-        </w:rPr>
-        <w:t xml:space="preserve"> the current silk type. (Probably most intuitive if players leave their own trail and/or a bug does the same, which can be eaten for that special power.)</w:t>
-      </w:r>
-    </w:p>
-    <w:p>
-      <w:pPr>
-        <w:rPr>
-          <w:b/>
-          <w:bCs/>
-          <w:lang w:val="en-US"/>
-        </w:rPr>
-      </w:pPr>
-    </w:p>
-    <w:p>
-      <w:pPr>
-        <w:rPr>
-          <w:lang w:val="en-US"/>
-        </w:rPr>
-      </w:pPr>
-      <w:r>
-        <w:rPr>
-          <w:b/>
-          <w:bCs/>
-          <w:lang w:val="en-US"/>
-        </w:rPr>
-        <w:t>Entities:</w:t>
-      </w:r>
-      <w:r>
-        <w:rPr>
-          <w:lang w:val="en-US"/>
-        </w:rPr>
-        <w:t xml:space="preserve"> </w:t>
-      </w:r>
-      <w:r>
-        <w:rPr>
-          <w:lang w:val="en-US"/>
-        </w:rPr>
-        <w:t>invent many different types of bugs and their properties</w:t>
-      </w:r>
-      <w:r>
-        <w:rPr>
-          <w:lang w:val="en-US"/>
-        </w:rPr>
-        <w:t xml:space="preserve"> (visual, movement, silk type, specialty)</w:t>
+        <w:t>that</w:t>
+      </w:r>
+      <w:r>
+        <w:rPr>
+          <w:lang w:val="en-US"/>
+        </w:rPr>
+        <w:t xml:space="preserve"> for moving.</w:t>
+      </w:r>
+    </w:p>
+    <w:p>
+      <w:pPr>
+        <w:pStyle w:val="ListParagraph"/>
+        <w:numPr>
+          <w:ilvl w:val="0"/>
+          <w:numId w:val="22"/>
+        </w:numPr>
+        <w:rPr>
+          <w:lang w:val="en-US"/>
+        </w:rPr>
+      </w:pPr>
+      <w:r>
+        <w:rPr>
+          <w:lang w:val="en-US"/>
+        </w:rPr>
+        <w:t>Noisemaker</w:t>
       </w:r>
     </w:p>
     <w:p>
@@ -5320,7 +6537,21 @@
         <w:rPr>
           <w:lang w:val="en-US"/>
         </w:rPr>
-        <w:t xml:space="preserve"> (out of our butt :p)</w:t>
+        <w:t xml:space="preserve"> (out of our </w:t>
+      </w:r>
+      <w:proofErr w:type="gramStart"/>
+      <w:r>
+        <w:rPr>
+          <w:lang w:val="en-US"/>
+        </w:rPr>
+        <w:t>butt :p</w:t>
+      </w:r>
+      <w:proofErr w:type="gramEnd"/>
+      <w:r>
+        <w:rPr>
+          <w:lang w:val="en-US"/>
+        </w:rPr>
+        <w:t>)</w:t>
       </w:r>
     </w:p>
     <w:p>
@@ -5414,6 +6645,7 @@
         <w:pStyle w:val="Heading2"/>
       </w:pPr>
       <w:r>
+        <w:lastRenderedPageBreak/>
         <w:t>Optional</w:t>
       </w:r>
     </w:p>
@@ -5583,7 +6815,23 @@
         <w:rPr>
           <w:lang w:val="en-US"/>
         </w:rPr>
-        <w:t xml:space="preserve"> a </w:t>
+        <w:t xml:space="preserve"> </w:t>
+      </w:r>
+      <w:proofErr w:type="spellStart"/>
+      <w:proofErr w:type="gramStart"/>
+      <w:r>
+        <w:rPr>
+          <w:lang w:val="en-US"/>
+        </w:rPr>
+        <w:t>a</w:t>
+      </w:r>
+      <w:proofErr w:type="spellEnd"/>
+      <w:proofErr w:type="gramEnd"/>
+      <w:r>
+        <w:rPr>
+          <w:lang w:val="en-US"/>
+        </w:rPr>
+        <w:t xml:space="preserve"> </w:t>
       </w:r>
       <w:r>
         <w:rPr>
@@ -5679,7 +6927,35 @@
         <w:rPr>
           <w:lang w:val="en-US"/>
         </w:rPr>
-        <w:t xml:space="preserve"> resets. Each frame, check the queued resets. We only allow it to continue, if the surrounding legs are in the right position. </w:t>
+        <w:t xml:space="preserve"> resets. </w:t>
+      </w:r>
+      <w:proofErr w:type="gramStart"/>
+      <w:r>
+        <w:rPr>
+          <w:lang w:val="en-US"/>
+        </w:rPr>
+        <w:t>Each frame,</w:t>
+      </w:r>
+      <w:proofErr w:type="gramEnd"/>
+      <w:r>
+        <w:rPr>
+          <w:lang w:val="en-US"/>
+        </w:rPr>
+        <w:t xml:space="preserve"> check the queued resets. We only allow it to </w:t>
+      </w:r>
+      <w:proofErr w:type="gramStart"/>
+      <w:r>
+        <w:rPr>
+          <w:lang w:val="en-US"/>
+        </w:rPr>
+        <w:t>continue, if</w:t>
+      </w:r>
+      <w:proofErr w:type="gramEnd"/>
+      <w:r>
+        <w:rPr>
+          <w:lang w:val="en-US"/>
+        </w:rPr>
+        <w:t xml:space="preserve"> the surrounding legs are in the right position. </w:t>
       </w:r>
     </w:p>
     <w:p>
@@ -5745,25 +7021,6 @@
         <w:rPr>
           <w:lang w:val="en-US"/>
         </w:rPr>
-        <w:lastRenderedPageBreak/>
-        <w:t>Sometimes it does nothing when jumping from a point? (Or is that just my input?)</w:t>
-      </w:r>
-    </w:p>
-    <w:p>
-      <w:pPr>
-        <w:pStyle w:val="ListParagraph"/>
-        <w:numPr>
-          <w:ilvl w:val="0"/>
-          <w:numId w:val="9"/>
-        </w:numPr>
-        <w:rPr>
-          <w:lang w:val="en-US"/>
-        </w:rPr>
-      </w:pPr>
-      <w:r>
-        <w:rPr>
-          <w:lang w:val="en-US"/>
-        </w:rPr>
         <w:t>Now it doesn’t allow jumps that are too short … is that even a good idea?</w:t>
       </w:r>
     </w:p>
@@ -5779,6 +7036,8 @@
     <w:p>
       <w:pPr>
         <w:rPr>
+          <w:b/>
+          <w:bCs/>
           <w:lang w:val="en-US"/>
         </w:rPr>
       </w:pPr>
@@ -5789,6 +7048,19 @@
           <w:lang w:val="en-US"/>
         </w:rPr>
         <w:t>Manual starting levels (instead of randomized)</w:t>
+      </w:r>
+    </w:p>
+    <w:p>
+      <w:pPr>
+        <w:rPr>
+          <w:lang w:val="en-US"/>
+        </w:rPr>
+      </w:pPr>
+      <w:r>
+        <w:rPr>
+          <w:lang w:val="en-US"/>
+        </w:rPr>
+        <w:t>Create a scene for each.</w:t>
       </w:r>
     </w:p>
     <w:p>
@@ -5806,14 +7078,14 @@
         <w:rPr>
           <w:lang w:val="en-US"/>
         </w:rPr>
-        <w:t xml:space="preserve">Or build all levels from the “shoot line” principle. </w:t>
+        <w:t>In the editor, create Line2D nodes.</w:t>
       </w:r>
     </w:p>
     <w:p>
       <w:pPr>
         <w:pStyle w:val="ListParagraph"/>
         <w:numPr>
-          <w:ilvl w:val="1"/>
+          <w:ilvl w:val="0"/>
           <w:numId w:val="6"/>
         </w:numPr>
         <w:rPr>
@@ -5824,32 +7096,14 @@
         <w:rPr>
           <w:lang w:val="en-US"/>
         </w:rPr>
-        <w:t>In the editor, create Line2D nodes.</w:t>
+        <w:t>Upon load, convert their end points to actual points. (Snap to existing ones, so I can be imprecise.)</w:t>
       </w:r>
     </w:p>
     <w:p>
       <w:pPr>
         <w:pStyle w:val="ListParagraph"/>
         <w:numPr>
-          <w:ilvl w:val="1"/>
-          <w:numId w:val="6"/>
-        </w:numPr>
-        <w:rPr>
-          <w:lang w:val="en-US"/>
-        </w:rPr>
-      </w:pPr>
-      <w:r>
-        <w:rPr>
-          <w:lang w:val="en-US"/>
-        </w:rPr>
-        <w:t>Upon load, convert their end points to actual points. (Snap to existing ones, so I can be imprecise.)</w:t>
-      </w:r>
-    </w:p>
-    <w:p>
-      <w:pPr>
-        <w:pStyle w:val="ListParagraph"/>
-        <w:numPr>
-          <w:ilvl w:val="1"/>
+          <w:ilvl w:val="0"/>
           <w:numId w:val="6"/>
         </w:numPr>
         <w:rPr>
@@ -6402,6 +7656,119 @@
     </w:lvl>
   </w:abstractNum>
   <w:abstractNum w:abstractNumId="4" w15:restartNumberingAfterBreak="0">
+    <w:nsid w:val="22C111E7"/>
+    <w:multiLevelType w:val="hybridMultilevel"/>
+    <w:tmpl w:val="E79291CC"/>
+    <w:lvl w:ilvl="0" w:tplc="04130001">
+      <w:start w:val="1"/>
+      <w:numFmt w:val="bullet"/>
+      <w:lvlText w:val=""/>
+      <w:lvlJc w:val="left"/>
+      <w:pPr>
+        <w:ind w:left="720" w:hanging="360"/>
+      </w:pPr>
+      <w:rPr>
+        <w:rFonts w:ascii="Symbol" w:hAnsi="Symbol" w:hint="default"/>
+      </w:rPr>
+    </w:lvl>
+    <w:lvl w:ilvl="1" w:tplc="04130003" w:tentative="1">
+      <w:start w:val="1"/>
+      <w:numFmt w:val="bullet"/>
+      <w:lvlText w:val="o"/>
+      <w:lvlJc w:val="left"/>
+      <w:pPr>
+        <w:ind w:left="1440" w:hanging="360"/>
+      </w:pPr>
+      <w:rPr>
+        <w:rFonts w:ascii="Courier New" w:hAnsi="Courier New" w:cs="Courier New" w:hint="default"/>
+      </w:rPr>
+    </w:lvl>
+    <w:lvl w:ilvl="2" w:tplc="04130005" w:tentative="1">
+      <w:start w:val="1"/>
+      <w:numFmt w:val="bullet"/>
+      <w:lvlText w:val=""/>
+      <w:lvlJc w:val="left"/>
+      <w:pPr>
+        <w:ind w:left="2160" w:hanging="360"/>
+      </w:pPr>
+      <w:rPr>
+        <w:rFonts w:ascii="Wingdings" w:hAnsi="Wingdings" w:hint="default"/>
+      </w:rPr>
+    </w:lvl>
+    <w:lvl w:ilvl="3" w:tplc="04130001" w:tentative="1">
+      <w:start w:val="1"/>
+      <w:numFmt w:val="bullet"/>
+      <w:lvlText w:val=""/>
+      <w:lvlJc w:val="left"/>
+      <w:pPr>
+        <w:ind w:left="2880" w:hanging="360"/>
+      </w:pPr>
+      <w:rPr>
+        <w:rFonts w:ascii="Symbol" w:hAnsi="Symbol" w:hint="default"/>
+      </w:rPr>
+    </w:lvl>
+    <w:lvl w:ilvl="4" w:tplc="04130003" w:tentative="1">
+      <w:start w:val="1"/>
+      <w:numFmt w:val="bullet"/>
+      <w:lvlText w:val="o"/>
+      <w:lvlJc w:val="left"/>
+      <w:pPr>
+        <w:ind w:left="3600" w:hanging="360"/>
+      </w:pPr>
+      <w:rPr>
+        <w:rFonts w:ascii="Courier New" w:hAnsi="Courier New" w:cs="Courier New" w:hint="default"/>
+      </w:rPr>
+    </w:lvl>
+    <w:lvl w:ilvl="5" w:tplc="04130005" w:tentative="1">
+      <w:start w:val="1"/>
+      <w:numFmt w:val="bullet"/>
+      <w:lvlText w:val=""/>
+      <w:lvlJc w:val="left"/>
+      <w:pPr>
+        <w:ind w:left="4320" w:hanging="360"/>
+      </w:pPr>
+      <w:rPr>
+        <w:rFonts w:ascii="Wingdings" w:hAnsi="Wingdings" w:hint="default"/>
+      </w:rPr>
+    </w:lvl>
+    <w:lvl w:ilvl="6" w:tplc="04130001" w:tentative="1">
+      <w:start w:val="1"/>
+      <w:numFmt w:val="bullet"/>
+      <w:lvlText w:val=""/>
+      <w:lvlJc w:val="left"/>
+      <w:pPr>
+        <w:ind w:left="5040" w:hanging="360"/>
+      </w:pPr>
+      <w:rPr>
+        <w:rFonts w:ascii="Symbol" w:hAnsi="Symbol" w:hint="default"/>
+      </w:rPr>
+    </w:lvl>
+    <w:lvl w:ilvl="7" w:tplc="04130003" w:tentative="1">
+      <w:start w:val="1"/>
+      <w:numFmt w:val="bullet"/>
+      <w:lvlText w:val="o"/>
+      <w:lvlJc w:val="left"/>
+      <w:pPr>
+        <w:ind w:left="5760" w:hanging="360"/>
+      </w:pPr>
+      <w:rPr>
+        <w:rFonts w:ascii="Courier New" w:hAnsi="Courier New" w:cs="Courier New" w:hint="default"/>
+      </w:rPr>
+    </w:lvl>
+    <w:lvl w:ilvl="8" w:tplc="04130005" w:tentative="1">
+      <w:start w:val="1"/>
+      <w:numFmt w:val="bullet"/>
+      <w:lvlText w:val=""/>
+      <w:lvlJc w:val="left"/>
+      <w:pPr>
+        <w:ind w:left="6480" w:hanging="360"/>
+      </w:pPr>
+      <w:rPr>
+        <w:rFonts w:ascii="Wingdings" w:hAnsi="Wingdings" w:hint="default"/>
+      </w:rPr>
+    </w:lvl>
+  </w:abstractNum>
+  <w:abstractNum w:abstractNumId="5" w15:restartNumberingAfterBreak="0">
     <w:nsid w:val="263E5DA3"/>
     <w:multiLevelType w:val="multilevel"/>
     <w:tmpl w:val="E5EAFADC"/>
@@ -6550,7 +7917,7 @@
       </w:rPr>
     </w:lvl>
   </w:abstractNum>
-  <w:abstractNum w:abstractNumId="5" w15:restartNumberingAfterBreak="0">
+  <w:abstractNum w:abstractNumId="6" w15:restartNumberingAfterBreak="0">
     <w:nsid w:val="27A3545F"/>
     <w:multiLevelType w:val="hybridMultilevel"/>
     <w:tmpl w:val="1702F294"/>
@@ -6663,7 +8030,7 @@
       </w:rPr>
     </w:lvl>
   </w:abstractNum>
-  <w:abstractNum w:abstractNumId="6" w15:restartNumberingAfterBreak="0">
+  <w:abstractNum w:abstractNumId="7" w15:restartNumberingAfterBreak="0">
     <w:nsid w:val="2D7348BA"/>
     <w:multiLevelType w:val="hybridMultilevel"/>
     <w:tmpl w:val="9346665A"/>
@@ -6776,7 +8143,7 @@
       </w:rPr>
     </w:lvl>
   </w:abstractNum>
-  <w:abstractNum w:abstractNumId="7" w15:restartNumberingAfterBreak="0">
+  <w:abstractNum w:abstractNumId="8" w15:restartNumberingAfterBreak="0">
     <w:nsid w:val="2FD663E6"/>
     <w:multiLevelType w:val="hybridMultilevel"/>
     <w:tmpl w:val="73AC025A"/>
@@ -6889,7 +8256,120 @@
       </w:rPr>
     </w:lvl>
   </w:abstractNum>
-  <w:abstractNum w:abstractNumId="8" w15:restartNumberingAfterBreak="0">
+  <w:abstractNum w:abstractNumId="9" w15:restartNumberingAfterBreak="0">
+    <w:nsid w:val="54BC7884"/>
+    <w:multiLevelType w:val="hybridMultilevel"/>
+    <w:tmpl w:val="7AE06198"/>
+    <w:lvl w:ilvl="0" w:tplc="04130001">
+      <w:start w:val="1"/>
+      <w:numFmt w:val="bullet"/>
+      <w:lvlText w:val=""/>
+      <w:lvlJc w:val="left"/>
+      <w:pPr>
+        <w:ind w:left="720" w:hanging="360"/>
+      </w:pPr>
+      <w:rPr>
+        <w:rFonts w:ascii="Symbol" w:hAnsi="Symbol" w:hint="default"/>
+      </w:rPr>
+    </w:lvl>
+    <w:lvl w:ilvl="1" w:tplc="04130003" w:tentative="1">
+      <w:start w:val="1"/>
+      <w:numFmt w:val="bullet"/>
+      <w:lvlText w:val="o"/>
+      <w:lvlJc w:val="left"/>
+      <w:pPr>
+        <w:ind w:left="1440" w:hanging="360"/>
+      </w:pPr>
+      <w:rPr>
+        <w:rFonts w:ascii="Courier New" w:hAnsi="Courier New" w:cs="Courier New" w:hint="default"/>
+      </w:rPr>
+    </w:lvl>
+    <w:lvl w:ilvl="2" w:tplc="04130005" w:tentative="1">
+      <w:start w:val="1"/>
+      <w:numFmt w:val="bullet"/>
+      <w:lvlText w:val=""/>
+      <w:lvlJc w:val="left"/>
+      <w:pPr>
+        <w:ind w:left="2160" w:hanging="360"/>
+      </w:pPr>
+      <w:rPr>
+        <w:rFonts w:ascii="Wingdings" w:hAnsi="Wingdings" w:hint="default"/>
+      </w:rPr>
+    </w:lvl>
+    <w:lvl w:ilvl="3" w:tplc="04130001" w:tentative="1">
+      <w:start w:val="1"/>
+      <w:numFmt w:val="bullet"/>
+      <w:lvlText w:val=""/>
+      <w:lvlJc w:val="left"/>
+      <w:pPr>
+        <w:ind w:left="2880" w:hanging="360"/>
+      </w:pPr>
+      <w:rPr>
+        <w:rFonts w:ascii="Symbol" w:hAnsi="Symbol" w:hint="default"/>
+      </w:rPr>
+    </w:lvl>
+    <w:lvl w:ilvl="4" w:tplc="04130003" w:tentative="1">
+      <w:start w:val="1"/>
+      <w:numFmt w:val="bullet"/>
+      <w:lvlText w:val="o"/>
+      <w:lvlJc w:val="left"/>
+      <w:pPr>
+        <w:ind w:left="3600" w:hanging="360"/>
+      </w:pPr>
+      <w:rPr>
+        <w:rFonts w:ascii="Courier New" w:hAnsi="Courier New" w:cs="Courier New" w:hint="default"/>
+      </w:rPr>
+    </w:lvl>
+    <w:lvl w:ilvl="5" w:tplc="04130005" w:tentative="1">
+      <w:start w:val="1"/>
+      <w:numFmt w:val="bullet"/>
+      <w:lvlText w:val=""/>
+      <w:lvlJc w:val="left"/>
+      <w:pPr>
+        <w:ind w:left="4320" w:hanging="360"/>
+      </w:pPr>
+      <w:rPr>
+        <w:rFonts w:ascii="Wingdings" w:hAnsi="Wingdings" w:hint="default"/>
+      </w:rPr>
+    </w:lvl>
+    <w:lvl w:ilvl="6" w:tplc="04130001" w:tentative="1">
+      <w:start w:val="1"/>
+      <w:numFmt w:val="bullet"/>
+      <w:lvlText w:val=""/>
+      <w:lvlJc w:val="left"/>
+      <w:pPr>
+        <w:ind w:left="5040" w:hanging="360"/>
+      </w:pPr>
+      <w:rPr>
+        <w:rFonts w:ascii="Symbol" w:hAnsi="Symbol" w:hint="default"/>
+      </w:rPr>
+    </w:lvl>
+    <w:lvl w:ilvl="7" w:tplc="04130003" w:tentative="1">
+      <w:start w:val="1"/>
+      <w:numFmt w:val="bullet"/>
+      <w:lvlText w:val="o"/>
+      <w:lvlJc w:val="left"/>
+      <w:pPr>
+        <w:ind w:left="5760" w:hanging="360"/>
+      </w:pPr>
+      <w:rPr>
+        <w:rFonts w:ascii="Courier New" w:hAnsi="Courier New" w:cs="Courier New" w:hint="default"/>
+      </w:rPr>
+    </w:lvl>
+    <w:lvl w:ilvl="8" w:tplc="04130005" w:tentative="1">
+      <w:start w:val="1"/>
+      <w:numFmt w:val="bullet"/>
+      <w:lvlText w:val=""/>
+      <w:lvlJc w:val="left"/>
+      <w:pPr>
+        <w:ind w:left="6480" w:hanging="360"/>
+      </w:pPr>
+      <w:rPr>
+        <w:rFonts w:ascii="Wingdings" w:hAnsi="Wingdings" w:hint="default"/>
+      </w:rPr>
+    </w:lvl>
+  </w:abstractNum>
+  <w:abstractNum w:abstractNumId="10" w15:restartNumberingAfterBreak="0">
     <w:nsid w:val="5A356BB4"/>
     <w:multiLevelType w:val="hybridMultilevel"/>
     <w:tmpl w:val="47F85DEC"/>
@@ -7002,7 +8482,7 @@
       </w:rPr>
     </w:lvl>
   </w:abstractNum>
-  <w:abstractNum w:abstractNumId="9" w15:restartNumberingAfterBreak="0">
+  <w:abstractNum w:abstractNumId="11" w15:restartNumberingAfterBreak="0">
     <w:nsid w:val="5C671F50"/>
     <w:multiLevelType w:val="hybridMultilevel"/>
     <w:tmpl w:val="04184AD0"/>
@@ -7115,7 +8595,7 @@
       </w:rPr>
     </w:lvl>
   </w:abstractNum>
-  <w:abstractNum w:abstractNumId="10" w15:restartNumberingAfterBreak="0">
+  <w:abstractNum w:abstractNumId="12" w15:restartNumberingAfterBreak="0">
     <w:nsid w:val="5DEB419E"/>
     <w:multiLevelType w:val="hybridMultilevel"/>
     <w:tmpl w:val="3696777E"/>
@@ -7228,7 +8708,7 @@
       </w:rPr>
     </w:lvl>
   </w:abstractNum>
-  <w:abstractNum w:abstractNumId="11" w15:restartNumberingAfterBreak="0">
+  <w:abstractNum w:abstractNumId="13" w15:restartNumberingAfterBreak="0">
     <w:nsid w:val="5FA21269"/>
     <w:multiLevelType w:val="hybridMultilevel"/>
     <w:tmpl w:val="EE90D210"/>
@@ -7341,7 +8821,7 @@
       </w:rPr>
     </w:lvl>
   </w:abstractNum>
-  <w:abstractNum w:abstractNumId="12" w15:restartNumberingAfterBreak="0">
+  <w:abstractNum w:abstractNumId="14" w15:restartNumberingAfterBreak="0">
     <w:nsid w:val="642E12F4"/>
     <w:multiLevelType w:val="hybridMultilevel"/>
     <w:tmpl w:val="813EC2DE"/>
@@ -7427,7 +8907,7 @@
       </w:pPr>
     </w:lvl>
   </w:abstractNum>
-  <w:abstractNum w:abstractNumId="13" w15:restartNumberingAfterBreak="0">
+  <w:abstractNum w:abstractNumId="15" w15:restartNumberingAfterBreak="0">
     <w:nsid w:val="66157D2F"/>
     <w:multiLevelType w:val="hybridMultilevel"/>
     <w:tmpl w:val="B580846E"/>
@@ -7540,7 +9020,7 @@
       </w:rPr>
     </w:lvl>
   </w:abstractNum>
-  <w:abstractNum w:abstractNumId="14" w15:restartNumberingAfterBreak="0">
+  <w:abstractNum w:abstractNumId="16" w15:restartNumberingAfterBreak="0">
     <w:nsid w:val="6C746972"/>
     <w:multiLevelType w:val="hybridMultilevel"/>
     <w:tmpl w:val="FFEEFEC6"/>
@@ -7653,7 +9133,7 @@
       </w:rPr>
     </w:lvl>
   </w:abstractNum>
-  <w:abstractNum w:abstractNumId="15" w15:restartNumberingAfterBreak="0">
+  <w:abstractNum w:abstractNumId="17" w15:restartNumberingAfterBreak="0">
     <w:nsid w:val="702E5268"/>
     <w:multiLevelType w:val="hybridMultilevel"/>
     <w:tmpl w:val="4B9608BE"/>
@@ -7766,7 +9246,7 @@
       </w:rPr>
     </w:lvl>
   </w:abstractNum>
-  <w:abstractNum w:abstractNumId="16" w15:restartNumberingAfterBreak="0">
+  <w:abstractNum w:abstractNumId="18" w15:restartNumberingAfterBreak="0">
     <w:nsid w:val="735678F7"/>
     <w:multiLevelType w:val="hybridMultilevel"/>
     <w:tmpl w:val="CCEE3A1C"/>
@@ -7782,7 +9262,7 @@
         <w:rFonts w:ascii="Symbol" w:hAnsi="Symbol" w:hint="default"/>
       </w:rPr>
     </w:lvl>
-    <w:lvl w:ilvl="1" w:tplc="04130003" w:tentative="1">
+    <w:lvl w:ilvl="1" w:tplc="04130003">
       <w:start w:val="1"/>
       <w:numFmt w:val="bullet"/>
       <w:lvlText w:val="o"/>
@@ -7879,7 +9359,7 @@
       </w:rPr>
     </w:lvl>
   </w:abstractNum>
-  <w:abstractNum w:abstractNumId="17" w15:restartNumberingAfterBreak="0">
+  <w:abstractNum w:abstractNumId="19" w15:restartNumberingAfterBreak="0">
     <w:nsid w:val="799F1AD2"/>
     <w:multiLevelType w:val="hybridMultilevel"/>
     <w:tmpl w:val="4D18F04E"/>
@@ -7992,7 +9472,7 @@
       </w:rPr>
     </w:lvl>
   </w:abstractNum>
-  <w:abstractNum w:abstractNumId="18" w15:restartNumberingAfterBreak="0">
+  <w:abstractNum w:abstractNumId="20" w15:restartNumberingAfterBreak="0">
     <w:nsid w:val="79B276E2"/>
     <w:multiLevelType w:val="hybridMultilevel"/>
     <w:tmpl w:val="30AE06BE"/>
@@ -8105,7 +9585,7 @@
       </w:rPr>
     </w:lvl>
   </w:abstractNum>
-  <w:abstractNum w:abstractNumId="19" w15:restartNumberingAfterBreak="0">
+  <w:abstractNum w:abstractNumId="21" w15:restartNumberingAfterBreak="0">
     <w:nsid w:val="7A5A11B6"/>
     <w:multiLevelType w:val="hybridMultilevel"/>
     <w:tmpl w:val="6F80EE06"/>
@@ -8218,7 +9698,120 @@
       </w:rPr>
     </w:lvl>
   </w:abstractNum>
-  <w:abstractNum w:abstractNumId="20" w15:restartNumberingAfterBreak="0">
+  <w:abstractNum w:abstractNumId="22" w15:restartNumberingAfterBreak="0">
+    <w:nsid w:val="7BFC511A"/>
+    <w:multiLevelType w:val="hybridMultilevel"/>
+    <w:tmpl w:val="29DC32C6"/>
+    <w:lvl w:ilvl="0" w:tplc="04130001">
+      <w:start w:val="1"/>
+      <w:numFmt w:val="bullet"/>
+      <w:lvlText w:val=""/>
+      <w:lvlJc w:val="left"/>
+      <w:pPr>
+        <w:ind w:left="720" w:hanging="360"/>
+      </w:pPr>
+      <w:rPr>
+        <w:rFonts w:ascii="Symbol" w:hAnsi="Symbol" w:hint="default"/>
+      </w:rPr>
+    </w:lvl>
+    <w:lvl w:ilvl="1" w:tplc="04130003" w:tentative="1">
+      <w:start w:val="1"/>
+      <w:numFmt w:val="bullet"/>
+      <w:lvlText w:val="o"/>
+      <w:lvlJc w:val="left"/>
+      <w:pPr>
+        <w:ind w:left="1440" w:hanging="360"/>
+      </w:pPr>
+      <w:rPr>
+        <w:rFonts w:ascii="Courier New" w:hAnsi="Courier New" w:cs="Courier New" w:hint="default"/>
+      </w:rPr>
+    </w:lvl>
+    <w:lvl w:ilvl="2" w:tplc="04130005" w:tentative="1">
+      <w:start w:val="1"/>
+      <w:numFmt w:val="bullet"/>
+      <w:lvlText w:val=""/>
+      <w:lvlJc w:val="left"/>
+      <w:pPr>
+        <w:ind w:left="2160" w:hanging="360"/>
+      </w:pPr>
+      <w:rPr>
+        <w:rFonts w:ascii="Wingdings" w:hAnsi="Wingdings" w:hint="default"/>
+      </w:rPr>
+    </w:lvl>
+    <w:lvl w:ilvl="3" w:tplc="04130001" w:tentative="1">
+      <w:start w:val="1"/>
+      <w:numFmt w:val="bullet"/>
+      <w:lvlText w:val=""/>
+      <w:lvlJc w:val="left"/>
+      <w:pPr>
+        <w:ind w:left="2880" w:hanging="360"/>
+      </w:pPr>
+      <w:rPr>
+        <w:rFonts w:ascii="Symbol" w:hAnsi="Symbol" w:hint="default"/>
+      </w:rPr>
+    </w:lvl>
+    <w:lvl w:ilvl="4" w:tplc="04130003" w:tentative="1">
+      <w:start w:val="1"/>
+      <w:numFmt w:val="bullet"/>
+      <w:lvlText w:val="o"/>
+      <w:lvlJc w:val="left"/>
+      <w:pPr>
+        <w:ind w:left="3600" w:hanging="360"/>
+      </w:pPr>
+      <w:rPr>
+        <w:rFonts w:ascii="Courier New" w:hAnsi="Courier New" w:cs="Courier New" w:hint="default"/>
+      </w:rPr>
+    </w:lvl>
+    <w:lvl w:ilvl="5" w:tplc="04130005" w:tentative="1">
+      <w:start w:val="1"/>
+      <w:numFmt w:val="bullet"/>
+      <w:lvlText w:val=""/>
+      <w:lvlJc w:val="left"/>
+      <w:pPr>
+        <w:ind w:left="4320" w:hanging="360"/>
+      </w:pPr>
+      <w:rPr>
+        <w:rFonts w:ascii="Wingdings" w:hAnsi="Wingdings" w:hint="default"/>
+      </w:rPr>
+    </w:lvl>
+    <w:lvl w:ilvl="6" w:tplc="04130001" w:tentative="1">
+      <w:start w:val="1"/>
+      <w:numFmt w:val="bullet"/>
+      <w:lvlText w:val=""/>
+      <w:lvlJc w:val="left"/>
+      <w:pPr>
+        <w:ind w:left="5040" w:hanging="360"/>
+      </w:pPr>
+      <w:rPr>
+        <w:rFonts w:ascii="Symbol" w:hAnsi="Symbol" w:hint="default"/>
+      </w:rPr>
+    </w:lvl>
+    <w:lvl w:ilvl="7" w:tplc="04130003" w:tentative="1">
+      <w:start w:val="1"/>
+      <w:numFmt w:val="bullet"/>
+      <w:lvlText w:val="o"/>
+      <w:lvlJc w:val="left"/>
+      <w:pPr>
+        <w:ind w:left="5760" w:hanging="360"/>
+      </w:pPr>
+      <w:rPr>
+        <w:rFonts w:ascii="Courier New" w:hAnsi="Courier New" w:cs="Courier New" w:hint="default"/>
+      </w:rPr>
+    </w:lvl>
+    <w:lvl w:ilvl="8" w:tplc="04130005" w:tentative="1">
+      <w:start w:val="1"/>
+      <w:numFmt w:val="bullet"/>
+      <w:lvlText w:val=""/>
+      <w:lvlJc w:val="left"/>
+      <w:pPr>
+        <w:ind w:left="6480" w:hanging="360"/>
+      </w:pPr>
+      <w:rPr>
+        <w:rFonts w:ascii="Wingdings" w:hAnsi="Wingdings" w:hint="default"/>
+      </w:rPr>
+    </w:lvl>
+  </w:abstractNum>
+  <w:abstractNum w:abstractNumId="23" w15:restartNumberingAfterBreak="0">
     <w:nsid w:val="7C116308"/>
     <w:multiLevelType w:val="hybridMultilevel"/>
     <w:tmpl w:val="075252B2"/>
@@ -8332,67 +9925,76 @@
     </w:lvl>
   </w:abstractNum>
   <w:num w:numId="1">
+    <w:abstractNumId w:val="10"/>
+  </w:num>
+  <w:num w:numId="2">
+    <w:abstractNumId w:val="6"/>
+  </w:num>
+  <w:num w:numId="3">
+    <w:abstractNumId w:val="11"/>
+  </w:num>
+  <w:num w:numId="4">
+    <w:abstractNumId w:val="13"/>
+  </w:num>
+  <w:num w:numId="5">
+    <w:abstractNumId w:val="14"/>
+  </w:num>
+  <w:num w:numId="6">
     <w:abstractNumId w:val="8"/>
   </w:num>
-  <w:num w:numId="2">
-    <w:abstractNumId w:val="5"/>
-  </w:num>
-  <w:num w:numId="3">
-    <w:abstractNumId w:val="9"/>
-  </w:num>
-  <w:num w:numId="4">
-    <w:abstractNumId w:val="11"/>
-  </w:num>
-  <w:num w:numId="5">
-    <w:abstractNumId w:val="12"/>
-  </w:num>
-  <w:num w:numId="6">
-    <w:abstractNumId w:val="7"/>
-  </w:num>
   <w:num w:numId="7">
-    <w:abstractNumId w:val="17"/>
+    <w:abstractNumId w:val="19"/>
   </w:num>
   <w:num w:numId="8">
     <w:abstractNumId w:val="3"/>
   </w:num>
   <w:num w:numId="9">
-    <w:abstractNumId w:val="15"/>
+    <w:abstractNumId w:val="17"/>
   </w:num>
   <w:num w:numId="10">
-    <w:abstractNumId w:val="20"/>
+    <w:abstractNumId w:val="23"/>
   </w:num>
   <w:num w:numId="11">
-    <w:abstractNumId w:val="10"/>
+    <w:abstractNumId w:val="12"/>
   </w:num>
   <w:num w:numId="12">
     <w:abstractNumId w:val="2"/>
   </w:num>
   <w:num w:numId="13">
-    <w:abstractNumId w:val="6"/>
+    <w:abstractNumId w:val="7"/>
   </w:num>
   <w:num w:numId="14">
-    <w:abstractNumId w:val="13"/>
+    <w:abstractNumId w:val="15"/>
   </w:num>
   <w:num w:numId="15">
     <w:abstractNumId w:val="0"/>
   </w:num>
   <w:num w:numId="16">
-    <w:abstractNumId w:val="4"/>
+    <w:abstractNumId w:val="5"/>
   </w:num>
   <w:num w:numId="17">
-    <w:abstractNumId w:val="19"/>
+    <w:abstractNumId w:val="21"/>
   </w:num>
   <w:num w:numId="18">
-    <w:abstractNumId w:val="18"/>
+    <w:abstractNumId w:val="20"/>
   </w:num>
   <w:num w:numId="19">
-    <w:abstractNumId w:val="16"/>
+    <w:abstractNumId w:val="18"/>
   </w:num>
   <w:num w:numId="20">
     <w:abstractNumId w:val="1"/>
   </w:num>
   <w:num w:numId="21">
-    <w:abstractNumId w:val="14"/>
+    <w:abstractNumId w:val="16"/>
+  </w:num>
+  <w:num w:numId="22">
+    <w:abstractNumId w:val="9"/>
+  </w:num>
+  <w:num w:numId="23">
+    <w:abstractNumId w:val="4"/>
+  </w:num>
+  <w:num w:numId="24">
+    <w:abstractNumId w:val="22"/>
   </w:num>
   <w:numIdMacAtCleanup w:val="21"/>
 </w:numbering>
@@ -8796,12 +10398,13 @@
   <w:style w:type="paragraph" w:default="1" w:styleId="Normal">
     <w:name w:val="Normal"/>
     <w:qFormat/>
-    <w:rsid w:val="00665FFC"/>
+    <w:rsid w:val="00B922E3"/>
     <w:pPr>
       <w:spacing w:after="0" w:line="240" w:lineRule="auto"/>
     </w:pPr>
     <w:rPr>
-      <w:rFonts w:ascii="Arvo" w:hAnsi="Arvo"/>
+      <w:rFonts w:ascii="Barlow" w:hAnsi="Barlow"/>
+      <w:sz w:val="24"/>
     </w:rPr>
   </w:style>
   <w:style w:type="paragraph" w:styleId="Heading1">
@@ -8811,7 +10414,7 @@
     <w:link w:val="Heading1Char"/>
     <w:uiPriority w:val="9"/>
     <w:qFormat/>
-    <w:rsid w:val="00665FFC"/>
+    <w:rsid w:val="00F345F5"/>
     <w:pPr>
       <w:keepNext/>
       <w:keepLines/>
@@ -8819,7 +10422,7 @@
       <w:outlineLvl w:val="0"/>
     </w:pPr>
     <w:rPr>
-      <w:rFonts w:ascii="HAMMOCK Black" w:eastAsiaTheme="majorEastAsia" w:hAnsi="HAMMOCK Black" w:cstheme="majorBidi"/>
+      <w:rFonts w:ascii="Griffy" w:eastAsiaTheme="majorEastAsia" w:hAnsi="Griffy" w:cstheme="majorBidi"/>
       <w:sz w:val="96"/>
       <w:szCs w:val="96"/>
       <w:lang w:val="en-US"/>
@@ -8833,12 +10436,12 @@
     <w:uiPriority w:val="9"/>
     <w:unhideWhenUsed/>
     <w:qFormat/>
-    <w:rsid w:val="00665FFC"/>
+    <w:rsid w:val="00F345F5"/>
     <w:pPr>
       <w:outlineLvl w:val="1"/>
     </w:pPr>
     <w:rPr>
-      <w:rFonts w:ascii="HAMMOCK Black" w:hAnsi="HAMMOCK Black"/>
+      <w:rFonts w:ascii="Griffy" w:hAnsi="Griffy"/>
       <w:sz w:val="48"/>
       <w:szCs w:val="48"/>
       <w:lang w:val="en-US"/>
@@ -8852,7 +10455,7 @@
     <w:uiPriority w:val="9"/>
     <w:unhideWhenUsed/>
     <w:qFormat/>
-    <w:rsid w:val="0086613D"/>
+    <w:rsid w:val="00F345F5"/>
     <w:pPr>
       <w:keepNext/>
       <w:keepLines/>
@@ -8860,7 +10463,7 @@
       <w:outlineLvl w:val="2"/>
     </w:pPr>
     <w:rPr>
-      <w:rFonts w:ascii="HAMMOCK Black" w:eastAsiaTheme="majorEastAsia" w:hAnsi="HAMMOCK Black" w:cstheme="majorBidi"/>
+      <w:rFonts w:ascii="Griffy" w:eastAsiaTheme="majorEastAsia" w:hAnsi="Griffy" w:cstheme="majorBidi"/>
       <w:sz w:val="40"/>
       <w:szCs w:val="40"/>
     </w:rPr>
@@ -8868,6 +10471,7 @@
   <w:style w:type="character" w:default="1" w:styleId="DefaultParagraphFont">
     <w:name w:val="Default Paragraph Font"/>
     <w:uiPriority w:val="1"/>
+    <w:semiHidden/>
     <w:unhideWhenUsed/>
   </w:style>
   <w:style w:type="table" w:default="1" w:styleId="TableNormal">
@@ -8896,9 +10500,9 @@
     <w:basedOn w:val="DefaultParagraphFont"/>
     <w:link w:val="Heading2"/>
     <w:uiPriority w:val="9"/>
-    <w:rsid w:val="00665FFC"/>
+    <w:rsid w:val="00F345F5"/>
     <w:rPr>
-      <w:rFonts w:ascii="HAMMOCK Black" w:hAnsi="HAMMOCK Black"/>
+      <w:rFonts w:ascii="Griffy" w:hAnsi="Griffy"/>
       <w:sz w:val="48"/>
       <w:szCs w:val="48"/>
       <w:lang w:val="en-US"/>
@@ -8909,9 +10513,9 @@
     <w:basedOn w:val="DefaultParagraphFont"/>
     <w:link w:val="Heading1"/>
     <w:uiPriority w:val="9"/>
-    <w:rsid w:val="00665FFC"/>
+    <w:rsid w:val="00F345F5"/>
     <w:rPr>
-      <w:rFonts w:ascii="HAMMOCK Black" w:eastAsiaTheme="majorEastAsia" w:hAnsi="HAMMOCK Black" w:cstheme="majorBidi"/>
+      <w:rFonts w:ascii="Griffy" w:eastAsiaTheme="majorEastAsia" w:hAnsi="Griffy" w:cstheme="majorBidi"/>
       <w:sz w:val="96"/>
       <w:szCs w:val="96"/>
       <w:lang w:val="en-US"/>
@@ -8956,9 +10560,9 @@
     <w:basedOn w:val="DefaultParagraphFont"/>
     <w:link w:val="Heading3"/>
     <w:uiPriority w:val="9"/>
-    <w:rsid w:val="0086613D"/>
+    <w:rsid w:val="00F345F5"/>
     <w:rPr>
-      <w:rFonts w:ascii="HAMMOCK Black" w:eastAsiaTheme="majorEastAsia" w:hAnsi="HAMMOCK Black" w:cstheme="majorBidi"/>
+      <w:rFonts w:ascii="Griffy" w:eastAsiaTheme="majorEastAsia" w:hAnsi="Griffy" w:cstheme="majorBidi"/>
       <w:sz w:val="40"/>
       <w:szCs w:val="40"/>
     </w:rPr>

</xml_diff>

<commit_message>
Implements more movement types, jumping (for computer entities) will need the most testing
</commit_message>
<xml_diff>
--- a/non_game/[Idea] Game Off (2021).docx
+++ b/non_game/[Idea] Game Off (2021).docx
@@ -373,16 +373,8 @@
         <w:rPr>
           <w:lang w:val="en-US"/>
         </w:rPr>
-        <w:t xml:space="preserve"> both </w:t>
-      </w:r>
-      <w:proofErr w:type="gramStart"/>
-      <w:r>
-        <w:rPr>
-          <w:lang w:val="en-US"/>
-        </w:rPr>
-        <w:t>… )</w:t>
-      </w:r>
-      <w:proofErr w:type="gramEnd"/>
+        <w:t xml:space="preserve"> both … )</w:t>
+      </w:r>
     </w:p>
     <w:p>
       <w:pPr>
@@ -818,21 +810,7 @@
         <w:rPr>
           <w:lang w:val="en-US"/>
         </w:rPr>
-        <w:t xml:space="preserve">. This is just a point on the web. Visiting </w:t>
-      </w:r>
-      <w:proofErr w:type="gramStart"/>
-      <w:r>
-        <w:rPr>
-          <w:lang w:val="en-US"/>
-        </w:rPr>
-        <w:t>this drains</w:t>
-      </w:r>
-      <w:proofErr w:type="gramEnd"/>
-      <w:r>
-        <w:rPr>
-          <w:lang w:val="en-US"/>
-        </w:rPr>
-        <w:t xml:space="preserve"> your points. </w:t>
+        <w:t xml:space="preserve">. This is just a point on the web. Visiting this drains your points. </w:t>
       </w:r>
       <w:r>
         <w:rPr>
@@ -1218,21 +1196,7 @@
         <w:rPr>
           <w:lang w:val="en-US"/>
         </w:rPr>
-        <w:t xml:space="preserve"> The title “</w:t>
-      </w:r>
-      <w:proofErr w:type="spellStart"/>
-      <w:r>
-        <w:rPr>
-          <w:lang w:val="en-US"/>
-        </w:rPr>
-        <w:t>Windowsilk</w:t>
-      </w:r>
-      <w:proofErr w:type="spellEnd"/>
-      <w:r>
-        <w:rPr>
-          <w:lang w:val="en-US"/>
-        </w:rPr>
-        <w:t xml:space="preserve">” comes from the first arena, where you’re building the web on top of a window. Regularly, bugs just </w:t>
+        <w:t xml:space="preserve"> The title “Windowsilk” comes from the first arena, where you’re building the web on top of a window. Regularly, bugs just </w:t>
       </w:r>
       <w:r>
         <w:rPr>
@@ -1379,21 +1343,7 @@
         <w:rPr>
           <w:lang w:val="en-US"/>
         </w:rPr>
-        <w:t xml:space="preserve"> The “fungus” / “virus” idea =&gt; it starts somewhere on the web, and then just grows and grows, unless you’re able to stop it. (Cut off the </w:t>
-      </w:r>
-      <w:proofErr w:type="gramStart"/>
-      <w:r>
-        <w:rPr>
-          <w:lang w:val="en-US"/>
-        </w:rPr>
-        <w:t>edge, or</w:t>
-      </w:r>
-      <w:proofErr w:type="gramEnd"/>
-      <w:r>
-        <w:rPr>
-          <w:lang w:val="en-US"/>
-        </w:rPr>
-        <w:t xml:space="preserve"> use some powerup against it.)</w:t>
+        <w:t xml:space="preserve"> The “fungus” / “virus” idea =&gt; it starts somewhere on the web, and then just grows and grows, unless you’re able to stop it. (Cut off the edge, or use some powerup against it.)</w:t>
       </w:r>
     </w:p>
     <w:p>
@@ -1544,21 +1494,7 @@
         <w:rPr>
           <w:lang w:val="en-US"/>
         </w:rPr>
-        <w:t xml:space="preserve"> by things such as wind or water, and are thus </w:t>
-      </w:r>
-      <w:proofErr w:type="spellStart"/>
-      <w:r>
-        <w:rPr>
-          <w:lang w:val="en-US"/>
-        </w:rPr>
-        <w:t>KinematicBodies</w:t>
-      </w:r>
-      <w:proofErr w:type="spellEnd"/>
-      <w:r>
-        <w:rPr>
-          <w:lang w:val="en-US"/>
-        </w:rPr>
-        <w:t xml:space="preserve"> that collide with each other)</w:t>
+        <w:t xml:space="preserve"> by things such as wind or water, and are thus KinematicBodies that collide with each other)</w:t>
       </w:r>
     </w:p>
     <w:p>
@@ -2060,21 +1996,7 @@
         <w:rPr>
           <w:lang w:val="en-US"/>
         </w:rPr>
-        <w:t xml:space="preserve">This is the backbone of the game. They are quite easy to catch and appear </w:t>
-      </w:r>
-      <w:proofErr w:type="gramStart"/>
-      <w:r>
-        <w:rPr>
-          <w:lang w:val="en-US"/>
-        </w:rPr>
-        <w:t>often, but</w:t>
-      </w:r>
-      <w:proofErr w:type="gramEnd"/>
-      <w:r>
-        <w:rPr>
-          <w:lang w:val="en-US"/>
-        </w:rPr>
-        <w:t xml:space="preserve"> do nothing special and will not be enough in the long run.</w:t>
+        <w:t>This is the backbone of the game. They are quite easy to catch and appear often, but do nothing special and will not be enough in the long run.</w:t>
       </w:r>
     </w:p>
     <w:p>
@@ -2273,16 +2195,8 @@
         <w:rPr>
           <w:lang w:val="en-US"/>
         </w:rPr>
-        <w:t xml:space="preserve">And yes, “flea” sounds like “flee”, hopefully it helps people remember what they </w:t>
-      </w:r>
-      <w:proofErr w:type="gramStart"/>
-      <w:r>
-        <w:rPr>
-          <w:lang w:val="en-US"/>
-        </w:rPr>
-        <w:t>do :p</w:t>
-      </w:r>
-      <w:proofErr w:type="gramEnd"/>
+        <w:t>And yes, “flea” sounds like “flee”, hopefully it helps people remember what they do :p</w:t>
+      </w:r>
     </w:p>
     <w:p>
       <w:pPr>
@@ -2491,19 +2405,11 @@
         </w:rPr>
         <w:t xml:space="preserve">(It’s not an actual fish.) </w:t>
       </w:r>
-      <w:proofErr w:type="gramStart"/>
-      <w:r>
-        <w:rPr>
-          <w:lang w:val="en-US"/>
-        </w:rPr>
-        <w:t>It</w:t>
-      </w:r>
-      <w:proofErr w:type="gramEnd"/>
-      <w:r>
-        <w:rPr>
-          <w:lang w:val="en-US"/>
-        </w:rPr>
-        <w:t xml:space="preserve"> moves quickly and gets everywhere, but you can never catch it.</w:t>
+      <w:r>
+        <w:rPr>
+          <w:lang w:val="en-US"/>
+        </w:rPr>
+        <w:t>It moves quickly and gets everywhere, but you can never catch it.</w:t>
       </w:r>
     </w:p>
     <w:p>
@@ -2813,19 +2719,11 @@
         </w:rPr>
         <w:t xml:space="preserve"> </w:t>
       </w:r>
-      <w:proofErr w:type="spellStart"/>
-      <w:r>
-        <w:rPr>
-          <w:lang w:val="en-US"/>
-        </w:rPr>
-        <w:t>doubler</w:t>
-      </w:r>
-      <w:proofErr w:type="spellEnd"/>
-      <w:r>
-        <w:rPr>
-          <w:lang w:val="en-US"/>
-        </w:rPr>
-        <w:t xml:space="preserve"> (</w:t>
+      <w:r>
+        <w:rPr>
+          <w:lang w:val="en-US"/>
+        </w:rPr>
+        <w:t>doubler (</w:t>
       </w:r>
       <w:r>
         <w:rPr>
@@ -3077,21 +2975,7 @@
         <w:rPr>
           <w:lang w:val="en-US"/>
         </w:rPr>
-        <w:t xml:space="preserve"> </w:t>
-      </w:r>
-      <w:proofErr w:type="gramStart"/>
-      <w:r>
-        <w:rPr>
-          <w:lang w:val="en-US"/>
-        </w:rPr>
-        <w:t>once in a while</w:t>
-      </w:r>
-      <w:proofErr w:type="gramEnd"/>
-      <w:r>
-        <w:rPr>
-          <w:lang w:val="en-US"/>
-        </w:rPr>
-        <w:t xml:space="preserve"> they make noise, blasting away any threats near them.</w:t>
+        <w:t xml:space="preserve"> once in a while they make noise, blasting away any threats near them.</w:t>
       </w:r>
     </w:p>
     <w:p>
@@ -3310,21 +3194,7 @@
         <w:rPr>
           <w:lang w:val="en-US"/>
         </w:rPr>
-        <w:t xml:space="preserve">Because they eat their own species, and are rather big to begin with, they can quickly </w:t>
-      </w:r>
-      <w:proofErr w:type="gramStart"/>
-      <w:r>
-        <w:rPr>
-          <w:lang w:val="en-US"/>
-        </w:rPr>
-        <w:t>grow in size</w:t>
-      </w:r>
-      <w:proofErr w:type="gramEnd"/>
-      <w:r>
-        <w:rPr>
-          <w:lang w:val="en-US"/>
-        </w:rPr>
-        <w:t>.</w:t>
+        <w:t>Because they eat their own species, and are rather big to begin with, they can quickly grow in size.</w:t>
       </w:r>
     </w:p>
     <w:p>
@@ -3366,13 +3236,7 @@
         <w:rPr>
           <w:lang w:val="en-US"/>
         </w:rPr>
-        <w:t xml:space="preserve"> </w:t>
-      </w:r>
-      <w:r>
-        <w:rPr>
-          <w:lang w:val="en-US"/>
-        </w:rPr>
-        <w:t>6</w:t>
+        <w:t xml:space="preserve"> 6</w:t>
       </w:r>
     </w:p>
     <w:p>
@@ -3481,21 +3345,7 @@
         <w:rPr>
           <w:lang w:val="en-US"/>
         </w:rPr>
-        <w:t xml:space="preserve">I chose beetles for this as they are known to have a </w:t>
-      </w:r>
-      <w:proofErr w:type="gramStart"/>
-      <w:r>
-        <w:rPr>
-          <w:lang w:val="en-US"/>
-        </w:rPr>
-        <w:t>really hard</w:t>
-      </w:r>
-      <w:proofErr w:type="gramEnd"/>
-      <w:r>
-        <w:rPr>
-          <w:lang w:val="en-US"/>
-        </w:rPr>
-        <w:t xml:space="preserve"> shell that looks </w:t>
+        <w:t xml:space="preserve">I chose beetles for this as they are known to have a really hard shell that looks </w:t>
       </w:r>
       <w:r>
         <w:rPr>
@@ -3551,13 +3401,7 @@
         <w:rPr>
           <w:lang w:val="en-US"/>
         </w:rPr>
-        <w:t xml:space="preserve"> </w:t>
-      </w:r>
-      <w:r>
-        <w:rPr>
-          <w:lang w:val="en-US"/>
-        </w:rPr>
-        <w:t>1</w:t>
+        <w:t xml:space="preserve"> 1</w:t>
       </w:r>
     </w:p>
     <w:p>
@@ -3745,13 +3589,7 @@
         <w:rPr>
           <w:lang w:val="en-US"/>
         </w:rPr>
-        <w:t>Regular</w:t>
-      </w:r>
-      <w:r>
-        <w:rPr>
-          <w:lang w:val="en-US"/>
-        </w:rPr>
-        <w:t xml:space="preserve"> Fruit Fly</w:t>
+        <w:t>Regular Fruit Fly</w:t>
       </w:r>
     </w:p>
     <w:p>
@@ -4033,21 +3871,7 @@
         <w:rPr>
           <w:lang w:val="en-US"/>
         </w:rPr>
-        <w:t xml:space="preserve"> </w:t>
-      </w:r>
-      <w:proofErr w:type="spellStart"/>
-      <w:r>
-        <w:rPr>
-          <w:lang w:val="en-US"/>
-        </w:rPr>
-        <w:t>slowy</w:t>
-      </w:r>
-      <w:proofErr w:type="spellEnd"/>
-      <w:r>
-        <w:rPr>
-          <w:lang w:val="en-US"/>
-        </w:rPr>
-        <w:t xml:space="preserve"> (</w:t>
+        <w:t xml:space="preserve"> slowy (</w:t>
       </w:r>
       <w:r>
         <w:rPr>
@@ -4241,21 +4065,7 @@
         <w:rPr>
           <w:lang w:val="en-US"/>
         </w:rPr>
-        <w:t xml:space="preserve">The idea is </w:t>
-      </w:r>
-      <w:proofErr w:type="gramStart"/>
-      <w:r>
-        <w:rPr>
-          <w:lang w:val="en-US"/>
-        </w:rPr>
-        <w:t>similar to</w:t>
-      </w:r>
-      <w:proofErr w:type="gramEnd"/>
-      <w:r>
-        <w:rPr>
-          <w:lang w:val="en-US"/>
-        </w:rPr>
-        <w:t xml:space="preserve"> the “slowdown”: it hovers near edges, and as bugs cannot jump away, it’s easy for them to catch you on their silk.</w:t>
+        <w:t>The idea is similar to the “slowdown”: it hovers near edges, and as bugs cannot jump away, it’s easy for them to catch you on their silk.</w:t>
       </w:r>
     </w:p>
     <w:p>
@@ -4495,14 +4305,12 @@
           <w:strike/>
         </w:rPr>
       </w:pPr>
-      <w:proofErr w:type="spellStart"/>
       <w:r>
         <w:rPr>
           <w:strike/>
         </w:rPr>
         <w:t>Locusts</w:t>
       </w:r>
-      <w:proofErr w:type="spellEnd"/>
     </w:p>
     <w:p>
       <w:pPr>
@@ -4530,11 +4338,9 @@
           <w:numId w:val="18"/>
         </w:numPr>
       </w:pPr>
-      <w:proofErr w:type="spellStart"/>
       <w:r>
         <w:t>Mealworms</w:t>
       </w:r>
-      <w:proofErr w:type="spellEnd"/>
     </w:p>
     <w:p>
       <w:pPr>
@@ -4545,13 +4351,8 @@
       </w:pPr>
       <w:r>
         <w:lastRenderedPageBreak/>
-        <w:t xml:space="preserve">Small </w:t>
-      </w:r>
-      <w:proofErr w:type="spellStart"/>
-      <w:r>
-        <w:t>Caterpillars</w:t>
-      </w:r>
-      <w:proofErr w:type="spellEnd"/>
+        <w:t>Small Caterpillars</w:t>
+      </w:r>
     </w:p>
     <w:p>
       <w:pPr>
@@ -4560,19 +4361,9 @@
           <w:numId w:val="18"/>
         </w:numPr>
       </w:pPr>
-      <w:proofErr w:type="spellStart"/>
-      <w:r>
-        <w:t>Flightless</w:t>
-      </w:r>
-      <w:proofErr w:type="spellEnd"/>
-      <w:r>
-        <w:t xml:space="preserve"> Fruit </w:t>
-      </w:r>
-      <w:proofErr w:type="spellStart"/>
-      <w:r>
-        <w:t>Flies</w:t>
-      </w:r>
-      <w:proofErr w:type="spellEnd"/>
+      <w:r>
+        <w:t>Flightless Fruit Flies</w:t>
+      </w:r>
     </w:p>
     <w:p>
       <w:pPr>
@@ -4605,11 +4396,9 @@
           <w:numId w:val="15"/>
         </w:numPr>
       </w:pPr>
-      <w:proofErr w:type="spellStart"/>
       <w:r>
         <w:t>Flies</w:t>
       </w:r>
-      <w:proofErr w:type="spellEnd"/>
     </w:p>
     <w:p>
       <w:pPr>
@@ -4618,11 +4407,9 @@
           <w:numId w:val="15"/>
         </w:numPr>
       </w:pPr>
-      <w:proofErr w:type="spellStart"/>
       <w:r>
         <w:t>Butterflies</w:t>
       </w:r>
-      <w:proofErr w:type="spellEnd"/>
     </w:p>
     <w:p>
       <w:pPr>
@@ -4631,11 +4418,9 @@
           <w:numId w:val="15"/>
         </w:numPr>
       </w:pPr>
-      <w:proofErr w:type="spellStart"/>
       <w:r>
         <w:t>Mosquitos</w:t>
       </w:r>
-      <w:proofErr w:type="spellEnd"/>
     </w:p>
     <w:p>
       <w:pPr>
@@ -4644,11 +4429,9 @@
           <w:numId w:val="15"/>
         </w:numPr>
       </w:pPr>
-      <w:proofErr w:type="spellStart"/>
       <w:r>
         <w:t>Moths</w:t>
       </w:r>
-      <w:proofErr w:type="spellEnd"/>
     </w:p>
     <w:p>
       <w:pPr>
@@ -4657,11 +4440,9 @@
           <w:numId w:val="15"/>
         </w:numPr>
       </w:pPr>
-      <w:proofErr w:type="spellStart"/>
       <w:r>
         <w:t>Bees</w:t>
       </w:r>
-      <w:proofErr w:type="spellEnd"/>
     </w:p>
     <w:p>
       <w:pPr>
@@ -4673,14 +4454,12 @@
           <w:strike/>
         </w:rPr>
       </w:pPr>
-      <w:proofErr w:type="spellStart"/>
       <w:r>
         <w:rPr>
           <w:strike/>
         </w:rPr>
         <w:t>Wasp</w:t>
       </w:r>
-      <w:proofErr w:type="spellEnd"/>
     </w:p>
     <w:p>
       <w:pPr>
@@ -4689,11 +4468,9 @@
           <w:numId w:val="15"/>
         </w:numPr>
       </w:pPr>
-      <w:proofErr w:type="spellStart"/>
       <w:r>
         <w:t>Hornets</w:t>
       </w:r>
-      <w:proofErr w:type="spellEnd"/>
     </w:p>
     <w:p>
       <w:pPr>
@@ -4702,11 +4479,9 @@
           <w:numId w:val="15"/>
         </w:numPr>
       </w:pPr>
-      <w:proofErr w:type="spellStart"/>
       <w:r>
         <w:t>Gnats</w:t>
       </w:r>
-      <w:proofErr w:type="spellEnd"/>
     </w:p>
     <w:p>
       <w:pPr>
@@ -4716,13 +4491,8 @@
         </w:numPr>
       </w:pPr>
       <w:r>
-        <w:t xml:space="preserve">Fruit </w:t>
-      </w:r>
-      <w:proofErr w:type="spellStart"/>
-      <w:r>
-        <w:t>Flies</w:t>
-      </w:r>
-      <w:proofErr w:type="spellEnd"/>
+        <w:t>Fruit Flies</w:t>
+      </w:r>
     </w:p>
     <w:p>
       <w:pPr>
@@ -4928,21 +4698,7 @@
         <w:rPr>
           <w:lang w:val="en-US"/>
         </w:rPr>
-        <w:t xml:space="preserve">. (Mainly female spiders eat the </w:t>
-      </w:r>
-      <w:proofErr w:type="gramStart"/>
-      <w:r>
-        <w:rPr>
-          <w:lang w:val="en-US"/>
-        </w:rPr>
-        <w:t>male, if</w:t>
-      </w:r>
-      <w:proofErr w:type="gramEnd"/>
-      <w:r>
-        <w:rPr>
-          <w:lang w:val="en-US"/>
-        </w:rPr>
-        <w:t xml:space="preserve"> it’s smaller than them.)</w:t>
+        <w:t>. (Mainly female spiders eat the male, if it’s smaller than them.)</w:t>
       </w:r>
     </w:p>
     <w:p>
@@ -5313,21 +5069,7 @@
         <w:rPr>
           <w:lang w:val="en-US"/>
         </w:rPr>
-        <w:t xml:space="preserve"> =&gt; jumping is much cheaper </w:t>
-      </w:r>
-      <w:proofErr w:type="gramStart"/>
-      <w:r>
-        <w:rPr>
-          <w:lang w:val="en-US"/>
-        </w:rPr>
-        <w:t>( =</w:t>
-      </w:r>
-      <w:proofErr w:type="gramEnd"/>
-      <w:r>
-        <w:rPr>
-          <w:lang w:val="en-US"/>
-        </w:rPr>
-        <w:t xml:space="preserve"> costs less silk)</w:t>
+        <w:t xml:space="preserve"> =&gt; jumping is much cheaper ( = costs less silk)</w:t>
       </w:r>
     </w:p>
     <w:p>
@@ -5361,21 +5103,7 @@
         <w:rPr>
           <w:lang w:val="en-US"/>
         </w:rPr>
-        <w:t xml:space="preserve"> =&gt; jumping is more expensive </w:t>
-      </w:r>
-      <w:proofErr w:type="gramStart"/>
-      <w:r>
-        <w:rPr>
-          <w:lang w:val="en-US"/>
-        </w:rPr>
-        <w:t>( =</w:t>
-      </w:r>
-      <w:proofErr w:type="gramEnd"/>
-      <w:r>
-        <w:rPr>
-          <w:lang w:val="en-US"/>
-        </w:rPr>
-        <w:t xml:space="preserve"> costs more silk)</w:t>
+        <w:t xml:space="preserve"> =&gt; jumping is more expensive ( = costs more silk)</w:t>
       </w:r>
     </w:p>
     <w:p>
@@ -5606,21 +5334,7 @@
         <w:rPr>
           <w:lang w:val="en-US"/>
         </w:rPr>
-        <w:t xml:space="preserve"> =&gt; the more weight you put on this strand </w:t>
-      </w:r>
-      <w:proofErr w:type="gramStart"/>
-      <w:r>
-        <w:rPr>
-          <w:lang w:val="en-US"/>
-        </w:rPr>
-        <w:t>( =</w:t>
-      </w:r>
-      <w:proofErr w:type="gramEnd"/>
-      <w:r>
-        <w:rPr>
-          <w:lang w:val="en-US"/>
-        </w:rPr>
-        <w:t xml:space="preserve"> more entities on there), the more it </w:t>
+        <w:t xml:space="preserve"> =&gt; the more weight you put on this strand ( = more entities on there), the more it </w:t>
       </w:r>
       <w:r>
         <w:rPr>
@@ -5759,7 +5473,6 @@
           <w:lang w:val="en-US"/>
         </w:rPr>
       </w:pPr>
-      <w:proofErr w:type="spellStart"/>
       <w:r>
         <w:rPr>
           <w:b/>
@@ -5768,7 +5481,6 @@
         </w:rPr>
         <w:t>Doubler</w:t>
       </w:r>
-      <w:proofErr w:type="spellEnd"/>
       <w:r>
         <w:rPr>
           <w:lang w:val="en-US"/>
@@ -5975,99 +5687,13 @@
         <w:rPr>
           <w:lang w:val="en-US"/>
         </w:rPr>
-        <w:t xml:space="preserve"> =&gt; add Timer underneath Movement</w:t>
-      </w:r>
-    </w:p>
-    <w:p>
-      <w:pPr>
-        <w:pStyle w:val="ListParagraph"/>
-        <w:numPr>
-          <w:ilvl w:val="1"/>
-          <w:numId w:val="19"/>
-        </w:numPr>
-        <w:rPr>
-          <w:b/>
-          <w:bCs/>
-          <w:lang w:val="en-US"/>
-        </w:rPr>
-      </w:pPr>
-      <w:r>
-        <w:rPr>
-          <w:lang w:val="en-US"/>
-        </w:rPr>
-        <w:t>When it triggers, try random directions until we find an existing edge</w:t>
-      </w:r>
-    </w:p>
-    <w:p>
-      <w:pPr>
-        <w:pStyle w:val="ListParagraph"/>
-        <w:numPr>
-          <w:ilvl w:val="1"/>
-          <w:numId w:val="19"/>
-        </w:numPr>
-        <w:rPr>
-          <w:b/>
-          <w:bCs/>
-          <w:lang w:val="en-US"/>
-        </w:rPr>
-      </w:pPr>
-      <w:r>
-        <w:rPr>
-          <w:lang w:val="en-US"/>
-        </w:rPr>
-        <w:t>Now ask Jumper to tween to our final point on that edge</w:t>
-      </w:r>
-    </w:p>
-    <w:p>
-      <w:pPr>
-        <w:pStyle w:val="ListParagraph"/>
-        <w:numPr>
-          <w:ilvl w:val="1"/>
-          <w:numId w:val="19"/>
-        </w:numPr>
-        <w:rPr>
-          <w:b/>
-          <w:bCs/>
-          <w:lang w:val="en-US"/>
-        </w:rPr>
-      </w:pPr>
-      <w:r>
-        <w:rPr>
-          <w:lang w:val="en-US"/>
-        </w:rPr>
-        <w:t xml:space="preserve">For </w:t>
-      </w:r>
-      <w:r>
-        <w:rPr>
-          <w:b/>
-          <w:bCs/>
-          <w:lang w:val="en-US"/>
-        </w:rPr>
-        <w:t>flying</w:t>
-      </w:r>
-      <w:r>
-        <w:rPr>
-          <w:lang w:val="en-US"/>
-        </w:rPr>
-        <w:t xml:space="preserve"> animals, just pick a random direction </w:t>
-      </w:r>
-      <w:r>
-        <w:rPr>
-          <w:lang w:val="en-US"/>
-        </w:rPr>
-        <w:t xml:space="preserve">(not out of bounds) </w:t>
-      </w:r>
-      <w:r>
-        <w:rPr>
-          <w:lang w:val="en-US"/>
-        </w:rPr>
-        <w:t xml:space="preserve">and tween to </w:t>
-      </w:r>
-      <w:r>
-        <w:rPr>
-          <w:lang w:val="en-US"/>
-        </w:rPr>
-        <w:t>quite some distance ahead</w:t>
+        <w:t xml:space="preserve"> =&gt; </w:t>
+      </w:r>
+      <w:r>
+        <w:rPr>
+          <w:lang w:val="en-US"/>
+        </w:rPr>
+        <w:t>TEST</w:t>
       </w:r>
     </w:p>
     <w:p>
@@ -6093,21 +5719,13 @@
         <w:rPr>
           <w:lang w:val="en-US"/>
         </w:rPr>
-        <w:t xml:space="preserve"> =&gt; create Timer underneath Movement, which is rather quick and calls “</w:t>
-      </w:r>
-      <w:proofErr w:type="spellStart"/>
-      <w:r>
-        <w:rPr>
-          <w:lang w:val="en-US"/>
-        </w:rPr>
-        <w:t>pick_opposite_vec</w:t>
-      </w:r>
-      <w:proofErr w:type="spellEnd"/>
-      <w:r>
-        <w:rPr>
-          <w:lang w:val="en-US"/>
-        </w:rPr>
-        <w:t>”</w:t>
+        <w:t xml:space="preserve"> =&gt; </w:t>
+      </w:r>
+      <w:r>
+        <w:rPr>
+          <w:lang w:val="en-US"/>
+        </w:rPr>
+        <w:t>TEST</w:t>
       </w:r>
     </w:p>
     <w:p>
@@ -6133,7 +5751,13 @@
         <w:rPr>
           <w:lang w:val="en-US"/>
         </w:rPr>
-        <w:t xml:space="preserve"> =&gt; any time we moved, send a signal that subtracts the distance from total =&gt; if below 0, disable moving and start timer for re-enabling (also underneath Movement)</w:t>
+        <w:t xml:space="preserve"> =&gt; </w:t>
+      </w:r>
+      <w:r>
+        <w:rPr>
+          <w:lang w:val="en-US"/>
+        </w:rPr>
+        <w:t>TEST</w:t>
       </w:r>
     </w:p>
     <w:p>
@@ -6173,21 +5797,7 @@
         <w:rPr>
           <w:lang w:val="en-US"/>
         </w:rPr>
-        <w:t xml:space="preserve">Ability to pick different type/number of legs. As well as remove them entirely for flying. (Although some flying things </w:t>
-      </w:r>
-      <w:proofErr w:type="gramStart"/>
-      <w:r>
-        <w:rPr>
-          <w:lang w:val="en-US"/>
-        </w:rPr>
-        <w:t>actually spread</w:t>
-      </w:r>
-      <w:proofErr w:type="gramEnd"/>
-      <w:r>
-        <w:rPr>
-          <w:lang w:val="en-US"/>
-        </w:rPr>
-        <w:t xml:space="preserve"> out their legs, like beetles. Allow that?)</w:t>
+        <w:t>Ability to pick different type/number of legs. As well as remove them entirely for flying. (Although some flying things actually spread out their legs, like beetles. Allow that?)</w:t>
       </w:r>
     </w:p>
     <w:p>
@@ -6241,21 +5851,7 @@
         <w:rPr>
           <w:lang w:val="en-US"/>
         </w:rPr>
-        <w:t xml:space="preserve"> module for this. (</w:t>
-      </w:r>
-      <w:proofErr w:type="gramStart"/>
-      <w:r>
-        <w:rPr>
-          <w:lang w:val="en-US"/>
-        </w:rPr>
-        <w:t>So</w:t>
-      </w:r>
-      <w:proofErr w:type="gramEnd"/>
-      <w:r>
-        <w:rPr>
-          <w:lang w:val="en-US"/>
-        </w:rPr>
-        <w:t xml:space="preserve"> collector really only </w:t>
+        <w:t xml:space="preserve"> module for this. (So collector really only </w:t>
       </w:r>
       <w:r>
         <w:rPr>
@@ -6315,19 +5911,11 @@
           <w:lang w:val="en-US"/>
         </w:rPr>
       </w:pPr>
-      <w:proofErr w:type="spellStart"/>
-      <w:r>
-        <w:rPr>
-          <w:lang w:val="en-US"/>
-        </w:rPr>
-        <w:t>Doubler</w:t>
-      </w:r>
-      <w:proofErr w:type="spellEnd"/>
-      <w:r>
-        <w:rPr>
-          <w:lang w:val="en-US"/>
-        </w:rPr>
-        <w:t xml:space="preserve"> </w:t>
+      <w:r>
+        <w:rPr>
+          <w:lang w:val="en-US"/>
+        </w:rPr>
+        <w:t xml:space="preserve">Doubler </w:t>
       </w:r>
     </w:p>
     <w:p>
@@ -6435,21 +6023,7 @@
         <w:rPr>
           <w:lang w:val="en-US"/>
         </w:rPr>
-        <w:t xml:space="preserve">, which means I’d need to use a </w:t>
-      </w:r>
-      <w:proofErr w:type="spellStart"/>
-      <w:r>
-        <w:rPr>
-          <w:lang w:val="en-US"/>
-        </w:rPr>
-        <w:t>module_update</w:t>
-      </w:r>
-      <w:proofErr w:type="spellEnd"/>
-      <w:r>
-        <w:rPr>
-          <w:lang w:val="en-US"/>
-        </w:rPr>
-        <w:t xml:space="preserve"> in the mover and use </w:t>
+        <w:t xml:space="preserve">, which means I’d need to use a module_update in the mover and use </w:t>
       </w:r>
       <w:r>
         <w:rPr>
@@ -6537,21 +6111,7 @@
         <w:rPr>
           <w:lang w:val="en-US"/>
         </w:rPr>
-        <w:t xml:space="preserve"> (out of our </w:t>
-      </w:r>
-      <w:proofErr w:type="gramStart"/>
-      <w:r>
-        <w:rPr>
-          <w:lang w:val="en-US"/>
-        </w:rPr>
-        <w:t>butt :p</w:t>
-      </w:r>
-      <w:proofErr w:type="gramEnd"/>
-      <w:r>
-        <w:rPr>
-          <w:lang w:val="en-US"/>
-        </w:rPr>
-        <w:t>)</w:t>
+        <w:t xml:space="preserve"> (out of our butt :p)</w:t>
       </w:r>
     </w:p>
     <w:p>
@@ -6645,7 +6205,6 @@
         <w:pStyle w:val="Heading2"/>
       </w:pPr>
       <w:r>
-        <w:lastRenderedPageBreak/>
         <w:t>Optional</w:t>
       </w:r>
     </w:p>
@@ -6815,23 +6374,7 @@
         <w:rPr>
           <w:lang w:val="en-US"/>
         </w:rPr>
-        <w:t xml:space="preserve"> </w:t>
-      </w:r>
-      <w:proofErr w:type="spellStart"/>
-      <w:proofErr w:type="gramStart"/>
-      <w:r>
-        <w:rPr>
-          <w:lang w:val="en-US"/>
-        </w:rPr>
-        <w:t>a</w:t>
-      </w:r>
-      <w:proofErr w:type="spellEnd"/>
-      <w:proofErr w:type="gramEnd"/>
-      <w:r>
-        <w:rPr>
-          <w:lang w:val="en-US"/>
-        </w:rPr>
-        <w:t xml:space="preserve"> </w:t>
+        <w:t xml:space="preserve"> a </w:t>
       </w:r>
       <w:r>
         <w:rPr>
@@ -6927,35 +6470,7 @@
         <w:rPr>
           <w:lang w:val="en-US"/>
         </w:rPr>
-        <w:t xml:space="preserve"> resets. </w:t>
-      </w:r>
-      <w:proofErr w:type="gramStart"/>
-      <w:r>
-        <w:rPr>
-          <w:lang w:val="en-US"/>
-        </w:rPr>
-        <w:t>Each frame,</w:t>
-      </w:r>
-      <w:proofErr w:type="gramEnd"/>
-      <w:r>
-        <w:rPr>
-          <w:lang w:val="en-US"/>
-        </w:rPr>
-        <w:t xml:space="preserve"> check the queued resets. We only allow it to </w:t>
-      </w:r>
-      <w:proofErr w:type="gramStart"/>
-      <w:r>
-        <w:rPr>
-          <w:lang w:val="en-US"/>
-        </w:rPr>
-        <w:t>continue, if</w:t>
-      </w:r>
-      <w:proofErr w:type="gramEnd"/>
-      <w:r>
-        <w:rPr>
-          <w:lang w:val="en-US"/>
-        </w:rPr>
-        <w:t xml:space="preserve"> the surrounding legs are in the right position. </w:t>
+        <w:t xml:space="preserve"> resets. Each frame, check the queued resets. We only allow it to continue, if the surrounding legs are in the right position. </w:t>
       </w:r>
     </w:p>
     <w:p>

</xml_diff>

<commit_message>
Varying legs and antennas, bug fixes here and there, rule changes and ideas
</commit_message>
<xml_diff>
--- a/non_game/[Idea] Game Off (2021).docx
+++ b/non_game/[Idea] Game Off (2021).docx
@@ -373,16 +373,8 @@
         <w:rPr>
           <w:lang w:val="en-US"/>
         </w:rPr>
-        <w:t xml:space="preserve"> both </w:t>
-      </w:r>
-      <w:proofErr w:type="gramStart"/>
-      <w:r>
-        <w:rPr>
-          <w:lang w:val="en-US"/>
-        </w:rPr>
-        <w:t>… )</w:t>
-      </w:r>
-      <w:proofErr w:type="gramEnd"/>
+        <w:t xml:space="preserve"> both … )</w:t>
+      </w:r>
     </w:p>
     <w:p>
       <w:pPr>
@@ -467,7 +459,7 @@
         <w:rPr>
           <w:lang w:val="en-US"/>
         </w:rPr>
-        <w:t xml:space="preserve">If you encounter someone with </w:t>
+        <w:t xml:space="preserve">The more points you have, the </w:t>
       </w:r>
       <w:r>
         <w:rPr>
@@ -475,13 +467,27 @@
           <w:iCs/>
           <w:lang w:val="en-US"/>
         </w:rPr>
-        <w:t>fewer points than you</w:t>
-      </w:r>
-      <w:r>
-        <w:rPr>
-          <w:lang w:val="en-US"/>
-        </w:rPr>
-        <w:t>, you eat them (and gain their point total).</w:t>
+        <w:t>bigger</w:t>
+      </w:r>
+      <w:r>
+        <w:rPr>
+          <w:lang w:val="en-US"/>
+        </w:rPr>
+        <w:t xml:space="preserve"> you are and the </w:t>
+      </w:r>
+      <w:r>
+        <w:rPr>
+          <w:i/>
+          <w:iCs/>
+          <w:lang w:val="en-US"/>
+        </w:rPr>
+        <w:t>slower</w:t>
+      </w:r>
+      <w:r>
+        <w:rPr>
+          <w:lang w:val="en-US"/>
+        </w:rPr>
+        <w:t xml:space="preserve"> you move.</w:t>
       </w:r>
     </w:p>
     <w:p>
@@ -499,13 +505,63 @@
         <w:rPr>
           <w:lang w:val="en-US"/>
         </w:rPr>
-        <w:t>S</w:t>
-      </w:r>
-      <w:r>
-        <w:rPr>
-          <w:lang w:val="en-US"/>
-        </w:rPr>
-        <w:t>pecies do not eat their own kind.</w:t>
+        <w:t xml:space="preserve">If you encounter someone with </w:t>
+      </w:r>
+      <w:r>
+        <w:rPr>
+          <w:i/>
+          <w:iCs/>
+          <w:lang w:val="en-US"/>
+        </w:rPr>
+        <w:t>fewer points than you</w:t>
+      </w:r>
+      <w:r>
+        <w:rPr>
+          <w:lang w:val="en-US"/>
+        </w:rPr>
+        <w:t>, you eat them</w:t>
+      </w:r>
+      <w:r>
+        <w:rPr>
+          <w:lang w:val="en-US"/>
+        </w:rPr>
+        <w:t>.</w:t>
+      </w:r>
+      <w:r>
+        <w:rPr>
+          <w:lang w:val="en-US"/>
+        </w:rPr>
+        <w:t xml:space="preserve"> </w:t>
+      </w:r>
+      <w:r>
+        <w:rPr>
+          <w:lang w:val="en-US"/>
+        </w:rPr>
+        <w:t>(T</w:t>
+      </w:r>
+      <w:r>
+        <w:rPr>
+          <w:lang w:val="en-US"/>
+        </w:rPr>
+        <w:t>heir point</w:t>
+      </w:r>
+      <w:r>
+        <w:rPr>
+          <w:lang w:val="en-US"/>
+        </w:rPr>
+        <w:t>s are added to your</w:t>
+      </w:r>
+      <w:r>
+        <w:rPr>
+          <w:lang w:val="en-US"/>
+        </w:rPr>
+        <w:t xml:space="preserve"> total.</w:t>
+      </w:r>
+      <w:r>
+        <w:rPr>
+          <w:lang w:val="en-US"/>
+        </w:rPr>
+        <w:t>)</w:t>
       </w:r>
     </w:p>
     <w:p>
@@ -523,6 +579,48 @@
         <w:rPr>
           <w:lang w:val="en-US"/>
         </w:rPr>
+        <w:t>S</w:t>
+      </w:r>
+      <w:r>
+        <w:rPr>
+          <w:lang w:val="en-US"/>
+        </w:rPr>
+        <w:t>pecies do not eat their own kind.</w:t>
+      </w:r>
+    </w:p>
+    <w:p>
+      <w:pPr>
+        <w:pStyle w:val="ListParagraph"/>
+        <w:numPr>
+          <w:ilvl w:val="1"/>
+          <w:numId w:val="17"/>
+        </w:numPr>
+        <w:rPr>
+          <w:lang w:val="en-US"/>
+        </w:rPr>
+      </w:pPr>
+      <w:r>
+        <w:rPr>
+          <w:lang w:val="en-US"/>
+        </w:rPr>
+        <w:t>Exception: players can eat other players, but only if the point difference is big enough (&gt;5)</w:t>
+      </w:r>
+    </w:p>
+    <w:p>
+      <w:pPr>
+        <w:pStyle w:val="ListParagraph"/>
+        <w:numPr>
+          <w:ilvl w:val="0"/>
+          <w:numId w:val="17"/>
+        </w:numPr>
+        <w:rPr>
+          <w:lang w:val="en-US"/>
+        </w:rPr>
+      </w:pPr>
+      <w:r>
+        <w:rPr>
+          <w:lang w:val="en-US"/>
+        </w:rPr>
         <w:t>Jumping across the web costs points.</w:t>
       </w:r>
     </w:p>
@@ -591,6 +689,7 @@
         <w:rPr>
           <w:lang w:val="en-US"/>
         </w:rPr>
+        <w:lastRenderedPageBreak/>
         <w:t>All of this is altered, of course, in certain situations (such as entering a certain silk type or eating a creature with a special power).</w:t>
       </w:r>
     </w:p>
@@ -606,7 +705,6 @@
         <w:pStyle w:val="Heading2"/>
       </w:pPr>
       <w:r>
-        <w:lastRenderedPageBreak/>
         <w:t>Movement</w:t>
       </w:r>
     </w:p>
@@ -818,21 +916,7 @@
         <w:rPr>
           <w:lang w:val="en-US"/>
         </w:rPr>
-        <w:t xml:space="preserve">. This is just a point on the web. Visiting </w:t>
-      </w:r>
-      <w:proofErr w:type="gramStart"/>
-      <w:r>
-        <w:rPr>
-          <w:lang w:val="en-US"/>
-        </w:rPr>
-        <w:t>this drains</w:t>
-      </w:r>
-      <w:proofErr w:type="gramEnd"/>
-      <w:r>
-        <w:rPr>
-          <w:lang w:val="en-US"/>
-        </w:rPr>
-        <w:t xml:space="preserve"> your points. </w:t>
+        <w:t xml:space="preserve">. This is just a point on the web. Visiting this drains your points. </w:t>
       </w:r>
       <w:r>
         <w:rPr>
@@ -1212,27 +1296,14 @@
           <w:bCs/>
           <w:lang w:val="en-US"/>
         </w:rPr>
+        <w:lastRenderedPageBreak/>
         <w:t>IDEA:</w:t>
       </w:r>
       <w:r>
         <w:rPr>
           <w:lang w:val="en-US"/>
         </w:rPr>
-        <w:t xml:space="preserve"> The title “</w:t>
-      </w:r>
-      <w:proofErr w:type="spellStart"/>
-      <w:r>
-        <w:rPr>
-          <w:lang w:val="en-US"/>
-        </w:rPr>
-        <w:t>Windowsilk</w:t>
-      </w:r>
-      <w:proofErr w:type="spellEnd"/>
-      <w:r>
-        <w:rPr>
-          <w:lang w:val="en-US"/>
-        </w:rPr>
-        <w:t xml:space="preserve">” comes from the first arena, where you’re building the web on top of a window. Regularly, bugs just </w:t>
+        <w:t xml:space="preserve"> The title “Windowsilk” comes from the first arena, where you’re building the web on top of a window. Regularly, bugs just </w:t>
       </w:r>
       <w:r>
         <w:rPr>
@@ -1307,7 +1378,6 @@
           <w:bCs/>
           <w:lang w:val="en-US"/>
         </w:rPr>
-        <w:lastRenderedPageBreak/>
         <w:t>IDEA:</w:t>
       </w:r>
       <w:r>
@@ -1379,21 +1449,7 @@
         <w:rPr>
           <w:lang w:val="en-US"/>
         </w:rPr>
-        <w:t xml:space="preserve"> The “fungus” / “virus” idea =&gt; it starts somewhere on the web, and then just grows and grows, unless you’re able to stop it. (Cut off the </w:t>
-      </w:r>
-      <w:proofErr w:type="gramStart"/>
-      <w:r>
-        <w:rPr>
-          <w:lang w:val="en-US"/>
-        </w:rPr>
-        <w:t>edge, or</w:t>
-      </w:r>
-      <w:proofErr w:type="gramEnd"/>
-      <w:r>
-        <w:rPr>
-          <w:lang w:val="en-US"/>
-        </w:rPr>
-        <w:t xml:space="preserve"> use some powerup against it.)</w:t>
+        <w:t xml:space="preserve"> The “fungus” / “virus” idea =&gt; it starts somewhere on the web, and then just grows and grows, unless you’re able to stop it. (Cut off the edge, or use some powerup against it.)</w:t>
       </w:r>
     </w:p>
     <w:p>
@@ -1544,21 +1600,7 @@
         <w:rPr>
           <w:lang w:val="en-US"/>
         </w:rPr>
-        <w:t xml:space="preserve"> by things such as wind or water, and are thus </w:t>
-      </w:r>
-      <w:proofErr w:type="spellStart"/>
-      <w:r>
-        <w:rPr>
-          <w:lang w:val="en-US"/>
-        </w:rPr>
-        <w:t>KinematicBodies</w:t>
-      </w:r>
-      <w:proofErr w:type="spellEnd"/>
-      <w:r>
-        <w:rPr>
-          <w:lang w:val="en-US"/>
-        </w:rPr>
-        <w:t xml:space="preserve"> that collide with each other)</w:t>
+        <w:t xml:space="preserve"> by things such as wind or water, and are thus KinematicBodies that collide with each other)</w:t>
       </w:r>
     </w:p>
     <w:p>
@@ -2060,21 +2102,7 @@
         <w:rPr>
           <w:lang w:val="en-US"/>
         </w:rPr>
-        <w:t xml:space="preserve">This is the backbone of the game. They are quite easy to catch and appear </w:t>
-      </w:r>
-      <w:proofErr w:type="gramStart"/>
-      <w:r>
-        <w:rPr>
-          <w:lang w:val="en-US"/>
-        </w:rPr>
-        <w:t>often, but</w:t>
-      </w:r>
-      <w:proofErr w:type="gramEnd"/>
-      <w:r>
-        <w:rPr>
-          <w:lang w:val="en-US"/>
-        </w:rPr>
-        <w:t xml:space="preserve"> do nothing special and will not be enough in the long run.</w:t>
+        <w:t>This is the backbone of the game. They are quite easy to catch and appear often, but do nothing special and will not be enough in the long run.</w:t>
       </w:r>
     </w:p>
     <w:p>
@@ -2273,16 +2301,8 @@
         <w:rPr>
           <w:lang w:val="en-US"/>
         </w:rPr>
-        <w:t xml:space="preserve">And yes, “flea” sounds like “flee”, hopefully it helps people remember what they </w:t>
-      </w:r>
-      <w:proofErr w:type="gramStart"/>
-      <w:r>
-        <w:rPr>
-          <w:lang w:val="en-US"/>
-        </w:rPr>
-        <w:t>do :p</w:t>
-      </w:r>
-      <w:proofErr w:type="gramEnd"/>
+        <w:t>And yes, “flea” sounds like “flee”, hopefully it helps people remember what they do :p</w:t>
+      </w:r>
     </w:p>
     <w:p>
       <w:pPr>
@@ -2805,19 +2825,11 @@
         </w:rPr>
         <w:t xml:space="preserve"> </w:t>
       </w:r>
-      <w:proofErr w:type="spellStart"/>
-      <w:r>
-        <w:rPr>
-          <w:lang w:val="en-US"/>
-        </w:rPr>
-        <w:t>doubler</w:t>
-      </w:r>
-      <w:proofErr w:type="spellEnd"/>
-      <w:r>
-        <w:rPr>
-          <w:lang w:val="en-US"/>
-        </w:rPr>
-        <w:t xml:space="preserve"> (</w:t>
+      <w:r>
+        <w:rPr>
+          <w:lang w:val="en-US"/>
+        </w:rPr>
+        <w:t>doubler (</w:t>
       </w:r>
       <w:r>
         <w:rPr>
@@ -3069,21 +3081,7 @@
         <w:rPr>
           <w:lang w:val="en-US"/>
         </w:rPr>
-        <w:t xml:space="preserve"> </w:t>
-      </w:r>
-      <w:proofErr w:type="gramStart"/>
-      <w:r>
-        <w:rPr>
-          <w:lang w:val="en-US"/>
-        </w:rPr>
-        <w:t>once in a while</w:t>
-      </w:r>
-      <w:proofErr w:type="gramEnd"/>
-      <w:r>
-        <w:rPr>
-          <w:lang w:val="en-US"/>
-        </w:rPr>
-        <w:t xml:space="preserve"> they make noise, blasting away any threats near them.</w:t>
+        <w:t xml:space="preserve"> once in a while they make noise, blasting away any threats near them.</w:t>
       </w:r>
     </w:p>
     <w:p>
@@ -3302,21 +3300,7 @@
         <w:rPr>
           <w:lang w:val="en-US"/>
         </w:rPr>
-        <w:t xml:space="preserve">Because they eat their own species, and are rather big to begin with, they can quickly </w:t>
-      </w:r>
-      <w:proofErr w:type="gramStart"/>
-      <w:r>
-        <w:rPr>
-          <w:lang w:val="en-US"/>
-        </w:rPr>
-        <w:t>grow in size</w:t>
-      </w:r>
-      <w:proofErr w:type="gramEnd"/>
-      <w:r>
-        <w:rPr>
-          <w:lang w:val="en-US"/>
-        </w:rPr>
-        <w:t>.</w:t>
+        <w:t>Because they eat their own species, and are rather big to begin with, they can quickly grow in size.</w:t>
       </w:r>
     </w:p>
     <w:p>
@@ -3467,21 +3451,7 @@
         <w:rPr>
           <w:lang w:val="en-US"/>
         </w:rPr>
-        <w:t xml:space="preserve">I chose beetles for this as they are known to have a </w:t>
-      </w:r>
-      <w:proofErr w:type="gramStart"/>
-      <w:r>
-        <w:rPr>
-          <w:lang w:val="en-US"/>
-        </w:rPr>
-        <w:t>really hard</w:t>
-      </w:r>
-      <w:proofErr w:type="gramEnd"/>
-      <w:r>
-        <w:rPr>
-          <w:lang w:val="en-US"/>
-        </w:rPr>
-        <w:t xml:space="preserve"> shell that looks </w:t>
+        <w:t xml:space="preserve">I chose beetles for this as they are known to have a really hard shell that looks </w:t>
       </w:r>
       <w:r>
         <w:rPr>
@@ -4007,21 +3977,7 @@
         <w:rPr>
           <w:lang w:val="en-US"/>
         </w:rPr>
-        <w:t xml:space="preserve"> </w:t>
-      </w:r>
-      <w:proofErr w:type="spellStart"/>
-      <w:r>
-        <w:rPr>
-          <w:lang w:val="en-US"/>
-        </w:rPr>
-        <w:t>slowy</w:t>
-      </w:r>
-      <w:proofErr w:type="spellEnd"/>
-      <w:r>
-        <w:rPr>
-          <w:lang w:val="en-US"/>
-        </w:rPr>
-        <w:t xml:space="preserve"> (</w:t>
+        <w:t xml:space="preserve"> slowy (</w:t>
       </w:r>
       <w:r>
         <w:rPr>
@@ -4215,21 +4171,7 @@
         <w:rPr>
           <w:lang w:val="en-US"/>
         </w:rPr>
-        <w:t xml:space="preserve">The idea is </w:t>
-      </w:r>
-      <w:proofErr w:type="gramStart"/>
-      <w:r>
-        <w:rPr>
-          <w:lang w:val="en-US"/>
-        </w:rPr>
-        <w:t>similar to</w:t>
-      </w:r>
-      <w:proofErr w:type="gramEnd"/>
-      <w:r>
-        <w:rPr>
-          <w:lang w:val="en-US"/>
-        </w:rPr>
-        <w:t xml:space="preserve"> the “slowdown”: it hovers near edges, and as bugs cannot jump away, it’s easy for them to catch you on their silk.</w:t>
+        <w:t>The idea is similar to the “slowdown”: it hovers near edges, and as bugs cannot jump away, it’s easy for them to catch you on their silk.</w:t>
       </w:r>
     </w:p>
     <w:p>
@@ -4469,14 +4411,12 @@
           <w:strike/>
         </w:rPr>
       </w:pPr>
-      <w:proofErr w:type="spellStart"/>
       <w:r>
         <w:rPr>
           <w:strike/>
         </w:rPr>
         <w:t>Locusts</w:t>
       </w:r>
-      <w:proofErr w:type="spellEnd"/>
     </w:p>
     <w:p>
       <w:pPr>
@@ -4504,11 +4444,9 @@
           <w:numId w:val="18"/>
         </w:numPr>
       </w:pPr>
-      <w:proofErr w:type="spellStart"/>
       <w:r>
         <w:t>Mealworms</w:t>
       </w:r>
-      <w:proofErr w:type="spellEnd"/>
     </w:p>
     <w:p>
       <w:pPr>
@@ -4519,13 +4457,8 @@
       </w:pPr>
       <w:r>
         <w:lastRenderedPageBreak/>
-        <w:t xml:space="preserve">Small </w:t>
-      </w:r>
-      <w:proofErr w:type="spellStart"/>
-      <w:r>
-        <w:t>Caterpillars</w:t>
-      </w:r>
-      <w:proofErr w:type="spellEnd"/>
+        <w:t>Small Caterpillars</w:t>
+      </w:r>
     </w:p>
     <w:p>
       <w:pPr>
@@ -4534,19 +4467,9 @@
           <w:numId w:val="18"/>
         </w:numPr>
       </w:pPr>
-      <w:proofErr w:type="spellStart"/>
-      <w:r>
-        <w:t>Flightless</w:t>
-      </w:r>
-      <w:proofErr w:type="spellEnd"/>
-      <w:r>
-        <w:t xml:space="preserve"> Fruit </w:t>
-      </w:r>
-      <w:proofErr w:type="spellStart"/>
-      <w:r>
-        <w:t>Flies</w:t>
-      </w:r>
-      <w:proofErr w:type="spellEnd"/>
+      <w:r>
+        <w:t>Flightless Fruit Flies</w:t>
+      </w:r>
     </w:p>
     <w:p>
       <w:pPr>
@@ -4579,11 +4502,9 @@
           <w:numId w:val="15"/>
         </w:numPr>
       </w:pPr>
-      <w:proofErr w:type="spellStart"/>
       <w:r>
         <w:t>Flies</w:t>
       </w:r>
-      <w:proofErr w:type="spellEnd"/>
     </w:p>
     <w:p>
       <w:pPr>
@@ -4592,11 +4513,9 @@
           <w:numId w:val="15"/>
         </w:numPr>
       </w:pPr>
-      <w:proofErr w:type="spellStart"/>
       <w:r>
         <w:t>Butterflies</w:t>
       </w:r>
-      <w:proofErr w:type="spellEnd"/>
     </w:p>
     <w:p>
       <w:pPr>
@@ -4605,11 +4524,9 @@
           <w:numId w:val="15"/>
         </w:numPr>
       </w:pPr>
-      <w:proofErr w:type="spellStart"/>
       <w:r>
         <w:t>Mosquitos</w:t>
       </w:r>
-      <w:proofErr w:type="spellEnd"/>
     </w:p>
     <w:p>
       <w:pPr>
@@ -4618,11 +4535,9 @@
           <w:numId w:val="15"/>
         </w:numPr>
       </w:pPr>
-      <w:proofErr w:type="spellStart"/>
       <w:r>
         <w:t>Moths</w:t>
       </w:r>
-      <w:proofErr w:type="spellEnd"/>
     </w:p>
     <w:p>
       <w:pPr>
@@ -4631,11 +4546,9 @@
           <w:numId w:val="15"/>
         </w:numPr>
       </w:pPr>
-      <w:proofErr w:type="spellStart"/>
       <w:r>
         <w:t>Bees</w:t>
       </w:r>
-      <w:proofErr w:type="spellEnd"/>
     </w:p>
     <w:p>
       <w:pPr>
@@ -4647,14 +4560,12 @@
           <w:strike/>
         </w:rPr>
       </w:pPr>
-      <w:proofErr w:type="spellStart"/>
       <w:r>
         <w:rPr>
           <w:strike/>
         </w:rPr>
         <w:t>Wasp</w:t>
       </w:r>
-      <w:proofErr w:type="spellEnd"/>
     </w:p>
     <w:p>
       <w:pPr>
@@ -4663,11 +4574,9 @@
           <w:numId w:val="15"/>
         </w:numPr>
       </w:pPr>
-      <w:proofErr w:type="spellStart"/>
       <w:r>
         <w:t>Hornets</w:t>
       </w:r>
-      <w:proofErr w:type="spellEnd"/>
     </w:p>
     <w:p>
       <w:pPr>
@@ -4676,11 +4585,9 @@
           <w:numId w:val="15"/>
         </w:numPr>
       </w:pPr>
-      <w:proofErr w:type="spellStart"/>
       <w:r>
         <w:t>Gnats</w:t>
       </w:r>
-      <w:proofErr w:type="spellEnd"/>
     </w:p>
     <w:p>
       <w:pPr>
@@ -4690,13 +4597,8 @@
         </w:numPr>
       </w:pPr>
       <w:r>
-        <w:t xml:space="preserve">Fruit </w:t>
-      </w:r>
-      <w:proofErr w:type="spellStart"/>
-      <w:r>
-        <w:t>Flies</w:t>
-      </w:r>
-      <w:proofErr w:type="spellEnd"/>
+        <w:t>Fruit Flies</w:t>
+      </w:r>
     </w:p>
     <w:p>
       <w:pPr>
@@ -4902,21 +4804,7 @@
         <w:rPr>
           <w:lang w:val="en-US"/>
         </w:rPr>
-        <w:t xml:space="preserve">. (Mainly female spiders eat the </w:t>
-      </w:r>
-      <w:proofErr w:type="gramStart"/>
-      <w:r>
-        <w:rPr>
-          <w:lang w:val="en-US"/>
-        </w:rPr>
-        <w:t>male, if</w:t>
-      </w:r>
-      <w:proofErr w:type="gramEnd"/>
-      <w:r>
-        <w:rPr>
-          <w:lang w:val="en-US"/>
-        </w:rPr>
-        <w:t xml:space="preserve"> it’s smaller than them.)</w:t>
+        <w:t>. (Mainly female spiders eat the male, if it’s smaller than them.)</w:t>
       </w:r>
     </w:p>
     <w:p>
@@ -5287,21 +5175,7 @@
         <w:rPr>
           <w:lang w:val="en-US"/>
         </w:rPr>
-        <w:t xml:space="preserve"> =&gt; jumping is much cheaper </w:t>
-      </w:r>
-      <w:proofErr w:type="gramStart"/>
-      <w:r>
-        <w:rPr>
-          <w:lang w:val="en-US"/>
-        </w:rPr>
-        <w:t>( =</w:t>
-      </w:r>
-      <w:proofErr w:type="gramEnd"/>
-      <w:r>
-        <w:rPr>
-          <w:lang w:val="en-US"/>
-        </w:rPr>
-        <w:t xml:space="preserve"> costs less silk)</w:t>
+        <w:t xml:space="preserve"> =&gt; jumping is much cheaper ( = costs less silk)</w:t>
       </w:r>
     </w:p>
     <w:p>
@@ -5335,21 +5209,7 @@
         <w:rPr>
           <w:lang w:val="en-US"/>
         </w:rPr>
-        <w:t xml:space="preserve"> =&gt; jumping is more expensive </w:t>
-      </w:r>
-      <w:proofErr w:type="gramStart"/>
-      <w:r>
-        <w:rPr>
-          <w:lang w:val="en-US"/>
-        </w:rPr>
-        <w:t>( =</w:t>
-      </w:r>
-      <w:proofErr w:type="gramEnd"/>
-      <w:r>
-        <w:rPr>
-          <w:lang w:val="en-US"/>
-        </w:rPr>
-        <w:t xml:space="preserve"> costs more silk)</w:t>
+        <w:t xml:space="preserve"> =&gt; jumping is more expensive ( = costs more silk)</w:t>
       </w:r>
     </w:p>
     <w:p>
@@ -5580,21 +5440,7 @@
         <w:rPr>
           <w:lang w:val="en-US"/>
         </w:rPr>
-        <w:t xml:space="preserve"> =&gt; the more weight you put on this strand </w:t>
-      </w:r>
-      <w:proofErr w:type="gramStart"/>
-      <w:r>
-        <w:rPr>
-          <w:lang w:val="en-US"/>
-        </w:rPr>
-        <w:t>( =</w:t>
-      </w:r>
-      <w:proofErr w:type="gramEnd"/>
-      <w:r>
-        <w:rPr>
-          <w:lang w:val="en-US"/>
-        </w:rPr>
-        <w:t xml:space="preserve"> more entities on there), the more it </w:t>
+        <w:t xml:space="preserve"> =&gt; the more weight you put on this strand ( = more entities on there), the more it </w:t>
       </w:r>
       <w:r>
         <w:rPr>
@@ -5733,7 +5579,6 @@
           <w:lang w:val="en-US"/>
         </w:rPr>
       </w:pPr>
-      <w:proofErr w:type="spellStart"/>
       <w:r>
         <w:rPr>
           <w:b/>
@@ -5742,7 +5587,6 @@
         </w:rPr>
         <w:t>Doubler</w:t>
       </w:r>
-      <w:proofErr w:type="spellEnd"/>
       <w:r>
         <w:rPr>
           <w:lang w:val="en-US"/>
@@ -5914,7 +5758,7 @@
           <w:bCs/>
           <w:lang w:val="en-US"/>
         </w:rPr>
-        <w:t>General things needed:</w:t>
+        <w:t>Big questions/Bugs:</w:t>
       </w:r>
     </w:p>
     <w:p>
@@ -5922,36 +5766,358 @@
         <w:pStyle w:val="ListParagraph"/>
         <w:numPr>
           <w:ilvl w:val="0"/>
-          <w:numId w:val="24"/>
-        </w:numPr>
-        <w:rPr>
-          <w:lang w:val="en-US"/>
-        </w:rPr>
-      </w:pPr>
-      <w:r>
-        <w:rPr>
-          <w:lang w:val="en-US"/>
-        </w:rPr>
-        <w:t xml:space="preserve">Ability to pick different type/number of legs. As well as remove them entirely for flying. (Although some flying things </w:t>
-      </w:r>
-      <w:proofErr w:type="gramStart"/>
-      <w:r>
-        <w:rPr>
-          <w:lang w:val="en-US"/>
-        </w:rPr>
-        <w:t>actually spread</w:t>
-      </w:r>
-      <w:proofErr w:type="gramEnd"/>
-      <w:r>
-        <w:rPr>
-          <w:lang w:val="en-US"/>
-        </w:rPr>
-        <w:t xml:space="preserve"> out their legs, like beetles. Allow that?)</w:t>
-      </w:r>
-    </w:p>
-    <w:p>
-      <w:pPr>
-        <w:rPr>
+          <w:numId w:val="19"/>
+        </w:numPr>
+        <w:rPr>
+          <w:lang w:val="en-US"/>
+        </w:rPr>
+      </w:pPr>
+      <w:r>
+        <w:rPr>
+          <w:b/>
+          <w:bCs/>
+          <w:lang w:val="en-US"/>
+        </w:rPr>
+        <w:t>Removing entities from edges</w:t>
+      </w:r>
+      <w:r>
+        <w:rPr>
+          <w:lang w:val="en-US"/>
+        </w:rPr>
+        <w:t xml:space="preserve"> (when they die) =&gt; this fails, sometimes, but I don’t know why. </w:t>
+      </w:r>
+    </w:p>
+    <w:p>
+      <w:pPr>
+        <w:pStyle w:val="ListParagraph"/>
+        <w:numPr>
+          <w:ilvl w:val="0"/>
+          <w:numId w:val="19"/>
+        </w:numPr>
+        <w:rPr>
+          <w:lang w:val="en-US"/>
+        </w:rPr>
+      </w:pPr>
+      <w:r>
+        <w:rPr>
+          <w:lang w:val="en-US"/>
+        </w:rPr>
+        <w:t xml:space="preserve">Sometimes, points do still overlap existing edges. (If their distance </w:t>
+      </w:r>
+      <w:r>
+        <w:rPr>
+          <w:i/>
+          <w:iCs/>
+          <w:lang w:val="en-US"/>
+        </w:rPr>
+        <w:t>just</w:t>
+      </w:r>
+      <w:r>
+        <w:rPr>
+          <w:lang w:val="en-US"/>
+        </w:rPr>
+        <w:t xml:space="preserve"> fell short of the edge, but also wasn’t enough to snap them to it.) Fix this? (Do one pass where we collide all points with edges, then move them away if so.)</w:t>
+      </w:r>
+    </w:p>
+    <w:p>
+      <w:pPr>
+        <w:pStyle w:val="ListParagraph"/>
+        <w:numPr>
+          <w:ilvl w:val="1"/>
+          <w:numId w:val="19"/>
+        </w:numPr>
+        <w:rPr>
+          <w:lang w:val="en-US"/>
+        </w:rPr>
+      </w:pPr>
+      <w:r>
+        <w:rPr>
+          <w:lang w:val="en-US"/>
+        </w:rPr>
+        <w:t xml:space="preserve">Anytime an edge is changed, detect all points within its radius. </w:t>
+      </w:r>
+    </w:p>
+    <w:p>
+      <w:pPr>
+        <w:pStyle w:val="ListParagraph"/>
+        <w:numPr>
+          <w:ilvl w:val="1"/>
+          <w:numId w:val="19"/>
+        </w:numPr>
+        <w:rPr>
+          <w:lang w:val="en-US"/>
+        </w:rPr>
+      </w:pPr>
+      <w:r>
+        <w:rPr>
+          <w:lang w:val="en-US"/>
+        </w:rPr>
+        <w:t>For all of those points, detect if they overlap an edge (they’re not connected with). If so, either push them out, or connect them.</w:t>
+      </w:r>
+    </w:p>
+    <w:p>
+      <w:pPr>
+        <w:pStyle w:val="ListParagraph"/>
+        <w:numPr>
+          <w:ilvl w:val="0"/>
+          <w:numId w:val="19"/>
+        </w:numPr>
+        <w:rPr>
+          <w:lang w:val="en-US"/>
+        </w:rPr>
+      </w:pPr>
+      <w:r>
+        <w:rPr>
+          <w:i/>
+          <w:iCs/>
+          <w:lang w:val="en-US"/>
+        </w:rPr>
+        <w:t>Jumping Entities</w:t>
+      </w:r>
+      <w:r>
+        <w:rPr>
+          <w:lang w:val="en-US"/>
+        </w:rPr>
+        <w:t>: can they eat or be eaten?</w:t>
+      </w:r>
+    </w:p>
+    <w:p>
+      <w:pPr>
+        <w:pStyle w:val="ListParagraph"/>
+        <w:numPr>
+          <w:ilvl w:val="1"/>
+          <w:numId w:val="19"/>
+        </w:numPr>
+        <w:rPr>
+          <w:lang w:val="en-US"/>
+        </w:rPr>
+      </w:pPr>
+      <w:r>
+        <w:rPr>
+          <w:lang w:val="en-US"/>
+        </w:rPr>
+        <w:t xml:space="preserve">It is very fun to catch an entity mid-jump. But it also means many entities just </w:t>
+      </w:r>
+      <w:r>
+        <w:rPr>
+          <w:i/>
+          <w:iCs/>
+          <w:lang w:val="en-US"/>
+        </w:rPr>
+        <w:t>throw themselves at you</w:t>
+      </w:r>
+      <w:r>
+        <w:rPr>
+          <w:lang w:val="en-US"/>
+        </w:rPr>
+        <w:t xml:space="preserve"> with their jump.</w:t>
+      </w:r>
+    </w:p>
+    <w:p>
+      <w:pPr>
+        <w:pStyle w:val="ListParagraph"/>
+        <w:numPr>
+          <w:ilvl w:val="1"/>
+          <w:numId w:val="19"/>
+        </w:numPr>
+        <w:rPr>
+          <w:lang w:val="en-US"/>
+        </w:rPr>
+      </w:pPr>
+      <w:r>
+        <w:rPr>
+          <w:lang w:val="en-US"/>
+        </w:rPr>
+        <w:t xml:space="preserve">Solution #1: Jumping entities also first need to </w:t>
+      </w:r>
+      <w:r>
+        <w:rPr>
+          <w:i/>
+          <w:iCs/>
+          <w:lang w:val="en-US"/>
+        </w:rPr>
+        <w:t>rotate</w:t>
+      </w:r>
+      <w:r>
+        <w:rPr>
+          <w:lang w:val="en-US"/>
+        </w:rPr>
+        <w:t xml:space="preserve"> to where they want to jump</w:t>
+      </w:r>
+    </w:p>
+    <w:p>
+      <w:pPr>
+        <w:pStyle w:val="ListParagraph"/>
+        <w:numPr>
+          <w:ilvl w:val="1"/>
+          <w:numId w:val="19"/>
+        </w:numPr>
+        <w:rPr>
+          <w:lang w:val="en-US"/>
+        </w:rPr>
+      </w:pPr>
+      <w:r>
+        <w:rPr>
+          <w:lang w:val="en-US"/>
+        </w:rPr>
+        <w:t xml:space="preserve">Solution #2: Jumping entities </w:t>
+      </w:r>
+      <w:r>
+        <w:rPr>
+          <w:i/>
+          <w:iCs/>
+          <w:lang w:val="en-US"/>
+        </w:rPr>
+        <w:t>also</w:t>
+      </w:r>
+      <w:r>
+        <w:rPr>
+          <w:lang w:val="en-US"/>
+        </w:rPr>
+        <w:t xml:space="preserve"> have a maximum distance, so you know when you’re safe.</w:t>
+      </w:r>
+    </w:p>
+    <w:p>
+      <w:pPr>
+        <w:pStyle w:val="ListParagraph"/>
+        <w:numPr>
+          <w:ilvl w:val="1"/>
+          <w:numId w:val="19"/>
+        </w:numPr>
+        <w:rPr>
+          <w:lang w:val="en-US"/>
+        </w:rPr>
+      </w:pPr>
+      <w:r>
+        <w:rPr>
+          <w:lang w:val="en-US"/>
+        </w:rPr>
+        <w:t>Solution #3: Jumping entities should check for obstacles along their jump. If they exist, they shouldn’t go.</w:t>
+      </w:r>
+      <w:r>
+        <w:rPr>
+          <w:lang w:val="en-US"/>
+        </w:rPr>
+        <w:t xml:space="preserve"> (A raycast that only returns </w:t>
+      </w:r>
+      <w:r>
+        <w:rPr>
+          <w:i/>
+          <w:iCs/>
+          <w:lang w:val="en-US"/>
+        </w:rPr>
+        <w:t>entities</w:t>
+      </w:r>
+      <w:r>
+        <w:rPr>
+          <w:lang w:val="en-US"/>
+        </w:rPr>
+        <w:t>.)</w:t>
+      </w:r>
+    </w:p>
+    <w:p>
+      <w:pPr>
+        <w:pStyle w:val="ListParagraph"/>
+        <w:numPr>
+          <w:ilvl w:val="1"/>
+          <w:numId w:val="19"/>
+        </w:numPr>
+        <w:rPr>
+          <w:lang w:val="en-US"/>
+        </w:rPr>
+      </w:pPr>
+      <w:r>
+        <w:rPr>
+          <w:lang w:val="en-US"/>
+        </w:rPr>
+        <w:t>Solution #</w:t>
+      </w:r>
+      <w:r>
+        <w:rPr>
+          <w:lang w:val="en-US"/>
+        </w:rPr>
+        <w:t>4</w:t>
+      </w:r>
+      <w:r>
+        <w:rPr>
+          <w:lang w:val="en-US"/>
+        </w:rPr>
+        <w:t>: Yes, eating and stuff still happens in mid-air</w:t>
+      </w:r>
+      <w:r>
+        <w:rPr>
+          <w:lang w:val="en-US"/>
+        </w:rPr>
+        <w:t>. In fact, I might need to broaden that range, because now we sometimes miss stuff.</w:t>
+      </w:r>
+    </w:p>
+    <w:p>
+      <w:pPr>
+        <w:pStyle w:val="ListParagraph"/>
+        <w:numPr>
+          <w:ilvl w:val="0"/>
+          <w:numId w:val="19"/>
+        </w:numPr>
+        <w:rPr>
+          <w:lang w:val="en-US"/>
+        </w:rPr>
+      </w:pPr>
+      <w:r>
+        <w:rPr>
+          <w:i/>
+          <w:iCs/>
+          <w:lang w:val="en-US"/>
+        </w:rPr>
+        <w:t>Flying Entities</w:t>
+      </w:r>
+      <w:r>
+        <w:rPr>
+          <w:lang w:val="en-US"/>
+        </w:rPr>
+        <w:t>:</w:t>
+      </w:r>
+    </w:p>
+    <w:p>
+      <w:pPr>
+        <w:pStyle w:val="ListParagraph"/>
+        <w:numPr>
+          <w:ilvl w:val="1"/>
+          <w:numId w:val="19"/>
+        </w:numPr>
+        <w:rPr>
+          <w:lang w:val="en-US"/>
+        </w:rPr>
+      </w:pPr>
+      <w:r>
+        <w:rPr>
+          <w:lang w:val="en-US"/>
+        </w:rPr>
+        <w:t>Get stuck in player-owned silk.</w:t>
+      </w:r>
+    </w:p>
+    <w:p>
+      <w:pPr>
+        <w:pStyle w:val="ListParagraph"/>
+        <w:numPr>
+          <w:ilvl w:val="0"/>
+          <w:numId w:val="19"/>
+        </w:numPr>
+        <w:rPr>
+          <w:lang w:val="en-US"/>
+        </w:rPr>
+      </w:pPr>
+      <w:r>
+        <w:rPr>
+          <w:lang w:val="en-US"/>
+        </w:rPr>
+        <w:t>The fast/slow entities have that as their specialty? (So eating a flea makes you faster for a bit, eating the slow one makes you slower.)</w:t>
+      </w:r>
+    </w:p>
+    <w:p>
+      <w:pPr>
+        <w:rPr>
+          <w:b/>
+          <w:bCs/>
           <w:lang w:val="en-US"/>
         </w:rPr>
       </w:pPr>
@@ -5986,7 +6152,137 @@
         <w:rPr>
           <w:lang w:val="en-US"/>
         </w:rPr>
-        <w:t xml:space="preserve">Create </w:t>
+        <w:t>Noisemaker</w:t>
+      </w:r>
+    </w:p>
+    <w:p>
+      <w:pPr>
+        <w:pStyle w:val="ListParagraph"/>
+        <w:numPr>
+          <w:ilvl w:val="0"/>
+          <w:numId w:val="23"/>
+        </w:numPr>
+        <w:rPr>
+          <w:lang w:val="en-US"/>
+        </w:rPr>
+      </w:pPr>
+      <w:r>
+        <w:rPr>
+          <w:lang w:val="en-US"/>
+        </w:rPr>
+        <w:t>Shield</w:t>
+      </w:r>
+      <w:r>
+        <w:rPr>
+          <w:lang w:val="en-US"/>
+        </w:rPr>
+        <w:t xml:space="preserve"> =&gt; also needs icon and entry</w:t>
+      </w:r>
+    </w:p>
+    <w:p>
+      <w:pPr>
+        <w:rPr>
+          <w:lang w:val="en-US"/>
+        </w:rPr>
+      </w:pPr>
+    </w:p>
+    <w:p>
+      <w:pPr>
+        <w:rPr>
+          <w:lang w:val="en-US"/>
+        </w:rPr>
+      </w:pPr>
+      <w:r>
+        <w:rPr>
+          <w:b/>
+          <w:bCs/>
+          <w:lang w:val="en-US"/>
+        </w:rPr>
+        <w:t>Silk Types</w:t>
+      </w:r>
+    </w:p>
+    <w:p>
+      <w:pPr>
+        <w:pStyle w:val="ListParagraph"/>
+        <w:numPr>
+          <w:ilvl w:val="0"/>
+          <w:numId w:val="22"/>
+        </w:numPr>
+        <w:rPr>
+          <w:lang w:val="en-US"/>
+        </w:rPr>
+      </w:pPr>
+      <w:r>
+        <w:rPr>
+          <w:lang w:val="en-US"/>
+        </w:rPr>
+        <w:t xml:space="preserve">Slippery =&gt; </w:t>
+      </w:r>
+      <w:r>
+        <w:rPr>
+          <w:lang w:val="en-US"/>
+        </w:rPr>
+        <w:t>still not great</w:t>
+      </w:r>
+    </w:p>
+    <w:p>
+      <w:pPr>
+        <w:pStyle w:val="ListParagraph"/>
+        <w:numPr>
+          <w:ilvl w:val="0"/>
+          <w:numId w:val="22"/>
+        </w:numPr>
+        <w:rPr>
+          <w:lang w:val="en-US"/>
+        </w:rPr>
+      </w:pPr>
+      <w:r>
+        <w:rPr>
+          <w:lang w:val="en-US"/>
+        </w:rPr>
+        <w:t>Noisemaker</w:t>
+      </w:r>
+    </w:p>
+    <w:p>
+      <w:pPr>
+        <w:rPr>
+          <w:b/>
+          <w:bCs/>
+          <w:lang w:val="en-US"/>
+        </w:rPr>
+      </w:pPr>
+    </w:p>
+    <w:p>
+      <w:pPr>
+        <w:rPr>
+          <w:lang w:val="en-US"/>
+        </w:rPr>
+      </w:pPr>
+      <w:r>
+        <w:rPr>
+          <w:b/>
+          <w:bCs/>
+          <w:lang w:val="en-US"/>
+        </w:rPr>
+        <w:t>Effects:</w:t>
+      </w:r>
+    </w:p>
+    <w:p>
+      <w:pPr>
+        <w:pStyle w:val="ListParagraph"/>
+        <w:numPr>
+          <w:ilvl w:val="0"/>
+          <w:numId w:val="7"/>
+        </w:numPr>
+        <w:rPr>
+          <w:lang w:val="en-US"/>
+        </w:rPr>
+      </w:pPr>
+      <w:r>
+        <w:rPr>
+          <w:lang w:val="en-US"/>
+        </w:rPr>
+        <w:t xml:space="preserve">When jumping, make the new line appear </w:t>
       </w:r>
       <w:r>
         <w:rPr>
@@ -5994,277 +6290,13 @@
           <w:iCs/>
           <w:lang w:val="en-US"/>
         </w:rPr>
-        <w:t>another</w:t>
-      </w:r>
-      <w:r>
-        <w:rPr>
-          <w:lang w:val="en-US"/>
-        </w:rPr>
-        <w:t xml:space="preserve"> module for this. (</w:t>
-      </w:r>
-      <w:proofErr w:type="gramStart"/>
-      <w:r>
-        <w:rPr>
-          <w:lang w:val="en-US"/>
-        </w:rPr>
-        <w:t>So</w:t>
-      </w:r>
-      <w:proofErr w:type="gramEnd"/>
-      <w:r>
-        <w:rPr>
-          <w:lang w:val="en-US"/>
-        </w:rPr>
-        <w:t xml:space="preserve"> collector really only </w:t>
-      </w:r>
-      <w:r>
-        <w:rPr>
-          <w:i/>
-          <w:iCs/>
-          <w:lang w:val="en-US"/>
-        </w:rPr>
-        <w:t>collects</w:t>
-      </w:r>
-      <w:r>
-        <w:rPr>
-          <w:lang w:val="en-US"/>
-        </w:rPr>
-        <w:t xml:space="preserve">, not </w:t>
-      </w:r>
-      <w:r>
-        <w:rPr>
-          <w:i/>
-          <w:iCs/>
-          <w:lang w:val="en-US"/>
-        </w:rPr>
-        <w:t>executes consistent powerups</w:t>
-      </w:r>
-      <w:r>
-        <w:rPr>
-          <w:lang w:val="en-US"/>
-        </w:rPr>
-        <w:t>.)</w:t>
-      </w:r>
-    </w:p>
-    <w:p>
-      <w:pPr>
-        <w:pStyle w:val="ListParagraph"/>
-        <w:numPr>
-          <w:ilvl w:val="0"/>
-          <w:numId w:val="23"/>
-        </w:numPr>
-        <w:rPr>
-          <w:lang w:val="en-US"/>
-        </w:rPr>
-      </w:pPr>
-      <w:r>
-        <w:rPr>
-          <w:lang w:val="en-US"/>
-        </w:rPr>
-        <w:t>Trampoline</w:t>
-      </w:r>
-    </w:p>
-    <w:p>
-      <w:pPr>
-        <w:pStyle w:val="ListParagraph"/>
-        <w:numPr>
-          <w:ilvl w:val="0"/>
-          <w:numId w:val="23"/>
-        </w:numPr>
-        <w:rPr>
-          <w:lang w:val="en-US"/>
-        </w:rPr>
-      </w:pPr>
-      <w:proofErr w:type="spellStart"/>
-      <w:r>
-        <w:rPr>
-          <w:lang w:val="en-US"/>
-        </w:rPr>
-        <w:t>Doubler</w:t>
-      </w:r>
-      <w:proofErr w:type="spellEnd"/>
-      <w:r>
-        <w:rPr>
-          <w:lang w:val="en-US"/>
-        </w:rPr>
-        <w:t xml:space="preserve"> </w:t>
-      </w:r>
-    </w:p>
-    <w:p>
-      <w:pPr>
-        <w:pStyle w:val="ListParagraph"/>
-        <w:numPr>
-          <w:ilvl w:val="0"/>
-          <w:numId w:val="23"/>
-        </w:numPr>
-        <w:rPr>
-          <w:lang w:val="en-US"/>
-        </w:rPr>
-      </w:pPr>
-      <w:r>
-        <w:rPr>
-          <w:lang w:val="en-US"/>
-        </w:rPr>
-        <w:t>Noisemaker</w:t>
-      </w:r>
-    </w:p>
-    <w:p>
-      <w:pPr>
-        <w:pStyle w:val="ListParagraph"/>
-        <w:numPr>
-          <w:ilvl w:val="0"/>
-          <w:numId w:val="23"/>
-        </w:numPr>
-        <w:rPr>
-          <w:lang w:val="en-US"/>
-        </w:rPr>
-      </w:pPr>
-      <w:r>
-        <w:rPr>
-          <w:lang w:val="en-US"/>
-        </w:rPr>
-        <w:t>Shield</w:t>
-      </w:r>
-    </w:p>
-    <w:p>
-      <w:pPr>
-        <w:pStyle w:val="ListParagraph"/>
-        <w:numPr>
-          <w:ilvl w:val="0"/>
-          <w:numId w:val="23"/>
-        </w:numPr>
-        <w:rPr>
-          <w:lang w:val="en-US"/>
-        </w:rPr>
-      </w:pPr>
-      <w:r>
-        <w:rPr>
-          <w:lang w:val="en-US"/>
-        </w:rPr>
-        <w:t>Erase</w:t>
-      </w:r>
-    </w:p>
-    <w:p>
-      <w:pPr>
-        <w:rPr>
-          <w:lang w:val="en-US"/>
-        </w:rPr>
-      </w:pPr>
-    </w:p>
-    <w:p>
-      <w:pPr>
-        <w:rPr>
-          <w:lang w:val="en-US"/>
-        </w:rPr>
-      </w:pPr>
-      <w:r>
-        <w:rPr>
-          <w:b/>
-          <w:bCs/>
-          <w:lang w:val="en-US"/>
-        </w:rPr>
-        <w:t>Silk Types</w:t>
-      </w:r>
-    </w:p>
-    <w:p>
-      <w:pPr>
-        <w:pStyle w:val="ListParagraph"/>
-        <w:numPr>
-          <w:ilvl w:val="0"/>
-          <w:numId w:val="22"/>
-        </w:numPr>
-        <w:rPr>
-          <w:lang w:val="en-US"/>
-        </w:rPr>
-      </w:pPr>
-      <w:r>
-        <w:rPr>
-          <w:lang w:val="en-US"/>
-        </w:rPr>
-        <w:t xml:space="preserve">Slippery =&gt; doesn’t really work. It needs to keep your </w:t>
-      </w:r>
-      <w:r>
-        <w:rPr>
-          <w:i/>
-          <w:iCs/>
-          <w:lang w:val="en-US"/>
-        </w:rPr>
-        <w:t>momentum</w:t>
-      </w:r>
-      <w:r>
-        <w:rPr>
-          <w:lang w:val="en-US"/>
-        </w:rPr>
-        <w:t xml:space="preserve">, which means I’d need to use a </w:t>
-      </w:r>
-      <w:proofErr w:type="spellStart"/>
-      <w:r>
-        <w:rPr>
-          <w:lang w:val="en-US"/>
-        </w:rPr>
-        <w:t>module_update</w:t>
-      </w:r>
-      <w:proofErr w:type="spellEnd"/>
-      <w:r>
-        <w:rPr>
-          <w:lang w:val="en-US"/>
-        </w:rPr>
-        <w:t xml:space="preserve"> in the mover and use </w:t>
-      </w:r>
-      <w:r>
-        <w:rPr>
-          <w:i/>
-          <w:iCs/>
-          <w:lang w:val="en-US"/>
-        </w:rPr>
-        <w:t>that</w:t>
-      </w:r>
-      <w:r>
-        <w:rPr>
-          <w:lang w:val="en-US"/>
-        </w:rPr>
-        <w:t xml:space="preserve"> for moving.</w:t>
-      </w:r>
-    </w:p>
-    <w:p>
-      <w:pPr>
-        <w:pStyle w:val="ListParagraph"/>
-        <w:numPr>
-          <w:ilvl w:val="0"/>
-          <w:numId w:val="22"/>
-        </w:numPr>
-        <w:rPr>
-          <w:lang w:val="en-US"/>
-        </w:rPr>
-      </w:pPr>
-      <w:r>
-        <w:rPr>
-          <w:lang w:val="en-US"/>
-        </w:rPr>
-        <w:t>Noisemaker</w:t>
-      </w:r>
-    </w:p>
-    <w:p>
-      <w:pPr>
-        <w:rPr>
-          <w:b/>
-          <w:bCs/>
-          <w:lang w:val="en-US"/>
-        </w:rPr>
-      </w:pPr>
-    </w:p>
-    <w:p>
-      <w:pPr>
-        <w:rPr>
-          <w:lang w:val="en-US"/>
-        </w:rPr>
-      </w:pPr>
-      <w:r>
-        <w:rPr>
-          <w:b/>
-          <w:bCs/>
-          <w:lang w:val="en-US"/>
-        </w:rPr>
-        <w:t>Effects:</w:t>
+        <w:t>gradually</w:t>
+      </w:r>
+      <w:r>
+        <w:rPr>
+          <w:lang w:val="en-US"/>
+        </w:rPr>
+        <w:t xml:space="preserve"> (out of our butt :p)</w:t>
       </w:r>
     </w:p>
     <w:p>
@@ -6282,35 +6314,7 @@
         <w:rPr>
           <w:lang w:val="en-US"/>
         </w:rPr>
-        <w:t xml:space="preserve">When jumping, make the new line appear </w:t>
-      </w:r>
-      <w:r>
-        <w:rPr>
-          <w:i/>
-          <w:iCs/>
-          <w:lang w:val="en-US"/>
-        </w:rPr>
-        <w:t>gradually</w:t>
-      </w:r>
-      <w:r>
-        <w:rPr>
-          <w:lang w:val="en-US"/>
-        </w:rPr>
-        <w:t xml:space="preserve"> (out of our </w:t>
-      </w:r>
-      <w:proofErr w:type="gramStart"/>
-      <w:r>
-        <w:rPr>
-          <w:lang w:val="en-US"/>
-        </w:rPr>
-        <w:t>butt :p</w:t>
-      </w:r>
-      <w:proofErr w:type="gramEnd"/>
-      <w:r>
-        <w:rPr>
-          <w:lang w:val="en-US"/>
-        </w:rPr>
-        <w:t>)</w:t>
+        <w:t>When removing lines, do the opposite and make them disappear gradually</w:t>
       </w:r>
     </w:p>
     <w:p>
@@ -6328,7 +6332,7 @@
         <w:rPr>
           <w:lang w:val="en-US"/>
         </w:rPr>
-        <w:t>When removing lines, do the opposite and make them disappear gradually</w:t>
+        <w:t>Dying animation and feedback</w:t>
       </w:r>
     </w:p>
     <w:p>
@@ -6346,25 +6350,13 @@
         <w:rPr>
           <w:lang w:val="en-US"/>
         </w:rPr>
-        <w:t>Dying animation and feedback</w:t>
-      </w:r>
-    </w:p>
-    <w:p>
-      <w:pPr>
-        <w:pStyle w:val="ListParagraph"/>
-        <w:numPr>
-          <w:ilvl w:val="0"/>
-          <w:numId w:val="7"/>
-        </w:numPr>
-        <w:rPr>
-          <w:lang w:val="en-US"/>
-        </w:rPr>
-      </w:pPr>
-      <w:r>
-        <w:rPr>
-          <w:lang w:val="en-US"/>
-        </w:rPr>
         <w:t>Silk change tween</w:t>
+      </w:r>
+      <w:r>
+        <w:rPr>
+          <w:lang w:val="en-US"/>
+        </w:rPr>
+        <w:t xml:space="preserve"> =&gt; maybe a gradual color fade? (like, from one end of the line to the other, it changes)</w:t>
       </w:r>
     </w:p>
     <w:p>
@@ -6573,23 +6565,7 @@
         <w:rPr>
           <w:lang w:val="en-US"/>
         </w:rPr>
-        <w:t xml:space="preserve"> </w:t>
-      </w:r>
-      <w:proofErr w:type="spellStart"/>
-      <w:proofErr w:type="gramStart"/>
-      <w:r>
-        <w:rPr>
-          <w:lang w:val="en-US"/>
-        </w:rPr>
-        <w:t>a</w:t>
-      </w:r>
-      <w:proofErr w:type="spellEnd"/>
-      <w:proofErr w:type="gramEnd"/>
-      <w:r>
-        <w:rPr>
-          <w:lang w:val="en-US"/>
-        </w:rPr>
-        <w:t xml:space="preserve"> </w:t>
+        <w:t xml:space="preserve"> a </w:t>
       </w:r>
       <w:r>
         <w:rPr>
@@ -6671,7 +6647,6 @@
         <w:rPr>
           <w:lang w:val="en-US"/>
         </w:rPr>
-        <w:lastRenderedPageBreak/>
         <w:t xml:space="preserve">Maybe </w:t>
       </w:r>
       <w:r>
@@ -6686,35 +6661,7 @@
         <w:rPr>
           <w:lang w:val="en-US"/>
         </w:rPr>
-        <w:t xml:space="preserve"> resets. </w:t>
-      </w:r>
-      <w:proofErr w:type="gramStart"/>
-      <w:r>
-        <w:rPr>
-          <w:lang w:val="en-US"/>
-        </w:rPr>
-        <w:t>Each frame,</w:t>
-      </w:r>
-      <w:proofErr w:type="gramEnd"/>
-      <w:r>
-        <w:rPr>
-          <w:lang w:val="en-US"/>
-        </w:rPr>
-        <w:t xml:space="preserve"> check the queued resets. We only allow it to </w:t>
-      </w:r>
-      <w:proofErr w:type="gramStart"/>
-      <w:r>
-        <w:rPr>
-          <w:lang w:val="en-US"/>
-        </w:rPr>
-        <w:t>continue, if</w:t>
-      </w:r>
-      <w:proofErr w:type="gramEnd"/>
-      <w:r>
-        <w:rPr>
-          <w:lang w:val="en-US"/>
-        </w:rPr>
-        <w:t xml:space="preserve"> the surrounding legs are in the right position. </w:t>
+        <w:t xml:space="preserve"> resets. Each frame, check the queued resets. We only allow it to continue, if the surrounding legs are in the right position. </w:t>
       </w:r>
     </w:p>
     <w:p>
@@ -9008,7 +8955,7 @@
   <w:abstractNum w:abstractNumId="18" w15:restartNumberingAfterBreak="0">
     <w:nsid w:val="735678F7"/>
     <w:multiLevelType w:val="hybridMultilevel"/>
-    <w:tmpl w:val="CCEE3A1C"/>
+    <w:tmpl w:val="30C2D0AA"/>
     <w:lvl w:ilvl="0" w:tplc="04130001">
       <w:start w:val="1"/>
       <w:numFmt w:val="bullet"/>
@@ -9360,7 +9307,7 @@
         <w:rFonts w:ascii="Symbol" w:hAnsi="Symbol" w:hint="default"/>
       </w:rPr>
     </w:lvl>
-    <w:lvl w:ilvl="1" w:tplc="04130003" w:tentative="1">
+    <w:lvl w:ilvl="1" w:tplc="04130003">
       <w:start w:val="1"/>
       <w:numFmt w:val="bullet"/>
       <w:lvlText w:val="o"/>

</xml_diff>

<commit_message>
Basic bugs implemented, sketches for tutorial/UI, more ideas
</commit_message>
<xml_diff>
--- a/non_game/[Idea] Game Off (2021).docx
+++ b/non_game/[Idea] Game Off (2021).docx
@@ -1303,21 +1303,7 @@
         <w:rPr>
           <w:lang w:val="en-US"/>
         </w:rPr>
-        <w:t xml:space="preserve"> The title “</w:t>
-      </w:r>
-      <w:proofErr w:type="spellStart"/>
-      <w:r>
-        <w:rPr>
-          <w:lang w:val="en-US"/>
-        </w:rPr>
-        <w:t>Windowsilk</w:t>
-      </w:r>
-      <w:proofErr w:type="spellEnd"/>
-      <w:r>
-        <w:rPr>
-          <w:lang w:val="en-US"/>
-        </w:rPr>
-        <w:t xml:space="preserve">” comes from the first arena, where you’re building the web on top of a window. Regularly, bugs just </w:t>
+        <w:t xml:space="preserve"> The title “Windowsilk” comes from the first arena, where you’re building the web on top of a window. Regularly, bugs just </w:t>
       </w:r>
       <w:r>
         <w:rPr>
@@ -1614,21 +1600,7 @@
         <w:rPr>
           <w:lang w:val="en-US"/>
         </w:rPr>
-        <w:t xml:space="preserve"> by things such as wind or water, and are thus </w:t>
-      </w:r>
-      <w:proofErr w:type="spellStart"/>
-      <w:r>
-        <w:rPr>
-          <w:lang w:val="en-US"/>
-        </w:rPr>
-        <w:t>KinematicBodies</w:t>
-      </w:r>
-      <w:proofErr w:type="spellEnd"/>
-      <w:r>
-        <w:rPr>
-          <w:lang w:val="en-US"/>
-        </w:rPr>
-        <w:t xml:space="preserve"> that collide with each other)</w:t>
+        <w:t xml:space="preserve"> by things such as wind or water, and are thus KinematicBodies that collide with each other)</w:t>
       </w:r>
     </w:p>
     <w:p>
@@ -1823,6 +1795,365 @@
     </w:p>
     <w:p>
       <w:pPr>
+        <w:spacing w:after="160" w:line="259" w:lineRule="auto"/>
+        <w:rPr>
+          <w:lang w:val="en-US"/>
+        </w:rPr>
+      </w:pPr>
+      <w:r>
+        <w:rPr>
+          <w:lang w:val="en-US"/>
+        </w:rPr>
+        <w:br w:type="page"/>
+      </w:r>
+    </w:p>
+    <w:p>
+      <w:pPr>
+        <w:pStyle w:val="Heading1"/>
+      </w:pPr>
+      <w:r>
+        <w:lastRenderedPageBreak/>
+        <w:t>Tutorial</w:t>
+      </w:r>
+    </w:p>
+    <w:p>
+      <w:pPr>
+        <w:rPr>
+          <w:lang w:val="en-US"/>
+        </w:rPr>
+      </w:pPr>
+      <w:r>
+        <w:rPr>
+          <w:lang w:val="en-US"/>
+        </w:rPr>
+        <w:t>How are we going to teach this game?</w:t>
+      </w:r>
+    </w:p>
+    <w:p>
+      <w:pPr>
+        <w:rPr>
+          <w:lang w:val="en-US"/>
+        </w:rPr>
+      </w:pPr>
+    </w:p>
+    <w:p>
+      <w:pPr>
+        <w:rPr>
+          <w:lang w:val="en-US"/>
+        </w:rPr>
+      </w:pPr>
+      <w:r>
+        <w:rPr>
+          <w:lang w:val="en-US"/>
+        </w:rPr>
+        <w:t>It’s a simple game with only a few rules. The bugs themselves are completely independent and can be taught/toggled one at a time.</w:t>
+      </w:r>
+    </w:p>
+    <w:p>
+      <w:pPr>
+        <w:rPr>
+          <w:lang w:val="en-US"/>
+        </w:rPr>
+      </w:pPr>
+    </w:p>
+    <w:p>
+      <w:pPr>
+        <w:rPr>
+          <w:lang w:val="en-US"/>
+        </w:rPr>
+      </w:pPr>
+      <w:r>
+        <w:rPr>
+          <w:b/>
+          <w:bCs/>
+          <w:lang w:val="en-US"/>
+        </w:rPr>
+        <w:t>Show objective + main rule any time a round starts</w:t>
+      </w:r>
+      <w:r>
+        <w:rPr>
+          <w:lang w:val="en-US"/>
+        </w:rPr>
+        <w:t>. (This helps any newcomer get the gist and differentiates between different modes.)</w:t>
+      </w:r>
+    </w:p>
+    <w:p>
+      <w:pPr>
+        <w:pStyle w:val="ListParagraph"/>
+        <w:numPr>
+          <w:ilvl w:val="0"/>
+          <w:numId w:val="30"/>
+        </w:numPr>
+        <w:rPr>
+          <w:lang w:val="en-US"/>
+        </w:rPr>
+      </w:pPr>
+      <w:r>
+        <w:rPr>
+          <w:lang w:val="en-US"/>
+        </w:rPr>
+        <w:t>Objective? “Score X points (per player in a team)”</w:t>
+      </w:r>
+    </w:p>
+    <w:p>
+      <w:pPr>
+        <w:pStyle w:val="ListParagraph"/>
+        <w:numPr>
+          <w:ilvl w:val="0"/>
+          <w:numId w:val="30"/>
+        </w:numPr>
+        <w:rPr>
+          <w:lang w:val="en-US"/>
+        </w:rPr>
+      </w:pPr>
+      <w:r>
+        <w:rPr>
+          <w:lang w:val="en-US"/>
+        </w:rPr>
+        <w:t>How? “Eat creatures with less points than you.”</w:t>
+      </w:r>
+    </w:p>
+    <w:p>
+      <w:pPr>
+        <w:rPr>
+          <w:lang w:val="en-US"/>
+        </w:rPr>
+      </w:pPr>
+    </w:p>
+    <w:p>
+      <w:pPr>
+        <w:rPr>
+          <w:lang w:val="en-US"/>
+        </w:rPr>
+      </w:pPr>
+      <w:r>
+        <w:rPr>
+          <w:b/>
+          <w:bCs/>
+          <w:lang w:val="en-US"/>
+        </w:rPr>
+        <w:t>If enabled (which is the default), show interactive tutorial next to players.</w:t>
+      </w:r>
+      <w:r>
+        <w:rPr>
+          <w:lang w:val="en-US"/>
+        </w:rPr>
+        <w:t xml:space="preserve"> </w:t>
+      </w:r>
+    </w:p>
+    <w:p>
+      <w:pPr>
+        <w:pStyle w:val="ListParagraph"/>
+        <w:numPr>
+          <w:ilvl w:val="0"/>
+          <w:numId w:val="29"/>
+        </w:numPr>
+        <w:rPr>
+          <w:lang w:val="en-US"/>
+        </w:rPr>
+      </w:pPr>
+      <w:r>
+        <w:rPr>
+          <w:lang w:val="en-US"/>
+        </w:rPr>
+        <w:t>Move with &lt;these keys&gt;</w:t>
+      </w:r>
+    </w:p>
+    <w:p>
+      <w:pPr>
+        <w:pStyle w:val="ListParagraph"/>
+        <w:numPr>
+          <w:ilvl w:val="0"/>
+          <w:numId w:val="29"/>
+        </w:numPr>
+        <w:rPr>
+          <w:lang w:val="en-US"/>
+        </w:rPr>
+      </w:pPr>
+      <w:r>
+        <w:rPr>
+          <w:lang w:val="en-US"/>
+        </w:rPr>
+        <w:t>Jump with &lt;this button&gt;. Jumping costs points.</w:t>
+      </w:r>
+    </w:p>
+    <w:p>
+      <w:pPr>
+        <w:rPr>
+          <w:lang w:val="en-US"/>
+        </w:rPr>
+      </w:pPr>
+    </w:p>
+    <w:p>
+      <w:pPr>
+        <w:rPr>
+          <w:lang w:val="en-US"/>
+        </w:rPr>
+      </w:pPr>
+      <w:r>
+        <w:rPr>
+          <w:lang w:val="en-US"/>
+        </w:rPr>
+        <w:t xml:space="preserve">In the settings, players can choose which </w:t>
+      </w:r>
+      <w:r>
+        <w:rPr>
+          <w:i/>
+          <w:iCs/>
+          <w:lang w:val="en-US"/>
+        </w:rPr>
+        <w:t>mode, bugs</w:t>
+      </w:r>
+      <w:r>
+        <w:rPr>
+          <w:lang w:val="en-US"/>
+        </w:rPr>
+        <w:t xml:space="preserve"> and </w:t>
+      </w:r>
+      <w:r>
+        <w:rPr>
+          <w:i/>
+          <w:iCs/>
+          <w:lang w:val="en-US"/>
+        </w:rPr>
+        <w:t>bonus rules</w:t>
+      </w:r>
+      <w:r>
+        <w:rPr>
+          <w:lang w:val="en-US"/>
+        </w:rPr>
+        <w:t xml:space="preserve"> to use.</w:t>
+      </w:r>
+    </w:p>
+    <w:p>
+      <w:pPr>
+        <w:rPr>
+          <w:lang w:val="en-US"/>
+        </w:rPr>
+      </w:pPr>
+    </w:p>
+    <w:p>
+      <w:pPr>
+        <w:rPr>
+          <w:lang w:val="en-US"/>
+        </w:rPr>
+      </w:pPr>
+      <w:r>
+        <w:rPr>
+          <w:lang w:val="en-US"/>
+        </w:rPr>
+        <w:t>The bugs are split into “Web Bugs” and “Flying Bugs”. (Otherwise it’s too much on one screen; this is the most obvious categorization.)</w:t>
+      </w:r>
+    </w:p>
+    <w:p>
+      <w:pPr>
+        <w:rPr>
+          <w:lang w:val="en-US"/>
+        </w:rPr>
+      </w:pPr>
+    </w:p>
+    <w:p>
+      <w:pPr>
+        <w:rPr>
+          <w:lang w:val="en-US"/>
+        </w:rPr>
+      </w:pPr>
+      <w:r>
+        <w:rPr>
+          <w:lang w:val="en-US"/>
+        </w:rPr>
+        <w:t>Next to the</w:t>
+      </w:r>
+      <w:r>
+        <w:rPr>
+          <w:lang w:val="en-US"/>
+        </w:rPr>
+        <w:t xml:space="preserve"> selection</w:t>
+      </w:r>
+      <w:r>
+        <w:rPr>
+          <w:lang w:val="en-US"/>
+        </w:rPr>
+        <w:t xml:space="preserve"> grid</w:t>
+      </w:r>
+      <w:r>
+        <w:rPr>
+          <w:lang w:val="en-US"/>
+        </w:rPr>
+        <w:t xml:space="preserve"> is </w:t>
+      </w:r>
+      <w:r>
+        <w:rPr>
+          <w:lang w:val="en-US"/>
+        </w:rPr>
+        <w:t>an image quickly explaining the different elements</w:t>
+      </w:r>
+      <w:r>
+        <w:rPr>
+          <w:lang w:val="en-US"/>
+        </w:rPr>
+        <w:t>:</w:t>
+      </w:r>
+    </w:p>
+    <w:p>
+      <w:pPr>
+        <w:pStyle w:val="ListParagraph"/>
+        <w:numPr>
+          <w:ilvl w:val="0"/>
+          <w:numId w:val="31"/>
+        </w:numPr>
+        <w:rPr>
+          <w:lang w:val="en-US"/>
+        </w:rPr>
+      </w:pPr>
+      <w:r>
+        <w:rPr>
+          <w:lang w:val="en-US"/>
+        </w:rPr>
+        <w:t>Trail = bugs change the edge they are on</w:t>
+      </w:r>
+    </w:p>
+    <w:p>
+      <w:pPr>
+        <w:pStyle w:val="ListParagraph"/>
+        <w:numPr>
+          <w:ilvl w:val="0"/>
+          <w:numId w:val="31"/>
+        </w:numPr>
+        <w:rPr>
+          <w:lang w:val="en-US"/>
+        </w:rPr>
+      </w:pPr>
+      <w:r>
+        <w:rPr>
+          <w:lang w:val="en-US"/>
+        </w:rPr>
+        <w:t>Specialty = some special behavior. When you eat this bug, you temporarily get this behavior as well!</w:t>
+      </w:r>
+    </w:p>
+    <w:p>
+      <w:pPr>
+        <w:rPr>
+          <w:lang w:val="en-US"/>
+        </w:rPr>
+      </w:pPr>
+    </w:p>
+    <w:p>
+      <w:pPr>
+        <w:rPr>
+          <w:lang w:val="en-US"/>
+        </w:rPr>
+      </w:pPr>
+    </w:p>
+    <w:p>
+      <w:pPr>
+        <w:rPr>
+          <w:lang w:val="en-US"/>
+        </w:rPr>
+      </w:pPr>
+    </w:p>
+    <w:p>
+      <w:pPr>
         <w:rPr>
           <w:lang w:val="en-US"/>
         </w:rPr>
@@ -2865,19 +3196,11 @@
         </w:rPr>
         <w:t xml:space="preserve"> </w:t>
       </w:r>
-      <w:proofErr w:type="spellStart"/>
-      <w:r>
-        <w:rPr>
-          <w:lang w:val="en-US"/>
-        </w:rPr>
-        <w:t>doubler</w:t>
-      </w:r>
-      <w:proofErr w:type="spellEnd"/>
-      <w:r>
-        <w:rPr>
-          <w:lang w:val="en-US"/>
-        </w:rPr>
-        <w:t xml:space="preserve"> (</w:t>
+      <w:r>
+        <w:rPr>
+          <w:lang w:val="en-US"/>
+        </w:rPr>
+        <w:t>doubler (</w:t>
       </w:r>
       <w:r>
         <w:rPr>
@@ -3746,13 +4069,7 @@
         <w:rPr>
           <w:lang w:val="en-US"/>
         </w:rPr>
-        <w:t xml:space="preserve"> </w:t>
-      </w:r>
-      <w:r>
-        <w:rPr>
-          <w:lang w:val="en-US"/>
-        </w:rPr>
-        <w:t>?</w:t>
+        <w:t xml:space="preserve"> ?</w:t>
       </w:r>
     </w:p>
     <w:p>
@@ -3882,13 +4199,7 @@
         <w:rPr>
           <w:lang w:val="en-US"/>
         </w:rPr>
-        <w:t>Mealybug</w:t>
-      </w:r>
-      <w:r>
-        <w:rPr>
-          <w:lang w:val="en-US"/>
-        </w:rPr>
-        <w:t xml:space="preserve"> (TO DO)</w:t>
+        <w:t>Mealybug (TO DO)</w:t>
       </w:r>
     </w:p>
     <w:p>
@@ -4049,15 +4360,7 @@
           <w:bCs/>
           <w:lang w:val="en-US"/>
         </w:rPr>
-        <w:t>Points</w:t>
-      </w:r>
-      <w:r>
-        <w:rPr>
-          <w:b/>
-          <w:bCs/>
-          <w:lang w:val="en-US"/>
-        </w:rPr>
-        <w:t>:</w:t>
+        <w:t>Points:</w:t>
       </w:r>
       <w:r>
         <w:rPr>
@@ -4194,13 +4497,7 @@
         <w:rPr>
           <w:lang w:val="en-US"/>
         </w:rPr>
-        <w:t xml:space="preserve"> </w:t>
-      </w:r>
-      <w:r>
-        <w:rPr>
-          <w:lang w:val="en-US"/>
-        </w:rPr>
-        <w:t>2</w:t>
+        <w:t xml:space="preserve"> 2</w:t>
       </w:r>
     </w:p>
     <w:p>
@@ -4221,13 +4518,7 @@
         <w:rPr>
           <w:lang w:val="en-US"/>
         </w:rPr>
-        <w:t xml:space="preserve"> </w:t>
-      </w:r>
-      <w:r>
-        <w:rPr>
-          <w:lang w:val="en-US"/>
-        </w:rPr>
-        <w:t>moves in short sprints (?), low stamina (?)</w:t>
+        <w:t xml:space="preserve"> moves in short sprints (?), low stamina (?)</w:t>
       </w:r>
       <w:r>
         <w:rPr>
@@ -4262,13 +4553,7 @@
         <w:rPr>
           <w:lang w:val="en-US"/>
         </w:rPr>
-        <w:t xml:space="preserve"> </w:t>
-      </w:r>
-      <w:r>
-        <w:rPr>
-          <w:lang w:val="en-US"/>
-        </w:rPr>
-        <w:t>timebomb (edges are destroyed after one visit/several visits)</w:t>
+        <w:t xml:space="preserve"> timebomb (edges are destroyed after one visit/several visits)</w:t>
       </w:r>
     </w:p>
     <w:p>
@@ -4289,13 +4574,7 @@
         <w:rPr>
           <w:lang w:val="en-US"/>
         </w:rPr>
-        <w:t xml:space="preserve"> </w:t>
-      </w:r>
-      <w:r>
-        <w:rPr>
-          <w:lang w:val="en-US"/>
-        </w:rPr>
-        <w:t>fragile =&gt; anytime you exit an edge, it’s destroyed</w:t>
+        <w:t xml:space="preserve"> fragile =&gt; anytime you exit an edge, it’s destroyed</w:t>
       </w:r>
     </w:p>
     <w:p>
@@ -4350,13 +4629,7 @@
         <w:rPr>
           <w:lang w:val="en-US"/>
         </w:rPr>
-        <w:t>Small Caterpillar</w:t>
-      </w:r>
-      <w:r>
-        <w:rPr>
-          <w:lang w:val="en-US"/>
-        </w:rPr>
-        <w:t xml:space="preserve"> </w:t>
+        <w:t xml:space="preserve">Small Caterpillar </w:t>
       </w:r>
       <w:r>
         <w:rPr>
@@ -4404,13 +4677,7 @@
         <w:rPr>
           <w:lang w:val="en-US"/>
         </w:rPr>
-        <w:t xml:space="preserve"> moves</w:t>
-      </w:r>
-      <w:r>
-        <w:rPr>
-          <w:lang w:val="en-US"/>
-        </w:rPr>
-        <w:t xml:space="preserve"> like a worm as well</w:t>
+        <w:t xml:space="preserve"> moves like a worm as well</w:t>
       </w:r>
     </w:p>
     <w:p>
@@ -4520,13 +4787,7 @@
         <w:rPr>
           <w:lang w:val="en-US"/>
         </w:rPr>
-        <w:t xml:space="preserve"> </w:t>
-      </w:r>
-      <w:r>
-        <w:rPr>
-          <w:lang w:val="en-US"/>
-        </w:rPr>
-        <w:t>2</w:t>
+        <w:t xml:space="preserve"> 2</w:t>
       </w:r>
     </w:p>
     <w:p>
@@ -5121,21 +5382,7 @@
         <w:rPr>
           <w:lang w:val="en-US"/>
         </w:rPr>
-        <w:t xml:space="preserve"> </w:t>
-      </w:r>
-      <w:proofErr w:type="spellStart"/>
-      <w:r>
-        <w:rPr>
-          <w:lang w:val="en-US"/>
-        </w:rPr>
-        <w:t>slowy</w:t>
-      </w:r>
-      <w:proofErr w:type="spellEnd"/>
-      <w:r>
-        <w:rPr>
-          <w:lang w:val="en-US"/>
-        </w:rPr>
-        <w:t xml:space="preserve"> (</w:t>
+        <w:t xml:space="preserve"> slowy (</w:t>
       </w:r>
       <w:r>
         <w:rPr>
@@ -5265,15 +5512,7 @@
           <w:bCs/>
           <w:lang w:val="en-US"/>
         </w:rPr>
-        <w:t>Points</w:t>
-      </w:r>
-      <w:r>
-        <w:rPr>
-          <w:b/>
-          <w:bCs/>
-          <w:lang w:val="en-US"/>
-        </w:rPr>
-        <w:t>:</w:t>
+        <w:t>Points:</w:t>
       </w:r>
       <w:r>
         <w:rPr>
@@ -6146,14 +6385,12 @@
           <w:strike/>
         </w:rPr>
       </w:pPr>
-      <w:proofErr w:type="spellStart"/>
       <w:r>
         <w:rPr>
           <w:strike/>
         </w:rPr>
         <w:t>Locusts</w:t>
       </w:r>
-      <w:proofErr w:type="spellEnd"/>
     </w:p>
     <w:p>
       <w:pPr>
@@ -6184,14 +6421,12 @@
           <w:strike/>
         </w:rPr>
       </w:pPr>
-      <w:proofErr w:type="spellStart"/>
       <w:r>
         <w:rPr>
           <w:strike/>
         </w:rPr>
         <w:t>Mealworms</w:t>
       </w:r>
-      <w:proofErr w:type="spellEnd"/>
     </w:p>
     <w:p>
       <w:pPr>
@@ -6207,16 +6442,8 @@
         <w:rPr>
           <w:strike/>
         </w:rPr>
-        <w:t xml:space="preserve">Small </w:t>
-      </w:r>
-      <w:proofErr w:type="spellStart"/>
-      <w:r>
-        <w:rPr>
-          <w:strike/>
-        </w:rPr>
-        <w:t>Caterpillars</w:t>
-      </w:r>
-      <w:proofErr w:type="spellEnd"/>
+        <w:t>Small Caterpillars</w:t>
+      </w:r>
     </w:p>
     <w:p>
       <w:pPr>
@@ -6228,28 +6455,12 @@
           <w:strike/>
         </w:rPr>
       </w:pPr>
-      <w:proofErr w:type="spellStart"/>
       <w:r>
         <w:rPr>
           <w:strike/>
         </w:rPr>
-        <w:t>Flightless</w:t>
-      </w:r>
-      <w:proofErr w:type="spellEnd"/>
-      <w:r>
-        <w:rPr>
-          <w:strike/>
-        </w:rPr>
-        <w:t xml:space="preserve"> Fruit </w:t>
-      </w:r>
-      <w:proofErr w:type="spellStart"/>
-      <w:r>
-        <w:rPr>
-          <w:strike/>
-        </w:rPr>
-        <w:t>Flies</w:t>
-      </w:r>
-      <w:proofErr w:type="spellEnd"/>
+        <w:t>Flightless Fruit Flies</w:t>
+      </w:r>
     </w:p>
     <w:p>
       <w:pPr>
@@ -6261,14 +6472,12 @@
           <w:strike/>
         </w:rPr>
       </w:pPr>
-      <w:proofErr w:type="spellStart"/>
       <w:r>
         <w:rPr>
           <w:strike/>
         </w:rPr>
         <w:t>Aphids</w:t>
       </w:r>
-      <w:proofErr w:type="spellEnd"/>
     </w:p>
     <w:p>
       <w:pPr>
@@ -6280,14 +6489,12 @@
           <w:strike/>
         </w:rPr>
       </w:pPr>
-      <w:proofErr w:type="spellStart"/>
       <w:r>
         <w:rPr>
           <w:strike/>
         </w:rPr>
         <w:t>Mealybugs</w:t>
       </w:r>
-      <w:proofErr w:type="spellEnd"/>
     </w:p>
     <w:p>
       <w:pPr>
@@ -6323,14 +6530,12 @@
           <w:strike/>
         </w:rPr>
       </w:pPr>
-      <w:proofErr w:type="spellStart"/>
       <w:r>
         <w:rPr>
           <w:strike/>
         </w:rPr>
         <w:t>Flies</w:t>
       </w:r>
-      <w:proofErr w:type="spellEnd"/>
     </w:p>
     <w:p>
       <w:pPr>
@@ -6342,14 +6547,12 @@
           <w:strike/>
         </w:rPr>
       </w:pPr>
-      <w:proofErr w:type="spellStart"/>
       <w:r>
         <w:rPr>
           <w:strike/>
         </w:rPr>
         <w:t>Butterflies</w:t>
       </w:r>
-      <w:proofErr w:type="spellEnd"/>
     </w:p>
     <w:p>
       <w:pPr>
@@ -6358,7 +6561,6 @@
           <w:numId w:val="15"/>
         </w:numPr>
       </w:pPr>
-      <w:proofErr w:type="spellStart"/>
       <w:r>
         <w:t>Mosquito</w:t>
       </w:r>
@@ -6368,7 +6570,6 @@
       <w:r>
         <w:t>s</w:t>
       </w:r>
-      <w:proofErr w:type="spellEnd"/>
     </w:p>
     <w:p>
       <w:pPr>
@@ -6380,14 +6581,12 @@
           <w:strike/>
         </w:rPr>
       </w:pPr>
-      <w:proofErr w:type="spellStart"/>
       <w:r>
         <w:rPr>
           <w:strike/>
         </w:rPr>
         <w:t>Moths</w:t>
       </w:r>
-      <w:proofErr w:type="spellEnd"/>
     </w:p>
     <w:p>
       <w:pPr>
@@ -6399,14 +6598,12 @@
           <w:strike/>
         </w:rPr>
       </w:pPr>
-      <w:proofErr w:type="spellStart"/>
       <w:r>
         <w:rPr>
           <w:strike/>
         </w:rPr>
         <w:t>Bees</w:t>
       </w:r>
-      <w:proofErr w:type="spellEnd"/>
     </w:p>
     <w:p>
       <w:pPr>
@@ -6418,14 +6615,12 @@
           <w:strike/>
         </w:rPr>
       </w:pPr>
-      <w:proofErr w:type="spellStart"/>
       <w:r>
         <w:rPr>
           <w:strike/>
         </w:rPr>
         <w:t>Wasp</w:t>
       </w:r>
-      <w:proofErr w:type="spellEnd"/>
     </w:p>
     <w:p>
       <w:pPr>
@@ -6437,14 +6632,12 @@
           <w:strike/>
         </w:rPr>
       </w:pPr>
-      <w:proofErr w:type="spellStart"/>
       <w:r>
         <w:rPr>
           <w:strike/>
         </w:rPr>
         <w:t>Hornets</w:t>
       </w:r>
-      <w:proofErr w:type="spellEnd"/>
     </w:p>
     <w:p>
       <w:pPr>
@@ -6456,14 +6649,12 @@
           <w:strike/>
         </w:rPr>
       </w:pPr>
-      <w:proofErr w:type="spellStart"/>
       <w:r>
         <w:rPr>
           <w:strike/>
         </w:rPr>
         <w:t>Gnats</w:t>
       </w:r>
-      <w:proofErr w:type="spellEnd"/>
     </w:p>
     <w:p>
       <w:pPr>
@@ -6473,15 +6664,7 @@
         </w:numPr>
       </w:pPr>
       <w:r>
-        <w:t>(</w:t>
-      </w:r>
-      <w:proofErr w:type="spellStart"/>
-      <w:r>
-        <w:t>Ladybug</w:t>
-      </w:r>
-      <w:proofErr w:type="spellEnd"/>
-      <w:r>
-        <w:t>?)</w:t>
+        <w:t>(Ladybug?)</w:t>
       </w:r>
     </w:p>
     <w:p>
@@ -6498,16 +6681,8 @@
         <w:rPr>
           <w:strike/>
         </w:rPr>
-        <w:t xml:space="preserve">Fruit </w:t>
-      </w:r>
-      <w:proofErr w:type="spellStart"/>
-      <w:r>
-        <w:rPr>
-          <w:strike/>
-        </w:rPr>
-        <w:t>Flies</w:t>
-      </w:r>
-      <w:proofErr w:type="spellEnd"/>
+        <w:t>Fruit Flies</w:t>
+      </w:r>
     </w:p>
     <w:p>
       <w:pPr>
@@ -7526,7 +7701,6 @@
           <w:lang w:val="en-US"/>
         </w:rPr>
       </w:pPr>
-      <w:proofErr w:type="spellStart"/>
       <w:r>
         <w:rPr>
           <w:b/>
@@ -7535,7 +7709,6 @@
         </w:rPr>
         <w:t>Doubler</w:t>
       </w:r>
-      <w:proofErr w:type="spellEnd"/>
       <w:r>
         <w:rPr>
           <w:lang w:val="en-US"/>
@@ -8093,97 +8266,6 @@
     <w:p>
       <w:pPr>
         <w:rPr>
-          <w:lang w:val="en-US"/>
-        </w:rPr>
-      </w:pPr>
-      <w:r>
-        <w:rPr>
-          <w:b/>
-          <w:bCs/>
-          <w:lang w:val="en-US"/>
-        </w:rPr>
-        <w:t>Entities:</w:t>
-      </w:r>
-    </w:p>
-    <w:p>
-      <w:pPr>
-        <w:pStyle w:val="ListParagraph"/>
-        <w:numPr>
-          <w:ilvl w:val="0"/>
-          <w:numId w:val="26"/>
-        </w:numPr>
-        <w:rPr>
-          <w:lang w:val="en-US"/>
-        </w:rPr>
-      </w:pPr>
-      <w:r>
-        <w:rPr>
-          <w:lang w:val="en-US"/>
-        </w:rPr>
-        <w:t>Actually make “</w:t>
-      </w:r>
-      <w:proofErr w:type="spellStart"/>
-      <w:r>
-        <w:rPr>
-          <w:lang w:val="en-US"/>
-        </w:rPr>
-        <w:t>doubler</w:t>
-      </w:r>
-      <w:proofErr w:type="spellEnd"/>
-      <w:r>
-        <w:rPr>
-          <w:lang w:val="en-US"/>
-        </w:rPr>
-        <w:t>” specialty create new locusts.</w:t>
-      </w:r>
-      <w:r>
-        <w:rPr>
-          <w:lang w:val="en-US"/>
-        </w:rPr>
-        <w:t xml:space="preserve"> </w:t>
-      </w:r>
-      <w:r>
-        <w:rPr>
-          <w:lang w:val="en-US"/>
-        </w:rPr>
-        <w:t>(Spawn a new one, find a position on our current edge near us, initialize it with that position.)</w:t>
-      </w:r>
-    </w:p>
-    <w:p>
-      <w:pPr>
-        <w:pStyle w:val="ListParagraph"/>
-        <w:numPr>
-          <w:ilvl w:val="0"/>
-          <w:numId w:val="26"/>
-        </w:numPr>
-        <w:rPr>
-          <w:lang w:val="en-US"/>
-        </w:rPr>
-      </w:pPr>
-      <w:r>
-        <w:rPr>
-          <w:lang w:val="en-US"/>
-        </w:rPr>
-        <w:t xml:space="preserve">Make “featherlight” work as a specialty =&gt; </w:t>
-      </w:r>
-      <w:r>
-        <w:rPr>
-          <w:i/>
-          <w:iCs/>
-          <w:lang w:val="en-US"/>
-        </w:rPr>
-        <w:t>any</w:t>
-      </w:r>
-      <w:r>
-        <w:rPr>
-          <w:lang w:val="en-US"/>
-        </w:rPr>
-        <w:t xml:space="preserve"> edge we enter will be pulled towards us</w:t>
-      </w:r>
-    </w:p>
-    <w:p>
-      <w:pPr>
-        <w:rPr>
           <w:b/>
           <w:bCs/>
           <w:lang w:val="en-US"/>
@@ -8332,9 +8414,33 @@
       </w:pPr>
       <w:r>
         <w:rPr>
-          <w:lang w:val="en-US"/>
-        </w:rPr>
-        <w:t xml:space="preserve">Sometimes, points do still overlap existing edges. (If their distance </w:t>
+          <w:b/>
+          <w:bCs/>
+          <w:lang w:val="en-US"/>
+        </w:rPr>
+        <w:t>Sometimes, points</w:t>
+      </w:r>
+      <w:r>
+        <w:rPr>
+          <w:b/>
+          <w:bCs/>
+          <w:lang w:val="en-US"/>
+        </w:rPr>
+        <w:t xml:space="preserve">/edges </w:t>
+      </w:r>
+      <w:r>
+        <w:rPr>
+          <w:b/>
+          <w:bCs/>
+          <w:lang w:val="en-US"/>
+        </w:rPr>
+        <w:t>do still overlap existing edges.</w:t>
+      </w:r>
+      <w:r>
+        <w:rPr>
+          <w:lang w:val="en-US"/>
+        </w:rPr>
+        <w:t xml:space="preserve"> (If their distance </w:t>
       </w:r>
       <w:r>
         <w:rPr>
@@ -8386,444 +8492,6 @@
         </w:rPr>
         <w:t>For all of those points, detect if they overlap an edge (they’re not connected with). If so, either push them out, or connect them.</w:t>
       </w:r>
-    </w:p>
-    <w:p>
-      <w:pPr>
-        <w:pStyle w:val="ListParagraph"/>
-        <w:numPr>
-          <w:ilvl w:val="0"/>
-          <w:numId w:val="19"/>
-        </w:numPr>
-        <w:rPr>
-          <w:lang w:val="en-US"/>
-        </w:rPr>
-      </w:pPr>
-      <w:r>
-        <w:rPr>
-          <w:i/>
-          <w:iCs/>
-          <w:lang w:val="en-US"/>
-        </w:rPr>
-        <w:t>Jumping Entities</w:t>
-      </w:r>
-      <w:r>
-        <w:rPr>
-          <w:lang w:val="en-US"/>
-        </w:rPr>
-        <w:t>: can they eat or be eaten?</w:t>
-      </w:r>
-    </w:p>
-    <w:p>
-      <w:pPr>
-        <w:pStyle w:val="ListParagraph"/>
-        <w:numPr>
-          <w:ilvl w:val="1"/>
-          <w:numId w:val="19"/>
-        </w:numPr>
-        <w:rPr>
-          <w:lang w:val="en-US"/>
-        </w:rPr>
-      </w:pPr>
-      <w:r>
-        <w:rPr>
-          <w:lang w:val="en-US"/>
-        </w:rPr>
-        <w:t xml:space="preserve">It is very fun to catch an entity mid-jump. But it also means many entities just </w:t>
-      </w:r>
-      <w:r>
-        <w:rPr>
-          <w:i/>
-          <w:iCs/>
-          <w:lang w:val="en-US"/>
-        </w:rPr>
-        <w:t>throw themselves at you</w:t>
-      </w:r>
-      <w:r>
-        <w:rPr>
-          <w:lang w:val="en-US"/>
-        </w:rPr>
-        <w:t xml:space="preserve"> with their jump.</w:t>
-      </w:r>
-    </w:p>
-    <w:p>
-      <w:pPr>
-        <w:pStyle w:val="ListParagraph"/>
-        <w:numPr>
-          <w:ilvl w:val="1"/>
-          <w:numId w:val="19"/>
-        </w:numPr>
-        <w:rPr>
-          <w:lang w:val="en-US"/>
-        </w:rPr>
-      </w:pPr>
-      <w:r>
-        <w:rPr>
-          <w:lang w:val="en-US"/>
-        </w:rPr>
-        <w:t xml:space="preserve">Solution #1: Jumping entities also first need to </w:t>
-      </w:r>
-      <w:r>
-        <w:rPr>
-          <w:i/>
-          <w:iCs/>
-          <w:lang w:val="en-US"/>
-        </w:rPr>
-        <w:t>rotate</w:t>
-      </w:r>
-      <w:r>
-        <w:rPr>
-          <w:lang w:val="en-US"/>
-        </w:rPr>
-        <w:t xml:space="preserve"> to where they want to jump</w:t>
-      </w:r>
-    </w:p>
-    <w:p>
-      <w:pPr>
-        <w:pStyle w:val="ListParagraph"/>
-        <w:numPr>
-          <w:ilvl w:val="1"/>
-          <w:numId w:val="19"/>
-        </w:numPr>
-        <w:rPr>
-          <w:lang w:val="en-US"/>
-        </w:rPr>
-      </w:pPr>
-      <w:r>
-        <w:rPr>
-          <w:lang w:val="en-US"/>
-        </w:rPr>
-        <w:t xml:space="preserve">Solution #2: Jumping entities </w:t>
-      </w:r>
-      <w:r>
-        <w:rPr>
-          <w:i/>
-          <w:iCs/>
-          <w:lang w:val="en-US"/>
-        </w:rPr>
-        <w:t>also</w:t>
-      </w:r>
-      <w:r>
-        <w:rPr>
-          <w:lang w:val="en-US"/>
-        </w:rPr>
-        <w:t xml:space="preserve"> have a maximum distance, so you know when you’re safe.</w:t>
-      </w:r>
-    </w:p>
-    <w:p>
-      <w:pPr>
-        <w:pStyle w:val="ListParagraph"/>
-        <w:numPr>
-          <w:ilvl w:val="1"/>
-          <w:numId w:val="19"/>
-        </w:numPr>
-        <w:rPr>
-          <w:lang w:val="en-US"/>
-        </w:rPr>
-      </w:pPr>
-      <w:r>
-        <w:rPr>
-          <w:lang w:val="en-US"/>
-        </w:rPr>
-        <w:t>Solution #3: Jumping entities should check for obstacles along their jump. If they exist, they shouldn’t go.</w:t>
-      </w:r>
-      <w:r>
-        <w:rPr>
-          <w:lang w:val="en-US"/>
-        </w:rPr>
-        <w:t xml:space="preserve"> (A </w:t>
-      </w:r>
-      <w:proofErr w:type="spellStart"/>
-      <w:r>
-        <w:rPr>
-          <w:lang w:val="en-US"/>
-        </w:rPr>
-        <w:t>raycast</w:t>
-      </w:r>
-      <w:proofErr w:type="spellEnd"/>
-      <w:r>
-        <w:rPr>
-          <w:lang w:val="en-US"/>
-        </w:rPr>
-        <w:t xml:space="preserve"> that only returns </w:t>
-      </w:r>
-      <w:r>
-        <w:rPr>
-          <w:i/>
-          <w:iCs/>
-          <w:lang w:val="en-US"/>
-        </w:rPr>
-        <w:t>entities</w:t>
-      </w:r>
-      <w:r>
-        <w:rPr>
-          <w:lang w:val="en-US"/>
-        </w:rPr>
-        <w:t>.)</w:t>
-      </w:r>
-    </w:p>
-    <w:p>
-      <w:pPr>
-        <w:pStyle w:val="ListParagraph"/>
-        <w:numPr>
-          <w:ilvl w:val="1"/>
-          <w:numId w:val="19"/>
-        </w:numPr>
-        <w:rPr>
-          <w:lang w:val="en-US"/>
-        </w:rPr>
-      </w:pPr>
-      <w:r>
-        <w:rPr>
-          <w:lang w:val="en-US"/>
-        </w:rPr>
-        <w:t>Solution #</w:t>
-      </w:r>
-      <w:r>
-        <w:rPr>
-          <w:lang w:val="en-US"/>
-        </w:rPr>
-        <w:t>4</w:t>
-      </w:r>
-      <w:r>
-        <w:rPr>
-          <w:lang w:val="en-US"/>
-        </w:rPr>
-        <w:t>: Yes, eating and stuff still happens in mid-air</w:t>
-      </w:r>
-      <w:r>
-        <w:rPr>
-          <w:lang w:val="en-US"/>
-        </w:rPr>
-        <w:t>. In fact, I might need to broaden that range, because now we sometimes miss stuff.</w:t>
-      </w:r>
-    </w:p>
-    <w:p>
-      <w:pPr>
-        <w:pStyle w:val="ListParagraph"/>
-        <w:numPr>
-          <w:ilvl w:val="1"/>
-          <w:numId w:val="19"/>
-        </w:numPr>
-        <w:rPr>
-          <w:lang w:val="en-US"/>
-        </w:rPr>
-      </w:pPr>
-      <w:r>
-        <w:rPr>
-          <w:b/>
-          <w:bCs/>
-          <w:lang w:val="en-US"/>
-        </w:rPr>
-        <w:t>THE ALGORITHM:</w:t>
-      </w:r>
-    </w:p>
-    <w:p>
-      <w:pPr>
-        <w:pStyle w:val="ListParagraph"/>
-        <w:numPr>
-          <w:ilvl w:val="2"/>
-          <w:numId w:val="19"/>
-        </w:numPr>
-        <w:rPr>
-          <w:lang w:val="en-US"/>
-        </w:rPr>
-      </w:pPr>
-      <w:r>
-        <w:rPr>
-          <w:lang w:val="en-US"/>
-        </w:rPr>
-        <w:t xml:space="preserve">Pick a new </w:t>
-      </w:r>
-      <w:proofErr w:type="spellStart"/>
-      <w:r>
-        <w:rPr>
-          <w:lang w:val="en-US"/>
-        </w:rPr>
-        <w:t>vec</w:t>
-      </w:r>
-      <w:proofErr w:type="spellEnd"/>
-      <w:r>
-        <w:rPr>
-          <w:lang w:val="en-US"/>
-        </w:rPr>
-        <w:t>.</w:t>
-      </w:r>
-    </w:p>
-    <w:p>
-      <w:pPr>
-        <w:pStyle w:val="ListParagraph"/>
-        <w:numPr>
-          <w:ilvl w:val="2"/>
-          <w:numId w:val="19"/>
-        </w:numPr>
-        <w:rPr>
-          <w:lang w:val="en-US"/>
-        </w:rPr>
-      </w:pPr>
-      <w:r>
-        <w:rPr>
-          <w:lang w:val="en-US"/>
-        </w:rPr>
-        <w:t>Rotate to it.</w:t>
-      </w:r>
-    </w:p>
-    <w:p>
-      <w:pPr>
-        <w:pStyle w:val="ListParagraph"/>
-        <w:numPr>
-          <w:ilvl w:val="2"/>
-          <w:numId w:val="19"/>
-        </w:numPr>
-        <w:rPr>
-          <w:lang w:val="en-US"/>
-        </w:rPr>
-      </w:pPr>
-      <w:r>
-        <w:rPr>
-          <w:lang w:val="en-US"/>
-        </w:rPr>
-        <w:t xml:space="preserve">When close enough, try to jump. (Check availability with </w:t>
-      </w:r>
-      <w:proofErr w:type="spellStart"/>
-      <w:r>
-        <w:rPr>
-          <w:lang w:val="en-US"/>
-        </w:rPr>
-        <w:t>RayCast</w:t>
-      </w:r>
-      <w:proofErr w:type="spellEnd"/>
-      <w:r>
-        <w:rPr>
-          <w:lang w:val="en-US"/>
-        </w:rPr>
-        <w:t>.)</w:t>
-      </w:r>
-    </w:p>
-    <w:p>
-      <w:pPr>
-        <w:pStyle w:val="ListParagraph"/>
-        <w:numPr>
-          <w:ilvl w:val="3"/>
-          <w:numId w:val="19"/>
-        </w:numPr>
-        <w:rPr>
-          <w:lang w:val="en-US"/>
-        </w:rPr>
-      </w:pPr>
-      <w:r>
-        <w:rPr>
-          <w:lang w:val="en-US"/>
-        </w:rPr>
-        <w:t>If success, jump.</w:t>
-      </w:r>
-    </w:p>
-    <w:p>
-      <w:pPr>
-        <w:pStyle w:val="ListParagraph"/>
-        <w:numPr>
-          <w:ilvl w:val="3"/>
-          <w:numId w:val="19"/>
-        </w:numPr>
-        <w:rPr>
-          <w:lang w:val="en-US"/>
-        </w:rPr>
-      </w:pPr>
-      <w:r>
-        <w:rPr>
-          <w:lang w:val="en-US"/>
-        </w:rPr>
-        <w:t xml:space="preserve">If not, pick a new </w:t>
-      </w:r>
-      <w:proofErr w:type="spellStart"/>
-      <w:r>
-        <w:rPr>
-          <w:lang w:val="en-US"/>
-        </w:rPr>
-        <w:t>vec</w:t>
-      </w:r>
-      <w:proofErr w:type="spellEnd"/>
-      <w:r>
-        <w:rPr>
-          <w:lang w:val="en-US"/>
-        </w:rPr>
-        <w:t>, repeat.</w:t>
-      </w:r>
-    </w:p>
-    <w:p>
-      <w:pPr>
-        <w:rPr>
-          <w:lang w:val="en-US"/>
-        </w:rPr>
-      </w:pPr>
-    </w:p>
-    <w:p>
-      <w:pPr>
-        <w:rPr>
-          <w:lang w:val="en-US"/>
-        </w:rPr>
-      </w:pPr>
-      <w:r>
-        <w:rPr>
-          <w:b/>
-          <w:bCs/>
-          <w:lang w:val="en-US"/>
-        </w:rPr>
-        <w:t xml:space="preserve">Backtracking: </w:t>
-      </w:r>
-      <w:r>
-        <w:rPr>
-          <w:lang w:val="en-US"/>
-        </w:rPr>
-        <w:t>Find</w:t>
-      </w:r>
-      <w:r>
-        <w:rPr>
-          <w:b/>
-          <w:bCs/>
-          <w:lang w:val="en-US"/>
-        </w:rPr>
-        <w:t xml:space="preserve"> </w:t>
-      </w:r>
-      <w:r>
-        <w:rPr>
-          <w:lang w:val="en-US"/>
-        </w:rPr>
-        <w:t>a loose way to discourage</w:t>
-      </w:r>
-      <w:r>
-        <w:rPr>
-          <w:lang w:val="en-US"/>
-        </w:rPr>
-        <w:t xml:space="preserve"> </w:t>
-      </w:r>
-      <w:r>
-        <w:rPr>
-          <w:lang w:val="en-US"/>
-        </w:rPr>
-        <w:t>it</w:t>
-      </w:r>
-      <w:r>
-        <w:rPr>
-          <w:lang w:val="en-US"/>
-        </w:rPr>
-        <w:t xml:space="preserve"> (for entities in general).</w:t>
-      </w:r>
-    </w:p>
-    <w:p>
-      <w:pPr>
-        <w:rPr>
-          <w:lang w:val="en-US"/>
-        </w:rPr>
-      </w:pPr>
-    </w:p>
-    <w:p>
-      <w:pPr>
-        <w:rPr>
-          <w:b/>
-          <w:bCs/>
-          <w:lang w:val="en-US"/>
-        </w:rPr>
-      </w:pPr>
     </w:p>
     <w:p>
       <w:pPr>
@@ -9147,21 +8815,7 @@
         <w:rPr>
           <w:lang w:val="en-US"/>
         </w:rPr>
-        <w:t xml:space="preserve"> </w:t>
-      </w:r>
-      <w:proofErr w:type="spellStart"/>
-      <w:r>
-        <w:rPr>
-          <w:lang w:val="en-US"/>
-        </w:rPr>
-        <w:t>a</w:t>
-      </w:r>
-      <w:proofErr w:type="spellEnd"/>
-      <w:r>
-        <w:rPr>
-          <w:lang w:val="en-US"/>
-        </w:rPr>
-        <w:t xml:space="preserve"> </w:t>
+        <w:t xml:space="preserve"> a </w:t>
       </w:r>
       <w:r>
         <w:rPr>
@@ -9275,6 +8929,7 @@
         <w:rPr>
           <w:lang w:val="en-US"/>
         </w:rPr>
+        <w:lastRenderedPageBreak/>
         <w:t xml:space="preserve">Example: a leg wants to reset. Then the legs before and after it should be reasonably far forward (low distance). The leg on the other side should be reasonably far forward as well. </w:t>
       </w:r>
     </w:p>
@@ -9732,6 +9387,119 @@
     </w:lvl>
   </w:abstractNum>
   <w:abstractNum w:abstractNumId="2" w15:restartNumberingAfterBreak="0">
+    <w:nsid w:val="142D33FF"/>
+    <w:multiLevelType w:val="hybridMultilevel"/>
+    <w:tmpl w:val="D624C4CC"/>
+    <w:lvl w:ilvl="0" w:tplc="04130001">
+      <w:start w:val="1"/>
+      <w:numFmt w:val="bullet"/>
+      <w:lvlText w:val=""/>
+      <w:lvlJc w:val="left"/>
+      <w:pPr>
+        <w:ind w:left="720" w:hanging="360"/>
+      </w:pPr>
+      <w:rPr>
+        <w:rFonts w:ascii="Symbol" w:hAnsi="Symbol" w:hint="default"/>
+      </w:rPr>
+    </w:lvl>
+    <w:lvl w:ilvl="1" w:tplc="04130003" w:tentative="1">
+      <w:start w:val="1"/>
+      <w:numFmt w:val="bullet"/>
+      <w:lvlText w:val="o"/>
+      <w:lvlJc w:val="left"/>
+      <w:pPr>
+        <w:ind w:left="1440" w:hanging="360"/>
+      </w:pPr>
+      <w:rPr>
+        <w:rFonts w:ascii="Courier New" w:hAnsi="Courier New" w:cs="Courier New" w:hint="default"/>
+      </w:rPr>
+    </w:lvl>
+    <w:lvl w:ilvl="2" w:tplc="04130005" w:tentative="1">
+      <w:start w:val="1"/>
+      <w:numFmt w:val="bullet"/>
+      <w:lvlText w:val=""/>
+      <w:lvlJc w:val="left"/>
+      <w:pPr>
+        <w:ind w:left="2160" w:hanging="360"/>
+      </w:pPr>
+      <w:rPr>
+        <w:rFonts w:ascii="Wingdings" w:hAnsi="Wingdings" w:hint="default"/>
+      </w:rPr>
+    </w:lvl>
+    <w:lvl w:ilvl="3" w:tplc="04130001" w:tentative="1">
+      <w:start w:val="1"/>
+      <w:numFmt w:val="bullet"/>
+      <w:lvlText w:val=""/>
+      <w:lvlJc w:val="left"/>
+      <w:pPr>
+        <w:ind w:left="2880" w:hanging="360"/>
+      </w:pPr>
+      <w:rPr>
+        <w:rFonts w:ascii="Symbol" w:hAnsi="Symbol" w:hint="default"/>
+      </w:rPr>
+    </w:lvl>
+    <w:lvl w:ilvl="4" w:tplc="04130003" w:tentative="1">
+      <w:start w:val="1"/>
+      <w:numFmt w:val="bullet"/>
+      <w:lvlText w:val="o"/>
+      <w:lvlJc w:val="left"/>
+      <w:pPr>
+        <w:ind w:left="3600" w:hanging="360"/>
+      </w:pPr>
+      <w:rPr>
+        <w:rFonts w:ascii="Courier New" w:hAnsi="Courier New" w:cs="Courier New" w:hint="default"/>
+      </w:rPr>
+    </w:lvl>
+    <w:lvl w:ilvl="5" w:tplc="04130005" w:tentative="1">
+      <w:start w:val="1"/>
+      <w:numFmt w:val="bullet"/>
+      <w:lvlText w:val=""/>
+      <w:lvlJc w:val="left"/>
+      <w:pPr>
+        <w:ind w:left="4320" w:hanging="360"/>
+      </w:pPr>
+      <w:rPr>
+        <w:rFonts w:ascii="Wingdings" w:hAnsi="Wingdings" w:hint="default"/>
+      </w:rPr>
+    </w:lvl>
+    <w:lvl w:ilvl="6" w:tplc="04130001" w:tentative="1">
+      <w:start w:val="1"/>
+      <w:numFmt w:val="bullet"/>
+      <w:lvlText w:val=""/>
+      <w:lvlJc w:val="left"/>
+      <w:pPr>
+        <w:ind w:left="5040" w:hanging="360"/>
+      </w:pPr>
+      <w:rPr>
+        <w:rFonts w:ascii="Symbol" w:hAnsi="Symbol" w:hint="default"/>
+      </w:rPr>
+    </w:lvl>
+    <w:lvl w:ilvl="7" w:tplc="04130003" w:tentative="1">
+      <w:start w:val="1"/>
+      <w:numFmt w:val="bullet"/>
+      <w:lvlText w:val="o"/>
+      <w:lvlJc w:val="left"/>
+      <w:pPr>
+        <w:ind w:left="5760" w:hanging="360"/>
+      </w:pPr>
+      <w:rPr>
+        <w:rFonts w:ascii="Courier New" w:hAnsi="Courier New" w:cs="Courier New" w:hint="default"/>
+      </w:rPr>
+    </w:lvl>
+    <w:lvl w:ilvl="8" w:tplc="04130005" w:tentative="1">
+      <w:start w:val="1"/>
+      <w:numFmt w:val="bullet"/>
+      <w:lvlText w:val=""/>
+      <w:lvlJc w:val="left"/>
+      <w:pPr>
+        <w:ind w:left="6480" w:hanging="360"/>
+      </w:pPr>
+      <w:rPr>
+        <w:rFonts w:ascii="Wingdings" w:hAnsi="Wingdings" w:hint="default"/>
+      </w:rPr>
+    </w:lvl>
+  </w:abstractNum>
+  <w:abstractNum w:abstractNumId="3" w15:restartNumberingAfterBreak="0">
     <w:nsid w:val="15D65686"/>
     <w:multiLevelType w:val="hybridMultilevel"/>
     <w:tmpl w:val="3132A486"/>
@@ -9844,7 +9612,7 @@
       </w:rPr>
     </w:lvl>
   </w:abstractNum>
-  <w:abstractNum w:abstractNumId="3" w15:restartNumberingAfterBreak="0">
+  <w:abstractNum w:abstractNumId="4" w15:restartNumberingAfterBreak="0">
     <w:nsid w:val="16FC63D0"/>
     <w:multiLevelType w:val="hybridMultilevel"/>
     <w:tmpl w:val="DF36C990"/>
@@ -9930,7 +9698,7 @@
       </w:pPr>
     </w:lvl>
   </w:abstractNum>
-  <w:abstractNum w:abstractNumId="4" w15:restartNumberingAfterBreak="0">
+  <w:abstractNum w:abstractNumId="5" w15:restartNumberingAfterBreak="0">
     <w:nsid w:val="21154988"/>
     <w:multiLevelType w:val="hybridMultilevel"/>
     <w:tmpl w:val="5D76D6B6"/>
@@ -10043,7 +9811,7 @@
       </w:rPr>
     </w:lvl>
   </w:abstractNum>
-  <w:abstractNum w:abstractNumId="5" w15:restartNumberingAfterBreak="0">
+  <w:abstractNum w:abstractNumId="6" w15:restartNumberingAfterBreak="0">
     <w:nsid w:val="22C111E7"/>
     <w:multiLevelType w:val="hybridMultilevel"/>
     <w:tmpl w:val="E79291CC"/>
@@ -10156,7 +9924,7 @@
       </w:rPr>
     </w:lvl>
   </w:abstractNum>
-  <w:abstractNum w:abstractNumId="6" w15:restartNumberingAfterBreak="0">
+  <w:abstractNum w:abstractNumId="7" w15:restartNumberingAfterBreak="0">
     <w:nsid w:val="263E5DA3"/>
     <w:multiLevelType w:val="multilevel"/>
     <w:tmpl w:val="E5EAFADC"/>
@@ -10305,7 +10073,7 @@
       </w:rPr>
     </w:lvl>
   </w:abstractNum>
-  <w:abstractNum w:abstractNumId="7" w15:restartNumberingAfterBreak="0">
+  <w:abstractNum w:abstractNumId="8" w15:restartNumberingAfterBreak="0">
     <w:nsid w:val="27A3545F"/>
     <w:multiLevelType w:val="hybridMultilevel"/>
     <w:tmpl w:val="1702F294"/>
@@ -10418,7 +10186,7 @@
       </w:rPr>
     </w:lvl>
   </w:abstractNum>
-  <w:abstractNum w:abstractNumId="8" w15:restartNumberingAfterBreak="0">
+  <w:abstractNum w:abstractNumId="9" w15:restartNumberingAfterBreak="0">
     <w:nsid w:val="2D7348BA"/>
     <w:multiLevelType w:val="hybridMultilevel"/>
     <w:tmpl w:val="9346665A"/>
@@ -10531,7 +10299,7 @@
       </w:rPr>
     </w:lvl>
   </w:abstractNum>
-  <w:abstractNum w:abstractNumId="9" w15:restartNumberingAfterBreak="0">
+  <w:abstractNum w:abstractNumId="10" w15:restartNumberingAfterBreak="0">
     <w:nsid w:val="2FD663E6"/>
     <w:multiLevelType w:val="hybridMultilevel"/>
     <w:tmpl w:val="73AC025A"/>
@@ -10644,7 +10412,7 @@
       </w:rPr>
     </w:lvl>
   </w:abstractNum>
-  <w:abstractNum w:abstractNumId="10" w15:restartNumberingAfterBreak="0">
+  <w:abstractNum w:abstractNumId="11" w15:restartNumberingAfterBreak="0">
     <w:nsid w:val="54BC7884"/>
     <w:multiLevelType w:val="hybridMultilevel"/>
     <w:tmpl w:val="7AE06198"/>
@@ -10757,7 +10525,7 @@
       </w:rPr>
     </w:lvl>
   </w:abstractNum>
-  <w:abstractNum w:abstractNumId="11" w15:restartNumberingAfterBreak="0">
+  <w:abstractNum w:abstractNumId="12" w15:restartNumberingAfterBreak="0">
     <w:nsid w:val="576F1131"/>
     <w:multiLevelType w:val="hybridMultilevel"/>
     <w:tmpl w:val="69649694"/>
@@ -10870,7 +10638,7 @@
       </w:rPr>
     </w:lvl>
   </w:abstractNum>
-  <w:abstractNum w:abstractNumId="12" w15:restartNumberingAfterBreak="0">
+  <w:abstractNum w:abstractNumId="13" w15:restartNumberingAfterBreak="0">
     <w:nsid w:val="5A356BB4"/>
     <w:multiLevelType w:val="hybridMultilevel"/>
     <w:tmpl w:val="47F85DEC"/>
@@ -10983,7 +10751,7 @@
       </w:rPr>
     </w:lvl>
   </w:abstractNum>
-  <w:abstractNum w:abstractNumId="13" w15:restartNumberingAfterBreak="0">
+  <w:abstractNum w:abstractNumId="14" w15:restartNumberingAfterBreak="0">
     <w:nsid w:val="5C671F50"/>
     <w:multiLevelType w:val="hybridMultilevel"/>
     <w:tmpl w:val="04184AD0"/>
@@ -11096,7 +10864,120 @@
       </w:rPr>
     </w:lvl>
   </w:abstractNum>
-  <w:abstractNum w:abstractNumId="14" w15:restartNumberingAfterBreak="0">
+  <w:abstractNum w:abstractNumId="15" w15:restartNumberingAfterBreak="0">
+    <w:nsid w:val="5D443D56"/>
+    <w:multiLevelType w:val="hybridMultilevel"/>
+    <w:tmpl w:val="8CAAD6BA"/>
+    <w:lvl w:ilvl="0" w:tplc="04130001">
+      <w:start w:val="1"/>
+      <w:numFmt w:val="bullet"/>
+      <w:lvlText w:val=""/>
+      <w:lvlJc w:val="left"/>
+      <w:pPr>
+        <w:ind w:left="720" w:hanging="360"/>
+      </w:pPr>
+      <w:rPr>
+        <w:rFonts w:ascii="Symbol" w:hAnsi="Symbol" w:hint="default"/>
+      </w:rPr>
+    </w:lvl>
+    <w:lvl w:ilvl="1" w:tplc="04130003" w:tentative="1">
+      <w:start w:val="1"/>
+      <w:numFmt w:val="bullet"/>
+      <w:lvlText w:val="o"/>
+      <w:lvlJc w:val="left"/>
+      <w:pPr>
+        <w:ind w:left="1440" w:hanging="360"/>
+      </w:pPr>
+      <w:rPr>
+        <w:rFonts w:ascii="Courier New" w:hAnsi="Courier New" w:cs="Courier New" w:hint="default"/>
+      </w:rPr>
+    </w:lvl>
+    <w:lvl w:ilvl="2" w:tplc="04130005" w:tentative="1">
+      <w:start w:val="1"/>
+      <w:numFmt w:val="bullet"/>
+      <w:lvlText w:val=""/>
+      <w:lvlJc w:val="left"/>
+      <w:pPr>
+        <w:ind w:left="2160" w:hanging="360"/>
+      </w:pPr>
+      <w:rPr>
+        <w:rFonts w:ascii="Wingdings" w:hAnsi="Wingdings" w:hint="default"/>
+      </w:rPr>
+    </w:lvl>
+    <w:lvl w:ilvl="3" w:tplc="04130001" w:tentative="1">
+      <w:start w:val="1"/>
+      <w:numFmt w:val="bullet"/>
+      <w:lvlText w:val=""/>
+      <w:lvlJc w:val="left"/>
+      <w:pPr>
+        <w:ind w:left="2880" w:hanging="360"/>
+      </w:pPr>
+      <w:rPr>
+        <w:rFonts w:ascii="Symbol" w:hAnsi="Symbol" w:hint="default"/>
+      </w:rPr>
+    </w:lvl>
+    <w:lvl w:ilvl="4" w:tplc="04130003" w:tentative="1">
+      <w:start w:val="1"/>
+      <w:numFmt w:val="bullet"/>
+      <w:lvlText w:val="o"/>
+      <w:lvlJc w:val="left"/>
+      <w:pPr>
+        <w:ind w:left="3600" w:hanging="360"/>
+      </w:pPr>
+      <w:rPr>
+        <w:rFonts w:ascii="Courier New" w:hAnsi="Courier New" w:cs="Courier New" w:hint="default"/>
+      </w:rPr>
+    </w:lvl>
+    <w:lvl w:ilvl="5" w:tplc="04130005" w:tentative="1">
+      <w:start w:val="1"/>
+      <w:numFmt w:val="bullet"/>
+      <w:lvlText w:val=""/>
+      <w:lvlJc w:val="left"/>
+      <w:pPr>
+        <w:ind w:left="4320" w:hanging="360"/>
+      </w:pPr>
+      <w:rPr>
+        <w:rFonts w:ascii="Wingdings" w:hAnsi="Wingdings" w:hint="default"/>
+      </w:rPr>
+    </w:lvl>
+    <w:lvl w:ilvl="6" w:tplc="04130001" w:tentative="1">
+      <w:start w:val="1"/>
+      <w:numFmt w:val="bullet"/>
+      <w:lvlText w:val=""/>
+      <w:lvlJc w:val="left"/>
+      <w:pPr>
+        <w:ind w:left="5040" w:hanging="360"/>
+      </w:pPr>
+      <w:rPr>
+        <w:rFonts w:ascii="Symbol" w:hAnsi="Symbol" w:hint="default"/>
+      </w:rPr>
+    </w:lvl>
+    <w:lvl w:ilvl="7" w:tplc="04130003" w:tentative="1">
+      <w:start w:val="1"/>
+      <w:numFmt w:val="bullet"/>
+      <w:lvlText w:val="o"/>
+      <w:lvlJc w:val="left"/>
+      <w:pPr>
+        <w:ind w:left="5760" w:hanging="360"/>
+      </w:pPr>
+      <w:rPr>
+        <w:rFonts w:ascii="Courier New" w:hAnsi="Courier New" w:cs="Courier New" w:hint="default"/>
+      </w:rPr>
+    </w:lvl>
+    <w:lvl w:ilvl="8" w:tplc="04130005" w:tentative="1">
+      <w:start w:val="1"/>
+      <w:numFmt w:val="bullet"/>
+      <w:lvlText w:val=""/>
+      <w:lvlJc w:val="left"/>
+      <w:pPr>
+        <w:ind w:left="6480" w:hanging="360"/>
+      </w:pPr>
+      <w:rPr>
+        <w:rFonts w:ascii="Wingdings" w:hAnsi="Wingdings" w:hint="default"/>
+      </w:rPr>
+    </w:lvl>
+  </w:abstractNum>
+  <w:abstractNum w:abstractNumId="16" w15:restartNumberingAfterBreak="0">
     <w:nsid w:val="5DEB419E"/>
     <w:multiLevelType w:val="hybridMultilevel"/>
     <w:tmpl w:val="3696777E"/>
@@ -11209,7 +11090,120 @@
       </w:rPr>
     </w:lvl>
   </w:abstractNum>
-  <w:abstractNum w:abstractNumId="15" w15:restartNumberingAfterBreak="0">
+  <w:abstractNum w:abstractNumId="17" w15:restartNumberingAfterBreak="0">
+    <w:nsid w:val="5EE0002A"/>
+    <w:multiLevelType w:val="hybridMultilevel"/>
+    <w:tmpl w:val="DC728A2E"/>
+    <w:lvl w:ilvl="0" w:tplc="04130001">
+      <w:start w:val="1"/>
+      <w:numFmt w:val="bullet"/>
+      <w:lvlText w:val=""/>
+      <w:lvlJc w:val="left"/>
+      <w:pPr>
+        <w:ind w:left="720" w:hanging="360"/>
+      </w:pPr>
+      <w:rPr>
+        <w:rFonts w:ascii="Symbol" w:hAnsi="Symbol" w:hint="default"/>
+      </w:rPr>
+    </w:lvl>
+    <w:lvl w:ilvl="1" w:tplc="04130003" w:tentative="1">
+      <w:start w:val="1"/>
+      <w:numFmt w:val="bullet"/>
+      <w:lvlText w:val="o"/>
+      <w:lvlJc w:val="left"/>
+      <w:pPr>
+        <w:ind w:left="1440" w:hanging="360"/>
+      </w:pPr>
+      <w:rPr>
+        <w:rFonts w:ascii="Courier New" w:hAnsi="Courier New" w:cs="Courier New" w:hint="default"/>
+      </w:rPr>
+    </w:lvl>
+    <w:lvl w:ilvl="2" w:tplc="04130005" w:tentative="1">
+      <w:start w:val="1"/>
+      <w:numFmt w:val="bullet"/>
+      <w:lvlText w:val=""/>
+      <w:lvlJc w:val="left"/>
+      <w:pPr>
+        <w:ind w:left="2160" w:hanging="360"/>
+      </w:pPr>
+      <w:rPr>
+        <w:rFonts w:ascii="Wingdings" w:hAnsi="Wingdings" w:hint="default"/>
+      </w:rPr>
+    </w:lvl>
+    <w:lvl w:ilvl="3" w:tplc="04130001" w:tentative="1">
+      <w:start w:val="1"/>
+      <w:numFmt w:val="bullet"/>
+      <w:lvlText w:val=""/>
+      <w:lvlJc w:val="left"/>
+      <w:pPr>
+        <w:ind w:left="2880" w:hanging="360"/>
+      </w:pPr>
+      <w:rPr>
+        <w:rFonts w:ascii="Symbol" w:hAnsi="Symbol" w:hint="default"/>
+      </w:rPr>
+    </w:lvl>
+    <w:lvl w:ilvl="4" w:tplc="04130003" w:tentative="1">
+      <w:start w:val="1"/>
+      <w:numFmt w:val="bullet"/>
+      <w:lvlText w:val="o"/>
+      <w:lvlJc w:val="left"/>
+      <w:pPr>
+        <w:ind w:left="3600" w:hanging="360"/>
+      </w:pPr>
+      <w:rPr>
+        <w:rFonts w:ascii="Courier New" w:hAnsi="Courier New" w:cs="Courier New" w:hint="default"/>
+      </w:rPr>
+    </w:lvl>
+    <w:lvl w:ilvl="5" w:tplc="04130005" w:tentative="1">
+      <w:start w:val="1"/>
+      <w:numFmt w:val="bullet"/>
+      <w:lvlText w:val=""/>
+      <w:lvlJc w:val="left"/>
+      <w:pPr>
+        <w:ind w:left="4320" w:hanging="360"/>
+      </w:pPr>
+      <w:rPr>
+        <w:rFonts w:ascii="Wingdings" w:hAnsi="Wingdings" w:hint="default"/>
+      </w:rPr>
+    </w:lvl>
+    <w:lvl w:ilvl="6" w:tplc="04130001" w:tentative="1">
+      <w:start w:val="1"/>
+      <w:numFmt w:val="bullet"/>
+      <w:lvlText w:val=""/>
+      <w:lvlJc w:val="left"/>
+      <w:pPr>
+        <w:ind w:left="5040" w:hanging="360"/>
+      </w:pPr>
+      <w:rPr>
+        <w:rFonts w:ascii="Symbol" w:hAnsi="Symbol" w:hint="default"/>
+      </w:rPr>
+    </w:lvl>
+    <w:lvl w:ilvl="7" w:tplc="04130003" w:tentative="1">
+      <w:start w:val="1"/>
+      <w:numFmt w:val="bullet"/>
+      <w:lvlText w:val="o"/>
+      <w:lvlJc w:val="left"/>
+      <w:pPr>
+        <w:ind w:left="5760" w:hanging="360"/>
+      </w:pPr>
+      <w:rPr>
+        <w:rFonts w:ascii="Courier New" w:hAnsi="Courier New" w:cs="Courier New" w:hint="default"/>
+      </w:rPr>
+    </w:lvl>
+    <w:lvl w:ilvl="8" w:tplc="04130005" w:tentative="1">
+      <w:start w:val="1"/>
+      <w:numFmt w:val="bullet"/>
+      <w:lvlText w:val=""/>
+      <w:lvlJc w:val="left"/>
+      <w:pPr>
+        <w:ind w:left="6480" w:hanging="360"/>
+      </w:pPr>
+      <w:rPr>
+        <w:rFonts w:ascii="Wingdings" w:hAnsi="Wingdings" w:hint="default"/>
+      </w:rPr>
+    </w:lvl>
+  </w:abstractNum>
+  <w:abstractNum w:abstractNumId="18" w15:restartNumberingAfterBreak="0">
     <w:nsid w:val="5FA21269"/>
     <w:multiLevelType w:val="hybridMultilevel"/>
     <w:tmpl w:val="EE90D210"/>
@@ -11322,7 +11316,7 @@
       </w:rPr>
     </w:lvl>
   </w:abstractNum>
-  <w:abstractNum w:abstractNumId="16" w15:restartNumberingAfterBreak="0">
+  <w:abstractNum w:abstractNumId="19" w15:restartNumberingAfterBreak="0">
     <w:nsid w:val="642E12F4"/>
     <w:multiLevelType w:val="hybridMultilevel"/>
     <w:tmpl w:val="813EC2DE"/>
@@ -11408,7 +11402,120 @@
       </w:pPr>
     </w:lvl>
   </w:abstractNum>
-  <w:abstractNum w:abstractNumId="17" w15:restartNumberingAfterBreak="0">
+  <w:abstractNum w:abstractNumId="20" w15:restartNumberingAfterBreak="0">
+    <w:nsid w:val="64722484"/>
+    <w:multiLevelType w:val="hybridMultilevel"/>
+    <w:tmpl w:val="240E7E74"/>
+    <w:lvl w:ilvl="0" w:tplc="04130001">
+      <w:start w:val="1"/>
+      <w:numFmt w:val="bullet"/>
+      <w:lvlText w:val=""/>
+      <w:lvlJc w:val="left"/>
+      <w:pPr>
+        <w:ind w:left="720" w:hanging="360"/>
+      </w:pPr>
+      <w:rPr>
+        <w:rFonts w:ascii="Symbol" w:hAnsi="Symbol" w:hint="default"/>
+      </w:rPr>
+    </w:lvl>
+    <w:lvl w:ilvl="1" w:tplc="04130003" w:tentative="1">
+      <w:start w:val="1"/>
+      <w:numFmt w:val="bullet"/>
+      <w:lvlText w:val="o"/>
+      <w:lvlJc w:val="left"/>
+      <w:pPr>
+        <w:ind w:left="1440" w:hanging="360"/>
+      </w:pPr>
+      <w:rPr>
+        <w:rFonts w:ascii="Courier New" w:hAnsi="Courier New" w:cs="Courier New" w:hint="default"/>
+      </w:rPr>
+    </w:lvl>
+    <w:lvl w:ilvl="2" w:tplc="04130005" w:tentative="1">
+      <w:start w:val="1"/>
+      <w:numFmt w:val="bullet"/>
+      <w:lvlText w:val=""/>
+      <w:lvlJc w:val="left"/>
+      <w:pPr>
+        <w:ind w:left="2160" w:hanging="360"/>
+      </w:pPr>
+      <w:rPr>
+        <w:rFonts w:ascii="Wingdings" w:hAnsi="Wingdings" w:hint="default"/>
+      </w:rPr>
+    </w:lvl>
+    <w:lvl w:ilvl="3" w:tplc="04130001" w:tentative="1">
+      <w:start w:val="1"/>
+      <w:numFmt w:val="bullet"/>
+      <w:lvlText w:val=""/>
+      <w:lvlJc w:val="left"/>
+      <w:pPr>
+        <w:ind w:left="2880" w:hanging="360"/>
+      </w:pPr>
+      <w:rPr>
+        <w:rFonts w:ascii="Symbol" w:hAnsi="Symbol" w:hint="default"/>
+      </w:rPr>
+    </w:lvl>
+    <w:lvl w:ilvl="4" w:tplc="04130003" w:tentative="1">
+      <w:start w:val="1"/>
+      <w:numFmt w:val="bullet"/>
+      <w:lvlText w:val="o"/>
+      <w:lvlJc w:val="left"/>
+      <w:pPr>
+        <w:ind w:left="3600" w:hanging="360"/>
+      </w:pPr>
+      <w:rPr>
+        <w:rFonts w:ascii="Courier New" w:hAnsi="Courier New" w:cs="Courier New" w:hint="default"/>
+      </w:rPr>
+    </w:lvl>
+    <w:lvl w:ilvl="5" w:tplc="04130005" w:tentative="1">
+      <w:start w:val="1"/>
+      <w:numFmt w:val="bullet"/>
+      <w:lvlText w:val=""/>
+      <w:lvlJc w:val="left"/>
+      <w:pPr>
+        <w:ind w:left="4320" w:hanging="360"/>
+      </w:pPr>
+      <w:rPr>
+        <w:rFonts w:ascii="Wingdings" w:hAnsi="Wingdings" w:hint="default"/>
+      </w:rPr>
+    </w:lvl>
+    <w:lvl w:ilvl="6" w:tplc="04130001" w:tentative="1">
+      <w:start w:val="1"/>
+      <w:numFmt w:val="bullet"/>
+      <w:lvlText w:val=""/>
+      <w:lvlJc w:val="left"/>
+      <w:pPr>
+        <w:ind w:left="5040" w:hanging="360"/>
+      </w:pPr>
+      <w:rPr>
+        <w:rFonts w:ascii="Symbol" w:hAnsi="Symbol" w:hint="default"/>
+      </w:rPr>
+    </w:lvl>
+    <w:lvl w:ilvl="7" w:tplc="04130003" w:tentative="1">
+      <w:start w:val="1"/>
+      <w:numFmt w:val="bullet"/>
+      <w:lvlText w:val="o"/>
+      <w:lvlJc w:val="left"/>
+      <w:pPr>
+        <w:ind w:left="5760" w:hanging="360"/>
+      </w:pPr>
+      <w:rPr>
+        <w:rFonts w:ascii="Courier New" w:hAnsi="Courier New" w:cs="Courier New" w:hint="default"/>
+      </w:rPr>
+    </w:lvl>
+    <w:lvl w:ilvl="8" w:tplc="04130005" w:tentative="1">
+      <w:start w:val="1"/>
+      <w:numFmt w:val="bullet"/>
+      <w:lvlText w:val=""/>
+      <w:lvlJc w:val="left"/>
+      <w:pPr>
+        <w:ind w:left="6480" w:hanging="360"/>
+      </w:pPr>
+      <w:rPr>
+        <w:rFonts w:ascii="Wingdings" w:hAnsi="Wingdings" w:hint="default"/>
+      </w:rPr>
+    </w:lvl>
+  </w:abstractNum>
+  <w:abstractNum w:abstractNumId="21" w15:restartNumberingAfterBreak="0">
     <w:nsid w:val="66157D2F"/>
     <w:multiLevelType w:val="hybridMultilevel"/>
     <w:tmpl w:val="B580846E"/>
@@ -11521,7 +11628,7 @@
       </w:rPr>
     </w:lvl>
   </w:abstractNum>
-  <w:abstractNum w:abstractNumId="18" w15:restartNumberingAfterBreak="0">
+  <w:abstractNum w:abstractNumId="22" w15:restartNumberingAfterBreak="0">
     <w:nsid w:val="6C746972"/>
     <w:multiLevelType w:val="hybridMultilevel"/>
     <w:tmpl w:val="FFEEFEC6"/>
@@ -11634,7 +11741,7 @@
       </w:rPr>
     </w:lvl>
   </w:abstractNum>
-  <w:abstractNum w:abstractNumId="19" w15:restartNumberingAfterBreak="0">
+  <w:abstractNum w:abstractNumId="23" w15:restartNumberingAfterBreak="0">
     <w:nsid w:val="6F665AFB"/>
     <w:multiLevelType w:val="hybridMultilevel"/>
     <w:tmpl w:val="371814E8"/>
@@ -11747,7 +11854,7 @@
       </w:rPr>
     </w:lvl>
   </w:abstractNum>
-  <w:abstractNum w:abstractNumId="20" w15:restartNumberingAfterBreak="0">
+  <w:abstractNum w:abstractNumId="24" w15:restartNumberingAfterBreak="0">
     <w:nsid w:val="702E5268"/>
     <w:multiLevelType w:val="hybridMultilevel"/>
     <w:tmpl w:val="4B9608BE"/>
@@ -11860,7 +11967,7 @@
       </w:rPr>
     </w:lvl>
   </w:abstractNum>
-  <w:abstractNum w:abstractNumId="21" w15:restartNumberingAfterBreak="0">
+  <w:abstractNum w:abstractNumId="25" w15:restartNumberingAfterBreak="0">
     <w:nsid w:val="735678F7"/>
     <w:multiLevelType w:val="hybridMultilevel"/>
     <w:tmpl w:val="30C2D0AA"/>
@@ -11973,7 +12080,7 @@
       </w:rPr>
     </w:lvl>
   </w:abstractNum>
-  <w:abstractNum w:abstractNumId="22" w15:restartNumberingAfterBreak="0">
+  <w:abstractNum w:abstractNumId="26" w15:restartNumberingAfterBreak="0">
     <w:nsid w:val="799F1AD2"/>
     <w:multiLevelType w:val="hybridMultilevel"/>
     <w:tmpl w:val="4D18F04E"/>
@@ -12086,7 +12193,7 @@
       </w:rPr>
     </w:lvl>
   </w:abstractNum>
-  <w:abstractNum w:abstractNumId="23" w15:restartNumberingAfterBreak="0">
+  <w:abstractNum w:abstractNumId="27" w15:restartNumberingAfterBreak="0">
     <w:nsid w:val="79B276E2"/>
     <w:multiLevelType w:val="hybridMultilevel"/>
     <w:tmpl w:val="30AE06BE"/>
@@ -12199,7 +12306,7 @@
       </w:rPr>
     </w:lvl>
   </w:abstractNum>
-  <w:abstractNum w:abstractNumId="24" w15:restartNumberingAfterBreak="0">
+  <w:abstractNum w:abstractNumId="28" w15:restartNumberingAfterBreak="0">
     <w:nsid w:val="7A5A11B6"/>
     <w:multiLevelType w:val="hybridMultilevel"/>
     <w:tmpl w:val="6F80EE06"/>
@@ -12312,7 +12419,7 @@
       </w:rPr>
     </w:lvl>
   </w:abstractNum>
-  <w:abstractNum w:abstractNumId="25" w15:restartNumberingAfterBreak="0">
+  <w:abstractNum w:abstractNumId="29" w15:restartNumberingAfterBreak="0">
     <w:nsid w:val="7BFC511A"/>
     <w:multiLevelType w:val="hybridMultilevel"/>
     <w:tmpl w:val="29DC32C6"/>
@@ -12425,7 +12532,7 @@
       </w:rPr>
     </w:lvl>
   </w:abstractNum>
-  <w:abstractNum w:abstractNumId="26" w15:restartNumberingAfterBreak="0">
+  <w:abstractNum w:abstractNumId="30" w15:restartNumberingAfterBreak="0">
     <w:nsid w:val="7C116308"/>
     <w:multiLevelType w:val="hybridMultilevel"/>
     <w:tmpl w:val="075252B2"/>
@@ -12539,85 +12646,97 @@
     </w:lvl>
   </w:abstractNum>
   <w:num w:numId="1">
-    <w:abstractNumId w:val="12"/>
+    <w:abstractNumId w:val="13"/>
   </w:num>
   <w:num w:numId="2">
-    <w:abstractNumId w:val="7"/>
+    <w:abstractNumId w:val="8"/>
   </w:num>
   <w:num w:numId="3">
-    <w:abstractNumId w:val="13"/>
+    <w:abstractNumId w:val="14"/>
   </w:num>
   <w:num w:numId="4">
-    <w:abstractNumId w:val="15"/>
+    <w:abstractNumId w:val="18"/>
   </w:num>
   <w:num w:numId="5">
+    <w:abstractNumId w:val="19"/>
+  </w:num>
+  <w:num w:numId="6">
+    <w:abstractNumId w:val="10"/>
+  </w:num>
+  <w:num w:numId="7">
+    <w:abstractNumId w:val="26"/>
+  </w:num>
+  <w:num w:numId="8">
+    <w:abstractNumId w:val="5"/>
+  </w:num>
+  <w:num w:numId="9">
+    <w:abstractNumId w:val="24"/>
+  </w:num>
+  <w:num w:numId="10">
+    <w:abstractNumId w:val="30"/>
+  </w:num>
+  <w:num w:numId="11">
     <w:abstractNumId w:val="16"/>
   </w:num>
-  <w:num w:numId="6">
+  <w:num w:numId="12">
+    <w:abstractNumId w:val="3"/>
+  </w:num>
+  <w:num w:numId="13">
     <w:abstractNumId w:val="9"/>
   </w:num>
-  <w:num w:numId="7">
-    <w:abstractNumId w:val="22"/>
-  </w:num>
-  <w:num w:numId="8">
-    <w:abstractNumId w:val="4"/>
-  </w:num>
-  <w:num w:numId="9">
-    <w:abstractNumId w:val="20"/>
-  </w:num>
-  <w:num w:numId="10">
-    <w:abstractNumId w:val="26"/>
-  </w:num>
-  <w:num w:numId="11">
-    <w:abstractNumId w:val="14"/>
-  </w:num>
-  <w:num w:numId="12">
-    <w:abstractNumId w:val="2"/>
-  </w:num>
-  <w:num w:numId="13">
-    <w:abstractNumId w:val="8"/>
-  </w:num>
   <w:num w:numId="14">
-    <w:abstractNumId w:val="17"/>
+    <w:abstractNumId w:val="21"/>
   </w:num>
   <w:num w:numId="15">
     <w:abstractNumId w:val="0"/>
   </w:num>
   <w:num w:numId="16">
-    <w:abstractNumId w:val="6"/>
+    <w:abstractNumId w:val="7"/>
   </w:num>
   <w:num w:numId="17">
-    <w:abstractNumId w:val="24"/>
+    <w:abstractNumId w:val="28"/>
   </w:num>
   <w:num w:numId="18">
-    <w:abstractNumId w:val="23"/>
+    <w:abstractNumId w:val="27"/>
   </w:num>
   <w:num w:numId="19">
-    <w:abstractNumId w:val="21"/>
+    <w:abstractNumId w:val="25"/>
   </w:num>
   <w:num w:numId="20">
     <w:abstractNumId w:val="1"/>
   </w:num>
   <w:num w:numId="21">
-    <w:abstractNumId w:val="18"/>
+    <w:abstractNumId w:val="22"/>
   </w:num>
   <w:num w:numId="22">
-    <w:abstractNumId w:val="10"/>
+    <w:abstractNumId w:val="11"/>
   </w:num>
   <w:num w:numId="23">
-    <w:abstractNumId w:val="5"/>
+    <w:abstractNumId w:val="6"/>
   </w:num>
   <w:num w:numId="24">
-    <w:abstractNumId w:val="25"/>
+    <w:abstractNumId w:val="29"/>
   </w:num>
   <w:num w:numId="25">
-    <w:abstractNumId w:val="19"/>
+    <w:abstractNumId w:val="23"/>
   </w:num>
   <w:num w:numId="26">
-    <w:abstractNumId w:val="11"/>
+    <w:abstractNumId w:val="12"/>
   </w:num>
   <w:num w:numId="27">
-    <w:abstractNumId w:val="3"/>
+    <w:abstractNumId w:val="4"/>
+  </w:num>
+  <w:num w:numId="28">
+    <w:abstractNumId w:val="17"/>
+  </w:num>
+  <w:num w:numId="29">
+    <w:abstractNumId w:val="20"/>
+  </w:num>
+  <w:num w:numId="30">
+    <w:abstractNumId w:val="15"/>
+  </w:num>
+  <w:num w:numId="31">
+    <w:abstractNumId w:val="2"/>
   </w:num>
   <w:numIdMacAtCleanup w:val="21"/>
 </w:numbering>

</xml_diff>

<commit_message>
Finishes all existing entities + draws all the new ones
</commit_message>
<xml_diff>
--- a/non_game/[Idea] Game Off (2021).docx
+++ b/non_game/[Idea] Game Off (2021).docx
@@ -3630,7 +3630,43 @@
         <w:rPr>
           <w:lang w:val="en-US"/>
         </w:rPr>
-        <w:t>none</w:t>
+        <w:t>lowlife</w:t>
+      </w:r>
+      <w:r>
+        <w:rPr>
+          <w:lang w:val="en-US"/>
+        </w:rPr>
+        <w:t xml:space="preserve"> (</w:t>
+      </w:r>
+      <w:r>
+        <w:rPr>
+          <w:i/>
+          <w:iCs/>
+          <w:lang w:val="en-US"/>
+        </w:rPr>
+        <w:t>cannot enter if you have a</w:t>
+      </w:r>
+      <w:r>
+        <w:rPr>
+          <w:i/>
+          <w:iCs/>
+          <w:lang w:val="en-US"/>
+        </w:rPr>
+        <w:t>n active</w:t>
+      </w:r>
+      <w:r>
+        <w:rPr>
+          <w:i/>
+          <w:iCs/>
+          <w:lang w:val="en-US"/>
+        </w:rPr>
+        <w:t xml:space="preserve"> powerup</w:t>
+      </w:r>
+      <w:r>
+        <w:rPr>
+          <w:lang w:val="en-US"/>
+        </w:rPr>
+        <w:t>)</w:t>
       </w:r>
     </w:p>
     <w:p>
@@ -8261,6 +8297,81 @@
       <w:r>
         <w:lastRenderedPageBreak/>
         <w:t>To do</w:t>
+      </w:r>
+    </w:p>
+    <w:p>
+      <w:pPr>
+        <w:rPr>
+          <w:lang w:val="en-US"/>
+        </w:rPr>
+      </w:pPr>
+      <w:r>
+        <w:rPr>
+          <w:b/>
+          <w:bCs/>
+          <w:lang w:val="en-US"/>
+        </w:rPr>
+        <w:t>To do:</w:t>
+      </w:r>
+      <w:r>
+        <w:rPr>
+          <w:lang w:val="en-US"/>
+        </w:rPr>
+        <w:t xml:space="preserve"> “Lowlife” </w:t>
+      </w:r>
+    </w:p>
+    <w:p>
+      <w:pPr>
+        <w:pStyle w:val="ListParagraph"/>
+        <w:numPr>
+          <w:ilvl w:val="0"/>
+          <w:numId w:val="32"/>
+        </w:numPr>
+        <w:rPr>
+          <w:lang w:val="en-US"/>
+        </w:rPr>
+      </w:pPr>
+      <w:r>
+        <w:rPr>
+          <w:lang w:val="en-US"/>
+        </w:rPr>
+        <w:t>Forbid players entering such an edge if they have an active specialty</w:t>
+      </w:r>
+    </w:p>
+    <w:p>
+      <w:pPr>
+        <w:pStyle w:val="ListParagraph"/>
+        <w:numPr>
+          <w:ilvl w:val="0"/>
+          <w:numId w:val="32"/>
+        </w:numPr>
+        <w:rPr>
+          <w:lang w:val="en-US"/>
+        </w:rPr>
+      </w:pPr>
+      <w:r>
+        <w:rPr>
+          <w:lang w:val="en-US"/>
+        </w:rPr>
+        <w:t>When eaten, forbid them from entering special edges</w:t>
+      </w:r>
+    </w:p>
+    <w:p>
+      <w:pPr>
+        <w:pStyle w:val="ListParagraph"/>
+        <w:numPr>
+          <w:ilvl w:val="0"/>
+          <w:numId w:val="32"/>
+        </w:numPr>
+        <w:rPr>
+          <w:lang w:val="en-US"/>
+        </w:rPr>
+      </w:pPr>
+      <w:r>
+        <w:rPr>
+          <w:lang w:val="en-US"/>
+        </w:rPr>
+        <w:t>The sentence “can only enter edges without powerup” handles both cases :p</w:t>
       </w:r>
     </w:p>
     <w:p>
@@ -8879,6 +8990,7 @@
         <w:rPr>
           <w:lang w:val="en-US"/>
         </w:rPr>
+        <w:lastRenderedPageBreak/>
         <w:t>How to ensure legs go in alternating patterns?</w:t>
       </w:r>
     </w:p>
@@ -8929,7 +9041,6 @@
         <w:rPr>
           <w:lang w:val="en-US"/>
         </w:rPr>
-        <w:lastRenderedPageBreak/>
         <w:t xml:space="preserve">Example: a leg wants to reset. Then the legs before and after it should be reasonably far forward (low distance). The leg on the other side should be reasonably far forward as well. </w:t>
       </w:r>
     </w:p>
@@ -12081,6 +12192,119 @@
     </w:lvl>
   </w:abstractNum>
   <w:abstractNum w:abstractNumId="26" w15:restartNumberingAfterBreak="0">
+    <w:nsid w:val="78552178"/>
+    <w:multiLevelType w:val="hybridMultilevel"/>
+    <w:tmpl w:val="691AA50A"/>
+    <w:lvl w:ilvl="0" w:tplc="04130001">
+      <w:start w:val="1"/>
+      <w:numFmt w:val="bullet"/>
+      <w:lvlText w:val=""/>
+      <w:lvlJc w:val="left"/>
+      <w:pPr>
+        <w:ind w:left="720" w:hanging="360"/>
+      </w:pPr>
+      <w:rPr>
+        <w:rFonts w:ascii="Symbol" w:hAnsi="Symbol" w:hint="default"/>
+      </w:rPr>
+    </w:lvl>
+    <w:lvl w:ilvl="1" w:tplc="04130003" w:tentative="1">
+      <w:start w:val="1"/>
+      <w:numFmt w:val="bullet"/>
+      <w:lvlText w:val="o"/>
+      <w:lvlJc w:val="left"/>
+      <w:pPr>
+        <w:ind w:left="1440" w:hanging="360"/>
+      </w:pPr>
+      <w:rPr>
+        <w:rFonts w:ascii="Courier New" w:hAnsi="Courier New" w:cs="Courier New" w:hint="default"/>
+      </w:rPr>
+    </w:lvl>
+    <w:lvl w:ilvl="2" w:tplc="04130005" w:tentative="1">
+      <w:start w:val="1"/>
+      <w:numFmt w:val="bullet"/>
+      <w:lvlText w:val=""/>
+      <w:lvlJc w:val="left"/>
+      <w:pPr>
+        <w:ind w:left="2160" w:hanging="360"/>
+      </w:pPr>
+      <w:rPr>
+        <w:rFonts w:ascii="Wingdings" w:hAnsi="Wingdings" w:hint="default"/>
+      </w:rPr>
+    </w:lvl>
+    <w:lvl w:ilvl="3" w:tplc="04130001" w:tentative="1">
+      <w:start w:val="1"/>
+      <w:numFmt w:val="bullet"/>
+      <w:lvlText w:val=""/>
+      <w:lvlJc w:val="left"/>
+      <w:pPr>
+        <w:ind w:left="2880" w:hanging="360"/>
+      </w:pPr>
+      <w:rPr>
+        <w:rFonts w:ascii="Symbol" w:hAnsi="Symbol" w:hint="default"/>
+      </w:rPr>
+    </w:lvl>
+    <w:lvl w:ilvl="4" w:tplc="04130003" w:tentative="1">
+      <w:start w:val="1"/>
+      <w:numFmt w:val="bullet"/>
+      <w:lvlText w:val="o"/>
+      <w:lvlJc w:val="left"/>
+      <w:pPr>
+        <w:ind w:left="3600" w:hanging="360"/>
+      </w:pPr>
+      <w:rPr>
+        <w:rFonts w:ascii="Courier New" w:hAnsi="Courier New" w:cs="Courier New" w:hint="default"/>
+      </w:rPr>
+    </w:lvl>
+    <w:lvl w:ilvl="5" w:tplc="04130005" w:tentative="1">
+      <w:start w:val="1"/>
+      <w:numFmt w:val="bullet"/>
+      <w:lvlText w:val=""/>
+      <w:lvlJc w:val="left"/>
+      <w:pPr>
+        <w:ind w:left="4320" w:hanging="360"/>
+      </w:pPr>
+      <w:rPr>
+        <w:rFonts w:ascii="Wingdings" w:hAnsi="Wingdings" w:hint="default"/>
+      </w:rPr>
+    </w:lvl>
+    <w:lvl w:ilvl="6" w:tplc="04130001" w:tentative="1">
+      <w:start w:val="1"/>
+      <w:numFmt w:val="bullet"/>
+      <w:lvlText w:val=""/>
+      <w:lvlJc w:val="left"/>
+      <w:pPr>
+        <w:ind w:left="5040" w:hanging="360"/>
+      </w:pPr>
+      <w:rPr>
+        <w:rFonts w:ascii="Symbol" w:hAnsi="Symbol" w:hint="default"/>
+      </w:rPr>
+    </w:lvl>
+    <w:lvl w:ilvl="7" w:tplc="04130003" w:tentative="1">
+      <w:start w:val="1"/>
+      <w:numFmt w:val="bullet"/>
+      <w:lvlText w:val="o"/>
+      <w:lvlJc w:val="left"/>
+      <w:pPr>
+        <w:ind w:left="5760" w:hanging="360"/>
+      </w:pPr>
+      <w:rPr>
+        <w:rFonts w:ascii="Courier New" w:hAnsi="Courier New" w:cs="Courier New" w:hint="default"/>
+      </w:rPr>
+    </w:lvl>
+    <w:lvl w:ilvl="8" w:tplc="04130005" w:tentative="1">
+      <w:start w:val="1"/>
+      <w:numFmt w:val="bullet"/>
+      <w:lvlText w:val=""/>
+      <w:lvlJc w:val="left"/>
+      <w:pPr>
+        <w:ind w:left="6480" w:hanging="360"/>
+      </w:pPr>
+      <w:rPr>
+        <w:rFonts w:ascii="Wingdings" w:hAnsi="Wingdings" w:hint="default"/>
+      </w:rPr>
+    </w:lvl>
+  </w:abstractNum>
+  <w:abstractNum w:abstractNumId="27" w15:restartNumberingAfterBreak="0">
     <w:nsid w:val="799F1AD2"/>
     <w:multiLevelType w:val="hybridMultilevel"/>
     <w:tmpl w:val="4D18F04E"/>
@@ -12193,7 +12417,7 @@
       </w:rPr>
     </w:lvl>
   </w:abstractNum>
-  <w:abstractNum w:abstractNumId="27" w15:restartNumberingAfterBreak="0">
+  <w:abstractNum w:abstractNumId="28" w15:restartNumberingAfterBreak="0">
     <w:nsid w:val="79B276E2"/>
     <w:multiLevelType w:val="hybridMultilevel"/>
     <w:tmpl w:val="30AE06BE"/>
@@ -12306,7 +12530,7 @@
       </w:rPr>
     </w:lvl>
   </w:abstractNum>
-  <w:abstractNum w:abstractNumId="28" w15:restartNumberingAfterBreak="0">
+  <w:abstractNum w:abstractNumId="29" w15:restartNumberingAfterBreak="0">
     <w:nsid w:val="7A5A11B6"/>
     <w:multiLevelType w:val="hybridMultilevel"/>
     <w:tmpl w:val="6F80EE06"/>
@@ -12419,7 +12643,7 @@
       </w:rPr>
     </w:lvl>
   </w:abstractNum>
-  <w:abstractNum w:abstractNumId="29" w15:restartNumberingAfterBreak="0">
+  <w:abstractNum w:abstractNumId="30" w15:restartNumberingAfterBreak="0">
     <w:nsid w:val="7BFC511A"/>
     <w:multiLevelType w:val="hybridMultilevel"/>
     <w:tmpl w:val="29DC32C6"/>
@@ -12532,7 +12756,7 @@
       </w:rPr>
     </w:lvl>
   </w:abstractNum>
-  <w:abstractNum w:abstractNumId="30" w15:restartNumberingAfterBreak="0">
+  <w:abstractNum w:abstractNumId="31" w15:restartNumberingAfterBreak="0">
     <w:nsid w:val="7C116308"/>
     <w:multiLevelType w:val="hybridMultilevel"/>
     <w:tmpl w:val="075252B2"/>
@@ -12664,7 +12888,7 @@
     <w:abstractNumId w:val="10"/>
   </w:num>
   <w:num w:numId="7">
-    <w:abstractNumId w:val="26"/>
+    <w:abstractNumId w:val="27"/>
   </w:num>
   <w:num w:numId="8">
     <w:abstractNumId w:val="5"/>
@@ -12673,7 +12897,7 @@
     <w:abstractNumId w:val="24"/>
   </w:num>
   <w:num w:numId="10">
-    <w:abstractNumId w:val="30"/>
+    <w:abstractNumId w:val="31"/>
   </w:num>
   <w:num w:numId="11">
     <w:abstractNumId w:val="16"/>
@@ -12694,10 +12918,10 @@
     <w:abstractNumId w:val="7"/>
   </w:num>
   <w:num w:numId="17">
-    <w:abstractNumId w:val="28"/>
+    <w:abstractNumId w:val="29"/>
   </w:num>
   <w:num w:numId="18">
-    <w:abstractNumId w:val="27"/>
+    <w:abstractNumId w:val="28"/>
   </w:num>
   <w:num w:numId="19">
     <w:abstractNumId w:val="25"/>
@@ -12715,7 +12939,7 @@
     <w:abstractNumId w:val="6"/>
   </w:num>
   <w:num w:numId="24">
-    <w:abstractNumId w:val="29"/>
+    <w:abstractNumId w:val="30"/>
   </w:num>
   <w:num w:numId="25">
     <w:abstractNumId w:val="23"/>
@@ -12737,6 +12961,9 @@
   </w:num>
   <w:num w:numId="31">
     <w:abstractNumId w:val="2"/>
+  </w:num>
+  <w:num w:numId="32">
+    <w:abstractNumId w:val="26"/>
   </w:num>
   <w:numIdMacAtCleanup w:val="21"/>
 </w:numbering>

</xml_diff>

<commit_message>
Home bases + finished dying/respawning
</commit_message>
<xml_diff>
--- a/non_game/[Idea] Game Off (2021).docx
+++ b/non_game/[Idea] Game Off (2021).docx
@@ -8625,6 +8625,78 @@
         <w:pStyle w:val="ListParagraph"/>
         <w:numPr>
           <w:ilvl w:val="0"/>
+          <w:numId w:val="39"/>
+        </w:numPr>
+        <w:rPr>
+          <w:lang w:val="en-US"/>
+        </w:rPr>
+      </w:pPr>
+      <w:r>
+        <w:rPr>
+          <w:lang w:val="en-US"/>
+        </w:rPr>
+        <w:t>Ensu</w:t>
+      </w:r>
+      <w:r>
+        <w:rPr>
+          <w:lang w:val="en-US"/>
+        </w:rPr>
+        <w:t xml:space="preserve">re connectivity =&gt; </w:t>
+      </w:r>
+    </w:p>
+    <w:p>
+      <w:pPr>
+        <w:pStyle w:val="ListParagraph"/>
+        <w:numPr>
+          <w:ilvl w:val="1"/>
+          <w:numId w:val="39"/>
+        </w:numPr>
+        <w:rPr>
+          <w:lang w:val="en-US"/>
+        </w:rPr>
+      </w:pPr>
+      <w:r>
+        <w:rPr>
+          <w:lang w:val="en-US"/>
+        </w:rPr>
+        <w:t>W</w:t>
+      </w:r>
+      <w:r>
+        <w:rPr>
+          <w:lang w:val="en-US"/>
+        </w:rPr>
+        <w:t>hen done generating, shoot lines from each home base until it has X edges.</w:t>
+      </w:r>
+    </w:p>
+    <w:p>
+      <w:pPr>
+        <w:pStyle w:val="ListParagraph"/>
+        <w:numPr>
+          <w:ilvl w:val="1"/>
+          <w:numId w:val="39"/>
+        </w:numPr>
+        <w:rPr>
+          <w:lang w:val="en-US"/>
+        </w:rPr>
+      </w:pPr>
+      <w:r>
+        <w:rPr>
+          <w:lang w:val="en-US"/>
+        </w:rPr>
+        <w:t xml:space="preserve">Don’t allow removing </w:t>
+      </w:r>
+      <w:r>
+        <w:rPr>
+          <w:lang w:val="en-US"/>
+        </w:rPr>
+        <w:t>or painting edges directly attached to a homebase</w:t>
+      </w:r>
+    </w:p>
+    <w:p>
+      <w:pPr>
+        <w:pStyle w:val="ListParagraph"/>
+        <w:numPr>
+          <w:ilvl w:val="0"/>
           <w:numId w:val="36"/>
         </w:numPr>
         <w:rPr>
@@ -8635,7 +8707,25 @@
         <w:rPr>
           <w:lang w:val="en-US"/>
         </w:rPr>
-        <w:t xml:space="preserve">Give each team a home base =&gt; </w:t>
+        <w:t xml:space="preserve">Explain this </w:t>
+      </w:r>
+      <w:r>
+        <w:rPr>
+          <w:lang w:val="en-US"/>
+        </w:rPr>
+        <w:t xml:space="preserve">system </w:t>
+      </w:r>
+      <w:r>
+        <w:rPr>
+          <w:lang w:val="en-US"/>
+        </w:rPr>
+        <w:t>with the reminders</w:t>
+      </w:r>
+      <w:r>
+        <w:rPr>
+          <w:lang w:val="en-US"/>
+        </w:rPr>
+        <w:t xml:space="preserve"> =&gt; </w:t>
       </w:r>
     </w:p>
     <w:p>
@@ -8653,7 +8743,85 @@
         <w:rPr>
           <w:lang w:val="en-US"/>
         </w:rPr>
-        <w:t xml:space="preserve">Pick one point to convert, show a big </w:t>
+        <w:t>“Eat bugs with fewer points than you!”</w:t>
+      </w:r>
+    </w:p>
+    <w:p>
+      <w:pPr>
+        <w:pStyle w:val="ListParagraph"/>
+        <w:numPr>
+          <w:ilvl w:val="1"/>
+          <w:numId w:val="36"/>
+        </w:numPr>
+        <w:rPr>
+          <w:lang w:val="en-US"/>
+        </w:rPr>
+      </w:pPr>
+      <w:r>
+        <w:rPr>
+          <w:lang w:val="en-US"/>
+        </w:rPr>
+        <w:t>“Visit your home to drop your points there (safely)”</w:t>
+      </w:r>
+    </w:p>
+    <w:p>
+      <w:pPr>
+        <w:pStyle w:val="ListParagraph"/>
+        <w:numPr>
+          <w:ilvl w:val="1"/>
+          <w:numId w:val="36"/>
+        </w:numPr>
+        <w:rPr>
+          <w:lang w:val="en-US"/>
+        </w:rPr>
+      </w:pPr>
+      <w:r>
+        <w:rPr>
+          <w:lang w:val="en-US"/>
+        </w:rPr>
+        <w:t>“First team to reach their target wins”</w:t>
+      </w:r>
+    </w:p>
+    <w:p>
+      <w:pPr>
+        <w:rPr>
+          <w:b/>
+          <w:bCs/>
+          <w:lang w:val="en-US"/>
+        </w:rPr>
+      </w:pPr>
+    </w:p>
+    <w:p>
+      <w:pPr>
+        <w:rPr>
+          <w:lang w:val="en-US"/>
+        </w:rPr>
+      </w:pPr>
+      <w:r>
+        <w:rPr>
+          <w:b/>
+          <w:bCs/>
+          <w:lang w:val="en-US"/>
+        </w:rPr>
+        <w:t>Visuals:</w:t>
+      </w:r>
+    </w:p>
+    <w:p>
+      <w:pPr>
+        <w:pStyle w:val="ListParagraph"/>
+        <w:numPr>
+          <w:ilvl w:val="0"/>
+          <w:numId w:val="38"/>
+        </w:numPr>
+        <w:rPr>
+          <w:lang w:val="en-US"/>
+        </w:rPr>
+      </w:pPr>
+      <w:r>
+        <w:rPr>
+          <w:lang w:val="en-US"/>
+        </w:rPr>
+        <w:t xml:space="preserve">In GlobalDict, allow scaling the more </w:t>
       </w:r>
       <w:r>
         <w:rPr>
@@ -8661,61 +8829,31 @@
           <w:iCs/>
           <w:lang w:val="en-US"/>
         </w:rPr>
-        <w:t>ring</w:t>
-      </w:r>
-      <w:r>
-        <w:rPr>
-          <w:lang w:val="en-US"/>
-        </w:rPr>
-        <w:t xml:space="preserve"> there (with the team icon)</w:t>
-      </w:r>
-      <w:r>
-        <w:rPr>
-          <w:lang w:val="en-US"/>
-        </w:rPr>
-        <w:t xml:space="preserve"> =&gt; just increase point drawing radius</w:t>
+        <w:t>narrow</w:t>
+      </w:r>
+      <w:r>
+        <w:rPr>
+          <w:lang w:val="en-US"/>
+        </w:rPr>
+        <w:t xml:space="preserve"> insects a bit. (Like worms.) Otherwise they are too hard to see and feel out of place.</w:t>
       </w:r>
     </w:p>
     <w:p>
       <w:pPr>
         <w:pStyle w:val="ListParagraph"/>
         <w:numPr>
-          <w:ilvl w:val="1"/>
-          <w:numId w:val="36"/>
-        </w:numPr>
-        <w:rPr>
-          <w:lang w:val="en-US"/>
-        </w:rPr>
-      </w:pPr>
-      <w:r>
-        <w:rPr>
-          <w:lang w:val="en-US"/>
-        </w:rPr>
-        <w:t>Show</w:t>
-      </w:r>
-      <w:r>
-        <w:rPr>
-          <w:lang w:val="en-US"/>
-        </w:rPr>
-        <w:t xml:space="preserve"> points collected/points needed</w:t>
-      </w:r>
-    </w:p>
-    <w:p>
-      <w:pPr>
-        <w:pStyle w:val="ListParagraph"/>
-        <w:numPr>
-          <w:ilvl w:val="1"/>
-          <w:numId w:val="36"/>
-        </w:numPr>
-        <w:rPr>
-          <w:lang w:val="en-US"/>
-        </w:rPr>
-      </w:pPr>
-      <w:r>
-        <w:rPr>
-          <w:lang w:val="en-US"/>
-        </w:rPr>
-        <w:t xml:space="preserve">Ensure minimum distance. (Perhaps place these </w:t>
+          <w:ilvl w:val="0"/>
+          <w:numId w:val="38"/>
+        </w:numPr>
+        <w:rPr>
+          <w:lang w:val="en-US"/>
+        </w:rPr>
+      </w:pPr>
+      <w:r>
+        <w:rPr>
+          <w:lang w:val="en-US"/>
+        </w:rPr>
+        <w:t xml:space="preserve">Similarly, some </w:t>
       </w:r>
       <w:r>
         <w:rPr>
@@ -8723,13 +8861,13 @@
           <w:iCs/>
           <w:lang w:val="en-US"/>
         </w:rPr>
-        <w:t>first</w:t>
-      </w:r>
-      <w:r>
-        <w:rPr>
-          <w:lang w:val="en-US"/>
-        </w:rPr>
-        <w:t>, then shoot silk.)</w:t>
+        <w:t>silk icons</w:t>
+      </w:r>
+      <w:r>
+        <w:rPr>
+          <w:lang w:val="en-US"/>
+        </w:rPr>
+        <w:t xml:space="preserve"> can be twice the size. (Namely, the ones with the Web stuff.)</w:t>
       </w:r>
     </w:p>
     <w:p>
@@ -8737,111 +8875,17 @@
         <w:pStyle w:val="ListParagraph"/>
         <w:numPr>
           <w:ilvl w:val="0"/>
-          <w:numId w:val="36"/>
-        </w:numPr>
-        <w:rPr>
-          <w:lang w:val="en-US"/>
-        </w:rPr>
-      </w:pPr>
-      <w:r>
-        <w:rPr>
-          <w:lang w:val="en-US"/>
-        </w:rPr>
-        <w:t>Start players around it with 0 points.</w:t>
-      </w:r>
-    </w:p>
-    <w:p>
-      <w:pPr>
-        <w:pStyle w:val="ListParagraph"/>
-        <w:numPr>
-          <w:ilvl w:val="0"/>
-          <w:numId w:val="36"/>
-        </w:numPr>
-        <w:rPr>
-          <w:lang w:val="en-US"/>
-        </w:rPr>
-      </w:pPr>
-      <w:r>
-        <w:rPr>
-          <w:lang w:val="en-US"/>
-        </w:rPr>
-        <w:t>When visited, your points are added to the total, and you reset to 0.</w:t>
-      </w:r>
-    </w:p>
-    <w:p>
-      <w:pPr>
-        <w:pStyle w:val="ListParagraph"/>
-        <w:numPr>
-          <w:ilvl w:val="0"/>
-          <w:numId w:val="36"/>
-        </w:numPr>
-        <w:rPr>
-          <w:lang w:val="en-US"/>
-        </w:rPr>
-      </w:pPr>
-      <w:r>
-        <w:rPr>
-          <w:lang w:val="en-US"/>
-        </w:rPr>
-        <w:t>(After each change, check against objective.)</w:t>
-      </w:r>
-    </w:p>
-    <w:p>
-      <w:pPr>
-        <w:pStyle w:val="ListParagraph"/>
-        <w:numPr>
-          <w:ilvl w:val="0"/>
-          <w:numId w:val="36"/>
-        </w:numPr>
-        <w:rPr>
-          <w:lang w:val="en-US"/>
-        </w:rPr>
-      </w:pPr>
-      <w:r>
-        <w:rPr>
-          <w:lang w:val="en-US"/>
-        </w:rPr>
-        <w:t>Explain this with the reminders.</w:t>
-      </w:r>
-    </w:p>
-    <w:p>
-      <w:pPr>
-        <w:rPr>
-          <w:lang w:val="en-US"/>
-        </w:rPr>
-      </w:pPr>
-    </w:p>
-    <w:p>
-      <w:pPr>
-        <w:rPr>
-          <w:lang w:val="en-US"/>
-        </w:rPr>
-      </w:pPr>
-      <w:r>
-        <w:rPr>
-          <w:b/>
-          <w:bCs/>
-          <w:lang w:val="en-US"/>
-        </w:rPr>
-        <w:t>Dying:</w:t>
-      </w:r>
-    </w:p>
-    <w:p>
-      <w:pPr>
-        <w:pStyle w:val="ListParagraph"/>
-        <w:numPr>
-          <w:ilvl w:val="0"/>
-          <w:numId w:val="37"/>
-        </w:numPr>
-        <w:rPr>
-          <w:lang w:val="en-US"/>
-        </w:rPr>
-      </w:pPr>
-      <w:r>
-        <w:rPr>
-          <w:lang w:val="en-US"/>
-        </w:rPr>
-        <w:t xml:space="preserve">Properly disable </w:t>
+          <w:numId w:val="38"/>
+        </w:numPr>
+        <w:rPr>
+          <w:lang w:val="en-US"/>
+        </w:rPr>
+      </w:pPr>
+      <w:r>
+        <w:rPr>
+          <w:lang w:val="en-US"/>
+        </w:rPr>
+        <w:t xml:space="preserve">Slightly scale up </w:t>
       </w:r>
       <w:r>
         <w:rPr>
@@ -8849,7 +8893,13 @@
           <w:iCs/>
           <w:lang w:val="en-US"/>
         </w:rPr>
-        <w:t>everything</w:t>
+        <w:t>all</w:t>
+      </w:r>
+      <w:r>
+        <w:rPr>
+          <w:lang w:val="en-US"/>
+        </w:rPr>
+        <w:t xml:space="preserve"> bugs, including players?</w:t>
       </w:r>
     </w:p>
     <w:p>
@@ -8857,53 +8907,65 @@
         <w:pStyle w:val="ListParagraph"/>
         <w:numPr>
           <w:ilvl w:val="0"/>
-          <w:numId w:val="37"/>
-        </w:numPr>
-        <w:rPr>
-          <w:lang w:val="en-US"/>
-        </w:rPr>
-      </w:pPr>
-      <w:r>
-        <w:rPr>
-          <w:lang w:val="en-US"/>
-        </w:rPr>
-        <w:t>Start timer</w:t>
+          <w:numId w:val="38"/>
+        </w:numPr>
+        <w:rPr>
+          <w:lang w:val="en-US"/>
+        </w:rPr>
+      </w:pPr>
+      <w:r>
+        <w:rPr>
+          <w:lang w:val="en-US"/>
+        </w:rPr>
+        <w:t>Make player-owned silk look good again</w:t>
+      </w:r>
+      <w:r>
+        <w:rPr>
+          <w:lang w:val="en-US"/>
+        </w:rPr>
+        <w:t xml:space="preserve"> =&gt;</w:t>
       </w:r>
     </w:p>
     <w:p>
       <w:pPr>
         <w:pStyle w:val="ListParagraph"/>
         <w:numPr>
-          <w:ilvl w:val="0"/>
-          <w:numId w:val="37"/>
-        </w:numPr>
-        <w:rPr>
-          <w:lang w:val="en-US"/>
-        </w:rPr>
-      </w:pPr>
-      <w:r>
-        <w:rPr>
-          <w:lang w:val="en-US"/>
-        </w:rPr>
-        <w:t>When done, respawn at home base, with 0 points</w:t>
+          <w:ilvl w:val="1"/>
+          <w:numId w:val="38"/>
+        </w:numPr>
+        <w:rPr>
+          <w:lang w:val="en-US"/>
+        </w:rPr>
+      </w:pPr>
+      <w:r>
+        <w:rPr>
+          <w:lang w:val="en-US"/>
+        </w:rPr>
+        <w:t>C</w:t>
+      </w:r>
+      <w:r>
+        <w:rPr>
+          <w:lang w:val="en-US"/>
+        </w:rPr>
+        <w:t>reate different spritesheet for that, which has a thicker outline but more squashed shapes?</w:t>
       </w:r>
     </w:p>
     <w:p>
       <w:pPr>
         <w:pStyle w:val="ListParagraph"/>
         <w:numPr>
-          <w:ilvl w:val="0"/>
-          <w:numId w:val="37"/>
-        </w:numPr>
-        <w:rPr>
-          <w:lang w:val="en-US"/>
-        </w:rPr>
-      </w:pPr>
-      <w:r>
-        <w:rPr>
-          <w:lang w:val="en-US"/>
-        </w:rPr>
-        <w:t xml:space="preserve">Keep track of </w:t>
+          <w:ilvl w:val="1"/>
+          <w:numId w:val="38"/>
+        </w:numPr>
+        <w:rPr>
+          <w:lang w:val="en-US"/>
+        </w:rPr>
+      </w:pPr>
+      <w:r>
+        <w:rPr>
+          <w:lang w:val="en-US"/>
+        </w:rPr>
+        <w:t xml:space="preserve">Show </w:t>
       </w:r>
       <w:r>
         <w:rPr>
@@ -8911,73 +8973,13 @@
           <w:iCs/>
           <w:lang w:val="en-US"/>
         </w:rPr>
-        <w:t>how many times</w:t>
-      </w:r>
-      <w:r>
-        <w:rPr>
-          <w:lang w:val="en-US"/>
-        </w:rPr>
-        <w:t xml:space="preserve"> each player died</w:t>
-      </w:r>
-    </w:p>
-    <w:p>
-      <w:pPr>
-        <w:pStyle w:val="ListParagraph"/>
-        <w:numPr>
-          <w:ilvl w:val="0"/>
-          <w:numId w:val="37"/>
-        </w:numPr>
-        <w:rPr>
-          <w:lang w:val="en-US"/>
-        </w:rPr>
-      </w:pPr>
-      <w:r>
-        <w:rPr>
-          <w:lang w:val="en-US"/>
-        </w:rPr>
-        <w:t>Lower the objectives for all other teams</w:t>
-      </w:r>
-    </w:p>
-    <w:p>
-      <w:pPr>
-        <w:pStyle w:val="ListParagraph"/>
-        <w:numPr>
-          <w:ilvl w:val="0"/>
-          <w:numId w:val="37"/>
-        </w:numPr>
-        <w:rPr>
-          <w:lang w:val="en-US"/>
-        </w:rPr>
-      </w:pPr>
-      <w:r>
-        <w:rPr>
-          <w:lang w:val="en-US"/>
-        </w:rPr>
-        <w:t>Properly re-enable everything</w:t>
-      </w:r>
-    </w:p>
-    <w:p>
-      <w:pPr>
-        <w:rPr>
-          <w:b/>
-          <w:bCs/>
-          <w:lang w:val="en-US"/>
-        </w:rPr>
-      </w:pPr>
-    </w:p>
-    <w:p>
-      <w:pPr>
-        <w:rPr>
-          <w:lang w:val="en-US"/>
-        </w:rPr>
-      </w:pPr>
-      <w:r>
-        <w:rPr>
-          <w:b/>
-          <w:bCs/>
-          <w:lang w:val="en-US"/>
-        </w:rPr>
-        <w:t>Visuals:</w:t>
+        <w:t>behind</w:t>
+      </w:r>
+      <w:r>
+        <w:rPr>
+          <w:lang w:val="en-US"/>
+        </w:rPr>
+        <w:t xml:space="preserve"> the edge.</w:t>
       </w:r>
     </w:p>
     <w:p>
@@ -8995,7 +8997,7 @@
         <w:rPr>
           <w:lang w:val="en-US"/>
         </w:rPr>
-        <w:t xml:space="preserve">In GlobalDict, allow scaling the more </w:t>
+        <w:t xml:space="preserve">Add </w:t>
       </w:r>
       <w:r>
         <w:rPr>
@@ -9003,13 +9005,13 @@
           <w:iCs/>
           <w:lang w:val="en-US"/>
         </w:rPr>
-        <w:t>narrow</w:t>
-      </w:r>
-      <w:r>
-        <w:rPr>
-          <w:lang w:val="en-US"/>
-        </w:rPr>
-        <w:t xml:space="preserve"> insects a bit. (Like worms.) Otherwise they are too hard to see and feel out of place.</w:t>
+        <w:t>shadows</w:t>
+      </w:r>
+      <w:r>
+        <w:rPr>
+          <w:lang w:val="en-US"/>
+        </w:rPr>
+        <w:t xml:space="preserve"> underneath the web?</w:t>
       </w:r>
     </w:p>
     <w:p>
@@ -9027,21 +9029,49 @@
         <w:rPr>
           <w:lang w:val="en-US"/>
         </w:rPr>
-        <w:t xml:space="preserve">Similarly, some </w:t>
-      </w:r>
-      <w:r>
-        <w:rPr>
-          <w:i/>
-          <w:iCs/>
-          <w:lang w:val="en-US"/>
-        </w:rPr>
-        <w:t>silk icons</w:t>
-      </w:r>
-      <w:r>
-        <w:rPr>
-          <w:lang w:val="en-US"/>
-        </w:rPr>
-        <w:t xml:space="preserve"> can be twice the size. (Namely, the ones with the Web stuff.)</w:t>
+        <w:t>Create some basic arenas, so I have an idea how the</w:t>
+      </w:r>
+      <w:r>
+        <w:rPr>
+          <w:lang w:val="en-US"/>
+        </w:rPr>
+        <w:t xml:space="preserve"> final</w:t>
+      </w:r>
+      <w:r>
+        <w:rPr>
+          <w:lang w:val="en-US"/>
+        </w:rPr>
+        <w:t xml:space="preserve"> game looks</w:t>
+      </w:r>
+    </w:p>
+    <w:p>
+      <w:pPr>
+        <w:rPr>
+          <w:b/>
+          <w:bCs/>
+          <w:lang w:val="en-US"/>
+        </w:rPr>
+      </w:pPr>
+    </w:p>
+    <w:p>
+      <w:pPr>
+        <w:rPr>
+          <w:lang w:val="en-US"/>
+        </w:rPr>
+      </w:pPr>
+      <w:r>
+        <w:rPr>
+          <w:b/>
+          <w:bCs/>
+          <w:lang w:val="en-US"/>
+        </w:rPr>
+        <w:t>Auto-landing</w:t>
+      </w:r>
+      <w:r>
+        <w:rPr>
+          <w:lang w:val="en-US"/>
+        </w:rPr>
+        <w:t>:</w:t>
       </w:r>
     </w:p>
     <w:p>
@@ -9049,31 +9079,17 @@
         <w:pStyle w:val="ListParagraph"/>
         <w:numPr>
           <w:ilvl w:val="0"/>
-          <w:numId w:val="38"/>
-        </w:numPr>
-        <w:rPr>
-          <w:lang w:val="en-US"/>
-        </w:rPr>
-      </w:pPr>
-      <w:r>
-        <w:rPr>
-          <w:lang w:val="en-US"/>
-        </w:rPr>
-        <w:t xml:space="preserve">Slightly scale up </w:t>
-      </w:r>
-      <w:r>
-        <w:rPr>
-          <w:i/>
-          <w:iCs/>
-          <w:lang w:val="en-US"/>
-        </w:rPr>
-        <w:t>all</w:t>
-      </w:r>
-      <w:r>
-        <w:rPr>
-          <w:lang w:val="en-US"/>
-        </w:rPr>
-        <w:t xml:space="preserve"> bugs, including players?</w:t>
+          <w:numId w:val="40"/>
+        </w:numPr>
+        <w:rPr>
+          <w:lang w:val="en-US"/>
+        </w:rPr>
+      </w:pPr>
+      <w:r>
+        <w:rPr>
+          <w:lang w:val="en-US"/>
+        </w:rPr>
+        <w:t>In FlyTracker, use an area to track if we’re on top of an edge or point. (Return this to get_current_edge() and get_current_point())</w:t>
       </w:r>
     </w:p>
     <w:p>
@@ -9081,17 +9097,17 @@
         <w:pStyle w:val="ListParagraph"/>
         <w:numPr>
           <w:ilvl w:val="0"/>
-          <w:numId w:val="38"/>
-        </w:numPr>
-        <w:rPr>
-          <w:lang w:val="en-US"/>
-        </w:rPr>
-      </w:pPr>
-      <w:r>
-        <w:rPr>
-          <w:lang w:val="en-US"/>
-        </w:rPr>
-        <w:t>Make player-owned silk look good again.</w:t>
+          <w:numId w:val="40"/>
+        </w:numPr>
+        <w:rPr>
+          <w:lang w:val="en-US"/>
+        </w:rPr>
+      </w:pPr>
+      <w:r>
+        <w:rPr>
+          <w:lang w:val="en-US"/>
+        </w:rPr>
+        <w:t>Send signal =&gt; picked up by FlyMovement =&gt; which decides if we want to land. (Only do so if we have property “land”: true)</w:t>
       </w:r>
     </w:p>
     <w:p>
@@ -9099,31 +9115,39 @@
         <w:pStyle w:val="ListParagraph"/>
         <w:numPr>
           <w:ilvl w:val="0"/>
-          <w:numId w:val="38"/>
-        </w:numPr>
-        <w:rPr>
-          <w:lang w:val="en-US"/>
-        </w:rPr>
-      </w:pPr>
-      <w:r>
-        <w:rPr>
-          <w:lang w:val="en-US"/>
-        </w:rPr>
-        <w:t xml:space="preserve">Add </w:t>
-      </w:r>
-      <w:r>
-        <w:rPr>
-          <w:i/>
-          <w:iCs/>
-          <w:lang w:val="en-US"/>
-        </w:rPr>
-        <w:t>shadows</w:t>
-      </w:r>
-      <w:r>
-        <w:rPr>
-          <w:lang w:val="en-US"/>
-        </w:rPr>
-        <w:t xml:space="preserve"> underneath the web?</w:t>
+          <w:numId w:val="40"/>
+        </w:numPr>
+        <w:rPr>
+          <w:lang w:val="en-US"/>
+        </w:rPr>
+      </w:pPr>
+      <w:r>
+        <w:rPr>
+          <w:lang w:val="en-US"/>
+        </w:rPr>
+        <w:t>If so, set a timer, fly off again.</w:t>
+      </w:r>
+    </w:p>
+    <w:p>
+      <w:pPr>
+        <w:rPr>
+          <w:lang w:val="en-US"/>
+        </w:rPr>
+      </w:pPr>
+    </w:p>
+    <w:p>
+      <w:pPr>
+        <w:rPr>
+          <w:lang w:val="en-US"/>
+        </w:rPr>
+      </w:pPr>
+      <w:r>
+        <w:rPr>
+          <w:b/>
+          <w:bCs/>
+          <w:lang w:val="en-US"/>
+        </w:rPr>
+        <w:t>Web=&gt;Flight Switch:</w:t>
       </w:r>
     </w:p>
     <w:p>
@@ -9131,53 +9155,17 @@
         <w:pStyle w:val="ListParagraph"/>
         <w:numPr>
           <w:ilvl w:val="0"/>
-          <w:numId w:val="38"/>
-        </w:numPr>
-        <w:rPr>
-          <w:lang w:val="en-US"/>
-        </w:rPr>
-      </w:pPr>
-      <w:r>
-        <w:rPr>
-          <w:lang w:val="en-US"/>
-        </w:rPr>
-        <w:t>Create some basic arenas, so I have an idea how the</w:t>
-      </w:r>
-      <w:r>
-        <w:rPr>
-          <w:lang w:val="en-US"/>
-        </w:rPr>
-        <w:t xml:space="preserve"> final</w:t>
-      </w:r>
-      <w:r>
-        <w:rPr>
-          <w:lang w:val="en-US"/>
-        </w:rPr>
-        <w:t xml:space="preserve"> game looks</w:t>
-      </w:r>
-    </w:p>
-    <w:p>
-      <w:pPr>
-        <w:rPr>
-          <w:b/>
-          <w:bCs/>
-          <w:lang w:val="en-US"/>
-        </w:rPr>
-      </w:pPr>
-    </w:p>
-    <w:p>
-      <w:pPr>
-        <w:rPr>
-          <w:lang w:val="en-US"/>
-        </w:rPr>
-      </w:pPr>
-      <w:r>
-        <w:rPr>
-          <w:b/>
-          <w:bCs/>
-          <w:lang w:val="en-US"/>
-        </w:rPr>
-        <w:t>Flying:</w:t>
+          <w:numId w:val="41"/>
+        </w:numPr>
+        <w:rPr>
+          <w:lang w:val="en-US"/>
+        </w:rPr>
+      </w:pPr>
+      <w:r>
+        <w:rPr>
+          <w:lang w:val="en-US"/>
+        </w:rPr>
+        <w:t>If check_type(“flight”) is true =&gt; hijack jump button</w:t>
       </w:r>
     </w:p>
     <w:p>
@@ -9185,71 +9173,101 @@
         <w:pStyle w:val="ListParagraph"/>
         <w:numPr>
           <w:ilvl w:val="0"/>
-          <w:numId w:val="35"/>
-        </w:numPr>
-        <w:rPr>
-          <w:lang w:val="en-US"/>
-        </w:rPr>
-      </w:pPr>
-      <w:r>
-        <w:rPr>
-          <w:lang w:val="en-US"/>
-        </w:rPr>
-        <w:t>Allow switching player from web =&gt; flight (and back). We’d need to:</w:t>
+          <w:numId w:val="41"/>
+        </w:numPr>
+        <w:rPr>
+          <w:lang w:val="en-US"/>
+        </w:rPr>
+      </w:pPr>
+      <w:r>
+        <w:rPr>
+          <w:lang w:val="en-US"/>
+        </w:rPr>
+        <w:t>Flip correct modules on PRESS</w:t>
       </w:r>
     </w:p>
     <w:p>
       <w:pPr>
         <w:pStyle w:val="ListParagraph"/>
         <w:numPr>
-          <w:ilvl w:val="1"/>
-          <w:numId w:val="35"/>
-        </w:numPr>
-        <w:rPr>
-          <w:lang w:val="en-US"/>
-        </w:rPr>
-      </w:pPr>
-      <w:r>
-        <w:rPr>
-          <w:lang w:val="en-US"/>
-        </w:rPr>
-        <w:t>Check if jump button is pressed =&gt; highjack that.</w:t>
+          <w:ilvl w:val="0"/>
+          <w:numId w:val="41"/>
+        </w:numPr>
+        <w:rPr>
+          <w:lang w:val="en-US"/>
+        </w:rPr>
+      </w:pPr>
+      <w:r>
+        <w:rPr>
+          <w:lang w:val="en-US"/>
+        </w:rPr>
+        <w:t>On release, call the LAND() code in the FlyTracker =&gt; if that fails, we die</w:t>
+      </w:r>
+    </w:p>
+    <w:p>
+      <w:pPr>
+        <w:rPr>
+          <w:b/>
+          <w:bCs/>
+          <w:lang w:val="en-US"/>
+        </w:rPr>
+      </w:pPr>
+    </w:p>
+    <w:p>
+      <w:pPr>
+        <w:rPr>
+          <w:lang w:val="en-US"/>
+        </w:rPr>
+      </w:pPr>
+      <w:r>
+        <w:rPr>
+          <w:b/>
+          <w:bCs/>
+          <w:lang w:val="en-US"/>
+        </w:rPr>
+        <w:t>Landing:</w:t>
       </w:r>
     </w:p>
     <w:p>
       <w:pPr>
         <w:pStyle w:val="ListParagraph"/>
         <w:numPr>
-          <w:ilvl w:val="1"/>
-          <w:numId w:val="35"/>
-        </w:numPr>
-        <w:rPr>
-          <w:lang w:val="en-US"/>
-        </w:rPr>
-      </w:pPr>
-      <w:r>
-        <w:rPr>
-          <w:lang w:val="en-US"/>
-        </w:rPr>
-        <w:t>Flip to the correct modules.</w:t>
+          <w:ilvl w:val="0"/>
+          <w:numId w:val="42"/>
+        </w:numPr>
+        <w:rPr>
+          <w:lang w:val="en-US"/>
+        </w:rPr>
+      </w:pPr>
+      <w:r>
+        <w:rPr>
+          <w:lang w:val="en-US"/>
+        </w:rPr>
+        <w:t>Reposition to fit on the edge</w:t>
+      </w:r>
+      <w:r>
+        <w:rPr>
+          <w:lang w:val="en-US"/>
+        </w:rPr>
+        <w:t xml:space="preserve"> (should happen automatically if we force_set_edge, right?)</w:t>
       </w:r>
     </w:p>
     <w:p>
       <w:pPr>
         <w:pStyle w:val="ListParagraph"/>
         <w:numPr>
-          <w:ilvl w:val="1"/>
-          <w:numId w:val="35"/>
-        </w:numPr>
-        <w:rPr>
-          <w:lang w:val="en-US"/>
-        </w:rPr>
-      </w:pPr>
-      <w:r>
-        <w:rPr>
-          <w:lang w:val="en-US"/>
-        </w:rPr>
-        <w:t>When jump button is released (hijack), check if we’re hovering over an edge =&gt; flip the modules and land there. (If we don’t detect anything, we die.)</w:t>
+          <w:ilvl w:val="0"/>
+          <w:numId w:val="42"/>
+        </w:numPr>
+        <w:rPr>
+          <w:lang w:val="en-US"/>
+        </w:rPr>
+      </w:pPr>
+      <w:r>
+        <w:rPr>
+          <w:lang w:val="en-US"/>
+        </w:rPr>
+        <w:t>Collapse our wings</w:t>
       </w:r>
     </w:p>
     <w:p>
@@ -9257,116 +9275,33 @@
         <w:pStyle w:val="ListParagraph"/>
         <w:numPr>
           <w:ilvl w:val="0"/>
-          <w:numId w:val="35"/>
-        </w:numPr>
-        <w:rPr>
-          <w:lang w:val="en-US"/>
-        </w:rPr>
-      </w:pPr>
-      <w:r>
-        <w:rPr>
-          <w:b/>
-          <w:bCs/>
-          <w:lang w:val="en-US"/>
-        </w:rPr>
-        <w:t>Actually</w:t>
-      </w:r>
-      <w:r>
-        <w:rPr>
-          <w:lang w:val="en-US"/>
-        </w:rPr>
-        <w:t>, allow this behavior in general: landing on the web.</w:t>
-      </w:r>
-    </w:p>
-    <w:p>
-      <w:pPr>
-        <w:pStyle w:val="ListParagraph"/>
-        <w:numPr>
-          <w:ilvl w:val="1"/>
-          <w:numId w:val="35"/>
-        </w:numPr>
-        <w:rPr>
-          <w:lang w:val="en-US"/>
-        </w:rPr>
-      </w:pPr>
-      <w:r>
-        <w:rPr>
-          <w:lang w:val="en-US"/>
-        </w:rPr>
-        <w:t>Anytime our raycast detects an edge, land there with X probability.</w:t>
-      </w:r>
-    </w:p>
-    <w:p>
-      <w:pPr>
-        <w:pStyle w:val="ListParagraph"/>
-        <w:numPr>
-          <w:ilvl w:val="1"/>
-          <w:numId w:val="35"/>
-        </w:numPr>
-        <w:rPr>
-          <w:lang w:val="en-US"/>
-        </w:rPr>
-      </w:pPr>
-      <w:r>
-        <w:rPr>
-          <w:lang w:val="en-US"/>
-        </w:rPr>
-        <w:t xml:space="preserve">Landing means we </w:t>
-      </w:r>
-    </w:p>
-    <w:p>
-      <w:pPr>
-        <w:pStyle w:val="ListParagraph"/>
-        <w:numPr>
-          <w:ilvl w:val="2"/>
-          <w:numId w:val="35"/>
-        </w:numPr>
-        <w:rPr>
-          <w:lang w:val="en-US"/>
-        </w:rPr>
-      </w:pPr>
-      <w:r>
-        <w:rPr>
-          <w:lang w:val="en-US"/>
-        </w:rPr>
-        <w:t xml:space="preserve">Reposition to fit on the edge + </w:t>
-      </w:r>
-    </w:p>
-    <w:p>
-      <w:pPr>
-        <w:pStyle w:val="ListParagraph"/>
-        <w:numPr>
-          <w:ilvl w:val="2"/>
-          <w:numId w:val="35"/>
-        </w:numPr>
-        <w:rPr>
-          <w:lang w:val="en-US"/>
-        </w:rPr>
-      </w:pPr>
-      <w:r>
-        <w:rPr>
-          <w:lang w:val="en-US"/>
-        </w:rPr>
-        <w:t>Collapse our wings</w:t>
-      </w:r>
-    </w:p>
-    <w:p>
-      <w:pPr>
-        <w:pStyle w:val="ListParagraph"/>
-        <w:numPr>
-          <w:ilvl w:val="2"/>
-          <w:numId w:val="35"/>
-        </w:numPr>
-        <w:rPr>
-          <w:lang w:val="en-US"/>
-        </w:rPr>
-      </w:pPr>
-      <w:r>
-        <w:rPr>
+          <w:numId w:val="42"/>
+        </w:numPr>
+        <w:rPr>
+          <w:lang w:val="en-US"/>
+        </w:rPr>
+      </w:pPr>
+      <w:r>
+        <w:rPr>
+          <w:lang w:val="en-US"/>
+        </w:rPr>
+        <w:t>Set a timer; when it runs out, we fly off again</w:t>
+      </w:r>
+    </w:p>
+    <w:p>
+      <w:pPr>
+        <w:rPr>
+          <w:lang w:val="en-US"/>
+        </w:rPr>
+      </w:pPr>
+      <w:r>
+        <w:rPr>
+          <w:b/>
+          <w:bCs/>
           <w:lang w:val="en-US"/>
         </w:rPr>
         <w:lastRenderedPageBreak/>
-        <w:t>Set a timer; when it runs out, we fly off again</w:t>
+        <w:t>Wings:</w:t>
       </w:r>
     </w:p>
     <w:p>
@@ -10798,6 +10733,119 @@
 <file path=word/numbering.xml><?xml version="1.0" encoding="utf-8"?>
 <w:numbering xmlns:wpc="http://schemas.microsoft.com/office/word/2010/wordprocessingCanvas" xmlns:cx="http://schemas.microsoft.com/office/drawing/2014/chartex" xmlns:cx1="http://schemas.microsoft.com/office/drawing/2015/9/8/chartex" xmlns:cx2="http://schemas.microsoft.com/office/drawing/2015/10/21/chartex" xmlns:cx3="http://schemas.microsoft.com/office/drawing/2016/5/9/chartex" xmlns:cx4="http://schemas.microsoft.com/office/drawing/2016/5/10/chartex" xmlns:cx5="http://schemas.microsoft.com/office/drawing/2016/5/11/chartex" xmlns:cx6="http://schemas.microsoft.com/office/drawing/2016/5/12/chartex" xmlns:cx7="http://schemas.microsoft.com/office/drawing/2016/5/13/chartex" xmlns:cx8="http://schemas.microsoft.com/office/drawing/2016/5/14/chartex" xmlns:mc="http://schemas.openxmlformats.org/markup-compatibility/2006" xmlns:aink="http://schemas.microsoft.com/office/drawing/2016/ink" xmlns:am3d="http://schemas.microsoft.com/office/drawing/2017/model3d" xmlns:o="urn:schemas-microsoft-com:office:office" xmlns:r="http://schemas.openxmlformats.org/officeDocument/2006/relationships" xmlns:m="http://schemas.openxmlformats.org/officeDocument/2006/math" xmlns:v="urn:schemas-microsoft-com:vml" xmlns:wp14="http://schemas.microsoft.com/office/word/2010/wordprocessingDrawing" xmlns:wp="http://schemas.openxmlformats.org/drawingml/2006/wordprocessingDrawing" xmlns:w10="urn:schemas-microsoft-com:office:word" xmlns:w="http://schemas.openxmlformats.org/wordprocessingml/2006/main" xmlns:w14="http://schemas.microsoft.com/office/word/2010/wordml" xmlns:w15="http://schemas.microsoft.com/office/word/2012/wordml" xmlns:w16cex="http://schemas.microsoft.com/office/word/2018/wordml/cex" xmlns:w16cid="http://schemas.microsoft.com/office/word/2016/wordml/cid" xmlns:w16="http://schemas.microsoft.com/office/word/2018/wordml" xmlns:w16se="http://schemas.microsoft.com/office/word/2015/wordml/symex" xmlns:wpg="http://schemas.microsoft.com/office/word/2010/wordprocessingGroup" xmlns:wpi="http://schemas.microsoft.com/office/word/2010/wordprocessingInk" xmlns:wne="http://schemas.microsoft.com/office/word/2006/wordml" xmlns:wps="http://schemas.microsoft.com/office/word/2010/wordprocessingShape" mc:Ignorable="w14 w15 w16se w16cid w16 w16cex wp14">
   <w:abstractNum w:abstractNumId="0" w15:restartNumberingAfterBreak="0">
+    <w:nsid w:val="04526619"/>
+    <w:multiLevelType w:val="hybridMultilevel"/>
+    <w:tmpl w:val="470AA068"/>
+    <w:lvl w:ilvl="0" w:tplc="04130001">
+      <w:start w:val="1"/>
+      <w:numFmt w:val="bullet"/>
+      <w:lvlText w:val=""/>
+      <w:lvlJc w:val="left"/>
+      <w:pPr>
+        <w:ind w:left="720" w:hanging="360"/>
+      </w:pPr>
+      <w:rPr>
+        <w:rFonts w:ascii="Symbol" w:hAnsi="Symbol" w:hint="default"/>
+      </w:rPr>
+    </w:lvl>
+    <w:lvl w:ilvl="1" w:tplc="04130003" w:tentative="1">
+      <w:start w:val="1"/>
+      <w:numFmt w:val="bullet"/>
+      <w:lvlText w:val="o"/>
+      <w:lvlJc w:val="left"/>
+      <w:pPr>
+        <w:ind w:left="1440" w:hanging="360"/>
+      </w:pPr>
+      <w:rPr>
+        <w:rFonts w:ascii="Courier New" w:hAnsi="Courier New" w:cs="Courier New" w:hint="default"/>
+      </w:rPr>
+    </w:lvl>
+    <w:lvl w:ilvl="2" w:tplc="04130005" w:tentative="1">
+      <w:start w:val="1"/>
+      <w:numFmt w:val="bullet"/>
+      <w:lvlText w:val=""/>
+      <w:lvlJc w:val="left"/>
+      <w:pPr>
+        <w:ind w:left="2160" w:hanging="360"/>
+      </w:pPr>
+      <w:rPr>
+        <w:rFonts w:ascii="Wingdings" w:hAnsi="Wingdings" w:hint="default"/>
+      </w:rPr>
+    </w:lvl>
+    <w:lvl w:ilvl="3" w:tplc="04130001" w:tentative="1">
+      <w:start w:val="1"/>
+      <w:numFmt w:val="bullet"/>
+      <w:lvlText w:val=""/>
+      <w:lvlJc w:val="left"/>
+      <w:pPr>
+        <w:ind w:left="2880" w:hanging="360"/>
+      </w:pPr>
+      <w:rPr>
+        <w:rFonts w:ascii="Symbol" w:hAnsi="Symbol" w:hint="default"/>
+      </w:rPr>
+    </w:lvl>
+    <w:lvl w:ilvl="4" w:tplc="04130003" w:tentative="1">
+      <w:start w:val="1"/>
+      <w:numFmt w:val="bullet"/>
+      <w:lvlText w:val="o"/>
+      <w:lvlJc w:val="left"/>
+      <w:pPr>
+        <w:ind w:left="3600" w:hanging="360"/>
+      </w:pPr>
+      <w:rPr>
+        <w:rFonts w:ascii="Courier New" w:hAnsi="Courier New" w:cs="Courier New" w:hint="default"/>
+      </w:rPr>
+    </w:lvl>
+    <w:lvl w:ilvl="5" w:tplc="04130005" w:tentative="1">
+      <w:start w:val="1"/>
+      <w:numFmt w:val="bullet"/>
+      <w:lvlText w:val=""/>
+      <w:lvlJc w:val="left"/>
+      <w:pPr>
+        <w:ind w:left="4320" w:hanging="360"/>
+      </w:pPr>
+      <w:rPr>
+        <w:rFonts w:ascii="Wingdings" w:hAnsi="Wingdings" w:hint="default"/>
+      </w:rPr>
+    </w:lvl>
+    <w:lvl w:ilvl="6" w:tplc="04130001" w:tentative="1">
+      <w:start w:val="1"/>
+      <w:numFmt w:val="bullet"/>
+      <w:lvlText w:val=""/>
+      <w:lvlJc w:val="left"/>
+      <w:pPr>
+        <w:ind w:left="5040" w:hanging="360"/>
+      </w:pPr>
+      <w:rPr>
+        <w:rFonts w:ascii="Symbol" w:hAnsi="Symbol" w:hint="default"/>
+      </w:rPr>
+    </w:lvl>
+    <w:lvl w:ilvl="7" w:tplc="04130003" w:tentative="1">
+      <w:start w:val="1"/>
+      <w:numFmt w:val="bullet"/>
+      <w:lvlText w:val="o"/>
+      <w:lvlJc w:val="left"/>
+      <w:pPr>
+        <w:ind w:left="5760" w:hanging="360"/>
+      </w:pPr>
+      <w:rPr>
+        <w:rFonts w:ascii="Courier New" w:hAnsi="Courier New" w:cs="Courier New" w:hint="default"/>
+      </w:rPr>
+    </w:lvl>
+    <w:lvl w:ilvl="8" w:tplc="04130005" w:tentative="1">
+      <w:start w:val="1"/>
+      <w:numFmt w:val="bullet"/>
+      <w:lvlText w:val=""/>
+      <w:lvlJc w:val="left"/>
+      <w:pPr>
+        <w:ind w:left="6480" w:hanging="360"/>
+      </w:pPr>
+      <w:rPr>
+        <w:rFonts w:ascii="Wingdings" w:hAnsi="Wingdings" w:hint="default"/>
+      </w:rPr>
+    </w:lvl>
+  </w:abstractNum>
+  <w:abstractNum w:abstractNumId="1" w15:restartNumberingAfterBreak="0">
     <w:nsid w:val="105A726F"/>
     <w:multiLevelType w:val="multilevel"/>
     <w:tmpl w:val="C55CF9BA"/>
@@ -10946,7 +10994,7 @@
       </w:rPr>
     </w:lvl>
   </w:abstractNum>
-  <w:abstractNum w:abstractNumId="1" w15:restartNumberingAfterBreak="0">
+  <w:abstractNum w:abstractNumId="2" w15:restartNumberingAfterBreak="0">
     <w:nsid w:val="118376D0"/>
     <w:multiLevelType w:val="hybridMultilevel"/>
     <w:tmpl w:val="CB8439C4"/>
@@ -11059,7 +11107,7 @@
       </w:rPr>
     </w:lvl>
   </w:abstractNum>
-  <w:abstractNum w:abstractNumId="2" w15:restartNumberingAfterBreak="0">
+  <w:abstractNum w:abstractNumId="3" w15:restartNumberingAfterBreak="0">
     <w:nsid w:val="142D33FF"/>
     <w:multiLevelType w:val="hybridMultilevel"/>
     <w:tmpl w:val="D624C4CC"/>
@@ -11172,7 +11220,7 @@
       </w:rPr>
     </w:lvl>
   </w:abstractNum>
-  <w:abstractNum w:abstractNumId="3" w15:restartNumberingAfterBreak="0">
+  <w:abstractNum w:abstractNumId="4" w15:restartNumberingAfterBreak="0">
     <w:nsid w:val="15D65686"/>
     <w:multiLevelType w:val="hybridMultilevel"/>
     <w:tmpl w:val="3132A486"/>
@@ -11285,7 +11333,7 @@
       </w:rPr>
     </w:lvl>
   </w:abstractNum>
-  <w:abstractNum w:abstractNumId="4" w15:restartNumberingAfterBreak="0">
+  <w:abstractNum w:abstractNumId="5" w15:restartNumberingAfterBreak="0">
     <w:nsid w:val="16FC63D0"/>
     <w:multiLevelType w:val="hybridMultilevel"/>
     <w:tmpl w:val="DF36C990"/>
@@ -11371,7 +11419,7 @@
       </w:pPr>
     </w:lvl>
   </w:abstractNum>
-  <w:abstractNum w:abstractNumId="5" w15:restartNumberingAfterBreak="0">
+  <w:abstractNum w:abstractNumId="6" w15:restartNumberingAfterBreak="0">
     <w:nsid w:val="21154988"/>
     <w:multiLevelType w:val="hybridMultilevel"/>
     <w:tmpl w:val="5D76D6B6"/>
@@ -11484,7 +11532,7 @@
       </w:rPr>
     </w:lvl>
   </w:abstractNum>
-  <w:abstractNum w:abstractNumId="6" w15:restartNumberingAfterBreak="0">
+  <w:abstractNum w:abstractNumId="7" w15:restartNumberingAfterBreak="0">
     <w:nsid w:val="22C111E7"/>
     <w:multiLevelType w:val="hybridMultilevel"/>
     <w:tmpl w:val="E79291CC"/>
@@ -11597,7 +11645,7 @@
       </w:rPr>
     </w:lvl>
   </w:abstractNum>
-  <w:abstractNum w:abstractNumId="7" w15:restartNumberingAfterBreak="0">
+  <w:abstractNum w:abstractNumId="8" w15:restartNumberingAfterBreak="0">
     <w:nsid w:val="263E5DA3"/>
     <w:multiLevelType w:val="multilevel"/>
     <w:tmpl w:val="E5EAFADC"/>
@@ -11746,7 +11794,7 @@
       </w:rPr>
     </w:lvl>
   </w:abstractNum>
-  <w:abstractNum w:abstractNumId="8" w15:restartNumberingAfterBreak="0">
+  <w:abstractNum w:abstractNumId="9" w15:restartNumberingAfterBreak="0">
     <w:nsid w:val="27A3545F"/>
     <w:multiLevelType w:val="hybridMultilevel"/>
     <w:tmpl w:val="1702F294"/>
@@ -11859,7 +11907,7 @@
       </w:rPr>
     </w:lvl>
   </w:abstractNum>
-  <w:abstractNum w:abstractNumId="9" w15:restartNumberingAfterBreak="0">
+  <w:abstractNum w:abstractNumId="10" w15:restartNumberingAfterBreak="0">
     <w:nsid w:val="29F136C9"/>
     <w:multiLevelType w:val="hybridMultilevel"/>
     <w:tmpl w:val="E70A2EBA"/>
@@ -11875,7 +11923,7 @@
         <w:rFonts w:ascii="Symbol" w:hAnsi="Symbol" w:hint="default"/>
       </w:rPr>
     </w:lvl>
-    <w:lvl w:ilvl="1" w:tplc="04130003" w:tentative="1">
+    <w:lvl w:ilvl="1" w:tplc="04130003">
       <w:start w:val="1"/>
       <w:numFmt w:val="bullet"/>
       <w:lvlText w:val="o"/>
@@ -11972,7 +12020,7 @@
       </w:rPr>
     </w:lvl>
   </w:abstractNum>
-  <w:abstractNum w:abstractNumId="10" w15:restartNumberingAfterBreak="0">
+  <w:abstractNum w:abstractNumId="11" w15:restartNumberingAfterBreak="0">
     <w:nsid w:val="2D7348BA"/>
     <w:multiLevelType w:val="hybridMultilevel"/>
     <w:tmpl w:val="9346665A"/>
@@ -12085,7 +12133,7 @@
       </w:rPr>
     </w:lvl>
   </w:abstractNum>
-  <w:abstractNum w:abstractNumId="11" w15:restartNumberingAfterBreak="0">
+  <w:abstractNum w:abstractNumId="12" w15:restartNumberingAfterBreak="0">
     <w:nsid w:val="2FD663E6"/>
     <w:multiLevelType w:val="hybridMultilevel"/>
     <w:tmpl w:val="73AC025A"/>
@@ -12198,7 +12246,7 @@
       </w:rPr>
     </w:lvl>
   </w:abstractNum>
-  <w:abstractNum w:abstractNumId="12" w15:restartNumberingAfterBreak="0">
+  <w:abstractNum w:abstractNumId="13" w15:restartNumberingAfterBreak="0">
     <w:nsid w:val="54BC7884"/>
     <w:multiLevelType w:val="hybridMultilevel"/>
     <w:tmpl w:val="7AE06198"/>
@@ -12311,7 +12359,120 @@
       </w:rPr>
     </w:lvl>
   </w:abstractNum>
-  <w:abstractNum w:abstractNumId="13" w15:restartNumberingAfterBreak="0">
+  <w:abstractNum w:abstractNumId="14" w15:restartNumberingAfterBreak="0">
+    <w:nsid w:val="55B000C7"/>
+    <w:multiLevelType w:val="hybridMultilevel"/>
+    <w:tmpl w:val="DF7ACAC6"/>
+    <w:lvl w:ilvl="0" w:tplc="04130001">
+      <w:start w:val="1"/>
+      <w:numFmt w:val="bullet"/>
+      <w:lvlText w:val=""/>
+      <w:lvlJc w:val="left"/>
+      <w:pPr>
+        <w:ind w:left="720" w:hanging="360"/>
+      </w:pPr>
+      <w:rPr>
+        <w:rFonts w:ascii="Symbol" w:hAnsi="Symbol" w:hint="default"/>
+      </w:rPr>
+    </w:lvl>
+    <w:lvl w:ilvl="1" w:tplc="04130003" w:tentative="1">
+      <w:start w:val="1"/>
+      <w:numFmt w:val="bullet"/>
+      <w:lvlText w:val="o"/>
+      <w:lvlJc w:val="left"/>
+      <w:pPr>
+        <w:ind w:left="1440" w:hanging="360"/>
+      </w:pPr>
+      <w:rPr>
+        <w:rFonts w:ascii="Courier New" w:hAnsi="Courier New" w:cs="Courier New" w:hint="default"/>
+      </w:rPr>
+    </w:lvl>
+    <w:lvl w:ilvl="2" w:tplc="04130005" w:tentative="1">
+      <w:start w:val="1"/>
+      <w:numFmt w:val="bullet"/>
+      <w:lvlText w:val=""/>
+      <w:lvlJc w:val="left"/>
+      <w:pPr>
+        <w:ind w:left="2160" w:hanging="360"/>
+      </w:pPr>
+      <w:rPr>
+        <w:rFonts w:ascii="Wingdings" w:hAnsi="Wingdings" w:hint="default"/>
+      </w:rPr>
+    </w:lvl>
+    <w:lvl w:ilvl="3" w:tplc="04130001" w:tentative="1">
+      <w:start w:val="1"/>
+      <w:numFmt w:val="bullet"/>
+      <w:lvlText w:val=""/>
+      <w:lvlJc w:val="left"/>
+      <w:pPr>
+        <w:ind w:left="2880" w:hanging="360"/>
+      </w:pPr>
+      <w:rPr>
+        <w:rFonts w:ascii="Symbol" w:hAnsi="Symbol" w:hint="default"/>
+      </w:rPr>
+    </w:lvl>
+    <w:lvl w:ilvl="4" w:tplc="04130003" w:tentative="1">
+      <w:start w:val="1"/>
+      <w:numFmt w:val="bullet"/>
+      <w:lvlText w:val="o"/>
+      <w:lvlJc w:val="left"/>
+      <w:pPr>
+        <w:ind w:left="3600" w:hanging="360"/>
+      </w:pPr>
+      <w:rPr>
+        <w:rFonts w:ascii="Courier New" w:hAnsi="Courier New" w:cs="Courier New" w:hint="default"/>
+      </w:rPr>
+    </w:lvl>
+    <w:lvl w:ilvl="5" w:tplc="04130005" w:tentative="1">
+      <w:start w:val="1"/>
+      <w:numFmt w:val="bullet"/>
+      <w:lvlText w:val=""/>
+      <w:lvlJc w:val="left"/>
+      <w:pPr>
+        <w:ind w:left="4320" w:hanging="360"/>
+      </w:pPr>
+      <w:rPr>
+        <w:rFonts w:ascii="Wingdings" w:hAnsi="Wingdings" w:hint="default"/>
+      </w:rPr>
+    </w:lvl>
+    <w:lvl w:ilvl="6" w:tplc="04130001" w:tentative="1">
+      <w:start w:val="1"/>
+      <w:numFmt w:val="bullet"/>
+      <w:lvlText w:val=""/>
+      <w:lvlJc w:val="left"/>
+      <w:pPr>
+        <w:ind w:left="5040" w:hanging="360"/>
+      </w:pPr>
+      <w:rPr>
+        <w:rFonts w:ascii="Symbol" w:hAnsi="Symbol" w:hint="default"/>
+      </w:rPr>
+    </w:lvl>
+    <w:lvl w:ilvl="7" w:tplc="04130003" w:tentative="1">
+      <w:start w:val="1"/>
+      <w:numFmt w:val="bullet"/>
+      <w:lvlText w:val="o"/>
+      <w:lvlJc w:val="left"/>
+      <w:pPr>
+        <w:ind w:left="5760" w:hanging="360"/>
+      </w:pPr>
+      <w:rPr>
+        <w:rFonts w:ascii="Courier New" w:hAnsi="Courier New" w:cs="Courier New" w:hint="default"/>
+      </w:rPr>
+    </w:lvl>
+    <w:lvl w:ilvl="8" w:tplc="04130005" w:tentative="1">
+      <w:start w:val="1"/>
+      <w:numFmt w:val="bullet"/>
+      <w:lvlText w:val=""/>
+      <w:lvlJc w:val="left"/>
+      <w:pPr>
+        <w:ind w:left="6480" w:hanging="360"/>
+      </w:pPr>
+      <w:rPr>
+        <w:rFonts w:ascii="Wingdings" w:hAnsi="Wingdings" w:hint="default"/>
+      </w:rPr>
+    </w:lvl>
+  </w:abstractNum>
+  <w:abstractNum w:abstractNumId="15" w15:restartNumberingAfterBreak="0">
     <w:nsid w:val="576F1131"/>
     <w:multiLevelType w:val="hybridMultilevel"/>
     <w:tmpl w:val="69649694"/>
@@ -12424,7 +12585,7 @@
       </w:rPr>
     </w:lvl>
   </w:abstractNum>
-  <w:abstractNum w:abstractNumId="14" w15:restartNumberingAfterBreak="0">
+  <w:abstractNum w:abstractNumId="16" w15:restartNumberingAfterBreak="0">
     <w:nsid w:val="5A356BB4"/>
     <w:multiLevelType w:val="hybridMultilevel"/>
     <w:tmpl w:val="47F85DEC"/>
@@ -12537,7 +12698,7 @@
       </w:rPr>
     </w:lvl>
   </w:abstractNum>
-  <w:abstractNum w:abstractNumId="15" w15:restartNumberingAfterBreak="0">
+  <w:abstractNum w:abstractNumId="17" w15:restartNumberingAfterBreak="0">
     <w:nsid w:val="5C671F50"/>
     <w:multiLevelType w:val="hybridMultilevel"/>
     <w:tmpl w:val="04184AD0"/>
@@ -12650,7 +12811,7 @@
       </w:rPr>
     </w:lvl>
   </w:abstractNum>
-  <w:abstractNum w:abstractNumId="16" w15:restartNumberingAfterBreak="0">
+  <w:abstractNum w:abstractNumId="18" w15:restartNumberingAfterBreak="0">
     <w:nsid w:val="5D443D56"/>
     <w:multiLevelType w:val="hybridMultilevel"/>
     <w:tmpl w:val="8CAAD6BA"/>
@@ -12763,7 +12924,7 @@
       </w:rPr>
     </w:lvl>
   </w:abstractNum>
-  <w:abstractNum w:abstractNumId="17" w15:restartNumberingAfterBreak="0">
+  <w:abstractNum w:abstractNumId="19" w15:restartNumberingAfterBreak="0">
     <w:nsid w:val="5DEB419E"/>
     <w:multiLevelType w:val="hybridMultilevel"/>
     <w:tmpl w:val="3696777E"/>
@@ -12876,7 +13037,7 @@
       </w:rPr>
     </w:lvl>
   </w:abstractNum>
-  <w:abstractNum w:abstractNumId="18" w15:restartNumberingAfterBreak="0">
+  <w:abstractNum w:abstractNumId="20" w15:restartNumberingAfterBreak="0">
     <w:nsid w:val="5EE0002A"/>
     <w:multiLevelType w:val="hybridMultilevel"/>
     <w:tmpl w:val="DC728A2E"/>
@@ -12989,7 +13150,7 @@
       </w:rPr>
     </w:lvl>
   </w:abstractNum>
-  <w:abstractNum w:abstractNumId="19" w15:restartNumberingAfterBreak="0">
+  <w:abstractNum w:abstractNumId="21" w15:restartNumberingAfterBreak="0">
     <w:nsid w:val="5FA21269"/>
     <w:multiLevelType w:val="hybridMultilevel"/>
     <w:tmpl w:val="EE90D210"/>
@@ -13102,7 +13263,7 @@
       </w:rPr>
     </w:lvl>
   </w:abstractNum>
-  <w:abstractNum w:abstractNumId="20" w15:restartNumberingAfterBreak="0">
+  <w:abstractNum w:abstractNumId="22" w15:restartNumberingAfterBreak="0">
     <w:nsid w:val="5FEC31D1"/>
     <w:multiLevelType w:val="hybridMultilevel"/>
     <w:tmpl w:val="CC92B8C6"/>
@@ -13215,7 +13376,7 @@
       </w:rPr>
     </w:lvl>
   </w:abstractNum>
-  <w:abstractNum w:abstractNumId="21" w15:restartNumberingAfterBreak="0">
+  <w:abstractNum w:abstractNumId="23" w15:restartNumberingAfterBreak="0">
     <w:nsid w:val="635E5A25"/>
     <w:multiLevelType w:val="hybridMultilevel"/>
     <w:tmpl w:val="E7843A5E"/>
@@ -13328,7 +13489,7 @@
       </w:rPr>
     </w:lvl>
   </w:abstractNum>
-  <w:abstractNum w:abstractNumId="22" w15:restartNumberingAfterBreak="0">
+  <w:abstractNum w:abstractNumId="24" w15:restartNumberingAfterBreak="0">
     <w:nsid w:val="642E12F4"/>
     <w:multiLevelType w:val="hybridMultilevel"/>
     <w:tmpl w:val="813EC2DE"/>
@@ -13414,7 +13575,7 @@
       </w:pPr>
     </w:lvl>
   </w:abstractNum>
-  <w:abstractNum w:abstractNumId="23" w15:restartNumberingAfterBreak="0">
+  <w:abstractNum w:abstractNumId="25" w15:restartNumberingAfterBreak="0">
     <w:nsid w:val="64722484"/>
     <w:multiLevelType w:val="hybridMultilevel"/>
     <w:tmpl w:val="240E7E74"/>
@@ -13527,7 +13688,120 @@
       </w:rPr>
     </w:lvl>
   </w:abstractNum>
-  <w:abstractNum w:abstractNumId="24" w15:restartNumberingAfterBreak="0">
+  <w:abstractNum w:abstractNumId="26" w15:restartNumberingAfterBreak="0">
+    <w:nsid w:val="64B415F5"/>
+    <w:multiLevelType w:val="hybridMultilevel"/>
+    <w:tmpl w:val="132A891A"/>
+    <w:lvl w:ilvl="0" w:tplc="04130001">
+      <w:start w:val="1"/>
+      <w:numFmt w:val="bullet"/>
+      <w:lvlText w:val=""/>
+      <w:lvlJc w:val="left"/>
+      <w:pPr>
+        <w:ind w:left="720" w:hanging="360"/>
+      </w:pPr>
+      <w:rPr>
+        <w:rFonts w:ascii="Symbol" w:hAnsi="Symbol" w:hint="default"/>
+      </w:rPr>
+    </w:lvl>
+    <w:lvl w:ilvl="1" w:tplc="04130003" w:tentative="1">
+      <w:start w:val="1"/>
+      <w:numFmt w:val="bullet"/>
+      <w:lvlText w:val="o"/>
+      <w:lvlJc w:val="left"/>
+      <w:pPr>
+        <w:ind w:left="1440" w:hanging="360"/>
+      </w:pPr>
+      <w:rPr>
+        <w:rFonts w:ascii="Courier New" w:hAnsi="Courier New" w:cs="Courier New" w:hint="default"/>
+      </w:rPr>
+    </w:lvl>
+    <w:lvl w:ilvl="2" w:tplc="04130005" w:tentative="1">
+      <w:start w:val="1"/>
+      <w:numFmt w:val="bullet"/>
+      <w:lvlText w:val=""/>
+      <w:lvlJc w:val="left"/>
+      <w:pPr>
+        <w:ind w:left="2160" w:hanging="360"/>
+      </w:pPr>
+      <w:rPr>
+        <w:rFonts w:ascii="Wingdings" w:hAnsi="Wingdings" w:hint="default"/>
+      </w:rPr>
+    </w:lvl>
+    <w:lvl w:ilvl="3" w:tplc="04130001" w:tentative="1">
+      <w:start w:val="1"/>
+      <w:numFmt w:val="bullet"/>
+      <w:lvlText w:val=""/>
+      <w:lvlJc w:val="left"/>
+      <w:pPr>
+        <w:ind w:left="2880" w:hanging="360"/>
+      </w:pPr>
+      <w:rPr>
+        <w:rFonts w:ascii="Symbol" w:hAnsi="Symbol" w:hint="default"/>
+      </w:rPr>
+    </w:lvl>
+    <w:lvl w:ilvl="4" w:tplc="04130003" w:tentative="1">
+      <w:start w:val="1"/>
+      <w:numFmt w:val="bullet"/>
+      <w:lvlText w:val="o"/>
+      <w:lvlJc w:val="left"/>
+      <w:pPr>
+        <w:ind w:left="3600" w:hanging="360"/>
+      </w:pPr>
+      <w:rPr>
+        <w:rFonts w:ascii="Courier New" w:hAnsi="Courier New" w:cs="Courier New" w:hint="default"/>
+      </w:rPr>
+    </w:lvl>
+    <w:lvl w:ilvl="5" w:tplc="04130005" w:tentative="1">
+      <w:start w:val="1"/>
+      <w:numFmt w:val="bullet"/>
+      <w:lvlText w:val=""/>
+      <w:lvlJc w:val="left"/>
+      <w:pPr>
+        <w:ind w:left="4320" w:hanging="360"/>
+      </w:pPr>
+      <w:rPr>
+        <w:rFonts w:ascii="Wingdings" w:hAnsi="Wingdings" w:hint="default"/>
+      </w:rPr>
+    </w:lvl>
+    <w:lvl w:ilvl="6" w:tplc="04130001" w:tentative="1">
+      <w:start w:val="1"/>
+      <w:numFmt w:val="bullet"/>
+      <w:lvlText w:val=""/>
+      <w:lvlJc w:val="left"/>
+      <w:pPr>
+        <w:ind w:left="5040" w:hanging="360"/>
+      </w:pPr>
+      <w:rPr>
+        <w:rFonts w:ascii="Symbol" w:hAnsi="Symbol" w:hint="default"/>
+      </w:rPr>
+    </w:lvl>
+    <w:lvl w:ilvl="7" w:tplc="04130003" w:tentative="1">
+      <w:start w:val="1"/>
+      <w:numFmt w:val="bullet"/>
+      <w:lvlText w:val="o"/>
+      <w:lvlJc w:val="left"/>
+      <w:pPr>
+        <w:ind w:left="5760" w:hanging="360"/>
+      </w:pPr>
+      <w:rPr>
+        <w:rFonts w:ascii="Courier New" w:hAnsi="Courier New" w:cs="Courier New" w:hint="default"/>
+      </w:rPr>
+    </w:lvl>
+    <w:lvl w:ilvl="8" w:tplc="04130005" w:tentative="1">
+      <w:start w:val="1"/>
+      <w:numFmt w:val="bullet"/>
+      <w:lvlText w:val=""/>
+      <w:lvlJc w:val="left"/>
+      <w:pPr>
+        <w:ind w:left="6480" w:hanging="360"/>
+      </w:pPr>
+      <w:rPr>
+        <w:rFonts w:ascii="Wingdings" w:hAnsi="Wingdings" w:hint="default"/>
+      </w:rPr>
+    </w:lvl>
+  </w:abstractNum>
+  <w:abstractNum w:abstractNumId="27" w15:restartNumberingAfterBreak="0">
     <w:nsid w:val="66157D2F"/>
     <w:multiLevelType w:val="hybridMultilevel"/>
     <w:tmpl w:val="B580846E"/>
@@ -13640,7 +13914,7 @@
       </w:rPr>
     </w:lvl>
   </w:abstractNum>
-  <w:abstractNum w:abstractNumId="25" w15:restartNumberingAfterBreak="0">
+  <w:abstractNum w:abstractNumId="28" w15:restartNumberingAfterBreak="0">
     <w:nsid w:val="6BF6060B"/>
     <w:multiLevelType w:val="hybridMultilevel"/>
     <w:tmpl w:val="E21A98BA"/>
@@ -13753,7 +14027,7 @@
       </w:rPr>
     </w:lvl>
   </w:abstractNum>
-  <w:abstractNum w:abstractNumId="26" w15:restartNumberingAfterBreak="0">
+  <w:abstractNum w:abstractNumId="29" w15:restartNumberingAfterBreak="0">
     <w:nsid w:val="6C746972"/>
     <w:multiLevelType w:val="hybridMultilevel"/>
     <w:tmpl w:val="FFEEFEC6"/>
@@ -13866,7 +14140,7 @@
       </w:rPr>
     </w:lvl>
   </w:abstractNum>
-  <w:abstractNum w:abstractNumId="27" w15:restartNumberingAfterBreak="0">
+  <w:abstractNum w:abstractNumId="30" w15:restartNumberingAfterBreak="0">
     <w:nsid w:val="6F665AFB"/>
     <w:multiLevelType w:val="hybridMultilevel"/>
     <w:tmpl w:val="371814E8"/>
@@ -13979,7 +14253,7 @@
       </w:rPr>
     </w:lvl>
   </w:abstractNum>
-  <w:abstractNum w:abstractNumId="28" w15:restartNumberingAfterBreak="0">
+  <w:abstractNum w:abstractNumId="31" w15:restartNumberingAfterBreak="0">
     <w:nsid w:val="702E5268"/>
     <w:multiLevelType w:val="hybridMultilevel"/>
     <w:tmpl w:val="4B9608BE"/>
@@ -14092,7 +14366,7 @@
       </w:rPr>
     </w:lvl>
   </w:abstractNum>
-  <w:abstractNum w:abstractNumId="29" w15:restartNumberingAfterBreak="0">
+  <w:abstractNum w:abstractNumId="32" w15:restartNumberingAfterBreak="0">
     <w:nsid w:val="735678F7"/>
     <w:multiLevelType w:val="hybridMultilevel"/>
     <w:tmpl w:val="30C2D0AA"/>
@@ -14205,7 +14479,120 @@
       </w:rPr>
     </w:lvl>
   </w:abstractNum>
-  <w:abstractNum w:abstractNumId="30" w15:restartNumberingAfterBreak="0">
+  <w:abstractNum w:abstractNumId="33" w15:restartNumberingAfterBreak="0">
+    <w:nsid w:val="74B87590"/>
+    <w:multiLevelType w:val="hybridMultilevel"/>
+    <w:tmpl w:val="C7F24992"/>
+    <w:lvl w:ilvl="0" w:tplc="04130001">
+      <w:start w:val="1"/>
+      <w:numFmt w:val="bullet"/>
+      <w:lvlText w:val=""/>
+      <w:lvlJc w:val="left"/>
+      <w:pPr>
+        <w:ind w:left="720" w:hanging="360"/>
+      </w:pPr>
+      <w:rPr>
+        <w:rFonts w:ascii="Symbol" w:hAnsi="Symbol" w:hint="default"/>
+      </w:rPr>
+    </w:lvl>
+    <w:lvl w:ilvl="1" w:tplc="04130003">
+      <w:start w:val="1"/>
+      <w:numFmt w:val="bullet"/>
+      <w:lvlText w:val="o"/>
+      <w:lvlJc w:val="left"/>
+      <w:pPr>
+        <w:ind w:left="1440" w:hanging="360"/>
+      </w:pPr>
+      <w:rPr>
+        <w:rFonts w:ascii="Courier New" w:hAnsi="Courier New" w:cs="Courier New" w:hint="default"/>
+      </w:rPr>
+    </w:lvl>
+    <w:lvl w:ilvl="2" w:tplc="04130005" w:tentative="1">
+      <w:start w:val="1"/>
+      <w:numFmt w:val="bullet"/>
+      <w:lvlText w:val=""/>
+      <w:lvlJc w:val="left"/>
+      <w:pPr>
+        <w:ind w:left="2160" w:hanging="360"/>
+      </w:pPr>
+      <w:rPr>
+        <w:rFonts w:ascii="Wingdings" w:hAnsi="Wingdings" w:hint="default"/>
+      </w:rPr>
+    </w:lvl>
+    <w:lvl w:ilvl="3" w:tplc="04130001" w:tentative="1">
+      <w:start w:val="1"/>
+      <w:numFmt w:val="bullet"/>
+      <w:lvlText w:val=""/>
+      <w:lvlJc w:val="left"/>
+      <w:pPr>
+        <w:ind w:left="2880" w:hanging="360"/>
+      </w:pPr>
+      <w:rPr>
+        <w:rFonts w:ascii="Symbol" w:hAnsi="Symbol" w:hint="default"/>
+      </w:rPr>
+    </w:lvl>
+    <w:lvl w:ilvl="4" w:tplc="04130003" w:tentative="1">
+      <w:start w:val="1"/>
+      <w:numFmt w:val="bullet"/>
+      <w:lvlText w:val="o"/>
+      <w:lvlJc w:val="left"/>
+      <w:pPr>
+        <w:ind w:left="3600" w:hanging="360"/>
+      </w:pPr>
+      <w:rPr>
+        <w:rFonts w:ascii="Courier New" w:hAnsi="Courier New" w:cs="Courier New" w:hint="default"/>
+      </w:rPr>
+    </w:lvl>
+    <w:lvl w:ilvl="5" w:tplc="04130005" w:tentative="1">
+      <w:start w:val="1"/>
+      <w:numFmt w:val="bullet"/>
+      <w:lvlText w:val=""/>
+      <w:lvlJc w:val="left"/>
+      <w:pPr>
+        <w:ind w:left="4320" w:hanging="360"/>
+      </w:pPr>
+      <w:rPr>
+        <w:rFonts w:ascii="Wingdings" w:hAnsi="Wingdings" w:hint="default"/>
+      </w:rPr>
+    </w:lvl>
+    <w:lvl w:ilvl="6" w:tplc="04130001" w:tentative="1">
+      <w:start w:val="1"/>
+      <w:numFmt w:val="bullet"/>
+      <w:lvlText w:val=""/>
+      <w:lvlJc w:val="left"/>
+      <w:pPr>
+        <w:ind w:left="5040" w:hanging="360"/>
+      </w:pPr>
+      <w:rPr>
+        <w:rFonts w:ascii="Symbol" w:hAnsi="Symbol" w:hint="default"/>
+      </w:rPr>
+    </w:lvl>
+    <w:lvl w:ilvl="7" w:tplc="04130003" w:tentative="1">
+      <w:start w:val="1"/>
+      <w:numFmt w:val="bullet"/>
+      <w:lvlText w:val="o"/>
+      <w:lvlJc w:val="left"/>
+      <w:pPr>
+        <w:ind w:left="5760" w:hanging="360"/>
+      </w:pPr>
+      <w:rPr>
+        <w:rFonts w:ascii="Courier New" w:hAnsi="Courier New" w:cs="Courier New" w:hint="default"/>
+      </w:rPr>
+    </w:lvl>
+    <w:lvl w:ilvl="8" w:tplc="04130005" w:tentative="1">
+      <w:start w:val="1"/>
+      <w:numFmt w:val="bullet"/>
+      <w:lvlText w:val=""/>
+      <w:lvlJc w:val="left"/>
+      <w:pPr>
+        <w:ind w:left="6480" w:hanging="360"/>
+      </w:pPr>
+      <w:rPr>
+        <w:rFonts w:ascii="Wingdings" w:hAnsi="Wingdings" w:hint="default"/>
+      </w:rPr>
+    </w:lvl>
+  </w:abstractNum>
+  <w:abstractNum w:abstractNumId="34" w15:restartNumberingAfterBreak="0">
     <w:nsid w:val="78552178"/>
     <w:multiLevelType w:val="hybridMultilevel"/>
     <w:tmpl w:val="691AA50A"/>
@@ -14318,7 +14705,7 @@
       </w:rPr>
     </w:lvl>
   </w:abstractNum>
-  <w:abstractNum w:abstractNumId="31" w15:restartNumberingAfterBreak="0">
+  <w:abstractNum w:abstractNumId="35" w15:restartNumberingAfterBreak="0">
     <w:nsid w:val="799F1AD2"/>
     <w:multiLevelType w:val="hybridMultilevel"/>
     <w:tmpl w:val="4D18F04E"/>
@@ -14431,7 +14818,7 @@
       </w:rPr>
     </w:lvl>
   </w:abstractNum>
-  <w:abstractNum w:abstractNumId="32" w15:restartNumberingAfterBreak="0">
+  <w:abstractNum w:abstractNumId="36" w15:restartNumberingAfterBreak="0">
     <w:nsid w:val="79B276E2"/>
     <w:multiLevelType w:val="hybridMultilevel"/>
     <w:tmpl w:val="30AE06BE"/>
@@ -14544,7 +14931,7 @@
       </w:rPr>
     </w:lvl>
   </w:abstractNum>
-  <w:abstractNum w:abstractNumId="33" w15:restartNumberingAfterBreak="0">
+  <w:abstractNum w:abstractNumId="37" w15:restartNumberingAfterBreak="0">
     <w:nsid w:val="7A530731"/>
     <w:multiLevelType w:val="hybridMultilevel"/>
     <w:tmpl w:val="16E820DA"/>
@@ -14657,7 +15044,7 @@
       </w:rPr>
     </w:lvl>
   </w:abstractNum>
-  <w:abstractNum w:abstractNumId="34" w15:restartNumberingAfterBreak="0">
+  <w:abstractNum w:abstractNumId="38" w15:restartNumberingAfterBreak="0">
     <w:nsid w:val="7A5A11B6"/>
     <w:multiLevelType w:val="hybridMultilevel"/>
     <w:tmpl w:val="6F80EE06"/>
@@ -14770,7 +15157,7 @@
       </w:rPr>
     </w:lvl>
   </w:abstractNum>
-  <w:abstractNum w:abstractNumId="35" w15:restartNumberingAfterBreak="0">
+  <w:abstractNum w:abstractNumId="39" w15:restartNumberingAfterBreak="0">
     <w:nsid w:val="7BFC511A"/>
     <w:multiLevelType w:val="hybridMultilevel"/>
     <w:tmpl w:val="29DC32C6"/>
@@ -14883,7 +15270,7 @@
       </w:rPr>
     </w:lvl>
   </w:abstractNum>
-  <w:abstractNum w:abstractNumId="36" w15:restartNumberingAfterBreak="0">
+  <w:abstractNum w:abstractNumId="40" w15:restartNumberingAfterBreak="0">
     <w:nsid w:val="7C116308"/>
     <w:multiLevelType w:val="hybridMultilevel"/>
     <w:tmpl w:val="075252B2"/>
@@ -14996,7 +15383,7 @@
       </w:rPr>
     </w:lvl>
   </w:abstractNum>
-  <w:abstractNum w:abstractNumId="37" w15:restartNumberingAfterBreak="0">
+  <w:abstractNum w:abstractNumId="41" w15:restartNumberingAfterBreak="0">
     <w:nsid w:val="7F87409D"/>
     <w:multiLevelType w:val="hybridMultilevel"/>
     <w:tmpl w:val="33DE2662"/>
@@ -15110,118 +15497,130 @@
     </w:lvl>
   </w:abstractNum>
   <w:num w:numId="1">
-    <w:abstractNumId w:val="14"/>
+    <w:abstractNumId w:val="16"/>
   </w:num>
   <w:num w:numId="2">
+    <w:abstractNumId w:val="9"/>
+  </w:num>
+  <w:num w:numId="3">
+    <w:abstractNumId w:val="17"/>
+  </w:num>
+  <w:num w:numId="4">
+    <w:abstractNumId w:val="21"/>
+  </w:num>
+  <w:num w:numId="5">
+    <w:abstractNumId w:val="24"/>
+  </w:num>
+  <w:num w:numId="6">
+    <w:abstractNumId w:val="12"/>
+  </w:num>
+  <w:num w:numId="7">
+    <w:abstractNumId w:val="35"/>
+  </w:num>
+  <w:num w:numId="8">
+    <w:abstractNumId w:val="6"/>
+  </w:num>
+  <w:num w:numId="9">
+    <w:abstractNumId w:val="31"/>
+  </w:num>
+  <w:num w:numId="10">
+    <w:abstractNumId w:val="40"/>
+  </w:num>
+  <w:num w:numId="11">
+    <w:abstractNumId w:val="19"/>
+  </w:num>
+  <w:num w:numId="12">
+    <w:abstractNumId w:val="4"/>
+  </w:num>
+  <w:num w:numId="13">
+    <w:abstractNumId w:val="11"/>
+  </w:num>
+  <w:num w:numId="14">
+    <w:abstractNumId w:val="27"/>
+  </w:num>
+  <w:num w:numId="15">
+    <w:abstractNumId w:val="1"/>
+  </w:num>
+  <w:num w:numId="16">
     <w:abstractNumId w:val="8"/>
   </w:num>
-  <w:num w:numId="3">
+  <w:num w:numId="17">
+    <w:abstractNumId w:val="38"/>
+  </w:num>
+  <w:num w:numId="18">
+    <w:abstractNumId w:val="36"/>
+  </w:num>
+  <w:num w:numId="19">
+    <w:abstractNumId w:val="32"/>
+  </w:num>
+  <w:num w:numId="20">
+    <w:abstractNumId w:val="2"/>
+  </w:num>
+  <w:num w:numId="21">
+    <w:abstractNumId w:val="29"/>
+  </w:num>
+  <w:num w:numId="22">
+    <w:abstractNumId w:val="13"/>
+  </w:num>
+  <w:num w:numId="23">
+    <w:abstractNumId w:val="7"/>
+  </w:num>
+  <w:num w:numId="24">
+    <w:abstractNumId w:val="39"/>
+  </w:num>
+  <w:num w:numId="25">
+    <w:abstractNumId w:val="30"/>
+  </w:num>
+  <w:num w:numId="26">
     <w:abstractNumId w:val="15"/>
   </w:num>
-  <w:num w:numId="4">
-    <w:abstractNumId w:val="19"/>
+  <w:num w:numId="27">
+    <w:abstractNumId w:val="5"/>
   </w:num>
-  <w:num w:numId="5">
+  <w:num w:numId="28">
+    <w:abstractNumId w:val="20"/>
+  </w:num>
+  <w:num w:numId="29">
+    <w:abstractNumId w:val="25"/>
+  </w:num>
+  <w:num w:numId="30">
+    <w:abstractNumId w:val="18"/>
+  </w:num>
+  <w:num w:numId="31">
+    <w:abstractNumId w:val="3"/>
+  </w:num>
+  <w:num w:numId="32">
+    <w:abstractNumId w:val="34"/>
+  </w:num>
+  <w:num w:numId="33">
+    <w:abstractNumId w:val="37"/>
+  </w:num>
+  <w:num w:numId="34">
+    <w:abstractNumId w:val="23"/>
+  </w:num>
+  <w:num w:numId="35">
+    <w:abstractNumId w:val="41"/>
+  </w:num>
+  <w:num w:numId="36">
     <w:abstractNumId w:val="22"/>
   </w:num>
-  <w:num w:numId="6">
-    <w:abstractNumId w:val="11"/>
-  </w:num>
-  <w:num w:numId="7">
-    <w:abstractNumId w:val="31"/>
-  </w:num>
-  <w:num w:numId="8">
-    <w:abstractNumId w:val="5"/>
-  </w:num>
-  <w:num w:numId="9">
+  <w:num w:numId="37">
     <w:abstractNumId w:val="28"/>
   </w:num>
-  <w:num w:numId="10">
-    <w:abstractNumId w:val="36"/>
-  </w:num>
-  <w:num w:numId="11">
-    <w:abstractNumId w:val="17"/>
-  </w:num>
-  <w:num w:numId="12">
-    <w:abstractNumId w:val="3"/>
-  </w:num>
-  <w:num w:numId="13">
+  <w:num w:numId="38">
     <w:abstractNumId w:val="10"/>
   </w:num>
-  <w:num w:numId="14">
-    <w:abstractNumId w:val="24"/>
+  <w:num w:numId="39">
+    <w:abstractNumId w:val="33"/>
   </w:num>
-  <w:num w:numId="15">
+  <w:num w:numId="40">
     <w:abstractNumId w:val="0"/>
   </w:num>
-  <w:num w:numId="16">
-    <w:abstractNumId w:val="7"/>
-  </w:num>
-  <w:num w:numId="17">
-    <w:abstractNumId w:val="34"/>
-  </w:num>
-  <w:num w:numId="18">
-    <w:abstractNumId w:val="32"/>
-  </w:num>
-  <w:num w:numId="19">
-    <w:abstractNumId w:val="29"/>
-  </w:num>
-  <w:num w:numId="20">
-    <w:abstractNumId w:val="1"/>
-  </w:num>
-  <w:num w:numId="21">
+  <w:num w:numId="41">
     <w:abstractNumId w:val="26"/>
   </w:num>
-  <w:num w:numId="22">
-    <w:abstractNumId w:val="12"/>
-  </w:num>
-  <w:num w:numId="23">
-    <w:abstractNumId w:val="6"/>
-  </w:num>
-  <w:num w:numId="24">
-    <w:abstractNumId w:val="35"/>
-  </w:num>
-  <w:num w:numId="25">
-    <w:abstractNumId w:val="27"/>
-  </w:num>
-  <w:num w:numId="26">
-    <w:abstractNumId w:val="13"/>
-  </w:num>
-  <w:num w:numId="27">
-    <w:abstractNumId w:val="4"/>
-  </w:num>
-  <w:num w:numId="28">
-    <w:abstractNumId w:val="18"/>
-  </w:num>
-  <w:num w:numId="29">
-    <w:abstractNumId w:val="23"/>
-  </w:num>
-  <w:num w:numId="30">
-    <w:abstractNumId w:val="16"/>
-  </w:num>
-  <w:num w:numId="31">
-    <w:abstractNumId w:val="2"/>
-  </w:num>
-  <w:num w:numId="32">
-    <w:abstractNumId w:val="30"/>
-  </w:num>
-  <w:num w:numId="33">
-    <w:abstractNumId w:val="33"/>
-  </w:num>
-  <w:num w:numId="34">
-    <w:abstractNumId w:val="21"/>
-  </w:num>
-  <w:num w:numId="35">
-    <w:abstractNumId w:val="37"/>
-  </w:num>
-  <w:num w:numId="36">
-    <w:abstractNumId w:val="20"/>
-  </w:num>
-  <w:num w:numId="37">
-    <w:abstractNumId w:val="25"/>
-  </w:num>
-  <w:num w:numId="38">
-    <w:abstractNumId w:val="9"/>
+  <w:num w:numId="42">
+    <w:abstractNumId w:val="14"/>
   </w:num>
   <w:numIdMacAtCleanup w:val="21"/>
 </w:numbering>

</xml_diff>

<commit_message>
Proper landing/switching between web and flight, start animting wings
</commit_message>
<xml_diff>
--- a/non_game/[Idea] Game Off (2021).docx
+++ b/non_game/[Idea] Game Off (2021).docx
@@ -9065,167 +9065,15 @@
           <w:bCs/>
           <w:lang w:val="en-US"/>
         </w:rPr>
-        <w:t>Auto-landing</w:t>
-      </w:r>
-      <w:r>
-        <w:rPr>
+        <w:t>Improvement</w:t>
+      </w:r>
+      <w:r>
+        <w:rPr>
+          <w:b/>
+          <w:bCs/>
           <w:lang w:val="en-US"/>
         </w:rPr>
         <w:t>:</w:t>
-      </w:r>
-    </w:p>
-    <w:p>
-      <w:pPr>
-        <w:pStyle w:val="ListParagraph"/>
-        <w:numPr>
-          <w:ilvl w:val="0"/>
-          <w:numId w:val="40"/>
-        </w:numPr>
-        <w:rPr>
-          <w:lang w:val="en-US"/>
-        </w:rPr>
-      </w:pPr>
-      <w:r>
-        <w:rPr>
-          <w:lang w:val="en-US"/>
-        </w:rPr>
-        <w:t>In FlyTracker, use an area to track if we’re on top of an edge or point. (Return this to get_current_edge() and get_current_point())</w:t>
-      </w:r>
-    </w:p>
-    <w:p>
-      <w:pPr>
-        <w:pStyle w:val="ListParagraph"/>
-        <w:numPr>
-          <w:ilvl w:val="0"/>
-          <w:numId w:val="40"/>
-        </w:numPr>
-        <w:rPr>
-          <w:lang w:val="en-US"/>
-        </w:rPr>
-      </w:pPr>
-      <w:r>
-        <w:rPr>
-          <w:lang w:val="en-US"/>
-        </w:rPr>
-        <w:t>Send signal =&gt; picked up by FlyMovement =&gt; which decides if we want to land. (Only do so if we have property “land”: true)</w:t>
-      </w:r>
-    </w:p>
-    <w:p>
-      <w:pPr>
-        <w:pStyle w:val="ListParagraph"/>
-        <w:numPr>
-          <w:ilvl w:val="0"/>
-          <w:numId w:val="40"/>
-        </w:numPr>
-        <w:rPr>
-          <w:lang w:val="en-US"/>
-        </w:rPr>
-      </w:pPr>
-      <w:r>
-        <w:rPr>
-          <w:lang w:val="en-US"/>
-        </w:rPr>
-        <w:t>If so, set a timer, fly off again.</w:t>
-      </w:r>
-    </w:p>
-    <w:p>
-      <w:pPr>
-        <w:rPr>
-          <w:lang w:val="en-US"/>
-        </w:rPr>
-      </w:pPr>
-    </w:p>
-    <w:p>
-      <w:pPr>
-        <w:rPr>
-          <w:lang w:val="en-US"/>
-        </w:rPr>
-      </w:pPr>
-      <w:r>
-        <w:rPr>
-          <w:b/>
-          <w:bCs/>
-          <w:lang w:val="en-US"/>
-        </w:rPr>
-        <w:t>Web=&gt;Flight Switch:</w:t>
-      </w:r>
-    </w:p>
-    <w:p>
-      <w:pPr>
-        <w:pStyle w:val="ListParagraph"/>
-        <w:numPr>
-          <w:ilvl w:val="0"/>
-          <w:numId w:val="41"/>
-        </w:numPr>
-        <w:rPr>
-          <w:lang w:val="en-US"/>
-        </w:rPr>
-      </w:pPr>
-      <w:r>
-        <w:rPr>
-          <w:lang w:val="en-US"/>
-        </w:rPr>
-        <w:t>If check_type(“flight”) is true =&gt; hijack jump button</w:t>
-      </w:r>
-    </w:p>
-    <w:p>
-      <w:pPr>
-        <w:pStyle w:val="ListParagraph"/>
-        <w:numPr>
-          <w:ilvl w:val="0"/>
-          <w:numId w:val="41"/>
-        </w:numPr>
-        <w:rPr>
-          <w:lang w:val="en-US"/>
-        </w:rPr>
-      </w:pPr>
-      <w:r>
-        <w:rPr>
-          <w:lang w:val="en-US"/>
-        </w:rPr>
-        <w:t>Flip correct modules on PRESS</w:t>
-      </w:r>
-    </w:p>
-    <w:p>
-      <w:pPr>
-        <w:pStyle w:val="ListParagraph"/>
-        <w:numPr>
-          <w:ilvl w:val="0"/>
-          <w:numId w:val="41"/>
-        </w:numPr>
-        <w:rPr>
-          <w:lang w:val="en-US"/>
-        </w:rPr>
-      </w:pPr>
-      <w:r>
-        <w:rPr>
-          <w:lang w:val="en-US"/>
-        </w:rPr>
-        <w:t>On release, call the LAND() code in the FlyTracker =&gt; if that fails, we die</w:t>
-      </w:r>
-    </w:p>
-    <w:p>
-      <w:pPr>
-        <w:rPr>
-          <w:b/>
-          <w:bCs/>
-          <w:lang w:val="en-US"/>
-        </w:rPr>
-      </w:pPr>
-    </w:p>
-    <w:p>
-      <w:pPr>
-        <w:rPr>
-          <w:lang w:val="en-US"/>
-        </w:rPr>
-      </w:pPr>
-      <w:r>
-        <w:rPr>
-          <w:b/>
-          <w:bCs/>
-          <w:lang w:val="en-US"/>
-        </w:rPr>
-        <w:t>Landing:</w:t>
       </w:r>
     </w:p>
     <w:p>
@@ -9243,13 +9091,39 @@
         <w:rPr>
           <w:lang w:val="en-US"/>
         </w:rPr>
-        <w:t>Reposition to fit on the edge</w:t>
-      </w:r>
-      <w:r>
-        <w:rPr>
-          <w:lang w:val="en-US"/>
-        </w:rPr>
-        <w:t xml:space="preserve"> (should happen automatically if we force_set_edge, right?)</w:t>
+        <w:t xml:space="preserve">Use the FlyTracker area also </w:t>
+      </w:r>
+      <w:r>
+        <w:rPr>
+          <w:lang w:val="en-US"/>
+        </w:rPr>
+        <w:t>for painting and getting stuck?</w:t>
+      </w:r>
+    </w:p>
+    <w:p>
+      <w:pPr>
+        <w:rPr>
+          <w:b/>
+          <w:bCs/>
+          <w:lang w:val="en-US"/>
+        </w:rPr>
+      </w:pPr>
+    </w:p>
+    <w:p>
+      <w:pPr>
+        <w:rPr>
+          <w:b/>
+          <w:bCs/>
+          <w:lang w:val="en-US"/>
+        </w:rPr>
+      </w:pPr>
+      <w:r>
+        <w:rPr>
+          <w:b/>
+          <w:bCs/>
+          <w:lang w:val="en-US"/>
+        </w:rPr>
+        <w:t>Wings:</w:t>
       </w:r>
     </w:p>
     <w:p>
@@ -9267,59 +9141,7 @@
         <w:rPr>
           <w:lang w:val="en-US"/>
         </w:rPr>
-        <w:t>Collapse our wings</w:t>
-      </w:r>
-    </w:p>
-    <w:p>
-      <w:pPr>
-        <w:pStyle w:val="ListParagraph"/>
-        <w:numPr>
-          <w:ilvl w:val="0"/>
-          <w:numId w:val="42"/>
-        </w:numPr>
-        <w:rPr>
-          <w:lang w:val="en-US"/>
-        </w:rPr>
-      </w:pPr>
-      <w:r>
-        <w:rPr>
-          <w:lang w:val="en-US"/>
-        </w:rPr>
-        <w:t>Set a timer; when it runs out, we fly off again</w:t>
-      </w:r>
-    </w:p>
-    <w:p>
-      <w:pPr>
-        <w:rPr>
-          <w:lang w:val="en-US"/>
-        </w:rPr>
-      </w:pPr>
-      <w:r>
-        <w:rPr>
-          <w:b/>
-          <w:bCs/>
-          <w:lang w:val="en-US"/>
-        </w:rPr>
-        <w:lastRenderedPageBreak/>
-        <w:t>Wings:</w:t>
-      </w:r>
-    </w:p>
-    <w:p>
-      <w:pPr>
-        <w:pStyle w:val="ListParagraph"/>
-        <w:numPr>
-          <w:ilvl w:val="0"/>
-          <w:numId w:val="35"/>
-        </w:numPr>
-        <w:rPr>
-          <w:lang w:val="en-US"/>
-        </w:rPr>
-      </w:pPr>
-      <w:r>
-        <w:rPr>
-          <w:lang w:val="en-US"/>
-        </w:rPr>
-        <w:t>Add wings + animate them</w:t>
+        <w:t>Invent a good general system that allows me to customize</w:t>
       </w:r>
     </w:p>
     <w:p>
@@ -9327,7 +9149,7 @@
         <w:pStyle w:val="ListParagraph"/>
         <w:numPr>
           <w:ilvl w:val="1"/>
-          <w:numId w:val="35"/>
+          <w:numId w:val="42"/>
         </w:numPr>
         <w:rPr>
           <w:lang w:val="en-US"/>
@@ -9337,7 +9159,7 @@
         <w:rPr>
           <w:lang w:val="en-US"/>
         </w:rPr>
-        <w:t>Wings are singular =&gt; in Godot, we simply duplicate</w:t>
+        <w:t>Placement of wings</w:t>
       </w:r>
     </w:p>
     <w:p>
@@ -9345,7 +9167,7 @@
         <w:pStyle w:val="ListParagraph"/>
         <w:numPr>
           <w:ilvl w:val="1"/>
-          <w:numId w:val="35"/>
+          <w:numId w:val="42"/>
         </w:numPr>
         <w:rPr>
           <w:lang w:val="en-US"/>
@@ -9355,7 +9177,7 @@
         <w:rPr>
           <w:lang w:val="en-US"/>
         </w:rPr>
-        <w:t>Animations are fixed: one for flying, one for collapsing</w:t>
+        <w:t>Initial rotation</w:t>
       </w:r>
     </w:p>
     <w:p>
@@ -9363,7 +9185,7 @@
         <w:pStyle w:val="ListParagraph"/>
         <w:numPr>
           <w:ilvl w:val="1"/>
-          <w:numId w:val="35"/>
+          <w:numId w:val="42"/>
         </w:numPr>
         <w:rPr>
           <w:lang w:val="en-US"/>
@@ -9373,15 +9195,15 @@
         <w:rPr>
           <w:lang w:val="en-US"/>
         </w:rPr>
-        <w:t>Play when needed.</w:t>
+        <w:t>Collapse rotation</w:t>
       </w:r>
     </w:p>
     <w:p>
       <w:pPr>
         <w:pStyle w:val="ListParagraph"/>
         <w:numPr>
-          <w:ilvl w:val="2"/>
-          <w:numId w:val="35"/>
+          <w:ilvl w:val="1"/>
+          <w:numId w:val="42"/>
         </w:numPr>
         <w:rPr>
           <w:lang w:val="en-US"/>
@@ -9391,39 +9213,7 @@
         <w:rPr>
           <w:lang w:val="en-US"/>
         </w:rPr>
-        <w:t>Once landed, play collapse.</w:t>
-      </w:r>
-    </w:p>
-    <w:p>
-      <w:pPr>
-        <w:pStyle w:val="ListParagraph"/>
-        <w:numPr>
-          <w:ilvl w:val="2"/>
-          <w:numId w:val="35"/>
-        </w:numPr>
-        <w:rPr>
-          <w:lang w:val="en-US"/>
-        </w:rPr>
-      </w:pPr>
-      <w:r>
-        <w:rPr>
-          <w:lang w:val="en-US"/>
-        </w:rPr>
-        <w:t xml:space="preserve">If we want to fly again, play collapse in reverse, </w:t>
-      </w:r>
-      <w:r>
-        <w:rPr>
-          <w:i/>
-          <w:iCs/>
-          <w:lang w:val="en-US"/>
-        </w:rPr>
-        <w:t>once that is done</w:t>
-      </w:r>
-      <w:r>
-        <w:rPr>
-          <w:lang w:val="en-US"/>
-        </w:rPr>
-        <w:t>, start flying</w:t>
+        <w:t>(Flapping speed?)</w:t>
       </w:r>
     </w:p>
     <w:p>
@@ -9481,7 +9271,19 @@
         <w:rPr>
           <w:lang w:val="en-US"/>
         </w:rPr>
-        <w:t xml:space="preserve"> (when they die) =&gt; this fails, sometimes, but I don’t know why. </w:t>
+        <w:t xml:space="preserve"> (when they die) =&gt; this fails, </w:t>
+      </w:r>
+      <w:r>
+        <w:rPr>
+          <w:lang w:val="en-US"/>
+        </w:rPr>
+        <w:t>on rare occassions</w:t>
+      </w:r>
+      <w:r>
+        <w:rPr>
+          <w:lang w:val="en-US"/>
+        </w:rPr>
+        <w:t xml:space="preserve">, but I don’t know why. </w:t>
       </w:r>
     </w:p>
     <w:p>
@@ -9589,6 +9391,7 @@
           <w:bCs/>
           <w:lang w:val="en-US"/>
         </w:rPr>
+        <w:lastRenderedPageBreak/>
         <w:t>Sometimes, points</w:t>
       </w:r>
       <w:r>
@@ -9997,7 +9800,6 @@
         <w:rPr>
           <w:lang w:val="en-US"/>
         </w:rPr>
-        <w:lastRenderedPageBreak/>
         <w:t>Setting select =&gt; need to think about this more</w:t>
       </w:r>
     </w:p>
@@ -10309,6 +10111,7 @@
         <w:rPr>
           <w:lang w:val="en-US"/>
         </w:rPr>
+        <w:lastRenderedPageBreak/>
         <w:t>Yes, interpolated movement</w:t>
       </w:r>
     </w:p>
@@ -12362,7 +12165,7 @@
   <w:abstractNum w:abstractNumId="14" w15:restartNumberingAfterBreak="0">
     <w:nsid w:val="55B000C7"/>
     <w:multiLevelType w:val="hybridMultilevel"/>
-    <w:tmpl w:val="DF7ACAC6"/>
+    <w:tmpl w:val="E364063C"/>
     <w:lvl w:ilvl="0" w:tplc="04130001">
       <w:start w:val="1"/>
       <w:numFmt w:val="bullet"/>
@@ -12375,7 +12178,7 @@
         <w:rFonts w:ascii="Symbol" w:hAnsi="Symbol" w:hint="default"/>
       </w:rPr>
     </w:lvl>
-    <w:lvl w:ilvl="1" w:tplc="04130003" w:tentative="1">
+    <w:lvl w:ilvl="1" w:tplc="04130003">
       <w:start w:val="1"/>
       <w:numFmt w:val="bullet"/>
       <w:lvlText w:val="o"/>

</xml_diff>

<commit_message>
Better system for custom wings + crucial bug fixes
</commit_message>
<xml_diff>
--- a/non_game/[Idea] Game Off (2021).docx
+++ b/non_game/[Idea] Game Off (2021).docx
@@ -9065,178 +9065,6 @@
           <w:bCs/>
           <w:lang w:val="en-US"/>
         </w:rPr>
-        <w:t>Improvement</w:t>
-      </w:r>
-      <w:r>
-        <w:rPr>
-          <w:b/>
-          <w:bCs/>
-          <w:lang w:val="en-US"/>
-        </w:rPr>
-        <w:t>:</w:t>
-      </w:r>
-    </w:p>
-    <w:p>
-      <w:pPr>
-        <w:pStyle w:val="ListParagraph"/>
-        <w:numPr>
-          <w:ilvl w:val="0"/>
-          <w:numId w:val="42"/>
-        </w:numPr>
-        <w:rPr>
-          <w:lang w:val="en-US"/>
-        </w:rPr>
-      </w:pPr>
-      <w:r>
-        <w:rPr>
-          <w:lang w:val="en-US"/>
-        </w:rPr>
-        <w:t xml:space="preserve">Use the FlyTracker area also </w:t>
-      </w:r>
-      <w:r>
-        <w:rPr>
-          <w:lang w:val="en-US"/>
-        </w:rPr>
-        <w:t>for painting and getting stuck?</w:t>
-      </w:r>
-    </w:p>
-    <w:p>
-      <w:pPr>
-        <w:rPr>
-          <w:b/>
-          <w:bCs/>
-          <w:lang w:val="en-US"/>
-        </w:rPr>
-      </w:pPr>
-    </w:p>
-    <w:p>
-      <w:pPr>
-        <w:rPr>
-          <w:b/>
-          <w:bCs/>
-          <w:lang w:val="en-US"/>
-        </w:rPr>
-      </w:pPr>
-      <w:r>
-        <w:rPr>
-          <w:b/>
-          <w:bCs/>
-          <w:lang w:val="en-US"/>
-        </w:rPr>
-        <w:t>Wings:</w:t>
-      </w:r>
-    </w:p>
-    <w:p>
-      <w:pPr>
-        <w:pStyle w:val="ListParagraph"/>
-        <w:numPr>
-          <w:ilvl w:val="0"/>
-          <w:numId w:val="42"/>
-        </w:numPr>
-        <w:rPr>
-          <w:lang w:val="en-US"/>
-        </w:rPr>
-      </w:pPr>
-      <w:r>
-        <w:rPr>
-          <w:lang w:val="en-US"/>
-        </w:rPr>
-        <w:t>Invent a good general system that allows me to customize</w:t>
-      </w:r>
-    </w:p>
-    <w:p>
-      <w:pPr>
-        <w:pStyle w:val="ListParagraph"/>
-        <w:numPr>
-          <w:ilvl w:val="1"/>
-          <w:numId w:val="42"/>
-        </w:numPr>
-        <w:rPr>
-          <w:lang w:val="en-US"/>
-        </w:rPr>
-      </w:pPr>
-      <w:r>
-        <w:rPr>
-          <w:lang w:val="en-US"/>
-        </w:rPr>
-        <w:t>Placement of wings</w:t>
-      </w:r>
-    </w:p>
-    <w:p>
-      <w:pPr>
-        <w:pStyle w:val="ListParagraph"/>
-        <w:numPr>
-          <w:ilvl w:val="1"/>
-          <w:numId w:val="42"/>
-        </w:numPr>
-        <w:rPr>
-          <w:lang w:val="en-US"/>
-        </w:rPr>
-      </w:pPr>
-      <w:r>
-        <w:rPr>
-          <w:lang w:val="en-US"/>
-        </w:rPr>
-        <w:t>Initial rotation</w:t>
-      </w:r>
-    </w:p>
-    <w:p>
-      <w:pPr>
-        <w:pStyle w:val="ListParagraph"/>
-        <w:numPr>
-          <w:ilvl w:val="1"/>
-          <w:numId w:val="42"/>
-        </w:numPr>
-        <w:rPr>
-          <w:lang w:val="en-US"/>
-        </w:rPr>
-      </w:pPr>
-      <w:r>
-        <w:rPr>
-          <w:lang w:val="en-US"/>
-        </w:rPr>
-        <w:t>Collapse rotation</w:t>
-      </w:r>
-    </w:p>
-    <w:p>
-      <w:pPr>
-        <w:pStyle w:val="ListParagraph"/>
-        <w:numPr>
-          <w:ilvl w:val="1"/>
-          <w:numId w:val="42"/>
-        </w:numPr>
-        <w:rPr>
-          <w:lang w:val="en-US"/>
-        </w:rPr>
-      </w:pPr>
-      <w:r>
-        <w:rPr>
-          <w:lang w:val="en-US"/>
-        </w:rPr>
-        <w:t>(Flapping speed?)</w:t>
-      </w:r>
-    </w:p>
-    <w:p>
-      <w:pPr>
-        <w:rPr>
-          <w:b/>
-          <w:bCs/>
-          <w:lang w:val="en-US"/>
-        </w:rPr>
-      </w:pPr>
-    </w:p>
-    <w:p>
-      <w:pPr>
-        <w:rPr>
-          <w:lang w:val="en-US"/>
-        </w:rPr>
-      </w:pPr>
-      <w:r>
-        <w:rPr>
-          <w:b/>
-          <w:bCs/>
-          <w:lang w:val="en-US"/>
-        </w:rPr>
         <w:t>B</w:t>
       </w:r>
       <w:r>
@@ -9277,7 +9105,7 @@
         <w:rPr>
           <w:lang w:val="en-US"/>
         </w:rPr>
-        <w:t>on rare occassions</w:t>
+        <w:t>on rare occasions</w:t>
       </w:r>
       <w:r>
         <w:rPr>
@@ -9391,7 +9219,6 @@
           <w:bCs/>
           <w:lang w:val="en-US"/>
         </w:rPr>
-        <w:lastRenderedPageBreak/>
         <w:t>Sometimes, points</w:t>
       </w:r>
       <w:r>
@@ -9556,6 +9383,7 @@
         <w:rPr>
           <w:lang w:val="en-US"/>
         </w:rPr>
+        <w:lastRenderedPageBreak/>
         <w:t>Dying animation and feedback</w:t>
       </w:r>
     </w:p>
@@ -9660,7 +9488,15 @@
           <w:bCs/>
           <w:lang w:val="en-US"/>
         </w:rPr>
-        <w:t>9 Nov:</w:t>
+        <w:t>10</w:t>
+      </w:r>
+      <w:r>
+        <w:rPr>
+          <w:b/>
+          <w:bCs/>
+          <w:lang w:val="en-US"/>
+        </w:rPr>
+        <w:t xml:space="preserve"> Nov:</w:t>
       </w:r>
       <w:r>
         <w:rPr>
@@ -9702,7 +9538,7 @@
         <w:rPr>
           <w:lang w:val="en-US"/>
         </w:rPr>
-        <w:t>Create separate spritesheet for wings + animate procedurally</w:t>
+        <w:t>Close gameplay loop (game over, pause, rules issues)</w:t>
       </w:r>
     </w:p>
     <w:p>
@@ -9722,49 +9558,35 @@
           <w:bCs/>
           <w:lang w:val="en-US"/>
         </w:rPr>
-        <w:t>10 Nov:</w:t>
-      </w:r>
-      <w:r>
-        <w:rPr>
-          <w:lang w:val="en-US"/>
-        </w:rPr>
-        <w:t xml:space="preserve"> Add basic menus to close the game loop</w:t>
-      </w:r>
-    </w:p>
-    <w:p>
-      <w:pPr>
-        <w:pStyle w:val="ListParagraph"/>
-        <w:numPr>
-          <w:ilvl w:val="1"/>
-          <w:numId w:val="34"/>
-        </w:numPr>
-        <w:rPr>
-          <w:lang w:val="en-US"/>
-        </w:rPr>
-      </w:pPr>
-      <w:r>
-        <w:rPr>
-          <w:lang w:val="en-US"/>
-        </w:rPr>
-        <w:t>Game Over Menu</w:t>
-      </w:r>
-    </w:p>
-    <w:p>
-      <w:pPr>
-        <w:pStyle w:val="ListParagraph"/>
-        <w:numPr>
-          <w:ilvl w:val="1"/>
-          <w:numId w:val="34"/>
-        </w:numPr>
-        <w:rPr>
-          <w:lang w:val="en-US"/>
-        </w:rPr>
-      </w:pPr>
-      <w:r>
-        <w:rPr>
-          <w:lang w:val="en-US"/>
-        </w:rPr>
-        <w:t>Pause Menu</w:t>
+        <w:t>1</w:t>
+      </w:r>
+      <w:r>
+        <w:rPr>
+          <w:b/>
+          <w:bCs/>
+          <w:lang w:val="en-US"/>
+        </w:rPr>
+        <w:t>1</w:t>
+      </w:r>
+      <w:r>
+        <w:rPr>
+          <w:b/>
+          <w:bCs/>
+          <w:lang w:val="en-US"/>
+        </w:rPr>
+        <w:t xml:space="preserve"> Nov:</w:t>
+      </w:r>
+      <w:r>
+        <w:rPr>
+          <w:lang w:val="en-US"/>
+        </w:rPr>
+        <w:t xml:space="preserve"> Add </w:t>
+      </w:r>
+      <w:r>
+        <w:rPr>
+          <w:lang w:val="en-US"/>
+        </w:rPr>
+        <w:t>menus to make game fully functional + teach itself</w:t>
       </w:r>
     </w:p>
     <w:p>
@@ -10111,7 +9933,6 @@
         <w:rPr>
           <w:lang w:val="en-US"/>
         </w:rPr>
-        <w:lastRenderedPageBreak/>
         <w:t>Yes, interpolated movement</w:t>
       </w:r>
     </w:p>
@@ -10341,6 +10162,7 @@
         <w:rPr>
           <w:lang w:val="en-US"/>
         </w:rPr>
+        <w:lastRenderedPageBreak/>
         <w:t xml:space="preserve">Example: a leg wants to reset. Then the legs before and after it should be reasonably far forward (low distance). The leg on the other side should be reasonably far forward as well. </w:t>
       </w:r>
     </w:p>

</xml_diff>

<commit_message>
All flying bugs drawn and added (still some minor details to sort out)
</commit_message>
<xml_diff>
--- a/non_game/[Idea] Game Off (2021).docx
+++ b/non_game/[Idea] Game Off (2021).docx
@@ -1826,6 +1826,1051 @@
     </w:p>
     <w:p>
       <w:pPr>
+        <w:rPr>
+          <w:lang w:val="en-US"/>
+        </w:rPr>
+      </w:pPr>
+    </w:p>
+    <w:p>
+      <w:pPr>
+        <w:spacing w:after="160" w:line="259" w:lineRule="auto"/>
+        <w:rPr>
+          <w:rFonts w:ascii="Griffy" w:eastAsiaTheme="majorEastAsia" w:hAnsi="Griffy" w:cstheme="majorBidi"/>
+          <w:sz w:val="96"/>
+          <w:szCs w:val="96"/>
+          <w:lang w:val="en-US"/>
+        </w:rPr>
+      </w:pPr>
+      <w:r>
+        <w:br w:type="page"/>
+      </w:r>
+    </w:p>
+    <w:p>
+      <w:pPr>
+        <w:pStyle w:val="Heading1"/>
+      </w:pPr>
+      <w:r>
+        <w:lastRenderedPageBreak/>
+        <w:t>Procedural Animation</w:t>
+      </w:r>
+    </w:p>
+    <w:p>
+      <w:pPr>
+        <w:rPr>
+          <w:lang w:val="en-US"/>
+        </w:rPr>
+      </w:pPr>
+      <w:r>
+        <w:rPr>
+          <w:lang w:val="en-US"/>
+        </w:rPr>
+        <w:t xml:space="preserve">These elements are procedurally animated: </w:t>
+      </w:r>
+      <w:r>
+        <w:rPr>
+          <w:b/>
+          <w:bCs/>
+          <w:lang w:val="en-US"/>
+        </w:rPr>
+        <w:t>legs, antenna, wings.</w:t>
+      </w:r>
+    </w:p>
+    <w:p>
+      <w:pPr>
+        <w:rPr>
+          <w:lang w:val="en-US"/>
+        </w:rPr>
+      </w:pPr>
+    </w:p>
+    <w:p>
+      <w:pPr>
+        <w:rPr>
+          <w:lang w:val="en-US"/>
+        </w:rPr>
+      </w:pPr>
+      <w:r>
+        <w:rPr>
+          <w:lang w:val="en-US"/>
+        </w:rPr>
+        <w:t xml:space="preserve">This means no animations are manually created/predefined, but it calculates the right lines/positions/rotation </w:t>
+      </w:r>
+      <w:r>
+        <w:rPr>
+          <w:i/>
+          <w:iCs/>
+          <w:lang w:val="en-US"/>
+        </w:rPr>
+        <w:t>at runtime</w:t>
+      </w:r>
+      <w:r>
+        <w:rPr>
+          <w:lang w:val="en-US"/>
+        </w:rPr>
+        <w:t>. For this to work (well), I do still need to specify some things per individual bug.</w:t>
+      </w:r>
+    </w:p>
+    <w:p>
+      <w:pPr>
+        <w:rPr>
+          <w:lang w:val="en-US"/>
+        </w:rPr>
+      </w:pPr>
+    </w:p>
+    <w:p>
+      <w:pPr>
+        <w:rPr>
+          <w:lang w:val="en-US"/>
+        </w:rPr>
+      </w:pPr>
+      <w:r>
+        <w:rPr>
+          <w:lang w:val="en-US"/>
+        </w:rPr>
+        <w:t>In general, these properties exist:</w:t>
+      </w:r>
+    </w:p>
+    <w:p>
+      <w:pPr>
+        <w:pStyle w:val="ListParagraph"/>
+        <w:numPr>
+          <w:ilvl w:val="0"/>
+          <w:numId w:val="43"/>
+        </w:numPr>
+        <w:rPr>
+          <w:lang w:val="en-US"/>
+        </w:rPr>
+      </w:pPr>
+      <w:r>
+        <w:rPr>
+          <w:lang w:val="en-US"/>
+        </w:rPr>
+        <w:t>Color =&gt; the color of the leg</w:t>
+      </w:r>
+    </w:p>
+    <w:p>
+      <w:pPr>
+        <w:pStyle w:val="ListParagraph"/>
+        <w:numPr>
+          <w:ilvl w:val="0"/>
+          <w:numId w:val="43"/>
+        </w:numPr>
+        <w:rPr>
+          <w:lang w:val="en-US"/>
+        </w:rPr>
+      </w:pPr>
+      <w:r>
+        <w:rPr>
+          <w:lang w:val="en-US"/>
+        </w:rPr>
+        <w:t>Scale_thickness =&gt; how thick the lines should be (scaled against default)</w:t>
+      </w:r>
+    </w:p>
+    <w:p>
+      <w:pPr>
+        <w:rPr>
+          <w:lang w:val="en-US"/>
+        </w:rPr>
+      </w:pPr>
+    </w:p>
+    <w:p>
+      <w:pPr>
+        <w:pStyle w:val="Heading2"/>
+      </w:pPr>
+      <w:r>
+        <w:t>Legs</w:t>
+      </w:r>
+    </w:p>
+    <w:p>
+      <w:pPr>
+        <w:rPr>
+          <w:lang w:val="en-US"/>
+        </w:rPr>
+      </w:pPr>
+      <w:r>
+        <w:rPr>
+          <w:lang w:val="en-US"/>
+        </w:rPr>
+        <w:t xml:space="preserve">Create nodes for the </w:t>
+      </w:r>
+      <w:r>
+        <w:rPr>
+          <w:i/>
+          <w:iCs/>
+          <w:lang w:val="en-US"/>
+        </w:rPr>
+        <w:t>starting point</w:t>
+      </w:r>
+      <w:r>
+        <w:rPr>
+          <w:lang w:val="en-US"/>
+        </w:rPr>
+        <w:t xml:space="preserve"> of each leg. Name them “L1,L2,L3…” and “R1,R2,R3…” for the left and right legs.</w:t>
+      </w:r>
+    </w:p>
+    <w:p>
+      <w:pPr>
+        <w:rPr>
+          <w:lang w:val="en-US"/>
+        </w:rPr>
+      </w:pPr>
+    </w:p>
+    <w:p>
+      <w:pPr>
+        <w:rPr>
+          <w:lang w:val="en-US"/>
+        </w:rPr>
+      </w:pPr>
+      <w:r>
+        <w:rPr>
+          <w:lang w:val="en-US"/>
+        </w:rPr>
+        <w:t xml:space="preserve">Within each, add another node which is the </w:t>
+      </w:r>
+      <w:r>
+        <w:rPr>
+          <w:i/>
+          <w:iCs/>
+          <w:lang w:val="en-US"/>
+        </w:rPr>
+        <w:t>end point</w:t>
+      </w:r>
+      <w:r>
+        <w:rPr>
+          <w:lang w:val="en-US"/>
+        </w:rPr>
+        <w:t xml:space="preserve"> of the leg. Call this “Offset”.</w:t>
+      </w:r>
+    </w:p>
+    <w:p>
+      <w:pPr>
+        <w:rPr>
+          <w:lang w:val="en-US"/>
+        </w:rPr>
+      </w:pPr>
+    </w:p>
+    <w:p>
+      <w:pPr>
+        <w:rPr>
+          <w:lang w:val="en-US"/>
+        </w:rPr>
+      </w:pPr>
+      <w:r>
+        <w:rPr>
+          <w:lang w:val="en-US"/>
+        </w:rPr>
+        <w:t xml:space="preserve">The legs use the most basic model for procedural animation: </w:t>
+      </w:r>
+    </w:p>
+    <w:p>
+      <w:pPr>
+        <w:pStyle w:val="ListParagraph"/>
+        <w:numPr>
+          <w:ilvl w:val="0"/>
+          <w:numId w:val="46"/>
+        </w:numPr>
+        <w:rPr>
+          <w:lang w:val="en-US"/>
+        </w:rPr>
+      </w:pPr>
+      <w:r>
+        <w:rPr>
+          <w:lang w:val="en-US"/>
+        </w:rPr>
+        <w:t>Each leg has an “ideal” position or “resting” position. This is what the nodes above define.</w:t>
+      </w:r>
+    </w:p>
+    <w:p>
+      <w:pPr>
+        <w:pStyle w:val="ListParagraph"/>
+        <w:numPr>
+          <w:ilvl w:val="0"/>
+          <w:numId w:val="46"/>
+        </w:numPr>
+        <w:rPr>
+          <w:lang w:val="en-US"/>
+        </w:rPr>
+      </w:pPr>
+      <w:r>
+        <w:rPr>
+          <w:lang w:val="en-US"/>
+        </w:rPr>
+        <w:t>When we move, the endpoint of the leg just stays on the ground and doesn’t move with us.</w:t>
+      </w:r>
+    </w:p>
+    <w:p>
+      <w:pPr>
+        <w:pStyle w:val="ListParagraph"/>
+        <w:numPr>
+          <w:ilvl w:val="0"/>
+          <w:numId w:val="46"/>
+        </w:numPr>
+        <w:rPr>
+          <w:lang w:val="en-US"/>
+        </w:rPr>
+      </w:pPr>
+      <w:r>
+        <w:rPr>
+          <w:lang w:val="en-US"/>
+        </w:rPr>
+        <w:t xml:space="preserve">When the leg is </w:t>
+      </w:r>
+      <w:r>
+        <w:rPr>
+          <w:i/>
+          <w:iCs/>
+          <w:lang w:val="en-US"/>
+        </w:rPr>
+        <w:t>too far from the ideal position</w:t>
+      </w:r>
+      <w:r>
+        <w:rPr>
+          <w:lang w:val="en-US"/>
+        </w:rPr>
+        <w:t>, it snaps back to the front.</w:t>
+      </w:r>
+    </w:p>
+    <w:p>
+      <w:pPr>
+        <w:rPr>
+          <w:lang w:val="en-US"/>
+        </w:rPr>
+      </w:pPr>
+    </w:p>
+    <w:p>
+      <w:pPr>
+        <w:rPr>
+          <w:lang w:val="en-US"/>
+        </w:rPr>
+      </w:pPr>
+      <w:r>
+        <w:rPr>
+          <w:lang w:val="en-US"/>
+        </w:rPr>
+        <w:t xml:space="preserve">Some improvements were made, and more can still be made, but this is the idea. </w:t>
+      </w:r>
+    </w:p>
+    <w:p>
+      <w:pPr>
+        <w:rPr>
+          <w:lang w:val="en-US"/>
+        </w:rPr>
+      </w:pPr>
+    </w:p>
+    <w:p>
+      <w:pPr>
+        <w:pStyle w:val="Heading2"/>
+      </w:pPr>
+      <w:r>
+        <w:t>Antennae</w:t>
+      </w:r>
+    </w:p>
+    <w:p>
+      <w:pPr>
+        <w:rPr>
+          <w:lang w:val="en-US"/>
+        </w:rPr>
+      </w:pPr>
+      <w:r>
+        <w:rPr>
+          <w:lang w:val="en-US"/>
+        </w:rPr>
+        <w:t xml:space="preserve">Create nodes for starting points, named </w:t>
+      </w:r>
+      <w:r>
+        <w:rPr>
+          <w:b/>
+          <w:bCs/>
+          <w:lang w:val="en-US"/>
+        </w:rPr>
+        <w:t>L</w:t>
+      </w:r>
+      <w:r>
+        <w:rPr>
+          <w:lang w:val="en-US"/>
+        </w:rPr>
+        <w:t xml:space="preserve"> and </w:t>
+      </w:r>
+      <w:r>
+        <w:rPr>
+          <w:b/>
+          <w:bCs/>
+          <w:lang w:val="en-US"/>
+        </w:rPr>
+        <w:t>R.</w:t>
+      </w:r>
+      <w:r>
+        <w:rPr>
+          <w:lang w:val="en-US"/>
+        </w:rPr>
+        <w:t xml:space="preserve"> Within each, create another node for the end point called </w:t>
+      </w:r>
+      <w:r>
+        <w:rPr>
+          <w:b/>
+          <w:bCs/>
+          <w:lang w:val="en-US"/>
+        </w:rPr>
+        <w:t>Offset.</w:t>
+      </w:r>
+    </w:p>
+    <w:p>
+      <w:pPr>
+        <w:rPr>
+          <w:lang w:val="en-US"/>
+        </w:rPr>
+      </w:pPr>
+    </w:p>
+    <w:p>
+      <w:pPr>
+        <w:rPr>
+          <w:lang w:val="en-US"/>
+        </w:rPr>
+      </w:pPr>
+      <w:r>
+        <w:rPr>
+          <w:lang w:val="en-US"/>
+        </w:rPr>
+        <w:t xml:space="preserve">Optional: create a third node called </w:t>
+      </w:r>
+      <w:r>
+        <w:rPr>
+          <w:b/>
+          <w:bCs/>
+          <w:lang w:val="en-US"/>
+        </w:rPr>
+        <w:t>Mid</w:t>
+      </w:r>
+      <w:r>
+        <w:rPr>
+          <w:lang w:val="en-US"/>
+        </w:rPr>
+        <w:t xml:space="preserve"> which acts as a control point, if you need to curve or bend the antenna.</w:t>
+      </w:r>
+    </w:p>
+    <w:p>
+      <w:pPr>
+        <w:rPr>
+          <w:lang w:val="en-US"/>
+        </w:rPr>
+      </w:pPr>
+    </w:p>
+    <w:p>
+      <w:pPr>
+        <w:rPr>
+          <w:lang w:val="en-US"/>
+        </w:rPr>
+      </w:pPr>
+      <w:r>
+        <w:rPr>
+          <w:lang w:val="en-US"/>
+        </w:rPr>
+        <w:t>The antennae use a (</w:t>
+      </w:r>
+      <w:r>
+        <w:rPr>
+          <w:i/>
+          <w:iCs/>
+          <w:lang w:val="en-US"/>
+        </w:rPr>
+        <w:t>heavily</w:t>
+      </w:r>
+      <w:r>
+        <w:rPr>
+          <w:lang w:val="en-US"/>
+        </w:rPr>
+        <w:t xml:space="preserve"> simplified) physics simulation. The end point is attached to the start using an “elastic” or “rope” relationship, allowing it to swing back and forth and react to the bug movement, within limits of course.</w:t>
+      </w:r>
+    </w:p>
+    <w:p>
+      <w:pPr>
+        <w:rPr>
+          <w:lang w:val="en-US"/>
+        </w:rPr>
+      </w:pPr>
+    </w:p>
+    <w:p>
+      <w:pPr>
+        <w:pStyle w:val="Heading2"/>
+      </w:pPr>
+      <w:r>
+        <w:lastRenderedPageBreak/>
+        <w:t>Wings</w:t>
+      </w:r>
+    </w:p>
+    <w:p>
+      <w:pPr>
+        <w:rPr>
+          <w:lang w:val="en-US"/>
+        </w:rPr>
+      </w:pPr>
+      <w:r>
+        <w:rPr>
+          <w:lang w:val="en-US"/>
+        </w:rPr>
+        <w:t>Wings are too complex to draw with lines (on the fly), so I use sprites. For each unique type of wing:</w:t>
+      </w:r>
+    </w:p>
+    <w:p>
+      <w:pPr>
+        <w:pStyle w:val="ListParagraph"/>
+        <w:numPr>
+          <w:ilvl w:val="0"/>
+          <w:numId w:val="44"/>
+        </w:numPr>
+        <w:rPr>
+          <w:lang w:val="en-US"/>
+        </w:rPr>
+      </w:pPr>
+      <w:r>
+        <w:rPr>
+          <w:lang w:val="en-US"/>
+        </w:rPr>
+        <w:t xml:space="preserve">Create a child named “L” with another child named “Sprite”. </w:t>
+      </w:r>
+    </w:p>
+    <w:p>
+      <w:pPr>
+        <w:pStyle w:val="ListParagraph"/>
+        <w:numPr>
+          <w:ilvl w:val="0"/>
+          <w:numId w:val="44"/>
+        </w:numPr>
+        <w:rPr>
+          <w:lang w:val="en-US"/>
+        </w:rPr>
+      </w:pPr>
+      <w:r>
+        <w:rPr>
+          <w:lang w:val="en-US"/>
+        </w:rPr>
+        <w:t>Change the “offset” on the Sprite so it’s centred around its pivot point. (The point where the wing would rotate.)</w:t>
+      </w:r>
+    </w:p>
+    <w:p>
+      <w:pPr>
+        <w:pStyle w:val="ListParagraph"/>
+        <w:numPr>
+          <w:ilvl w:val="0"/>
+          <w:numId w:val="44"/>
+        </w:numPr>
+        <w:rPr>
+          <w:lang w:val="en-US"/>
+        </w:rPr>
+      </w:pPr>
+      <w:r>
+        <w:rPr>
+          <w:lang w:val="en-US"/>
+        </w:rPr>
+        <w:t>Place “L” correctly on the bug.</w:t>
+      </w:r>
+    </w:p>
+    <w:p>
+      <w:pPr>
+        <w:pStyle w:val="ListParagraph"/>
+        <w:numPr>
+          <w:ilvl w:val="0"/>
+          <w:numId w:val="44"/>
+        </w:numPr>
+        <w:rPr>
+          <w:lang w:val="en-US"/>
+        </w:rPr>
+      </w:pPr>
+      <w:r>
+        <w:rPr>
+          <w:lang w:val="en-US"/>
+        </w:rPr>
+        <w:t>Set the sprite to the correct frame, obviously.</w:t>
+      </w:r>
+    </w:p>
+    <w:p>
+      <w:pPr>
+        <w:rPr>
+          <w:lang w:val="en-US"/>
+        </w:rPr>
+      </w:pPr>
+    </w:p>
+    <w:p>
+      <w:pPr>
+        <w:rPr>
+          <w:lang w:val="en-US"/>
+        </w:rPr>
+      </w:pPr>
+      <w:r>
+        <w:rPr>
+          <w:b/>
+          <w:bCs/>
+          <w:lang w:val="en-US"/>
+        </w:rPr>
+        <w:t xml:space="preserve">Important: </w:t>
+      </w:r>
+      <w:r>
+        <w:rPr>
+          <w:lang w:val="en-US"/>
+        </w:rPr>
+        <w:t>a</w:t>
+      </w:r>
+      <w:r>
+        <w:rPr>
+          <w:lang w:val="en-US"/>
+        </w:rPr>
+        <w:t xml:space="preserve">t runtime, it automatically duplicates the wing and inverts it. This only works if you </w:t>
+      </w:r>
+      <w:r>
+        <w:rPr>
+          <w:b/>
+          <w:bCs/>
+          <w:lang w:val="en-US"/>
+        </w:rPr>
+        <w:t>don’t</w:t>
+      </w:r>
+      <w:r>
+        <w:rPr>
+          <w:lang w:val="en-US"/>
+        </w:rPr>
+        <w:t xml:space="preserve"> change the Y-offset on the Sprite and its roughly in the center of its parent (L).</w:t>
+      </w:r>
+    </w:p>
+    <w:p>
+      <w:pPr>
+        <w:rPr>
+          <w:lang w:val="en-US"/>
+        </w:rPr>
+      </w:pPr>
+    </w:p>
+    <w:p>
+      <w:pPr>
+        <w:rPr>
+          <w:lang w:val="en-US"/>
+        </w:rPr>
+      </w:pPr>
+      <w:r>
+        <w:rPr>
+          <w:lang w:val="en-US"/>
+        </w:rPr>
+        <w:t>Two simple tweens will handle the “wing flapping” (during flight) and “wing collapsing” (when it lands), no matter what we put in.</w:t>
+      </w:r>
+    </w:p>
+    <w:p>
+      <w:pPr>
+        <w:rPr>
+          <w:lang w:val="en-US"/>
+        </w:rPr>
+      </w:pPr>
+    </w:p>
+    <w:p>
+      <w:pPr>
+        <w:rPr>
+          <w:lang w:val="en-US"/>
+        </w:rPr>
+      </w:pPr>
+      <w:r>
+        <w:rPr>
+          <w:lang w:val="en-US"/>
+        </w:rPr>
+        <w:t>Custom properties:</w:t>
+      </w:r>
+    </w:p>
+    <w:p>
+      <w:pPr>
+        <w:pStyle w:val="ListParagraph"/>
+        <w:numPr>
+          <w:ilvl w:val="0"/>
+          <w:numId w:val="45"/>
+        </w:numPr>
+        <w:rPr>
+          <w:lang w:val="en-US"/>
+        </w:rPr>
+      </w:pPr>
+      <w:r>
+        <w:rPr>
+          <w:lang w:val="en-US"/>
+        </w:rPr>
+        <w:t>min_rot: the rotation of the wings in collapsed ( = landed/resting) state (default is 0.1 PI)</w:t>
+      </w:r>
+    </w:p>
+    <w:p>
+      <w:pPr>
+        <w:pStyle w:val="ListParagraph"/>
+        <w:numPr>
+          <w:ilvl w:val="0"/>
+          <w:numId w:val="45"/>
+        </w:numPr>
+        <w:rPr>
+          <w:lang w:val="en-US"/>
+        </w:rPr>
+      </w:pPr>
+      <w:r>
+        <w:rPr>
+          <w:lang w:val="en-US"/>
+        </w:rPr>
+        <w:t>max_rot: the rotation of the wings in flight (default is 0.35 PI)</w:t>
+      </w:r>
+    </w:p>
+    <w:p>
+      <w:pPr>
+        <w:pStyle w:val="ListParagraph"/>
+        <w:numPr>
+          <w:ilvl w:val="0"/>
+          <w:numId w:val="45"/>
+        </w:numPr>
+        <w:rPr>
+          <w:lang w:val="en-US"/>
+        </w:rPr>
+      </w:pPr>
+      <w:r>
+        <w:rPr>
+          <w:lang w:val="en-US"/>
+        </w:rPr>
+        <w:t>show_in_front: show the wings in front of the body (of the bug) (default is false)</w:t>
+      </w:r>
+    </w:p>
+    <w:p>
+      <w:pPr>
+        <w:pStyle w:val="ListParagraph"/>
+        <w:numPr>
+          <w:ilvl w:val="0"/>
+          <w:numId w:val="45"/>
+        </w:numPr>
+        <w:rPr>
+          <w:lang w:val="en-US"/>
+        </w:rPr>
+      </w:pPr>
+      <w:r>
+        <w:rPr>
+          <w:lang w:val="en-US"/>
+        </w:rPr>
+        <w:t>collapse_using_scale: whether collapsing the wings should scale them down, instead of rotating them (example: butterfly)</w:t>
+      </w:r>
+    </w:p>
+    <w:p>
+      <w:pPr>
+        <w:spacing w:after="160" w:line="259" w:lineRule="auto"/>
+        <w:rPr>
+          <w:lang w:val="en-US"/>
+        </w:rPr>
+      </w:pPr>
+      <w:r>
+        <w:rPr>
+          <w:lang w:val="en-US"/>
+        </w:rPr>
+        <w:br w:type="page"/>
+      </w:r>
+    </w:p>
+    <w:p>
+      <w:pPr>
+        <w:pStyle w:val="Heading1"/>
+      </w:pPr>
+      <w:r>
+        <w:lastRenderedPageBreak/>
+        <w:t>Soundtrack</w:t>
+      </w:r>
+    </w:p>
+    <w:p>
+      <w:pPr>
+        <w:rPr>
+          <w:lang w:val="en-US"/>
+        </w:rPr>
+      </w:pPr>
+      <w:r>
+        <w:rPr>
+          <w:lang w:val="en-US"/>
+        </w:rPr>
+        <w:t xml:space="preserve">As usual, I want to compose a proper soundtrack for the game </w:t>
+      </w:r>
+      <w:r>
+        <w:rPr>
+          <w:i/>
+          <w:iCs/>
+          <w:lang w:val="en-US"/>
+        </w:rPr>
+        <w:t>taking into account the theme and gameplay</w:t>
+      </w:r>
+      <w:r>
+        <w:rPr>
+          <w:lang w:val="en-US"/>
+        </w:rPr>
+        <w:t>.</w:t>
+      </w:r>
+    </w:p>
+    <w:p>
+      <w:pPr>
+        <w:rPr>
+          <w:lang w:val="en-US"/>
+        </w:rPr>
+      </w:pPr>
+    </w:p>
+    <w:p>
+      <w:pPr>
+        <w:rPr>
+          <w:lang w:val="en-US"/>
+        </w:rPr>
+      </w:pPr>
+      <w:r>
+        <w:rPr>
+          <w:lang w:val="en-US"/>
+        </w:rPr>
+        <w:t>The themes are: spider, spider web, bugs, catching/eating (and the tension that comes from fleeing/chasing)</w:t>
+      </w:r>
+    </w:p>
+    <w:p>
+      <w:pPr>
+        <w:rPr>
+          <w:lang w:val="en-US"/>
+        </w:rPr>
+      </w:pPr>
+    </w:p>
+    <w:p>
+      <w:pPr>
+        <w:rPr>
+          <w:lang w:val="en-US"/>
+        </w:rPr>
+      </w:pPr>
+      <w:r>
+        <w:rPr>
+          <w:lang w:val="en-US"/>
+        </w:rPr>
+        <w:t>The “spider” part was the most unique and concrete, so let’s start with that. Spiders have 8 legs (which is actually quite rare, as I’ve learned through making this game).</w:t>
+      </w:r>
+    </w:p>
+    <w:p>
+      <w:pPr>
+        <w:rPr>
+          <w:lang w:val="en-US"/>
+        </w:rPr>
+      </w:pPr>
+    </w:p>
+    <w:p>
+      <w:pPr>
+        <w:rPr>
+          <w:lang w:val="en-US"/>
+        </w:rPr>
+      </w:pPr>
+      <w:r>
+        <w:rPr>
+          <w:lang w:val="en-US"/>
+        </w:rPr>
+        <w:t>So let’s try to:</w:t>
+      </w:r>
+    </w:p>
+    <w:p>
+      <w:pPr>
+        <w:pStyle w:val="ListParagraph"/>
+        <w:numPr>
+          <w:ilvl w:val="0"/>
+          <w:numId w:val="49"/>
+        </w:numPr>
+        <w:rPr>
+          <w:lang w:val="en-US"/>
+        </w:rPr>
+      </w:pPr>
+      <w:r>
+        <w:rPr>
+          <w:lang w:val="en-US"/>
+        </w:rPr>
+        <w:t>Compose with chords that consist of 8 notes</w:t>
+      </w:r>
+    </w:p>
+    <w:p>
+      <w:pPr>
+        <w:pStyle w:val="ListParagraph"/>
+        <w:numPr>
+          <w:ilvl w:val="0"/>
+          <w:numId w:val="49"/>
+        </w:numPr>
+        <w:rPr>
+          <w:lang w:val="en-US"/>
+        </w:rPr>
+      </w:pPr>
+      <w:r>
+        <w:rPr>
+          <w:lang w:val="en-US"/>
+        </w:rPr>
+        <w:t>Create melodies from 8 notes</w:t>
+      </w:r>
+    </w:p>
+    <w:p>
+      <w:pPr>
+        <w:pStyle w:val="ListParagraph"/>
+        <w:numPr>
+          <w:ilvl w:val="0"/>
+          <w:numId w:val="49"/>
+        </w:numPr>
+        <w:rPr>
+          <w:lang w:val="en-US"/>
+        </w:rPr>
+      </w:pPr>
+      <w:r>
+        <w:rPr>
+          <w:lang w:val="en-US"/>
+        </w:rPr>
+        <w:t xml:space="preserve">Create chords with 8 notes, where each time </w:t>
+      </w:r>
+      <w:r>
+        <w:rPr>
+          <w:i/>
+          <w:iCs/>
+          <w:lang w:val="en-US"/>
+        </w:rPr>
+        <w:t>pairs of the notes move</w:t>
+      </w:r>
+      <w:r>
+        <w:rPr>
+          <w:lang w:val="en-US"/>
+        </w:rPr>
+        <w:t xml:space="preserve"> (like a spider walking)</w:t>
+      </w:r>
+    </w:p>
+    <w:p>
+      <w:pPr>
+        <w:pStyle w:val="ListParagraph"/>
+        <w:numPr>
+          <w:ilvl w:val="0"/>
+          <w:numId w:val="49"/>
+        </w:numPr>
+        <w:rPr>
+          <w:lang w:val="en-US"/>
+        </w:rPr>
+      </w:pPr>
+      <w:r>
+        <w:rPr>
+          <w:lang w:val="en-US"/>
+        </w:rPr>
+        <w:t>Create a melody with very rapid succession/alternating between notes (like a spider walking)</w:t>
+      </w:r>
+    </w:p>
+    <w:p>
+      <w:pPr>
+        <w:pStyle w:val="ListParagraph"/>
+        <w:numPr>
+          <w:ilvl w:val="0"/>
+          <w:numId w:val="49"/>
+        </w:numPr>
+        <w:rPr>
+          <w:lang w:val="en-US"/>
+        </w:rPr>
+      </w:pPr>
+      <w:r>
+        <w:rPr>
+          <w:lang w:val="en-US"/>
+        </w:rPr>
+        <w:t xml:space="preserve">Play with the </w:t>
+      </w:r>
+      <w:r>
+        <w:rPr>
+          <w:i/>
+          <w:iCs/>
+          <w:lang w:val="en-US"/>
+        </w:rPr>
+        <w:t>meter:</w:t>
+      </w:r>
+      <w:r>
+        <w:rPr>
+          <w:lang w:val="en-US"/>
+        </w:rPr>
+        <w:t xml:space="preserve"> start with 8/8 measures, dip down to 7/8, then 6/8, until we’re at the bottom (3/8? 2/8?)</w:t>
+      </w:r>
+    </w:p>
+    <w:p>
+      <w:pPr>
+        <w:rPr>
+          <w:lang w:val="en-US"/>
+        </w:rPr>
+      </w:pPr>
+    </w:p>
+    <w:p>
+      <w:pPr>
+        <w:rPr>
+          <w:lang w:val="en-US"/>
+        </w:rPr>
+      </w:pPr>
+      <w:r>
+        <w:rPr>
+          <w:lang w:val="en-US"/>
+        </w:rPr>
+        <w:t>On top of that, we can add distinct bug sounds that have some musical quality:</w:t>
+      </w:r>
+    </w:p>
+    <w:p>
+      <w:pPr>
+        <w:pStyle w:val="ListParagraph"/>
+        <w:numPr>
+          <w:ilvl w:val="0"/>
+          <w:numId w:val="50"/>
+        </w:numPr>
+        <w:rPr>
+          <w:lang w:val="en-US"/>
+        </w:rPr>
+      </w:pPr>
+      <w:r>
+        <w:rPr>
+          <w:lang w:val="en-US"/>
+        </w:rPr>
+        <w:t>The sound of crickets</w:t>
+      </w:r>
+    </w:p>
+    <w:p>
+      <w:pPr>
+        <w:pStyle w:val="ListParagraph"/>
+        <w:numPr>
+          <w:ilvl w:val="0"/>
+          <w:numId w:val="50"/>
+        </w:numPr>
+        <w:rPr>
+          <w:lang w:val="en-US"/>
+        </w:rPr>
+      </w:pPr>
+      <w:r>
+        <w:rPr>
+          <w:lang w:val="en-US"/>
+        </w:rPr>
+        <w:t>The buzzing of wings</w:t>
+      </w:r>
+    </w:p>
+    <w:p>
+      <w:pPr>
+        <w:pStyle w:val="ListParagraph"/>
+        <w:numPr>
+          <w:ilvl w:val="0"/>
+          <w:numId w:val="50"/>
+        </w:numPr>
+        <w:rPr>
+          <w:lang w:val="en-US"/>
+        </w:rPr>
+      </w:pPr>
+      <w:r>
+        <w:rPr>
+          <w:lang w:val="en-US"/>
+        </w:rPr>
+        <w:t>The shuffling you hear when a spider (or something else) crawls over something</w:t>
+      </w:r>
+    </w:p>
+    <w:p>
+      <w:pPr>
+        <w:pStyle w:val="ListParagraph"/>
+        <w:numPr>
+          <w:ilvl w:val="0"/>
+          <w:numId w:val="50"/>
+        </w:numPr>
+        <w:rPr>
+          <w:lang w:val="en-US"/>
+        </w:rPr>
+      </w:pPr>
+      <w:r>
+        <w:rPr>
+          <w:lang w:val="en-US"/>
+        </w:rPr>
+        <w:t>(Eating/munching sounds, although that’s probably not great, and would be a sound effect in the game itself anyway …)</w:t>
+      </w:r>
+    </w:p>
+    <w:p>
+      <w:pPr>
+        <w:rPr>
+          <w:lang w:val="en-US"/>
+        </w:rPr>
+      </w:pPr>
+    </w:p>
+    <w:p>
+      <w:pPr>
         <w:spacing w:after="160" w:line="259" w:lineRule="auto"/>
         <w:rPr>
           <w:lang w:val="en-US"/>
@@ -5145,7 +6190,13 @@
         <w:rPr>
           <w:lang w:val="en-US"/>
         </w:rPr>
-        <w:t>Flies (TO DO)</w:t>
+        <w:t>Fl</w:t>
+      </w:r>
+      <w:r>
+        <w:rPr>
+          <w:lang w:val="en-US"/>
+        </w:rPr>
+        <w:t>y</w:t>
       </w:r>
     </w:p>
     <w:p>
@@ -5280,24 +6331,6 @@
         </w:rPr>
         <w:t>Wasp</w:t>
       </w:r>
-      <w:r>
-        <w:rPr>
-          <w:lang w:val="en-US"/>
-        </w:rPr>
-        <w:t xml:space="preserve"> (</w:t>
-      </w:r>
-      <w:r>
-        <w:rPr>
-          <w:lang w:val="en-US"/>
-        </w:rPr>
-        <w:t>TO DO</w:t>
-      </w:r>
-      <w:r>
-        <w:rPr>
-          <w:lang w:val="en-US"/>
-        </w:rPr>
-        <w:t>)</w:t>
-      </w:r>
     </w:p>
     <w:p>
       <w:pPr>
@@ -5345,6 +6378,12 @@
           <w:lang w:val="en-US"/>
         </w:rPr>
         <w:t xml:space="preserve"> erratic</w:t>
+      </w:r>
+      <w:r>
+        <w:rPr>
+          <w:lang w:val="en-US"/>
+        </w:rPr>
+        <w:t>/shuffly, doesn’t land</w:t>
       </w:r>
     </w:p>
     <w:p>
@@ -5475,7 +6514,7 @@
         <w:rPr>
           <w:lang w:val="en-US"/>
         </w:rPr>
-        <w:t>Gnats (TO DO)</w:t>
+        <w:t>Gnat</w:t>
       </w:r>
     </w:p>
     <w:p>
@@ -5527,15 +6566,35 @@
       </w:r>
       <w:r>
         <w:rPr>
+          <w:b/>
+          <w:bCs/>
           <w:lang w:val="en-US"/>
         </w:rPr>
         <w:t>speeds up when it sees prey</w:t>
       </w:r>
       <w:r>
         <w:rPr>
-          <w:lang w:val="en-US"/>
-        </w:rPr>
-        <w:t>?)</w:t>
+          <w:b/>
+          <w:bCs/>
+          <w:lang w:val="en-US"/>
+        </w:rPr>
+        <w:t>?</w:t>
+      </w:r>
+      <w:r>
+        <w:rPr>
+          <w:b/>
+          <w:bCs/>
+          <w:lang w:val="en-US"/>
+        </w:rPr>
+        <w:t>??</w:t>
+      </w:r>
+      <w:r>
+        <w:rPr>
+          <w:b/>
+          <w:bCs/>
+          <w:lang w:val="en-US"/>
+        </w:rPr>
+        <w:t>)</w:t>
       </w:r>
     </w:p>
     <w:p>
@@ -5671,7 +6730,7 @@
           <w:lang w:val="en-US"/>
         </w:rPr>
         <w:lastRenderedPageBreak/>
-        <w:t>Butterfly (TO DO)</w:t>
+        <w:t>Butterfly</w:t>
       </w:r>
     </w:p>
     <w:p>
@@ -5810,7 +6869,7 @@
         <w:rPr>
           <w:lang w:val="en-US"/>
         </w:rPr>
-        <w:t>Bees (TO DO)</w:t>
+        <w:t>Bee</w:t>
       </w:r>
     </w:p>
     <w:p>
@@ -5979,7 +7038,7 @@
         <w:rPr>
           <w:lang w:val="en-US"/>
         </w:rPr>
-        <w:t>Moths (TO DO)</w:t>
+        <w:t>Moth</w:t>
       </w:r>
     </w:p>
     <w:p>
@@ -6006,7 +7065,7 @@
         <w:rPr>
           <w:lang w:val="en-US"/>
         </w:rPr>
-        <w:t>?</w:t>
+        <w:t>2</w:t>
       </w:r>
     </w:p>
     <w:p>
@@ -6124,19 +7183,7 @@
         <w:rPr>
           <w:lang w:val="en-US"/>
         </w:rPr>
-        <w:t>Hornet (</w:t>
-      </w:r>
-      <w:r>
-        <w:rPr>
-          <w:lang w:val="en-US"/>
-        </w:rPr>
-        <w:t>TO DO</w:t>
-      </w:r>
-      <w:r>
-        <w:rPr>
-          <w:lang w:val="en-US"/>
-        </w:rPr>
-        <w:t>)</w:t>
+        <w:t>Hornet</w:t>
       </w:r>
     </w:p>
     <w:p>
@@ -6163,7 +7210,7 @@
         <w:rPr>
           <w:lang w:val="en-US"/>
         </w:rPr>
-        <w:t>?</w:t>
+        <w:t>9</w:t>
       </w:r>
     </w:p>
     <w:p>
@@ -6258,6 +7305,26 @@
     </w:p>
     <w:p>
       <w:pPr>
+        <w:rPr>
+          <w:lang w:val="en-US"/>
+        </w:rPr>
+      </w:pPr>
+      <w:r>
+        <w:rPr>
+          <w:lang w:val="en-US"/>
+        </w:rPr>
+        <w:t>As with everything in this game, the poison also affects itself. That’s why it starts with so many points: it will go down over time.</w:t>
+      </w:r>
+    </w:p>
+    <w:p>
+      <w:pPr>
+        <w:rPr>
+          <w:lang w:val="en-US"/>
+        </w:rPr>
+      </w:pPr>
+    </w:p>
+    <w:p>
+      <w:pPr>
         <w:pStyle w:val="Heading3"/>
         <w:rPr>
           <w:lang w:val="en-US"/>
@@ -6267,7 +7334,7 @@
         <w:rPr>
           <w:lang w:val="en-US"/>
         </w:rPr>
-        <w:t>Mosquito (TO DO)</w:t>
+        <w:t>Mosquito</w:t>
       </w:r>
     </w:p>
     <w:p>
@@ -6288,7 +7355,13 @@
         <w:rPr>
           <w:lang w:val="en-US"/>
         </w:rPr>
-        <w:t xml:space="preserve"> ?</w:t>
+        <w:t xml:space="preserve"> </w:t>
+      </w:r>
+      <w:r>
+        <w:rPr>
+          <w:lang w:val="en-US"/>
+        </w:rPr>
+        <w:t>3</w:t>
       </w:r>
     </w:p>
     <w:p>
@@ -6324,6 +7397,7 @@
           <w:bCs/>
           <w:lang w:val="en-US"/>
         </w:rPr>
+        <w:lastRenderedPageBreak/>
         <w:t>Silk:</w:t>
       </w:r>
       <w:r>
@@ -6371,7 +7445,6 @@
         <w:rPr>
           <w:lang w:val="en-US"/>
         </w:rPr>
-        <w:lastRenderedPageBreak/>
         <w:t>Everybody hates mosquitoes, they’re just a waste of time and energy, they drain your blood. Hence the “time loser” specialty.</w:t>
       </w:r>
     </w:p>
@@ -8164,6 +9237,79 @@
     <w:p>
       <w:pPr>
         <w:rPr>
+          <w:b/>
+          <w:bCs/>
+          <w:lang w:val="en-US"/>
+        </w:rPr>
+      </w:pPr>
+    </w:p>
+    <w:p>
+      <w:pPr>
+        <w:pStyle w:val="Heading2"/>
+      </w:pPr>
+      <w:r>
+        <w:t>Aggression</w:t>
+      </w:r>
+    </w:p>
+    <w:p>
+      <w:pPr>
+        <w:pStyle w:val="ListParagraph"/>
+        <w:numPr>
+          <w:ilvl w:val="0"/>
+          <w:numId w:val="47"/>
+        </w:numPr>
+        <w:rPr>
+          <w:b/>
+          <w:bCs/>
+          <w:lang w:val="en-US"/>
+        </w:rPr>
+      </w:pPr>
+      <w:r>
+        <w:rPr>
+          <w:b/>
+          <w:bCs/>
+          <w:lang w:val="en-US"/>
+        </w:rPr>
+        <w:t>Poison</w:t>
+      </w:r>
+      <w:r>
+        <w:rPr>
+          <w:lang w:val="en-US"/>
+        </w:rPr>
+        <w:t xml:space="preserve"> </w:t>
+      </w:r>
+      <w:r>
+        <w:rPr>
+          <w:b/>
+          <w:bCs/>
+          <w:lang w:val="en-US"/>
+        </w:rPr>
+        <w:t>(Hornet):</w:t>
+      </w:r>
+      <w:r>
+        <w:rPr>
+          <w:lang w:val="en-US"/>
+        </w:rPr>
+        <w:t xml:space="preserve"> instead of eating something, you </w:t>
+      </w:r>
+      <w:r>
+        <w:rPr>
+          <w:i/>
+          <w:iCs/>
+          <w:lang w:val="en-US"/>
+        </w:rPr>
+        <w:t>poison</w:t>
+      </w:r>
+      <w:r>
+        <w:rPr>
+          <w:lang w:val="en-US"/>
+        </w:rPr>
+        <w:t xml:space="preserve"> it. This slowly drains their points and makes their movement slower/more erratic.</w:t>
+      </w:r>
+    </w:p>
+    <w:p>
+      <w:pPr>
+        <w:rPr>
           <w:lang w:val="en-US"/>
         </w:rPr>
       </w:pPr>
@@ -8305,47 +9451,29 @@
     <w:p>
       <w:pPr>
         <w:rPr>
-          <w:b/>
-          <w:bCs/>
-          <w:lang w:val="en-US"/>
-        </w:rPr>
-      </w:pPr>
-    </w:p>
-    <w:p>
-      <w:pPr>
-        <w:rPr>
-          <w:lang w:val="en-US"/>
-        </w:rPr>
-      </w:pPr>
-      <w:r>
-        <w:rPr>
-          <w:b/>
-          <w:bCs/>
-          <w:lang w:val="en-US"/>
-        </w:rPr>
-        <w:t>IDEA</w:t>
-      </w:r>
-      <w:r>
-        <w:rPr>
-          <w:b/>
-          <w:bCs/>
-          <w:lang w:val="en-US"/>
-        </w:rPr>
-        <w:t xml:space="preserve"> (Hornet)</w:t>
-      </w:r>
-      <w:r>
-        <w:rPr>
-          <w:b/>
-          <w:bCs/>
-          <w:lang w:val="en-US"/>
-        </w:rPr>
-        <w:t>:</w:t>
-      </w:r>
-      <w:r>
-        <w:rPr>
-          <w:lang w:val="en-US"/>
-        </w:rPr>
-        <w:t xml:space="preserve"> Something with </w:t>
+          <w:lang w:val="en-US"/>
+        </w:rPr>
+      </w:pPr>
+    </w:p>
+    <w:p>
+      <w:pPr>
+        <w:rPr>
+          <w:lang w:val="en-US"/>
+        </w:rPr>
+      </w:pPr>
+      <w:r>
+        <w:rPr>
+          <w:b/>
+          <w:bCs/>
+          <w:lang w:val="en-US"/>
+        </w:rPr>
+        <w:t>IDEA (“Bugging”):</w:t>
+      </w:r>
+      <w:r>
+        <w:rPr>
+          <w:lang w:val="en-US"/>
+        </w:rPr>
+        <w:t xml:space="preserve"> Somehow, you can plant an </w:t>
       </w:r>
       <w:r>
         <w:rPr>
@@ -8353,37 +9481,49 @@
           <w:iCs/>
           <w:lang w:val="en-US"/>
         </w:rPr>
-        <w:t>poison</w:t>
-      </w:r>
-      <w:r>
-        <w:rPr>
-          <w:lang w:val="en-US"/>
-        </w:rPr>
-        <w:t>. Walking over something else will poison it, which slowly drains their points</w:t>
-      </w:r>
-      <w:r>
-        <w:rPr>
-          <w:lang w:val="en-US"/>
-        </w:rPr>
-        <w:t>, making them easier to grab.</w:t>
-      </w:r>
-      <w:r>
-        <w:rPr>
-          <w:lang w:val="en-US"/>
-        </w:rPr>
-        <w:t xml:space="preserve"> (Up until a limit, of course.</w:t>
-      </w:r>
-      <w:r>
-        <w:rPr>
-          <w:lang w:val="en-US"/>
-        </w:rPr>
-        <w:t xml:space="preserve"> Also slows them down or shuts down other stuff?</w:t>
-      </w:r>
-      <w:r>
-        <w:rPr>
-          <w:lang w:val="en-US"/>
-        </w:rPr>
-        <w:t>)</w:t>
+        <w:t>egg</w:t>
+      </w:r>
+      <w:r>
+        <w:rPr>
+          <w:lang w:val="en-US"/>
+        </w:rPr>
+        <w:t xml:space="preserve"> in someone else’s home base, and steal 1 point every time someone delivers.</w:t>
+      </w:r>
+    </w:p>
+    <w:p>
+      <w:pPr>
+        <w:ind w:left="708"/>
+        <w:rPr>
+          <w:lang w:val="en-US"/>
+        </w:rPr>
+      </w:pPr>
+      <w:r>
+        <w:rPr>
+          <w:b/>
+          <w:bCs/>
+          <w:lang w:val="en-US"/>
+        </w:rPr>
+        <w:t>Continuing on that idea:</w:t>
+      </w:r>
+      <w:r>
+        <w:rPr>
+          <w:lang w:val="en-US"/>
+        </w:rPr>
+        <w:t xml:space="preserve"> maybe you can plant a bug </w:t>
+      </w:r>
+      <w:r>
+        <w:rPr>
+          <w:i/>
+          <w:iCs/>
+          <w:lang w:val="en-US"/>
+        </w:rPr>
+        <w:t>on</w:t>
+      </w:r>
+      <w:r>
+        <w:rPr>
+          <w:lang w:val="en-US"/>
+        </w:rPr>
+        <w:t xml:space="preserve"> another player. So anytime they eat something, some % of that goes to you.</w:t>
       </w:r>
     </w:p>
     <w:p>
@@ -8779,6 +9919,24 @@
         <w:rPr>
           <w:lang w:val="en-US"/>
         </w:rPr>
+        <w:t>(“Can NOT hold 10 points or more”)</w:t>
+      </w:r>
+    </w:p>
+    <w:p>
+      <w:pPr>
+        <w:pStyle w:val="ListParagraph"/>
+        <w:numPr>
+          <w:ilvl w:val="1"/>
+          <w:numId w:val="36"/>
+        </w:numPr>
+        <w:rPr>
+          <w:lang w:val="en-US"/>
+        </w:rPr>
+      </w:pPr>
+      <w:r>
+        <w:rPr>
+          <w:lang w:val="en-US"/>
+        </w:rPr>
         <w:t>“First team to reach their target wins”</w:t>
       </w:r>
     </w:p>
@@ -8885,7 +10043,55 @@
         <w:rPr>
           <w:lang w:val="en-US"/>
         </w:rPr>
-        <w:t xml:space="preserve">Slightly scale up </w:t>
+        <w:t>Make player-owned silk look good again</w:t>
+      </w:r>
+      <w:r>
+        <w:rPr>
+          <w:lang w:val="en-US"/>
+        </w:rPr>
+        <w:t xml:space="preserve"> =&gt;</w:t>
+      </w:r>
+    </w:p>
+    <w:p>
+      <w:pPr>
+        <w:pStyle w:val="ListParagraph"/>
+        <w:numPr>
+          <w:ilvl w:val="1"/>
+          <w:numId w:val="38"/>
+        </w:numPr>
+        <w:rPr>
+          <w:lang w:val="en-US"/>
+        </w:rPr>
+      </w:pPr>
+      <w:r>
+        <w:rPr>
+          <w:lang w:val="en-US"/>
+        </w:rPr>
+        <w:t>C</w:t>
+      </w:r>
+      <w:r>
+        <w:rPr>
+          <w:lang w:val="en-US"/>
+        </w:rPr>
+        <w:t>reate different spritesheet for that, which has a thicker outline but more squashed shapes?</w:t>
+      </w:r>
+    </w:p>
+    <w:p>
+      <w:pPr>
+        <w:pStyle w:val="ListParagraph"/>
+        <w:numPr>
+          <w:ilvl w:val="1"/>
+          <w:numId w:val="38"/>
+        </w:numPr>
+        <w:rPr>
+          <w:lang w:val="en-US"/>
+        </w:rPr>
+      </w:pPr>
+      <w:r>
+        <w:rPr>
+          <w:lang w:val="en-US"/>
+        </w:rPr>
+        <w:t xml:space="preserve">Show </w:t>
       </w:r>
       <w:r>
         <w:rPr>
@@ -8893,13 +10099,13 @@
           <w:iCs/>
           <w:lang w:val="en-US"/>
         </w:rPr>
-        <w:t>all</w:t>
-      </w:r>
-      <w:r>
-        <w:rPr>
-          <w:lang w:val="en-US"/>
-        </w:rPr>
-        <w:t xml:space="preserve"> bugs, including players?</w:t>
+        <w:t>behind</w:t>
+      </w:r>
+      <w:r>
+        <w:rPr>
+          <w:lang w:val="en-US"/>
+        </w:rPr>
+        <w:t xml:space="preserve"> the edge.</w:t>
       </w:r>
     </w:p>
     <w:p>
@@ -8917,55 +10123,7 @@
         <w:rPr>
           <w:lang w:val="en-US"/>
         </w:rPr>
-        <w:t>Make player-owned silk look good again</w:t>
-      </w:r>
-      <w:r>
-        <w:rPr>
-          <w:lang w:val="en-US"/>
-        </w:rPr>
-        <w:t xml:space="preserve"> =&gt;</w:t>
-      </w:r>
-    </w:p>
-    <w:p>
-      <w:pPr>
-        <w:pStyle w:val="ListParagraph"/>
-        <w:numPr>
-          <w:ilvl w:val="1"/>
-          <w:numId w:val="38"/>
-        </w:numPr>
-        <w:rPr>
-          <w:lang w:val="en-US"/>
-        </w:rPr>
-      </w:pPr>
-      <w:r>
-        <w:rPr>
-          <w:lang w:val="en-US"/>
-        </w:rPr>
-        <w:t>C</w:t>
-      </w:r>
-      <w:r>
-        <w:rPr>
-          <w:lang w:val="en-US"/>
-        </w:rPr>
-        <w:t>reate different spritesheet for that, which has a thicker outline but more squashed shapes?</w:t>
-      </w:r>
-    </w:p>
-    <w:p>
-      <w:pPr>
-        <w:pStyle w:val="ListParagraph"/>
-        <w:numPr>
-          <w:ilvl w:val="1"/>
-          <w:numId w:val="38"/>
-        </w:numPr>
-        <w:rPr>
-          <w:lang w:val="en-US"/>
-        </w:rPr>
-      </w:pPr>
-      <w:r>
-        <w:rPr>
-          <w:lang w:val="en-US"/>
-        </w:rPr>
-        <w:t xml:space="preserve">Show </w:t>
+        <w:t xml:space="preserve">Add </w:t>
       </w:r>
       <w:r>
         <w:rPr>
@@ -8973,13 +10131,13 @@
           <w:iCs/>
           <w:lang w:val="en-US"/>
         </w:rPr>
-        <w:t>behind</w:t>
-      </w:r>
-      <w:r>
-        <w:rPr>
-          <w:lang w:val="en-US"/>
-        </w:rPr>
-        <w:t xml:space="preserve"> the edge.</w:t>
+        <w:t>shadows</w:t>
+      </w:r>
+      <w:r>
+        <w:rPr>
+          <w:lang w:val="en-US"/>
+        </w:rPr>
+        <w:t xml:space="preserve"> underneath the web?</w:t>
       </w:r>
     </w:p>
     <w:p>
@@ -8997,38 +10155,6 @@
         <w:rPr>
           <w:lang w:val="en-US"/>
         </w:rPr>
-        <w:t xml:space="preserve">Add </w:t>
-      </w:r>
-      <w:r>
-        <w:rPr>
-          <w:i/>
-          <w:iCs/>
-          <w:lang w:val="en-US"/>
-        </w:rPr>
-        <w:t>shadows</w:t>
-      </w:r>
-      <w:r>
-        <w:rPr>
-          <w:lang w:val="en-US"/>
-        </w:rPr>
-        <w:t xml:space="preserve"> underneath the web?</w:t>
-      </w:r>
-    </w:p>
-    <w:p>
-      <w:pPr>
-        <w:pStyle w:val="ListParagraph"/>
-        <w:numPr>
-          <w:ilvl w:val="0"/>
-          <w:numId w:val="38"/>
-        </w:numPr>
-        <w:rPr>
-          <w:lang w:val="en-US"/>
-        </w:rPr>
-      </w:pPr>
-      <w:r>
-        <w:rPr>
-          <w:lang w:val="en-US"/>
-        </w:rPr>
         <w:t>Create some basic arenas, so I have an idea how the</w:t>
       </w:r>
       <w:r>
@@ -9042,6 +10168,12 @@
           <w:lang w:val="en-US"/>
         </w:rPr>
         <w:t xml:space="preserve"> game looks</w:t>
+      </w:r>
+      <w:r>
+        <w:rPr>
+          <w:lang w:val="en-US"/>
+        </w:rPr>
+        <w:t xml:space="preserve"> =&gt; especially the Window (sill) Arena.</w:t>
       </w:r>
     </w:p>
     <w:p>
@@ -9365,6 +10497,7 @@
         <w:rPr>
           <w:lang w:val="en-US"/>
         </w:rPr>
+        <w:lastRenderedPageBreak/>
         <w:t>When removing lines, do the opposite and make them disappear gradually</w:t>
       </w:r>
     </w:p>
@@ -9383,7 +10516,6 @@
         <w:rPr>
           <w:lang w:val="en-US"/>
         </w:rPr>
-        <w:lastRenderedPageBreak/>
         <w:t>Dying animation and feedback</w:t>
       </w:r>
     </w:p>
@@ -10358,6 +11490,119 @@
 <file path=word/numbering.xml><?xml version="1.0" encoding="utf-8"?>
 <w:numbering xmlns:wpc="http://schemas.microsoft.com/office/word/2010/wordprocessingCanvas" xmlns:cx="http://schemas.microsoft.com/office/drawing/2014/chartex" xmlns:cx1="http://schemas.microsoft.com/office/drawing/2015/9/8/chartex" xmlns:cx2="http://schemas.microsoft.com/office/drawing/2015/10/21/chartex" xmlns:cx3="http://schemas.microsoft.com/office/drawing/2016/5/9/chartex" xmlns:cx4="http://schemas.microsoft.com/office/drawing/2016/5/10/chartex" xmlns:cx5="http://schemas.microsoft.com/office/drawing/2016/5/11/chartex" xmlns:cx6="http://schemas.microsoft.com/office/drawing/2016/5/12/chartex" xmlns:cx7="http://schemas.microsoft.com/office/drawing/2016/5/13/chartex" xmlns:cx8="http://schemas.microsoft.com/office/drawing/2016/5/14/chartex" xmlns:mc="http://schemas.openxmlformats.org/markup-compatibility/2006" xmlns:aink="http://schemas.microsoft.com/office/drawing/2016/ink" xmlns:am3d="http://schemas.microsoft.com/office/drawing/2017/model3d" xmlns:o="urn:schemas-microsoft-com:office:office" xmlns:r="http://schemas.openxmlformats.org/officeDocument/2006/relationships" xmlns:m="http://schemas.openxmlformats.org/officeDocument/2006/math" xmlns:v="urn:schemas-microsoft-com:vml" xmlns:wp14="http://schemas.microsoft.com/office/word/2010/wordprocessingDrawing" xmlns:wp="http://schemas.openxmlformats.org/drawingml/2006/wordprocessingDrawing" xmlns:w10="urn:schemas-microsoft-com:office:word" xmlns:w="http://schemas.openxmlformats.org/wordprocessingml/2006/main" xmlns:w14="http://schemas.microsoft.com/office/word/2010/wordml" xmlns:w15="http://schemas.microsoft.com/office/word/2012/wordml" xmlns:w16cex="http://schemas.microsoft.com/office/word/2018/wordml/cex" xmlns:w16cid="http://schemas.microsoft.com/office/word/2016/wordml/cid" xmlns:w16="http://schemas.microsoft.com/office/word/2018/wordml" xmlns:w16se="http://schemas.microsoft.com/office/word/2015/wordml/symex" xmlns:wpg="http://schemas.microsoft.com/office/word/2010/wordprocessingGroup" xmlns:wpi="http://schemas.microsoft.com/office/word/2010/wordprocessingInk" xmlns:wne="http://schemas.microsoft.com/office/word/2006/wordml" xmlns:wps="http://schemas.microsoft.com/office/word/2010/wordprocessingShape" mc:Ignorable="w14 w15 w16se w16cid w16 w16cex wp14">
   <w:abstractNum w:abstractNumId="0" w15:restartNumberingAfterBreak="0">
+    <w:nsid w:val="016952B8"/>
+    <w:multiLevelType w:val="hybridMultilevel"/>
+    <w:tmpl w:val="38BC00F0"/>
+    <w:lvl w:ilvl="0" w:tplc="04130001">
+      <w:start w:val="1"/>
+      <w:numFmt w:val="bullet"/>
+      <w:lvlText w:val=""/>
+      <w:lvlJc w:val="left"/>
+      <w:pPr>
+        <w:ind w:left="720" w:hanging="360"/>
+      </w:pPr>
+      <w:rPr>
+        <w:rFonts w:ascii="Symbol" w:hAnsi="Symbol" w:hint="default"/>
+      </w:rPr>
+    </w:lvl>
+    <w:lvl w:ilvl="1" w:tplc="04130003" w:tentative="1">
+      <w:start w:val="1"/>
+      <w:numFmt w:val="bullet"/>
+      <w:lvlText w:val="o"/>
+      <w:lvlJc w:val="left"/>
+      <w:pPr>
+        <w:ind w:left="1440" w:hanging="360"/>
+      </w:pPr>
+      <w:rPr>
+        <w:rFonts w:ascii="Courier New" w:hAnsi="Courier New" w:cs="Courier New" w:hint="default"/>
+      </w:rPr>
+    </w:lvl>
+    <w:lvl w:ilvl="2" w:tplc="04130005" w:tentative="1">
+      <w:start w:val="1"/>
+      <w:numFmt w:val="bullet"/>
+      <w:lvlText w:val=""/>
+      <w:lvlJc w:val="left"/>
+      <w:pPr>
+        <w:ind w:left="2160" w:hanging="360"/>
+      </w:pPr>
+      <w:rPr>
+        <w:rFonts w:ascii="Wingdings" w:hAnsi="Wingdings" w:hint="default"/>
+      </w:rPr>
+    </w:lvl>
+    <w:lvl w:ilvl="3" w:tplc="04130001" w:tentative="1">
+      <w:start w:val="1"/>
+      <w:numFmt w:val="bullet"/>
+      <w:lvlText w:val=""/>
+      <w:lvlJc w:val="left"/>
+      <w:pPr>
+        <w:ind w:left="2880" w:hanging="360"/>
+      </w:pPr>
+      <w:rPr>
+        <w:rFonts w:ascii="Symbol" w:hAnsi="Symbol" w:hint="default"/>
+      </w:rPr>
+    </w:lvl>
+    <w:lvl w:ilvl="4" w:tplc="04130003" w:tentative="1">
+      <w:start w:val="1"/>
+      <w:numFmt w:val="bullet"/>
+      <w:lvlText w:val="o"/>
+      <w:lvlJc w:val="left"/>
+      <w:pPr>
+        <w:ind w:left="3600" w:hanging="360"/>
+      </w:pPr>
+      <w:rPr>
+        <w:rFonts w:ascii="Courier New" w:hAnsi="Courier New" w:cs="Courier New" w:hint="default"/>
+      </w:rPr>
+    </w:lvl>
+    <w:lvl w:ilvl="5" w:tplc="04130005" w:tentative="1">
+      <w:start w:val="1"/>
+      <w:numFmt w:val="bullet"/>
+      <w:lvlText w:val=""/>
+      <w:lvlJc w:val="left"/>
+      <w:pPr>
+        <w:ind w:left="4320" w:hanging="360"/>
+      </w:pPr>
+      <w:rPr>
+        <w:rFonts w:ascii="Wingdings" w:hAnsi="Wingdings" w:hint="default"/>
+      </w:rPr>
+    </w:lvl>
+    <w:lvl w:ilvl="6" w:tplc="04130001" w:tentative="1">
+      <w:start w:val="1"/>
+      <w:numFmt w:val="bullet"/>
+      <w:lvlText w:val=""/>
+      <w:lvlJc w:val="left"/>
+      <w:pPr>
+        <w:ind w:left="5040" w:hanging="360"/>
+      </w:pPr>
+      <w:rPr>
+        <w:rFonts w:ascii="Symbol" w:hAnsi="Symbol" w:hint="default"/>
+      </w:rPr>
+    </w:lvl>
+    <w:lvl w:ilvl="7" w:tplc="04130003" w:tentative="1">
+      <w:start w:val="1"/>
+      <w:numFmt w:val="bullet"/>
+      <w:lvlText w:val="o"/>
+      <w:lvlJc w:val="left"/>
+      <w:pPr>
+        <w:ind w:left="5760" w:hanging="360"/>
+      </w:pPr>
+      <w:rPr>
+        <w:rFonts w:ascii="Courier New" w:hAnsi="Courier New" w:cs="Courier New" w:hint="default"/>
+      </w:rPr>
+    </w:lvl>
+    <w:lvl w:ilvl="8" w:tplc="04130005" w:tentative="1">
+      <w:start w:val="1"/>
+      <w:numFmt w:val="bullet"/>
+      <w:lvlText w:val=""/>
+      <w:lvlJc w:val="left"/>
+      <w:pPr>
+        <w:ind w:left="6480" w:hanging="360"/>
+      </w:pPr>
+      <w:rPr>
+        <w:rFonts w:ascii="Wingdings" w:hAnsi="Wingdings" w:hint="default"/>
+      </w:rPr>
+    </w:lvl>
+  </w:abstractNum>
+  <w:abstractNum w:abstractNumId="1" w15:restartNumberingAfterBreak="0">
     <w:nsid w:val="04526619"/>
     <w:multiLevelType w:val="hybridMultilevel"/>
     <w:tmpl w:val="470AA068"/>
@@ -10470,7 +11715,7 @@
       </w:rPr>
     </w:lvl>
   </w:abstractNum>
-  <w:abstractNum w:abstractNumId="1" w15:restartNumberingAfterBreak="0">
+  <w:abstractNum w:abstractNumId="2" w15:restartNumberingAfterBreak="0">
     <w:nsid w:val="105A726F"/>
     <w:multiLevelType w:val="multilevel"/>
     <w:tmpl w:val="C55CF9BA"/>
@@ -10619,7 +11864,7 @@
       </w:rPr>
     </w:lvl>
   </w:abstractNum>
-  <w:abstractNum w:abstractNumId="2" w15:restartNumberingAfterBreak="0">
+  <w:abstractNum w:abstractNumId="3" w15:restartNumberingAfterBreak="0">
     <w:nsid w:val="118376D0"/>
     <w:multiLevelType w:val="hybridMultilevel"/>
     <w:tmpl w:val="CB8439C4"/>
@@ -10732,7 +11977,120 @@
       </w:rPr>
     </w:lvl>
   </w:abstractNum>
-  <w:abstractNum w:abstractNumId="3" w15:restartNumberingAfterBreak="0">
+  <w:abstractNum w:abstractNumId="4" w15:restartNumberingAfterBreak="0">
+    <w:nsid w:val="13097D6D"/>
+    <w:multiLevelType w:val="hybridMultilevel"/>
+    <w:tmpl w:val="31AE4E4A"/>
+    <w:lvl w:ilvl="0" w:tplc="04130001">
+      <w:start w:val="1"/>
+      <w:numFmt w:val="bullet"/>
+      <w:lvlText w:val=""/>
+      <w:lvlJc w:val="left"/>
+      <w:pPr>
+        <w:ind w:left="720" w:hanging="360"/>
+      </w:pPr>
+      <w:rPr>
+        <w:rFonts w:ascii="Symbol" w:hAnsi="Symbol" w:hint="default"/>
+      </w:rPr>
+    </w:lvl>
+    <w:lvl w:ilvl="1" w:tplc="04130003" w:tentative="1">
+      <w:start w:val="1"/>
+      <w:numFmt w:val="bullet"/>
+      <w:lvlText w:val="o"/>
+      <w:lvlJc w:val="left"/>
+      <w:pPr>
+        <w:ind w:left="1440" w:hanging="360"/>
+      </w:pPr>
+      <w:rPr>
+        <w:rFonts w:ascii="Courier New" w:hAnsi="Courier New" w:cs="Courier New" w:hint="default"/>
+      </w:rPr>
+    </w:lvl>
+    <w:lvl w:ilvl="2" w:tplc="04130005" w:tentative="1">
+      <w:start w:val="1"/>
+      <w:numFmt w:val="bullet"/>
+      <w:lvlText w:val=""/>
+      <w:lvlJc w:val="left"/>
+      <w:pPr>
+        <w:ind w:left="2160" w:hanging="360"/>
+      </w:pPr>
+      <w:rPr>
+        <w:rFonts w:ascii="Wingdings" w:hAnsi="Wingdings" w:hint="default"/>
+      </w:rPr>
+    </w:lvl>
+    <w:lvl w:ilvl="3" w:tplc="04130001" w:tentative="1">
+      <w:start w:val="1"/>
+      <w:numFmt w:val="bullet"/>
+      <w:lvlText w:val=""/>
+      <w:lvlJc w:val="left"/>
+      <w:pPr>
+        <w:ind w:left="2880" w:hanging="360"/>
+      </w:pPr>
+      <w:rPr>
+        <w:rFonts w:ascii="Symbol" w:hAnsi="Symbol" w:hint="default"/>
+      </w:rPr>
+    </w:lvl>
+    <w:lvl w:ilvl="4" w:tplc="04130003" w:tentative="1">
+      <w:start w:val="1"/>
+      <w:numFmt w:val="bullet"/>
+      <w:lvlText w:val="o"/>
+      <w:lvlJc w:val="left"/>
+      <w:pPr>
+        <w:ind w:left="3600" w:hanging="360"/>
+      </w:pPr>
+      <w:rPr>
+        <w:rFonts w:ascii="Courier New" w:hAnsi="Courier New" w:cs="Courier New" w:hint="default"/>
+      </w:rPr>
+    </w:lvl>
+    <w:lvl w:ilvl="5" w:tplc="04130005" w:tentative="1">
+      <w:start w:val="1"/>
+      <w:numFmt w:val="bullet"/>
+      <w:lvlText w:val=""/>
+      <w:lvlJc w:val="left"/>
+      <w:pPr>
+        <w:ind w:left="4320" w:hanging="360"/>
+      </w:pPr>
+      <w:rPr>
+        <w:rFonts w:ascii="Wingdings" w:hAnsi="Wingdings" w:hint="default"/>
+      </w:rPr>
+    </w:lvl>
+    <w:lvl w:ilvl="6" w:tplc="04130001" w:tentative="1">
+      <w:start w:val="1"/>
+      <w:numFmt w:val="bullet"/>
+      <w:lvlText w:val=""/>
+      <w:lvlJc w:val="left"/>
+      <w:pPr>
+        <w:ind w:left="5040" w:hanging="360"/>
+      </w:pPr>
+      <w:rPr>
+        <w:rFonts w:ascii="Symbol" w:hAnsi="Symbol" w:hint="default"/>
+      </w:rPr>
+    </w:lvl>
+    <w:lvl w:ilvl="7" w:tplc="04130003" w:tentative="1">
+      <w:start w:val="1"/>
+      <w:numFmt w:val="bullet"/>
+      <w:lvlText w:val="o"/>
+      <w:lvlJc w:val="left"/>
+      <w:pPr>
+        <w:ind w:left="5760" w:hanging="360"/>
+      </w:pPr>
+      <w:rPr>
+        <w:rFonts w:ascii="Courier New" w:hAnsi="Courier New" w:cs="Courier New" w:hint="default"/>
+      </w:rPr>
+    </w:lvl>
+    <w:lvl w:ilvl="8" w:tplc="04130005" w:tentative="1">
+      <w:start w:val="1"/>
+      <w:numFmt w:val="bullet"/>
+      <w:lvlText w:val=""/>
+      <w:lvlJc w:val="left"/>
+      <w:pPr>
+        <w:ind w:left="6480" w:hanging="360"/>
+      </w:pPr>
+      <w:rPr>
+        <w:rFonts w:ascii="Wingdings" w:hAnsi="Wingdings" w:hint="default"/>
+      </w:rPr>
+    </w:lvl>
+  </w:abstractNum>
+  <w:abstractNum w:abstractNumId="5" w15:restartNumberingAfterBreak="0">
     <w:nsid w:val="142D33FF"/>
     <w:multiLevelType w:val="hybridMultilevel"/>
     <w:tmpl w:val="D624C4CC"/>
@@ -10845,7 +12203,7 @@
       </w:rPr>
     </w:lvl>
   </w:abstractNum>
-  <w:abstractNum w:abstractNumId="4" w15:restartNumberingAfterBreak="0">
+  <w:abstractNum w:abstractNumId="6" w15:restartNumberingAfterBreak="0">
     <w:nsid w:val="15D65686"/>
     <w:multiLevelType w:val="hybridMultilevel"/>
     <w:tmpl w:val="3132A486"/>
@@ -10958,7 +12316,7 @@
       </w:rPr>
     </w:lvl>
   </w:abstractNum>
-  <w:abstractNum w:abstractNumId="5" w15:restartNumberingAfterBreak="0">
+  <w:abstractNum w:abstractNumId="7" w15:restartNumberingAfterBreak="0">
     <w:nsid w:val="16FC63D0"/>
     <w:multiLevelType w:val="hybridMultilevel"/>
     <w:tmpl w:val="DF36C990"/>
@@ -11044,7 +12402,120 @@
       </w:pPr>
     </w:lvl>
   </w:abstractNum>
-  <w:abstractNum w:abstractNumId="6" w15:restartNumberingAfterBreak="0">
+  <w:abstractNum w:abstractNumId="8" w15:restartNumberingAfterBreak="0">
+    <w:nsid w:val="1CD26541"/>
+    <w:multiLevelType w:val="hybridMultilevel"/>
+    <w:tmpl w:val="60B43E6A"/>
+    <w:lvl w:ilvl="0" w:tplc="04130001">
+      <w:start w:val="1"/>
+      <w:numFmt w:val="bullet"/>
+      <w:lvlText w:val=""/>
+      <w:lvlJc w:val="left"/>
+      <w:pPr>
+        <w:ind w:left="720" w:hanging="360"/>
+      </w:pPr>
+      <w:rPr>
+        <w:rFonts w:ascii="Symbol" w:hAnsi="Symbol" w:hint="default"/>
+      </w:rPr>
+    </w:lvl>
+    <w:lvl w:ilvl="1" w:tplc="04130003" w:tentative="1">
+      <w:start w:val="1"/>
+      <w:numFmt w:val="bullet"/>
+      <w:lvlText w:val="o"/>
+      <w:lvlJc w:val="left"/>
+      <w:pPr>
+        <w:ind w:left="1440" w:hanging="360"/>
+      </w:pPr>
+      <w:rPr>
+        <w:rFonts w:ascii="Courier New" w:hAnsi="Courier New" w:cs="Courier New" w:hint="default"/>
+      </w:rPr>
+    </w:lvl>
+    <w:lvl w:ilvl="2" w:tplc="04130005" w:tentative="1">
+      <w:start w:val="1"/>
+      <w:numFmt w:val="bullet"/>
+      <w:lvlText w:val=""/>
+      <w:lvlJc w:val="left"/>
+      <w:pPr>
+        <w:ind w:left="2160" w:hanging="360"/>
+      </w:pPr>
+      <w:rPr>
+        <w:rFonts w:ascii="Wingdings" w:hAnsi="Wingdings" w:hint="default"/>
+      </w:rPr>
+    </w:lvl>
+    <w:lvl w:ilvl="3" w:tplc="04130001" w:tentative="1">
+      <w:start w:val="1"/>
+      <w:numFmt w:val="bullet"/>
+      <w:lvlText w:val=""/>
+      <w:lvlJc w:val="left"/>
+      <w:pPr>
+        <w:ind w:left="2880" w:hanging="360"/>
+      </w:pPr>
+      <w:rPr>
+        <w:rFonts w:ascii="Symbol" w:hAnsi="Symbol" w:hint="default"/>
+      </w:rPr>
+    </w:lvl>
+    <w:lvl w:ilvl="4" w:tplc="04130003" w:tentative="1">
+      <w:start w:val="1"/>
+      <w:numFmt w:val="bullet"/>
+      <w:lvlText w:val="o"/>
+      <w:lvlJc w:val="left"/>
+      <w:pPr>
+        <w:ind w:left="3600" w:hanging="360"/>
+      </w:pPr>
+      <w:rPr>
+        <w:rFonts w:ascii="Courier New" w:hAnsi="Courier New" w:cs="Courier New" w:hint="default"/>
+      </w:rPr>
+    </w:lvl>
+    <w:lvl w:ilvl="5" w:tplc="04130005" w:tentative="1">
+      <w:start w:val="1"/>
+      <w:numFmt w:val="bullet"/>
+      <w:lvlText w:val=""/>
+      <w:lvlJc w:val="left"/>
+      <w:pPr>
+        <w:ind w:left="4320" w:hanging="360"/>
+      </w:pPr>
+      <w:rPr>
+        <w:rFonts w:ascii="Wingdings" w:hAnsi="Wingdings" w:hint="default"/>
+      </w:rPr>
+    </w:lvl>
+    <w:lvl w:ilvl="6" w:tplc="04130001" w:tentative="1">
+      <w:start w:val="1"/>
+      <w:numFmt w:val="bullet"/>
+      <w:lvlText w:val=""/>
+      <w:lvlJc w:val="left"/>
+      <w:pPr>
+        <w:ind w:left="5040" w:hanging="360"/>
+      </w:pPr>
+      <w:rPr>
+        <w:rFonts w:ascii="Symbol" w:hAnsi="Symbol" w:hint="default"/>
+      </w:rPr>
+    </w:lvl>
+    <w:lvl w:ilvl="7" w:tplc="04130003" w:tentative="1">
+      <w:start w:val="1"/>
+      <w:numFmt w:val="bullet"/>
+      <w:lvlText w:val="o"/>
+      <w:lvlJc w:val="left"/>
+      <w:pPr>
+        <w:ind w:left="5760" w:hanging="360"/>
+      </w:pPr>
+      <w:rPr>
+        <w:rFonts w:ascii="Courier New" w:hAnsi="Courier New" w:cs="Courier New" w:hint="default"/>
+      </w:rPr>
+    </w:lvl>
+    <w:lvl w:ilvl="8" w:tplc="04130005" w:tentative="1">
+      <w:start w:val="1"/>
+      <w:numFmt w:val="bullet"/>
+      <w:lvlText w:val=""/>
+      <w:lvlJc w:val="left"/>
+      <w:pPr>
+        <w:ind w:left="6480" w:hanging="360"/>
+      </w:pPr>
+      <w:rPr>
+        <w:rFonts w:ascii="Wingdings" w:hAnsi="Wingdings" w:hint="default"/>
+      </w:rPr>
+    </w:lvl>
+  </w:abstractNum>
+  <w:abstractNum w:abstractNumId="9" w15:restartNumberingAfterBreak="0">
     <w:nsid w:val="21154988"/>
     <w:multiLevelType w:val="hybridMultilevel"/>
     <w:tmpl w:val="5D76D6B6"/>
@@ -11157,7 +12628,7 @@
       </w:rPr>
     </w:lvl>
   </w:abstractNum>
-  <w:abstractNum w:abstractNumId="7" w15:restartNumberingAfterBreak="0">
+  <w:abstractNum w:abstractNumId="10" w15:restartNumberingAfterBreak="0">
     <w:nsid w:val="22C111E7"/>
     <w:multiLevelType w:val="hybridMultilevel"/>
     <w:tmpl w:val="E79291CC"/>
@@ -11270,7 +12741,120 @@
       </w:rPr>
     </w:lvl>
   </w:abstractNum>
-  <w:abstractNum w:abstractNumId="8" w15:restartNumberingAfterBreak="0">
+  <w:abstractNum w:abstractNumId="11" w15:restartNumberingAfterBreak="0">
+    <w:nsid w:val="23AD6FD8"/>
+    <w:multiLevelType w:val="hybridMultilevel"/>
+    <w:tmpl w:val="256CF1D6"/>
+    <w:lvl w:ilvl="0" w:tplc="04130001">
+      <w:start w:val="1"/>
+      <w:numFmt w:val="bullet"/>
+      <w:lvlText w:val=""/>
+      <w:lvlJc w:val="left"/>
+      <w:pPr>
+        <w:ind w:left="720" w:hanging="360"/>
+      </w:pPr>
+      <w:rPr>
+        <w:rFonts w:ascii="Symbol" w:hAnsi="Symbol" w:hint="default"/>
+      </w:rPr>
+    </w:lvl>
+    <w:lvl w:ilvl="1" w:tplc="04130003" w:tentative="1">
+      <w:start w:val="1"/>
+      <w:numFmt w:val="bullet"/>
+      <w:lvlText w:val="o"/>
+      <w:lvlJc w:val="left"/>
+      <w:pPr>
+        <w:ind w:left="1440" w:hanging="360"/>
+      </w:pPr>
+      <w:rPr>
+        <w:rFonts w:ascii="Courier New" w:hAnsi="Courier New" w:cs="Courier New" w:hint="default"/>
+      </w:rPr>
+    </w:lvl>
+    <w:lvl w:ilvl="2" w:tplc="04130005" w:tentative="1">
+      <w:start w:val="1"/>
+      <w:numFmt w:val="bullet"/>
+      <w:lvlText w:val=""/>
+      <w:lvlJc w:val="left"/>
+      <w:pPr>
+        <w:ind w:left="2160" w:hanging="360"/>
+      </w:pPr>
+      <w:rPr>
+        <w:rFonts w:ascii="Wingdings" w:hAnsi="Wingdings" w:hint="default"/>
+      </w:rPr>
+    </w:lvl>
+    <w:lvl w:ilvl="3" w:tplc="04130001" w:tentative="1">
+      <w:start w:val="1"/>
+      <w:numFmt w:val="bullet"/>
+      <w:lvlText w:val=""/>
+      <w:lvlJc w:val="left"/>
+      <w:pPr>
+        <w:ind w:left="2880" w:hanging="360"/>
+      </w:pPr>
+      <w:rPr>
+        <w:rFonts w:ascii="Symbol" w:hAnsi="Symbol" w:hint="default"/>
+      </w:rPr>
+    </w:lvl>
+    <w:lvl w:ilvl="4" w:tplc="04130003" w:tentative="1">
+      <w:start w:val="1"/>
+      <w:numFmt w:val="bullet"/>
+      <w:lvlText w:val="o"/>
+      <w:lvlJc w:val="left"/>
+      <w:pPr>
+        <w:ind w:left="3600" w:hanging="360"/>
+      </w:pPr>
+      <w:rPr>
+        <w:rFonts w:ascii="Courier New" w:hAnsi="Courier New" w:cs="Courier New" w:hint="default"/>
+      </w:rPr>
+    </w:lvl>
+    <w:lvl w:ilvl="5" w:tplc="04130005" w:tentative="1">
+      <w:start w:val="1"/>
+      <w:numFmt w:val="bullet"/>
+      <w:lvlText w:val=""/>
+      <w:lvlJc w:val="left"/>
+      <w:pPr>
+        <w:ind w:left="4320" w:hanging="360"/>
+      </w:pPr>
+      <w:rPr>
+        <w:rFonts w:ascii="Wingdings" w:hAnsi="Wingdings" w:hint="default"/>
+      </w:rPr>
+    </w:lvl>
+    <w:lvl w:ilvl="6" w:tplc="04130001" w:tentative="1">
+      <w:start w:val="1"/>
+      <w:numFmt w:val="bullet"/>
+      <w:lvlText w:val=""/>
+      <w:lvlJc w:val="left"/>
+      <w:pPr>
+        <w:ind w:left="5040" w:hanging="360"/>
+      </w:pPr>
+      <w:rPr>
+        <w:rFonts w:ascii="Symbol" w:hAnsi="Symbol" w:hint="default"/>
+      </w:rPr>
+    </w:lvl>
+    <w:lvl w:ilvl="7" w:tplc="04130003" w:tentative="1">
+      <w:start w:val="1"/>
+      <w:numFmt w:val="bullet"/>
+      <w:lvlText w:val="o"/>
+      <w:lvlJc w:val="left"/>
+      <w:pPr>
+        <w:ind w:left="5760" w:hanging="360"/>
+      </w:pPr>
+      <w:rPr>
+        <w:rFonts w:ascii="Courier New" w:hAnsi="Courier New" w:cs="Courier New" w:hint="default"/>
+      </w:rPr>
+    </w:lvl>
+    <w:lvl w:ilvl="8" w:tplc="04130005" w:tentative="1">
+      <w:start w:val="1"/>
+      <w:numFmt w:val="bullet"/>
+      <w:lvlText w:val=""/>
+      <w:lvlJc w:val="left"/>
+      <w:pPr>
+        <w:ind w:left="6480" w:hanging="360"/>
+      </w:pPr>
+      <w:rPr>
+        <w:rFonts w:ascii="Wingdings" w:hAnsi="Wingdings" w:hint="default"/>
+      </w:rPr>
+    </w:lvl>
+  </w:abstractNum>
+  <w:abstractNum w:abstractNumId="12" w15:restartNumberingAfterBreak="0">
     <w:nsid w:val="263E5DA3"/>
     <w:multiLevelType w:val="multilevel"/>
     <w:tmpl w:val="E5EAFADC"/>
@@ -11419,7 +13003,7 @@
       </w:rPr>
     </w:lvl>
   </w:abstractNum>
-  <w:abstractNum w:abstractNumId="9" w15:restartNumberingAfterBreak="0">
+  <w:abstractNum w:abstractNumId="13" w15:restartNumberingAfterBreak="0">
     <w:nsid w:val="27A3545F"/>
     <w:multiLevelType w:val="hybridMultilevel"/>
     <w:tmpl w:val="1702F294"/>
@@ -11532,7 +13116,7 @@
       </w:rPr>
     </w:lvl>
   </w:abstractNum>
-  <w:abstractNum w:abstractNumId="10" w15:restartNumberingAfterBreak="0">
+  <w:abstractNum w:abstractNumId="14" w15:restartNumberingAfterBreak="0">
     <w:nsid w:val="29F136C9"/>
     <w:multiLevelType w:val="hybridMultilevel"/>
     <w:tmpl w:val="E70A2EBA"/>
@@ -11645,7 +13229,120 @@
       </w:rPr>
     </w:lvl>
   </w:abstractNum>
-  <w:abstractNum w:abstractNumId="11" w15:restartNumberingAfterBreak="0">
+  <w:abstractNum w:abstractNumId="15" w15:restartNumberingAfterBreak="0">
+    <w:nsid w:val="2B1F0F1C"/>
+    <w:multiLevelType w:val="hybridMultilevel"/>
+    <w:tmpl w:val="A73C589C"/>
+    <w:lvl w:ilvl="0" w:tplc="04130001">
+      <w:start w:val="1"/>
+      <w:numFmt w:val="bullet"/>
+      <w:lvlText w:val=""/>
+      <w:lvlJc w:val="left"/>
+      <w:pPr>
+        <w:ind w:left="720" w:hanging="360"/>
+      </w:pPr>
+      <w:rPr>
+        <w:rFonts w:ascii="Symbol" w:hAnsi="Symbol" w:hint="default"/>
+      </w:rPr>
+    </w:lvl>
+    <w:lvl w:ilvl="1" w:tplc="04130003" w:tentative="1">
+      <w:start w:val="1"/>
+      <w:numFmt w:val="bullet"/>
+      <w:lvlText w:val="o"/>
+      <w:lvlJc w:val="left"/>
+      <w:pPr>
+        <w:ind w:left="1440" w:hanging="360"/>
+      </w:pPr>
+      <w:rPr>
+        <w:rFonts w:ascii="Courier New" w:hAnsi="Courier New" w:cs="Courier New" w:hint="default"/>
+      </w:rPr>
+    </w:lvl>
+    <w:lvl w:ilvl="2" w:tplc="04130005" w:tentative="1">
+      <w:start w:val="1"/>
+      <w:numFmt w:val="bullet"/>
+      <w:lvlText w:val=""/>
+      <w:lvlJc w:val="left"/>
+      <w:pPr>
+        <w:ind w:left="2160" w:hanging="360"/>
+      </w:pPr>
+      <w:rPr>
+        <w:rFonts w:ascii="Wingdings" w:hAnsi="Wingdings" w:hint="default"/>
+      </w:rPr>
+    </w:lvl>
+    <w:lvl w:ilvl="3" w:tplc="04130001" w:tentative="1">
+      <w:start w:val="1"/>
+      <w:numFmt w:val="bullet"/>
+      <w:lvlText w:val=""/>
+      <w:lvlJc w:val="left"/>
+      <w:pPr>
+        <w:ind w:left="2880" w:hanging="360"/>
+      </w:pPr>
+      <w:rPr>
+        <w:rFonts w:ascii="Symbol" w:hAnsi="Symbol" w:hint="default"/>
+      </w:rPr>
+    </w:lvl>
+    <w:lvl w:ilvl="4" w:tplc="04130003" w:tentative="1">
+      <w:start w:val="1"/>
+      <w:numFmt w:val="bullet"/>
+      <w:lvlText w:val="o"/>
+      <w:lvlJc w:val="left"/>
+      <w:pPr>
+        <w:ind w:left="3600" w:hanging="360"/>
+      </w:pPr>
+      <w:rPr>
+        <w:rFonts w:ascii="Courier New" w:hAnsi="Courier New" w:cs="Courier New" w:hint="default"/>
+      </w:rPr>
+    </w:lvl>
+    <w:lvl w:ilvl="5" w:tplc="04130005" w:tentative="1">
+      <w:start w:val="1"/>
+      <w:numFmt w:val="bullet"/>
+      <w:lvlText w:val=""/>
+      <w:lvlJc w:val="left"/>
+      <w:pPr>
+        <w:ind w:left="4320" w:hanging="360"/>
+      </w:pPr>
+      <w:rPr>
+        <w:rFonts w:ascii="Wingdings" w:hAnsi="Wingdings" w:hint="default"/>
+      </w:rPr>
+    </w:lvl>
+    <w:lvl w:ilvl="6" w:tplc="04130001" w:tentative="1">
+      <w:start w:val="1"/>
+      <w:numFmt w:val="bullet"/>
+      <w:lvlText w:val=""/>
+      <w:lvlJc w:val="left"/>
+      <w:pPr>
+        <w:ind w:left="5040" w:hanging="360"/>
+      </w:pPr>
+      <w:rPr>
+        <w:rFonts w:ascii="Symbol" w:hAnsi="Symbol" w:hint="default"/>
+      </w:rPr>
+    </w:lvl>
+    <w:lvl w:ilvl="7" w:tplc="04130003" w:tentative="1">
+      <w:start w:val="1"/>
+      <w:numFmt w:val="bullet"/>
+      <w:lvlText w:val="o"/>
+      <w:lvlJc w:val="left"/>
+      <w:pPr>
+        <w:ind w:left="5760" w:hanging="360"/>
+      </w:pPr>
+      <w:rPr>
+        <w:rFonts w:ascii="Courier New" w:hAnsi="Courier New" w:cs="Courier New" w:hint="default"/>
+      </w:rPr>
+    </w:lvl>
+    <w:lvl w:ilvl="8" w:tplc="04130005" w:tentative="1">
+      <w:start w:val="1"/>
+      <w:numFmt w:val="bullet"/>
+      <w:lvlText w:val=""/>
+      <w:lvlJc w:val="left"/>
+      <w:pPr>
+        <w:ind w:left="6480" w:hanging="360"/>
+      </w:pPr>
+      <w:rPr>
+        <w:rFonts w:ascii="Wingdings" w:hAnsi="Wingdings" w:hint="default"/>
+      </w:rPr>
+    </w:lvl>
+  </w:abstractNum>
+  <w:abstractNum w:abstractNumId="16" w15:restartNumberingAfterBreak="0">
     <w:nsid w:val="2D7348BA"/>
     <w:multiLevelType w:val="hybridMultilevel"/>
     <w:tmpl w:val="9346665A"/>
@@ -11758,7 +13455,7 @@
       </w:rPr>
     </w:lvl>
   </w:abstractNum>
-  <w:abstractNum w:abstractNumId="12" w15:restartNumberingAfterBreak="0">
+  <w:abstractNum w:abstractNumId="17" w15:restartNumberingAfterBreak="0">
     <w:nsid w:val="2FD663E6"/>
     <w:multiLevelType w:val="hybridMultilevel"/>
     <w:tmpl w:val="73AC025A"/>
@@ -11871,7 +13568,120 @@
       </w:rPr>
     </w:lvl>
   </w:abstractNum>
-  <w:abstractNum w:abstractNumId="13" w15:restartNumberingAfterBreak="0">
+  <w:abstractNum w:abstractNumId="18" w15:restartNumberingAfterBreak="0">
+    <w:nsid w:val="4C731813"/>
+    <w:multiLevelType w:val="hybridMultilevel"/>
+    <w:tmpl w:val="9246FBA0"/>
+    <w:lvl w:ilvl="0" w:tplc="04130001">
+      <w:start w:val="1"/>
+      <w:numFmt w:val="bullet"/>
+      <w:lvlText w:val=""/>
+      <w:lvlJc w:val="left"/>
+      <w:pPr>
+        <w:ind w:left="720" w:hanging="360"/>
+      </w:pPr>
+      <w:rPr>
+        <w:rFonts w:ascii="Symbol" w:hAnsi="Symbol" w:hint="default"/>
+      </w:rPr>
+    </w:lvl>
+    <w:lvl w:ilvl="1" w:tplc="04130003" w:tentative="1">
+      <w:start w:val="1"/>
+      <w:numFmt w:val="bullet"/>
+      <w:lvlText w:val="o"/>
+      <w:lvlJc w:val="left"/>
+      <w:pPr>
+        <w:ind w:left="1440" w:hanging="360"/>
+      </w:pPr>
+      <w:rPr>
+        <w:rFonts w:ascii="Courier New" w:hAnsi="Courier New" w:cs="Courier New" w:hint="default"/>
+      </w:rPr>
+    </w:lvl>
+    <w:lvl w:ilvl="2" w:tplc="04130005" w:tentative="1">
+      <w:start w:val="1"/>
+      <w:numFmt w:val="bullet"/>
+      <w:lvlText w:val=""/>
+      <w:lvlJc w:val="left"/>
+      <w:pPr>
+        <w:ind w:left="2160" w:hanging="360"/>
+      </w:pPr>
+      <w:rPr>
+        <w:rFonts w:ascii="Wingdings" w:hAnsi="Wingdings" w:hint="default"/>
+      </w:rPr>
+    </w:lvl>
+    <w:lvl w:ilvl="3" w:tplc="04130001" w:tentative="1">
+      <w:start w:val="1"/>
+      <w:numFmt w:val="bullet"/>
+      <w:lvlText w:val=""/>
+      <w:lvlJc w:val="left"/>
+      <w:pPr>
+        <w:ind w:left="2880" w:hanging="360"/>
+      </w:pPr>
+      <w:rPr>
+        <w:rFonts w:ascii="Symbol" w:hAnsi="Symbol" w:hint="default"/>
+      </w:rPr>
+    </w:lvl>
+    <w:lvl w:ilvl="4" w:tplc="04130003" w:tentative="1">
+      <w:start w:val="1"/>
+      <w:numFmt w:val="bullet"/>
+      <w:lvlText w:val="o"/>
+      <w:lvlJc w:val="left"/>
+      <w:pPr>
+        <w:ind w:left="3600" w:hanging="360"/>
+      </w:pPr>
+      <w:rPr>
+        <w:rFonts w:ascii="Courier New" w:hAnsi="Courier New" w:cs="Courier New" w:hint="default"/>
+      </w:rPr>
+    </w:lvl>
+    <w:lvl w:ilvl="5" w:tplc="04130005" w:tentative="1">
+      <w:start w:val="1"/>
+      <w:numFmt w:val="bullet"/>
+      <w:lvlText w:val=""/>
+      <w:lvlJc w:val="left"/>
+      <w:pPr>
+        <w:ind w:left="4320" w:hanging="360"/>
+      </w:pPr>
+      <w:rPr>
+        <w:rFonts w:ascii="Wingdings" w:hAnsi="Wingdings" w:hint="default"/>
+      </w:rPr>
+    </w:lvl>
+    <w:lvl w:ilvl="6" w:tplc="04130001" w:tentative="1">
+      <w:start w:val="1"/>
+      <w:numFmt w:val="bullet"/>
+      <w:lvlText w:val=""/>
+      <w:lvlJc w:val="left"/>
+      <w:pPr>
+        <w:ind w:left="5040" w:hanging="360"/>
+      </w:pPr>
+      <w:rPr>
+        <w:rFonts w:ascii="Symbol" w:hAnsi="Symbol" w:hint="default"/>
+      </w:rPr>
+    </w:lvl>
+    <w:lvl w:ilvl="7" w:tplc="04130003" w:tentative="1">
+      <w:start w:val="1"/>
+      <w:numFmt w:val="bullet"/>
+      <w:lvlText w:val="o"/>
+      <w:lvlJc w:val="left"/>
+      <w:pPr>
+        <w:ind w:left="5760" w:hanging="360"/>
+      </w:pPr>
+      <w:rPr>
+        <w:rFonts w:ascii="Courier New" w:hAnsi="Courier New" w:cs="Courier New" w:hint="default"/>
+      </w:rPr>
+    </w:lvl>
+    <w:lvl w:ilvl="8" w:tplc="04130005" w:tentative="1">
+      <w:start w:val="1"/>
+      <w:numFmt w:val="bullet"/>
+      <w:lvlText w:val=""/>
+      <w:lvlJc w:val="left"/>
+      <w:pPr>
+        <w:ind w:left="6480" w:hanging="360"/>
+      </w:pPr>
+      <w:rPr>
+        <w:rFonts w:ascii="Wingdings" w:hAnsi="Wingdings" w:hint="default"/>
+      </w:rPr>
+    </w:lvl>
+  </w:abstractNum>
+  <w:abstractNum w:abstractNumId="19" w15:restartNumberingAfterBreak="0">
     <w:nsid w:val="54BC7884"/>
     <w:multiLevelType w:val="hybridMultilevel"/>
     <w:tmpl w:val="7AE06198"/>
@@ -11984,7 +13794,7 @@
       </w:rPr>
     </w:lvl>
   </w:abstractNum>
-  <w:abstractNum w:abstractNumId="14" w15:restartNumberingAfterBreak="0">
+  <w:abstractNum w:abstractNumId="20" w15:restartNumberingAfterBreak="0">
     <w:nsid w:val="55B000C7"/>
     <w:multiLevelType w:val="hybridMultilevel"/>
     <w:tmpl w:val="E364063C"/>
@@ -12097,7 +13907,7 @@
       </w:rPr>
     </w:lvl>
   </w:abstractNum>
-  <w:abstractNum w:abstractNumId="15" w15:restartNumberingAfterBreak="0">
+  <w:abstractNum w:abstractNumId="21" w15:restartNumberingAfterBreak="0">
     <w:nsid w:val="576F1131"/>
     <w:multiLevelType w:val="hybridMultilevel"/>
     <w:tmpl w:val="69649694"/>
@@ -12210,7 +14020,120 @@
       </w:rPr>
     </w:lvl>
   </w:abstractNum>
-  <w:abstractNum w:abstractNumId="16" w15:restartNumberingAfterBreak="0">
+  <w:abstractNum w:abstractNumId="22" w15:restartNumberingAfterBreak="0">
+    <w:nsid w:val="58F9064B"/>
+    <w:multiLevelType w:val="hybridMultilevel"/>
+    <w:tmpl w:val="2FD0B482"/>
+    <w:lvl w:ilvl="0" w:tplc="04130001">
+      <w:start w:val="1"/>
+      <w:numFmt w:val="bullet"/>
+      <w:lvlText w:val=""/>
+      <w:lvlJc w:val="left"/>
+      <w:pPr>
+        <w:ind w:left="720" w:hanging="360"/>
+      </w:pPr>
+      <w:rPr>
+        <w:rFonts w:ascii="Symbol" w:hAnsi="Symbol" w:hint="default"/>
+      </w:rPr>
+    </w:lvl>
+    <w:lvl w:ilvl="1" w:tplc="04130003" w:tentative="1">
+      <w:start w:val="1"/>
+      <w:numFmt w:val="bullet"/>
+      <w:lvlText w:val="o"/>
+      <w:lvlJc w:val="left"/>
+      <w:pPr>
+        <w:ind w:left="1440" w:hanging="360"/>
+      </w:pPr>
+      <w:rPr>
+        <w:rFonts w:ascii="Courier New" w:hAnsi="Courier New" w:cs="Courier New" w:hint="default"/>
+      </w:rPr>
+    </w:lvl>
+    <w:lvl w:ilvl="2" w:tplc="04130005" w:tentative="1">
+      <w:start w:val="1"/>
+      <w:numFmt w:val="bullet"/>
+      <w:lvlText w:val=""/>
+      <w:lvlJc w:val="left"/>
+      <w:pPr>
+        <w:ind w:left="2160" w:hanging="360"/>
+      </w:pPr>
+      <w:rPr>
+        <w:rFonts w:ascii="Wingdings" w:hAnsi="Wingdings" w:hint="default"/>
+      </w:rPr>
+    </w:lvl>
+    <w:lvl w:ilvl="3" w:tplc="04130001" w:tentative="1">
+      <w:start w:val="1"/>
+      <w:numFmt w:val="bullet"/>
+      <w:lvlText w:val=""/>
+      <w:lvlJc w:val="left"/>
+      <w:pPr>
+        <w:ind w:left="2880" w:hanging="360"/>
+      </w:pPr>
+      <w:rPr>
+        <w:rFonts w:ascii="Symbol" w:hAnsi="Symbol" w:hint="default"/>
+      </w:rPr>
+    </w:lvl>
+    <w:lvl w:ilvl="4" w:tplc="04130003" w:tentative="1">
+      <w:start w:val="1"/>
+      <w:numFmt w:val="bullet"/>
+      <w:lvlText w:val="o"/>
+      <w:lvlJc w:val="left"/>
+      <w:pPr>
+        <w:ind w:left="3600" w:hanging="360"/>
+      </w:pPr>
+      <w:rPr>
+        <w:rFonts w:ascii="Courier New" w:hAnsi="Courier New" w:cs="Courier New" w:hint="default"/>
+      </w:rPr>
+    </w:lvl>
+    <w:lvl w:ilvl="5" w:tplc="04130005" w:tentative="1">
+      <w:start w:val="1"/>
+      <w:numFmt w:val="bullet"/>
+      <w:lvlText w:val=""/>
+      <w:lvlJc w:val="left"/>
+      <w:pPr>
+        <w:ind w:left="4320" w:hanging="360"/>
+      </w:pPr>
+      <w:rPr>
+        <w:rFonts w:ascii="Wingdings" w:hAnsi="Wingdings" w:hint="default"/>
+      </w:rPr>
+    </w:lvl>
+    <w:lvl w:ilvl="6" w:tplc="04130001" w:tentative="1">
+      <w:start w:val="1"/>
+      <w:numFmt w:val="bullet"/>
+      <w:lvlText w:val=""/>
+      <w:lvlJc w:val="left"/>
+      <w:pPr>
+        <w:ind w:left="5040" w:hanging="360"/>
+      </w:pPr>
+      <w:rPr>
+        <w:rFonts w:ascii="Symbol" w:hAnsi="Symbol" w:hint="default"/>
+      </w:rPr>
+    </w:lvl>
+    <w:lvl w:ilvl="7" w:tplc="04130003" w:tentative="1">
+      <w:start w:val="1"/>
+      <w:numFmt w:val="bullet"/>
+      <w:lvlText w:val="o"/>
+      <w:lvlJc w:val="left"/>
+      <w:pPr>
+        <w:ind w:left="5760" w:hanging="360"/>
+      </w:pPr>
+      <w:rPr>
+        <w:rFonts w:ascii="Courier New" w:hAnsi="Courier New" w:cs="Courier New" w:hint="default"/>
+      </w:rPr>
+    </w:lvl>
+    <w:lvl w:ilvl="8" w:tplc="04130005" w:tentative="1">
+      <w:start w:val="1"/>
+      <w:numFmt w:val="bullet"/>
+      <w:lvlText w:val=""/>
+      <w:lvlJc w:val="left"/>
+      <w:pPr>
+        <w:ind w:left="6480" w:hanging="360"/>
+      </w:pPr>
+      <w:rPr>
+        <w:rFonts w:ascii="Wingdings" w:hAnsi="Wingdings" w:hint="default"/>
+      </w:rPr>
+    </w:lvl>
+  </w:abstractNum>
+  <w:abstractNum w:abstractNumId="23" w15:restartNumberingAfterBreak="0">
     <w:nsid w:val="5A356BB4"/>
     <w:multiLevelType w:val="hybridMultilevel"/>
     <w:tmpl w:val="47F85DEC"/>
@@ -12323,7 +14246,7 @@
       </w:rPr>
     </w:lvl>
   </w:abstractNum>
-  <w:abstractNum w:abstractNumId="17" w15:restartNumberingAfterBreak="0">
+  <w:abstractNum w:abstractNumId="24" w15:restartNumberingAfterBreak="0">
     <w:nsid w:val="5C671F50"/>
     <w:multiLevelType w:val="hybridMultilevel"/>
     <w:tmpl w:val="04184AD0"/>
@@ -12436,7 +14359,7 @@
       </w:rPr>
     </w:lvl>
   </w:abstractNum>
-  <w:abstractNum w:abstractNumId="18" w15:restartNumberingAfterBreak="0">
+  <w:abstractNum w:abstractNumId="25" w15:restartNumberingAfterBreak="0">
     <w:nsid w:val="5D443D56"/>
     <w:multiLevelType w:val="hybridMultilevel"/>
     <w:tmpl w:val="8CAAD6BA"/>
@@ -12549,7 +14472,7 @@
       </w:rPr>
     </w:lvl>
   </w:abstractNum>
-  <w:abstractNum w:abstractNumId="19" w15:restartNumberingAfterBreak="0">
+  <w:abstractNum w:abstractNumId="26" w15:restartNumberingAfterBreak="0">
     <w:nsid w:val="5DEB419E"/>
     <w:multiLevelType w:val="hybridMultilevel"/>
     <w:tmpl w:val="3696777E"/>
@@ -12662,7 +14585,7 @@
       </w:rPr>
     </w:lvl>
   </w:abstractNum>
-  <w:abstractNum w:abstractNumId="20" w15:restartNumberingAfterBreak="0">
+  <w:abstractNum w:abstractNumId="27" w15:restartNumberingAfterBreak="0">
     <w:nsid w:val="5EE0002A"/>
     <w:multiLevelType w:val="hybridMultilevel"/>
     <w:tmpl w:val="DC728A2E"/>
@@ -12775,7 +14698,7 @@
       </w:rPr>
     </w:lvl>
   </w:abstractNum>
-  <w:abstractNum w:abstractNumId="21" w15:restartNumberingAfterBreak="0">
+  <w:abstractNum w:abstractNumId="28" w15:restartNumberingAfterBreak="0">
     <w:nsid w:val="5FA21269"/>
     <w:multiLevelType w:val="hybridMultilevel"/>
     <w:tmpl w:val="EE90D210"/>
@@ -12888,7 +14811,7 @@
       </w:rPr>
     </w:lvl>
   </w:abstractNum>
-  <w:abstractNum w:abstractNumId="22" w15:restartNumberingAfterBreak="0">
+  <w:abstractNum w:abstractNumId="29" w15:restartNumberingAfterBreak="0">
     <w:nsid w:val="5FEC31D1"/>
     <w:multiLevelType w:val="hybridMultilevel"/>
     <w:tmpl w:val="CC92B8C6"/>
@@ -13001,7 +14924,120 @@
       </w:rPr>
     </w:lvl>
   </w:abstractNum>
-  <w:abstractNum w:abstractNumId="23" w15:restartNumberingAfterBreak="0">
+  <w:abstractNum w:abstractNumId="30" w15:restartNumberingAfterBreak="0">
+    <w:nsid w:val="61C2097E"/>
+    <w:multiLevelType w:val="hybridMultilevel"/>
+    <w:tmpl w:val="B07AE29A"/>
+    <w:lvl w:ilvl="0" w:tplc="04130001">
+      <w:start w:val="1"/>
+      <w:numFmt w:val="bullet"/>
+      <w:lvlText w:val=""/>
+      <w:lvlJc w:val="left"/>
+      <w:pPr>
+        <w:ind w:left="720" w:hanging="360"/>
+      </w:pPr>
+      <w:rPr>
+        <w:rFonts w:ascii="Symbol" w:hAnsi="Symbol" w:hint="default"/>
+      </w:rPr>
+    </w:lvl>
+    <w:lvl w:ilvl="1" w:tplc="04130003" w:tentative="1">
+      <w:start w:val="1"/>
+      <w:numFmt w:val="bullet"/>
+      <w:lvlText w:val="o"/>
+      <w:lvlJc w:val="left"/>
+      <w:pPr>
+        <w:ind w:left="1440" w:hanging="360"/>
+      </w:pPr>
+      <w:rPr>
+        <w:rFonts w:ascii="Courier New" w:hAnsi="Courier New" w:cs="Courier New" w:hint="default"/>
+      </w:rPr>
+    </w:lvl>
+    <w:lvl w:ilvl="2" w:tplc="04130005" w:tentative="1">
+      <w:start w:val="1"/>
+      <w:numFmt w:val="bullet"/>
+      <w:lvlText w:val=""/>
+      <w:lvlJc w:val="left"/>
+      <w:pPr>
+        <w:ind w:left="2160" w:hanging="360"/>
+      </w:pPr>
+      <w:rPr>
+        <w:rFonts w:ascii="Wingdings" w:hAnsi="Wingdings" w:hint="default"/>
+      </w:rPr>
+    </w:lvl>
+    <w:lvl w:ilvl="3" w:tplc="04130001" w:tentative="1">
+      <w:start w:val="1"/>
+      <w:numFmt w:val="bullet"/>
+      <w:lvlText w:val=""/>
+      <w:lvlJc w:val="left"/>
+      <w:pPr>
+        <w:ind w:left="2880" w:hanging="360"/>
+      </w:pPr>
+      <w:rPr>
+        <w:rFonts w:ascii="Symbol" w:hAnsi="Symbol" w:hint="default"/>
+      </w:rPr>
+    </w:lvl>
+    <w:lvl w:ilvl="4" w:tplc="04130003" w:tentative="1">
+      <w:start w:val="1"/>
+      <w:numFmt w:val="bullet"/>
+      <w:lvlText w:val="o"/>
+      <w:lvlJc w:val="left"/>
+      <w:pPr>
+        <w:ind w:left="3600" w:hanging="360"/>
+      </w:pPr>
+      <w:rPr>
+        <w:rFonts w:ascii="Courier New" w:hAnsi="Courier New" w:cs="Courier New" w:hint="default"/>
+      </w:rPr>
+    </w:lvl>
+    <w:lvl w:ilvl="5" w:tplc="04130005" w:tentative="1">
+      <w:start w:val="1"/>
+      <w:numFmt w:val="bullet"/>
+      <w:lvlText w:val=""/>
+      <w:lvlJc w:val="left"/>
+      <w:pPr>
+        <w:ind w:left="4320" w:hanging="360"/>
+      </w:pPr>
+      <w:rPr>
+        <w:rFonts w:ascii="Wingdings" w:hAnsi="Wingdings" w:hint="default"/>
+      </w:rPr>
+    </w:lvl>
+    <w:lvl w:ilvl="6" w:tplc="04130001" w:tentative="1">
+      <w:start w:val="1"/>
+      <w:numFmt w:val="bullet"/>
+      <w:lvlText w:val=""/>
+      <w:lvlJc w:val="left"/>
+      <w:pPr>
+        <w:ind w:left="5040" w:hanging="360"/>
+      </w:pPr>
+      <w:rPr>
+        <w:rFonts w:ascii="Symbol" w:hAnsi="Symbol" w:hint="default"/>
+      </w:rPr>
+    </w:lvl>
+    <w:lvl w:ilvl="7" w:tplc="04130003" w:tentative="1">
+      <w:start w:val="1"/>
+      <w:numFmt w:val="bullet"/>
+      <w:lvlText w:val="o"/>
+      <w:lvlJc w:val="left"/>
+      <w:pPr>
+        <w:ind w:left="5760" w:hanging="360"/>
+      </w:pPr>
+      <w:rPr>
+        <w:rFonts w:ascii="Courier New" w:hAnsi="Courier New" w:cs="Courier New" w:hint="default"/>
+      </w:rPr>
+    </w:lvl>
+    <w:lvl w:ilvl="8" w:tplc="04130005" w:tentative="1">
+      <w:start w:val="1"/>
+      <w:numFmt w:val="bullet"/>
+      <w:lvlText w:val=""/>
+      <w:lvlJc w:val="left"/>
+      <w:pPr>
+        <w:ind w:left="6480" w:hanging="360"/>
+      </w:pPr>
+      <w:rPr>
+        <w:rFonts w:ascii="Wingdings" w:hAnsi="Wingdings" w:hint="default"/>
+      </w:rPr>
+    </w:lvl>
+  </w:abstractNum>
+  <w:abstractNum w:abstractNumId="31" w15:restartNumberingAfterBreak="0">
     <w:nsid w:val="635E5A25"/>
     <w:multiLevelType w:val="hybridMultilevel"/>
     <w:tmpl w:val="E7843A5E"/>
@@ -13114,7 +15150,7 @@
       </w:rPr>
     </w:lvl>
   </w:abstractNum>
-  <w:abstractNum w:abstractNumId="24" w15:restartNumberingAfterBreak="0">
+  <w:abstractNum w:abstractNumId="32" w15:restartNumberingAfterBreak="0">
     <w:nsid w:val="642E12F4"/>
     <w:multiLevelType w:val="hybridMultilevel"/>
     <w:tmpl w:val="813EC2DE"/>
@@ -13200,7 +15236,7 @@
       </w:pPr>
     </w:lvl>
   </w:abstractNum>
-  <w:abstractNum w:abstractNumId="25" w15:restartNumberingAfterBreak="0">
+  <w:abstractNum w:abstractNumId="33" w15:restartNumberingAfterBreak="0">
     <w:nsid w:val="64722484"/>
     <w:multiLevelType w:val="hybridMultilevel"/>
     <w:tmpl w:val="240E7E74"/>
@@ -13313,7 +15349,7 @@
       </w:rPr>
     </w:lvl>
   </w:abstractNum>
-  <w:abstractNum w:abstractNumId="26" w15:restartNumberingAfterBreak="0">
+  <w:abstractNum w:abstractNumId="34" w15:restartNumberingAfterBreak="0">
     <w:nsid w:val="64B415F5"/>
     <w:multiLevelType w:val="hybridMultilevel"/>
     <w:tmpl w:val="132A891A"/>
@@ -13426,7 +15462,7 @@
       </w:rPr>
     </w:lvl>
   </w:abstractNum>
-  <w:abstractNum w:abstractNumId="27" w15:restartNumberingAfterBreak="0">
+  <w:abstractNum w:abstractNumId="35" w15:restartNumberingAfterBreak="0">
     <w:nsid w:val="66157D2F"/>
     <w:multiLevelType w:val="hybridMultilevel"/>
     <w:tmpl w:val="B580846E"/>
@@ -13539,7 +15575,7 @@
       </w:rPr>
     </w:lvl>
   </w:abstractNum>
-  <w:abstractNum w:abstractNumId="28" w15:restartNumberingAfterBreak="0">
+  <w:abstractNum w:abstractNumId="36" w15:restartNumberingAfterBreak="0">
     <w:nsid w:val="6BF6060B"/>
     <w:multiLevelType w:val="hybridMultilevel"/>
     <w:tmpl w:val="E21A98BA"/>
@@ -13652,7 +15688,7 @@
       </w:rPr>
     </w:lvl>
   </w:abstractNum>
-  <w:abstractNum w:abstractNumId="29" w15:restartNumberingAfterBreak="0">
+  <w:abstractNum w:abstractNumId="37" w15:restartNumberingAfterBreak="0">
     <w:nsid w:val="6C746972"/>
     <w:multiLevelType w:val="hybridMultilevel"/>
     <w:tmpl w:val="FFEEFEC6"/>
@@ -13765,7 +15801,7 @@
       </w:rPr>
     </w:lvl>
   </w:abstractNum>
-  <w:abstractNum w:abstractNumId="30" w15:restartNumberingAfterBreak="0">
+  <w:abstractNum w:abstractNumId="38" w15:restartNumberingAfterBreak="0">
     <w:nsid w:val="6F665AFB"/>
     <w:multiLevelType w:val="hybridMultilevel"/>
     <w:tmpl w:val="371814E8"/>
@@ -13878,7 +15914,7 @@
       </w:rPr>
     </w:lvl>
   </w:abstractNum>
-  <w:abstractNum w:abstractNumId="31" w15:restartNumberingAfterBreak="0">
+  <w:abstractNum w:abstractNumId="39" w15:restartNumberingAfterBreak="0">
     <w:nsid w:val="702E5268"/>
     <w:multiLevelType w:val="hybridMultilevel"/>
     <w:tmpl w:val="4B9608BE"/>
@@ -13991,7 +16027,7 @@
       </w:rPr>
     </w:lvl>
   </w:abstractNum>
-  <w:abstractNum w:abstractNumId="32" w15:restartNumberingAfterBreak="0">
+  <w:abstractNum w:abstractNumId="40" w15:restartNumberingAfterBreak="0">
     <w:nsid w:val="735678F7"/>
     <w:multiLevelType w:val="hybridMultilevel"/>
     <w:tmpl w:val="30C2D0AA"/>
@@ -14104,7 +16140,7 @@
       </w:rPr>
     </w:lvl>
   </w:abstractNum>
-  <w:abstractNum w:abstractNumId="33" w15:restartNumberingAfterBreak="0">
+  <w:abstractNum w:abstractNumId="41" w15:restartNumberingAfterBreak="0">
     <w:nsid w:val="74B87590"/>
     <w:multiLevelType w:val="hybridMultilevel"/>
     <w:tmpl w:val="C7F24992"/>
@@ -14217,7 +16253,7 @@
       </w:rPr>
     </w:lvl>
   </w:abstractNum>
-  <w:abstractNum w:abstractNumId="34" w15:restartNumberingAfterBreak="0">
+  <w:abstractNum w:abstractNumId="42" w15:restartNumberingAfterBreak="0">
     <w:nsid w:val="78552178"/>
     <w:multiLevelType w:val="hybridMultilevel"/>
     <w:tmpl w:val="691AA50A"/>
@@ -14330,7 +16366,7 @@
       </w:rPr>
     </w:lvl>
   </w:abstractNum>
-  <w:abstractNum w:abstractNumId="35" w15:restartNumberingAfterBreak="0">
+  <w:abstractNum w:abstractNumId="43" w15:restartNumberingAfterBreak="0">
     <w:nsid w:val="799F1AD2"/>
     <w:multiLevelType w:val="hybridMultilevel"/>
     <w:tmpl w:val="4D18F04E"/>
@@ -14443,7 +16479,7 @@
       </w:rPr>
     </w:lvl>
   </w:abstractNum>
-  <w:abstractNum w:abstractNumId="36" w15:restartNumberingAfterBreak="0">
+  <w:abstractNum w:abstractNumId="44" w15:restartNumberingAfterBreak="0">
     <w:nsid w:val="79B276E2"/>
     <w:multiLevelType w:val="hybridMultilevel"/>
     <w:tmpl w:val="30AE06BE"/>
@@ -14556,7 +16592,7 @@
       </w:rPr>
     </w:lvl>
   </w:abstractNum>
-  <w:abstractNum w:abstractNumId="37" w15:restartNumberingAfterBreak="0">
+  <w:abstractNum w:abstractNumId="45" w15:restartNumberingAfterBreak="0">
     <w:nsid w:val="7A530731"/>
     <w:multiLevelType w:val="hybridMultilevel"/>
     <w:tmpl w:val="16E820DA"/>
@@ -14669,7 +16705,7 @@
       </w:rPr>
     </w:lvl>
   </w:abstractNum>
-  <w:abstractNum w:abstractNumId="38" w15:restartNumberingAfterBreak="0">
+  <w:abstractNum w:abstractNumId="46" w15:restartNumberingAfterBreak="0">
     <w:nsid w:val="7A5A11B6"/>
     <w:multiLevelType w:val="hybridMultilevel"/>
     <w:tmpl w:val="6F80EE06"/>
@@ -14782,7 +16818,7 @@
       </w:rPr>
     </w:lvl>
   </w:abstractNum>
-  <w:abstractNum w:abstractNumId="39" w15:restartNumberingAfterBreak="0">
+  <w:abstractNum w:abstractNumId="47" w15:restartNumberingAfterBreak="0">
     <w:nsid w:val="7BFC511A"/>
     <w:multiLevelType w:val="hybridMultilevel"/>
     <w:tmpl w:val="29DC32C6"/>
@@ -14895,7 +16931,7 @@
       </w:rPr>
     </w:lvl>
   </w:abstractNum>
-  <w:abstractNum w:abstractNumId="40" w15:restartNumberingAfterBreak="0">
+  <w:abstractNum w:abstractNumId="48" w15:restartNumberingAfterBreak="0">
     <w:nsid w:val="7C116308"/>
     <w:multiLevelType w:val="hybridMultilevel"/>
     <w:tmpl w:val="075252B2"/>
@@ -15008,7 +17044,7 @@
       </w:rPr>
     </w:lvl>
   </w:abstractNum>
-  <w:abstractNum w:abstractNumId="41" w15:restartNumberingAfterBreak="0">
+  <w:abstractNum w:abstractNumId="49" w15:restartNumberingAfterBreak="0">
     <w:nsid w:val="7F87409D"/>
     <w:multiLevelType w:val="hybridMultilevel"/>
     <w:tmpl w:val="33DE2662"/>
@@ -15122,130 +17158,154 @@
     </w:lvl>
   </w:abstractNum>
   <w:num w:numId="1">
+    <w:abstractNumId w:val="23"/>
+  </w:num>
+  <w:num w:numId="2">
+    <w:abstractNumId w:val="13"/>
+  </w:num>
+  <w:num w:numId="3">
+    <w:abstractNumId w:val="24"/>
+  </w:num>
+  <w:num w:numId="4">
+    <w:abstractNumId w:val="28"/>
+  </w:num>
+  <w:num w:numId="5">
+    <w:abstractNumId w:val="32"/>
+  </w:num>
+  <w:num w:numId="6">
+    <w:abstractNumId w:val="17"/>
+  </w:num>
+  <w:num w:numId="7">
+    <w:abstractNumId w:val="43"/>
+  </w:num>
+  <w:num w:numId="8">
+    <w:abstractNumId w:val="9"/>
+  </w:num>
+  <w:num w:numId="9">
+    <w:abstractNumId w:val="39"/>
+  </w:num>
+  <w:num w:numId="10">
+    <w:abstractNumId w:val="48"/>
+  </w:num>
+  <w:num w:numId="11">
+    <w:abstractNumId w:val="26"/>
+  </w:num>
+  <w:num w:numId="12">
+    <w:abstractNumId w:val="6"/>
+  </w:num>
+  <w:num w:numId="13">
     <w:abstractNumId w:val="16"/>
   </w:num>
-  <w:num w:numId="2">
-    <w:abstractNumId w:val="9"/>
+  <w:num w:numId="14">
+    <w:abstractNumId w:val="35"/>
   </w:num>
-  <w:num w:numId="3">
-    <w:abstractNumId w:val="17"/>
+  <w:num w:numId="15">
+    <w:abstractNumId w:val="2"/>
   </w:num>
-  <w:num w:numId="4">
+  <w:num w:numId="16">
+    <w:abstractNumId w:val="12"/>
+  </w:num>
+  <w:num w:numId="17">
+    <w:abstractNumId w:val="46"/>
+  </w:num>
+  <w:num w:numId="18">
+    <w:abstractNumId w:val="44"/>
+  </w:num>
+  <w:num w:numId="19">
+    <w:abstractNumId w:val="40"/>
+  </w:num>
+  <w:num w:numId="20">
+    <w:abstractNumId w:val="3"/>
+  </w:num>
+  <w:num w:numId="21">
+    <w:abstractNumId w:val="37"/>
+  </w:num>
+  <w:num w:numId="22">
+    <w:abstractNumId w:val="19"/>
+  </w:num>
+  <w:num w:numId="23">
+    <w:abstractNumId w:val="10"/>
+  </w:num>
+  <w:num w:numId="24">
+    <w:abstractNumId w:val="47"/>
+  </w:num>
+  <w:num w:numId="25">
+    <w:abstractNumId w:val="38"/>
+  </w:num>
+  <w:num w:numId="26">
     <w:abstractNumId w:val="21"/>
   </w:num>
-  <w:num w:numId="5">
-    <w:abstractNumId w:val="24"/>
+  <w:num w:numId="27">
+    <w:abstractNumId w:val="7"/>
   </w:num>
-  <w:num w:numId="6">
-    <w:abstractNumId w:val="12"/>
+  <w:num w:numId="28">
+    <w:abstractNumId w:val="27"/>
   </w:num>
-  <w:num w:numId="7">
-    <w:abstractNumId w:val="35"/>
+  <w:num w:numId="29">
+    <w:abstractNumId w:val="33"/>
   </w:num>
-  <w:num w:numId="8">
-    <w:abstractNumId w:val="6"/>
+  <w:num w:numId="30">
+    <w:abstractNumId w:val="25"/>
   </w:num>
-  <w:num w:numId="9">
+  <w:num w:numId="31">
+    <w:abstractNumId w:val="5"/>
+  </w:num>
+  <w:num w:numId="32">
+    <w:abstractNumId w:val="42"/>
+  </w:num>
+  <w:num w:numId="33">
+    <w:abstractNumId w:val="45"/>
+  </w:num>
+  <w:num w:numId="34">
     <w:abstractNumId w:val="31"/>
   </w:num>
-  <w:num w:numId="10">
-    <w:abstractNumId w:val="40"/>
+  <w:num w:numId="35">
+    <w:abstractNumId w:val="49"/>
   </w:num>
-  <w:num w:numId="11">
-    <w:abstractNumId w:val="19"/>
+  <w:num w:numId="36">
+    <w:abstractNumId w:val="29"/>
   </w:num>
-  <w:num w:numId="12">
+  <w:num w:numId="37">
+    <w:abstractNumId w:val="36"/>
+  </w:num>
+  <w:num w:numId="38">
+    <w:abstractNumId w:val="14"/>
+  </w:num>
+  <w:num w:numId="39">
+    <w:abstractNumId w:val="41"/>
+  </w:num>
+  <w:num w:numId="40">
+    <w:abstractNumId w:val="1"/>
+  </w:num>
+  <w:num w:numId="41">
+    <w:abstractNumId w:val="34"/>
+  </w:num>
+  <w:num w:numId="42">
+    <w:abstractNumId w:val="20"/>
+  </w:num>
+  <w:num w:numId="43">
     <w:abstractNumId w:val="4"/>
   </w:num>
-  <w:num w:numId="13">
+  <w:num w:numId="44">
+    <w:abstractNumId w:val="18"/>
+  </w:num>
+  <w:num w:numId="45">
+    <w:abstractNumId w:val="8"/>
+  </w:num>
+  <w:num w:numId="46">
+    <w:abstractNumId w:val="0"/>
+  </w:num>
+  <w:num w:numId="47">
     <w:abstractNumId w:val="11"/>
   </w:num>
-  <w:num w:numId="14">
-    <w:abstractNumId w:val="27"/>
-  </w:num>
-  <w:num w:numId="15">
-    <w:abstractNumId w:val="1"/>
-  </w:num>
-  <w:num w:numId="16">
-    <w:abstractNumId w:val="8"/>
-  </w:num>
-  <w:num w:numId="17">
-    <w:abstractNumId w:val="38"/>
-  </w:num>
-  <w:num w:numId="18">
-    <w:abstractNumId w:val="36"/>
-  </w:num>
-  <w:num w:numId="19">
-    <w:abstractNumId w:val="32"/>
-  </w:num>
-  <w:num w:numId="20">
-    <w:abstractNumId w:val="2"/>
-  </w:num>
-  <w:num w:numId="21">
-    <w:abstractNumId w:val="29"/>
-  </w:num>
-  <w:num w:numId="22">
-    <w:abstractNumId w:val="13"/>
-  </w:num>
-  <w:num w:numId="23">
-    <w:abstractNumId w:val="7"/>
-  </w:num>
-  <w:num w:numId="24">
-    <w:abstractNumId w:val="39"/>
-  </w:num>
-  <w:num w:numId="25">
-    <w:abstractNumId w:val="30"/>
-  </w:num>
-  <w:num w:numId="26">
+  <w:num w:numId="48">
     <w:abstractNumId w:val="15"/>
   </w:num>
-  <w:num w:numId="27">
-    <w:abstractNumId w:val="5"/>
-  </w:num>
-  <w:num w:numId="28">
-    <w:abstractNumId w:val="20"/>
-  </w:num>
-  <w:num w:numId="29">
-    <w:abstractNumId w:val="25"/>
-  </w:num>
-  <w:num w:numId="30">
-    <w:abstractNumId w:val="18"/>
-  </w:num>
-  <w:num w:numId="31">
-    <w:abstractNumId w:val="3"/>
-  </w:num>
-  <w:num w:numId="32">
-    <w:abstractNumId w:val="34"/>
-  </w:num>
-  <w:num w:numId="33">
-    <w:abstractNumId w:val="37"/>
-  </w:num>
-  <w:num w:numId="34">
-    <w:abstractNumId w:val="23"/>
-  </w:num>
-  <w:num w:numId="35">
-    <w:abstractNumId w:val="41"/>
-  </w:num>
-  <w:num w:numId="36">
+  <w:num w:numId="49">
     <w:abstractNumId w:val="22"/>
   </w:num>
-  <w:num w:numId="37">
-    <w:abstractNumId w:val="28"/>
-  </w:num>
-  <w:num w:numId="38">
-    <w:abstractNumId w:val="10"/>
-  </w:num>
-  <w:num w:numId="39">
-    <w:abstractNumId w:val="33"/>
-  </w:num>
-  <w:num w:numId="40">
-    <w:abstractNumId w:val="0"/>
-  </w:num>
-  <w:num w:numId="41">
-    <w:abstractNumId w:val="26"/>
-  </w:num>
-  <w:num w:numId="42">
-    <w:abstractNumId w:val="14"/>
+  <w:num w:numId="50">
+    <w:abstractNumId w:val="30"/>
   </w:num>
   <w:numIdMacAtCleanup w:val="21"/>
 </w:numbering>

</xml_diff>

<commit_message>
Started with the switch towards much better gameplay
</commit_message>
<xml_diff>
--- a/non_game/[Idea] Game Off (2021).docx
+++ b/non_game/[Idea] Game Off (2021).docx
@@ -10455,64 +10455,6 @@
     <w:p>
       <w:pPr>
         <w:rPr>
-          <w:lang w:val="en-US"/>
-        </w:rPr>
-      </w:pPr>
-    </w:p>
-    <w:p>
-      <w:pPr>
-        <w:rPr>
-          <w:lang w:val="en-US"/>
-        </w:rPr>
-      </w:pPr>
-      <w:r>
-        <w:rPr>
-          <w:b/>
-          <w:bCs/>
-          <w:lang w:val="en-US"/>
-        </w:rPr>
-        <w:t>Entity out of bounds fix:</w:t>
-      </w:r>
-    </w:p>
-    <w:p>
-      <w:pPr>
-        <w:pStyle w:val="ListParagraph"/>
-        <w:numPr>
-          <w:ilvl w:val="0"/>
-          <w:numId w:val="37"/>
-        </w:numPr>
-        <w:rPr>
-          <w:lang w:val="en-US"/>
-        </w:rPr>
-      </w:pPr>
-      <w:r>
-        <w:rPr>
-          <w:lang w:val="en-US"/>
-        </w:rPr>
-        <w:t>Check overlap between our (fly) area and bounds =&gt; if it exists, add knockback away from edge. (Or just override vec as long as overlap exists.)</w:t>
-      </w:r>
-    </w:p>
-    <w:p>
-      <w:pPr>
-        <w:pStyle w:val="ListParagraph"/>
-        <w:numPr>
-          <w:ilvl w:val="0"/>
-          <w:numId w:val="37"/>
-        </w:numPr>
-        <w:rPr>
-          <w:lang w:val="en-US"/>
-        </w:rPr>
-      </w:pPr>
-      <w:r>
-        <w:rPr>
-          <w:lang w:val="en-US"/>
-        </w:rPr>
-        <w:t>Otherwise, just write a basic “out of bounds” check based on coordinates. If it happens, just kill the entity.</w:t>
-      </w:r>
-    </w:p>
-    <w:p>
-      <w:pPr>
-        <w:rPr>
           <w:b/>
           <w:bCs/>
           <w:lang w:val="en-US"/>
@@ -10549,7 +10491,7 @@
         <w:rPr>
           <w:lang w:val="en-US"/>
         </w:rPr>
-        <w:t xml:space="preserve">Only show </w:t>
+        <w:t xml:space="preserve">Create clear visual for something being </w:t>
       </w:r>
       <w:r>
         <w:rPr>
@@ -10557,13 +10499,19 @@
           <w:iCs/>
           <w:lang w:val="en-US"/>
         </w:rPr>
-        <w:t>powerup</w:t>
-      </w:r>
-      <w:r>
-        <w:rPr>
-          <w:lang w:val="en-US"/>
-        </w:rPr>
-        <w:t xml:space="preserve"> and </w:t>
+        <w:t>incapacitated</w:t>
+      </w:r>
+      <w:r>
+        <w:rPr>
+          <w:lang w:val="en-US"/>
+        </w:rPr>
+        <w:t>.</w:t>
+      </w:r>
+      <w:r>
+        <w:rPr>
+          <w:lang w:val="en-US"/>
+        </w:rPr>
+        <w:t xml:space="preserve"> (+ Give feedback, especially on </w:t>
       </w:r>
       <w:r>
         <w:rPr>
@@ -10571,6 +10519,52 @@
           <w:iCs/>
           <w:lang w:val="en-US"/>
         </w:rPr>
+        <w:t>players</w:t>
+      </w:r>
+      <w:r>
+        <w:rPr>
+          <w:lang w:val="en-US"/>
+        </w:rPr>
+        <w:t xml:space="preserve"> to whom this happens.)</w:t>
+      </w:r>
+    </w:p>
+    <w:p>
+      <w:pPr>
+        <w:pStyle w:val="ListParagraph"/>
+        <w:numPr>
+          <w:ilvl w:val="0"/>
+          <w:numId w:val="25"/>
+        </w:numPr>
+        <w:rPr>
+          <w:lang w:val="en-US"/>
+        </w:rPr>
+      </w:pPr>
+      <w:r>
+        <w:rPr>
+          <w:lang w:val="en-US"/>
+        </w:rPr>
+        <w:t xml:space="preserve">Only show </w:t>
+      </w:r>
+      <w:r>
+        <w:rPr>
+          <w:i/>
+          <w:iCs/>
+          <w:lang w:val="en-US"/>
+        </w:rPr>
+        <w:t>powerup</w:t>
+      </w:r>
+      <w:r>
+        <w:rPr>
+          <w:lang w:val="en-US"/>
+        </w:rPr>
+        <w:t xml:space="preserve"> and </w:t>
+      </w:r>
+      <w:r>
+        <w:rPr>
+          <w:i/>
+          <w:iCs/>
+          <w:lang w:val="en-US"/>
+        </w:rPr>
         <w:t>points</w:t>
       </w:r>
       <w:r>
@@ -10983,7 +10977,23 @@
           <w:bCs/>
           <w:lang w:val="en-US"/>
         </w:rPr>
-        <w:t>Gameplay:</w:t>
+        <w:t>Gameplay</w:t>
+      </w:r>
+      <w:r>
+        <w:rPr>
+          <w:b/>
+          <w:bCs/>
+          <w:lang w:val="en-US"/>
+        </w:rPr>
+        <w:t xml:space="preserve"> fixes (in case the “getting stuck in any owned edge” doesn’t work)</w:t>
+      </w:r>
+      <w:r>
+        <w:rPr>
+          <w:b/>
+          <w:bCs/>
+          <w:lang w:val="en-US"/>
+        </w:rPr>
+        <w:t>:</w:t>
       </w:r>
     </w:p>
     <w:p>
@@ -11001,6 +11011,7 @@
         <w:rPr>
           <w:lang w:val="en-US"/>
         </w:rPr>
+        <w:lastRenderedPageBreak/>
         <w:t xml:space="preserve">Obviously … if a computer bug becomes 9 points, they can never be eaten! (Only through special ways, such as destroying their edge or using the </w:t>
       </w:r>
       <w:r>
@@ -11040,6 +11051,88 @@
       <w:pPr>
         <w:pStyle w:val="ListParagraph"/>
         <w:numPr>
+          <w:ilvl w:val="1"/>
+          <w:numId w:val="36"/>
+        </w:numPr>
+        <w:rPr>
+          <w:lang w:val="en-US"/>
+        </w:rPr>
+      </w:pPr>
+      <w:r>
+        <w:rPr>
+          <w:lang w:val="en-US"/>
+        </w:rPr>
+        <w:t>=&gt; If no larva are on-screen, always spawn a new one?</w:t>
+      </w:r>
+      <w:r>
+        <w:rPr>
+          <w:lang w:val="en-US"/>
+        </w:rPr>
+        <w:t xml:space="preserve"> (If players exist with few points?)</w:t>
+      </w:r>
+    </w:p>
+    <w:p>
+      <w:pPr>
+        <w:pStyle w:val="ListParagraph"/>
+        <w:numPr>
+          <w:ilvl w:val="1"/>
+          <w:numId w:val="36"/>
+        </w:numPr>
+        <w:rPr>
+          <w:lang w:val="en-US"/>
+        </w:rPr>
+      </w:pPr>
+      <w:r>
+        <w:rPr>
+          <w:lang w:val="en-US"/>
+        </w:rPr>
+        <w:t xml:space="preserve">Or, maybe, the terrain for edges around a home base are </w:t>
+      </w:r>
+      <w:r>
+        <w:rPr>
+          <w:i/>
+          <w:iCs/>
+          <w:lang w:val="en-US"/>
+        </w:rPr>
+        <w:t>fixed</w:t>
+      </w:r>
+      <w:r>
+        <w:rPr>
+          <w:lang w:val="en-US"/>
+        </w:rPr>
+        <w:t>? They are always “free jump”, “shield”, etc.</w:t>
+      </w:r>
+    </w:p>
+    <w:p>
+      <w:pPr>
+        <w:pStyle w:val="ListParagraph"/>
+        <w:numPr>
+          <w:ilvl w:val="1"/>
+          <w:numId w:val="36"/>
+        </w:numPr>
+        <w:rPr>
+          <w:lang w:val="en-US"/>
+        </w:rPr>
+      </w:pPr>
+      <w:r>
+        <w:rPr>
+          <w:b/>
+          <w:bCs/>
+          <w:lang w:val="en-US"/>
+        </w:rPr>
+        <w:t>Yup, this is just too hard</w:t>
+      </w:r>
+      <w:r>
+        <w:rPr>
+          <w:lang w:val="en-US"/>
+        </w:rPr>
+        <w:t>. Also because entities can easily grow.</w:t>
+      </w:r>
+    </w:p>
+    <w:p>
+      <w:pPr>
+        <w:pStyle w:val="ListParagraph"/>
+        <w:numPr>
           <w:ilvl w:val="0"/>
           <w:numId w:val="36"/>
         </w:numPr>
@@ -11051,69 +11144,37 @@
         <w:rPr>
           <w:lang w:val="en-US"/>
         </w:rPr>
-        <w:t>We reset to “1 point”, because 0 points is just too hard (both respawning and storing). Are there better ways to make the restart a little easier?</w:t>
-      </w:r>
-    </w:p>
-    <w:p>
-      <w:pPr>
-        <w:pStyle w:val="ListParagraph"/>
-        <w:numPr>
-          <w:ilvl w:val="1"/>
-          <w:numId w:val="36"/>
-        </w:numPr>
-        <w:rPr>
-          <w:lang w:val="en-US"/>
-        </w:rPr>
-      </w:pPr>
-      <w:r>
-        <w:rPr>
-          <w:lang w:val="en-US"/>
-        </w:rPr>
-        <w:t xml:space="preserve"> =&gt; Jumping from home base is always free?</w:t>
-      </w:r>
-      <w:r>
-        <w:rPr>
-          <w:lang w:val="en-US"/>
-        </w:rPr>
-        <w:t xml:space="preserve"> =&gt; </w:t>
-      </w:r>
-      <w:r>
-        <w:rPr>
-          <w:b/>
-          <w:bCs/>
-          <w:lang w:val="en-US"/>
-        </w:rPr>
-        <w:t>Jumping should be cheaper/easier in general.</w:t>
-      </w:r>
-    </w:p>
-    <w:p>
-      <w:pPr>
-        <w:pStyle w:val="ListParagraph"/>
-        <w:numPr>
-          <w:ilvl w:val="1"/>
-          <w:numId w:val="36"/>
-        </w:numPr>
-        <w:rPr>
-          <w:lang w:val="en-US"/>
-        </w:rPr>
-      </w:pPr>
-      <w:r>
-        <w:rPr>
-          <w:lang w:val="en-US"/>
-        </w:rPr>
-        <w:t xml:space="preserve">=&gt; Visit home base with </w:t>
-      </w:r>
-      <w:r>
-        <w:rPr>
-          <w:lang w:val="en-US"/>
-        </w:rPr>
-        <w:t xml:space="preserve">no </w:t>
-      </w:r>
-      <w:r>
-        <w:rPr>
-          <w:lang w:val="en-US"/>
-        </w:rPr>
-        <w:t xml:space="preserve">points to </w:t>
+        <w:t>Some more intelligent fleeing and chasing? (And more widely used?)</w:t>
+      </w:r>
+    </w:p>
+    <w:p>
+      <w:pPr>
+        <w:rPr>
+          <w:b/>
+          <w:bCs/>
+          <w:lang w:val="en-US"/>
+        </w:rPr>
+      </w:pPr>
+    </w:p>
+    <w:p>
+      <w:pPr>
+        <w:rPr>
+          <w:lang w:val="en-US"/>
+        </w:rPr>
+      </w:pPr>
+      <w:r>
+        <w:rPr>
+          <w:b/>
+          <w:bCs/>
+          <w:lang w:val="en-US"/>
+        </w:rPr>
+        <w:t>IDEA:</w:t>
+      </w:r>
+      <w:r>
+        <w:rPr>
+          <w:lang w:val="en-US"/>
+        </w:rPr>
+        <w:t xml:space="preserve"> Extend trails to </w:t>
       </w:r>
       <w:r>
         <w:rPr>
@@ -11121,13 +11182,121 @@
           <w:iCs/>
           <w:lang w:val="en-US"/>
         </w:rPr>
-        <w:t>take</w:t>
-      </w:r>
-      <w:r>
-        <w:rPr>
-          <w:lang w:val="en-US"/>
-        </w:rPr>
-        <w:t xml:space="preserve"> 1 out of the supply?</w:t>
+        <w:t>points</w:t>
+      </w:r>
+      <w:r>
+        <w:rPr>
+          <w:lang w:val="en-US"/>
+        </w:rPr>
+        <w:t>? =&gt; Only add the “trampoline” trait to certain points, so that jumping from them is free?</w:t>
+      </w:r>
+    </w:p>
+    <w:p>
+      <w:pPr>
+        <w:rPr>
+          <w:b/>
+          <w:bCs/>
+          <w:lang w:val="en-US"/>
+        </w:rPr>
+      </w:pPr>
+    </w:p>
+    <w:p>
+      <w:pPr>
+        <w:rPr>
+          <w:lang w:val="en-US"/>
+        </w:rPr>
+      </w:pPr>
+      <w:r>
+        <w:rPr>
+          <w:b/>
+          <w:bCs/>
+          <w:lang w:val="en-US"/>
+        </w:rPr>
+        <w:t>B</w:t>
+      </w:r>
+      <w:r>
+        <w:rPr>
+          <w:b/>
+          <w:bCs/>
+          <w:lang w:val="en-US"/>
+        </w:rPr>
+        <w:t>ig questions/Bugs:</w:t>
+      </w:r>
+    </w:p>
+    <w:p>
+      <w:pPr>
+        <w:pStyle w:val="ListParagraph"/>
+        <w:numPr>
+          <w:ilvl w:val="0"/>
+          <w:numId w:val="19"/>
+        </w:numPr>
+        <w:rPr>
+          <w:lang w:val="en-US"/>
+        </w:rPr>
+      </w:pPr>
+      <w:r>
+        <w:rPr>
+          <w:b/>
+          <w:bCs/>
+          <w:lang w:val="en-US"/>
+        </w:rPr>
+        <w:t>Removing entities from edges</w:t>
+      </w:r>
+      <w:r>
+        <w:rPr>
+          <w:lang w:val="en-US"/>
+        </w:rPr>
+        <w:t xml:space="preserve"> (when they die) =&gt; this fails, </w:t>
+      </w:r>
+      <w:r>
+        <w:rPr>
+          <w:lang w:val="en-US"/>
+        </w:rPr>
+        <w:t>on rare occasions</w:t>
+      </w:r>
+      <w:r>
+        <w:rPr>
+          <w:lang w:val="en-US"/>
+        </w:rPr>
+        <w:t xml:space="preserve">, but I don’t know why. </w:t>
+      </w:r>
+    </w:p>
+    <w:p>
+      <w:pPr>
+        <w:pStyle w:val="ListParagraph"/>
+        <w:numPr>
+          <w:ilvl w:val="0"/>
+          <w:numId w:val="19"/>
+        </w:numPr>
+        <w:rPr>
+          <w:lang w:val="en-US"/>
+        </w:rPr>
+      </w:pPr>
+      <w:r>
+        <w:rPr>
+          <w:b/>
+          <w:bCs/>
+          <w:lang w:val="en-US"/>
+        </w:rPr>
+        <w:t>Flying entities and bounds</w:t>
+      </w:r>
+      <w:r>
+        <w:rPr>
+          <w:lang w:val="en-US"/>
+        </w:rPr>
+        <w:t xml:space="preserve"> =&gt; they just get stuck</w:t>
+      </w:r>
+      <w:r>
+        <w:rPr>
+          <w:lang w:val="en-US"/>
+        </w:rPr>
+        <w:t xml:space="preserve"> sometimes</w:t>
+      </w:r>
+      <w:r>
+        <w:rPr>
+          <w:lang w:val="en-US"/>
+        </w:rPr>
+        <w:t>, WHY THE FUCK?</w:t>
       </w:r>
     </w:p>
     <w:p>
@@ -11135,23 +11304,17 @@
         <w:pStyle w:val="ListParagraph"/>
         <w:numPr>
           <w:ilvl w:val="1"/>
-          <w:numId w:val="36"/>
-        </w:numPr>
-        <w:rPr>
-          <w:lang w:val="en-US"/>
-        </w:rPr>
-      </w:pPr>
-      <w:r>
-        <w:rPr>
-          <w:lang w:val="en-US"/>
-        </w:rPr>
-        <w:t>=&gt; If no larva are on-screen, always spawn a new one?</w:t>
-      </w:r>
-      <w:r>
-        <w:rPr>
-          <w:lang w:val="en-US"/>
-        </w:rPr>
-        <w:t xml:space="preserve"> (If players exist with few points?)</w:t>
+          <w:numId w:val="19"/>
+        </w:numPr>
+        <w:rPr>
+          <w:lang w:val="en-US"/>
+        </w:rPr>
+      </w:pPr>
+      <w:r>
+        <w:rPr>
+          <w:lang w:val="en-US"/>
+        </w:rPr>
+        <w:t>Maybe loosen the “out of bounds” check</w:t>
       </w:r>
     </w:p>
     <w:p>
@@ -11159,17 +11322,17 @@
         <w:pStyle w:val="ListParagraph"/>
         <w:numPr>
           <w:ilvl w:val="1"/>
-          <w:numId w:val="36"/>
-        </w:numPr>
-        <w:rPr>
-          <w:lang w:val="en-US"/>
-        </w:rPr>
-      </w:pPr>
-      <w:r>
-        <w:rPr>
-          <w:lang w:val="en-US"/>
-        </w:rPr>
-        <w:t xml:space="preserve">Or, maybe, the terrain for edges around a home base are </w:t>
+          <w:numId w:val="19"/>
+        </w:numPr>
+        <w:rPr>
+          <w:lang w:val="en-US"/>
+        </w:rPr>
+      </w:pPr>
+      <w:r>
+        <w:rPr>
+          <w:lang w:val="en-US"/>
+        </w:rPr>
+        <w:t xml:space="preserve">But whenever we’re in the margins, we are </w:t>
       </w:r>
       <w:r>
         <w:rPr>
@@ -11177,39 +11340,13 @@
           <w:iCs/>
           <w:lang w:val="en-US"/>
         </w:rPr>
-        <w:t>fixed</w:t>
-      </w:r>
-      <w:r>
-        <w:rPr>
-          <w:lang w:val="en-US"/>
-        </w:rPr>
-        <w:t>? They are always “free jump”, “shield”, etc.</w:t>
-      </w:r>
-    </w:p>
-    <w:p>
-      <w:pPr>
-        <w:pStyle w:val="ListParagraph"/>
-        <w:numPr>
-          <w:ilvl w:val="1"/>
-          <w:numId w:val="36"/>
-        </w:numPr>
-        <w:rPr>
-          <w:lang w:val="en-US"/>
-        </w:rPr>
-      </w:pPr>
-      <w:r>
-        <w:rPr>
-          <w:b/>
-          <w:bCs/>
-          <w:lang w:val="en-US"/>
-        </w:rPr>
-        <w:t>Yup, this is just too hard</w:t>
-      </w:r>
-      <w:r>
-        <w:rPr>
-          <w:lang w:val="en-US"/>
-        </w:rPr>
-        <w:t>. Also because entities can easily grow.</w:t>
+        <w:t>forced</w:t>
+      </w:r>
+      <w:r>
+        <w:rPr>
+          <w:lang w:val="en-US"/>
+        </w:rPr>
+        <w:t xml:space="preserve"> to turn around immediately (and don’t allow any other vectors)</w:t>
       </w:r>
     </w:p>
     <w:p>
@@ -11217,71 +11354,41 @@
         <w:pStyle w:val="ListParagraph"/>
         <w:numPr>
           <w:ilvl w:val="0"/>
-          <w:numId w:val="36"/>
-        </w:numPr>
-        <w:rPr>
-          <w:lang w:val="en-US"/>
-        </w:rPr>
-      </w:pPr>
-      <w:r>
-        <w:rPr>
-          <w:lang w:val="en-US"/>
-        </w:rPr>
-        <w:t>Some more intelligent fleeing and chasing? (And more widely used?)</w:t>
-      </w:r>
-    </w:p>
-    <w:p>
-      <w:pPr>
-        <w:pStyle w:val="ListParagraph"/>
-        <w:numPr>
-          <w:ilvl w:val="0"/>
-          <w:numId w:val="36"/>
-        </w:numPr>
-        <w:rPr>
-          <w:lang w:val="en-US"/>
-        </w:rPr>
-      </w:pPr>
-      <w:r>
-        <w:rPr>
-          <w:lang w:val="en-US"/>
-        </w:rPr>
-        <w:t>Extend “getting stuck  in o</w:t>
-      </w:r>
-      <w:r>
-        <w:rPr>
-          <w:lang w:val="en-US"/>
-        </w:rPr>
-        <w:t>wned edges” to walking bugs?</w:t>
-      </w:r>
-    </w:p>
-    <w:p>
-      <w:pPr>
-        <w:rPr>
-          <w:b/>
-          <w:bCs/>
-          <w:lang w:val="en-US"/>
-        </w:rPr>
-      </w:pPr>
-    </w:p>
-    <w:p>
-      <w:pPr>
-        <w:rPr>
-          <w:lang w:val="en-US"/>
-        </w:rPr>
-      </w:pPr>
-      <w:r>
-        <w:rPr>
-          <w:b/>
-          <w:bCs/>
-          <w:lang w:val="en-US"/>
-        </w:rPr>
-        <w:t>IDEA:</w:t>
-      </w:r>
-      <w:r>
-        <w:rPr>
-          <w:lang w:val="en-US"/>
-        </w:rPr>
-        <w:t xml:space="preserve"> Extend trails to </w:t>
+          <w:numId w:val="19"/>
+        </w:numPr>
+        <w:rPr>
+          <w:lang w:val="en-US"/>
+        </w:rPr>
+      </w:pPr>
+      <w:r>
+        <w:rPr>
+          <w:b/>
+          <w:bCs/>
+          <w:lang w:val="en-US"/>
+        </w:rPr>
+        <w:t>Sometimes, points</w:t>
+      </w:r>
+      <w:r>
+        <w:rPr>
+          <w:b/>
+          <w:bCs/>
+          <w:lang w:val="en-US"/>
+        </w:rPr>
+        <w:t xml:space="preserve">/edges </w:t>
+      </w:r>
+      <w:r>
+        <w:rPr>
+          <w:b/>
+          <w:bCs/>
+          <w:lang w:val="en-US"/>
+        </w:rPr>
+        <w:t>do still overlap existing edges.</w:t>
+      </w:r>
+      <w:r>
+        <w:rPr>
+          <w:lang w:val="en-US"/>
+        </w:rPr>
+        <w:t xml:space="preserve"> (If their distance </w:t>
       </w:r>
       <w:r>
         <w:rPr>
@@ -11289,121 +11396,13 @@
           <w:iCs/>
           <w:lang w:val="en-US"/>
         </w:rPr>
-        <w:t>points</w:t>
-      </w:r>
-      <w:r>
-        <w:rPr>
-          <w:lang w:val="en-US"/>
-        </w:rPr>
-        <w:t>? =&gt; Only add the “trampoline” trait to certain points, so that jumping from them is free?</w:t>
-      </w:r>
-    </w:p>
-    <w:p>
-      <w:pPr>
-        <w:rPr>
-          <w:b/>
-          <w:bCs/>
-          <w:lang w:val="en-US"/>
-        </w:rPr>
-      </w:pPr>
-    </w:p>
-    <w:p>
-      <w:pPr>
-        <w:rPr>
-          <w:lang w:val="en-US"/>
-        </w:rPr>
-      </w:pPr>
-      <w:r>
-        <w:rPr>
-          <w:b/>
-          <w:bCs/>
-          <w:lang w:val="en-US"/>
-        </w:rPr>
-        <w:t>B</w:t>
-      </w:r>
-      <w:r>
-        <w:rPr>
-          <w:b/>
-          <w:bCs/>
-          <w:lang w:val="en-US"/>
-        </w:rPr>
-        <w:t>ig questions/Bugs:</w:t>
-      </w:r>
-    </w:p>
-    <w:p>
-      <w:pPr>
-        <w:pStyle w:val="ListParagraph"/>
-        <w:numPr>
-          <w:ilvl w:val="0"/>
-          <w:numId w:val="19"/>
-        </w:numPr>
-        <w:rPr>
-          <w:lang w:val="en-US"/>
-        </w:rPr>
-      </w:pPr>
-      <w:r>
-        <w:rPr>
-          <w:b/>
-          <w:bCs/>
-          <w:lang w:val="en-US"/>
-        </w:rPr>
-        <w:t>Removing entities from edges</w:t>
-      </w:r>
-      <w:r>
-        <w:rPr>
-          <w:lang w:val="en-US"/>
-        </w:rPr>
-        <w:t xml:space="preserve"> (when they die) =&gt; this fails, </w:t>
-      </w:r>
-      <w:r>
-        <w:rPr>
-          <w:lang w:val="en-US"/>
-        </w:rPr>
-        <w:t>on rare occasions</w:t>
-      </w:r>
-      <w:r>
-        <w:rPr>
-          <w:lang w:val="en-US"/>
-        </w:rPr>
-        <w:t xml:space="preserve">, but I don’t know why. </w:t>
-      </w:r>
-    </w:p>
-    <w:p>
-      <w:pPr>
-        <w:pStyle w:val="ListParagraph"/>
-        <w:numPr>
-          <w:ilvl w:val="0"/>
-          <w:numId w:val="19"/>
-        </w:numPr>
-        <w:rPr>
-          <w:lang w:val="en-US"/>
-        </w:rPr>
-      </w:pPr>
-      <w:r>
-        <w:rPr>
-          <w:b/>
-          <w:bCs/>
-          <w:lang w:val="en-US"/>
-        </w:rPr>
-        <w:t>Flying entities and bounds</w:t>
-      </w:r>
-      <w:r>
-        <w:rPr>
-          <w:lang w:val="en-US"/>
-        </w:rPr>
-        <w:t xml:space="preserve"> =&gt; they just get stuck</w:t>
-      </w:r>
-      <w:r>
-        <w:rPr>
-          <w:lang w:val="en-US"/>
-        </w:rPr>
-        <w:t xml:space="preserve"> sometimes</w:t>
-      </w:r>
-      <w:r>
-        <w:rPr>
-          <w:lang w:val="en-US"/>
-        </w:rPr>
-        <w:t>, WHY THE FUCK?</w:t>
+        <w:t>just</w:t>
+      </w:r>
+      <w:r>
+        <w:rPr>
+          <w:lang w:val="en-US"/>
+        </w:rPr>
+        <w:t xml:space="preserve"> fell short of the edge, but also wasn’t enough to snap them to it.) Fix this? (Do one pass where we collide all points with edges, then move them away if so.)</w:t>
       </w:r>
     </w:p>
     <w:p>
@@ -11421,7 +11420,7 @@
         <w:rPr>
           <w:lang w:val="en-US"/>
         </w:rPr>
-        <w:t>Maybe loosen the “out of bounds” check</w:t>
+        <w:t xml:space="preserve">Anytime an edge is changed, detect all points within its radius. </w:t>
       </w:r>
     </w:p>
     <w:p>
@@ -11439,7 +11438,49 @@
         <w:rPr>
           <w:lang w:val="en-US"/>
         </w:rPr>
-        <w:t xml:space="preserve">But whenever we’re in the margins, we are </w:t>
+        <w:t>For all of those points, detect if they overlap an edge (they’re not connected with). If so, either push them out, or connect them.</w:t>
+      </w:r>
+    </w:p>
+    <w:p>
+      <w:pPr>
+        <w:rPr>
+          <w:b/>
+          <w:bCs/>
+          <w:lang w:val="en-US"/>
+        </w:rPr>
+      </w:pPr>
+    </w:p>
+    <w:p>
+      <w:pPr>
+        <w:rPr>
+          <w:lang w:val="en-US"/>
+        </w:rPr>
+      </w:pPr>
+      <w:r>
+        <w:rPr>
+          <w:b/>
+          <w:bCs/>
+          <w:lang w:val="en-US"/>
+        </w:rPr>
+        <w:t>Effects:</w:t>
+      </w:r>
+    </w:p>
+    <w:p>
+      <w:pPr>
+        <w:pStyle w:val="ListParagraph"/>
+        <w:numPr>
+          <w:ilvl w:val="0"/>
+          <w:numId w:val="7"/>
+        </w:numPr>
+        <w:rPr>
+          <w:lang w:val="en-US"/>
+        </w:rPr>
+      </w:pPr>
+      <w:r>
+        <w:rPr>
+          <w:lang w:val="en-US"/>
+        </w:rPr>
+        <w:t xml:space="preserve">When jumping, make the new line appear </w:t>
       </w:r>
       <w:r>
         <w:rPr>
@@ -11447,129 +11488,13 @@
           <w:iCs/>
           <w:lang w:val="en-US"/>
         </w:rPr>
-        <w:t>forced</w:t>
-      </w:r>
-      <w:r>
-        <w:rPr>
-          <w:lang w:val="en-US"/>
-        </w:rPr>
-        <w:t xml:space="preserve"> to turn around immediately (and don’t allow any other vectors)</w:t>
-      </w:r>
-    </w:p>
-    <w:p>
-      <w:pPr>
-        <w:pStyle w:val="ListParagraph"/>
-        <w:numPr>
-          <w:ilvl w:val="0"/>
-          <w:numId w:val="19"/>
-        </w:numPr>
-        <w:rPr>
-          <w:lang w:val="en-US"/>
-        </w:rPr>
-      </w:pPr>
-      <w:r>
-        <w:rPr>
-          <w:b/>
-          <w:bCs/>
-          <w:lang w:val="en-US"/>
-        </w:rPr>
-        <w:t>Sometimes, points</w:t>
-      </w:r>
-      <w:r>
-        <w:rPr>
-          <w:b/>
-          <w:bCs/>
-          <w:lang w:val="en-US"/>
-        </w:rPr>
-        <w:t xml:space="preserve">/edges </w:t>
-      </w:r>
-      <w:r>
-        <w:rPr>
-          <w:b/>
-          <w:bCs/>
-          <w:lang w:val="en-US"/>
-        </w:rPr>
-        <w:t>do still overlap existing edges.</w:t>
-      </w:r>
-      <w:r>
-        <w:rPr>
-          <w:lang w:val="en-US"/>
-        </w:rPr>
-        <w:t xml:space="preserve"> (If their distance </w:t>
-      </w:r>
-      <w:r>
-        <w:rPr>
-          <w:i/>
-          <w:iCs/>
-          <w:lang w:val="en-US"/>
-        </w:rPr>
-        <w:t>just</w:t>
-      </w:r>
-      <w:r>
-        <w:rPr>
-          <w:lang w:val="en-US"/>
-        </w:rPr>
-        <w:t xml:space="preserve"> fell short of the edge, but also wasn’t enough to snap them to it.) Fix this? (Do one pass where we collide all points with edges, then move them away if so.)</w:t>
-      </w:r>
-    </w:p>
-    <w:p>
-      <w:pPr>
-        <w:pStyle w:val="ListParagraph"/>
-        <w:numPr>
-          <w:ilvl w:val="1"/>
-          <w:numId w:val="19"/>
-        </w:numPr>
-        <w:rPr>
-          <w:lang w:val="en-US"/>
-        </w:rPr>
-      </w:pPr>
-      <w:r>
-        <w:rPr>
-          <w:lang w:val="en-US"/>
-        </w:rPr>
-        <w:t xml:space="preserve">Anytime an edge is changed, detect all points within its radius. </w:t>
-      </w:r>
-    </w:p>
-    <w:p>
-      <w:pPr>
-        <w:pStyle w:val="ListParagraph"/>
-        <w:numPr>
-          <w:ilvl w:val="1"/>
-          <w:numId w:val="19"/>
-        </w:numPr>
-        <w:rPr>
-          <w:lang w:val="en-US"/>
-        </w:rPr>
-      </w:pPr>
-      <w:r>
-        <w:rPr>
-          <w:lang w:val="en-US"/>
-        </w:rPr>
-        <w:t>For all of those points, detect if they overlap an edge (they’re not connected with). If so, either push them out, or connect them.</w:t>
-      </w:r>
-    </w:p>
-    <w:p>
-      <w:pPr>
-        <w:rPr>
-          <w:b/>
-          <w:bCs/>
-          <w:lang w:val="en-US"/>
-        </w:rPr>
-      </w:pPr>
-    </w:p>
-    <w:p>
-      <w:pPr>
-        <w:rPr>
-          <w:lang w:val="en-US"/>
-        </w:rPr>
-      </w:pPr>
-      <w:r>
-        <w:rPr>
-          <w:b/>
-          <w:bCs/>
-          <w:lang w:val="en-US"/>
-        </w:rPr>
-        <w:t>Effects:</w:t>
+        <w:t>gradually</w:t>
+      </w:r>
+      <w:r>
+        <w:rPr>
+          <w:lang w:val="en-US"/>
+        </w:rPr>
+        <w:t xml:space="preserve"> (out of our butt :p)</w:t>
       </w:r>
     </w:p>
     <w:p>
@@ -11587,21 +11512,7 @@
         <w:rPr>
           <w:lang w:val="en-US"/>
         </w:rPr>
-        <w:t xml:space="preserve">When jumping, make the new line appear </w:t>
-      </w:r>
-      <w:r>
-        <w:rPr>
-          <w:i/>
-          <w:iCs/>
-          <w:lang w:val="en-US"/>
-        </w:rPr>
-        <w:t>gradually</w:t>
-      </w:r>
-      <w:r>
-        <w:rPr>
-          <w:lang w:val="en-US"/>
-        </w:rPr>
-        <w:t xml:space="preserve"> (out of our butt :p)</w:t>
+        <w:t>When removing lines, do the opposite and make them disappear gradually</w:t>
       </w:r>
     </w:p>
     <w:p>
@@ -11619,7 +11530,7 @@
         <w:rPr>
           <w:lang w:val="en-US"/>
         </w:rPr>
-        <w:t>When removing lines, do the opposite and make them disappear gradually</w:t>
+        <w:t>Dying animation and feedback</w:t>
       </w:r>
     </w:p>
     <w:p>
@@ -11637,7 +11548,13 @@
         <w:rPr>
           <w:lang w:val="en-US"/>
         </w:rPr>
-        <w:t>Dying animation and feedback</w:t>
+        <w:t>Silk change tween</w:t>
+      </w:r>
+      <w:r>
+        <w:rPr>
+          <w:lang w:val="en-US"/>
+        </w:rPr>
+        <w:t xml:space="preserve"> =&gt; maybe a gradual color fade? (like, from one end of the line to the other, it changes)</w:t>
       </w:r>
     </w:p>
     <w:p>
@@ -11655,30 +11572,6 @@
         <w:rPr>
           <w:lang w:val="en-US"/>
         </w:rPr>
-        <w:t>Silk change tween</w:t>
-      </w:r>
-      <w:r>
-        <w:rPr>
-          <w:lang w:val="en-US"/>
-        </w:rPr>
-        <w:t xml:space="preserve"> =&gt; maybe a gradual color fade? (like, from one end of the line to the other, it changes)</w:t>
-      </w:r>
-    </w:p>
-    <w:p>
-      <w:pPr>
-        <w:pStyle w:val="ListParagraph"/>
-        <w:numPr>
-          <w:ilvl w:val="0"/>
-          <w:numId w:val="7"/>
-        </w:numPr>
-        <w:rPr>
-          <w:lang w:val="en-US"/>
-        </w:rPr>
-      </w:pPr>
-      <w:r>
-        <w:rPr>
-          <w:lang w:val="en-US"/>
-        </w:rPr>
         <w:t>Feedback</w:t>
       </w:r>
     </w:p>
@@ -11791,6 +11684,7 @@
         <w:rPr>
           <w:lang w:val="en-US"/>
         </w:rPr>
+        <w:lastRenderedPageBreak/>
         <w:t>Close gameplay loop (game over, pause, rules issues)</w:t>
       </w:r>
     </w:p>
@@ -17537,6 +17431,7 @@
   <w:style w:type="character" w:default="1" w:styleId="DefaultParagraphFont">
     <w:name w:val="Default Paragraph Font"/>
     <w:uiPriority w:val="1"/>
+    <w:semiHidden/>
     <w:unhideWhenUsed/>
   </w:style>
   <w:style w:type="table" w:default="1" w:styleId="TableNormal">

</xml_diff>

<commit_message>
Implemented all the new gameplay ideas + started giving feedback and juicy tweens
</commit_message>
<xml_diff>
--- a/non_game/[Idea] Game Off (2021).docx
+++ b/non_game/[Idea] Game Off (2021).docx
@@ -3218,6 +3218,78 @@
         <w:rPr>
           <w:lang w:val="en-US"/>
         </w:rPr>
+        <w:t xml:space="preserve">In fact, anyone </w:t>
+      </w:r>
+      <w:r>
+        <w:rPr>
+          <w:i/>
+          <w:iCs/>
+          <w:lang w:val="en-US"/>
+        </w:rPr>
+        <w:t>near</w:t>
+      </w:r>
+      <w:r>
+        <w:rPr>
+          <w:lang w:val="en-US"/>
+        </w:rPr>
+        <w:t xml:space="preserve"> their home base is invincible.</w:t>
+      </w:r>
+    </w:p>
+    <w:p>
+      <w:pPr>
+        <w:pStyle w:val="ListParagraph"/>
+        <w:numPr>
+          <w:ilvl w:val="0"/>
+          <w:numId w:val="35"/>
+        </w:numPr>
+        <w:rPr>
+          <w:lang w:val="en-US"/>
+        </w:rPr>
+      </w:pPr>
+      <w:r>
+        <w:rPr>
+          <w:lang w:val="en-US"/>
+        </w:rPr>
+        <w:t xml:space="preserve">There’s a high chance the silk around the home base is </w:t>
+      </w:r>
+      <w:r>
+        <w:rPr>
+          <w:i/>
+          <w:iCs/>
+          <w:lang w:val="en-US"/>
+        </w:rPr>
+        <w:t>owned</w:t>
+      </w:r>
+      <w:r>
+        <w:rPr>
+          <w:lang w:val="en-US"/>
+        </w:rPr>
+        <w:t xml:space="preserve"> by players from that team, which means you can’t move over it </w:t>
+      </w:r>
+      <w:r>
+        <w:rPr>
+          <w:i/>
+          <w:iCs/>
+          <w:lang w:val="en-US"/>
+        </w:rPr>
+        <w:t>and</w:t>
+      </w:r>
+    </w:p>
+    <w:p>
+      <w:pPr>
+        <w:pStyle w:val="ListParagraph"/>
+        <w:numPr>
+          <w:ilvl w:val="0"/>
+          <w:numId w:val="35"/>
+        </w:numPr>
+        <w:rPr>
+          <w:lang w:val="en-US"/>
+        </w:rPr>
+      </w:pPr>
+      <w:r>
+        <w:rPr>
+          <w:lang w:val="en-US"/>
+        </w:rPr>
         <w:t>Because there are no special edges near a home base, you get no benefit from being there.</w:t>
       </w:r>
     </w:p>
@@ -9927,13 +9999,13 @@
           <w:bCs/>
           <w:lang w:val="en-US"/>
         </w:rPr>
-        <w:t>IDEA (“Bugging”):</w:t>
-      </w:r>
-      <w:r>
-        <w:rPr>
-          <w:lang w:val="en-US"/>
-        </w:rPr>
-        <w:t xml:space="preserve"> Somehow, you can plant an </w:t>
+        <w:t>Question:</w:t>
+      </w:r>
+      <w:r>
+        <w:rPr>
+          <w:lang w:val="en-US"/>
+        </w:rPr>
+        <w:t xml:space="preserve"> what does </w:t>
       </w:r>
       <w:r>
         <w:rPr>
@@ -9941,35 +10013,41 @@
           <w:iCs/>
           <w:lang w:val="en-US"/>
         </w:rPr>
-        <w:t>egg</w:t>
-      </w:r>
-      <w:r>
-        <w:rPr>
-          <w:lang w:val="en-US"/>
-        </w:rPr>
-        <w:t xml:space="preserve"> in someone else’s home base, and steal 1 point every time someone delivers.</w:t>
-      </w:r>
-    </w:p>
-    <w:p>
-      <w:pPr>
-        <w:ind w:left="708"/>
-        <w:rPr>
-          <w:lang w:val="en-US"/>
-        </w:rPr>
-      </w:pPr>
-      <w:r>
-        <w:rPr>
-          <w:b/>
-          <w:bCs/>
-          <w:lang w:val="en-US"/>
-        </w:rPr>
-        <w:t>Continuing on that idea:</w:t>
-      </w:r>
-      <w:r>
-        <w:rPr>
-          <w:lang w:val="en-US"/>
-        </w:rPr>
-        <w:t xml:space="preserve"> maybe you can plant a bug </w:t>
+        <w:t>Poison</w:t>
+      </w:r>
+      <w:r>
+        <w:rPr>
+          <w:lang w:val="en-US"/>
+        </w:rPr>
+        <w:t xml:space="preserve"> do as a silk type?</w:t>
+      </w:r>
+    </w:p>
+    <w:p>
+      <w:pPr>
+        <w:rPr>
+          <w:lang w:val="en-US"/>
+        </w:rPr>
+      </w:pPr>
+    </w:p>
+    <w:p>
+      <w:pPr>
+        <w:rPr>
+          <w:lang w:val="en-US"/>
+        </w:rPr>
+      </w:pPr>
+      <w:r>
+        <w:rPr>
+          <w:b/>
+          <w:bCs/>
+          <w:lang w:val="en-US"/>
+        </w:rPr>
+        <w:t>IDEA (“Bugging”):</w:t>
+      </w:r>
+      <w:r>
+        <w:rPr>
+          <w:lang w:val="en-US"/>
+        </w:rPr>
+        <w:t xml:space="preserve"> Somehow, you can plant an </w:t>
       </w:r>
       <w:r>
         <w:rPr>
@@ -9977,49 +10055,35 @@
           <w:iCs/>
           <w:lang w:val="en-US"/>
         </w:rPr>
-        <w:t>on</w:t>
-      </w:r>
-      <w:r>
-        <w:rPr>
-          <w:lang w:val="en-US"/>
-        </w:rPr>
-        <w:t xml:space="preserve"> another player. So anytime they eat something, some % of that goes to you.</w:t>
-      </w:r>
-    </w:p>
-    <w:p>
-      <w:pPr>
-        <w:rPr>
-          <w:lang w:val="en-US"/>
-        </w:rPr>
-      </w:pPr>
-    </w:p>
-    <w:p>
-      <w:pPr>
-        <w:rPr>
-          <w:lang w:val="en-US"/>
-        </w:rPr>
-      </w:pPr>
-      <w:r>
-        <w:rPr>
-          <w:b/>
-          <w:bCs/>
-          <w:lang w:val="en-US"/>
-        </w:rPr>
-        <w:t>IDEA:</w:t>
-      </w:r>
-      <w:r>
-        <w:rPr>
-          <w:b/>
-          <w:bCs/>
-          <w:lang w:val="en-US"/>
-        </w:rPr>
-        <w:t xml:space="preserve"> </w:t>
-      </w:r>
-      <w:r>
-        <w:rPr>
-          <w:lang w:val="en-US"/>
-        </w:rPr>
-        <w:t xml:space="preserve">Something more directly related to your </w:t>
+        <w:t>egg</w:t>
+      </w:r>
+      <w:r>
+        <w:rPr>
+          <w:lang w:val="en-US"/>
+        </w:rPr>
+        <w:t xml:space="preserve"> in someone else’s home base, and steal 1 point every time someone delivers.</w:t>
+      </w:r>
+    </w:p>
+    <w:p>
+      <w:pPr>
+        <w:ind w:left="708"/>
+        <w:rPr>
+          <w:lang w:val="en-US"/>
+        </w:rPr>
+      </w:pPr>
+      <w:r>
+        <w:rPr>
+          <w:b/>
+          <w:bCs/>
+          <w:lang w:val="en-US"/>
+        </w:rPr>
+        <w:t>Continuing on that idea:</w:t>
+      </w:r>
+      <w:r>
+        <w:rPr>
+          <w:lang w:val="en-US"/>
+        </w:rPr>
+        <w:t xml:space="preserve"> maybe you can plant a bug </w:t>
       </w:r>
       <w:r>
         <w:rPr>
@@ -10027,14 +10091,21 @@
           <w:iCs/>
           <w:lang w:val="en-US"/>
         </w:rPr>
-        <w:t>point total</w:t>
-      </w:r>
-      <w:r>
-        <w:rPr>
-          <w:lang w:val="en-US"/>
-        </w:rPr>
-        <w:t xml:space="preserve"> =&gt; you need at least X points to enter, the more points you have the faster you move, etc.</w:t>
-      </w:r>
+        <w:t>on</w:t>
+      </w:r>
+      <w:r>
+        <w:rPr>
+          <w:lang w:val="en-US"/>
+        </w:rPr>
+        <w:t xml:space="preserve"> another player. So anytime they eat something, some % of that goes to you.</w:t>
+      </w:r>
+    </w:p>
+    <w:p>
+      <w:pPr>
+        <w:rPr>
+          <w:lang w:val="en-US"/>
+        </w:rPr>
+      </w:pPr>
     </w:p>
     <w:p>
       <w:pPr>
@@ -10052,65 +10123,17 @@
       </w:r>
       <w:r>
         <w:rPr>
-          <w:lang w:val="en-US"/>
-        </w:rPr>
-        <w:t xml:space="preserve"> A “hidden” or “joker” type =&gt; you only know what you (randomly) get, when you enter/use it.</w:t>
-      </w:r>
-    </w:p>
-    <w:p>
-      <w:pPr>
-        <w:rPr>
-          <w:lang w:val="en-US"/>
-        </w:rPr>
-      </w:pPr>
-    </w:p>
-    <w:p>
-      <w:pPr>
-        <w:rPr>
-          <w:lang w:val="en-US"/>
-        </w:rPr>
-      </w:pPr>
-      <w:r>
-        <w:rPr>
-          <w:b/>
-          <w:bCs/>
-          <w:lang w:val="en-US"/>
-        </w:rPr>
-        <w:t>IDEA:</w:t>
-      </w:r>
-      <w:r>
-        <w:rPr>
-          <w:lang w:val="en-US"/>
-        </w:rPr>
-        <w:t xml:space="preserve"> Something with eggs or babies. If you’re big enough, you can lay an egg (which drains your points). The egg must be protected until it hatches. Hatch X eggs to win.</w:t>
-      </w:r>
-    </w:p>
-    <w:p>
-      <w:pPr>
-        <w:rPr>
-          <w:lang w:val="en-US"/>
-        </w:rPr>
-      </w:pPr>
-    </w:p>
-    <w:p>
-      <w:pPr>
-        <w:rPr>
-          <w:lang w:val="en-US"/>
-        </w:rPr>
-      </w:pPr>
-      <w:r>
-        <w:rPr>
-          <w:b/>
-          <w:bCs/>
-          <w:lang w:val="en-US"/>
-        </w:rPr>
-        <w:t>IDEA:</w:t>
-      </w:r>
-      <w:r>
-        <w:rPr>
-          <w:lang w:val="en-US"/>
-        </w:rPr>
-        <w:t xml:space="preserve"> Something with an </w:t>
+          <w:b/>
+          <w:bCs/>
+          <w:lang w:val="en-US"/>
+        </w:rPr>
+        <w:t xml:space="preserve"> </w:t>
+      </w:r>
+      <w:r>
+        <w:rPr>
+          <w:lang w:val="en-US"/>
+        </w:rPr>
+        <w:t xml:space="preserve">Something more directly related to your </w:t>
       </w:r>
       <w:r>
         <w:rPr>
@@ -10118,35 +10141,14 @@
           <w:iCs/>
           <w:lang w:val="en-US"/>
         </w:rPr>
-        <w:t>actual attack</w:t>
-      </w:r>
-      <w:r>
-        <w:rPr>
-          <w:lang w:val="en-US"/>
-        </w:rPr>
-        <w:t xml:space="preserve"> against predators? (Like, if you try to eat it from the back, it will/might sting you. Or, once in a while, it just shoots something.)</w:t>
-      </w:r>
-    </w:p>
-    <w:p>
-      <w:pPr>
-        <w:ind w:left="708"/>
-        <w:rPr>
-          <w:lang w:val="en-US"/>
-        </w:rPr>
-      </w:pPr>
-      <w:r>
-        <w:rPr>
-          <w:lang w:val="en-US"/>
-        </w:rPr>
-        <w:t>The only problem is that this adds loads of complexity and exceptions. If I can find bugs with clear “attacks”, which still 100% follow the handful of rules in the game, it’d be great.</w:t>
-      </w:r>
-    </w:p>
-    <w:p>
-      <w:pPr>
-        <w:rPr>
-          <w:lang w:val="en-US"/>
-        </w:rPr>
-      </w:pPr>
+        <w:t>point total</w:t>
+      </w:r>
+      <w:r>
+        <w:rPr>
+          <w:lang w:val="en-US"/>
+        </w:rPr>
+        <w:t xml:space="preserve"> =&gt; you need at least X points to enter, the more points you have the faster you move, etc.</w:t>
+      </w:r>
     </w:p>
     <w:p>
       <w:pPr>
@@ -10166,21 +10168,7 @@
         <w:rPr>
           <w:lang w:val="en-US"/>
         </w:rPr>
-        <w:t xml:space="preserve"> Something that, once in a while, </w:t>
-      </w:r>
-      <w:r>
-        <w:rPr>
-          <w:b/>
-          <w:bCs/>
-          <w:lang w:val="en-US"/>
-        </w:rPr>
-        <w:t>blows up in size</w:t>
-      </w:r>
-      <w:r>
-        <w:rPr>
-          <w:lang w:val="en-US"/>
-        </w:rPr>
-        <w:t xml:space="preserve"> (gets +5 or +10 points) and starts chasing everyone around them for a few seconds.</w:t>
+        <w:t xml:space="preserve"> A “hidden” or “joker” type =&gt; you only know what you (randomly) get, when you enter/use it.</w:t>
       </w:r>
     </w:p>
     <w:p>
@@ -10208,29 +10196,35 @@
         <w:rPr>
           <w:lang w:val="en-US"/>
         </w:rPr>
-        <w:t xml:space="preserve"> The bumper =&gt; your body becomes solid, so that when you walk into another entity (without any eating occurring), you literally bump them away.</w:t>
-      </w:r>
-    </w:p>
-    <w:p>
-      <w:pPr>
-        <w:ind w:left="708"/>
-        <w:rPr>
-          <w:lang w:val="en-US"/>
-        </w:rPr>
-      </w:pPr>
-      <w:r>
-        <w:rPr>
-          <w:b/>
-          <w:bCs/>
-          <w:lang w:val="en-US"/>
-        </w:rPr>
-        <w:t>Continuing on that idea</w:t>
-      </w:r>
-      <w:r>
-        <w:rPr>
-          <w:lang w:val="en-US"/>
-        </w:rPr>
-        <w:t xml:space="preserve"> =&gt; the glue =&gt; bumping into a bug will stick it to you, so you can drag it to somewhere else where you </w:t>
+        <w:t xml:space="preserve"> Something with eggs or babies. If you’re big enough, you can lay an egg (which drains your points). The egg must be protected until it hatches. Hatch X eggs to win.</w:t>
+      </w:r>
+    </w:p>
+    <w:p>
+      <w:pPr>
+        <w:rPr>
+          <w:lang w:val="en-US"/>
+        </w:rPr>
+      </w:pPr>
+    </w:p>
+    <w:p>
+      <w:pPr>
+        <w:rPr>
+          <w:lang w:val="en-US"/>
+        </w:rPr>
+      </w:pPr>
+      <w:r>
+        <w:rPr>
+          <w:b/>
+          <w:bCs/>
+          <w:lang w:val="en-US"/>
+        </w:rPr>
+        <w:t>IDEA:</w:t>
+      </w:r>
+      <w:r>
+        <w:rPr>
+          <w:lang w:val="en-US"/>
+        </w:rPr>
+        <w:t xml:space="preserve"> Something with an </w:t>
       </w:r>
       <w:r>
         <w:rPr>
@@ -10238,7 +10232,119 @@
           <w:iCs/>
           <w:lang w:val="en-US"/>
         </w:rPr>
-        <w:t>c</w:t>
+        <w:t>actual attack</w:t>
+      </w:r>
+      <w:r>
+        <w:rPr>
+          <w:lang w:val="en-US"/>
+        </w:rPr>
+        <w:t xml:space="preserve"> against predators? (Like, if you try to eat it from the back, it will/might sting you. Or, once in a while, it just shoots something.)</w:t>
+      </w:r>
+    </w:p>
+    <w:p>
+      <w:pPr>
+        <w:ind w:left="708"/>
+        <w:rPr>
+          <w:lang w:val="en-US"/>
+        </w:rPr>
+      </w:pPr>
+      <w:r>
+        <w:rPr>
+          <w:lang w:val="en-US"/>
+        </w:rPr>
+        <w:t>The only problem is that this adds loads of complexity and exceptions. If I can find bugs with clear “attacks”, which still 100% follow the handful of rules in the game, it’d be great.</w:t>
+      </w:r>
+    </w:p>
+    <w:p>
+      <w:pPr>
+        <w:rPr>
+          <w:lang w:val="en-US"/>
+        </w:rPr>
+      </w:pPr>
+    </w:p>
+    <w:p>
+      <w:pPr>
+        <w:rPr>
+          <w:lang w:val="en-US"/>
+        </w:rPr>
+      </w:pPr>
+      <w:r>
+        <w:rPr>
+          <w:b/>
+          <w:bCs/>
+          <w:lang w:val="en-US"/>
+        </w:rPr>
+        <w:t>IDEA:</w:t>
+      </w:r>
+      <w:r>
+        <w:rPr>
+          <w:lang w:val="en-US"/>
+        </w:rPr>
+        <w:t xml:space="preserve"> Something that, once in a while, </w:t>
+      </w:r>
+      <w:r>
+        <w:rPr>
+          <w:b/>
+          <w:bCs/>
+          <w:lang w:val="en-US"/>
+        </w:rPr>
+        <w:t>blows up in size</w:t>
+      </w:r>
+      <w:r>
+        <w:rPr>
+          <w:lang w:val="en-US"/>
+        </w:rPr>
+        <w:t xml:space="preserve"> (gets +5 or +10 points) and starts chasing everyone around them for a few seconds.</w:t>
+      </w:r>
+    </w:p>
+    <w:p>
+      <w:pPr>
+        <w:rPr>
+          <w:lang w:val="en-US"/>
+        </w:rPr>
+      </w:pPr>
+    </w:p>
+    <w:p>
+      <w:pPr>
+        <w:rPr>
+          <w:lang w:val="en-US"/>
+        </w:rPr>
+      </w:pPr>
+      <w:r>
+        <w:rPr>
+          <w:b/>
+          <w:bCs/>
+          <w:lang w:val="en-US"/>
+        </w:rPr>
+        <w:t>IDEA:</w:t>
+      </w:r>
+      <w:r>
+        <w:rPr>
+          <w:lang w:val="en-US"/>
+        </w:rPr>
+        <w:t xml:space="preserve"> The bumper =&gt; your body becomes solid, so that when you walk into another entity (without any eating occurring), you literally bump them away.</w:t>
+      </w:r>
+    </w:p>
+    <w:p>
+      <w:pPr>
+        <w:ind w:left="708"/>
+        <w:rPr>
+          <w:lang w:val="en-US"/>
+        </w:rPr>
+      </w:pPr>
+      <w:r>
+        <w:rPr>
+          <w:b/>
+          <w:bCs/>
+          <w:lang w:val="en-US"/>
+        </w:rPr>
+        <w:t>Continuing on that idea</w:t>
+      </w:r>
+      <w:r>
+        <w:rPr>
+          <w:lang w:val="en-US"/>
+        </w:rPr>
+        <w:t xml:space="preserve"> =&gt; the glue =&gt; bumping into a bug will stick it to you, so you can drag it to somewhere else where you </w:t>
       </w:r>
       <w:r>
         <w:rPr>
@@ -10246,6 +10352,14 @@
           <w:iCs/>
           <w:lang w:val="en-US"/>
         </w:rPr>
+        <w:t>c</w:t>
+      </w:r>
+      <w:r>
+        <w:rPr>
+          <w:i/>
+          <w:iCs/>
+          <w:lang w:val="en-US"/>
+        </w:rPr>
         <w:t>an</w:t>
       </w:r>
       <w:r>
@@ -10307,7 +10421,31 @@
         <w:rPr>
           <w:lang w:val="en-US"/>
         </w:rPr>
-        <w:t xml:space="preserve">Properly reset </w:t>
+        <w:t>More widely apply flee/chase behavior to bugs.</w:t>
+      </w:r>
+      <w:r>
+        <w:rPr>
+          <w:lang w:val="en-US"/>
+        </w:rPr>
+        <w:t xml:space="preserve"> (Make more intelligent? Don’t see an easy way though … or we’d need to PATHFIND over the web.)</w:t>
+      </w:r>
+    </w:p>
+    <w:p>
+      <w:pPr>
+        <w:pStyle w:val="ListParagraph"/>
+        <w:numPr>
+          <w:ilvl w:val="0"/>
+          <w:numId w:val="25"/>
+        </w:numPr>
+        <w:rPr>
+          <w:lang w:val="en-US"/>
+        </w:rPr>
+      </w:pPr>
+      <w:r>
+        <w:rPr>
+          <w:lang w:val="en-US"/>
+        </w:rPr>
+        <w:t xml:space="preserve">Add </w:t>
       </w:r>
       <w:r>
         <w:rPr>
@@ -10315,13 +10453,25 @@
           <w:iCs/>
           <w:lang w:val="en-US"/>
         </w:rPr>
-        <w:t>legs</w:t>
-      </w:r>
-      <w:r>
-        <w:rPr>
-          <w:lang w:val="en-US"/>
-        </w:rPr>
-        <w:t xml:space="preserve"> whenever we make a big jump/teleport. (Initialize legs at resting pos, check when we teleport.)</w:t>
+        <w:t>wings</w:t>
+      </w:r>
+      <w:r>
+        <w:rPr>
+          <w:lang w:val="en-US"/>
+        </w:rPr>
+        <w:t xml:space="preserve"> to flying players. (Use the normal wing system</w:t>
+      </w:r>
+      <w:r>
+        <w:rPr>
+          <w:lang w:val="en-US"/>
+        </w:rPr>
+        <w:t xml:space="preserve">: create wing sprite, add into scene, add into GlobalDict. </w:t>
+      </w:r>
+      <w:r>
+        <w:rPr>
+          <w:lang w:val="en-US"/>
+        </w:rPr>
+        <w:t>Add extra property “hide_wings_when_landed”)</w:t>
       </w:r>
     </w:p>
     <w:p>
@@ -10339,7 +10489,19 @@
         <w:rPr>
           <w:lang w:val="en-US"/>
         </w:rPr>
-        <w:t xml:space="preserve">Properly show your current powerup (in </w:t>
+        <w:t>Question: what if someone</w:t>
+      </w:r>
+      <w:r>
+        <w:rPr>
+          <w:lang w:val="en-US"/>
+        </w:rPr>
+        <w:t xml:space="preserve"> (a player)</w:t>
+      </w:r>
+      <w:r>
+        <w:rPr>
+          <w:lang w:val="en-US"/>
+        </w:rPr>
+        <w:t xml:space="preserve"> is eaten </w:t>
       </w:r>
       <w:r>
         <w:rPr>
@@ -10347,31 +10509,19 @@
           <w:iCs/>
           <w:lang w:val="en-US"/>
         </w:rPr>
-        <w:t>front</w:t>
-      </w:r>
-      <w:r>
-        <w:rPr>
-          <w:lang w:val="en-US"/>
-        </w:rPr>
-        <w:t xml:space="preserve"> of body) + animate when it’s about t</w:t>
-      </w:r>
-      <w:r>
-        <w:rPr>
-          <w:lang w:val="en-US"/>
-        </w:rPr>
-        <w:t>o</w:t>
-      </w:r>
-      <w:r>
-        <w:rPr>
-          <w:lang w:val="en-US"/>
-        </w:rPr>
-        <w:t xml:space="preserve"> wear </w:t>
-      </w:r>
-      <w:r>
-        <w:rPr>
-          <w:lang w:val="en-US"/>
-        </w:rPr>
-        <w:t>out</w:t>
+        <w:t>mid-jump</w:t>
+      </w:r>
+      <w:r>
+        <w:rPr>
+          <w:lang w:val="en-US"/>
+        </w:rPr>
+        <w:t>?</w:t>
+      </w:r>
+      <w:r>
+        <w:rPr>
+          <w:lang w:val="en-US"/>
+        </w:rPr>
+        <w:t xml:space="preserve"> Does it handle that correctly?</w:t>
       </w:r>
     </w:p>
     <w:p>
@@ -10387,27 +10537,55 @@
       </w:pPr>
       <w:r>
         <w:rPr>
-          <w:lang w:val="en-US"/>
-        </w:rPr>
-        <w:t>Hornet shouldn’t chase bugs that are already poisoned</w:t>
-      </w:r>
-      <w:r>
-        <w:rPr>
-          <w:lang w:val="en-US"/>
-        </w:rPr>
-        <w:t xml:space="preserve"> =&gt; general: poisoned bugs shouldn’t chase </w:t>
-      </w:r>
-      <w:r>
-        <w:rPr>
-          <w:lang w:val="en-US"/>
-        </w:rPr>
-        <w:t xml:space="preserve">the already </w:t>
-      </w:r>
-      <w:r>
-        <w:rPr>
-          <w:lang w:val="en-US"/>
-        </w:rPr>
-        <w:t>poisoned</w:t>
+          <w:b/>
+          <w:bCs/>
+          <w:lang w:val="en-US"/>
+        </w:rPr>
+        <w:t>Bug:</w:t>
+      </w:r>
+      <w:r>
+        <w:rPr>
+          <w:lang w:val="en-US"/>
+        </w:rPr>
+        <w:t xml:space="preserve"> sometimes the powerup opacity isn’t properly reset. (And I’m not sure if powerup duration is properly handled when you grab a powerup </w:t>
+      </w:r>
+      <w:r>
+        <w:rPr>
+          <w:i/>
+          <w:iCs/>
+          <w:lang w:val="en-US"/>
+        </w:rPr>
+        <w:t>which you already had</w:t>
+      </w:r>
+      <w:r>
+        <w:rPr>
+          <w:lang w:val="en-US"/>
+        </w:rPr>
+        <w:t>.)</w:t>
+      </w:r>
+    </w:p>
+    <w:p>
+      <w:pPr>
+        <w:rPr>
+          <w:b/>
+          <w:bCs/>
+          <w:lang w:val="en-US"/>
+        </w:rPr>
+      </w:pPr>
+    </w:p>
+    <w:p>
+      <w:pPr>
+        <w:rPr>
+          <w:lang w:val="en-US"/>
+        </w:rPr>
+      </w:pPr>
+      <w:r>
+        <w:rPr>
+          <w:b/>
+          <w:bCs/>
+          <w:lang w:val="en-US"/>
+        </w:rPr>
+        <w:t>Visuals:</w:t>
       </w:r>
     </w:p>
     <w:p>
@@ -10425,55 +10603,41 @@
         <w:rPr>
           <w:lang w:val="en-US"/>
         </w:rPr>
-        <w:t xml:space="preserve">Bug: a locust somehow received the “fly” specialty?? (Because </w:t>
-      </w:r>
-      <w:r>
-        <w:rPr>
-          <w:lang w:val="en-US"/>
-        </w:rPr>
-        <w:t xml:space="preserve">a </w:t>
-      </w:r>
-      <w:r>
-        <w:rPr>
-          <w:lang w:val="en-US"/>
-        </w:rPr>
-        <w:t>fly painted the terrain just before they tried to jump</w:t>
-      </w:r>
-      <w:r>
-        <w:rPr>
-          <w:lang w:val="en-US"/>
-        </w:rPr>
-        <w:t>, causing that jump to initiate a flight instead</w:t>
-      </w:r>
-      <w:r>
-        <w:rPr>
-          <w:lang w:val="en-US"/>
-        </w:rPr>
-        <w:t>.)</w:t>
-      </w:r>
-    </w:p>
-    <w:p>
-      <w:pPr>
-        <w:rPr>
-          <w:b/>
-          <w:bCs/>
-          <w:lang w:val="en-US"/>
-        </w:rPr>
-      </w:pPr>
-    </w:p>
-    <w:p>
-      <w:pPr>
-        <w:rPr>
-          <w:lang w:val="en-US"/>
-        </w:rPr>
-      </w:pPr>
-      <w:r>
-        <w:rPr>
-          <w:b/>
-          <w:bCs/>
-          <w:lang w:val="en-US"/>
-        </w:rPr>
-        <w:t>Visuals:</w:t>
+        <w:t xml:space="preserve">Create clear visual for something being </w:t>
+      </w:r>
+      <w:r>
+        <w:rPr>
+          <w:i/>
+          <w:iCs/>
+          <w:lang w:val="en-US"/>
+        </w:rPr>
+        <w:t>incapacitated</w:t>
+      </w:r>
+      <w:r>
+        <w:rPr>
+          <w:lang w:val="en-US"/>
+        </w:rPr>
+        <w:t>.</w:t>
+      </w:r>
+      <w:r>
+        <w:rPr>
+          <w:lang w:val="en-US"/>
+        </w:rPr>
+        <w:t xml:space="preserve"> (+ Give feedback, especially on </w:t>
+      </w:r>
+      <w:r>
+        <w:rPr>
+          <w:i/>
+          <w:iCs/>
+          <w:lang w:val="en-US"/>
+        </w:rPr>
+        <w:t>players</w:t>
+      </w:r>
+      <w:r>
+        <w:rPr>
+          <w:lang w:val="en-US"/>
+        </w:rPr>
+        <w:t xml:space="preserve"> to whom this happens.)</w:t>
       </w:r>
     </w:p>
     <w:p>
@@ -10491,7 +10655,87 @@
         <w:rPr>
           <w:lang w:val="en-US"/>
         </w:rPr>
-        <w:t xml:space="preserve">Create clear visual for something being </w:t>
+        <w:t>Home bases:</w:t>
+      </w:r>
+    </w:p>
+    <w:p>
+      <w:pPr>
+        <w:pStyle w:val="ListParagraph"/>
+        <w:numPr>
+          <w:ilvl w:val="1"/>
+          <w:numId w:val="25"/>
+        </w:numPr>
+        <w:rPr>
+          <w:lang w:val="en-US"/>
+        </w:rPr>
+      </w:pPr>
+      <w:r>
+        <w:rPr>
+          <w:lang w:val="en-US"/>
+        </w:rPr>
+        <w:t>Add some flair around the edges to make it look like an actual cozy home.</w:t>
+      </w:r>
+      <w:r>
+        <w:rPr>
+          <w:lang w:val="en-US"/>
+        </w:rPr>
+        <w:t xml:space="preserve"> (Some leaves, some extra (tiny) spider web, some texture/gradient near the edges.)</w:t>
+      </w:r>
+    </w:p>
+    <w:p>
+      <w:pPr>
+        <w:pStyle w:val="ListParagraph"/>
+        <w:numPr>
+          <w:ilvl w:val="1"/>
+          <w:numId w:val="25"/>
+        </w:numPr>
+        <w:rPr>
+          <w:lang w:val="en-US"/>
+        </w:rPr>
+      </w:pPr>
+      <w:r>
+        <w:rPr>
+          <w:b/>
+          <w:bCs/>
+          <w:lang w:val="en-US"/>
+        </w:rPr>
+        <w:t xml:space="preserve">Optional: </w:t>
+      </w:r>
+      <w:r>
+        <w:rPr>
+          <w:lang w:val="en-US"/>
+        </w:rPr>
+        <w:t xml:space="preserve">Prevent computer entities from visiting your home base?? (They’ll never enter an edge if the opposite side is a home base? And </w:t>
+      </w:r>
+      <w:r>
+        <w:rPr>
+          <w:lang w:val="en-US"/>
+        </w:rPr>
+        <w:t xml:space="preserve">flying ones </w:t>
+      </w:r>
+      <w:r>
+        <w:rPr>
+          <w:lang w:val="en-US"/>
+        </w:rPr>
+        <w:t>steer away from home bases?)</w:t>
+      </w:r>
+    </w:p>
+    <w:p>
+      <w:pPr>
+        <w:pStyle w:val="ListParagraph"/>
+        <w:numPr>
+          <w:ilvl w:val="0"/>
+          <w:numId w:val="25"/>
+        </w:numPr>
+        <w:rPr>
+          <w:lang w:val="en-US"/>
+        </w:rPr>
+      </w:pPr>
+      <w:r>
+        <w:rPr>
+          <w:lang w:val="en-US"/>
+        </w:rPr>
+        <w:t xml:space="preserve">Add </w:t>
       </w:r>
       <w:r>
         <w:rPr>
@@ -10499,19 +10743,105 @@
           <w:iCs/>
           <w:lang w:val="en-US"/>
         </w:rPr>
-        <w:t>incapacitated</w:t>
-      </w:r>
-      <w:r>
-        <w:rPr>
-          <w:lang w:val="en-US"/>
-        </w:rPr>
-        <w:t>.</w:t>
-      </w:r>
-      <w:r>
-        <w:rPr>
-          <w:lang w:val="en-US"/>
-        </w:rPr>
-        <w:t xml:space="preserve"> (+ Give feedback, especially on </w:t>
+        <w:t>shadows</w:t>
+      </w:r>
+      <w:r>
+        <w:rPr>
+          <w:lang w:val="en-US"/>
+        </w:rPr>
+        <w:t xml:space="preserve"> underneath the web?</w:t>
+      </w:r>
+    </w:p>
+    <w:p>
+      <w:pPr>
+        <w:pStyle w:val="ListParagraph"/>
+        <w:numPr>
+          <w:ilvl w:val="0"/>
+          <w:numId w:val="25"/>
+        </w:numPr>
+        <w:rPr>
+          <w:lang w:val="en-US"/>
+        </w:rPr>
+      </w:pPr>
+      <w:r>
+        <w:rPr>
+          <w:lang w:val="en-US"/>
+        </w:rPr>
+        <w:t>Create some basic arenas, so I have an idea how the</w:t>
+      </w:r>
+      <w:r>
+        <w:rPr>
+          <w:lang w:val="en-US"/>
+        </w:rPr>
+        <w:t xml:space="preserve"> final</w:t>
+      </w:r>
+      <w:r>
+        <w:rPr>
+          <w:lang w:val="en-US"/>
+        </w:rPr>
+        <w:t xml:space="preserve"> game looks</w:t>
+      </w:r>
+      <w:r>
+        <w:rPr>
+          <w:lang w:val="en-US"/>
+        </w:rPr>
+        <w:t xml:space="preserve"> =&gt; especially the Window (sill) Arena.</w:t>
+      </w:r>
+    </w:p>
+    <w:p>
+      <w:pPr>
+        <w:rPr>
+          <w:lang w:val="en-US"/>
+        </w:rPr>
+      </w:pPr>
+    </w:p>
+    <w:p>
+      <w:pPr>
+        <w:rPr>
+          <w:lang w:val="en-US"/>
+        </w:rPr>
+      </w:pPr>
+      <w:r>
+        <w:rPr>
+          <w:b/>
+          <w:bCs/>
+          <w:lang w:val="en-US"/>
+        </w:rPr>
+        <w:t>Gameplay</w:t>
+      </w:r>
+      <w:r>
+        <w:rPr>
+          <w:b/>
+          <w:bCs/>
+          <w:lang w:val="en-US"/>
+        </w:rPr>
+        <w:t xml:space="preserve"> fixes (in case the “getting stuck in any owned edge” doesn’t work)</w:t>
+      </w:r>
+      <w:r>
+        <w:rPr>
+          <w:b/>
+          <w:bCs/>
+          <w:lang w:val="en-US"/>
+        </w:rPr>
+        <w:t>:</w:t>
+      </w:r>
+    </w:p>
+    <w:p>
+      <w:pPr>
+        <w:pStyle w:val="ListParagraph"/>
+        <w:numPr>
+          <w:ilvl w:val="0"/>
+          <w:numId w:val="36"/>
+        </w:numPr>
+        <w:rPr>
+          <w:lang w:val="en-US"/>
+        </w:rPr>
+      </w:pPr>
+      <w:r>
+        <w:rPr>
+          <w:lang w:val="en-US"/>
+        </w:rPr>
+        <w:t xml:space="preserve">Obviously … if a computer bug becomes 9 points, they can never be eaten! (Only through special ways, such as destroying their edge or using the </w:t>
       </w:r>
       <w:r>
         <w:rPr>
@@ -10519,31 +10849,73 @@
           <w:iCs/>
           <w:lang w:val="en-US"/>
         </w:rPr>
-        <w:t>players</w:t>
-      </w:r>
-      <w:r>
-        <w:rPr>
-          <w:lang w:val="en-US"/>
-        </w:rPr>
-        <w:t xml:space="preserve"> to whom this happens.)</w:t>
-      </w:r>
-    </w:p>
-    <w:p>
-      <w:pPr>
-        <w:pStyle w:val="ListParagraph"/>
-        <w:numPr>
-          <w:ilvl w:val="0"/>
-          <w:numId w:val="25"/>
-        </w:numPr>
-        <w:rPr>
-          <w:lang w:val="en-US"/>
-        </w:rPr>
-      </w:pPr>
-      <w:r>
-        <w:rPr>
-          <w:lang w:val="en-US"/>
-        </w:rPr>
-        <w:t xml:space="preserve">Only show </w:t>
+        <w:t>hungry</w:t>
+      </w:r>
+      <w:r>
+        <w:rPr>
+          <w:lang w:val="en-US"/>
+        </w:rPr>
+        <w:t xml:space="preserve"> powerup. Which might not even be in the game.)</w:t>
+      </w:r>
+    </w:p>
+    <w:p>
+      <w:pPr>
+        <w:pStyle w:val="ListParagraph"/>
+        <w:numPr>
+          <w:ilvl w:val="1"/>
+          <w:numId w:val="36"/>
+        </w:numPr>
+        <w:rPr>
+          <w:lang w:val="en-US"/>
+        </w:rPr>
+      </w:pPr>
+      <w:r>
+        <w:rPr>
+          <w:lang w:val="en-US"/>
+        </w:rPr>
+        <w:t>Cap computer at 9, players at 19?</w:t>
+      </w:r>
+    </w:p>
+    <w:p>
+      <w:pPr>
+        <w:pStyle w:val="ListParagraph"/>
+        <w:numPr>
+          <w:ilvl w:val="1"/>
+          <w:numId w:val="36"/>
+        </w:numPr>
+        <w:rPr>
+          <w:lang w:val="en-US"/>
+        </w:rPr>
+      </w:pPr>
+      <w:r>
+        <w:rPr>
+          <w:lang w:val="en-US"/>
+        </w:rPr>
+        <w:t>=&gt; If no larva are on-screen, always spawn a new one?</w:t>
+      </w:r>
+      <w:r>
+        <w:rPr>
+          <w:lang w:val="en-US"/>
+        </w:rPr>
+        <w:t xml:space="preserve"> (If players exist with few points?)</w:t>
+      </w:r>
+    </w:p>
+    <w:p>
+      <w:pPr>
+        <w:pStyle w:val="ListParagraph"/>
+        <w:numPr>
+          <w:ilvl w:val="1"/>
+          <w:numId w:val="36"/>
+        </w:numPr>
+        <w:rPr>
+          <w:lang w:val="en-US"/>
+        </w:rPr>
+      </w:pPr>
+      <w:r>
+        <w:rPr>
+          <w:lang w:val="en-US"/>
+        </w:rPr>
+        <w:t xml:space="preserve">Or, maybe, the terrain for edges around a home base are </w:t>
       </w:r>
       <w:r>
         <w:rPr>
@@ -10551,13 +10923,99 @@
           <w:iCs/>
           <w:lang w:val="en-US"/>
         </w:rPr>
-        <w:t>powerup</w:t>
-      </w:r>
-      <w:r>
-        <w:rPr>
-          <w:lang w:val="en-US"/>
-        </w:rPr>
-        <w:t xml:space="preserve"> and </w:t>
+        <w:t>fixed</w:t>
+      </w:r>
+      <w:r>
+        <w:rPr>
+          <w:lang w:val="en-US"/>
+        </w:rPr>
+        <w:t>? They are always “free jump”, “shield”, etc.</w:t>
+      </w:r>
+    </w:p>
+    <w:p>
+      <w:pPr>
+        <w:pStyle w:val="ListParagraph"/>
+        <w:numPr>
+          <w:ilvl w:val="1"/>
+          <w:numId w:val="36"/>
+        </w:numPr>
+        <w:rPr>
+          <w:lang w:val="en-US"/>
+        </w:rPr>
+      </w:pPr>
+      <w:r>
+        <w:rPr>
+          <w:b/>
+          <w:bCs/>
+          <w:lang w:val="en-US"/>
+        </w:rPr>
+        <w:t>Yup, this is just too hard</w:t>
+      </w:r>
+      <w:r>
+        <w:rPr>
+          <w:lang w:val="en-US"/>
+        </w:rPr>
+        <w:t>. Also because entities can easily grow.</w:t>
+      </w:r>
+    </w:p>
+    <w:p>
+      <w:pPr>
+        <w:rPr>
+          <w:b/>
+          <w:bCs/>
+          <w:lang w:val="en-US"/>
+        </w:rPr>
+      </w:pPr>
+    </w:p>
+    <w:p>
+      <w:pPr>
+        <w:rPr>
+          <w:lang w:val="en-US"/>
+        </w:rPr>
+      </w:pPr>
+      <w:r>
+        <w:rPr>
+          <w:b/>
+          <w:bCs/>
+          <w:lang w:val="en-US"/>
+        </w:rPr>
+        <w:t>IDEA:</w:t>
+      </w:r>
+      <w:r>
+        <w:rPr>
+          <w:lang w:val="en-US"/>
+        </w:rPr>
+        <w:t xml:space="preserve"> If you’re stuck, but the owner wears off … get unstuck again?</w:t>
+      </w:r>
+    </w:p>
+    <w:p>
+      <w:pPr>
+        <w:rPr>
+          <w:b/>
+          <w:bCs/>
+          <w:lang w:val="en-US"/>
+        </w:rPr>
+      </w:pPr>
+    </w:p>
+    <w:p>
+      <w:pPr>
+        <w:rPr>
+          <w:lang w:val="en-US"/>
+        </w:rPr>
+      </w:pPr>
+      <w:r>
+        <w:rPr>
+          <w:b/>
+          <w:bCs/>
+          <w:lang w:val="en-US"/>
+        </w:rPr>
+        <w:t>IDEA:</w:t>
+      </w:r>
+      <w:r>
+        <w:rPr>
+          <w:lang w:val="en-US"/>
+        </w:rPr>
+        <w:t xml:space="preserve"> Extend trails to </w:t>
       </w:r>
       <w:r>
         <w:rPr>
@@ -10571,43 +11029,39 @@
         <w:rPr>
           <w:lang w:val="en-US"/>
         </w:rPr>
-        <w:t xml:space="preserve"> on bugs when a player is nearby?</w:t>
-      </w:r>
-    </w:p>
-    <w:p>
-      <w:pPr>
-        <w:pStyle w:val="ListParagraph"/>
-        <w:numPr>
-          <w:ilvl w:val="1"/>
-          <w:numId w:val="25"/>
-        </w:numPr>
-        <w:rPr>
-          <w:lang w:val="en-US"/>
-        </w:rPr>
-      </w:pPr>
-      <w:r>
-        <w:rPr>
-          <w:lang w:val="en-US"/>
-        </w:rPr>
-        <w:t>Make the FlyArea (which we currently just use for fleeing) a general Area</w:t>
-      </w:r>
-    </w:p>
-    <w:p>
-      <w:pPr>
-        <w:pStyle w:val="ListParagraph"/>
-        <w:numPr>
-          <w:ilvl w:val="1"/>
-          <w:numId w:val="25"/>
-        </w:numPr>
-        <w:rPr>
-          <w:lang w:val="en-US"/>
-        </w:rPr>
-      </w:pPr>
-      <w:r>
-        <w:rPr>
-          <w:lang w:val="en-US"/>
-        </w:rPr>
-        <w:t>Listen to enter/exit =&gt; use this to keep track of players nearby</w:t>
+        <w:t>? =&gt; Only add the “trampoline” trait to certain points, so that jumping from them is free?</w:t>
+      </w:r>
+    </w:p>
+    <w:p>
+      <w:pPr>
+        <w:rPr>
+          <w:b/>
+          <w:bCs/>
+          <w:lang w:val="en-US"/>
+        </w:rPr>
+      </w:pPr>
+    </w:p>
+    <w:p>
+      <w:pPr>
+        <w:rPr>
+          <w:lang w:val="en-US"/>
+        </w:rPr>
+      </w:pPr>
+      <w:r>
+        <w:rPr>
+          <w:b/>
+          <w:bCs/>
+          <w:lang w:val="en-US"/>
+        </w:rPr>
+        <w:t>B</w:t>
+      </w:r>
+      <w:r>
+        <w:rPr>
+          <w:b/>
+          <w:bCs/>
+          <w:lang w:val="en-US"/>
+        </w:rPr>
+        <w:t>ig questions/Bugs:</w:t>
       </w:r>
     </w:p>
     <w:p>
@@ -10615,107 +11069,79 @@
         <w:pStyle w:val="ListParagraph"/>
         <w:numPr>
           <w:ilvl w:val="0"/>
-          <w:numId w:val="25"/>
-        </w:numPr>
-        <w:rPr>
-          <w:lang w:val="en-US"/>
-        </w:rPr>
-      </w:pPr>
-      <w:r>
-        <w:rPr>
-          <w:lang w:val="en-US"/>
-        </w:rPr>
-        <w:t>Home bases:</w:t>
-      </w:r>
-    </w:p>
-    <w:p>
-      <w:pPr>
-        <w:pStyle w:val="ListParagraph"/>
-        <w:numPr>
-          <w:ilvl w:val="1"/>
-          <w:numId w:val="25"/>
-        </w:numPr>
-        <w:rPr>
-          <w:lang w:val="en-US"/>
-        </w:rPr>
-      </w:pPr>
-      <w:r>
-        <w:rPr>
-          <w:lang w:val="en-US"/>
-        </w:rPr>
-        <w:t>Show the colors of the players in that team</w:t>
-      </w:r>
-    </w:p>
-    <w:p>
-      <w:pPr>
-        <w:pStyle w:val="ListParagraph"/>
-        <w:numPr>
-          <w:ilvl w:val="1"/>
-          <w:numId w:val="25"/>
-        </w:numPr>
-        <w:rPr>
-          <w:lang w:val="en-US"/>
-        </w:rPr>
-      </w:pPr>
-      <w:r>
-        <w:rPr>
-          <w:lang w:val="en-US"/>
-        </w:rPr>
-        <w:t>Add some flair around the edges to make it look like an actual cozy home.</w:t>
-      </w:r>
-      <w:r>
-        <w:rPr>
-          <w:lang w:val="en-US"/>
-        </w:rPr>
-        <w:t xml:space="preserve"> (Some leaves, some extra (tiny) spider web, some texture/gradient near the edges.)</w:t>
-      </w:r>
-    </w:p>
-    <w:p>
-      <w:pPr>
-        <w:pStyle w:val="ListParagraph"/>
-        <w:numPr>
-          <w:ilvl w:val="1"/>
-          <w:numId w:val="25"/>
-        </w:numPr>
-        <w:rPr>
-          <w:lang w:val="en-US"/>
-        </w:rPr>
-      </w:pPr>
-      <w:r>
-        <w:rPr>
-          <w:lang w:val="en-US"/>
-        </w:rPr>
-        <w:t xml:space="preserve">Prevent computer entities from visiting your home base?? (They’ll never enter an edge if the opposite side is a home base? And </w:t>
-      </w:r>
-      <w:r>
-        <w:rPr>
-          <w:lang w:val="en-US"/>
-        </w:rPr>
-        <w:t xml:space="preserve">flying ones </w:t>
-      </w:r>
-      <w:r>
-        <w:rPr>
-          <w:lang w:val="en-US"/>
-        </w:rPr>
-        <w:t>steer away from home bases?)</w:t>
-      </w:r>
-    </w:p>
-    <w:p>
-      <w:pPr>
-        <w:pStyle w:val="ListParagraph"/>
-        <w:numPr>
-          <w:ilvl w:val="2"/>
-          <w:numId w:val="25"/>
-        </w:numPr>
-        <w:rPr>
-          <w:lang w:val="en-US"/>
-        </w:rPr>
-      </w:pPr>
-      <w:r>
-        <w:rPr>
-          <w:lang w:val="en-US"/>
-        </w:rPr>
-        <w:t xml:space="preserve">In fact, apply this to </w:t>
+          <w:numId w:val="19"/>
+        </w:numPr>
+        <w:rPr>
+          <w:lang w:val="en-US"/>
+        </w:rPr>
+      </w:pPr>
+      <w:r>
+        <w:rPr>
+          <w:b/>
+          <w:bCs/>
+          <w:lang w:val="en-US"/>
+        </w:rPr>
+        <w:t>Removing entities from edges</w:t>
+      </w:r>
+      <w:r>
+        <w:rPr>
+          <w:lang w:val="en-US"/>
+        </w:rPr>
+        <w:t xml:space="preserve"> (when they die) =&gt; this fails, </w:t>
+      </w:r>
+      <w:r>
+        <w:rPr>
+          <w:lang w:val="en-US"/>
+        </w:rPr>
+        <w:t>on rare occasions</w:t>
+      </w:r>
+      <w:r>
+        <w:rPr>
+          <w:lang w:val="en-US"/>
+        </w:rPr>
+        <w:t xml:space="preserve">, but I don’t know why. </w:t>
+      </w:r>
+    </w:p>
+    <w:p>
+      <w:pPr>
+        <w:pStyle w:val="ListParagraph"/>
+        <w:numPr>
+          <w:ilvl w:val="0"/>
+          <w:numId w:val="19"/>
+        </w:numPr>
+        <w:rPr>
+          <w:lang w:val="en-US"/>
+        </w:rPr>
+      </w:pPr>
+      <w:r>
+        <w:rPr>
+          <w:b/>
+          <w:bCs/>
+          <w:lang w:val="en-US"/>
+        </w:rPr>
+        <w:t>Sometimes, points</w:t>
+      </w:r>
+      <w:r>
+        <w:rPr>
+          <w:b/>
+          <w:bCs/>
+          <w:lang w:val="en-US"/>
+        </w:rPr>
+        <w:t xml:space="preserve">/edges </w:t>
+      </w:r>
+      <w:r>
+        <w:rPr>
+          <w:b/>
+          <w:bCs/>
+          <w:lang w:val="en-US"/>
+        </w:rPr>
+        <w:t>do still overlap existing edges.</w:t>
+      </w:r>
+      <w:r>
+        <w:rPr>
+          <w:lang w:val="en-US"/>
+        </w:rPr>
+        <w:t xml:space="preserve"> (If their distance </w:t>
       </w:r>
       <w:r>
         <w:rPr>
@@ -10723,39 +11149,73 @@
           <w:iCs/>
           <w:lang w:val="en-US"/>
         </w:rPr>
-        <w:t>all</w:t>
-      </w:r>
-      <w:r>
-        <w:rPr>
-          <w:lang w:val="en-US"/>
-        </w:rPr>
-        <w:t xml:space="preserve"> opposing forces, also players?</w:t>
-      </w:r>
-    </w:p>
-    <w:p>
-      <w:pPr>
-        <w:pStyle w:val="ListParagraph"/>
-        <w:numPr>
-          <w:ilvl w:val="2"/>
-          <w:numId w:val="25"/>
-        </w:numPr>
-        <w:rPr>
-          <w:lang w:val="en-US"/>
-        </w:rPr>
-      </w:pPr>
-      <w:r>
-        <w:rPr>
-          <w:b/>
-          <w:bCs/>
-          <w:lang w:val="en-US"/>
-        </w:rPr>
-        <w:t>Better idea:</w:t>
-      </w:r>
-      <w:r>
-        <w:rPr>
-          <w:lang w:val="en-US"/>
-        </w:rPr>
-        <w:t xml:space="preserve"> you are invincible in the vicinity of your home base. (So when your general Area detects your homebase, you are invincible.)</w:t>
+        <w:t>just</w:t>
+      </w:r>
+      <w:r>
+        <w:rPr>
+          <w:lang w:val="en-US"/>
+        </w:rPr>
+        <w:t xml:space="preserve"> fell short of the edge, but also wasn’t enough to snap them to it.) Fix this? (Do one pass where we collide all points with edges, then move them away if so.)</w:t>
+      </w:r>
+    </w:p>
+    <w:p>
+      <w:pPr>
+        <w:pStyle w:val="ListParagraph"/>
+        <w:numPr>
+          <w:ilvl w:val="1"/>
+          <w:numId w:val="19"/>
+        </w:numPr>
+        <w:rPr>
+          <w:lang w:val="en-US"/>
+        </w:rPr>
+      </w:pPr>
+      <w:r>
+        <w:rPr>
+          <w:lang w:val="en-US"/>
+        </w:rPr>
+        <w:t xml:space="preserve">Anytime an edge is changed, detect all points within its radius. </w:t>
+      </w:r>
+    </w:p>
+    <w:p>
+      <w:pPr>
+        <w:pStyle w:val="ListParagraph"/>
+        <w:numPr>
+          <w:ilvl w:val="1"/>
+          <w:numId w:val="19"/>
+        </w:numPr>
+        <w:rPr>
+          <w:lang w:val="en-US"/>
+        </w:rPr>
+      </w:pPr>
+      <w:r>
+        <w:rPr>
+          <w:lang w:val="en-US"/>
+        </w:rPr>
+        <w:t>For all of those points, detect if they overlap an edge (they’re not connected with). If so, either push them out, or connect them.</w:t>
+      </w:r>
+    </w:p>
+    <w:p>
+      <w:pPr>
+        <w:rPr>
+          <w:b/>
+          <w:bCs/>
+          <w:lang w:val="en-US"/>
+        </w:rPr>
+      </w:pPr>
+    </w:p>
+    <w:p>
+      <w:pPr>
+        <w:rPr>
+          <w:lang w:val="en-US"/>
+        </w:rPr>
+      </w:pPr>
+      <w:r>
+        <w:rPr>
+          <w:b/>
+          <w:bCs/>
+          <w:lang w:val="en-US"/>
+        </w:rPr>
+        <w:t>Effects:</w:t>
       </w:r>
     </w:p>
     <w:p>
@@ -10763,65 +11223,17 @@
         <w:pStyle w:val="ListParagraph"/>
         <w:numPr>
           <w:ilvl w:val="0"/>
-          <w:numId w:val="25"/>
-        </w:numPr>
-        <w:rPr>
-          <w:lang w:val="en-US"/>
-        </w:rPr>
-      </w:pPr>
-      <w:r>
-        <w:rPr>
-          <w:lang w:val="en-US"/>
-        </w:rPr>
-        <w:t>Make player-owned silk look good again</w:t>
-      </w:r>
-      <w:r>
-        <w:rPr>
-          <w:lang w:val="en-US"/>
-        </w:rPr>
-        <w:t xml:space="preserve"> =&gt;</w:t>
-      </w:r>
-    </w:p>
-    <w:p>
-      <w:pPr>
-        <w:pStyle w:val="ListParagraph"/>
-        <w:numPr>
-          <w:ilvl w:val="1"/>
-          <w:numId w:val="25"/>
-        </w:numPr>
-        <w:rPr>
-          <w:lang w:val="en-US"/>
-        </w:rPr>
-      </w:pPr>
-      <w:r>
-        <w:rPr>
-          <w:lang w:val="en-US"/>
-        </w:rPr>
-        <w:t>C</w:t>
-      </w:r>
-      <w:r>
-        <w:rPr>
-          <w:lang w:val="en-US"/>
-        </w:rPr>
-        <w:t>reate different spritesheet for that, which has a thicker outline but more squashed shapes?</w:t>
-      </w:r>
-    </w:p>
-    <w:p>
-      <w:pPr>
-        <w:pStyle w:val="ListParagraph"/>
-        <w:numPr>
-          <w:ilvl w:val="1"/>
-          <w:numId w:val="25"/>
-        </w:numPr>
-        <w:rPr>
-          <w:lang w:val="en-US"/>
-        </w:rPr>
-      </w:pPr>
-      <w:r>
-        <w:rPr>
-          <w:lang w:val="en-US"/>
-        </w:rPr>
-        <w:t xml:space="preserve">Show </w:t>
+          <w:numId w:val="7"/>
+        </w:numPr>
+        <w:rPr>
+          <w:lang w:val="en-US"/>
+        </w:rPr>
+      </w:pPr>
+      <w:r>
+        <w:rPr>
+          <w:lang w:val="en-US"/>
+        </w:rPr>
+        <w:t xml:space="preserve">When jumping, make the new line appear </w:t>
       </w:r>
       <w:r>
         <w:rPr>
@@ -10829,13 +11241,49 @@
           <w:iCs/>
           <w:lang w:val="en-US"/>
         </w:rPr>
-        <w:t>behind</w:t>
-      </w:r>
-      <w:r>
-        <w:rPr>
-          <w:lang w:val="en-US"/>
-        </w:rPr>
-        <w:t xml:space="preserve"> the edge.</w:t>
+        <w:t>gradually</w:t>
+      </w:r>
+      <w:r>
+        <w:rPr>
+          <w:lang w:val="en-US"/>
+        </w:rPr>
+        <w:t xml:space="preserve"> (out of our butt :p)</w:t>
+      </w:r>
+    </w:p>
+    <w:p>
+      <w:pPr>
+        <w:pStyle w:val="ListParagraph"/>
+        <w:numPr>
+          <w:ilvl w:val="0"/>
+          <w:numId w:val="7"/>
+        </w:numPr>
+        <w:rPr>
+          <w:lang w:val="en-US"/>
+        </w:rPr>
+      </w:pPr>
+      <w:r>
+        <w:rPr>
+          <w:lang w:val="en-US"/>
+        </w:rPr>
+        <w:t>When removing lines, do the opposite and make them disappear gradually</w:t>
+      </w:r>
+    </w:p>
+    <w:p>
+      <w:pPr>
+        <w:pStyle w:val="ListParagraph"/>
+        <w:numPr>
+          <w:ilvl w:val="0"/>
+          <w:numId w:val="7"/>
+        </w:numPr>
+        <w:rPr>
+          <w:lang w:val="en-US"/>
+        </w:rPr>
+      </w:pPr>
+      <w:r>
+        <w:rPr>
+          <w:lang w:val="en-US"/>
+        </w:rPr>
+        <w:t>Dying animation</w:t>
       </w:r>
     </w:p>
     <w:p>
@@ -10843,17 +11291,53 @@
         <w:pStyle w:val="ListParagraph"/>
         <w:numPr>
           <w:ilvl w:val="1"/>
-          <w:numId w:val="25"/>
-        </w:numPr>
-        <w:rPr>
-          <w:lang w:val="en-US"/>
-        </w:rPr>
-      </w:pPr>
-      <w:r>
-        <w:rPr>
-          <w:lang w:val="en-US"/>
-        </w:rPr>
-        <w:t xml:space="preserve">Should it wear out? Should it wear out </w:t>
+          <w:numId w:val="7"/>
+        </w:numPr>
+        <w:rPr>
+          <w:lang w:val="en-US"/>
+        </w:rPr>
+      </w:pPr>
+      <w:r>
+        <w:rPr>
+          <w:lang w:val="en-US"/>
+        </w:rPr>
+        <w:t>Show wiggling ghost icon above you, drifting higher</w:t>
+      </w:r>
+    </w:p>
+    <w:p>
+      <w:pPr>
+        <w:pStyle w:val="ListParagraph"/>
+        <w:numPr>
+          <w:ilvl w:val="1"/>
+          <w:numId w:val="7"/>
+        </w:numPr>
+        <w:rPr>
+          <w:lang w:val="en-US"/>
+        </w:rPr>
+      </w:pPr>
+      <w:r>
+        <w:rPr>
+          <w:lang w:val="en-US"/>
+        </w:rPr>
+        <w:t>Scale us down</w:t>
+      </w:r>
+    </w:p>
+    <w:p>
+      <w:pPr>
+        <w:pStyle w:val="ListParagraph"/>
+        <w:numPr>
+          <w:ilvl w:val="1"/>
+          <w:numId w:val="7"/>
+        </w:numPr>
+        <w:rPr>
+          <w:lang w:val="en-US"/>
+        </w:rPr>
+      </w:pPr>
+      <w:r>
+        <w:rPr>
+          <w:lang w:val="en-US"/>
+        </w:rPr>
+        <w:t xml:space="preserve">Once that is done, </w:t>
       </w:r>
       <w:r>
         <w:rPr>
@@ -10861,33 +11345,13 @@
           <w:iCs/>
           <w:lang w:val="en-US"/>
         </w:rPr>
-        <w:t>that quickly</w:t>
-      </w:r>
-      <w:r>
-        <w:rPr>
-          <w:lang w:val="en-US"/>
-        </w:rPr>
-        <w:t>?</w:t>
-      </w:r>
-      <w:r>
-        <w:rPr>
-          <w:lang w:val="en-US"/>
-        </w:rPr>
-        <w:t xml:space="preserve"> =&gt; </w:t>
-      </w:r>
-      <w:r>
-        <w:rPr>
-          <w:b/>
-          <w:bCs/>
-          <w:lang w:val="en-US"/>
-        </w:rPr>
-        <w:t>No, I think it should be permanent.</w:t>
-      </w:r>
-      <w:r>
-        <w:rPr>
-          <w:lang w:val="en-US"/>
-        </w:rPr>
-        <w:t xml:space="preserve"> (Paying silk to do something like this is way too valuable.)</w:t>
+        <w:t>then</w:t>
+      </w:r>
+      <w:r>
+        <w:rPr>
+          <w:lang w:val="en-US"/>
+        </w:rPr>
+        <w:t xml:space="preserve"> start the respawner</w:t>
       </w:r>
     </w:p>
     <w:p>
@@ -10895,17 +11359,261 @@
         <w:pStyle w:val="ListParagraph"/>
         <w:numPr>
           <w:ilvl w:val="0"/>
-          <w:numId w:val="25"/>
-        </w:numPr>
-        <w:rPr>
-          <w:lang w:val="en-US"/>
-        </w:rPr>
-      </w:pPr>
-      <w:r>
-        <w:rPr>
-          <w:lang w:val="en-US"/>
-        </w:rPr>
-        <w:t xml:space="preserve">Add </w:t>
+          <w:numId w:val="7"/>
+        </w:numPr>
+        <w:rPr>
+          <w:lang w:val="en-US"/>
+        </w:rPr>
+      </w:pPr>
+      <w:r>
+        <w:rPr>
+          <w:lang w:val="en-US"/>
+        </w:rPr>
+        <w:t>Silk change tween</w:t>
+      </w:r>
+      <w:r>
+        <w:rPr>
+          <w:lang w:val="en-US"/>
+        </w:rPr>
+        <w:t xml:space="preserve"> =&gt; maybe a gradual color fade? (like, from one end of the line to the other, it changes)</w:t>
+      </w:r>
+    </w:p>
+    <w:p>
+      <w:pPr>
+        <w:pStyle w:val="ListParagraph"/>
+        <w:numPr>
+          <w:ilvl w:val="0"/>
+          <w:numId w:val="7"/>
+        </w:numPr>
+        <w:rPr>
+          <w:lang w:val="en-US"/>
+        </w:rPr>
+      </w:pPr>
+      <w:r>
+        <w:rPr>
+          <w:lang w:val="en-US"/>
+        </w:rPr>
+        <w:t>Feedback</w:t>
+      </w:r>
+    </w:p>
+    <w:p>
+      <w:pPr>
+        <w:rPr>
+          <w:lang w:val="en-US"/>
+        </w:rPr>
+      </w:pPr>
+    </w:p>
+    <w:p>
+      <w:pPr>
+        <w:rPr>
+          <w:lang w:val="en-US"/>
+        </w:rPr>
+      </w:pPr>
+    </w:p>
+    <w:p>
+      <w:pPr>
+        <w:pStyle w:val="Heading2"/>
+      </w:pPr>
+      <w:r>
+        <w:t>Plan Until Finish</w:t>
+      </w:r>
+    </w:p>
+    <w:p>
+      <w:pPr>
+        <w:rPr>
+          <w:lang w:val="en-US"/>
+        </w:rPr>
+      </w:pPr>
+      <w:r>
+        <w:rPr>
+          <w:lang w:val="en-US"/>
+        </w:rPr>
+        <w:t>I’ve planned to participate in another game jam (and in general have more stuff to do), so I’d like to finish this game before then. Here’s an agenda:</w:t>
+      </w:r>
+    </w:p>
+    <w:p>
+      <w:pPr>
+        <w:rPr>
+          <w:lang w:val="en-US"/>
+        </w:rPr>
+      </w:pPr>
+    </w:p>
+    <w:p>
+      <w:pPr>
+        <w:pStyle w:val="ListParagraph"/>
+        <w:numPr>
+          <w:ilvl w:val="0"/>
+          <w:numId w:val="24"/>
+        </w:numPr>
+        <w:rPr>
+          <w:lang w:val="en-US"/>
+        </w:rPr>
+      </w:pPr>
+      <w:r>
+        <w:rPr>
+          <w:b/>
+          <w:bCs/>
+          <w:lang w:val="en-US"/>
+        </w:rPr>
+        <w:t>12 Nov:</w:t>
+      </w:r>
+    </w:p>
+    <w:p>
+      <w:pPr>
+        <w:pStyle w:val="ListParagraph"/>
+        <w:numPr>
+          <w:ilvl w:val="1"/>
+          <w:numId w:val="24"/>
+        </w:numPr>
+        <w:rPr>
+          <w:lang w:val="en-US"/>
+        </w:rPr>
+      </w:pPr>
+      <w:r>
+        <w:rPr>
+          <w:lang w:val="en-US"/>
+        </w:rPr>
+        <w:t>Pause menu + Game over (are the same, just a different center image)</w:t>
+      </w:r>
+    </w:p>
+    <w:p>
+      <w:pPr>
+        <w:pStyle w:val="ListParagraph"/>
+        <w:numPr>
+          <w:ilvl w:val="1"/>
+          <w:numId w:val="24"/>
+        </w:numPr>
+        <w:rPr>
+          <w:lang w:val="en-US"/>
+        </w:rPr>
+      </w:pPr>
+      <w:r>
+        <w:rPr>
+          <w:lang w:val="en-US"/>
+        </w:rPr>
+        <w:t xml:space="preserve">Add majority of sound effects </w:t>
+      </w:r>
+    </w:p>
+    <w:p>
+      <w:pPr>
+        <w:pStyle w:val="ListParagraph"/>
+        <w:numPr>
+          <w:ilvl w:val="1"/>
+          <w:numId w:val="24"/>
+        </w:numPr>
+        <w:rPr>
+          <w:lang w:val="en-US"/>
+        </w:rPr>
+      </w:pPr>
+      <w:r>
+        <w:rPr>
+          <w:lang w:val="en-US"/>
+        </w:rPr>
+        <w:t>Add majority of particles</w:t>
+      </w:r>
+    </w:p>
+    <w:p>
+      <w:pPr>
+        <w:pStyle w:val="ListParagraph"/>
+        <w:numPr>
+          <w:ilvl w:val="1"/>
+          <w:numId w:val="24"/>
+        </w:numPr>
+        <w:rPr>
+          <w:lang w:val="en-US"/>
+        </w:rPr>
+      </w:pPr>
+      <w:r>
+        <w:rPr>
+          <w:lang w:val="en-US"/>
+        </w:rPr>
+        <w:t>Post something on Twitter.</w:t>
+      </w:r>
+    </w:p>
+    <w:p>
+      <w:pPr>
+        <w:pStyle w:val="ListParagraph"/>
+        <w:numPr>
+          <w:ilvl w:val="0"/>
+          <w:numId w:val="24"/>
+        </w:numPr>
+        <w:rPr>
+          <w:lang w:val="en-US"/>
+        </w:rPr>
+      </w:pPr>
+      <w:r>
+        <w:rPr>
+          <w:b/>
+          <w:bCs/>
+          <w:lang w:val="en-US"/>
+        </w:rPr>
+        <w:t>1</w:t>
+      </w:r>
+      <w:r>
+        <w:rPr>
+          <w:b/>
+          <w:bCs/>
+          <w:lang w:val="en-US"/>
+        </w:rPr>
+        <w:t xml:space="preserve">3 </w:t>
+      </w:r>
+      <w:r>
+        <w:rPr>
+          <w:b/>
+          <w:bCs/>
+          <w:lang w:val="en-US"/>
+        </w:rPr>
+        <w:t>Nov:</w:t>
+      </w:r>
+      <w:r>
+        <w:rPr>
+          <w:lang w:val="en-US"/>
+        </w:rPr>
+        <w:t xml:space="preserve"> </w:t>
+      </w:r>
+      <w:r>
+        <w:rPr>
+          <w:lang w:val="en-US"/>
+        </w:rPr>
+        <w:t>Create interactive menu + picking settings</w:t>
+      </w:r>
+    </w:p>
+    <w:p>
+      <w:pPr>
+        <w:pStyle w:val="ListParagraph"/>
+        <w:numPr>
+          <w:ilvl w:val="1"/>
+          <w:numId w:val="24"/>
+        </w:numPr>
+        <w:rPr>
+          <w:lang w:val="en-US"/>
+        </w:rPr>
+      </w:pPr>
+      <w:r>
+        <w:rPr>
+          <w:b/>
+          <w:bCs/>
+          <w:lang w:val="en-US"/>
+        </w:rPr>
+        <w:t>You know what, create a mockup for this.</w:t>
+      </w:r>
+    </w:p>
+    <w:p>
+      <w:pPr>
+        <w:pStyle w:val="ListParagraph"/>
+        <w:numPr>
+          <w:ilvl w:val="1"/>
+          <w:numId w:val="24"/>
+        </w:numPr>
+        <w:rPr>
+          <w:lang w:val="en-US"/>
+        </w:rPr>
+      </w:pPr>
+      <w:r>
+        <w:rPr>
+          <w:lang w:val="en-US"/>
+        </w:rPr>
+        <w:t xml:space="preserve">Build a loader for </w:t>
       </w:r>
       <w:r>
         <w:rPr>
@@ -10913,106 +11621,31 @@
           <w:iCs/>
           <w:lang w:val="en-US"/>
         </w:rPr>
-        <w:t>shadows</w:t>
-      </w:r>
-      <w:r>
-        <w:rPr>
-          <w:lang w:val="en-US"/>
-        </w:rPr>
-        <w:t xml:space="preserve"> underneath the web?</w:t>
-      </w:r>
-    </w:p>
-    <w:p>
-      <w:pPr>
-        <w:pStyle w:val="ListParagraph"/>
-        <w:numPr>
-          <w:ilvl w:val="0"/>
-          <w:numId w:val="25"/>
-        </w:numPr>
-        <w:rPr>
-          <w:lang w:val="en-US"/>
-        </w:rPr>
-      </w:pPr>
-      <w:r>
-        <w:rPr>
-          <w:lang w:val="en-US"/>
-        </w:rPr>
-        <w:t>Create some basic arenas, so I have an idea how the</w:t>
-      </w:r>
-      <w:r>
-        <w:rPr>
-          <w:lang w:val="en-US"/>
-        </w:rPr>
-        <w:t xml:space="preserve"> final</w:t>
-      </w:r>
-      <w:r>
-        <w:rPr>
-          <w:lang w:val="en-US"/>
-        </w:rPr>
-        <w:t xml:space="preserve"> game looks</w:t>
-      </w:r>
-      <w:r>
-        <w:rPr>
-          <w:lang w:val="en-US"/>
-        </w:rPr>
-        <w:t xml:space="preserve"> =&gt; especially the Window (sill) Arena.</w:t>
-      </w:r>
-    </w:p>
-    <w:p>
-      <w:pPr>
-        <w:rPr>
-          <w:lang w:val="en-US"/>
-        </w:rPr>
-      </w:pPr>
-    </w:p>
-    <w:p>
-      <w:pPr>
-        <w:rPr>
-          <w:lang w:val="en-US"/>
-        </w:rPr>
-      </w:pPr>
-      <w:r>
-        <w:rPr>
-          <w:b/>
-          <w:bCs/>
-          <w:lang w:val="en-US"/>
-        </w:rPr>
-        <w:t>Gameplay</w:t>
-      </w:r>
-      <w:r>
-        <w:rPr>
-          <w:b/>
-          <w:bCs/>
-          <w:lang w:val="en-US"/>
-        </w:rPr>
-        <w:t xml:space="preserve"> fixes (in case the “getting stuck in any owned edge” doesn’t work)</w:t>
-      </w:r>
-      <w:r>
-        <w:rPr>
-          <w:b/>
-          <w:bCs/>
-          <w:lang w:val="en-US"/>
-        </w:rPr>
-        <w:t>:</w:t>
-      </w:r>
-    </w:p>
-    <w:p>
-      <w:pPr>
-        <w:pStyle w:val="ListParagraph"/>
-        <w:numPr>
-          <w:ilvl w:val="0"/>
-          <w:numId w:val="36"/>
-        </w:numPr>
-        <w:rPr>
-          <w:lang w:val="en-US"/>
-        </w:rPr>
-      </w:pPr>
-      <w:r>
-        <w:rPr>
-          <w:lang w:val="en-US"/>
-        </w:rPr>
-        <w:lastRenderedPageBreak/>
-        <w:t xml:space="preserve">Obviously … if a computer bug becomes 9 points, they can never be eaten! (Only through special ways, such as destroying their edge or using the </w:t>
+        <w:t>manual</w:t>
+      </w:r>
+      <w:r>
+        <w:rPr>
+          <w:lang w:val="en-US"/>
+        </w:rPr>
+        <w:t xml:space="preserve"> webs =&gt; create a simple radial one</w:t>
+      </w:r>
+    </w:p>
+    <w:p>
+      <w:pPr>
+        <w:pStyle w:val="ListParagraph"/>
+        <w:numPr>
+          <w:ilvl w:val="1"/>
+          <w:numId w:val="24"/>
+        </w:numPr>
+        <w:rPr>
+          <w:lang w:val="en-US"/>
+        </w:rPr>
+      </w:pPr>
+      <w:r>
+        <w:rPr>
+          <w:lang w:val="en-US"/>
+        </w:rPr>
+        <w:t xml:space="preserve">Add images prompting players to log in. Once logged in, these change to your </w:t>
       </w:r>
       <w:r>
         <w:rPr>
@@ -11020,13 +11653,13 @@
           <w:iCs/>
           <w:lang w:val="en-US"/>
         </w:rPr>
-        <w:t>hungry</w:t>
-      </w:r>
-      <w:r>
-        <w:rPr>
-          <w:lang w:val="en-US"/>
-        </w:rPr>
-        <w:t xml:space="preserve"> powerup. Which might not even be in the game.)</w:t>
+        <w:t>movement</w:t>
+      </w:r>
+      <w:r>
+        <w:rPr>
+          <w:lang w:val="en-US"/>
+        </w:rPr>
+        <w:t xml:space="preserve"> controls.</w:t>
       </w:r>
     </w:p>
     <w:p>
@@ -11034,59 +11667,17 @@
         <w:pStyle w:val="ListParagraph"/>
         <w:numPr>
           <w:ilvl w:val="1"/>
-          <w:numId w:val="36"/>
-        </w:numPr>
-        <w:rPr>
-          <w:lang w:val="en-US"/>
-        </w:rPr>
-      </w:pPr>
-      <w:r>
-        <w:rPr>
-          <w:lang w:val="en-US"/>
-        </w:rPr>
-        <w:t>Cap computer at 9, players at 19?</w:t>
-      </w:r>
-    </w:p>
-    <w:p>
-      <w:pPr>
-        <w:pStyle w:val="ListParagraph"/>
-        <w:numPr>
-          <w:ilvl w:val="1"/>
-          <w:numId w:val="36"/>
-        </w:numPr>
-        <w:rPr>
-          <w:lang w:val="en-US"/>
-        </w:rPr>
-      </w:pPr>
-      <w:r>
-        <w:rPr>
-          <w:lang w:val="en-US"/>
-        </w:rPr>
-        <w:t>=&gt; If no larva are on-screen, always spawn a new one?</w:t>
-      </w:r>
-      <w:r>
-        <w:rPr>
-          <w:lang w:val="en-US"/>
-        </w:rPr>
-        <w:t xml:space="preserve"> (If players exist with few points?)</w:t>
-      </w:r>
-    </w:p>
-    <w:p>
-      <w:pPr>
-        <w:pStyle w:val="ListParagraph"/>
-        <w:numPr>
-          <w:ilvl w:val="1"/>
-          <w:numId w:val="36"/>
-        </w:numPr>
-        <w:rPr>
-          <w:lang w:val="en-US"/>
-        </w:rPr>
-      </w:pPr>
-      <w:r>
-        <w:rPr>
-          <w:lang w:val="en-US"/>
-        </w:rPr>
-        <w:t xml:space="preserve">Or, maybe, the terrain for edges around a home base are </w:t>
+          <w:numId w:val="24"/>
+        </w:numPr>
+        <w:rPr>
+          <w:lang w:val="en-US"/>
+        </w:rPr>
+      </w:pPr>
+      <w:r>
+        <w:rPr>
+          <w:lang w:val="en-US"/>
+        </w:rPr>
+        <w:t xml:space="preserve">The “start game” option is </w:t>
       </w:r>
       <w:r>
         <w:rPr>
@@ -11094,87 +11685,31 @@
           <w:iCs/>
           <w:lang w:val="en-US"/>
         </w:rPr>
-        <w:t>fixed</w:t>
-      </w:r>
-      <w:r>
-        <w:rPr>
-          <w:lang w:val="en-US"/>
-        </w:rPr>
-        <w:t>? They are always “free jump”, “shield”, etc.</w:t>
-      </w:r>
-    </w:p>
-    <w:p>
-      <w:pPr>
-        <w:pStyle w:val="ListParagraph"/>
-        <w:numPr>
-          <w:ilvl w:val="1"/>
-          <w:numId w:val="36"/>
-        </w:numPr>
-        <w:rPr>
-          <w:lang w:val="en-US"/>
-        </w:rPr>
-      </w:pPr>
-      <w:r>
-        <w:rPr>
-          <w:b/>
-          <w:bCs/>
-          <w:lang w:val="en-US"/>
-        </w:rPr>
-        <w:t>Yup, this is just too hard</w:t>
-      </w:r>
-      <w:r>
-        <w:rPr>
-          <w:lang w:val="en-US"/>
-        </w:rPr>
-        <w:t>. Also because entities can easily grow.</w:t>
-      </w:r>
-    </w:p>
-    <w:p>
-      <w:pPr>
-        <w:pStyle w:val="ListParagraph"/>
-        <w:numPr>
-          <w:ilvl w:val="0"/>
-          <w:numId w:val="36"/>
-        </w:numPr>
-        <w:rPr>
-          <w:lang w:val="en-US"/>
-        </w:rPr>
-      </w:pPr>
-      <w:r>
-        <w:rPr>
-          <w:lang w:val="en-US"/>
-        </w:rPr>
-        <w:t>Some more intelligent fleeing and chasing? (And more widely used?)</w:t>
-      </w:r>
-    </w:p>
-    <w:p>
-      <w:pPr>
-        <w:rPr>
-          <w:b/>
-          <w:bCs/>
-          <w:lang w:val="en-US"/>
-        </w:rPr>
-      </w:pPr>
-    </w:p>
-    <w:p>
-      <w:pPr>
-        <w:rPr>
-          <w:lang w:val="en-US"/>
-        </w:rPr>
-      </w:pPr>
-      <w:r>
-        <w:rPr>
-          <w:b/>
-          <w:bCs/>
-          <w:lang w:val="en-US"/>
-        </w:rPr>
-        <w:t>IDEA:</w:t>
-      </w:r>
-      <w:r>
-        <w:rPr>
-          <w:lang w:val="en-US"/>
-        </w:rPr>
-        <w:t xml:space="preserve"> Extend trails to </w:t>
+        <w:t>disconnected</w:t>
+      </w:r>
+      <w:r>
+        <w:rPr>
+          <w:lang w:val="en-US"/>
+        </w:rPr>
+        <w:t xml:space="preserve"> from the rest of the web.</w:t>
+      </w:r>
+    </w:p>
+    <w:p>
+      <w:pPr>
+        <w:pStyle w:val="ListParagraph"/>
+        <w:numPr>
+          <w:ilvl w:val="2"/>
+          <w:numId w:val="24"/>
+        </w:numPr>
+        <w:rPr>
+          <w:lang w:val="en-US"/>
+        </w:rPr>
+      </w:pPr>
+      <w:r>
+        <w:rPr>
+          <w:lang w:val="en-US"/>
+        </w:rPr>
+        <w:t xml:space="preserve">When you reach it, a prompt appears: “Press X to jump. While holding, </w:t>
       </w:r>
       <w:r>
         <w:rPr>
@@ -11182,121 +11717,25 @@
           <w:iCs/>
           <w:lang w:val="en-US"/>
         </w:rPr>
-        <w:t>points</w:t>
-      </w:r>
-      <w:r>
-        <w:rPr>
-          <w:lang w:val="en-US"/>
-        </w:rPr>
-        <w:t>? =&gt; Only add the “trampoline” trait to certain points, so that jumping from them is free?</w:t>
-      </w:r>
-    </w:p>
-    <w:p>
-      <w:pPr>
-        <w:rPr>
-          <w:b/>
-          <w:bCs/>
-          <w:lang w:val="en-US"/>
-        </w:rPr>
-      </w:pPr>
-    </w:p>
-    <w:p>
-      <w:pPr>
-        <w:rPr>
-          <w:lang w:val="en-US"/>
-        </w:rPr>
-      </w:pPr>
-      <w:r>
-        <w:rPr>
-          <w:b/>
-          <w:bCs/>
-          <w:lang w:val="en-US"/>
-        </w:rPr>
-        <w:t>B</w:t>
-      </w:r>
-      <w:r>
-        <w:rPr>
-          <w:b/>
-          <w:bCs/>
-          <w:lang w:val="en-US"/>
-        </w:rPr>
-        <w:t>ig questions/Bugs:</w:t>
-      </w:r>
-    </w:p>
-    <w:p>
-      <w:pPr>
-        <w:pStyle w:val="ListParagraph"/>
-        <w:numPr>
-          <w:ilvl w:val="0"/>
-          <w:numId w:val="19"/>
-        </w:numPr>
-        <w:rPr>
-          <w:lang w:val="en-US"/>
-        </w:rPr>
-      </w:pPr>
-      <w:r>
-        <w:rPr>
-          <w:b/>
-          <w:bCs/>
-          <w:lang w:val="en-US"/>
-        </w:rPr>
-        <w:t>Removing entities from edges</w:t>
-      </w:r>
-      <w:r>
-        <w:rPr>
-          <w:lang w:val="en-US"/>
-        </w:rPr>
-        <w:t xml:space="preserve"> (when they die) =&gt; this fails, </w:t>
-      </w:r>
-      <w:r>
-        <w:rPr>
-          <w:lang w:val="en-US"/>
-        </w:rPr>
-        <w:t>on rare occasions</w:t>
-      </w:r>
-      <w:r>
-        <w:rPr>
-          <w:lang w:val="en-US"/>
-        </w:rPr>
-        <w:t xml:space="preserve">, but I don’t know why. </w:t>
-      </w:r>
-    </w:p>
-    <w:p>
-      <w:pPr>
-        <w:pStyle w:val="ListParagraph"/>
-        <w:numPr>
-          <w:ilvl w:val="0"/>
-          <w:numId w:val="19"/>
-        </w:numPr>
-        <w:rPr>
-          <w:lang w:val="en-US"/>
-        </w:rPr>
-      </w:pPr>
-      <w:r>
-        <w:rPr>
-          <w:b/>
-          <w:bCs/>
-          <w:lang w:val="en-US"/>
-        </w:rPr>
-        <w:t>Flying entities and bounds</w:t>
-      </w:r>
-      <w:r>
-        <w:rPr>
-          <w:lang w:val="en-US"/>
-        </w:rPr>
-        <w:t xml:space="preserve"> =&gt; they just get stuck</w:t>
-      </w:r>
-      <w:r>
-        <w:rPr>
-          <w:lang w:val="en-US"/>
-        </w:rPr>
-        <w:t xml:space="preserve"> sometimes</w:t>
-      </w:r>
-      <w:r>
-        <w:rPr>
-          <w:lang w:val="en-US"/>
-        </w:rPr>
-        <w:t>, WHY THE FUCK?</w:t>
+        <w:t>aim</w:t>
+      </w:r>
+      <w:r>
+        <w:rPr>
+          <w:lang w:val="en-US"/>
+        </w:rPr>
+        <w:t xml:space="preserve"> using your move input.</w:t>
+      </w:r>
+      <w:r>
+        <w:rPr>
+          <w:lang w:val="en-US"/>
+        </w:rPr>
+        <w:t xml:space="preserve"> Then release.</w:t>
+      </w:r>
+      <w:r>
+        <w:rPr>
+          <w:lang w:val="en-US"/>
+        </w:rPr>
+        <w:t>”</w:t>
       </w:r>
     </w:p>
     <w:p>
@@ -11304,17 +11743,90 @@
         <w:pStyle w:val="ListParagraph"/>
         <w:numPr>
           <w:ilvl w:val="1"/>
-          <w:numId w:val="19"/>
-        </w:numPr>
-        <w:rPr>
-          <w:lang w:val="en-US"/>
-        </w:rPr>
-      </w:pPr>
-      <w:r>
-        <w:rPr>
-          <w:lang w:val="en-US"/>
-        </w:rPr>
-        <w:t>Maybe loosen the “out of bounds” check</w:t>
+          <w:numId w:val="24"/>
+        </w:numPr>
+        <w:rPr>
+          <w:lang w:val="en-US"/>
+        </w:rPr>
+      </w:pPr>
+      <w:r>
+        <w:rPr>
+          <w:lang w:val="en-US"/>
+        </w:rPr>
+        <w:t xml:space="preserve">Add several points of interest to the web: </w:t>
+      </w:r>
+    </w:p>
+    <w:p>
+      <w:pPr>
+        <w:pStyle w:val="ListParagraph"/>
+        <w:numPr>
+          <w:ilvl w:val="2"/>
+          <w:numId w:val="24"/>
+        </w:numPr>
+        <w:rPr>
+          <w:lang w:val="en-US"/>
+        </w:rPr>
+      </w:pPr>
+      <w:r>
+        <w:rPr>
+          <w:lang w:val="en-US"/>
+        </w:rPr>
+        <w:t>Choose team (around player starting position)</w:t>
+      </w:r>
+    </w:p>
+    <w:p>
+      <w:pPr>
+        <w:pStyle w:val="ListParagraph"/>
+        <w:numPr>
+          <w:ilvl w:val="2"/>
+          <w:numId w:val="24"/>
+        </w:numPr>
+        <w:rPr>
+          <w:lang w:val="en-US"/>
+        </w:rPr>
+      </w:pPr>
+      <w:r>
+        <w:rPr>
+          <w:lang w:val="en-US"/>
+        </w:rPr>
+        <w:t>Start game</w:t>
+      </w:r>
+    </w:p>
+    <w:p>
+      <w:pPr>
+        <w:pStyle w:val="ListParagraph"/>
+        <w:numPr>
+          <w:ilvl w:val="2"/>
+          <w:numId w:val="24"/>
+        </w:numPr>
+        <w:rPr>
+          <w:lang w:val="en-US"/>
+        </w:rPr>
+      </w:pPr>
+      <w:r>
+        <w:rPr>
+          <w:lang w:val="en-US"/>
+        </w:rPr>
+        <w:lastRenderedPageBreak/>
+        <w:t>Bugs (to include) =&gt; switches to a new web where each point is a different bug you could include</w:t>
+      </w:r>
+    </w:p>
+    <w:p>
+      <w:pPr>
+        <w:pStyle w:val="ListParagraph"/>
+        <w:numPr>
+          <w:ilvl w:val="2"/>
+          <w:numId w:val="24"/>
+        </w:numPr>
+        <w:rPr>
+          <w:lang w:val="en-US"/>
+        </w:rPr>
+      </w:pPr>
+      <w:r>
+        <w:rPr>
+          <w:lang w:val="en-US"/>
+        </w:rPr>
+        <w:t>Settings</w:t>
       </w:r>
     </w:p>
     <w:p>
@@ -11322,17 +11834,25 @@
         <w:pStyle w:val="ListParagraph"/>
         <w:numPr>
           <w:ilvl w:val="1"/>
-          <w:numId w:val="19"/>
-        </w:numPr>
-        <w:rPr>
-          <w:lang w:val="en-US"/>
-        </w:rPr>
-      </w:pPr>
-      <w:r>
-        <w:rPr>
-          <w:lang w:val="en-US"/>
-        </w:rPr>
-        <w:t xml:space="preserve">But whenever we’re in the margins, we are </w:t>
+          <w:numId w:val="24"/>
+        </w:numPr>
+        <w:rPr>
+          <w:lang w:val="en-US"/>
+        </w:rPr>
+      </w:pPr>
+      <w:r>
+        <w:rPr>
+          <w:b/>
+          <w:bCs/>
+          <w:lang w:val="en-US"/>
+        </w:rPr>
+        <w:t>Question:</w:t>
+      </w:r>
+      <w:r>
+        <w:rPr>
+          <w:lang w:val="en-US"/>
+        </w:rPr>
+        <w:t xml:space="preserve"> change this so that </w:t>
       </w:r>
       <w:r>
         <w:rPr>
@@ -11340,13 +11860,39 @@
           <w:iCs/>
           <w:lang w:val="en-US"/>
         </w:rPr>
-        <w:t>forced</w:t>
-      </w:r>
-      <w:r>
-        <w:rPr>
-          <w:lang w:val="en-US"/>
-        </w:rPr>
-        <w:t xml:space="preserve"> to turn around immediately (and don’t allow any other vectors)</w:t>
+        <w:t>any</w:t>
+      </w:r>
+      <w:r>
+        <w:rPr>
+          <w:lang w:val="en-US"/>
+        </w:rPr>
+        <w:t xml:space="preserve"> button jumps? (And the start/select buttons open the menu?)</w:t>
+      </w:r>
+    </w:p>
+    <w:p>
+      <w:pPr>
+        <w:pStyle w:val="ListParagraph"/>
+        <w:numPr>
+          <w:ilvl w:val="1"/>
+          <w:numId w:val="24"/>
+        </w:numPr>
+        <w:rPr>
+          <w:lang w:val="en-US"/>
+        </w:rPr>
+      </w:pPr>
+      <w:r>
+        <w:rPr>
+          <w:b/>
+          <w:bCs/>
+          <w:lang w:val="en-US"/>
+        </w:rPr>
+        <w:t>Question:</w:t>
+      </w:r>
+      <w:r>
+        <w:rPr>
+          <w:lang w:val="en-US"/>
+        </w:rPr>
+        <w:t xml:space="preserve"> change this so you just “press once” to start jump, then “press again” to execute?</w:t>
       </w:r>
     </w:p>
     <w:p>
@@ -11354,41 +11900,203 @@
         <w:pStyle w:val="ListParagraph"/>
         <w:numPr>
           <w:ilvl w:val="0"/>
-          <w:numId w:val="19"/>
-        </w:numPr>
-        <w:rPr>
-          <w:lang w:val="en-US"/>
-        </w:rPr>
-      </w:pPr>
-      <w:r>
-        <w:rPr>
-          <w:b/>
-          <w:bCs/>
-          <w:lang w:val="en-US"/>
-        </w:rPr>
-        <w:t>Sometimes, points</w:t>
-      </w:r>
-      <w:r>
-        <w:rPr>
-          <w:b/>
-          <w:bCs/>
-          <w:lang w:val="en-US"/>
-        </w:rPr>
-        <w:t xml:space="preserve">/edges </w:t>
-      </w:r>
-      <w:r>
-        <w:rPr>
-          <w:b/>
-          <w:bCs/>
-          <w:lang w:val="en-US"/>
-        </w:rPr>
-        <w:t>do still overlap existing edges.</w:t>
-      </w:r>
-      <w:r>
-        <w:rPr>
-          <w:lang w:val="en-US"/>
-        </w:rPr>
-        <w:t xml:space="preserve"> (If their distance </w:t>
+          <w:numId w:val="24"/>
+        </w:numPr>
+        <w:rPr>
+          <w:b/>
+          <w:bCs/>
+          <w:lang w:val="en-US"/>
+        </w:rPr>
+      </w:pPr>
+      <w:r>
+        <w:rPr>
+          <w:b/>
+          <w:bCs/>
+          <w:lang w:val="en-US"/>
+        </w:rPr>
+        <w:t>1</w:t>
+      </w:r>
+      <w:r>
+        <w:rPr>
+          <w:b/>
+          <w:bCs/>
+          <w:lang w:val="en-US"/>
+        </w:rPr>
+        <w:t>4</w:t>
+      </w:r>
+      <w:r>
+        <w:rPr>
+          <w:b/>
+          <w:bCs/>
+          <w:lang w:val="en-US"/>
+        </w:rPr>
+        <w:t xml:space="preserve"> Nov:</w:t>
+      </w:r>
+      <w:r>
+        <w:rPr>
+          <w:lang w:val="en-US"/>
+        </w:rPr>
+        <w:t xml:space="preserve"> Further</w:t>
+      </w:r>
+      <w:r>
+        <w:rPr>
+          <w:lang w:val="en-US"/>
+        </w:rPr>
+        <w:t xml:space="preserve"> essential</w:t>
+      </w:r>
+      <w:r>
+        <w:rPr>
+          <w:lang w:val="en-US"/>
+        </w:rPr>
+        <w:t xml:space="preserve"> polishing and balancing</w:t>
+      </w:r>
+    </w:p>
+    <w:p>
+      <w:pPr>
+        <w:pStyle w:val="ListParagraph"/>
+        <w:numPr>
+          <w:ilvl w:val="1"/>
+          <w:numId w:val="24"/>
+        </w:numPr>
+        <w:rPr>
+          <w:b/>
+          <w:bCs/>
+          <w:lang w:val="en-US"/>
+        </w:rPr>
+      </w:pPr>
+      <w:r>
+        <w:rPr>
+          <w:lang w:val="en-US"/>
+        </w:rPr>
+        <w:t>Soundtrack</w:t>
+      </w:r>
+    </w:p>
+    <w:p>
+      <w:pPr>
+        <w:pStyle w:val="ListParagraph"/>
+        <w:numPr>
+          <w:ilvl w:val="1"/>
+          <w:numId w:val="24"/>
+        </w:numPr>
+        <w:rPr>
+          <w:b/>
+          <w:bCs/>
+          <w:lang w:val="en-US"/>
+        </w:rPr>
+      </w:pPr>
+      <w:r>
+        <w:rPr>
+          <w:lang w:val="en-US"/>
+        </w:rPr>
+        <w:t>Balance the properties of individual bugs + find best starting setup (and any other constraints needed)</w:t>
+      </w:r>
+    </w:p>
+    <w:p>
+      <w:pPr>
+        <w:pStyle w:val="ListParagraph"/>
+        <w:numPr>
+          <w:ilvl w:val="1"/>
+          <w:numId w:val="24"/>
+        </w:numPr>
+        <w:rPr>
+          <w:b/>
+          <w:bCs/>
+          <w:lang w:val="en-US"/>
+        </w:rPr>
+      </w:pPr>
+      <w:r>
+        <w:rPr>
+          <w:lang w:val="en-US"/>
+        </w:rPr>
+        <w:t>Prettier home bases, lines, points, etc.</w:t>
+      </w:r>
+    </w:p>
+    <w:p>
+      <w:pPr>
+        <w:pStyle w:val="ListParagraph"/>
+        <w:numPr>
+          <w:ilvl w:val="1"/>
+          <w:numId w:val="24"/>
+        </w:numPr>
+        <w:rPr>
+          <w:b/>
+          <w:bCs/>
+          <w:lang w:val="en-US"/>
+        </w:rPr>
+      </w:pPr>
+      <w:r>
+        <w:rPr>
+          <w:lang w:val="en-US"/>
+        </w:rPr>
+        <w:t>Different arenas and rules</w:t>
+      </w:r>
+    </w:p>
+    <w:p>
+      <w:pPr>
+        <w:pStyle w:val="ListParagraph"/>
+        <w:numPr>
+          <w:ilvl w:val="0"/>
+          <w:numId w:val="24"/>
+        </w:numPr>
+        <w:rPr>
+          <w:b/>
+          <w:bCs/>
+          <w:lang w:val="en-US"/>
+        </w:rPr>
+      </w:pPr>
+      <w:r>
+        <w:rPr>
+          <w:b/>
+          <w:bCs/>
+          <w:lang w:val="en-US"/>
+        </w:rPr>
+        <w:t>15 Nov:</w:t>
+      </w:r>
+      <w:r>
+        <w:rPr>
+          <w:lang w:val="en-US"/>
+        </w:rPr>
+        <w:t xml:space="preserve"> </w:t>
+      </w:r>
+    </w:p>
+    <w:p>
+      <w:pPr>
+        <w:pStyle w:val="ListParagraph"/>
+        <w:numPr>
+          <w:ilvl w:val="1"/>
+          <w:numId w:val="24"/>
+        </w:numPr>
+        <w:rPr>
+          <w:b/>
+          <w:bCs/>
+          <w:lang w:val="en-US"/>
+        </w:rPr>
+      </w:pPr>
+      <w:r>
+        <w:rPr>
+          <w:lang w:val="en-US"/>
+        </w:rPr>
+        <w:t>Create itch.io page ( + already prepare portfolio and pandaqi one)</w:t>
+      </w:r>
+    </w:p>
+    <w:p>
+      <w:pPr>
+        <w:pStyle w:val="ListParagraph"/>
+        <w:numPr>
+          <w:ilvl w:val="1"/>
+          <w:numId w:val="24"/>
+        </w:numPr>
+        <w:rPr>
+          <w:b/>
+          <w:bCs/>
+          <w:lang w:val="en-US"/>
+        </w:rPr>
+      </w:pPr>
+      <w:r>
+        <w:rPr>
+          <w:lang w:val="en-US"/>
+        </w:rPr>
+        <w:t xml:space="preserve">Schedule a quick </w:t>
       </w:r>
       <w:r>
         <w:rPr>
@@ -11396,73 +12104,28 @@
           <w:iCs/>
           <w:lang w:val="en-US"/>
         </w:rPr>
-        <w:t>just</w:t>
-      </w:r>
-      <w:r>
-        <w:rPr>
-          <w:lang w:val="en-US"/>
-        </w:rPr>
-        <w:t xml:space="preserve"> fell short of the edge, but also wasn’t enough to snap them to it.) Fix this? (Do one pass where we collide all points with edges, then move them away if so.)</w:t>
-      </w:r>
-    </w:p>
-    <w:p>
-      <w:pPr>
-        <w:pStyle w:val="ListParagraph"/>
-        <w:numPr>
-          <w:ilvl w:val="1"/>
-          <w:numId w:val="19"/>
-        </w:numPr>
-        <w:rPr>
-          <w:lang w:val="en-US"/>
-        </w:rPr>
-      </w:pPr>
-      <w:r>
-        <w:rPr>
-          <w:lang w:val="en-US"/>
-        </w:rPr>
-        <w:t xml:space="preserve">Anytime an edge is changed, detect all points within its radius. </w:t>
-      </w:r>
-    </w:p>
-    <w:p>
-      <w:pPr>
-        <w:pStyle w:val="ListParagraph"/>
-        <w:numPr>
-          <w:ilvl w:val="1"/>
-          <w:numId w:val="19"/>
-        </w:numPr>
-        <w:rPr>
-          <w:lang w:val="en-US"/>
-        </w:rPr>
-      </w:pPr>
-      <w:r>
-        <w:rPr>
-          <w:lang w:val="en-US"/>
-        </w:rPr>
-        <w:t>For all of those points, detect if they overlap an edge (they’re not connected with). If so, either push them out, or connect them.</w:t>
-      </w:r>
-    </w:p>
-    <w:p>
-      <w:pPr>
-        <w:rPr>
-          <w:b/>
-          <w:bCs/>
-          <w:lang w:val="en-US"/>
-        </w:rPr>
-      </w:pPr>
-    </w:p>
-    <w:p>
-      <w:pPr>
-        <w:rPr>
-          <w:lang w:val="en-US"/>
-        </w:rPr>
-      </w:pPr>
-      <w:r>
-        <w:rPr>
-          <w:b/>
-          <w:bCs/>
-          <w:lang w:val="en-US"/>
-        </w:rPr>
-        <w:t>Effects:</w:t>
+        <w:t>playtest</w:t>
+      </w:r>
+      <w:r>
+        <w:rPr>
+          <w:lang w:val="en-US"/>
+        </w:rPr>
+        <w:t xml:space="preserve"> for it.</w:t>
+      </w:r>
+    </w:p>
+    <w:p>
+      <w:pPr>
+        <w:rPr>
+          <w:lang w:val="en-US"/>
+        </w:rPr>
+      </w:pPr>
+    </w:p>
+    <w:p>
+      <w:pPr>
+        <w:pStyle w:val="Heading2"/>
+      </w:pPr>
+      <w:r>
+        <w:t>Particles</w:t>
       </w:r>
     </w:p>
     <w:p>
@@ -11470,17 +12133,17 @@
         <w:pStyle w:val="ListParagraph"/>
         <w:numPr>
           <w:ilvl w:val="0"/>
-          <w:numId w:val="7"/>
-        </w:numPr>
-        <w:rPr>
-          <w:lang w:val="en-US"/>
-        </w:rPr>
-      </w:pPr>
-      <w:r>
-        <w:rPr>
-          <w:lang w:val="en-US"/>
-        </w:rPr>
-        <w:t xml:space="preserve">When jumping, make the new line appear </w:t>
+          <w:numId w:val="40"/>
+        </w:numPr>
+        <w:rPr>
+          <w:lang w:val="en-US"/>
+        </w:rPr>
+      </w:pPr>
+      <w:r>
+        <w:rPr>
+          <w:lang w:val="en-US"/>
+        </w:rPr>
+        <w:t xml:space="preserve">When moving =&gt; some basic dust clouds from our butt. (Re-use the trick to make those show your </w:t>
       </w:r>
       <w:r>
         <w:rPr>
@@ -11488,13 +12151,13 @@
           <w:iCs/>
           <w:lang w:val="en-US"/>
         </w:rPr>
-        <w:t>gradually</w:t>
-      </w:r>
-      <w:r>
-        <w:rPr>
-          <w:lang w:val="en-US"/>
-        </w:rPr>
-        <w:t xml:space="preserve"> (out of our butt :p)</w:t>
+        <w:t>team</w:t>
+      </w:r>
+      <w:r>
+        <w:rPr>
+          <w:lang w:val="en-US"/>
+        </w:rPr>
+        <w:t>?)</w:t>
       </w:r>
     </w:p>
     <w:p>
@@ -11502,17 +12165,23 @@
         <w:pStyle w:val="ListParagraph"/>
         <w:numPr>
           <w:ilvl w:val="0"/>
-          <w:numId w:val="7"/>
-        </w:numPr>
-        <w:rPr>
-          <w:lang w:val="en-US"/>
-        </w:rPr>
-      </w:pPr>
-      <w:r>
-        <w:rPr>
-          <w:lang w:val="en-US"/>
-        </w:rPr>
-        <w:t>When removing lines, do the opposite and make them disappear gradually</w:t>
+          <w:numId w:val="40"/>
+        </w:numPr>
+        <w:rPr>
+          <w:lang w:val="en-US"/>
+        </w:rPr>
+      </w:pPr>
+      <w:r>
+        <w:rPr>
+          <w:lang w:val="en-US"/>
+        </w:rPr>
+        <w:t xml:space="preserve">When eating =&gt; </w:t>
+      </w:r>
+      <w:r>
+        <w:rPr>
+          <w:lang w:val="en-US"/>
+        </w:rPr>
+        <w:t>some lines shooting away from us</w:t>
       </w:r>
     </w:p>
     <w:p>
@@ -11520,17 +12189,17 @@
         <w:pStyle w:val="ListParagraph"/>
         <w:numPr>
           <w:ilvl w:val="0"/>
-          <w:numId w:val="7"/>
-        </w:numPr>
-        <w:rPr>
-          <w:lang w:val="en-US"/>
-        </w:rPr>
-      </w:pPr>
-      <w:r>
-        <w:rPr>
-          <w:lang w:val="en-US"/>
-        </w:rPr>
-        <w:t>Dying animation and feedback</w:t>
+          <w:numId w:val="40"/>
+        </w:numPr>
+        <w:rPr>
+          <w:lang w:val="en-US"/>
+        </w:rPr>
+      </w:pPr>
+      <w:r>
+        <w:rPr>
+          <w:lang w:val="en-US"/>
+        </w:rPr>
+        <w:t>When delivering to home base =&gt; maybe a more general “lose/gain points”</w:t>
       </w:r>
     </w:p>
     <w:p>
@@ -11538,23 +12207,17 @@
         <w:pStyle w:val="ListParagraph"/>
         <w:numPr>
           <w:ilvl w:val="0"/>
-          <w:numId w:val="7"/>
-        </w:numPr>
-        <w:rPr>
-          <w:lang w:val="en-US"/>
-        </w:rPr>
-      </w:pPr>
-      <w:r>
-        <w:rPr>
-          <w:lang w:val="en-US"/>
-        </w:rPr>
-        <w:t>Silk change tween</w:t>
-      </w:r>
-      <w:r>
-        <w:rPr>
-          <w:lang w:val="en-US"/>
-        </w:rPr>
-        <w:t xml:space="preserve"> =&gt; maybe a gradual color fade? (like, from one end of the line to the other, it changes)</w:t>
+          <w:numId w:val="40"/>
+        </w:numPr>
+        <w:rPr>
+          <w:lang w:val="en-US"/>
+        </w:rPr>
+      </w:pPr>
+      <w:r>
+        <w:rPr>
+          <w:lang w:val="en-US"/>
+        </w:rPr>
+        <w:t>When dying</w:t>
       </w:r>
     </w:p>
     <w:p>
@@ -11562,25 +12225,126 @@
         <w:pStyle w:val="ListParagraph"/>
         <w:numPr>
           <w:ilvl w:val="0"/>
-          <w:numId w:val="7"/>
-        </w:numPr>
-        <w:rPr>
-          <w:lang w:val="en-US"/>
-        </w:rPr>
-      </w:pPr>
-      <w:r>
-        <w:rPr>
-          <w:lang w:val="en-US"/>
-        </w:rPr>
-        <w:t>Feedback</w:t>
-      </w:r>
-    </w:p>
-    <w:p>
-      <w:pPr>
-        <w:rPr>
-          <w:lang w:val="en-US"/>
-        </w:rPr>
-      </w:pPr>
+          <w:numId w:val="40"/>
+        </w:numPr>
+        <w:rPr>
+          <w:lang w:val="en-US"/>
+        </w:rPr>
+      </w:pPr>
+      <w:r>
+        <w:rPr>
+          <w:lang w:val="en-US"/>
+        </w:rPr>
+        <w:t>When jumping =&gt; a stronger, more “wind”-like variant of moving</w:t>
+      </w:r>
+    </w:p>
+    <w:p>
+      <w:pPr>
+        <w:pStyle w:val="ListParagraph"/>
+        <w:numPr>
+          <w:ilvl w:val="0"/>
+          <w:numId w:val="40"/>
+        </w:numPr>
+        <w:rPr>
+          <w:lang w:val="en-US"/>
+        </w:rPr>
+      </w:pPr>
+      <w:r>
+        <w:rPr>
+          <w:lang w:val="en-US"/>
+        </w:rPr>
+        <w:t>When someone gets stuck</w:t>
+      </w:r>
+    </w:p>
+    <w:p>
+      <w:pPr>
+        <w:pStyle w:val="ListParagraph"/>
+        <w:numPr>
+          <w:ilvl w:val="0"/>
+          <w:numId w:val="40"/>
+        </w:numPr>
+        <w:rPr>
+          <w:lang w:val="en-US"/>
+        </w:rPr>
+      </w:pPr>
+      <w:r>
+        <w:rPr>
+          <w:lang w:val="en-US"/>
+        </w:rPr>
+        <w:t>When a new line is created (or point)</w:t>
+      </w:r>
+    </w:p>
+    <w:p>
+      <w:pPr>
+        <w:pStyle w:val="ListParagraph"/>
+        <w:numPr>
+          <w:ilvl w:val="0"/>
+          <w:numId w:val="40"/>
+        </w:numPr>
+        <w:rPr>
+          <w:lang w:val="en-US"/>
+        </w:rPr>
+      </w:pPr>
+      <w:r>
+        <w:rPr>
+          <w:lang w:val="en-US"/>
+        </w:rPr>
+        <w:t>When an existing line is destroyed (or point)</w:t>
+      </w:r>
+    </w:p>
+    <w:p>
+      <w:pPr>
+        <w:pStyle w:val="ListParagraph"/>
+        <w:numPr>
+          <w:ilvl w:val="0"/>
+          <w:numId w:val="40"/>
+        </w:numPr>
+        <w:rPr>
+          <w:lang w:val="en-US"/>
+        </w:rPr>
+      </w:pPr>
+      <w:r>
+        <w:rPr>
+          <w:lang w:val="en-US"/>
+        </w:rPr>
+        <w:t>Specialties:</w:t>
+      </w:r>
+    </w:p>
+    <w:p>
+      <w:pPr>
+        <w:pStyle w:val="ListParagraph"/>
+        <w:numPr>
+          <w:ilvl w:val="1"/>
+          <w:numId w:val="40"/>
+        </w:numPr>
+        <w:rPr>
+          <w:lang w:val="en-US"/>
+        </w:rPr>
+      </w:pPr>
+      <w:r>
+        <w:rPr>
+          <w:lang w:val="en-US"/>
+        </w:rPr>
+        <w:t>Poison =&gt; poison icons emitting from you</w:t>
+      </w:r>
+    </w:p>
+    <w:p>
+      <w:pPr>
+        <w:pStyle w:val="ListParagraph"/>
+        <w:numPr>
+          <w:ilvl w:val="1"/>
+          <w:numId w:val="40"/>
+        </w:numPr>
+        <w:rPr>
+          <w:lang w:val="en-US"/>
+        </w:rPr>
+      </w:pPr>
+      <w:r>
+        <w:rPr>
+          <w:lang w:val="en-US"/>
+        </w:rPr>
+        <w:t>Noisemaker/Attractor =&gt; circles going outward or inward</w:t>
+      </w:r>
     </w:p>
     <w:p>
       <w:pPr>
@@ -11594,61 +12358,115 @@
         <w:pStyle w:val="Heading2"/>
       </w:pPr>
       <w:r>
-        <w:t>Plan Until Finish</w:t>
-      </w:r>
-    </w:p>
-    <w:p>
-      <w:pPr>
-        <w:rPr>
-          <w:lang w:val="en-US"/>
-        </w:rPr>
-      </w:pPr>
-      <w:r>
-        <w:rPr>
-          <w:lang w:val="en-US"/>
-        </w:rPr>
-        <w:t>I’ve planned to participate in another game jam (and in general have more stuff to do), so I’d like to finish this game before then. Here’s an agenda:</w:t>
-      </w:r>
-    </w:p>
-    <w:p>
-      <w:pPr>
-        <w:rPr>
-          <w:lang w:val="en-US"/>
-        </w:rPr>
-      </w:pPr>
+        <w:t>Sound effects</w:t>
+      </w:r>
     </w:p>
     <w:p>
       <w:pPr>
         <w:pStyle w:val="ListParagraph"/>
         <w:numPr>
           <w:ilvl w:val="0"/>
-          <w:numId w:val="24"/>
-        </w:numPr>
-        <w:rPr>
-          <w:lang w:val="en-US"/>
-        </w:rPr>
-      </w:pPr>
-      <w:r>
-        <w:rPr>
-          <w:b/>
-          <w:bCs/>
-          <w:lang w:val="en-US"/>
-        </w:rPr>
-        <w:t>10</w:t>
-      </w:r>
-      <w:r>
-        <w:rPr>
-          <w:b/>
-          <w:bCs/>
-          <w:lang w:val="en-US"/>
-        </w:rPr>
-        <w:t xml:space="preserve"> Nov:</w:t>
-      </w:r>
-      <w:r>
-        <w:rPr>
-          <w:lang w:val="en-US"/>
-        </w:rPr>
-        <w:t xml:space="preserve"> Draw Flying creatures + make functional + add tutorial</w:t>
+          <w:numId w:val="41"/>
+        </w:numPr>
+        <w:rPr>
+          <w:lang w:val="en-US"/>
+        </w:rPr>
+      </w:pPr>
+      <w:r>
+        <w:rPr>
+          <w:lang w:val="en-US"/>
+        </w:rPr>
+        <w:t>Moving =&gt; leg shuffling, wing flapping/buzzing, jump/whoosh</w:t>
+      </w:r>
+    </w:p>
+    <w:p>
+      <w:pPr>
+        <w:pStyle w:val="ListParagraph"/>
+        <w:numPr>
+          <w:ilvl w:val="0"/>
+          <w:numId w:val="41"/>
+        </w:numPr>
+        <w:rPr>
+          <w:lang w:val="en-US"/>
+        </w:rPr>
+      </w:pPr>
+      <w:r>
+        <w:rPr>
+          <w:lang w:val="en-US"/>
+        </w:rPr>
+        <w:t>Eating =&gt; a munch sound</w:t>
+      </w:r>
+    </w:p>
+    <w:p>
+      <w:pPr>
+        <w:pStyle w:val="ListParagraph"/>
+        <w:numPr>
+          <w:ilvl w:val="0"/>
+          <w:numId w:val="41"/>
+        </w:numPr>
+        <w:rPr>
+          <w:lang w:val="en-US"/>
+        </w:rPr>
+      </w:pPr>
+      <w:r>
+        <w:rPr>
+          <w:lang w:val="en-US"/>
+        </w:rPr>
+        <w:t>Getting points/Delivering home =&gt; a positive tune</w:t>
+      </w:r>
+    </w:p>
+    <w:p>
+      <w:pPr>
+        <w:pStyle w:val="ListParagraph"/>
+        <w:numPr>
+          <w:ilvl w:val="0"/>
+          <w:numId w:val="41"/>
+        </w:numPr>
+        <w:rPr>
+          <w:lang w:val="en-US"/>
+        </w:rPr>
+      </w:pPr>
+      <w:r>
+        <w:rPr>
+          <w:lang w:val="en-US"/>
+        </w:rPr>
+        <w:t>Losing points/Dying =&gt; a negative tune</w:t>
+      </w:r>
+    </w:p>
+    <w:p>
+      <w:pPr>
+        <w:pStyle w:val="ListParagraph"/>
+        <w:numPr>
+          <w:ilvl w:val="0"/>
+          <w:numId w:val="41"/>
+        </w:numPr>
+        <w:rPr>
+          <w:lang w:val="en-US"/>
+        </w:rPr>
+      </w:pPr>
+      <w:r>
+        <w:rPr>
+          <w:lang w:val="en-US"/>
+        </w:rPr>
+        <w:t>Getting stuck =&gt; something like a bow that snaps? An elastic pulled back?</w:t>
+      </w:r>
+    </w:p>
+    <w:p>
+      <w:pPr>
+        <w:pStyle w:val="ListParagraph"/>
+        <w:numPr>
+          <w:ilvl w:val="0"/>
+          <w:numId w:val="41"/>
+        </w:numPr>
+        <w:rPr>
+          <w:lang w:val="en-US"/>
+        </w:rPr>
+      </w:pPr>
+      <w:r>
+        <w:rPr>
+          <w:lang w:val="en-US"/>
+        </w:rPr>
+        <w:t>Point/line creation and destruction =&gt; similar to the getting stuck sound.</w:t>
       </w:r>
     </w:p>
     <w:p>
@@ -11656,17 +12474,17 @@
         <w:pStyle w:val="ListParagraph"/>
         <w:numPr>
           <w:ilvl w:val="1"/>
-          <w:numId w:val="24"/>
-        </w:numPr>
-        <w:rPr>
-          <w:lang w:val="en-US"/>
-        </w:rPr>
-      </w:pPr>
-      <w:r>
-        <w:rPr>
-          <w:lang w:val="en-US"/>
-        </w:rPr>
-        <w:t>Fix the “bounds” bug</w:t>
+          <w:numId w:val="41"/>
+        </w:numPr>
+        <w:rPr>
+          <w:lang w:val="en-US"/>
+        </w:rPr>
+      </w:pPr>
+      <w:r>
+        <w:rPr>
+          <w:lang w:val="en-US"/>
+        </w:rPr>
+        <w:t>I just need something with a ropey/elastic/silky sound</w:t>
       </w:r>
     </w:p>
     <w:p>
@@ -11674,7 +12492,61 @@
         <w:pStyle w:val="ListParagraph"/>
         <w:numPr>
           <w:ilvl w:val="1"/>
-          <w:numId w:val="24"/>
+          <w:numId w:val="41"/>
+        </w:numPr>
+        <w:rPr>
+          <w:lang w:val="en-US"/>
+        </w:rPr>
+      </w:pPr>
+      <w:r>
+        <w:rPr>
+          <w:lang w:val="en-US"/>
+        </w:rPr>
+        <w:t>Both in a “snap/strengthen” sound and a “snap/break” version</w:t>
+      </w:r>
+    </w:p>
+    <w:p>
+      <w:pPr>
+        <w:pStyle w:val="ListParagraph"/>
+        <w:numPr>
+          <w:ilvl w:val="0"/>
+          <w:numId w:val="41"/>
+        </w:numPr>
+        <w:rPr>
+          <w:lang w:val="en-US"/>
+        </w:rPr>
+      </w:pPr>
+      <w:r>
+        <w:rPr>
+          <w:lang w:val="en-US"/>
+        </w:rPr>
+        <w:t>Specialties:</w:t>
+      </w:r>
+    </w:p>
+    <w:p>
+      <w:pPr>
+        <w:pStyle w:val="ListParagraph"/>
+        <w:numPr>
+          <w:ilvl w:val="1"/>
+          <w:numId w:val="41"/>
+        </w:numPr>
+        <w:rPr>
+          <w:lang w:val="en-US"/>
+        </w:rPr>
+      </w:pPr>
+      <w:r>
+        <w:rPr>
+          <w:lang w:val="en-US"/>
+        </w:rPr>
+        <w:t>Noisemaker =&gt; a cricket noise</w:t>
+      </w:r>
+    </w:p>
+    <w:p>
+      <w:pPr>
+        <w:pStyle w:val="ListParagraph"/>
+        <w:numPr>
+          <w:ilvl w:val="1"/>
+          <w:numId w:val="41"/>
         </w:numPr>
         <w:rPr>
           <w:lang w:val="en-US"/>
@@ -11685,55 +12557,7 @@
           <w:lang w:val="en-US"/>
         </w:rPr>
         <w:lastRenderedPageBreak/>
-        <w:t>Close gameplay loop (game over, pause, rules issues)</w:t>
-      </w:r>
-    </w:p>
-    <w:p>
-      <w:pPr>
-        <w:pStyle w:val="ListParagraph"/>
-        <w:numPr>
-          <w:ilvl w:val="0"/>
-          <w:numId w:val="24"/>
-        </w:numPr>
-        <w:rPr>
-          <w:lang w:val="en-US"/>
-        </w:rPr>
-      </w:pPr>
-      <w:r>
-        <w:rPr>
-          <w:b/>
-          <w:bCs/>
-          <w:lang w:val="en-US"/>
-        </w:rPr>
-        <w:t>1</w:t>
-      </w:r>
-      <w:r>
-        <w:rPr>
-          <w:b/>
-          <w:bCs/>
-          <w:lang w:val="en-US"/>
-        </w:rPr>
-        <w:t>1</w:t>
-      </w:r>
-      <w:r>
-        <w:rPr>
-          <w:b/>
-          <w:bCs/>
-          <w:lang w:val="en-US"/>
-        </w:rPr>
-        <w:t xml:space="preserve"> Nov:</w:t>
-      </w:r>
-      <w:r>
-        <w:rPr>
-          <w:lang w:val="en-US"/>
-        </w:rPr>
-        <w:t xml:space="preserve"> Add </w:t>
-      </w:r>
-      <w:r>
-        <w:rPr>
-          <w:lang w:val="en-US"/>
-        </w:rPr>
-        <w:t>menus to make game fully functional + teach itself</w:t>
+        <w:t>Attractor =&gt; an … attractive/angelic tune?</w:t>
       </w:r>
     </w:p>
     <w:p>
@@ -11741,278 +12565,32 @@
         <w:pStyle w:val="ListParagraph"/>
         <w:numPr>
           <w:ilvl w:val="1"/>
-          <w:numId w:val="24"/>
-        </w:numPr>
-        <w:rPr>
-          <w:lang w:val="en-US"/>
-        </w:rPr>
-      </w:pPr>
-      <w:r>
-        <w:rPr>
-          <w:lang w:val="en-US"/>
-        </w:rPr>
-        <w:t>Start screen =&gt; allow player select, moving tutorial, start game</w:t>
-      </w:r>
-    </w:p>
-    <w:p>
-      <w:pPr>
-        <w:pStyle w:val="ListParagraph"/>
-        <w:numPr>
-          <w:ilvl w:val="1"/>
-          <w:numId w:val="24"/>
-        </w:numPr>
-        <w:rPr>
-          <w:lang w:val="en-US"/>
-        </w:rPr>
-      </w:pPr>
-      <w:r>
-        <w:rPr>
-          <w:lang w:val="en-US"/>
-        </w:rPr>
-        <w:t>Setting select =&gt; need to think about this more</w:t>
-      </w:r>
-    </w:p>
-    <w:p>
-      <w:pPr>
-        <w:pStyle w:val="ListParagraph"/>
-        <w:numPr>
-          <w:ilvl w:val="0"/>
-          <w:numId w:val="24"/>
-        </w:numPr>
-        <w:rPr>
-          <w:lang w:val="en-US"/>
-        </w:rPr>
-      </w:pPr>
-      <w:r>
-        <w:rPr>
-          <w:b/>
-          <w:bCs/>
-          <w:lang w:val="en-US"/>
-        </w:rPr>
-        <w:t>11 Nov:</w:t>
-      </w:r>
-      <w:r>
-        <w:rPr>
-          <w:lang w:val="en-US"/>
-        </w:rPr>
-        <w:t xml:space="preserve"> </w:t>
-      </w:r>
-      <w:r>
-        <w:rPr>
-          <w:lang w:val="en-US"/>
-        </w:rPr>
-        <w:t>essential feedback and polish</w:t>
-      </w:r>
-    </w:p>
-    <w:p>
-      <w:pPr>
-        <w:pStyle w:val="ListParagraph"/>
-        <w:numPr>
-          <w:ilvl w:val="1"/>
-          <w:numId w:val="24"/>
-        </w:numPr>
-        <w:rPr>
-          <w:lang w:val="en-US"/>
-        </w:rPr>
-      </w:pPr>
-      <w:r>
-        <w:rPr>
-          <w:lang w:val="en-US"/>
-        </w:rPr>
-        <w:t>Tell players what happened (or why something didn’t happen)</w:t>
-      </w:r>
-    </w:p>
-    <w:p>
-      <w:pPr>
-        <w:pStyle w:val="ListParagraph"/>
-        <w:numPr>
-          <w:ilvl w:val="1"/>
-          <w:numId w:val="24"/>
-        </w:numPr>
-        <w:rPr>
-          <w:lang w:val="en-US"/>
-        </w:rPr>
-      </w:pPr>
-      <w:r>
-        <w:rPr>
-          <w:lang w:val="en-US"/>
-        </w:rPr>
-        <w:t xml:space="preserve">Sound effects + simple tweens </w:t>
-      </w:r>
-    </w:p>
-    <w:p>
-      <w:pPr>
-        <w:pStyle w:val="ListParagraph"/>
-        <w:numPr>
-          <w:ilvl w:val="1"/>
-          <w:numId w:val="24"/>
-        </w:numPr>
-        <w:rPr>
-          <w:lang w:val="en-US"/>
-        </w:rPr>
-      </w:pPr>
-      <w:r>
-        <w:rPr>
-          <w:lang w:val="en-US"/>
-        </w:rPr>
-        <w:t>Good respawn system + game objective</w:t>
-      </w:r>
-      <w:r>
-        <w:rPr>
-          <w:lang w:val="en-US"/>
-        </w:rPr>
-        <w:t xml:space="preserve"> (points, lives, points + home base)</w:t>
-      </w:r>
-    </w:p>
-    <w:p>
-      <w:pPr>
-        <w:pStyle w:val="ListParagraph"/>
-        <w:numPr>
-          <w:ilvl w:val="0"/>
-          <w:numId w:val="24"/>
-        </w:numPr>
-        <w:rPr>
-          <w:b/>
-          <w:bCs/>
-          <w:lang w:val="en-US"/>
-        </w:rPr>
-      </w:pPr>
-      <w:r>
-        <w:rPr>
-          <w:b/>
-          <w:bCs/>
-          <w:lang w:val="en-US"/>
-        </w:rPr>
-        <w:t>12 Nov:</w:t>
-      </w:r>
-      <w:r>
-        <w:rPr>
-          <w:lang w:val="en-US"/>
-        </w:rPr>
-        <w:t xml:space="preserve"> Further</w:t>
-      </w:r>
-      <w:r>
-        <w:rPr>
-          <w:lang w:val="en-US"/>
-        </w:rPr>
-        <w:t xml:space="preserve"> essential</w:t>
-      </w:r>
-      <w:r>
-        <w:rPr>
-          <w:lang w:val="en-US"/>
-        </w:rPr>
-        <w:t xml:space="preserve"> polishing and balancing</w:t>
-      </w:r>
-    </w:p>
-    <w:p>
-      <w:pPr>
-        <w:pStyle w:val="ListParagraph"/>
-        <w:numPr>
-          <w:ilvl w:val="1"/>
-          <w:numId w:val="24"/>
-        </w:numPr>
-        <w:rPr>
-          <w:b/>
-          <w:bCs/>
-          <w:lang w:val="en-US"/>
-        </w:rPr>
-      </w:pPr>
-      <w:r>
-        <w:rPr>
-          <w:lang w:val="en-US"/>
-        </w:rPr>
-        <w:t>Soundtrack</w:t>
-      </w:r>
-    </w:p>
-    <w:p>
-      <w:pPr>
-        <w:pStyle w:val="ListParagraph"/>
-        <w:numPr>
-          <w:ilvl w:val="1"/>
-          <w:numId w:val="24"/>
-        </w:numPr>
-        <w:rPr>
-          <w:b/>
-          <w:bCs/>
-          <w:lang w:val="en-US"/>
-        </w:rPr>
-      </w:pPr>
-      <w:r>
-        <w:rPr>
-          <w:lang w:val="en-US"/>
-        </w:rPr>
-        <w:t>Different arenas and rules</w:t>
-      </w:r>
-    </w:p>
-    <w:p>
-      <w:pPr>
-        <w:pStyle w:val="ListParagraph"/>
-        <w:numPr>
-          <w:ilvl w:val="1"/>
-          <w:numId w:val="24"/>
-        </w:numPr>
-        <w:rPr>
-          <w:b/>
-          <w:bCs/>
-          <w:lang w:val="en-US"/>
-        </w:rPr>
-      </w:pPr>
-      <w:r>
-        <w:rPr>
-          <w:lang w:val="en-US"/>
-        </w:rPr>
-        <w:t>Complete game finished (even if ugly or not so fun)</w:t>
-      </w:r>
-    </w:p>
-    <w:p>
-      <w:pPr>
-        <w:pStyle w:val="ListParagraph"/>
-        <w:numPr>
-          <w:ilvl w:val="0"/>
-          <w:numId w:val="24"/>
-        </w:numPr>
-        <w:rPr>
-          <w:b/>
-          <w:bCs/>
-          <w:lang w:val="en-US"/>
-        </w:rPr>
-      </w:pPr>
-      <w:r>
-        <w:rPr>
-          <w:b/>
-          <w:bCs/>
-          <w:lang w:val="en-US"/>
-        </w:rPr>
-        <w:t>13 Nov</w:t>
-      </w:r>
-      <w:r>
-        <w:rPr>
-          <w:b/>
-          <w:bCs/>
-          <w:lang w:val="en-US"/>
-        </w:rPr>
-        <w:t>-16 Nov</w:t>
-      </w:r>
-      <w:r>
-        <w:rPr>
-          <w:b/>
-          <w:bCs/>
-          <w:lang w:val="en-US"/>
-        </w:rPr>
-        <w:t>:</w:t>
-      </w:r>
-      <w:r>
-        <w:rPr>
-          <w:lang w:val="en-US"/>
-        </w:rPr>
-        <w:t xml:space="preserve"> Fix bugs, polish, already set up page, try to get playtests in</w:t>
-      </w:r>
-      <w:r>
-        <w:rPr>
-          <w:lang w:val="en-US"/>
-        </w:rPr>
-        <w:t xml:space="preserve"> =&gt; figure out how to make the game the most fun</w:t>
-      </w:r>
+          <w:numId w:val="41"/>
+        </w:numPr>
+        <w:rPr>
+          <w:lang w:val="en-US"/>
+        </w:rPr>
+      </w:pPr>
+      <w:r>
+        <w:rPr>
+          <w:lang w:val="en-US"/>
+        </w:rPr>
+        <w:t>Poison =&gt; ??</w:t>
+      </w:r>
+    </w:p>
+    <w:p>
+      <w:pPr>
+        <w:rPr>
+          <w:lang w:val="en-US"/>
+        </w:rPr>
+      </w:pPr>
+    </w:p>
+    <w:p>
+      <w:pPr>
+        <w:rPr>
+          <w:lang w:val="en-US"/>
+        </w:rPr>
+      </w:pPr>
     </w:p>
     <w:p>
       <w:pPr>
@@ -13444,6 +14022,119 @@
     </w:lvl>
   </w:abstractNum>
   <w:abstractNum w:abstractNumId="8" w15:restartNumberingAfterBreak="0">
+    <w:nsid w:val="207B5517"/>
+    <w:multiLevelType w:val="hybridMultilevel"/>
+    <w:tmpl w:val="4F20CF22"/>
+    <w:lvl w:ilvl="0" w:tplc="04130001">
+      <w:start w:val="1"/>
+      <w:numFmt w:val="bullet"/>
+      <w:lvlText w:val=""/>
+      <w:lvlJc w:val="left"/>
+      <w:pPr>
+        <w:ind w:left="720" w:hanging="360"/>
+      </w:pPr>
+      <w:rPr>
+        <w:rFonts w:ascii="Symbol" w:hAnsi="Symbol" w:hint="default"/>
+      </w:rPr>
+    </w:lvl>
+    <w:lvl w:ilvl="1" w:tplc="04130003">
+      <w:start w:val="1"/>
+      <w:numFmt w:val="bullet"/>
+      <w:lvlText w:val="o"/>
+      <w:lvlJc w:val="left"/>
+      <w:pPr>
+        <w:ind w:left="1440" w:hanging="360"/>
+      </w:pPr>
+      <w:rPr>
+        <w:rFonts w:ascii="Courier New" w:hAnsi="Courier New" w:cs="Courier New" w:hint="default"/>
+      </w:rPr>
+    </w:lvl>
+    <w:lvl w:ilvl="2" w:tplc="04130005" w:tentative="1">
+      <w:start w:val="1"/>
+      <w:numFmt w:val="bullet"/>
+      <w:lvlText w:val=""/>
+      <w:lvlJc w:val="left"/>
+      <w:pPr>
+        <w:ind w:left="2160" w:hanging="360"/>
+      </w:pPr>
+      <w:rPr>
+        <w:rFonts w:ascii="Wingdings" w:hAnsi="Wingdings" w:hint="default"/>
+      </w:rPr>
+    </w:lvl>
+    <w:lvl w:ilvl="3" w:tplc="04130001" w:tentative="1">
+      <w:start w:val="1"/>
+      <w:numFmt w:val="bullet"/>
+      <w:lvlText w:val=""/>
+      <w:lvlJc w:val="left"/>
+      <w:pPr>
+        <w:ind w:left="2880" w:hanging="360"/>
+      </w:pPr>
+      <w:rPr>
+        <w:rFonts w:ascii="Symbol" w:hAnsi="Symbol" w:hint="default"/>
+      </w:rPr>
+    </w:lvl>
+    <w:lvl w:ilvl="4" w:tplc="04130003" w:tentative="1">
+      <w:start w:val="1"/>
+      <w:numFmt w:val="bullet"/>
+      <w:lvlText w:val="o"/>
+      <w:lvlJc w:val="left"/>
+      <w:pPr>
+        <w:ind w:left="3600" w:hanging="360"/>
+      </w:pPr>
+      <w:rPr>
+        <w:rFonts w:ascii="Courier New" w:hAnsi="Courier New" w:cs="Courier New" w:hint="default"/>
+      </w:rPr>
+    </w:lvl>
+    <w:lvl w:ilvl="5" w:tplc="04130005" w:tentative="1">
+      <w:start w:val="1"/>
+      <w:numFmt w:val="bullet"/>
+      <w:lvlText w:val=""/>
+      <w:lvlJc w:val="left"/>
+      <w:pPr>
+        <w:ind w:left="4320" w:hanging="360"/>
+      </w:pPr>
+      <w:rPr>
+        <w:rFonts w:ascii="Wingdings" w:hAnsi="Wingdings" w:hint="default"/>
+      </w:rPr>
+    </w:lvl>
+    <w:lvl w:ilvl="6" w:tplc="04130001" w:tentative="1">
+      <w:start w:val="1"/>
+      <w:numFmt w:val="bullet"/>
+      <w:lvlText w:val=""/>
+      <w:lvlJc w:val="left"/>
+      <w:pPr>
+        <w:ind w:left="5040" w:hanging="360"/>
+      </w:pPr>
+      <w:rPr>
+        <w:rFonts w:ascii="Symbol" w:hAnsi="Symbol" w:hint="default"/>
+      </w:rPr>
+    </w:lvl>
+    <w:lvl w:ilvl="7" w:tplc="04130003" w:tentative="1">
+      <w:start w:val="1"/>
+      <w:numFmt w:val="bullet"/>
+      <w:lvlText w:val="o"/>
+      <w:lvlJc w:val="left"/>
+      <w:pPr>
+        <w:ind w:left="5760" w:hanging="360"/>
+      </w:pPr>
+      <w:rPr>
+        <w:rFonts w:ascii="Courier New" w:hAnsi="Courier New" w:cs="Courier New" w:hint="default"/>
+      </w:rPr>
+    </w:lvl>
+    <w:lvl w:ilvl="8" w:tplc="04130005" w:tentative="1">
+      <w:start w:val="1"/>
+      <w:numFmt w:val="bullet"/>
+      <w:lvlText w:val=""/>
+      <w:lvlJc w:val="left"/>
+      <w:pPr>
+        <w:ind w:left="6480" w:hanging="360"/>
+      </w:pPr>
+      <w:rPr>
+        <w:rFonts w:ascii="Wingdings" w:hAnsi="Wingdings" w:hint="default"/>
+      </w:rPr>
+    </w:lvl>
+  </w:abstractNum>
+  <w:abstractNum w:abstractNumId="9" w15:restartNumberingAfterBreak="0">
     <w:nsid w:val="21154988"/>
     <w:multiLevelType w:val="hybridMultilevel"/>
     <w:tmpl w:val="5D76D6B6"/>
@@ -13556,7 +14247,7 @@
       </w:rPr>
     </w:lvl>
   </w:abstractNum>
-  <w:abstractNum w:abstractNumId="9" w15:restartNumberingAfterBreak="0">
+  <w:abstractNum w:abstractNumId="10" w15:restartNumberingAfterBreak="0">
     <w:nsid w:val="233B3659"/>
     <w:multiLevelType w:val="hybridMultilevel"/>
     <w:tmpl w:val="7E201F30"/>
@@ -13669,7 +14360,7 @@
       </w:rPr>
     </w:lvl>
   </w:abstractNum>
-  <w:abstractNum w:abstractNumId="10" w15:restartNumberingAfterBreak="0">
+  <w:abstractNum w:abstractNumId="11" w15:restartNumberingAfterBreak="0">
     <w:nsid w:val="23AD6FD8"/>
     <w:multiLevelType w:val="hybridMultilevel"/>
     <w:tmpl w:val="256CF1D6"/>
@@ -13782,7 +14473,7 @@
       </w:rPr>
     </w:lvl>
   </w:abstractNum>
-  <w:abstractNum w:abstractNumId="11" w15:restartNumberingAfterBreak="0">
+  <w:abstractNum w:abstractNumId="12" w15:restartNumberingAfterBreak="0">
     <w:nsid w:val="263E5DA3"/>
     <w:multiLevelType w:val="multilevel"/>
     <w:tmpl w:val="E5EAFADC"/>
@@ -13931,7 +14622,7 @@
       </w:rPr>
     </w:lvl>
   </w:abstractNum>
-  <w:abstractNum w:abstractNumId="12" w15:restartNumberingAfterBreak="0">
+  <w:abstractNum w:abstractNumId="13" w15:restartNumberingAfterBreak="0">
     <w:nsid w:val="27A3545F"/>
     <w:multiLevelType w:val="hybridMultilevel"/>
     <w:tmpl w:val="1702F294"/>
@@ -14044,7 +14735,7 @@
       </w:rPr>
     </w:lvl>
   </w:abstractNum>
-  <w:abstractNum w:abstractNumId="13" w15:restartNumberingAfterBreak="0">
+  <w:abstractNum w:abstractNumId="14" w15:restartNumberingAfterBreak="0">
     <w:nsid w:val="29F136C9"/>
     <w:multiLevelType w:val="hybridMultilevel"/>
     <w:tmpl w:val="E70A2EBA"/>
@@ -14157,7 +14848,7 @@
       </w:rPr>
     </w:lvl>
   </w:abstractNum>
-  <w:abstractNum w:abstractNumId="14" w15:restartNumberingAfterBreak="0">
+  <w:abstractNum w:abstractNumId="15" w15:restartNumberingAfterBreak="0">
     <w:nsid w:val="2D7348BA"/>
     <w:multiLevelType w:val="hybridMultilevel"/>
     <w:tmpl w:val="9346665A"/>
@@ -14270,7 +14961,7 @@
       </w:rPr>
     </w:lvl>
   </w:abstractNum>
-  <w:abstractNum w:abstractNumId="15" w15:restartNumberingAfterBreak="0">
+  <w:abstractNum w:abstractNumId="16" w15:restartNumberingAfterBreak="0">
     <w:nsid w:val="2FD663E6"/>
     <w:multiLevelType w:val="hybridMultilevel"/>
     <w:tmpl w:val="73AC025A"/>
@@ -14383,7 +15074,7 @@
       </w:rPr>
     </w:lvl>
   </w:abstractNum>
-  <w:abstractNum w:abstractNumId="16" w15:restartNumberingAfterBreak="0">
+  <w:abstractNum w:abstractNumId="17" w15:restartNumberingAfterBreak="0">
     <w:nsid w:val="319A2F34"/>
     <w:multiLevelType w:val="hybridMultilevel"/>
     <w:tmpl w:val="51B28078"/>
@@ -14496,7 +15187,7 @@
       </w:rPr>
     </w:lvl>
   </w:abstractNum>
-  <w:abstractNum w:abstractNumId="17" w15:restartNumberingAfterBreak="0">
+  <w:abstractNum w:abstractNumId="18" w15:restartNumberingAfterBreak="0">
     <w:nsid w:val="439C773A"/>
     <w:multiLevelType w:val="hybridMultilevel"/>
     <w:tmpl w:val="748E0BF0"/>
@@ -14609,7 +15300,7 @@
       </w:rPr>
     </w:lvl>
   </w:abstractNum>
-  <w:abstractNum w:abstractNumId="18" w15:restartNumberingAfterBreak="0">
+  <w:abstractNum w:abstractNumId="19" w15:restartNumberingAfterBreak="0">
     <w:nsid w:val="4C731813"/>
     <w:multiLevelType w:val="hybridMultilevel"/>
     <w:tmpl w:val="9246FBA0"/>
@@ -14722,7 +15413,7 @@
       </w:rPr>
     </w:lvl>
   </w:abstractNum>
-  <w:abstractNum w:abstractNumId="19" w15:restartNumberingAfterBreak="0">
+  <w:abstractNum w:abstractNumId="20" w15:restartNumberingAfterBreak="0">
     <w:nsid w:val="58F9064B"/>
     <w:multiLevelType w:val="hybridMultilevel"/>
     <w:tmpl w:val="2FD0B482"/>
@@ -14835,7 +15526,7 @@
       </w:rPr>
     </w:lvl>
   </w:abstractNum>
-  <w:abstractNum w:abstractNumId="20" w15:restartNumberingAfterBreak="0">
+  <w:abstractNum w:abstractNumId="21" w15:restartNumberingAfterBreak="0">
     <w:nsid w:val="5A356BB4"/>
     <w:multiLevelType w:val="hybridMultilevel"/>
     <w:tmpl w:val="47F85DEC"/>
@@ -14948,7 +15639,7 @@
       </w:rPr>
     </w:lvl>
   </w:abstractNum>
-  <w:abstractNum w:abstractNumId="21" w15:restartNumberingAfterBreak="0">
+  <w:abstractNum w:abstractNumId="22" w15:restartNumberingAfterBreak="0">
     <w:nsid w:val="5C671F50"/>
     <w:multiLevelType w:val="hybridMultilevel"/>
     <w:tmpl w:val="04184AD0"/>
@@ -15061,7 +15752,7 @@
       </w:rPr>
     </w:lvl>
   </w:abstractNum>
-  <w:abstractNum w:abstractNumId="22" w15:restartNumberingAfterBreak="0">
+  <w:abstractNum w:abstractNumId="23" w15:restartNumberingAfterBreak="0">
     <w:nsid w:val="5D443D56"/>
     <w:multiLevelType w:val="hybridMultilevel"/>
     <w:tmpl w:val="8CAAD6BA"/>
@@ -15174,7 +15865,7 @@
       </w:rPr>
     </w:lvl>
   </w:abstractNum>
-  <w:abstractNum w:abstractNumId="23" w15:restartNumberingAfterBreak="0">
+  <w:abstractNum w:abstractNumId="24" w15:restartNumberingAfterBreak="0">
     <w:nsid w:val="5DEB419E"/>
     <w:multiLevelType w:val="hybridMultilevel"/>
     <w:tmpl w:val="3696777E"/>
@@ -15287,7 +15978,7 @@
       </w:rPr>
     </w:lvl>
   </w:abstractNum>
-  <w:abstractNum w:abstractNumId="24" w15:restartNumberingAfterBreak="0">
+  <w:abstractNum w:abstractNumId="25" w15:restartNumberingAfterBreak="0">
     <w:nsid w:val="5FA21269"/>
     <w:multiLevelType w:val="hybridMultilevel"/>
     <w:tmpl w:val="EE90D210"/>
@@ -15400,7 +16091,7 @@
       </w:rPr>
     </w:lvl>
   </w:abstractNum>
-  <w:abstractNum w:abstractNumId="25" w15:restartNumberingAfterBreak="0">
+  <w:abstractNum w:abstractNumId="26" w15:restartNumberingAfterBreak="0">
     <w:nsid w:val="61C2097E"/>
     <w:multiLevelType w:val="hybridMultilevel"/>
     <w:tmpl w:val="B07AE29A"/>
@@ -15513,7 +16204,7 @@
       </w:rPr>
     </w:lvl>
   </w:abstractNum>
-  <w:abstractNum w:abstractNumId="26" w15:restartNumberingAfterBreak="0">
+  <w:abstractNum w:abstractNumId="27" w15:restartNumberingAfterBreak="0">
     <w:nsid w:val="635E5A25"/>
     <w:multiLevelType w:val="hybridMultilevel"/>
     <w:tmpl w:val="E7843A5E"/>
@@ -15626,7 +16317,7 @@
       </w:rPr>
     </w:lvl>
   </w:abstractNum>
-  <w:abstractNum w:abstractNumId="27" w15:restartNumberingAfterBreak="0">
+  <w:abstractNum w:abstractNumId="28" w15:restartNumberingAfterBreak="0">
     <w:nsid w:val="642E12F4"/>
     <w:multiLevelType w:val="hybridMultilevel"/>
     <w:tmpl w:val="813EC2DE"/>
@@ -15712,7 +16403,7 @@
       </w:pPr>
     </w:lvl>
   </w:abstractNum>
-  <w:abstractNum w:abstractNumId="28" w15:restartNumberingAfterBreak="0">
+  <w:abstractNum w:abstractNumId="29" w15:restartNumberingAfterBreak="0">
     <w:nsid w:val="64722484"/>
     <w:multiLevelType w:val="hybridMultilevel"/>
     <w:tmpl w:val="240E7E74"/>
@@ -15825,7 +16516,7 @@
       </w:rPr>
     </w:lvl>
   </w:abstractNum>
-  <w:abstractNum w:abstractNumId="29" w15:restartNumberingAfterBreak="0">
+  <w:abstractNum w:abstractNumId="30" w15:restartNumberingAfterBreak="0">
     <w:nsid w:val="66157D2F"/>
     <w:multiLevelType w:val="hybridMultilevel"/>
     <w:tmpl w:val="B580846E"/>
@@ -15938,7 +16629,233 @@
       </w:rPr>
     </w:lvl>
   </w:abstractNum>
-  <w:abstractNum w:abstractNumId="30" w15:restartNumberingAfterBreak="0">
+  <w:abstractNum w:abstractNumId="31" w15:restartNumberingAfterBreak="0">
+    <w:nsid w:val="69F82A6A"/>
+    <w:multiLevelType w:val="hybridMultilevel"/>
+    <w:tmpl w:val="C1CAD6C6"/>
+    <w:lvl w:ilvl="0" w:tplc="04130001">
+      <w:start w:val="1"/>
+      <w:numFmt w:val="bullet"/>
+      <w:lvlText w:val=""/>
+      <w:lvlJc w:val="left"/>
+      <w:pPr>
+        <w:ind w:left="720" w:hanging="360"/>
+      </w:pPr>
+      <w:rPr>
+        <w:rFonts w:ascii="Symbol" w:hAnsi="Symbol" w:hint="default"/>
+      </w:rPr>
+    </w:lvl>
+    <w:lvl w:ilvl="1" w:tplc="04130003" w:tentative="1">
+      <w:start w:val="1"/>
+      <w:numFmt w:val="bullet"/>
+      <w:lvlText w:val="o"/>
+      <w:lvlJc w:val="left"/>
+      <w:pPr>
+        <w:ind w:left="1440" w:hanging="360"/>
+      </w:pPr>
+      <w:rPr>
+        <w:rFonts w:ascii="Courier New" w:hAnsi="Courier New" w:cs="Courier New" w:hint="default"/>
+      </w:rPr>
+    </w:lvl>
+    <w:lvl w:ilvl="2" w:tplc="04130005" w:tentative="1">
+      <w:start w:val="1"/>
+      <w:numFmt w:val="bullet"/>
+      <w:lvlText w:val=""/>
+      <w:lvlJc w:val="left"/>
+      <w:pPr>
+        <w:ind w:left="2160" w:hanging="360"/>
+      </w:pPr>
+      <w:rPr>
+        <w:rFonts w:ascii="Wingdings" w:hAnsi="Wingdings" w:hint="default"/>
+      </w:rPr>
+    </w:lvl>
+    <w:lvl w:ilvl="3" w:tplc="04130001" w:tentative="1">
+      <w:start w:val="1"/>
+      <w:numFmt w:val="bullet"/>
+      <w:lvlText w:val=""/>
+      <w:lvlJc w:val="left"/>
+      <w:pPr>
+        <w:ind w:left="2880" w:hanging="360"/>
+      </w:pPr>
+      <w:rPr>
+        <w:rFonts w:ascii="Symbol" w:hAnsi="Symbol" w:hint="default"/>
+      </w:rPr>
+    </w:lvl>
+    <w:lvl w:ilvl="4" w:tplc="04130003" w:tentative="1">
+      <w:start w:val="1"/>
+      <w:numFmt w:val="bullet"/>
+      <w:lvlText w:val="o"/>
+      <w:lvlJc w:val="left"/>
+      <w:pPr>
+        <w:ind w:left="3600" w:hanging="360"/>
+      </w:pPr>
+      <w:rPr>
+        <w:rFonts w:ascii="Courier New" w:hAnsi="Courier New" w:cs="Courier New" w:hint="default"/>
+      </w:rPr>
+    </w:lvl>
+    <w:lvl w:ilvl="5" w:tplc="04130005" w:tentative="1">
+      <w:start w:val="1"/>
+      <w:numFmt w:val="bullet"/>
+      <w:lvlText w:val=""/>
+      <w:lvlJc w:val="left"/>
+      <w:pPr>
+        <w:ind w:left="4320" w:hanging="360"/>
+      </w:pPr>
+      <w:rPr>
+        <w:rFonts w:ascii="Wingdings" w:hAnsi="Wingdings" w:hint="default"/>
+      </w:rPr>
+    </w:lvl>
+    <w:lvl w:ilvl="6" w:tplc="04130001" w:tentative="1">
+      <w:start w:val="1"/>
+      <w:numFmt w:val="bullet"/>
+      <w:lvlText w:val=""/>
+      <w:lvlJc w:val="left"/>
+      <w:pPr>
+        <w:ind w:left="5040" w:hanging="360"/>
+      </w:pPr>
+      <w:rPr>
+        <w:rFonts w:ascii="Symbol" w:hAnsi="Symbol" w:hint="default"/>
+      </w:rPr>
+    </w:lvl>
+    <w:lvl w:ilvl="7" w:tplc="04130003" w:tentative="1">
+      <w:start w:val="1"/>
+      <w:numFmt w:val="bullet"/>
+      <w:lvlText w:val="o"/>
+      <w:lvlJc w:val="left"/>
+      <w:pPr>
+        <w:ind w:left="5760" w:hanging="360"/>
+      </w:pPr>
+      <w:rPr>
+        <w:rFonts w:ascii="Courier New" w:hAnsi="Courier New" w:cs="Courier New" w:hint="default"/>
+      </w:rPr>
+    </w:lvl>
+    <w:lvl w:ilvl="8" w:tplc="04130005" w:tentative="1">
+      <w:start w:val="1"/>
+      <w:numFmt w:val="bullet"/>
+      <w:lvlText w:val=""/>
+      <w:lvlJc w:val="left"/>
+      <w:pPr>
+        <w:ind w:left="6480" w:hanging="360"/>
+      </w:pPr>
+      <w:rPr>
+        <w:rFonts w:ascii="Wingdings" w:hAnsi="Wingdings" w:hint="default"/>
+      </w:rPr>
+    </w:lvl>
+  </w:abstractNum>
+  <w:abstractNum w:abstractNumId="32" w15:restartNumberingAfterBreak="0">
+    <w:nsid w:val="6A516354"/>
+    <w:multiLevelType w:val="hybridMultilevel"/>
+    <w:tmpl w:val="A2CE6768"/>
+    <w:lvl w:ilvl="0" w:tplc="04130001">
+      <w:start w:val="1"/>
+      <w:numFmt w:val="bullet"/>
+      <w:lvlText w:val=""/>
+      <w:lvlJc w:val="left"/>
+      <w:pPr>
+        <w:ind w:left="720" w:hanging="360"/>
+      </w:pPr>
+      <w:rPr>
+        <w:rFonts w:ascii="Symbol" w:hAnsi="Symbol" w:hint="default"/>
+      </w:rPr>
+    </w:lvl>
+    <w:lvl w:ilvl="1" w:tplc="04130003">
+      <w:start w:val="1"/>
+      <w:numFmt w:val="bullet"/>
+      <w:lvlText w:val="o"/>
+      <w:lvlJc w:val="left"/>
+      <w:pPr>
+        <w:ind w:left="1440" w:hanging="360"/>
+      </w:pPr>
+      <w:rPr>
+        <w:rFonts w:ascii="Courier New" w:hAnsi="Courier New" w:cs="Courier New" w:hint="default"/>
+      </w:rPr>
+    </w:lvl>
+    <w:lvl w:ilvl="2" w:tplc="04130005" w:tentative="1">
+      <w:start w:val="1"/>
+      <w:numFmt w:val="bullet"/>
+      <w:lvlText w:val=""/>
+      <w:lvlJc w:val="left"/>
+      <w:pPr>
+        <w:ind w:left="2160" w:hanging="360"/>
+      </w:pPr>
+      <w:rPr>
+        <w:rFonts w:ascii="Wingdings" w:hAnsi="Wingdings" w:hint="default"/>
+      </w:rPr>
+    </w:lvl>
+    <w:lvl w:ilvl="3" w:tplc="04130001" w:tentative="1">
+      <w:start w:val="1"/>
+      <w:numFmt w:val="bullet"/>
+      <w:lvlText w:val=""/>
+      <w:lvlJc w:val="left"/>
+      <w:pPr>
+        <w:ind w:left="2880" w:hanging="360"/>
+      </w:pPr>
+      <w:rPr>
+        <w:rFonts w:ascii="Symbol" w:hAnsi="Symbol" w:hint="default"/>
+      </w:rPr>
+    </w:lvl>
+    <w:lvl w:ilvl="4" w:tplc="04130003" w:tentative="1">
+      <w:start w:val="1"/>
+      <w:numFmt w:val="bullet"/>
+      <w:lvlText w:val="o"/>
+      <w:lvlJc w:val="left"/>
+      <w:pPr>
+        <w:ind w:left="3600" w:hanging="360"/>
+      </w:pPr>
+      <w:rPr>
+        <w:rFonts w:ascii="Courier New" w:hAnsi="Courier New" w:cs="Courier New" w:hint="default"/>
+      </w:rPr>
+    </w:lvl>
+    <w:lvl w:ilvl="5" w:tplc="04130005" w:tentative="1">
+      <w:start w:val="1"/>
+      <w:numFmt w:val="bullet"/>
+      <w:lvlText w:val=""/>
+      <w:lvlJc w:val="left"/>
+      <w:pPr>
+        <w:ind w:left="4320" w:hanging="360"/>
+      </w:pPr>
+      <w:rPr>
+        <w:rFonts w:ascii="Wingdings" w:hAnsi="Wingdings" w:hint="default"/>
+      </w:rPr>
+    </w:lvl>
+    <w:lvl w:ilvl="6" w:tplc="04130001" w:tentative="1">
+      <w:start w:val="1"/>
+      <w:numFmt w:val="bullet"/>
+      <w:lvlText w:val=""/>
+      <w:lvlJc w:val="left"/>
+      <w:pPr>
+        <w:ind w:left="5040" w:hanging="360"/>
+      </w:pPr>
+      <w:rPr>
+        <w:rFonts w:ascii="Symbol" w:hAnsi="Symbol" w:hint="default"/>
+      </w:rPr>
+    </w:lvl>
+    <w:lvl w:ilvl="7" w:tplc="04130003" w:tentative="1">
+      <w:start w:val="1"/>
+      <w:numFmt w:val="bullet"/>
+      <w:lvlText w:val="o"/>
+      <w:lvlJc w:val="left"/>
+      <w:pPr>
+        <w:ind w:left="5760" w:hanging="360"/>
+      </w:pPr>
+      <w:rPr>
+        <w:rFonts w:ascii="Courier New" w:hAnsi="Courier New" w:cs="Courier New" w:hint="default"/>
+      </w:rPr>
+    </w:lvl>
+    <w:lvl w:ilvl="8" w:tplc="04130005" w:tentative="1">
+      <w:start w:val="1"/>
+      <w:numFmt w:val="bullet"/>
+      <w:lvlText w:val=""/>
+      <w:lvlJc w:val="left"/>
+      <w:pPr>
+        <w:ind w:left="6480" w:hanging="360"/>
+      </w:pPr>
+      <w:rPr>
+        <w:rFonts w:ascii="Wingdings" w:hAnsi="Wingdings" w:hint="default"/>
+      </w:rPr>
+    </w:lvl>
+  </w:abstractNum>
+  <w:abstractNum w:abstractNumId="33" w15:restartNumberingAfterBreak="0">
     <w:nsid w:val="6CCB0551"/>
     <w:multiLevelType w:val="hybridMultilevel"/>
     <w:tmpl w:val="62027D28"/>
@@ -16051,7 +16968,7 @@
       </w:rPr>
     </w:lvl>
   </w:abstractNum>
-  <w:abstractNum w:abstractNumId="31" w15:restartNumberingAfterBreak="0">
+  <w:abstractNum w:abstractNumId="34" w15:restartNumberingAfterBreak="0">
     <w:nsid w:val="6DF10A39"/>
     <w:multiLevelType w:val="hybridMultilevel"/>
     <w:tmpl w:val="DAE89EAA"/>
@@ -16164,7 +17081,7 @@
       </w:rPr>
     </w:lvl>
   </w:abstractNum>
-  <w:abstractNum w:abstractNumId="32" w15:restartNumberingAfterBreak="0">
+  <w:abstractNum w:abstractNumId="35" w15:restartNumberingAfterBreak="0">
     <w:nsid w:val="702E5268"/>
     <w:multiLevelType w:val="hybridMultilevel"/>
     <w:tmpl w:val="4B9608BE"/>
@@ -16277,7 +17194,7 @@
       </w:rPr>
     </w:lvl>
   </w:abstractNum>
-  <w:abstractNum w:abstractNumId="33" w15:restartNumberingAfterBreak="0">
+  <w:abstractNum w:abstractNumId="36" w15:restartNumberingAfterBreak="0">
     <w:nsid w:val="735678F7"/>
     <w:multiLevelType w:val="hybridMultilevel"/>
     <w:tmpl w:val="30C2D0AA"/>
@@ -16390,7 +17307,7 @@
       </w:rPr>
     </w:lvl>
   </w:abstractNum>
-  <w:abstractNum w:abstractNumId="34" w15:restartNumberingAfterBreak="0">
+  <w:abstractNum w:abstractNumId="37" w15:restartNumberingAfterBreak="0">
     <w:nsid w:val="799F1AD2"/>
     <w:multiLevelType w:val="hybridMultilevel"/>
     <w:tmpl w:val="4D18F04E"/>
@@ -16406,7 +17323,7 @@
         <w:rFonts w:ascii="Symbol" w:hAnsi="Symbol" w:hint="default"/>
       </w:rPr>
     </w:lvl>
-    <w:lvl w:ilvl="1" w:tplc="04130003" w:tentative="1">
+    <w:lvl w:ilvl="1" w:tplc="04130003">
       <w:start w:val="1"/>
       <w:numFmt w:val="bullet"/>
       <w:lvlText w:val="o"/>
@@ -16503,7 +17420,7 @@
       </w:rPr>
     </w:lvl>
   </w:abstractNum>
-  <w:abstractNum w:abstractNumId="35" w15:restartNumberingAfterBreak="0">
+  <w:abstractNum w:abstractNumId="38" w15:restartNumberingAfterBreak="0">
     <w:nsid w:val="79B276E2"/>
     <w:multiLevelType w:val="hybridMultilevel"/>
     <w:tmpl w:val="30AE06BE"/>
@@ -16616,7 +17533,7 @@
       </w:rPr>
     </w:lvl>
   </w:abstractNum>
-  <w:abstractNum w:abstractNumId="36" w15:restartNumberingAfterBreak="0">
+  <w:abstractNum w:abstractNumId="39" w15:restartNumberingAfterBreak="0">
     <w:nsid w:val="7A5A11B6"/>
     <w:multiLevelType w:val="hybridMultilevel"/>
     <w:tmpl w:val="6F80EE06"/>
@@ -16729,7 +17646,7 @@
       </w:rPr>
     </w:lvl>
   </w:abstractNum>
-  <w:abstractNum w:abstractNumId="37" w15:restartNumberingAfterBreak="0">
+  <w:abstractNum w:abstractNumId="40" w15:restartNumberingAfterBreak="0">
     <w:nsid w:val="7C116308"/>
     <w:multiLevelType w:val="hybridMultilevel"/>
     <w:tmpl w:val="075252B2"/>
@@ -16843,85 +17760,85 @@
     </w:lvl>
   </w:abstractNum>
   <w:num w:numId="1">
-    <w:abstractNumId w:val="20"/>
+    <w:abstractNumId w:val="21"/>
   </w:num>
   <w:num w:numId="2">
-    <w:abstractNumId w:val="12"/>
+    <w:abstractNumId w:val="13"/>
   </w:num>
   <w:num w:numId="3">
-    <w:abstractNumId w:val="21"/>
+    <w:abstractNumId w:val="22"/>
   </w:num>
   <w:num w:numId="4">
-    <w:abstractNumId w:val="24"/>
+    <w:abstractNumId w:val="25"/>
   </w:num>
   <w:num w:numId="5">
-    <w:abstractNumId w:val="27"/>
+    <w:abstractNumId w:val="28"/>
   </w:num>
   <w:num w:numId="6">
-    <w:abstractNumId w:val="15"/>
+    <w:abstractNumId w:val="16"/>
   </w:num>
   <w:num w:numId="7">
-    <w:abstractNumId w:val="34"/>
+    <w:abstractNumId w:val="37"/>
   </w:num>
   <w:num w:numId="8">
-    <w:abstractNumId w:val="8"/>
+    <w:abstractNumId w:val="9"/>
   </w:num>
   <w:num w:numId="9">
-    <w:abstractNumId w:val="32"/>
+    <w:abstractNumId w:val="35"/>
   </w:num>
   <w:num w:numId="10">
-    <w:abstractNumId w:val="37"/>
+    <w:abstractNumId w:val="40"/>
   </w:num>
   <w:num w:numId="11">
-    <w:abstractNumId w:val="23"/>
+    <w:abstractNumId w:val="24"/>
   </w:num>
   <w:num w:numId="12">
     <w:abstractNumId w:val="5"/>
   </w:num>
   <w:num w:numId="13">
-    <w:abstractNumId w:val="14"/>
+    <w:abstractNumId w:val="15"/>
   </w:num>
   <w:num w:numId="14">
-    <w:abstractNumId w:val="29"/>
+    <w:abstractNumId w:val="30"/>
   </w:num>
   <w:num w:numId="15">
     <w:abstractNumId w:val="1"/>
   </w:num>
   <w:num w:numId="16">
-    <w:abstractNumId w:val="11"/>
+    <w:abstractNumId w:val="12"/>
   </w:num>
   <w:num w:numId="17">
-    <w:abstractNumId w:val="36"/>
+    <w:abstractNumId w:val="39"/>
   </w:num>
   <w:num w:numId="18">
-    <w:abstractNumId w:val="35"/>
+    <w:abstractNumId w:val="38"/>
   </w:num>
   <w:num w:numId="19">
-    <w:abstractNumId w:val="33"/>
+    <w:abstractNumId w:val="36"/>
   </w:num>
   <w:num w:numId="20">
     <w:abstractNumId w:val="2"/>
   </w:num>
   <w:num w:numId="21">
-    <w:abstractNumId w:val="28"/>
+    <w:abstractNumId w:val="29"/>
   </w:num>
   <w:num w:numId="22">
-    <w:abstractNumId w:val="22"/>
+    <w:abstractNumId w:val="23"/>
   </w:num>
   <w:num w:numId="23">
     <w:abstractNumId w:val="4"/>
   </w:num>
   <w:num w:numId="24">
-    <w:abstractNumId w:val="26"/>
+    <w:abstractNumId w:val="27"/>
   </w:num>
   <w:num w:numId="25">
-    <w:abstractNumId w:val="13"/>
+    <w:abstractNumId w:val="14"/>
   </w:num>
   <w:num w:numId="26">
     <w:abstractNumId w:val="3"/>
   </w:num>
   <w:num w:numId="27">
-    <w:abstractNumId w:val="18"/>
+    <w:abstractNumId w:val="19"/>
   </w:num>
   <w:num w:numId="28">
     <w:abstractNumId w:val="7"/>
@@ -16930,31 +17847,40 @@
     <w:abstractNumId w:val="0"/>
   </w:num>
   <w:num w:numId="30">
-    <w:abstractNumId w:val="10"/>
+    <w:abstractNumId w:val="11"/>
   </w:num>
   <w:num w:numId="31">
-    <w:abstractNumId w:val="19"/>
+    <w:abstractNumId w:val="20"/>
   </w:num>
   <w:num w:numId="32">
-    <w:abstractNumId w:val="25"/>
+    <w:abstractNumId w:val="26"/>
   </w:num>
   <w:num w:numId="33">
     <w:abstractNumId w:val="6"/>
   </w:num>
   <w:num w:numId="34">
+    <w:abstractNumId w:val="18"/>
+  </w:num>
+  <w:num w:numId="35">
+    <w:abstractNumId w:val="10"/>
+  </w:num>
+  <w:num w:numId="36">
+    <w:abstractNumId w:val="34"/>
+  </w:num>
+  <w:num w:numId="37">
+    <w:abstractNumId w:val="33"/>
+  </w:num>
+  <w:num w:numId="38">
     <w:abstractNumId w:val="17"/>
   </w:num>
-  <w:num w:numId="35">
-    <w:abstractNumId w:val="9"/>
-  </w:num>
-  <w:num w:numId="36">
+  <w:num w:numId="39">
     <w:abstractNumId w:val="31"/>
   </w:num>
-  <w:num w:numId="37">
-    <w:abstractNumId w:val="30"/>
+  <w:num w:numId="40">
+    <w:abstractNumId w:val="8"/>
   </w:num>
-  <w:num w:numId="38">
-    <w:abstractNumId w:val="16"/>
+  <w:num w:numId="41">
+    <w:abstractNumId w:val="32"/>
   </w:num>
   <w:numIdMacAtCleanup w:val="38"/>
 </w:numbering>
@@ -17431,7 +18357,6 @@
   <w:style w:type="character" w:default="1" w:styleId="DefaultParagraphFont">
     <w:name w:val="Default Paragraph Font"/>
     <w:uiPriority w:val="1"/>
-    <w:semiHidden/>
     <w:unhideWhenUsed/>
   </w:style>
   <w:style w:type="table" w:default="1" w:styleId="TableNormal">

</xml_diff>

<commit_message>
(Almost) all menus/tutorial/UI fixed, working, and nice
</commit_message>
<xml_diff>
--- a/non_game/[Idea] Game Off (2021).docx
+++ b/non_game/[Idea] Game Off (2021).docx
@@ -12800,6 +12800,192 @@
           <w:bCs/>
           <w:lang w:val="en-US"/>
         </w:rPr>
+        <w:t>Menu screens:</w:t>
+      </w:r>
+    </w:p>
+    <w:p>
+      <w:pPr>
+        <w:pStyle w:val="ListParagraph"/>
+        <w:numPr>
+          <w:ilvl w:val="0"/>
+          <w:numId w:val="48"/>
+        </w:numPr>
+        <w:rPr>
+          <w:lang w:val="en-US"/>
+        </w:rPr>
+      </w:pPr>
+      <w:r>
+        <w:rPr>
+          <w:lang w:val="en-US"/>
+        </w:rPr>
+        <w:t>Make overlay settings menu work =&gt; include GlobalConfig, copy codes and scenes from Pumpkins</w:t>
+      </w:r>
+    </w:p>
+    <w:p>
+      <w:pPr>
+        <w:pStyle w:val="ListParagraph"/>
+        <w:numPr>
+          <w:ilvl w:val="0"/>
+          <w:numId w:val="48"/>
+        </w:numPr>
+        <w:rPr>
+          <w:lang w:val="en-US"/>
+        </w:rPr>
+      </w:pPr>
+      <w:r>
+        <w:rPr>
+          <w:lang w:val="en-US"/>
+        </w:rPr>
+        <w:t xml:space="preserve">Create “arenas” and “bugs” custom web </w:t>
+      </w:r>
+    </w:p>
+    <w:p>
+      <w:pPr>
+        <w:pStyle w:val="ListParagraph"/>
+        <w:numPr>
+          <w:ilvl w:val="1"/>
+          <w:numId w:val="48"/>
+        </w:numPr>
+        <w:rPr>
+          <w:lang w:val="en-US"/>
+        </w:rPr>
+      </w:pPr>
+      <w:r>
+        <w:rPr>
+          <w:lang w:val="en-US"/>
+        </w:rPr>
+        <w:t>Give them their own “start” nodes (so players automatically position there)</w:t>
+      </w:r>
+    </w:p>
+    <w:p>
+      <w:pPr>
+        <w:pStyle w:val="ListParagraph"/>
+        <w:numPr>
+          <w:ilvl w:val="1"/>
+          <w:numId w:val="48"/>
+        </w:numPr>
+        <w:rPr>
+          <w:lang w:val="en-US"/>
+        </w:rPr>
+      </w:pPr>
+      <w:r>
+        <w:rPr>
+          <w:lang w:val="en-US"/>
+        </w:rPr>
+        <w:t>And a clear exit location (same icon as Quit)</w:t>
+      </w:r>
+    </w:p>
+    <w:p>
+      <w:pPr>
+        <w:pStyle w:val="ListParagraph"/>
+        <w:numPr>
+          <w:ilvl w:val="0"/>
+          <w:numId w:val="48"/>
+        </w:numPr>
+        <w:rPr>
+          <w:lang w:val="en-US"/>
+        </w:rPr>
+      </w:pPr>
+      <w:r>
+        <w:rPr>
+          <w:lang w:val="en-US"/>
+        </w:rPr>
+        <w:t>Distribute all values in our config across the other points ( + show icon on the point itself)</w:t>
+      </w:r>
+    </w:p>
+    <w:p>
+      <w:pPr>
+        <w:pStyle w:val="ListParagraph"/>
+        <w:numPr>
+          <w:ilvl w:val="1"/>
+          <w:numId w:val="48"/>
+        </w:numPr>
+        <w:rPr>
+          <w:lang w:val="en-US"/>
+        </w:rPr>
+      </w:pPr>
+      <w:r>
+        <w:rPr>
+          <w:lang w:val="en-US"/>
+        </w:rPr>
+        <w:t>Make icon dynamic: just listen to whatever we’re set to</w:t>
+      </w:r>
+    </w:p>
+    <w:p>
+      <w:pPr>
+        <w:pStyle w:val="ListParagraph"/>
+        <w:numPr>
+          <w:ilvl w:val="1"/>
+          <w:numId w:val="48"/>
+        </w:numPr>
+        <w:rPr>
+          <w:lang w:val="en-US"/>
+        </w:rPr>
+      </w:pPr>
+      <w:r>
+        <w:rPr>
+          <w:lang w:val="en-US"/>
+        </w:rPr>
+        <w:t>Reserve space for the general “How do bugs work?” explanation</w:t>
+      </w:r>
+    </w:p>
+    <w:p>
+      <w:pPr>
+        <w:pStyle w:val="ListParagraph"/>
+        <w:numPr>
+          <w:ilvl w:val="0"/>
+          <w:numId w:val="48"/>
+        </w:numPr>
+        <w:rPr>
+          <w:lang w:val="en-US"/>
+        </w:rPr>
+      </w:pPr>
+      <w:r>
+        <w:rPr>
+          <w:lang w:val="en-US"/>
+        </w:rPr>
+        <w:t>Disable players logging in</w:t>
+      </w:r>
+    </w:p>
+    <w:p>
+      <w:pPr>
+        <w:pStyle w:val="ListParagraph"/>
+        <w:numPr>
+          <w:ilvl w:val="0"/>
+          <w:numId w:val="48"/>
+        </w:numPr>
+        <w:rPr>
+          <w:lang w:val="en-US"/>
+        </w:rPr>
+      </w:pPr>
+      <w:r>
+        <w:rPr>
+          <w:lang w:val="en-US"/>
+        </w:rPr>
+        <w:t>When walking over a point, you get a prompt to toggle it on/off</w:t>
+      </w:r>
+    </w:p>
+    <w:p>
+      <w:pPr>
+        <w:rPr>
+          <w:b/>
+          <w:bCs/>
+          <w:lang w:val="en-US"/>
+        </w:rPr>
+      </w:pPr>
+    </w:p>
+    <w:p>
+      <w:pPr>
+        <w:rPr>
+          <w:lang w:val="en-US"/>
+        </w:rPr>
+      </w:pPr>
+      <w:r>
+        <w:rPr>
+          <w:b/>
+          <w:bCs/>
+          <w:lang w:val="en-US"/>
+        </w:rPr>
         <w:t>Question:</w:t>
       </w:r>
       <w:r>
@@ -12832,48 +13018,6 @@
     <w:p>
       <w:pPr>
         <w:rPr>
-          <w:b/>
-          <w:bCs/>
-          <w:lang w:val="en-US"/>
-        </w:rPr>
-      </w:pPr>
-    </w:p>
-    <w:p>
-      <w:pPr>
-        <w:rPr>
-          <w:lang w:val="en-US"/>
-        </w:rPr>
-      </w:pPr>
-      <w:r>
-        <w:rPr>
-          <w:b/>
-          <w:bCs/>
-          <w:lang w:val="en-US"/>
-        </w:rPr>
-        <w:t>Disallow quick-painting:</w:t>
-      </w:r>
-      <w:r>
-        <w:rPr>
-          <w:lang w:val="en-US"/>
-        </w:rPr>
-        <w:t xml:space="preserve"> r</w:t>
-      </w:r>
-      <w:r>
-        <w:rPr>
-          <w:lang w:val="en-US"/>
-        </w:rPr>
-        <w:t>emember on which node we entered an edge. If we exit on that node as well, don’t paint</w:t>
-      </w:r>
-      <w:r>
-        <w:rPr>
-          <w:lang w:val="en-US"/>
-        </w:rPr>
-        <w:t>. Exception: if we’ve been on the edge long enough.</w:t>
-      </w:r>
-    </w:p>
-    <w:p>
-      <w:pPr>
-        <w:rPr>
           <w:lang w:val="en-US"/>
         </w:rPr>
       </w:pPr>
@@ -13182,48 +13326,6 @@
         <w:rPr>
           <w:lang w:val="en-US"/>
         </w:rPr>
-        <w:t>Dying animation</w:t>
-      </w:r>
-      <w:r>
-        <w:rPr>
-          <w:lang w:val="en-US"/>
-        </w:rPr>
-        <w:t xml:space="preserve"> =&gt; </w:t>
-      </w:r>
-      <w:r>
-        <w:rPr>
-          <w:lang w:val="en-US"/>
-        </w:rPr>
-        <w:t xml:space="preserve">Show wiggling </w:t>
-      </w:r>
-      <w:r>
-        <w:rPr>
-          <w:lang w:val="en-US"/>
-        </w:rPr>
-        <w:t>spiderghost</w:t>
-      </w:r>
-      <w:r>
-        <w:rPr>
-          <w:lang w:val="en-US"/>
-        </w:rPr>
-        <w:t xml:space="preserve"> icon above you, drifting higher</w:t>
-      </w:r>
-    </w:p>
-    <w:p>
-      <w:pPr>
-        <w:pStyle w:val="ListParagraph"/>
-        <w:numPr>
-          <w:ilvl w:val="0"/>
-          <w:numId w:val="7"/>
-        </w:numPr>
-        <w:rPr>
-          <w:lang w:val="en-US"/>
-        </w:rPr>
-      </w:pPr>
-      <w:r>
-        <w:rPr>
-          <w:lang w:val="en-US"/>
-        </w:rPr>
         <w:t>Silk change tween</w:t>
       </w:r>
       <w:r>
@@ -13306,6 +13408,7 @@
         <w:rPr>
           <w:lang w:val="en-US"/>
         </w:rPr>
+        <w:lastRenderedPageBreak/>
         <w:t>Remove debug_edge_types</w:t>
       </w:r>
       <w:r>
@@ -13413,7 +13516,51 @@
         <w:rPr>
           <w:lang w:val="en-US"/>
         </w:rPr>
-        <w:t xml:space="preserve">Build a loader for </w:t>
+        <w:t>Build the mockup I created into a functional menu</w:t>
+      </w:r>
+    </w:p>
+    <w:p>
+      <w:pPr>
+        <w:pStyle w:val="ListParagraph"/>
+        <w:numPr>
+          <w:ilvl w:val="2"/>
+          <w:numId w:val="24"/>
+        </w:numPr>
+        <w:rPr>
+          <w:lang w:val="en-US"/>
+        </w:rPr>
+      </w:pPr>
+      <w:r>
+        <w:rPr>
+          <w:lang w:val="en-US"/>
+        </w:rPr>
+        <w:t>Put the code for “register new player/deregister” (based on event) into the GlobalInput script</w:t>
+      </w:r>
+    </w:p>
+    <w:p>
+      <w:pPr>
+        <w:pStyle w:val="ListParagraph"/>
+        <w:numPr>
+          <w:ilvl w:val="1"/>
+          <w:numId w:val="24"/>
+        </w:numPr>
+        <w:rPr>
+          <w:lang w:val="en-US"/>
+        </w:rPr>
+      </w:pPr>
+      <w:r>
+        <w:rPr>
+          <w:b/>
+          <w:bCs/>
+          <w:lang w:val="en-US"/>
+        </w:rPr>
+        <w:t>Question:</w:t>
+      </w:r>
+      <w:r>
+        <w:rPr>
+          <w:lang w:val="en-US"/>
+        </w:rPr>
+        <w:t xml:space="preserve"> change this so that </w:t>
       </w:r>
       <w:r>
         <w:rPr>
@@ -13421,13 +13568,13 @@
           <w:iCs/>
           <w:lang w:val="en-US"/>
         </w:rPr>
-        <w:t>manual</w:t>
-      </w:r>
-      <w:r>
-        <w:rPr>
-          <w:lang w:val="en-US"/>
-        </w:rPr>
-        <w:t xml:space="preserve"> webs =&gt; create a simple radial one</w:t>
+        <w:t>any</w:t>
+      </w:r>
+      <w:r>
+        <w:rPr>
+          <w:lang w:val="en-US"/>
+        </w:rPr>
+        <w:t xml:space="preserve"> button jumps? (And the start/select buttons open the menu?)</w:t>
       </w:r>
     </w:p>
     <w:p>
@@ -13443,28 +13590,73 @@
       </w:pPr>
       <w:r>
         <w:rPr>
-          <w:lang w:val="en-US"/>
-        </w:rPr>
-        <w:lastRenderedPageBreak/>
-        <w:t>Build the mockup I created into a functional menu</w:t>
-      </w:r>
-    </w:p>
-    <w:p>
-      <w:pPr>
-        <w:pStyle w:val="ListParagraph"/>
-        <w:numPr>
-          <w:ilvl w:val="2"/>
+          <w:b/>
+          <w:bCs/>
+          <w:lang w:val="en-US"/>
+        </w:rPr>
+        <w:t>Question:</w:t>
+      </w:r>
+      <w:r>
+        <w:rPr>
+          <w:lang w:val="en-US"/>
+        </w:rPr>
+        <w:t xml:space="preserve"> change this so you just “press once” to start jump, then “press again” to execute?</w:t>
+      </w:r>
+    </w:p>
+    <w:p>
+      <w:pPr>
+        <w:pStyle w:val="ListParagraph"/>
+        <w:numPr>
+          <w:ilvl w:val="0"/>
           <w:numId w:val="24"/>
         </w:numPr>
         <w:rPr>
-          <w:lang w:val="en-US"/>
-        </w:rPr>
-      </w:pPr>
-      <w:r>
-        <w:rPr>
-          <w:lang w:val="en-US"/>
-        </w:rPr>
-        <w:t>Put the code for “register new player/deregister” (based on event) into the GlobalInput script</w:t>
+          <w:b/>
+          <w:bCs/>
+          <w:lang w:val="en-US"/>
+        </w:rPr>
+      </w:pPr>
+      <w:r>
+        <w:rPr>
+          <w:b/>
+          <w:bCs/>
+          <w:lang w:val="en-US"/>
+        </w:rPr>
+        <w:t>1</w:t>
+      </w:r>
+      <w:r>
+        <w:rPr>
+          <w:b/>
+          <w:bCs/>
+          <w:lang w:val="en-US"/>
+        </w:rPr>
+        <w:t>4</w:t>
+      </w:r>
+      <w:r>
+        <w:rPr>
+          <w:b/>
+          <w:bCs/>
+          <w:lang w:val="en-US"/>
+        </w:rPr>
+        <w:t xml:space="preserve"> Nov:</w:t>
+      </w:r>
+      <w:r>
+        <w:rPr>
+          <w:lang w:val="en-US"/>
+        </w:rPr>
+        <w:t xml:space="preserve"> Further</w:t>
+      </w:r>
+      <w:r>
+        <w:rPr>
+          <w:lang w:val="en-US"/>
+        </w:rPr>
+        <w:t xml:space="preserve"> essential</w:t>
+      </w:r>
+      <w:r>
+        <w:rPr>
+          <w:lang w:val="en-US"/>
+        </w:rPr>
+        <w:t xml:space="preserve"> polishing and balancing</w:t>
       </w:r>
     </w:p>
     <w:p>
@@ -13480,17 +13672,183 @@
       </w:pPr>
       <w:r>
         <w:rPr>
-          <w:b/>
-          <w:bCs/>
-          <w:lang w:val="en-US"/>
-        </w:rPr>
-        <w:t>Question:</w:t>
-      </w:r>
-      <w:r>
-        <w:rPr>
-          <w:lang w:val="en-US"/>
-        </w:rPr>
-        <w:t xml:space="preserve"> change this so that </w:t>
+          <w:lang w:val="en-US"/>
+        </w:rPr>
+        <w:t>Add</w:t>
+      </w:r>
+      <w:r>
+        <w:rPr>
+          <w:lang w:val="en-US"/>
+        </w:rPr>
+        <w:t xml:space="preserve"> final sound effects + particles</w:t>
+      </w:r>
+    </w:p>
+    <w:p>
+      <w:pPr>
+        <w:pStyle w:val="ListParagraph"/>
+        <w:numPr>
+          <w:ilvl w:val="1"/>
+          <w:numId w:val="24"/>
+        </w:numPr>
+        <w:rPr>
+          <w:b/>
+          <w:bCs/>
+          <w:lang w:val="en-US"/>
+        </w:rPr>
+      </w:pPr>
+      <w:r>
+        <w:rPr>
+          <w:lang w:val="en-US"/>
+        </w:rPr>
+        <w:t>Soundtrack</w:t>
+      </w:r>
+    </w:p>
+    <w:p>
+      <w:pPr>
+        <w:pStyle w:val="ListParagraph"/>
+        <w:numPr>
+          <w:ilvl w:val="1"/>
+          <w:numId w:val="24"/>
+        </w:numPr>
+        <w:rPr>
+          <w:b/>
+          <w:bCs/>
+          <w:lang w:val="en-US"/>
+        </w:rPr>
+      </w:pPr>
+      <w:r>
+        <w:rPr>
+          <w:lang w:val="en-US"/>
+        </w:rPr>
+        <w:t>Balance the properties of individual bugs + find best starting setup (and any other constraints needed)</w:t>
+      </w:r>
+    </w:p>
+    <w:p>
+      <w:pPr>
+        <w:pStyle w:val="ListParagraph"/>
+        <w:numPr>
+          <w:ilvl w:val="1"/>
+          <w:numId w:val="24"/>
+        </w:numPr>
+        <w:rPr>
+          <w:b/>
+          <w:bCs/>
+          <w:lang w:val="en-US"/>
+        </w:rPr>
+      </w:pPr>
+      <w:r>
+        <w:rPr>
+          <w:lang w:val="en-US"/>
+        </w:rPr>
+        <w:t>Prettier home bases, lines, points, etc.</w:t>
+      </w:r>
+    </w:p>
+    <w:p>
+      <w:pPr>
+        <w:pStyle w:val="ListParagraph"/>
+        <w:numPr>
+          <w:ilvl w:val="1"/>
+          <w:numId w:val="24"/>
+        </w:numPr>
+        <w:rPr>
+          <w:b/>
+          <w:bCs/>
+          <w:lang w:val="en-US"/>
+        </w:rPr>
+      </w:pPr>
+      <w:r>
+        <w:rPr>
+          <w:lang w:val="en-US"/>
+        </w:rPr>
+        <w:t>Different arenas and rules</w:t>
+      </w:r>
+    </w:p>
+    <w:p>
+      <w:pPr>
+        <w:pStyle w:val="ListParagraph"/>
+        <w:numPr>
+          <w:ilvl w:val="0"/>
+          <w:numId w:val="24"/>
+        </w:numPr>
+        <w:rPr>
+          <w:b/>
+          <w:bCs/>
+          <w:lang w:val="en-US"/>
+        </w:rPr>
+      </w:pPr>
+      <w:r>
+        <w:rPr>
+          <w:b/>
+          <w:bCs/>
+          <w:lang w:val="en-US"/>
+        </w:rPr>
+        <w:t>15 Nov:</w:t>
+      </w:r>
+      <w:r>
+        <w:rPr>
+          <w:lang w:val="en-US"/>
+        </w:rPr>
+        <w:t xml:space="preserve"> </w:t>
+      </w:r>
+    </w:p>
+    <w:p>
+      <w:pPr>
+        <w:pStyle w:val="ListParagraph"/>
+        <w:numPr>
+          <w:ilvl w:val="1"/>
+          <w:numId w:val="24"/>
+        </w:numPr>
+        <w:rPr>
+          <w:b/>
+          <w:bCs/>
+          <w:lang w:val="en-US"/>
+        </w:rPr>
+      </w:pPr>
+      <w:r>
+        <w:rPr>
+          <w:lang w:val="en-US"/>
+        </w:rPr>
+        <w:t>Create itch.io page ( + already prepare portfolio and pandaqi one)</w:t>
+      </w:r>
+    </w:p>
+    <w:p>
+      <w:pPr>
+        <w:pStyle w:val="ListParagraph"/>
+        <w:numPr>
+          <w:ilvl w:val="1"/>
+          <w:numId w:val="24"/>
+        </w:numPr>
+        <w:rPr>
+          <w:b/>
+          <w:bCs/>
+          <w:lang w:val="en-US"/>
+        </w:rPr>
+      </w:pPr>
+      <w:r>
+        <w:rPr>
+          <w:lang w:val="en-US"/>
+        </w:rPr>
+        <w:t>Create a logo (both header/wide and favicon)</w:t>
+      </w:r>
+    </w:p>
+    <w:p>
+      <w:pPr>
+        <w:pStyle w:val="ListParagraph"/>
+        <w:numPr>
+          <w:ilvl w:val="1"/>
+          <w:numId w:val="24"/>
+        </w:numPr>
+        <w:rPr>
+          <w:b/>
+          <w:bCs/>
+          <w:lang w:val="en-US"/>
+        </w:rPr>
+      </w:pPr>
+      <w:r>
+        <w:rPr>
+          <w:lang w:val="en-US"/>
+        </w:rPr>
+        <w:t xml:space="preserve">Schedule a quick </w:t>
       </w:r>
       <w:r>
         <w:rPr>
@@ -13498,39 +13856,28 @@
           <w:iCs/>
           <w:lang w:val="en-US"/>
         </w:rPr>
-        <w:t>any</w:t>
-      </w:r>
-      <w:r>
-        <w:rPr>
-          <w:lang w:val="en-US"/>
-        </w:rPr>
-        <w:t xml:space="preserve"> button jumps? (And the start/select buttons open the menu?)</w:t>
-      </w:r>
-    </w:p>
-    <w:p>
-      <w:pPr>
-        <w:pStyle w:val="ListParagraph"/>
-        <w:numPr>
-          <w:ilvl w:val="1"/>
-          <w:numId w:val="24"/>
-        </w:numPr>
-        <w:rPr>
-          <w:lang w:val="en-US"/>
-        </w:rPr>
-      </w:pPr>
-      <w:r>
-        <w:rPr>
-          <w:b/>
-          <w:bCs/>
-          <w:lang w:val="en-US"/>
-        </w:rPr>
-        <w:t>Question:</w:t>
-      </w:r>
-      <w:r>
-        <w:rPr>
-          <w:lang w:val="en-US"/>
-        </w:rPr>
-        <w:t xml:space="preserve"> change this so you just “press once” to start jump, then “press again” to execute?</w:t>
+        <w:t>playtest</w:t>
+      </w:r>
+      <w:r>
+        <w:rPr>
+          <w:lang w:val="en-US"/>
+        </w:rPr>
+        <w:t xml:space="preserve"> for it.</w:t>
+      </w:r>
+    </w:p>
+    <w:p>
+      <w:pPr>
+        <w:rPr>
+          <w:lang w:val="en-US"/>
+        </w:rPr>
+      </w:pPr>
+    </w:p>
+    <w:p>
+      <w:pPr>
+        <w:pStyle w:val="Heading2"/>
+      </w:pPr>
+      <w:r>
+        <w:t>Particles</w:t>
       </w:r>
     </w:p>
     <w:p>
@@ -13538,247 +13885,17 @@
         <w:pStyle w:val="ListParagraph"/>
         <w:numPr>
           <w:ilvl w:val="0"/>
-          <w:numId w:val="24"/>
-        </w:numPr>
-        <w:rPr>
-          <w:b/>
-          <w:bCs/>
-          <w:lang w:val="en-US"/>
-        </w:rPr>
-      </w:pPr>
-      <w:r>
-        <w:rPr>
-          <w:b/>
-          <w:bCs/>
-          <w:lang w:val="en-US"/>
-        </w:rPr>
-        <w:t>1</w:t>
-      </w:r>
-      <w:r>
-        <w:rPr>
-          <w:b/>
-          <w:bCs/>
-          <w:lang w:val="en-US"/>
-        </w:rPr>
-        <w:t>4</w:t>
-      </w:r>
-      <w:r>
-        <w:rPr>
-          <w:b/>
-          <w:bCs/>
-          <w:lang w:val="en-US"/>
-        </w:rPr>
-        <w:t xml:space="preserve"> Nov:</w:t>
-      </w:r>
-      <w:r>
-        <w:rPr>
-          <w:lang w:val="en-US"/>
-        </w:rPr>
-        <w:t xml:space="preserve"> Further</w:t>
-      </w:r>
-      <w:r>
-        <w:rPr>
-          <w:lang w:val="en-US"/>
-        </w:rPr>
-        <w:t xml:space="preserve"> essential</w:t>
-      </w:r>
-      <w:r>
-        <w:rPr>
-          <w:lang w:val="en-US"/>
-        </w:rPr>
-        <w:t xml:space="preserve"> polishing and balancing</w:t>
-      </w:r>
-    </w:p>
-    <w:p>
-      <w:pPr>
-        <w:pStyle w:val="ListParagraph"/>
-        <w:numPr>
-          <w:ilvl w:val="1"/>
-          <w:numId w:val="24"/>
-        </w:numPr>
-        <w:rPr>
-          <w:lang w:val="en-US"/>
-        </w:rPr>
-      </w:pPr>
-      <w:r>
-        <w:rPr>
-          <w:lang w:val="en-US"/>
-        </w:rPr>
-        <w:t>Add</w:t>
-      </w:r>
-      <w:r>
-        <w:rPr>
-          <w:lang w:val="en-US"/>
-        </w:rPr>
-        <w:t xml:space="preserve"> final sound effects + particles</w:t>
-      </w:r>
-    </w:p>
-    <w:p>
-      <w:pPr>
-        <w:pStyle w:val="ListParagraph"/>
-        <w:numPr>
-          <w:ilvl w:val="1"/>
-          <w:numId w:val="24"/>
-        </w:numPr>
-        <w:rPr>
-          <w:b/>
-          <w:bCs/>
-          <w:lang w:val="en-US"/>
-        </w:rPr>
-      </w:pPr>
-      <w:r>
-        <w:rPr>
-          <w:lang w:val="en-US"/>
-        </w:rPr>
-        <w:t>Soundtrack</w:t>
-      </w:r>
-    </w:p>
-    <w:p>
-      <w:pPr>
-        <w:pStyle w:val="ListParagraph"/>
-        <w:numPr>
-          <w:ilvl w:val="1"/>
-          <w:numId w:val="24"/>
-        </w:numPr>
-        <w:rPr>
-          <w:b/>
-          <w:bCs/>
-          <w:lang w:val="en-US"/>
-        </w:rPr>
-      </w:pPr>
-      <w:r>
-        <w:rPr>
-          <w:lang w:val="en-US"/>
-        </w:rPr>
-        <w:t>Balance the properties of individual bugs + find best starting setup (and any other constraints needed)</w:t>
-      </w:r>
-    </w:p>
-    <w:p>
-      <w:pPr>
-        <w:pStyle w:val="ListParagraph"/>
-        <w:numPr>
-          <w:ilvl w:val="1"/>
-          <w:numId w:val="24"/>
-        </w:numPr>
-        <w:rPr>
-          <w:b/>
-          <w:bCs/>
-          <w:lang w:val="en-US"/>
-        </w:rPr>
-      </w:pPr>
-      <w:r>
-        <w:rPr>
-          <w:lang w:val="en-US"/>
-        </w:rPr>
-        <w:t>Prettier home bases, lines, points, etc.</w:t>
-      </w:r>
-    </w:p>
-    <w:p>
-      <w:pPr>
-        <w:pStyle w:val="ListParagraph"/>
-        <w:numPr>
-          <w:ilvl w:val="1"/>
-          <w:numId w:val="24"/>
-        </w:numPr>
-        <w:rPr>
-          <w:b/>
-          <w:bCs/>
-          <w:lang w:val="en-US"/>
-        </w:rPr>
-      </w:pPr>
-      <w:r>
-        <w:rPr>
-          <w:lang w:val="en-US"/>
-        </w:rPr>
-        <w:t>Different arenas and rules</w:t>
-      </w:r>
-    </w:p>
-    <w:p>
-      <w:pPr>
-        <w:pStyle w:val="ListParagraph"/>
-        <w:numPr>
-          <w:ilvl w:val="0"/>
-          <w:numId w:val="24"/>
-        </w:numPr>
-        <w:rPr>
-          <w:b/>
-          <w:bCs/>
-          <w:lang w:val="en-US"/>
-        </w:rPr>
-      </w:pPr>
-      <w:r>
-        <w:rPr>
-          <w:b/>
-          <w:bCs/>
-          <w:lang w:val="en-US"/>
-        </w:rPr>
-        <w:t>15 Nov:</w:t>
-      </w:r>
-      <w:r>
-        <w:rPr>
-          <w:lang w:val="en-US"/>
-        </w:rPr>
-        <w:t xml:space="preserve"> </w:t>
-      </w:r>
-    </w:p>
-    <w:p>
-      <w:pPr>
-        <w:pStyle w:val="ListParagraph"/>
-        <w:numPr>
-          <w:ilvl w:val="1"/>
-          <w:numId w:val="24"/>
-        </w:numPr>
-        <w:rPr>
-          <w:b/>
-          <w:bCs/>
-          <w:lang w:val="en-US"/>
-        </w:rPr>
-      </w:pPr>
-      <w:r>
-        <w:rPr>
-          <w:lang w:val="en-US"/>
-        </w:rPr>
-        <w:t>Create itch.io page ( + already prepare portfolio and pandaqi one)</w:t>
-      </w:r>
-    </w:p>
-    <w:p>
-      <w:pPr>
-        <w:pStyle w:val="ListParagraph"/>
-        <w:numPr>
-          <w:ilvl w:val="1"/>
-          <w:numId w:val="24"/>
-        </w:numPr>
-        <w:rPr>
-          <w:b/>
-          <w:bCs/>
-          <w:lang w:val="en-US"/>
-        </w:rPr>
-      </w:pPr>
-      <w:r>
-        <w:rPr>
-          <w:lang w:val="en-US"/>
-        </w:rPr>
-        <w:t>Create a logo (both header/wide and favicon)</w:t>
-      </w:r>
-    </w:p>
-    <w:p>
-      <w:pPr>
-        <w:pStyle w:val="ListParagraph"/>
-        <w:numPr>
-          <w:ilvl w:val="1"/>
-          <w:numId w:val="24"/>
-        </w:numPr>
-        <w:rPr>
-          <w:b/>
-          <w:bCs/>
-          <w:lang w:val="en-US"/>
-        </w:rPr>
-      </w:pPr>
-      <w:r>
-        <w:rPr>
-          <w:lang w:val="en-US"/>
-        </w:rPr>
-        <w:t xml:space="preserve">Schedule a quick </w:t>
+          <w:numId w:val="37"/>
+        </w:numPr>
+        <w:rPr>
+          <w:lang w:val="en-US"/>
+        </w:rPr>
+      </w:pPr>
+      <w:r>
+        <w:rPr>
+          <w:lang w:val="en-US"/>
+        </w:rPr>
+        <w:t xml:space="preserve">When moving =&gt; some basic dust clouds from our butt. (Re-use the trick to make those show your </w:t>
       </w:r>
       <w:r>
         <w:rPr>
@@ -13786,28 +13903,13 @@
           <w:iCs/>
           <w:lang w:val="en-US"/>
         </w:rPr>
-        <w:t>playtest</w:t>
-      </w:r>
-      <w:r>
-        <w:rPr>
-          <w:lang w:val="en-US"/>
-        </w:rPr>
-        <w:t xml:space="preserve"> for it.</w:t>
-      </w:r>
-    </w:p>
-    <w:p>
-      <w:pPr>
-        <w:rPr>
-          <w:lang w:val="en-US"/>
-        </w:rPr>
-      </w:pPr>
-    </w:p>
-    <w:p>
-      <w:pPr>
-        <w:pStyle w:val="Heading2"/>
-      </w:pPr>
-      <w:r>
-        <w:t>Particles</w:t>
+        <w:t>team</w:t>
+      </w:r>
+      <w:r>
+        <w:rPr>
+          <w:lang w:val="en-US"/>
+        </w:rPr>
+        <w:t>?)</w:t>
       </w:r>
     </w:p>
     <w:p>
@@ -13825,7 +13927,693 @@
         <w:rPr>
           <w:lang w:val="en-US"/>
         </w:rPr>
-        <w:t xml:space="preserve">When moving =&gt; some basic dust clouds from our butt. (Re-use the trick to make those show your </w:t>
+        <w:t xml:space="preserve">When eating =&gt; </w:t>
+      </w:r>
+      <w:r>
+        <w:rPr>
+          <w:lang w:val="en-US"/>
+        </w:rPr>
+        <w:t>some lines shooting away from us</w:t>
+      </w:r>
+    </w:p>
+    <w:p>
+      <w:pPr>
+        <w:pStyle w:val="ListParagraph"/>
+        <w:numPr>
+          <w:ilvl w:val="0"/>
+          <w:numId w:val="37"/>
+        </w:numPr>
+        <w:rPr>
+          <w:lang w:val="en-US"/>
+        </w:rPr>
+      </w:pPr>
+      <w:r>
+        <w:rPr>
+          <w:lang w:val="en-US"/>
+        </w:rPr>
+        <w:t>When delivering to home base =&gt; maybe a more general “lose/gain points”</w:t>
+      </w:r>
+    </w:p>
+    <w:p>
+      <w:pPr>
+        <w:pStyle w:val="ListParagraph"/>
+        <w:numPr>
+          <w:ilvl w:val="0"/>
+          <w:numId w:val="37"/>
+        </w:numPr>
+        <w:rPr>
+          <w:lang w:val="en-US"/>
+        </w:rPr>
+      </w:pPr>
+      <w:r>
+        <w:rPr>
+          <w:lang w:val="en-US"/>
+        </w:rPr>
+        <w:t>When dying</w:t>
+      </w:r>
+    </w:p>
+    <w:p>
+      <w:pPr>
+        <w:pStyle w:val="ListParagraph"/>
+        <w:numPr>
+          <w:ilvl w:val="0"/>
+          <w:numId w:val="37"/>
+        </w:numPr>
+        <w:rPr>
+          <w:lang w:val="en-US"/>
+        </w:rPr>
+      </w:pPr>
+      <w:r>
+        <w:rPr>
+          <w:lang w:val="en-US"/>
+        </w:rPr>
+        <w:t>When jumping =&gt; a stronger, more “wind”-like variant of moving</w:t>
+      </w:r>
+    </w:p>
+    <w:p>
+      <w:pPr>
+        <w:pStyle w:val="ListParagraph"/>
+        <w:numPr>
+          <w:ilvl w:val="0"/>
+          <w:numId w:val="37"/>
+        </w:numPr>
+        <w:rPr>
+          <w:lang w:val="en-US"/>
+        </w:rPr>
+      </w:pPr>
+      <w:r>
+        <w:rPr>
+          <w:lang w:val="en-US"/>
+        </w:rPr>
+        <w:t>When someone gets stuck</w:t>
+      </w:r>
+    </w:p>
+    <w:p>
+      <w:pPr>
+        <w:pStyle w:val="ListParagraph"/>
+        <w:numPr>
+          <w:ilvl w:val="0"/>
+          <w:numId w:val="37"/>
+        </w:numPr>
+        <w:rPr>
+          <w:lang w:val="en-US"/>
+        </w:rPr>
+      </w:pPr>
+      <w:r>
+        <w:rPr>
+          <w:lang w:val="en-US"/>
+        </w:rPr>
+        <w:t>When a new line is created (or point)</w:t>
+      </w:r>
+    </w:p>
+    <w:p>
+      <w:pPr>
+        <w:pStyle w:val="ListParagraph"/>
+        <w:numPr>
+          <w:ilvl w:val="0"/>
+          <w:numId w:val="37"/>
+        </w:numPr>
+        <w:rPr>
+          <w:lang w:val="en-US"/>
+        </w:rPr>
+      </w:pPr>
+      <w:r>
+        <w:rPr>
+          <w:lang w:val="en-US"/>
+        </w:rPr>
+        <w:t>When an existing line is destroyed (or point)</w:t>
+      </w:r>
+    </w:p>
+    <w:p>
+      <w:pPr>
+        <w:pStyle w:val="ListParagraph"/>
+        <w:numPr>
+          <w:ilvl w:val="0"/>
+          <w:numId w:val="37"/>
+        </w:numPr>
+        <w:rPr>
+          <w:lang w:val="en-US"/>
+        </w:rPr>
+      </w:pPr>
+      <w:r>
+        <w:rPr>
+          <w:lang w:val="en-US"/>
+        </w:rPr>
+        <w:t>Specialties:</w:t>
+      </w:r>
+    </w:p>
+    <w:p>
+      <w:pPr>
+        <w:pStyle w:val="ListParagraph"/>
+        <w:numPr>
+          <w:ilvl w:val="1"/>
+          <w:numId w:val="37"/>
+        </w:numPr>
+        <w:rPr>
+          <w:lang w:val="en-US"/>
+        </w:rPr>
+      </w:pPr>
+      <w:r>
+        <w:rPr>
+          <w:lang w:val="en-US"/>
+        </w:rPr>
+        <w:t>Poison =&gt; poison icons emitting from you</w:t>
+      </w:r>
+    </w:p>
+    <w:p>
+      <w:pPr>
+        <w:pStyle w:val="ListParagraph"/>
+        <w:numPr>
+          <w:ilvl w:val="1"/>
+          <w:numId w:val="37"/>
+        </w:numPr>
+        <w:rPr>
+          <w:lang w:val="en-US"/>
+        </w:rPr>
+      </w:pPr>
+      <w:r>
+        <w:rPr>
+          <w:lang w:val="en-US"/>
+        </w:rPr>
+        <w:t>Noisemaker/Attractor =&gt; circles going outward or inward</w:t>
+      </w:r>
+    </w:p>
+    <w:p>
+      <w:pPr>
+        <w:rPr>
+          <w:lang w:val="en-US"/>
+        </w:rPr>
+      </w:pPr>
+    </w:p>
+    <w:p>
+      <w:pPr>
+        <w:pStyle w:val="Heading2"/>
+      </w:pPr>
+      <w:r>
+        <w:t>Sound effects</w:t>
+      </w:r>
+    </w:p>
+    <w:p>
+      <w:pPr>
+        <w:pStyle w:val="ListParagraph"/>
+        <w:numPr>
+          <w:ilvl w:val="0"/>
+          <w:numId w:val="38"/>
+        </w:numPr>
+        <w:rPr>
+          <w:lang w:val="en-US"/>
+        </w:rPr>
+      </w:pPr>
+      <w:r>
+        <w:rPr>
+          <w:lang w:val="en-US"/>
+        </w:rPr>
+        <w:lastRenderedPageBreak/>
+        <w:t>Moving =&gt; leg shuffling, wing flapping/buzzing, jump/whoosh</w:t>
+      </w:r>
+    </w:p>
+    <w:p>
+      <w:pPr>
+        <w:pStyle w:val="ListParagraph"/>
+        <w:numPr>
+          <w:ilvl w:val="0"/>
+          <w:numId w:val="38"/>
+        </w:numPr>
+        <w:rPr>
+          <w:lang w:val="en-US"/>
+        </w:rPr>
+      </w:pPr>
+      <w:r>
+        <w:rPr>
+          <w:lang w:val="en-US"/>
+        </w:rPr>
+        <w:t>Eating =&gt; a munch sound</w:t>
+      </w:r>
+    </w:p>
+    <w:p>
+      <w:pPr>
+        <w:pStyle w:val="ListParagraph"/>
+        <w:numPr>
+          <w:ilvl w:val="0"/>
+          <w:numId w:val="38"/>
+        </w:numPr>
+        <w:rPr>
+          <w:lang w:val="en-US"/>
+        </w:rPr>
+      </w:pPr>
+      <w:r>
+        <w:rPr>
+          <w:lang w:val="en-US"/>
+        </w:rPr>
+        <w:t>A sloshing sound for worm movement</w:t>
+      </w:r>
+    </w:p>
+    <w:p>
+      <w:pPr>
+        <w:pStyle w:val="ListParagraph"/>
+        <w:numPr>
+          <w:ilvl w:val="0"/>
+          <w:numId w:val="38"/>
+        </w:numPr>
+        <w:rPr>
+          <w:lang w:val="en-US"/>
+        </w:rPr>
+      </w:pPr>
+      <w:r>
+        <w:rPr>
+          <w:lang w:val="en-US"/>
+        </w:rPr>
+        <w:t>Getting points/Delivering home =&gt; a positive tune</w:t>
+      </w:r>
+    </w:p>
+    <w:p>
+      <w:pPr>
+        <w:pStyle w:val="ListParagraph"/>
+        <w:numPr>
+          <w:ilvl w:val="0"/>
+          <w:numId w:val="38"/>
+        </w:numPr>
+        <w:rPr>
+          <w:lang w:val="en-US"/>
+        </w:rPr>
+      </w:pPr>
+      <w:r>
+        <w:rPr>
+          <w:lang w:val="en-US"/>
+        </w:rPr>
+        <w:t>Losing points/Dying =&gt; a negative tune</w:t>
+      </w:r>
+    </w:p>
+    <w:p>
+      <w:pPr>
+        <w:pStyle w:val="ListParagraph"/>
+        <w:numPr>
+          <w:ilvl w:val="0"/>
+          <w:numId w:val="38"/>
+        </w:numPr>
+        <w:rPr>
+          <w:lang w:val="en-US"/>
+        </w:rPr>
+      </w:pPr>
+      <w:r>
+        <w:rPr>
+          <w:lang w:val="en-US"/>
+        </w:rPr>
+        <w:t>Getting stuck =&gt; something like a bow that snaps? An elastic pulled back?</w:t>
+      </w:r>
+    </w:p>
+    <w:p>
+      <w:pPr>
+        <w:pStyle w:val="ListParagraph"/>
+        <w:numPr>
+          <w:ilvl w:val="0"/>
+          <w:numId w:val="38"/>
+        </w:numPr>
+        <w:rPr>
+          <w:lang w:val="en-US"/>
+        </w:rPr>
+      </w:pPr>
+      <w:r>
+        <w:rPr>
+          <w:lang w:val="en-US"/>
+        </w:rPr>
+        <w:t>Point/line creation and destruction =&gt; similar to the getting stuck sound.</w:t>
+      </w:r>
+    </w:p>
+    <w:p>
+      <w:pPr>
+        <w:pStyle w:val="ListParagraph"/>
+        <w:numPr>
+          <w:ilvl w:val="1"/>
+          <w:numId w:val="38"/>
+        </w:numPr>
+        <w:rPr>
+          <w:lang w:val="en-US"/>
+        </w:rPr>
+      </w:pPr>
+      <w:r>
+        <w:rPr>
+          <w:lang w:val="en-US"/>
+        </w:rPr>
+        <w:t>I just need something with a ropey/elastic/silky sound</w:t>
+      </w:r>
+    </w:p>
+    <w:p>
+      <w:pPr>
+        <w:pStyle w:val="ListParagraph"/>
+        <w:numPr>
+          <w:ilvl w:val="1"/>
+          <w:numId w:val="38"/>
+        </w:numPr>
+        <w:rPr>
+          <w:lang w:val="en-US"/>
+        </w:rPr>
+      </w:pPr>
+      <w:r>
+        <w:rPr>
+          <w:lang w:val="en-US"/>
+        </w:rPr>
+        <w:t>Both in a “snap/strengthen” sound and a “snap/break” version</w:t>
+      </w:r>
+    </w:p>
+    <w:p>
+      <w:pPr>
+        <w:pStyle w:val="ListParagraph"/>
+        <w:numPr>
+          <w:ilvl w:val="0"/>
+          <w:numId w:val="38"/>
+        </w:numPr>
+        <w:rPr>
+          <w:lang w:val="en-US"/>
+        </w:rPr>
+      </w:pPr>
+      <w:r>
+        <w:rPr>
+          <w:lang w:val="en-US"/>
+        </w:rPr>
+        <w:t>Specialties:</w:t>
+      </w:r>
+    </w:p>
+    <w:p>
+      <w:pPr>
+        <w:pStyle w:val="ListParagraph"/>
+        <w:numPr>
+          <w:ilvl w:val="1"/>
+          <w:numId w:val="38"/>
+        </w:numPr>
+        <w:rPr>
+          <w:lang w:val="en-US"/>
+        </w:rPr>
+      </w:pPr>
+      <w:r>
+        <w:rPr>
+          <w:lang w:val="en-US"/>
+        </w:rPr>
+        <w:t>Noisemaker =&gt; a cricket noise</w:t>
+      </w:r>
+    </w:p>
+    <w:p>
+      <w:pPr>
+        <w:pStyle w:val="ListParagraph"/>
+        <w:numPr>
+          <w:ilvl w:val="1"/>
+          <w:numId w:val="38"/>
+        </w:numPr>
+        <w:rPr>
+          <w:lang w:val="en-US"/>
+        </w:rPr>
+      </w:pPr>
+      <w:r>
+        <w:rPr>
+          <w:lang w:val="en-US"/>
+        </w:rPr>
+        <w:t>Attractor =&gt; an … attractive/angelic tune?</w:t>
+      </w:r>
+    </w:p>
+    <w:p>
+      <w:pPr>
+        <w:pStyle w:val="ListParagraph"/>
+        <w:numPr>
+          <w:ilvl w:val="1"/>
+          <w:numId w:val="38"/>
+        </w:numPr>
+        <w:rPr>
+          <w:lang w:val="en-US"/>
+        </w:rPr>
+      </w:pPr>
+      <w:r>
+        <w:rPr>
+          <w:lang w:val="en-US"/>
+        </w:rPr>
+        <w:t>Poison =&gt; ??</w:t>
+      </w:r>
+    </w:p>
+    <w:p>
+      <w:pPr>
+        <w:rPr>
+          <w:lang w:val="en-US"/>
+        </w:rPr>
+      </w:pPr>
+    </w:p>
+    <w:p>
+      <w:pPr>
+        <w:rPr>
+          <w:lang w:val="en-US"/>
+        </w:rPr>
+      </w:pPr>
+    </w:p>
+    <w:p>
+      <w:pPr>
+        <w:rPr>
+          <w:lang w:val="en-US"/>
+        </w:rPr>
+      </w:pPr>
+    </w:p>
+    <w:p>
+      <w:pPr>
+        <w:pStyle w:val="Heading2"/>
+      </w:pPr>
+      <w:r>
+        <w:t>Optional</w:t>
+      </w:r>
+    </w:p>
+    <w:p>
+      <w:pPr>
+        <w:rPr>
+          <w:lang w:val="en-US"/>
+        </w:rPr>
+      </w:pPr>
+      <w:r>
+        <w:rPr>
+          <w:b/>
+          <w:bCs/>
+          <w:lang w:val="en-US"/>
+        </w:rPr>
+        <w:t>Interesting stuff (Perlin Worms):</w:t>
+      </w:r>
+      <w:r>
+        <w:rPr>
+          <w:lang w:val="en-US"/>
+        </w:rPr>
+        <w:t xml:space="preserve"> </w:t>
+      </w:r>
+      <w:hyperlink r:id="rId8" w:history="1">
+        <w:r>
+          <w:rPr>
+            <w:rStyle w:val="Hyperlink"/>
+            <w:lang w:val="en-US"/>
+          </w:rPr>
+          <w:t>http://libnoise.sourceforge.net/examples/worms/index.html</w:t>
+        </w:r>
+      </w:hyperlink>
+    </w:p>
+    <w:p>
+      <w:pPr>
+        <w:rPr>
+          <w:b/>
+          <w:bCs/>
+          <w:lang w:val="en-US"/>
+        </w:rPr>
+      </w:pPr>
+    </w:p>
+    <w:p>
+      <w:pPr>
+        <w:rPr>
+          <w:lang w:val="en-US"/>
+        </w:rPr>
+      </w:pPr>
+      <w:r>
+        <w:rPr>
+          <w:b/>
+          <w:bCs/>
+          <w:lang w:val="en-US"/>
+        </w:rPr>
+        <w:t>More feedback for stuck/incapacitated entities:</w:t>
+      </w:r>
+    </w:p>
+    <w:p>
+      <w:pPr>
+        <w:pStyle w:val="ListParagraph"/>
+        <w:numPr>
+          <w:ilvl w:val="0"/>
+          <w:numId w:val="25"/>
+        </w:numPr>
+        <w:rPr>
+          <w:lang w:val="en-US"/>
+        </w:rPr>
+      </w:pPr>
+      <w:r>
+        <w:rPr>
+          <w:lang w:val="en-US"/>
+        </w:rPr>
+        <w:t>Write a shader to grayscale it? Or add a diagonal striped pattern? And/or animate that?</w:t>
+      </w:r>
+    </w:p>
+    <w:p>
+      <w:pPr>
+        <w:rPr>
+          <w:lang w:val="en-US"/>
+        </w:rPr>
+      </w:pPr>
+    </w:p>
+    <w:p>
+      <w:pPr>
+        <w:rPr>
+          <w:b/>
+          <w:bCs/>
+          <w:lang w:val="en-US"/>
+        </w:rPr>
+      </w:pPr>
+    </w:p>
+    <w:p>
+      <w:pPr>
+        <w:rPr>
+          <w:lang w:val="en-US"/>
+        </w:rPr>
+      </w:pPr>
+      <w:r>
+        <w:rPr>
+          <w:b/>
+          <w:bCs/>
+          <w:lang w:val="en-US"/>
+        </w:rPr>
+        <w:t>Pause/Game over menu:</w:t>
+      </w:r>
+    </w:p>
+    <w:p>
+      <w:pPr>
+        <w:pStyle w:val="ListParagraph"/>
+        <w:numPr>
+          <w:ilvl w:val="0"/>
+          <w:numId w:val="42"/>
+        </w:numPr>
+        <w:rPr>
+          <w:lang w:val="en-US"/>
+        </w:rPr>
+      </w:pPr>
+      <w:r>
+        <w:rPr>
+          <w:lang w:val="en-US"/>
+        </w:rPr>
+        <w:t>I wanted to add actual spiders crawling over your screen (one top, one bottom/diagonal). Those are the ones that create new lines and shoot the menus out of that.</w:t>
+      </w:r>
+    </w:p>
+    <w:p>
+      <w:pPr>
+        <w:rPr>
+          <w:b/>
+          <w:bCs/>
+          <w:lang w:val="en-US"/>
+        </w:rPr>
+      </w:pPr>
+    </w:p>
+    <w:p>
+      <w:pPr>
+        <w:rPr>
+          <w:lang w:val="en-US"/>
+        </w:rPr>
+      </w:pPr>
+      <w:r>
+        <w:rPr>
+          <w:b/>
+          <w:bCs/>
+          <w:lang w:val="en-US"/>
+        </w:rPr>
+        <w:t>Smarter/more work around home bases</w:t>
+      </w:r>
+      <w:r>
+        <w:rPr>
+          <w:b/>
+          <w:bCs/>
+          <w:lang w:val="en-US"/>
+        </w:rPr>
+        <w:t xml:space="preserve"> and resetting players</w:t>
+      </w:r>
+      <w:r>
+        <w:rPr>
+          <w:b/>
+          <w:bCs/>
+          <w:lang w:val="en-US"/>
+        </w:rPr>
+        <w:t>:</w:t>
+      </w:r>
+    </w:p>
+    <w:p>
+      <w:pPr>
+        <w:pStyle w:val="ListParagraph"/>
+        <w:numPr>
+          <w:ilvl w:val="0"/>
+          <w:numId w:val="25"/>
+        </w:numPr>
+        <w:rPr>
+          <w:lang w:val="en-US"/>
+        </w:rPr>
+      </w:pPr>
+      <w:r>
+        <w:rPr>
+          <w:lang w:val="en-US"/>
+        </w:rPr>
+        <w:t>P</w:t>
+      </w:r>
+      <w:r>
+        <w:rPr>
+          <w:lang w:val="en-US"/>
+        </w:rPr>
+        <w:t>revent computer entities from visiting your home base?? (They’ll never enter an edge if the opposite side is a home base? And flying ones steer away from home bases?)</w:t>
+      </w:r>
+    </w:p>
+    <w:p>
+      <w:pPr>
+        <w:pStyle w:val="ListParagraph"/>
+        <w:numPr>
+          <w:ilvl w:val="0"/>
+          <w:numId w:val="25"/>
+        </w:numPr>
+        <w:rPr>
+          <w:lang w:val="en-US"/>
+        </w:rPr>
+      </w:pPr>
+      <w:r>
+        <w:rPr>
+          <w:lang w:val="en-US"/>
+        </w:rPr>
+        <w:t>Cap computer at 9, players at 19?</w:t>
+      </w:r>
+    </w:p>
+    <w:p>
+      <w:pPr>
+        <w:pStyle w:val="ListParagraph"/>
+        <w:numPr>
+          <w:ilvl w:val="0"/>
+          <w:numId w:val="25"/>
+        </w:numPr>
+        <w:rPr>
+          <w:lang w:val="en-US"/>
+        </w:rPr>
+      </w:pPr>
+      <w:r>
+        <w:rPr>
+          <w:lang w:val="en-US"/>
+        </w:rPr>
+        <w:t>If no larva are on-screen, always spawn a new one? (If players exist with few points?)</w:t>
+      </w:r>
+    </w:p>
+    <w:p>
+      <w:pPr>
+        <w:pStyle w:val="ListParagraph"/>
+        <w:numPr>
+          <w:ilvl w:val="0"/>
+          <w:numId w:val="25"/>
+        </w:numPr>
+        <w:rPr>
+          <w:lang w:val="en-US"/>
+        </w:rPr>
+      </w:pPr>
+      <w:r>
+        <w:rPr>
+          <w:lang w:val="en-US"/>
+        </w:rPr>
+        <w:t xml:space="preserve">Or, maybe, the terrain for edges around a home base are </w:t>
       </w:r>
       <w:r>
         <w:rPr>
@@ -13833,13 +14621,41 @@
           <w:iCs/>
           <w:lang w:val="en-US"/>
         </w:rPr>
-        <w:t>team</w:t>
-      </w:r>
-      <w:r>
-        <w:rPr>
-          <w:lang w:val="en-US"/>
-        </w:rPr>
-        <w:t>?)</w:t>
+        <w:t>fixed (and positive)</w:t>
+      </w:r>
+      <w:r>
+        <w:rPr>
+          <w:lang w:val="en-US"/>
+        </w:rPr>
+        <w:t>? They are always “free jump”, “shield”, etc.</w:t>
+      </w:r>
+    </w:p>
+    <w:p>
+      <w:pPr>
+        <w:rPr>
+          <w:lang w:val="en-US"/>
+        </w:rPr>
+      </w:pPr>
+    </w:p>
+    <w:p>
+      <w:pPr>
+        <w:rPr>
+          <w:lang w:val="en-US"/>
+        </w:rPr>
+      </w:pPr>
+      <w:r>
+        <w:rPr>
+          <w:b/>
+          <w:bCs/>
+          <w:lang w:val="en-US"/>
+        </w:rPr>
+        <w:t>Further control web generation</w:t>
+      </w:r>
+      <w:r>
+        <w:rPr>
+          <w:lang w:val="en-US"/>
+        </w:rPr>
+        <w:t xml:space="preserve"> ( = smooth out very rare bugs)</w:t>
       </w:r>
     </w:p>
     <w:p>
@@ -13847,23 +14663,25 @@
         <w:pStyle w:val="ListParagraph"/>
         <w:numPr>
           <w:ilvl w:val="0"/>
-          <w:numId w:val="37"/>
-        </w:numPr>
-        <w:rPr>
-          <w:lang w:val="en-US"/>
-        </w:rPr>
-      </w:pPr>
-      <w:r>
-        <w:rPr>
-          <w:lang w:val="en-US"/>
-        </w:rPr>
-        <w:t xml:space="preserve">When eating =&gt; </w:t>
-      </w:r>
-      <w:r>
-        <w:rPr>
-          <w:lang w:val="en-US"/>
-        </w:rPr>
-        <w:t>some lines shooting away from us</w:t>
+          <w:numId w:val="19"/>
+        </w:numPr>
+        <w:rPr>
+          <w:lang w:val="en-US"/>
+        </w:rPr>
+      </w:pPr>
+      <w:r>
+        <w:rPr>
+          <w:b/>
+          <w:bCs/>
+          <w:lang w:val="en-US"/>
+        </w:rPr>
+        <w:t>Removing entities from edges</w:t>
+      </w:r>
+      <w:r>
+        <w:rPr>
+          <w:lang w:val="en-US"/>
+        </w:rPr>
+        <w:t xml:space="preserve"> (when they die) =&gt; this fails, on rare occasions, but I don’t know why. </w:t>
       </w:r>
     </w:p>
     <w:p>
@@ -13871,640 +14689,42 @@
         <w:pStyle w:val="ListParagraph"/>
         <w:numPr>
           <w:ilvl w:val="0"/>
-          <w:numId w:val="37"/>
-        </w:numPr>
-        <w:rPr>
-          <w:lang w:val="en-US"/>
-        </w:rPr>
-      </w:pPr>
-      <w:r>
-        <w:rPr>
-          <w:lang w:val="en-US"/>
-        </w:rPr>
-        <w:t>When delivering to home base =&gt; maybe a more general “lose/gain points”</w:t>
-      </w:r>
-    </w:p>
-    <w:p>
-      <w:pPr>
-        <w:pStyle w:val="ListParagraph"/>
-        <w:numPr>
-          <w:ilvl w:val="0"/>
-          <w:numId w:val="37"/>
-        </w:numPr>
-        <w:rPr>
-          <w:lang w:val="en-US"/>
-        </w:rPr>
-      </w:pPr>
-      <w:r>
-        <w:rPr>
-          <w:lang w:val="en-US"/>
-        </w:rPr>
-        <w:t>When dying</w:t>
-      </w:r>
-    </w:p>
-    <w:p>
-      <w:pPr>
-        <w:pStyle w:val="ListParagraph"/>
-        <w:numPr>
-          <w:ilvl w:val="0"/>
-          <w:numId w:val="37"/>
-        </w:numPr>
-        <w:rPr>
-          <w:lang w:val="en-US"/>
-        </w:rPr>
-      </w:pPr>
-      <w:r>
-        <w:rPr>
-          <w:lang w:val="en-US"/>
-        </w:rPr>
-        <w:t>When jumping =&gt; a stronger, more “wind”-like variant of moving</w:t>
-      </w:r>
-    </w:p>
-    <w:p>
-      <w:pPr>
-        <w:pStyle w:val="ListParagraph"/>
-        <w:numPr>
-          <w:ilvl w:val="0"/>
-          <w:numId w:val="37"/>
-        </w:numPr>
-        <w:rPr>
-          <w:lang w:val="en-US"/>
-        </w:rPr>
-      </w:pPr>
-      <w:r>
-        <w:rPr>
-          <w:lang w:val="en-US"/>
-        </w:rPr>
-        <w:t>When someone gets stuck</w:t>
-      </w:r>
-    </w:p>
-    <w:p>
-      <w:pPr>
-        <w:pStyle w:val="ListParagraph"/>
-        <w:numPr>
-          <w:ilvl w:val="0"/>
-          <w:numId w:val="37"/>
-        </w:numPr>
-        <w:rPr>
-          <w:lang w:val="en-US"/>
-        </w:rPr>
-      </w:pPr>
-      <w:r>
-        <w:rPr>
-          <w:lang w:val="en-US"/>
-        </w:rPr>
-        <w:t>When a new line is created (or point)</w:t>
-      </w:r>
-    </w:p>
-    <w:p>
-      <w:pPr>
-        <w:pStyle w:val="ListParagraph"/>
-        <w:numPr>
-          <w:ilvl w:val="0"/>
-          <w:numId w:val="37"/>
-        </w:numPr>
-        <w:rPr>
-          <w:lang w:val="en-US"/>
-        </w:rPr>
-      </w:pPr>
-      <w:r>
-        <w:rPr>
-          <w:lang w:val="en-US"/>
-        </w:rPr>
-        <w:t>When an existing line is destroyed (or point)</w:t>
-      </w:r>
-    </w:p>
-    <w:p>
-      <w:pPr>
-        <w:pStyle w:val="ListParagraph"/>
-        <w:numPr>
-          <w:ilvl w:val="0"/>
-          <w:numId w:val="37"/>
-        </w:numPr>
-        <w:rPr>
-          <w:lang w:val="en-US"/>
-        </w:rPr>
-      </w:pPr>
-      <w:r>
-        <w:rPr>
-          <w:lang w:val="en-US"/>
-        </w:rPr>
-        <w:t>Specialties:</w:t>
-      </w:r>
-    </w:p>
-    <w:p>
-      <w:pPr>
-        <w:pStyle w:val="ListParagraph"/>
-        <w:numPr>
-          <w:ilvl w:val="1"/>
-          <w:numId w:val="37"/>
-        </w:numPr>
-        <w:rPr>
-          <w:lang w:val="en-US"/>
-        </w:rPr>
-      </w:pPr>
-      <w:r>
-        <w:rPr>
-          <w:lang w:val="en-US"/>
-        </w:rPr>
-        <w:t>Poison =&gt; poison icons emitting from you</w:t>
-      </w:r>
-    </w:p>
-    <w:p>
-      <w:pPr>
-        <w:pStyle w:val="ListParagraph"/>
-        <w:numPr>
-          <w:ilvl w:val="1"/>
-          <w:numId w:val="37"/>
-        </w:numPr>
-        <w:rPr>
-          <w:lang w:val="en-US"/>
-        </w:rPr>
-      </w:pPr>
-      <w:r>
-        <w:rPr>
-          <w:lang w:val="en-US"/>
-        </w:rPr>
-        <w:t>Noisemaker/Attractor =&gt; circles going outward or inward</w:t>
-      </w:r>
-    </w:p>
-    <w:p>
-      <w:pPr>
-        <w:rPr>
-          <w:lang w:val="en-US"/>
-        </w:rPr>
-      </w:pPr>
-    </w:p>
-    <w:p>
-      <w:pPr>
-        <w:pStyle w:val="Heading2"/>
-      </w:pPr>
-      <w:r>
-        <w:t>Sound effects</w:t>
-      </w:r>
-    </w:p>
-    <w:p>
-      <w:pPr>
-        <w:pStyle w:val="ListParagraph"/>
-        <w:numPr>
-          <w:ilvl w:val="0"/>
-          <w:numId w:val="38"/>
-        </w:numPr>
-        <w:rPr>
-          <w:lang w:val="en-US"/>
-        </w:rPr>
-      </w:pPr>
-      <w:r>
-        <w:rPr>
-          <w:lang w:val="en-US"/>
-        </w:rPr>
-        <w:t>Moving =&gt; leg shuffling, wing flapping/buzzing, jump/whoosh</w:t>
-      </w:r>
-    </w:p>
-    <w:p>
-      <w:pPr>
-        <w:pStyle w:val="ListParagraph"/>
-        <w:numPr>
-          <w:ilvl w:val="0"/>
-          <w:numId w:val="38"/>
-        </w:numPr>
-        <w:rPr>
-          <w:lang w:val="en-US"/>
-        </w:rPr>
-      </w:pPr>
-      <w:r>
-        <w:rPr>
-          <w:lang w:val="en-US"/>
-        </w:rPr>
-        <w:t>Eating =&gt; a munch sound</w:t>
-      </w:r>
-    </w:p>
-    <w:p>
-      <w:pPr>
-        <w:pStyle w:val="ListParagraph"/>
-        <w:numPr>
-          <w:ilvl w:val="0"/>
-          <w:numId w:val="38"/>
-        </w:numPr>
-        <w:rPr>
-          <w:lang w:val="en-US"/>
-        </w:rPr>
-      </w:pPr>
-      <w:r>
-        <w:rPr>
-          <w:lang w:val="en-US"/>
-        </w:rPr>
-        <w:t>A sloshing sound for worm movement</w:t>
-      </w:r>
-    </w:p>
-    <w:p>
-      <w:pPr>
-        <w:pStyle w:val="ListParagraph"/>
-        <w:numPr>
-          <w:ilvl w:val="0"/>
-          <w:numId w:val="38"/>
-        </w:numPr>
-        <w:rPr>
-          <w:lang w:val="en-US"/>
-        </w:rPr>
-      </w:pPr>
-      <w:r>
-        <w:rPr>
-          <w:lang w:val="en-US"/>
-        </w:rPr>
-        <w:t>Getting points/Delivering home =&gt; a positive tune</w:t>
-      </w:r>
-    </w:p>
-    <w:p>
-      <w:pPr>
-        <w:pStyle w:val="ListParagraph"/>
-        <w:numPr>
-          <w:ilvl w:val="0"/>
-          <w:numId w:val="38"/>
-        </w:numPr>
-        <w:rPr>
-          <w:lang w:val="en-US"/>
-        </w:rPr>
-      </w:pPr>
-      <w:r>
-        <w:rPr>
-          <w:lang w:val="en-US"/>
-        </w:rPr>
-        <w:t>Losing points/Dying =&gt; a negative tune</w:t>
-      </w:r>
-    </w:p>
-    <w:p>
-      <w:pPr>
-        <w:pStyle w:val="ListParagraph"/>
-        <w:numPr>
-          <w:ilvl w:val="0"/>
-          <w:numId w:val="38"/>
-        </w:numPr>
-        <w:rPr>
-          <w:lang w:val="en-US"/>
-        </w:rPr>
-      </w:pPr>
-      <w:r>
-        <w:rPr>
-          <w:lang w:val="en-US"/>
-        </w:rPr>
-        <w:t>Getting stuck =&gt; something like a bow that snaps? An elastic pulled back?</w:t>
-      </w:r>
-    </w:p>
-    <w:p>
-      <w:pPr>
-        <w:pStyle w:val="ListParagraph"/>
-        <w:numPr>
-          <w:ilvl w:val="0"/>
-          <w:numId w:val="38"/>
-        </w:numPr>
-        <w:rPr>
-          <w:lang w:val="en-US"/>
-        </w:rPr>
-      </w:pPr>
-      <w:r>
-        <w:rPr>
-          <w:lang w:val="en-US"/>
-        </w:rPr>
-        <w:t>Point/line creation and destruction =&gt; similar to the getting stuck sound.</w:t>
-      </w:r>
-    </w:p>
-    <w:p>
-      <w:pPr>
-        <w:pStyle w:val="ListParagraph"/>
-        <w:numPr>
-          <w:ilvl w:val="1"/>
-          <w:numId w:val="38"/>
-        </w:numPr>
-        <w:rPr>
-          <w:lang w:val="en-US"/>
-        </w:rPr>
-      </w:pPr>
-      <w:r>
-        <w:rPr>
-          <w:lang w:val="en-US"/>
-        </w:rPr>
-        <w:t>I just need something with a ropey/elastic/silky sound</w:t>
-      </w:r>
-    </w:p>
-    <w:p>
-      <w:pPr>
-        <w:pStyle w:val="ListParagraph"/>
-        <w:numPr>
-          <w:ilvl w:val="1"/>
-          <w:numId w:val="38"/>
-        </w:numPr>
-        <w:rPr>
-          <w:lang w:val="en-US"/>
-        </w:rPr>
-      </w:pPr>
-      <w:r>
-        <w:rPr>
+          <w:numId w:val="19"/>
+        </w:numPr>
+        <w:rPr>
+          <w:lang w:val="en-US"/>
+        </w:rPr>
+      </w:pPr>
+      <w:r>
+        <w:rPr>
+          <w:b/>
+          <w:bCs/>
           <w:lang w:val="en-US"/>
         </w:rPr>
         <w:lastRenderedPageBreak/>
-        <w:t>Both in a “snap/strengthen” sound and a “snap/break” version</w:t>
-      </w:r>
-    </w:p>
-    <w:p>
-      <w:pPr>
-        <w:pStyle w:val="ListParagraph"/>
-        <w:numPr>
-          <w:ilvl w:val="0"/>
-          <w:numId w:val="38"/>
-        </w:numPr>
-        <w:rPr>
-          <w:lang w:val="en-US"/>
-        </w:rPr>
-      </w:pPr>
-      <w:r>
-        <w:rPr>
-          <w:lang w:val="en-US"/>
-        </w:rPr>
-        <w:t>Specialties:</w:t>
-      </w:r>
-    </w:p>
-    <w:p>
-      <w:pPr>
-        <w:pStyle w:val="ListParagraph"/>
-        <w:numPr>
-          <w:ilvl w:val="1"/>
-          <w:numId w:val="38"/>
-        </w:numPr>
-        <w:rPr>
-          <w:lang w:val="en-US"/>
-        </w:rPr>
-      </w:pPr>
-      <w:r>
-        <w:rPr>
-          <w:lang w:val="en-US"/>
-        </w:rPr>
-        <w:t>Noisemaker =&gt; a cricket noise</w:t>
-      </w:r>
-    </w:p>
-    <w:p>
-      <w:pPr>
-        <w:pStyle w:val="ListParagraph"/>
-        <w:numPr>
-          <w:ilvl w:val="1"/>
-          <w:numId w:val="38"/>
-        </w:numPr>
-        <w:rPr>
-          <w:lang w:val="en-US"/>
-        </w:rPr>
-      </w:pPr>
-      <w:r>
-        <w:rPr>
-          <w:lang w:val="en-US"/>
-        </w:rPr>
-        <w:t>Attractor =&gt; an … attractive/angelic tune?</w:t>
-      </w:r>
-    </w:p>
-    <w:p>
-      <w:pPr>
-        <w:pStyle w:val="ListParagraph"/>
-        <w:numPr>
-          <w:ilvl w:val="1"/>
-          <w:numId w:val="38"/>
-        </w:numPr>
-        <w:rPr>
-          <w:lang w:val="en-US"/>
-        </w:rPr>
-      </w:pPr>
-      <w:r>
-        <w:rPr>
-          <w:lang w:val="en-US"/>
-        </w:rPr>
-        <w:t>Poison =&gt; ??</w:t>
-      </w:r>
-    </w:p>
-    <w:p>
-      <w:pPr>
-        <w:rPr>
-          <w:lang w:val="en-US"/>
-        </w:rPr>
-      </w:pPr>
-    </w:p>
-    <w:p>
-      <w:pPr>
-        <w:rPr>
-          <w:lang w:val="en-US"/>
-        </w:rPr>
-      </w:pPr>
-    </w:p>
-    <w:p>
-      <w:pPr>
-        <w:rPr>
-          <w:lang w:val="en-US"/>
-        </w:rPr>
-      </w:pPr>
-    </w:p>
-    <w:p>
-      <w:pPr>
-        <w:pStyle w:val="Heading2"/>
-      </w:pPr>
-      <w:r>
-        <w:t>Optional</w:t>
-      </w:r>
-    </w:p>
-    <w:p>
-      <w:pPr>
-        <w:rPr>
-          <w:lang w:val="en-US"/>
-        </w:rPr>
-      </w:pPr>
-      <w:r>
-        <w:rPr>
-          <w:b/>
-          <w:bCs/>
-          <w:lang w:val="en-US"/>
-        </w:rPr>
-        <w:t>More feedback for stuck/incapacitated entities:</w:t>
-      </w:r>
-    </w:p>
-    <w:p>
-      <w:pPr>
-        <w:pStyle w:val="ListParagraph"/>
-        <w:numPr>
-          <w:ilvl w:val="0"/>
-          <w:numId w:val="25"/>
-        </w:numPr>
-        <w:rPr>
-          <w:lang w:val="en-US"/>
-        </w:rPr>
-      </w:pPr>
-      <w:r>
-        <w:rPr>
-          <w:lang w:val="en-US"/>
-        </w:rPr>
-        <w:t>Write a shader to grayscale it? Or add a diagonal striped pattern? And/or animate that?</w:t>
-      </w:r>
-    </w:p>
-    <w:p>
-      <w:pPr>
-        <w:rPr>
-          <w:lang w:val="en-US"/>
-        </w:rPr>
-      </w:pPr>
-    </w:p>
-    <w:p>
-      <w:pPr>
-        <w:rPr>
-          <w:b/>
-          <w:bCs/>
-          <w:lang w:val="en-US"/>
-        </w:rPr>
-      </w:pPr>
-    </w:p>
-    <w:p>
-      <w:pPr>
-        <w:rPr>
-          <w:lang w:val="en-US"/>
-        </w:rPr>
-      </w:pPr>
-      <w:r>
-        <w:rPr>
-          <w:b/>
-          <w:bCs/>
-          <w:lang w:val="en-US"/>
-        </w:rPr>
-        <w:t>Pause/Game over menu:</w:t>
-      </w:r>
-    </w:p>
-    <w:p>
-      <w:pPr>
-        <w:pStyle w:val="ListParagraph"/>
-        <w:numPr>
-          <w:ilvl w:val="0"/>
-          <w:numId w:val="42"/>
-        </w:numPr>
-        <w:rPr>
-          <w:lang w:val="en-US"/>
-        </w:rPr>
-      </w:pPr>
-      <w:r>
-        <w:rPr>
-          <w:lang w:val="en-US"/>
-        </w:rPr>
-        <w:t>I wanted to add actual spiders crawling over your screen (one top, one bottom/diagonal). Those are the ones that create new lines and shoot the menus out of that.</w:t>
-      </w:r>
-    </w:p>
-    <w:p>
-      <w:pPr>
-        <w:rPr>
-          <w:b/>
-          <w:bCs/>
-          <w:lang w:val="en-US"/>
-        </w:rPr>
-      </w:pPr>
-    </w:p>
-    <w:p>
-      <w:pPr>
-        <w:rPr>
-          <w:lang w:val="en-US"/>
-        </w:rPr>
-      </w:pPr>
-      <w:r>
-        <w:rPr>
-          <w:b/>
-          <w:bCs/>
-          <w:lang w:val="en-US"/>
-        </w:rPr>
-        <w:t>Smarter/more work around home bases</w:t>
-      </w:r>
-      <w:r>
-        <w:rPr>
-          <w:b/>
-          <w:bCs/>
-          <w:lang w:val="en-US"/>
-        </w:rPr>
-        <w:t xml:space="preserve"> and resetting players</w:t>
-      </w:r>
-      <w:r>
-        <w:rPr>
-          <w:b/>
-          <w:bCs/>
-          <w:lang w:val="en-US"/>
-        </w:rPr>
-        <w:t>:</w:t>
-      </w:r>
-    </w:p>
-    <w:p>
-      <w:pPr>
-        <w:pStyle w:val="ListParagraph"/>
-        <w:numPr>
-          <w:ilvl w:val="0"/>
-          <w:numId w:val="25"/>
-        </w:numPr>
-        <w:rPr>
-          <w:lang w:val="en-US"/>
-        </w:rPr>
-      </w:pPr>
-      <w:r>
-        <w:rPr>
-          <w:lang w:val="en-US"/>
-        </w:rPr>
-        <w:t>P</w:t>
-      </w:r>
-      <w:r>
-        <w:rPr>
-          <w:lang w:val="en-US"/>
-        </w:rPr>
-        <w:t>revent computer entities from visiting your home base?? (They’ll never enter an edge if the opposite side is a home base? And flying ones steer away from home bases?)</w:t>
-      </w:r>
-    </w:p>
-    <w:p>
-      <w:pPr>
-        <w:pStyle w:val="ListParagraph"/>
-        <w:numPr>
-          <w:ilvl w:val="0"/>
-          <w:numId w:val="25"/>
-        </w:numPr>
-        <w:rPr>
-          <w:lang w:val="en-US"/>
-        </w:rPr>
-      </w:pPr>
-      <w:r>
-        <w:rPr>
-          <w:lang w:val="en-US"/>
-        </w:rPr>
-        <w:t>Cap computer at 9, players at 19?</w:t>
-      </w:r>
-    </w:p>
-    <w:p>
-      <w:pPr>
-        <w:pStyle w:val="ListParagraph"/>
-        <w:numPr>
-          <w:ilvl w:val="0"/>
-          <w:numId w:val="25"/>
-        </w:numPr>
-        <w:rPr>
-          <w:lang w:val="en-US"/>
-        </w:rPr>
-      </w:pPr>
-      <w:r>
-        <w:rPr>
-          <w:lang w:val="en-US"/>
-        </w:rPr>
-        <w:t>If no larva are on-screen, always spawn a new one? (If players exist with few points?)</w:t>
-      </w:r>
-    </w:p>
-    <w:p>
-      <w:pPr>
-        <w:pStyle w:val="ListParagraph"/>
-        <w:numPr>
-          <w:ilvl w:val="0"/>
-          <w:numId w:val="25"/>
-        </w:numPr>
-        <w:rPr>
-          <w:lang w:val="en-US"/>
-        </w:rPr>
-      </w:pPr>
-      <w:r>
-        <w:rPr>
-          <w:lang w:val="en-US"/>
-        </w:rPr>
-        <w:t xml:space="preserve">Or, maybe, the terrain for edges around a home base are </w:t>
+        <w:t>Sometimes, points</w:t>
+      </w:r>
+      <w:r>
+        <w:rPr>
+          <w:b/>
+          <w:bCs/>
+          <w:lang w:val="en-US"/>
+        </w:rPr>
+        <w:t xml:space="preserve">/edges </w:t>
+      </w:r>
+      <w:r>
+        <w:rPr>
+          <w:b/>
+          <w:bCs/>
+          <w:lang w:val="en-US"/>
+        </w:rPr>
+        <w:t>do still overlap existing edges.</w:t>
+      </w:r>
+      <w:r>
+        <w:rPr>
+          <w:lang w:val="en-US"/>
+        </w:rPr>
+        <w:t xml:space="preserve"> (If their distance </w:t>
       </w:r>
       <w:r>
         <w:rPr>
@@ -14512,116 +14732,6 @@
           <w:iCs/>
           <w:lang w:val="en-US"/>
         </w:rPr>
-        <w:t>fixed (and positive)</w:t>
-      </w:r>
-      <w:r>
-        <w:rPr>
-          <w:lang w:val="en-US"/>
-        </w:rPr>
-        <w:t>? They are always “free jump”, “shield”, etc.</w:t>
-      </w:r>
-    </w:p>
-    <w:p>
-      <w:pPr>
-        <w:rPr>
-          <w:lang w:val="en-US"/>
-        </w:rPr>
-      </w:pPr>
-    </w:p>
-    <w:p>
-      <w:pPr>
-        <w:rPr>
-          <w:lang w:val="en-US"/>
-        </w:rPr>
-      </w:pPr>
-      <w:r>
-        <w:rPr>
-          <w:b/>
-          <w:bCs/>
-          <w:lang w:val="en-US"/>
-        </w:rPr>
-        <w:t>Further control web generation</w:t>
-      </w:r>
-      <w:r>
-        <w:rPr>
-          <w:lang w:val="en-US"/>
-        </w:rPr>
-        <w:t xml:space="preserve"> ( = smooth out very rare bugs)</w:t>
-      </w:r>
-    </w:p>
-    <w:p>
-      <w:pPr>
-        <w:pStyle w:val="ListParagraph"/>
-        <w:numPr>
-          <w:ilvl w:val="0"/>
-          <w:numId w:val="19"/>
-        </w:numPr>
-        <w:rPr>
-          <w:lang w:val="en-US"/>
-        </w:rPr>
-      </w:pPr>
-      <w:r>
-        <w:rPr>
-          <w:b/>
-          <w:bCs/>
-          <w:lang w:val="en-US"/>
-        </w:rPr>
-        <w:t>Removing entities from edges</w:t>
-      </w:r>
-      <w:r>
-        <w:rPr>
-          <w:lang w:val="en-US"/>
-        </w:rPr>
-        <w:t xml:space="preserve"> (when they die) =&gt; this fails, on rare occasions, but I don’t know why. </w:t>
-      </w:r>
-    </w:p>
-    <w:p>
-      <w:pPr>
-        <w:pStyle w:val="ListParagraph"/>
-        <w:numPr>
-          <w:ilvl w:val="0"/>
-          <w:numId w:val="19"/>
-        </w:numPr>
-        <w:rPr>
-          <w:lang w:val="en-US"/>
-        </w:rPr>
-      </w:pPr>
-      <w:r>
-        <w:rPr>
-          <w:b/>
-          <w:bCs/>
-          <w:lang w:val="en-US"/>
-        </w:rPr>
-        <w:t>Sometimes, points</w:t>
-      </w:r>
-      <w:r>
-        <w:rPr>
-          <w:b/>
-          <w:bCs/>
-          <w:lang w:val="en-US"/>
-        </w:rPr>
-        <w:t xml:space="preserve">/edges </w:t>
-      </w:r>
-      <w:r>
-        <w:rPr>
-          <w:b/>
-          <w:bCs/>
-          <w:lang w:val="en-US"/>
-        </w:rPr>
-        <w:t>do still overlap existing edges.</w:t>
-      </w:r>
-      <w:r>
-        <w:rPr>
-          <w:lang w:val="en-US"/>
-        </w:rPr>
-        <w:t xml:space="preserve"> (If their distance </w:t>
-      </w:r>
-      <w:r>
-        <w:rPr>
-          <w:i/>
-          <w:iCs/>
-          <w:lang w:val="en-US"/>
-        </w:rPr>
         <w:t>just</w:t>
       </w:r>
       <w:r>
@@ -14716,7 +14826,7 @@
           <w:lang w:val="en-US"/>
         </w:rPr>
       </w:pPr>
-      <w:hyperlink r:id="rId8" w:history="1">
+      <w:hyperlink r:id="rId9" w:history="1">
         <w:r>
           <w:rPr>
             <w:rStyle w:val="Hyperlink"/>
@@ -14741,7 +14851,6 @@
         <w:rPr>
           <w:lang w:val="en-US"/>
         </w:rPr>
-        <w:lastRenderedPageBreak/>
         <w:t>Yes, interpolated movement</w:t>
       </w:r>
     </w:p>
@@ -14808,7 +14917,7 @@
           <w:lang w:val="en-US"/>
         </w:rPr>
       </w:pPr>
-      <w:hyperlink r:id="rId9" w:history="1">
+      <w:hyperlink r:id="rId10" w:history="1">
         <w:r>
           <w:rPr>
             <w:rStyle w:val="Hyperlink"/>
@@ -17046,6 +17155,119 @@
     </w:lvl>
   </w:abstractNum>
   <w:abstractNum w:abstractNumId="16" w15:restartNumberingAfterBreak="0">
+    <w:nsid w:val="28F85F3C"/>
+    <w:multiLevelType w:val="hybridMultilevel"/>
+    <w:tmpl w:val="9D4AC886"/>
+    <w:lvl w:ilvl="0" w:tplc="04130001">
+      <w:start w:val="1"/>
+      <w:numFmt w:val="bullet"/>
+      <w:lvlText w:val=""/>
+      <w:lvlJc w:val="left"/>
+      <w:pPr>
+        <w:ind w:left="720" w:hanging="360"/>
+      </w:pPr>
+      <w:rPr>
+        <w:rFonts w:ascii="Symbol" w:hAnsi="Symbol" w:hint="default"/>
+      </w:rPr>
+    </w:lvl>
+    <w:lvl w:ilvl="1" w:tplc="04130003" w:tentative="1">
+      <w:start w:val="1"/>
+      <w:numFmt w:val="bullet"/>
+      <w:lvlText w:val="o"/>
+      <w:lvlJc w:val="left"/>
+      <w:pPr>
+        <w:ind w:left="1440" w:hanging="360"/>
+      </w:pPr>
+      <w:rPr>
+        <w:rFonts w:ascii="Courier New" w:hAnsi="Courier New" w:cs="Courier New" w:hint="default"/>
+      </w:rPr>
+    </w:lvl>
+    <w:lvl w:ilvl="2" w:tplc="04130005" w:tentative="1">
+      <w:start w:val="1"/>
+      <w:numFmt w:val="bullet"/>
+      <w:lvlText w:val=""/>
+      <w:lvlJc w:val="left"/>
+      <w:pPr>
+        <w:ind w:left="2160" w:hanging="360"/>
+      </w:pPr>
+      <w:rPr>
+        <w:rFonts w:ascii="Wingdings" w:hAnsi="Wingdings" w:hint="default"/>
+      </w:rPr>
+    </w:lvl>
+    <w:lvl w:ilvl="3" w:tplc="04130001" w:tentative="1">
+      <w:start w:val="1"/>
+      <w:numFmt w:val="bullet"/>
+      <w:lvlText w:val=""/>
+      <w:lvlJc w:val="left"/>
+      <w:pPr>
+        <w:ind w:left="2880" w:hanging="360"/>
+      </w:pPr>
+      <w:rPr>
+        <w:rFonts w:ascii="Symbol" w:hAnsi="Symbol" w:hint="default"/>
+      </w:rPr>
+    </w:lvl>
+    <w:lvl w:ilvl="4" w:tplc="04130003" w:tentative="1">
+      <w:start w:val="1"/>
+      <w:numFmt w:val="bullet"/>
+      <w:lvlText w:val="o"/>
+      <w:lvlJc w:val="left"/>
+      <w:pPr>
+        <w:ind w:left="3600" w:hanging="360"/>
+      </w:pPr>
+      <w:rPr>
+        <w:rFonts w:ascii="Courier New" w:hAnsi="Courier New" w:cs="Courier New" w:hint="default"/>
+      </w:rPr>
+    </w:lvl>
+    <w:lvl w:ilvl="5" w:tplc="04130005" w:tentative="1">
+      <w:start w:val="1"/>
+      <w:numFmt w:val="bullet"/>
+      <w:lvlText w:val=""/>
+      <w:lvlJc w:val="left"/>
+      <w:pPr>
+        <w:ind w:left="4320" w:hanging="360"/>
+      </w:pPr>
+      <w:rPr>
+        <w:rFonts w:ascii="Wingdings" w:hAnsi="Wingdings" w:hint="default"/>
+      </w:rPr>
+    </w:lvl>
+    <w:lvl w:ilvl="6" w:tplc="04130001" w:tentative="1">
+      <w:start w:val="1"/>
+      <w:numFmt w:val="bullet"/>
+      <w:lvlText w:val=""/>
+      <w:lvlJc w:val="left"/>
+      <w:pPr>
+        <w:ind w:left="5040" w:hanging="360"/>
+      </w:pPr>
+      <w:rPr>
+        <w:rFonts w:ascii="Symbol" w:hAnsi="Symbol" w:hint="default"/>
+      </w:rPr>
+    </w:lvl>
+    <w:lvl w:ilvl="7" w:tplc="04130003" w:tentative="1">
+      <w:start w:val="1"/>
+      <w:numFmt w:val="bullet"/>
+      <w:lvlText w:val="o"/>
+      <w:lvlJc w:val="left"/>
+      <w:pPr>
+        <w:ind w:left="5760" w:hanging="360"/>
+      </w:pPr>
+      <w:rPr>
+        <w:rFonts w:ascii="Courier New" w:hAnsi="Courier New" w:cs="Courier New" w:hint="default"/>
+      </w:rPr>
+    </w:lvl>
+    <w:lvl w:ilvl="8" w:tplc="04130005" w:tentative="1">
+      <w:start w:val="1"/>
+      <w:numFmt w:val="bullet"/>
+      <w:lvlText w:val=""/>
+      <w:lvlJc w:val="left"/>
+      <w:pPr>
+        <w:ind w:left="6480" w:hanging="360"/>
+      </w:pPr>
+      <w:rPr>
+        <w:rFonts w:ascii="Wingdings" w:hAnsi="Wingdings" w:hint="default"/>
+      </w:rPr>
+    </w:lvl>
+  </w:abstractNum>
+  <w:abstractNum w:abstractNumId="17" w15:restartNumberingAfterBreak="0">
     <w:nsid w:val="29F136C9"/>
     <w:multiLevelType w:val="hybridMultilevel"/>
     <w:tmpl w:val="E70A2EBA"/>
@@ -17158,7 +17380,7 @@
       </w:rPr>
     </w:lvl>
   </w:abstractNum>
-  <w:abstractNum w:abstractNumId="17" w15:restartNumberingAfterBreak="0">
+  <w:abstractNum w:abstractNumId="18" w15:restartNumberingAfterBreak="0">
     <w:nsid w:val="2D7348BA"/>
     <w:multiLevelType w:val="hybridMultilevel"/>
     <w:tmpl w:val="9346665A"/>
@@ -17271,7 +17493,7 @@
       </w:rPr>
     </w:lvl>
   </w:abstractNum>
-  <w:abstractNum w:abstractNumId="18" w15:restartNumberingAfterBreak="0">
+  <w:abstractNum w:abstractNumId="19" w15:restartNumberingAfterBreak="0">
     <w:nsid w:val="2E2D39F9"/>
     <w:multiLevelType w:val="hybridMultilevel"/>
     <w:tmpl w:val="8806F8B0"/>
@@ -17384,7 +17606,7 @@
       </w:rPr>
     </w:lvl>
   </w:abstractNum>
-  <w:abstractNum w:abstractNumId="19" w15:restartNumberingAfterBreak="0">
+  <w:abstractNum w:abstractNumId="20" w15:restartNumberingAfterBreak="0">
     <w:nsid w:val="2EED0595"/>
     <w:multiLevelType w:val="hybridMultilevel"/>
     <w:tmpl w:val="855E0452"/>
@@ -17497,7 +17719,7 @@
       </w:rPr>
     </w:lvl>
   </w:abstractNum>
-  <w:abstractNum w:abstractNumId="20" w15:restartNumberingAfterBreak="0">
+  <w:abstractNum w:abstractNumId="21" w15:restartNumberingAfterBreak="0">
     <w:nsid w:val="2FD663E6"/>
     <w:multiLevelType w:val="hybridMultilevel"/>
     <w:tmpl w:val="73AC025A"/>
@@ -17610,7 +17832,7 @@
       </w:rPr>
     </w:lvl>
   </w:abstractNum>
-  <w:abstractNum w:abstractNumId="21" w15:restartNumberingAfterBreak="0">
+  <w:abstractNum w:abstractNumId="22" w15:restartNumberingAfterBreak="0">
     <w:nsid w:val="30F13A23"/>
     <w:multiLevelType w:val="hybridMultilevel"/>
     <w:tmpl w:val="31E2349E"/>
@@ -17723,7 +17945,7 @@
       </w:rPr>
     </w:lvl>
   </w:abstractNum>
-  <w:abstractNum w:abstractNumId="22" w15:restartNumberingAfterBreak="0">
+  <w:abstractNum w:abstractNumId="23" w15:restartNumberingAfterBreak="0">
     <w:nsid w:val="319A2F34"/>
     <w:multiLevelType w:val="hybridMultilevel"/>
     <w:tmpl w:val="51B28078"/>
@@ -17836,7 +18058,120 @@
       </w:rPr>
     </w:lvl>
   </w:abstractNum>
-  <w:abstractNum w:abstractNumId="23" w15:restartNumberingAfterBreak="0">
+  <w:abstractNum w:abstractNumId="24" w15:restartNumberingAfterBreak="0">
+    <w:nsid w:val="3E2E3007"/>
+    <w:multiLevelType w:val="hybridMultilevel"/>
+    <w:tmpl w:val="54E8C11E"/>
+    <w:lvl w:ilvl="0" w:tplc="04130001">
+      <w:start w:val="1"/>
+      <w:numFmt w:val="bullet"/>
+      <w:lvlText w:val=""/>
+      <w:lvlJc w:val="left"/>
+      <w:pPr>
+        <w:ind w:left="720" w:hanging="360"/>
+      </w:pPr>
+      <w:rPr>
+        <w:rFonts w:ascii="Symbol" w:hAnsi="Symbol" w:hint="default"/>
+      </w:rPr>
+    </w:lvl>
+    <w:lvl w:ilvl="1" w:tplc="04130003">
+      <w:start w:val="1"/>
+      <w:numFmt w:val="bullet"/>
+      <w:lvlText w:val="o"/>
+      <w:lvlJc w:val="left"/>
+      <w:pPr>
+        <w:ind w:left="1440" w:hanging="360"/>
+      </w:pPr>
+      <w:rPr>
+        <w:rFonts w:ascii="Courier New" w:hAnsi="Courier New" w:cs="Courier New" w:hint="default"/>
+      </w:rPr>
+    </w:lvl>
+    <w:lvl w:ilvl="2" w:tplc="04130005" w:tentative="1">
+      <w:start w:val="1"/>
+      <w:numFmt w:val="bullet"/>
+      <w:lvlText w:val=""/>
+      <w:lvlJc w:val="left"/>
+      <w:pPr>
+        <w:ind w:left="2160" w:hanging="360"/>
+      </w:pPr>
+      <w:rPr>
+        <w:rFonts w:ascii="Wingdings" w:hAnsi="Wingdings" w:hint="default"/>
+      </w:rPr>
+    </w:lvl>
+    <w:lvl w:ilvl="3" w:tplc="04130001" w:tentative="1">
+      <w:start w:val="1"/>
+      <w:numFmt w:val="bullet"/>
+      <w:lvlText w:val=""/>
+      <w:lvlJc w:val="left"/>
+      <w:pPr>
+        <w:ind w:left="2880" w:hanging="360"/>
+      </w:pPr>
+      <w:rPr>
+        <w:rFonts w:ascii="Symbol" w:hAnsi="Symbol" w:hint="default"/>
+      </w:rPr>
+    </w:lvl>
+    <w:lvl w:ilvl="4" w:tplc="04130003" w:tentative="1">
+      <w:start w:val="1"/>
+      <w:numFmt w:val="bullet"/>
+      <w:lvlText w:val="o"/>
+      <w:lvlJc w:val="left"/>
+      <w:pPr>
+        <w:ind w:left="3600" w:hanging="360"/>
+      </w:pPr>
+      <w:rPr>
+        <w:rFonts w:ascii="Courier New" w:hAnsi="Courier New" w:cs="Courier New" w:hint="default"/>
+      </w:rPr>
+    </w:lvl>
+    <w:lvl w:ilvl="5" w:tplc="04130005" w:tentative="1">
+      <w:start w:val="1"/>
+      <w:numFmt w:val="bullet"/>
+      <w:lvlText w:val=""/>
+      <w:lvlJc w:val="left"/>
+      <w:pPr>
+        <w:ind w:left="4320" w:hanging="360"/>
+      </w:pPr>
+      <w:rPr>
+        <w:rFonts w:ascii="Wingdings" w:hAnsi="Wingdings" w:hint="default"/>
+      </w:rPr>
+    </w:lvl>
+    <w:lvl w:ilvl="6" w:tplc="04130001" w:tentative="1">
+      <w:start w:val="1"/>
+      <w:numFmt w:val="bullet"/>
+      <w:lvlText w:val=""/>
+      <w:lvlJc w:val="left"/>
+      <w:pPr>
+        <w:ind w:left="5040" w:hanging="360"/>
+      </w:pPr>
+      <w:rPr>
+        <w:rFonts w:ascii="Symbol" w:hAnsi="Symbol" w:hint="default"/>
+      </w:rPr>
+    </w:lvl>
+    <w:lvl w:ilvl="7" w:tplc="04130003" w:tentative="1">
+      <w:start w:val="1"/>
+      <w:numFmt w:val="bullet"/>
+      <w:lvlText w:val="o"/>
+      <w:lvlJc w:val="left"/>
+      <w:pPr>
+        <w:ind w:left="5760" w:hanging="360"/>
+      </w:pPr>
+      <w:rPr>
+        <w:rFonts w:ascii="Courier New" w:hAnsi="Courier New" w:cs="Courier New" w:hint="default"/>
+      </w:rPr>
+    </w:lvl>
+    <w:lvl w:ilvl="8" w:tplc="04130005" w:tentative="1">
+      <w:start w:val="1"/>
+      <w:numFmt w:val="bullet"/>
+      <w:lvlText w:val=""/>
+      <w:lvlJc w:val="left"/>
+      <w:pPr>
+        <w:ind w:left="6480" w:hanging="360"/>
+      </w:pPr>
+      <w:rPr>
+        <w:rFonts w:ascii="Wingdings" w:hAnsi="Wingdings" w:hint="default"/>
+      </w:rPr>
+    </w:lvl>
+  </w:abstractNum>
+  <w:abstractNum w:abstractNumId="25" w15:restartNumberingAfterBreak="0">
     <w:nsid w:val="439C773A"/>
     <w:multiLevelType w:val="hybridMultilevel"/>
     <w:tmpl w:val="748E0BF0"/>
@@ -17949,7 +18284,7 @@
       </w:rPr>
     </w:lvl>
   </w:abstractNum>
-  <w:abstractNum w:abstractNumId="24" w15:restartNumberingAfterBreak="0">
+  <w:abstractNum w:abstractNumId="26" w15:restartNumberingAfterBreak="0">
     <w:nsid w:val="4A271147"/>
     <w:multiLevelType w:val="hybridMultilevel"/>
     <w:tmpl w:val="05141C84"/>
@@ -18062,7 +18397,7 @@
       </w:rPr>
     </w:lvl>
   </w:abstractNum>
-  <w:abstractNum w:abstractNumId="25" w15:restartNumberingAfterBreak="0">
+  <w:abstractNum w:abstractNumId="27" w15:restartNumberingAfterBreak="0">
     <w:nsid w:val="4C731813"/>
     <w:multiLevelType w:val="hybridMultilevel"/>
     <w:tmpl w:val="9246FBA0"/>
@@ -18175,7 +18510,7 @@
       </w:rPr>
     </w:lvl>
   </w:abstractNum>
-  <w:abstractNum w:abstractNumId="26" w15:restartNumberingAfterBreak="0">
+  <w:abstractNum w:abstractNumId="28" w15:restartNumberingAfterBreak="0">
     <w:nsid w:val="58F9064B"/>
     <w:multiLevelType w:val="hybridMultilevel"/>
     <w:tmpl w:val="2FD0B482"/>
@@ -18288,7 +18623,7 @@
       </w:rPr>
     </w:lvl>
   </w:abstractNum>
-  <w:abstractNum w:abstractNumId="27" w15:restartNumberingAfterBreak="0">
+  <w:abstractNum w:abstractNumId="29" w15:restartNumberingAfterBreak="0">
     <w:nsid w:val="5A356BB4"/>
     <w:multiLevelType w:val="hybridMultilevel"/>
     <w:tmpl w:val="47F85DEC"/>
@@ -18401,7 +18736,7 @@
       </w:rPr>
     </w:lvl>
   </w:abstractNum>
-  <w:abstractNum w:abstractNumId="28" w15:restartNumberingAfterBreak="0">
+  <w:abstractNum w:abstractNumId="30" w15:restartNumberingAfterBreak="0">
     <w:nsid w:val="5C671F50"/>
     <w:multiLevelType w:val="hybridMultilevel"/>
     <w:tmpl w:val="04184AD0"/>
@@ -18514,7 +18849,7 @@
       </w:rPr>
     </w:lvl>
   </w:abstractNum>
-  <w:abstractNum w:abstractNumId="29" w15:restartNumberingAfterBreak="0">
+  <w:abstractNum w:abstractNumId="31" w15:restartNumberingAfterBreak="0">
     <w:nsid w:val="5D443D56"/>
     <w:multiLevelType w:val="hybridMultilevel"/>
     <w:tmpl w:val="8CAAD6BA"/>
@@ -18627,7 +18962,7 @@
       </w:rPr>
     </w:lvl>
   </w:abstractNum>
-  <w:abstractNum w:abstractNumId="30" w15:restartNumberingAfterBreak="0">
+  <w:abstractNum w:abstractNumId="32" w15:restartNumberingAfterBreak="0">
     <w:nsid w:val="5DEB419E"/>
     <w:multiLevelType w:val="hybridMultilevel"/>
     <w:tmpl w:val="3696777E"/>
@@ -18740,7 +19075,7 @@
       </w:rPr>
     </w:lvl>
   </w:abstractNum>
-  <w:abstractNum w:abstractNumId="31" w15:restartNumberingAfterBreak="0">
+  <w:abstractNum w:abstractNumId="33" w15:restartNumberingAfterBreak="0">
     <w:nsid w:val="5F0C0A3B"/>
     <w:multiLevelType w:val="hybridMultilevel"/>
     <w:tmpl w:val="49141518"/>
@@ -18853,7 +19188,7 @@
       </w:rPr>
     </w:lvl>
   </w:abstractNum>
-  <w:abstractNum w:abstractNumId="32" w15:restartNumberingAfterBreak="0">
+  <w:abstractNum w:abstractNumId="34" w15:restartNumberingAfterBreak="0">
     <w:nsid w:val="5FA21269"/>
     <w:multiLevelType w:val="hybridMultilevel"/>
     <w:tmpl w:val="EE90D210"/>
@@ -18966,7 +19301,7 @@
       </w:rPr>
     </w:lvl>
   </w:abstractNum>
-  <w:abstractNum w:abstractNumId="33" w15:restartNumberingAfterBreak="0">
+  <w:abstractNum w:abstractNumId="35" w15:restartNumberingAfterBreak="0">
     <w:nsid w:val="61C2097E"/>
     <w:multiLevelType w:val="hybridMultilevel"/>
     <w:tmpl w:val="B07AE29A"/>
@@ -19079,7 +19414,7 @@
       </w:rPr>
     </w:lvl>
   </w:abstractNum>
-  <w:abstractNum w:abstractNumId="34" w15:restartNumberingAfterBreak="0">
+  <w:abstractNum w:abstractNumId="36" w15:restartNumberingAfterBreak="0">
     <w:nsid w:val="635E5A25"/>
     <w:multiLevelType w:val="hybridMultilevel"/>
     <w:tmpl w:val="E7843A5E"/>
@@ -19192,7 +19527,7 @@
       </w:rPr>
     </w:lvl>
   </w:abstractNum>
-  <w:abstractNum w:abstractNumId="35" w15:restartNumberingAfterBreak="0">
+  <w:abstractNum w:abstractNumId="37" w15:restartNumberingAfterBreak="0">
     <w:nsid w:val="642E12F4"/>
     <w:multiLevelType w:val="hybridMultilevel"/>
     <w:tmpl w:val="813EC2DE"/>
@@ -19278,7 +19613,7 @@
       </w:pPr>
     </w:lvl>
   </w:abstractNum>
-  <w:abstractNum w:abstractNumId="36" w15:restartNumberingAfterBreak="0">
+  <w:abstractNum w:abstractNumId="38" w15:restartNumberingAfterBreak="0">
     <w:nsid w:val="64722484"/>
     <w:multiLevelType w:val="hybridMultilevel"/>
     <w:tmpl w:val="240E7E74"/>
@@ -19391,7 +19726,7 @@
       </w:rPr>
     </w:lvl>
   </w:abstractNum>
-  <w:abstractNum w:abstractNumId="37" w15:restartNumberingAfterBreak="0">
+  <w:abstractNum w:abstractNumId="39" w15:restartNumberingAfterBreak="0">
     <w:nsid w:val="66157D2F"/>
     <w:multiLevelType w:val="hybridMultilevel"/>
     <w:tmpl w:val="B580846E"/>
@@ -19504,7 +19839,7 @@
       </w:rPr>
     </w:lvl>
   </w:abstractNum>
-  <w:abstractNum w:abstractNumId="38" w15:restartNumberingAfterBreak="0">
+  <w:abstractNum w:abstractNumId="40" w15:restartNumberingAfterBreak="0">
     <w:nsid w:val="6A516354"/>
     <w:multiLevelType w:val="hybridMultilevel"/>
     <w:tmpl w:val="A2CE6768"/>
@@ -19617,7 +19952,7 @@
       </w:rPr>
     </w:lvl>
   </w:abstractNum>
-  <w:abstractNum w:abstractNumId="39" w15:restartNumberingAfterBreak="0">
+  <w:abstractNum w:abstractNumId="41" w15:restartNumberingAfterBreak="0">
     <w:nsid w:val="702E5268"/>
     <w:multiLevelType w:val="hybridMultilevel"/>
     <w:tmpl w:val="4B9608BE"/>
@@ -19730,7 +20065,7 @@
       </w:rPr>
     </w:lvl>
   </w:abstractNum>
-  <w:abstractNum w:abstractNumId="40" w15:restartNumberingAfterBreak="0">
+  <w:abstractNum w:abstractNumId="42" w15:restartNumberingAfterBreak="0">
     <w:nsid w:val="735678F7"/>
     <w:multiLevelType w:val="hybridMultilevel"/>
     <w:tmpl w:val="30C2D0AA"/>
@@ -19843,7 +20178,7 @@
       </w:rPr>
     </w:lvl>
   </w:abstractNum>
-  <w:abstractNum w:abstractNumId="41" w15:restartNumberingAfterBreak="0">
+  <w:abstractNum w:abstractNumId="43" w15:restartNumberingAfterBreak="0">
     <w:nsid w:val="799F1AD2"/>
     <w:multiLevelType w:val="hybridMultilevel"/>
     <w:tmpl w:val="4D18F04E"/>
@@ -19956,7 +20291,7 @@
       </w:rPr>
     </w:lvl>
   </w:abstractNum>
-  <w:abstractNum w:abstractNumId="42" w15:restartNumberingAfterBreak="0">
+  <w:abstractNum w:abstractNumId="44" w15:restartNumberingAfterBreak="0">
     <w:nsid w:val="79B276E2"/>
     <w:multiLevelType w:val="hybridMultilevel"/>
     <w:tmpl w:val="30AE06BE"/>
@@ -20069,7 +20404,7 @@
       </w:rPr>
     </w:lvl>
   </w:abstractNum>
-  <w:abstractNum w:abstractNumId="43" w15:restartNumberingAfterBreak="0">
+  <w:abstractNum w:abstractNumId="45" w15:restartNumberingAfterBreak="0">
     <w:nsid w:val="7A5A11B6"/>
     <w:multiLevelType w:val="hybridMultilevel"/>
     <w:tmpl w:val="6F80EE06"/>
@@ -20182,7 +20517,7 @@
       </w:rPr>
     </w:lvl>
   </w:abstractNum>
-  <w:abstractNum w:abstractNumId="44" w15:restartNumberingAfterBreak="0">
+  <w:abstractNum w:abstractNumId="46" w15:restartNumberingAfterBreak="0">
     <w:nsid w:val="7C116308"/>
     <w:multiLevelType w:val="hybridMultilevel"/>
     <w:tmpl w:val="075252B2"/>
@@ -20295,7 +20630,7 @@
       </w:rPr>
     </w:lvl>
   </w:abstractNum>
-  <w:abstractNum w:abstractNumId="45" w15:restartNumberingAfterBreak="0">
+  <w:abstractNum w:abstractNumId="47" w15:restartNumberingAfterBreak="0">
     <w:nsid w:val="7F037527"/>
     <w:multiLevelType w:val="hybridMultilevel"/>
     <w:tmpl w:val="45A09E3A"/>
@@ -20409,46 +20744,46 @@
     </w:lvl>
   </w:abstractNum>
   <w:num w:numId="1">
-    <w:abstractNumId w:val="27"/>
+    <w:abstractNumId w:val="29"/>
   </w:num>
   <w:num w:numId="2">
     <w:abstractNumId w:val="15"/>
   </w:num>
   <w:num w:numId="3">
-    <w:abstractNumId w:val="28"/>
+    <w:abstractNumId w:val="30"/>
   </w:num>
   <w:num w:numId="4">
-    <w:abstractNumId w:val="32"/>
+    <w:abstractNumId w:val="34"/>
   </w:num>
   <w:num w:numId="5">
-    <w:abstractNumId w:val="35"/>
+    <w:abstractNumId w:val="37"/>
   </w:num>
   <w:num w:numId="6">
-    <w:abstractNumId w:val="20"/>
+    <w:abstractNumId w:val="21"/>
   </w:num>
   <w:num w:numId="7">
-    <w:abstractNumId w:val="41"/>
+    <w:abstractNumId w:val="43"/>
   </w:num>
   <w:num w:numId="8">
     <w:abstractNumId w:val="11"/>
   </w:num>
   <w:num w:numId="9">
-    <w:abstractNumId w:val="39"/>
+    <w:abstractNumId w:val="41"/>
   </w:num>
   <w:num w:numId="10">
-    <w:abstractNumId w:val="44"/>
+    <w:abstractNumId w:val="46"/>
   </w:num>
   <w:num w:numId="11">
-    <w:abstractNumId w:val="30"/>
+    <w:abstractNumId w:val="32"/>
   </w:num>
   <w:num w:numId="12">
     <w:abstractNumId w:val="5"/>
   </w:num>
   <w:num w:numId="13">
-    <w:abstractNumId w:val="17"/>
+    <w:abstractNumId w:val="18"/>
   </w:num>
   <w:num w:numId="14">
-    <w:abstractNumId w:val="37"/>
+    <w:abstractNumId w:val="39"/>
   </w:num>
   <w:num w:numId="15">
     <w:abstractNumId w:val="1"/>
@@ -20457,37 +20792,37 @@
     <w:abstractNumId w:val="14"/>
   </w:num>
   <w:num w:numId="17">
-    <w:abstractNumId w:val="43"/>
+    <w:abstractNumId w:val="45"/>
   </w:num>
   <w:num w:numId="18">
-    <w:abstractNumId w:val="42"/>
+    <w:abstractNumId w:val="44"/>
   </w:num>
   <w:num w:numId="19">
-    <w:abstractNumId w:val="40"/>
+    <w:abstractNumId w:val="42"/>
   </w:num>
   <w:num w:numId="20">
     <w:abstractNumId w:val="2"/>
   </w:num>
   <w:num w:numId="21">
-    <w:abstractNumId w:val="36"/>
+    <w:abstractNumId w:val="38"/>
   </w:num>
   <w:num w:numId="22">
-    <w:abstractNumId w:val="29"/>
+    <w:abstractNumId w:val="31"/>
   </w:num>
   <w:num w:numId="23">
     <w:abstractNumId w:val="4"/>
   </w:num>
   <w:num w:numId="24">
-    <w:abstractNumId w:val="34"/>
+    <w:abstractNumId w:val="36"/>
   </w:num>
   <w:num w:numId="25">
-    <w:abstractNumId w:val="16"/>
+    <w:abstractNumId w:val="17"/>
   </w:num>
   <w:num w:numId="26">
     <w:abstractNumId w:val="3"/>
   </w:num>
   <w:num w:numId="27">
-    <w:abstractNumId w:val="25"/>
+    <w:abstractNumId w:val="27"/>
   </w:num>
   <w:num w:numId="28">
     <w:abstractNumId w:val="8"/>
@@ -20499,34 +20834,34 @@
     <w:abstractNumId w:val="13"/>
   </w:num>
   <w:num w:numId="31">
-    <w:abstractNumId w:val="26"/>
+    <w:abstractNumId w:val="28"/>
   </w:num>
   <w:num w:numId="32">
-    <w:abstractNumId w:val="33"/>
+    <w:abstractNumId w:val="35"/>
   </w:num>
   <w:num w:numId="33">
     <w:abstractNumId w:val="6"/>
   </w:num>
   <w:num w:numId="34">
-    <w:abstractNumId w:val="23"/>
+    <w:abstractNumId w:val="25"/>
   </w:num>
   <w:num w:numId="35">
     <w:abstractNumId w:val="12"/>
   </w:num>
   <w:num w:numId="36">
-    <w:abstractNumId w:val="22"/>
+    <w:abstractNumId w:val="23"/>
   </w:num>
   <w:num w:numId="37">
     <w:abstractNumId w:val="10"/>
   </w:num>
   <w:num w:numId="38">
-    <w:abstractNumId w:val="38"/>
+    <w:abstractNumId w:val="40"/>
   </w:num>
   <w:num w:numId="39">
-    <w:abstractNumId w:val="24"/>
+    <w:abstractNumId w:val="26"/>
   </w:num>
   <w:num w:numId="40">
-    <w:abstractNumId w:val="31"/>
+    <w:abstractNumId w:val="33"/>
   </w:num>
   <w:num w:numId="41">
     <w:abstractNumId w:val="9"/>
@@ -20535,16 +20870,22 @@
     <w:abstractNumId w:val="7"/>
   </w:num>
   <w:num w:numId="43">
-    <w:abstractNumId w:val="21"/>
+    <w:abstractNumId w:val="22"/>
   </w:num>
   <w:num w:numId="44">
+    <w:abstractNumId w:val="20"/>
+  </w:num>
+  <w:num w:numId="45">
+    <w:abstractNumId w:val="47"/>
+  </w:num>
+  <w:num w:numId="46">
     <w:abstractNumId w:val="19"/>
   </w:num>
-  <w:num w:numId="45">
-    <w:abstractNumId w:val="45"/>
+  <w:num w:numId="47">
+    <w:abstractNumId w:val="16"/>
   </w:num>
-  <w:num w:numId="46">
-    <w:abstractNumId w:val="18"/>
+  <w:num w:numId="48">
+    <w:abstractNumId w:val="24"/>
   </w:num>
   <w:numIdMacAtCleanup w:val="46"/>
 </w:numbering>

</xml_diff>

<commit_message>
All main arenas finished and implemented (except for custom functionality)
To do:
* Custom functionality arenas
* Sound effects + particles
* Soundtrack
* Fixes for issues and annoyances
</commit_message>
<xml_diff>
--- a/non_game/[Idea] Game Off (2021).docx
+++ b/non_game/[Idea] Game Off (2021).docx
@@ -13274,66 +13274,6 @@
           <w:bCs/>
           <w:lang w:val="en-US"/>
         </w:rPr>
-        <w:t>Menu screens:</w:t>
-      </w:r>
-    </w:p>
-    <w:p>
-      <w:pPr>
-        <w:pStyle w:val="ListParagraph"/>
-        <w:numPr>
-          <w:ilvl w:val="0"/>
-          <w:numId w:val="48"/>
-        </w:numPr>
-        <w:rPr>
-          <w:lang w:val="en-US"/>
-        </w:rPr>
-      </w:pPr>
-      <w:r>
-        <w:rPr>
-          <w:lang w:val="en-US"/>
-        </w:rPr>
-        <w:t>Make overlay settings menu work =&gt; include GlobalConfig, copy codes and scenes from Pumpkins</w:t>
-      </w:r>
-    </w:p>
-    <w:p>
-      <w:pPr>
-        <w:pStyle w:val="ListParagraph"/>
-        <w:numPr>
-          <w:ilvl w:val="0"/>
-          <w:numId w:val="48"/>
-        </w:numPr>
-        <w:rPr>
-          <w:lang w:val="en-US"/>
-        </w:rPr>
-      </w:pPr>
-      <w:r>
-        <w:rPr>
-          <w:lang w:val="en-US"/>
-        </w:rPr>
-        <w:t>Create basic arenas + their icons</w:t>
-      </w:r>
-    </w:p>
-    <w:p>
-      <w:pPr>
-        <w:rPr>
-          <w:b/>
-          <w:bCs/>
-          <w:lang w:val="en-US"/>
-        </w:rPr>
-      </w:pPr>
-    </w:p>
-    <w:p>
-      <w:pPr>
-        <w:rPr>
-          <w:lang w:val="en-US"/>
-        </w:rPr>
-      </w:pPr>
-      <w:r>
-        <w:rPr>
-          <w:b/>
-          <w:bCs/>
-          <w:lang w:val="en-US"/>
-        </w:rPr>
         <w:t>Question:</w:t>
       </w:r>
       <w:r>
@@ -13382,6 +13322,176 @@
           <w:bCs/>
           <w:lang w:val="en-US"/>
         </w:rPr>
+        <w:t>Issues:</w:t>
+      </w:r>
+    </w:p>
+    <w:p>
+      <w:pPr>
+        <w:pStyle w:val="ListParagraph"/>
+        <w:numPr>
+          <w:ilvl w:val="0"/>
+          <w:numId w:val="55"/>
+        </w:numPr>
+        <w:rPr>
+          <w:lang w:val="en-US"/>
+        </w:rPr>
+      </w:pPr>
+      <w:r>
+        <w:rPr>
+          <w:lang w:val="en-US"/>
+        </w:rPr>
+        <w:t xml:space="preserve">Play area (in menu) is only activated when players are </w:t>
+      </w:r>
+      <w:r>
+        <w:rPr>
+          <w:i/>
+          <w:iCs/>
+          <w:lang w:val="en-US"/>
+        </w:rPr>
+        <w:t>exactly</w:t>
+      </w:r>
+      <w:r>
+        <w:rPr>
+          <w:lang w:val="en-US"/>
+        </w:rPr>
+        <w:t xml:space="preserve"> on the point =&gt; extend to allow activation in an </w:t>
+      </w:r>
+      <w:r>
+        <w:rPr>
+          <w:i/>
+          <w:iCs/>
+          <w:lang w:val="en-US"/>
+        </w:rPr>
+        <w:t xml:space="preserve">area. </w:t>
+      </w:r>
+      <w:r>
+        <w:rPr>
+          <w:lang w:val="en-US"/>
+        </w:rPr>
+        <w:t>(Use the “nearby_area” part.)</w:t>
+      </w:r>
+    </w:p>
+    <w:p>
+      <w:pPr>
+        <w:pStyle w:val="ListParagraph"/>
+        <w:numPr>
+          <w:ilvl w:val="0"/>
+          <w:numId w:val="55"/>
+        </w:numPr>
+        <w:rPr>
+          <w:lang w:val="en-US"/>
+        </w:rPr>
+      </w:pPr>
+      <w:r>
+        <w:rPr>
+          <w:lang w:val="en-US"/>
+        </w:rPr>
+        <w:t>Stuck entities</w:t>
+      </w:r>
+      <w:r>
+        <w:rPr>
+          <w:lang w:val="en-US"/>
+        </w:rPr>
+        <w:t xml:space="preserve"> should move with their lines =&gt; keep their tracker alive, switch flying entities to land there (before getting incapacitated)</w:t>
+      </w:r>
+    </w:p>
+    <w:p>
+      <w:pPr>
+        <w:pStyle w:val="ListParagraph"/>
+        <w:numPr>
+          <w:ilvl w:val="0"/>
+          <w:numId w:val="55"/>
+        </w:numPr>
+        <w:rPr>
+          <w:lang w:val="en-US"/>
+        </w:rPr>
+      </w:pPr>
+      <w:r>
+        <w:rPr>
+          <w:lang w:val="en-US"/>
+        </w:rPr>
+        <w:t xml:space="preserve">What if the target point </w:t>
+      </w:r>
+      <w:r>
+        <w:rPr>
+          <w:i/>
+          <w:iCs/>
+          <w:lang w:val="en-US"/>
+        </w:rPr>
+        <w:t>moves</w:t>
+      </w:r>
+      <w:r>
+        <w:rPr>
+          <w:lang w:val="en-US"/>
+        </w:rPr>
+        <w:t xml:space="preserve"> during a jump? (It should just snap to the correct point, but that might look a bit odd.)</w:t>
+      </w:r>
+    </w:p>
+    <w:p>
+      <w:pPr>
+        <w:pStyle w:val="ListParagraph"/>
+        <w:numPr>
+          <w:ilvl w:val="0"/>
+          <w:numId w:val="55"/>
+        </w:numPr>
+        <w:rPr>
+          <w:lang w:val="en-US"/>
+        </w:rPr>
+      </w:pPr>
+      <w:r>
+        <w:rPr>
+          <w:lang w:val="en-US"/>
+        </w:rPr>
+        <w:t xml:space="preserve">Players need to get unstuck when owner wears off. (But jumped lines take a </w:t>
+      </w:r>
+      <w:r>
+        <w:rPr>
+          <w:i/>
+          <w:iCs/>
+          <w:lang w:val="en-US"/>
+        </w:rPr>
+        <w:t>looong time</w:t>
+      </w:r>
+      <w:r>
+        <w:rPr>
+          <w:lang w:val="en-US"/>
+        </w:rPr>
+        <w:t xml:space="preserve">, so what to do with that? Subtly ignore them and </w:t>
+      </w:r>
+      <w:r>
+        <w:rPr>
+          <w:i/>
+          <w:iCs/>
+          <w:lang w:val="en-US"/>
+        </w:rPr>
+        <w:t>don’t</w:t>
+      </w:r>
+      <w:r>
+        <w:rPr>
+          <w:lang w:val="en-US"/>
+        </w:rPr>
+        <w:t xml:space="preserve"> allow players to get stuck there?)</w:t>
+      </w:r>
+    </w:p>
+    <w:p>
+      <w:pPr>
+        <w:rPr>
+          <w:lang w:val="en-US"/>
+        </w:rPr>
+      </w:pPr>
+    </w:p>
+    <w:p>
+      <w:pPr>
+        <w:rPr>
+          <w:lang w:val="en-US"/>
+        </w:rPr>
+      </w:pPr>
+      <w:r>
+        <w:rPr>
+          <w:b/>
+          <w:bCs/>
+          <w:lang w:val="en-US"/>
+        </w:rPr>
         <w:t>Tiny issue</w:t>
       </w:r>
       <w:r>
@@ -13536,6 +13646,24 @@
         <w:rPr>
           <w:lang w:val="en-US"/>
         </w:rPr>
+        <w:t>Some background for the main menus. (Maybe even unique ones per screen.)</w:t>
+      </w:r>
+    </w:p>
+    <w:p>
+      <w:pPr>
+        <w:pStyle w:val="ListParagraph"/>
+        <w:numPr>
+          <w:ilvl w:val="0"/>
+          <w:numId w:val="25"/>
+        </w:numPr>
+        <w:rPr>
+          <w:lang w:val="en-US"/>
+        </w:rPr>
+      </w:pPr>
+      <w:r>
+        <w:rPr>
+          <w:lang w:val="en-US"/>
+        </w:rPr>
         <w:t>Home bases:</w:t>
       </w:r>
     </w:p>
@@ -13855,7 +13983,7 @@
           <w:bCs/>
           <w:lang w:val="en-US"/>
         </w:rPr>
-        <w:t>4</w:t>
+        <w:t>5</w:t>
       </w:r>
       <w:r>
         <w:rPr>
@@ -13870,12 +13998,6 @@
           <w:lang w:val="en-US"/>
         </w:rPr>
         <w:t xml:space="preserve"> </w:t>
-      </w:r>
-      <w:r>
-        <w:rPr>
-          <w:lang w:val="en-US"/>
-        </w:rPr>
-        <w:t>Work towards a completely finished game</w:t>
       </w:r>
     </w:p>
     <w:p>
@@ -13895,8 +14017,7 @@
         <w:rPr>
           <w:lang w:val="en-US"/>
         </w:rPr>
-        <w:lastRenderedPageBreak/>
-        <w:t>Finish settings menu</w:t>
+        <w:t>Add functionality to different arenas</w:t>
       </w:r>
     </w:p>
     <w:p>
@@ -13907,16 +14028,20 @@
           <w:numId w:val="24"/>
         </w:numPr>
         <w:rPr>
-          <w:b/>
-          <w:bCs/>
-          <w:lang w:val="en-US"/>
-        </w:rPr>
-      </w:pPr>
-      <w:r>
-        <w:rPr>
-          <w:lang w:val="en-US"/>
-        </w:rPr>
-        <w:t>Different arenas ( + their menu/icons)</w:t>
+          <w:lang w:val="en-US"/>
+        </w:rPr>
+      </w:pPr>
+      <w:r>
+        <w:rPr>
+          <w:lang w:val="en-US"/>
+        </w:rPr>
+        <w:t>Add</w:t>
+      </w:r>
+      <w:r>
+        <w:rPr>
+          <w:lang w:val="en-US"/>
+        </w:rPr>
+        <w:t xml:space="preserve"> final sound effects + particles</w:t>
       </w:r>
     </w:p>
     <w:p>
@@ -13927,20 +14052,16 @@
           <w:numId w:val="24"/>
         </w:numPr>
         <w:rPr>
-          <w:lang w:val="en-US"/>
-        </w:rPr>
-      </w:pPr>
-      <w:r>
-        <w:rPr>
-          <w:lang w:val="en-US"/>
-        </w:rPr>
-        <w:t>Add</w:t>
-      </w:r>
-      <w:r>
-        <w:rPr>
-          <w:lang w:val="en-US"/>
-        </w:rPr>
-        <w:t xml:space="preserve"> final sound effects + particles</w:t>
+          <w:b/>
+          <w:bCs/>
+          <w:lang w:val="en-US"/>
+        </w:rPr>
+      </w:pPr>
+      <w:r>
+        <w:rPr>
+          <w:lang w:val="en-US"/>
+        </w:rPr>
+        <w:t>Soundtrack</w:t>
       </w:r>
     </w:p>
     <w:p>
@@ -13960,7 +14081,67 @@
         <w:rPr>
           <w:lang w:val="en-US"/>
         </w:rPr>
-        <w:t>Soundtrack</w:t>
+        <w:t>Balance the properties of individual bugs + find best starting setup (and any other constraints needed)</w:t>
+      </w:r>
+    </w:p>
+    <w:p>
+      <w:pPr>
+        <w:pStyle w:val="ListParagraph"/>
+        <w:numPr>
+          <w:ilvl w:val="2"/>
+          <w:numId w:val="24"/>
+        </w:numPr>
+        <w:rPr>
+          <w:b/>
+          <w:bCs/>
+          <w:lang w:val="en-US"/>
+        </w:rPr>
+      </w:pPr>
+      <w:r>
+        <w:rPr>
+          <w:lang w:val="en-US"/>
+        </w:rPr>
+        <w:t>Players get unstuck when owner wears off. Possibly extend to all bugs.</w:t>
+      </w:r>
+    </w:p>
+    <w:p>
+      <w:pPr>
+        <w:pStyle w:val="ListParagraph"/>
+        <w:numPr>
+          <w:ilvl w:val="2"/>
+          <w:numId w:val="24"/>
+        </w:numPr>
+        <w:rPr>
+          <w:b/>
+          <w:bCs/>
+          <w:lang w:val="en-US"/>
+        </w:rPr>
+      </w:pPr>
+      <w:r>
+        <w:rPr>
+          <w:lang w:val="en-US"/>
+        </w:rPr>
+        <w:t>“Helper” Larva for players stuck.</w:t>
+      </w:r>
+    </w:p>
+    <w:p>
+      <w:pPr>
+        <w:pStyle w:val="ListParagraph"/>
+        <w:numPr>
+          <w:ilvl w:val="2"/>
+          <w:numId w:val="24"/>
+        </w:numPr>
+        <w:rPr>
+          <w:b/>
+          <w:bCs/>
+          <w:lang w:val="en-US"/>
+        </w:rPr>
+      </w:pPr>
+      <w:r>
+        <w:rPr>
+          <w:lang w:val="en-US"/>
+        </w:rPr>
+        <w:t>Annoyances out of the menu</w:t>
       </w:r>
     </w:p>
     <w:p>
@@ -13980,14 +14161,14 @@
         <w:rPr>
           <w:lang w:val="en-US"/>
         </w:rPr>
-        <w:t>Balance the properties of individual bugs + find best starting setup (and any other constraints needed)</w:t>
-      </w:r>
-    </w:p>
-    <w:p>
-      <w:pPr>
-        <w:pStyle w:val="ListParagraph"/>
-        <w:numPr>
-          <w:ilvl w:val="2"/>
+        <w:t>Prettier home bases, lines, points, etc.</w:t>
+      </w:r>
+    </w:p>
+    <w:p>
+      <w:pPr>
+        <w:pStyle w:val="ListParagraph"/>
+        <w:numPr>
+          <w:ilvl w:val="0"/>
           <w:numId w:val="24"/>
         </w:numPr>
         <w:rPr>
@@ -13998,49 +14179,33 @@
       </w:pPr>
       <w:r>
         <w:rPr>
-          <w:lang w:val="en-US"/>
-        </w:rPr>
-        <w:t>Players get unstuck when owner wears off. Possibly extend to all bugs.</w:t>
-      </w:r>
-    </w:p>
-    <w:p>
-      <w:pPr>
-        <w:pStyle w:val="ListParagraph"/>
-        <w:numPr>
-          <w:ilvl w:val="2"/>
-          <w:numId w:val="24"/>
-        </w:numPr>
-        <w:rPr>
-          <w:b/>
-          <w:bCs/>
-          <w:lang w:val="en-US"/>
-        </w:rPr>
-      </w:pPr>
-      <w:r>
-        <w:rPr>
-          <w:lang w:val="en-US"/>
-        </w:rPr>
-        <w:t>“Helper” Larva for players stuck.</w:t>
-      </w:r>
-    </w:p>
-    <w:p>
-      <w:pPr>
-        <w:pStyle w:val="ListParagraph"/>
-        <w:numPr>
-          <w:ilvl w:val="2"/>
-          <w:numId w:val="24"/>
-        </w:numPr>
-        <w:rPr>
-          <w:b/>
-          <w:bCs/>
-          <w:lang w:val="en-US"/>
-        </w:rPr>
-      </w:pPr>
-      <w:r>
-        <w:rPr>
-          <w:lang w:val="en-US"/>
-        </w:rPr>
-        <w:t>Annoyances out of the menu</w:t>
+          <w:b/>
+          <w:bCs/>
+          <w:lang w:val="en-US"/>
+        </w:rPr>
+        <w:t>1</w:t>
+      </w:r>
+      <w:r>
+        <w:rPr>
+          <w:b/>
+          <w:bCs/>
+          <w:lang w:val="en-US"/>
+        </w:rPr>
+        <w:t>6</w:t>
+      </w:r>
+      <w:r>
+        <w:rPr>
+          <w:b/>
+          <w:bCs/>
+          <w:lang w:val="en-US"/>
+        </w:rPr>
+        <w:t xml:space="preserve"> Nov:</w:t>
+      </w:r>
+      <w:r>
+        <w:rPr>
+          <w:lang w:val="en-US"/>
+        </w:rPr>
+        <w:t xml:space="preserve"> </w:t>
       </w:r>
     </w:p>
     <w:p>
@@ -14060,35 +14225,7 @@
         <w:rPr>
           <w:lang w:val="en-US"/>
         </w:rPr>
-        <w:t>Prettier home bases, lines, points, etc.</w:t>
-      </w:r>
-    </w:p>
-    <w:p>
-      <w:pPr>
-        <w:pStyle w:val="ListParagraph"/>
-        <w:numPr>
-          <w:ilvl w:val="0"/>
-          <w:numId w:val="24"/>
-        </w:numPr>
-        <w:rPr>
-          <w:b/>
-          <w:bCs/>
-          <w:lang w:val="en-US"/>
-        </w:rPr>
-      </w:pPr>
-      <w:r>
-        <w:rPr>
-          <w:b/>
-          <w:bCs/>
-          <w:lang w:val="en-US"/>
-        </w:rPr>
-        <w:t>15 Nov:</w:t>
-      </w:r>
-      <w:r>
-        <w:rPr>
-          <w:lang w:val="en-US"/>
-        </w:rPr>
-        <w:t xml:space="preserve"> </w:t>
+        <w:t>Create itch.io page ( + already prepare portfolio and pandaqi one)</w:t>
       </w:r>
     </w:p>
     <w:p>
@@ -14108,7 +14245,7 @@
         <w:rPr>
           <w:lang w:val="en-US"/>
         </w:rPr>
-        <w:t>Create itch.io page ( + already prepare portfolio and pandaqi one)</w:t>
+        <w:t>Create a logo (both header/wide and favicon)</w:t>
       </w:r>
     </w:p>
     <w:p>
@@ -14128,26 +14265,6 @@
         <w:rPr>
           <w:lang w:val="en-US"/>
         </w:rPr>
-        <w:t>Create a logo (both header/wide and favicon)</w:t>
-      </w:r>
-    </w:p>
-    <w:p>
-      <w:pPr>
-        <w:pStyle w:val="ListParagraph"/>
-        <w:numPr>
-          <w:ilvl w:val="1"/>
-          <w:numId w:val="24"/>
-        </w:numPr>
-        <w:rPr>
-          <w:b/>
-          <w:bCs/>
-          <w:lang w:val="en-US"/>
-        </w:rPr>
-      </w:pPr>
-      <w:r>
-        <w:rPr>
-          <w:lang w:val="en-US"/>
-        </w:rPr>
         <w:t xml:space="preserve">Schedule a quick </w:t>
       </w:r>
       <w:r>
@@ -14397,6 +14514,12 @@
         </w:rPr>
         <w:t>Noisemaker/Attractor =&gt; circles going outward or inward</w:t>
       </w:r>
+      <w:r>
+        <w:rPr>
+          <w:lang w:val="en-US"/>
+        </w:rPr>
+        <w:t xml:space="preserve"> ( =&gt; use this on the pondstill blast effect as well)</w:t>
+      </w:r>
     </w:p>
     <w:p>
       <w:pPr>
@@ -14500,6 +14623,7 @@
         <w:rPr>
           <w:lang w:val="en-US"/>
         </w:rPr>
+        <w:lastRenderedPageBreak/>
         <w:t>Losing points/Dying =&gt; a negative tune</w:t>
       </w:r>
     </w:p>
@@ -14626,7 +14750,6 @@
         <w:rPr>
           <w:lang w:val="en-US"/>
         </w:rPr>
-        <w:lastRenderedPageBreak/>
         <w:t>Attractor =&gt; an … attractive/angelic tune?</w:t>
       </w:r>
     </w:p>
@@ -15171,6 +15294,7 @@
         <w:rPr>
           <w:lang w:val="en-US"/>
         </w:rPr>
+        <w:lastRenderedPageBreak/>
         <w:t>Cap computer at 9, players at 19?</w:t>
       </w:r>
     </w:p>
@@ -15269,7 +15393,6 @@
           <w:bCs/>
           <w:lang w:val="en-US"/>
         </w:rPr>
-        <w:lastRenderedPageBreak/>
         <w:t>Removing entities from edges</w:t>
       </w:r>
       <w:r>
@@ -21131,6 +21254,119 @@
     </w:lvl>
   </w:abstractNum>
   <w:abstractNum w:abstractNumId="47" w15:restartNumberingAfterBreak="0">
+    <w:nsid w:val="6D860B93"/>
+    <w:multiLevelType w:val="hybridMultilevel"/>
+    <w:tmpl w:val="570854DA"/>
+    <w:lvl w:ilvl="0" w:tplc="04130001">
+      <w:start w:val="1"/>
+      <w:numFmt w:val="bullet"/>
+      <w:lvlText w:val=""/>
+      <w:lvlJc w:val="left"/>
+      <w:pPr>
+        <w:ind w:left="720" w:hanging="360"/>
+      </w:pPr>
+      <w:rPr>
+        <w:rFonts w:ascii="Symbol" w:hAnsi="Symbol" w:hint="default"/>
+      </w:rPr>
+    </w:lvl>
+    <w:lvl w:ilvl="1" w:tplc="04130003" w:tentative="1">
+      <w:start w:val="1"/>
+      <w:numFmt w:val="bullet"/>
+      <w:lvlText w:val="o"/>
+      <w:lvlJc w:val="left"/>
+      <w:pPr>
+        <w:ind w:left="1440" w:hanging="360"/>
+      </w:pPr>
+      <w:rPr>
+        <w:rFonts w:ascii="Courier New" w:hAnsi="Courier New" w:cs="Courier New" w:hint="default"/>
+      </w:rPr>
+    </w:lvl>
+    <w:lvl w:ilvl="2" w:tplc="04130005" w:tentative="1">
+      <w:start w:val="1"/>
+      <w:numFmt w:val="bullet"/>
+      <w:lvlText w:val=""/>
+      <w:lvlJc w:val="left"/>
+      <w:pPr>
+        <w:ind w:left="2160" w:hanging="360"/>
+      </w:pPr>
+      <w:rPr>
+        <w:rFonts w:ascii="Wingdings" w:hAnsi="Wingdings" w:hint="default"/>
+      </w:rPr>
+    </w:lvl>
+    <w:lvl w:ilvl="3" w:tplc="04130001" w:tentative="1">
+      <w:start w:val="1"/>
+      <w:numFmt w:val="bullet"/>
+      <w:lvlText w:val=""/>
+      <w:lvlJc w:val="left"/>
+      <w:pPr>
+        <w:ind w:left="2880" w:hanging="360"/>
+      </w:pPr>
+      <w:rPr>
+        <w:rFonts w:ascii="Symbol" w:hAnsi="Symbol" w:hint="default"/>
+      </w:rPr>
+    </w:lvl>
+    <w:lvl w:ilvl="4" w:tplc="04130003" w:tentative="1">
+      <w:start w:val="1"/>
+      <w:numFmt w:val="bullet"/>
+      <w:lvlText w:val="o"/>
+      <w:lvlJc w:val="left"/>
+      <w:pPr>
+        <w:ind w:left="3600" w:hanging="360"/>
+      </w:pPr>
+      <w:rPr>
+        <w:rFonts w:ascii="Courier New" w:hAnsi="Courier New" w:cs="Courier New" w:hint="default"/>
+      </w:rPr>
+    </w:lvl>
+    <w:lvl w:ilvl="5" w:tplc="04130005" w:tentative="1">
+      <w:start w:val="1"/>
+      <w:numFmt w:val="bullet"/>
+      <w:lvlText w:val=""/>
+      <w:lvlJc w:val="left"/>
+      <w:pPr>
+        <w:ind w:left="4320" w:hanging="360"/>
+      </w:pPr>
+      <w:rPr>
+        <w:rFonts w:ascii="Wingdings" w:hAnsi="Wingdings" w:hint="default"/>
+      </w:rPr>
+    </w:lvl>
+    <w:lvl w:ilvl="6" w:tplc="04130001" w:tentative="1">
+      <w:start w:val="1"/>
+      <w:numFmt w:val="bullet"/>
+      <w:lvlText w:val=""/>
+      <w:lvlJc w:val="left"/>
+      <w:pPr>
+        <w:ind w:left="5040" w:hanging="360"/>
+      </w:pPr>
+      <w:rPr>
+        <w:rFonts w:ascii="Symbol" w:hAnsi="Symbol" w:hint="default"/>
+      </w:rPr>
+    </w:lvl>
+    <w:lvl w:ilvl="7" w:tplc="04130003" w:tentative="1">
+      <w:start w:val="1"/>
+      <w:numFmt w:val="bullet"/>
+      <w:lvlText w:val="o"/>
+      <w:lvlJc w:val="left"/>
+      <w:pPr>
+        <w:ind w:left="5760" w:hanging="360"/>
+      </w:pPr>
+      <w:rPr>
+        <w:rFonts w:ascii="Courier New" w:hAnsi="Courier New" w:cs="Courier New" w:hint="default"/>
+      </w:rPr>
+    </w:lvl>
+    <w:lvl w:ilvl="8" w:tplc="04130005" w:tentative="1">
+      <w:start w:val="1"/>
+      <w:numFmt w:val="bullet"/>
+      <w:lvlText w:val=""/>
+      <w:lvlJc w:val="left"/>
+      <w:pPr>
+        <w:ind w:left="6480" w:hanging="360"/>
+      </w:pPr>
+      <w:rPr>
+        <w:rFonts w:ascii="Wingdings" w:hAnsi="Wingdings" w:hint="default"/>
+      </w:rPr>
+    </w:lvl>
+  </w:abstractNum>
+  <w:abstractNum w:abstractNumId="48" w15:restartNumberingAfterBreak="0">
     <w:nsid w:val="702E5268"/>
     <w:multiLevelType w:val="hybridMultilevel"/>
     <w:tmpl w:val="4B9608BE"/>
@@ -21243,7 +21479,7 @@
       </w:rPr>
     </w:lvl>
   </w:abstractNum>
-  <w:abstractNum w:abstractNumId="48" w15:restartNumberingAfterBreak="0">
+  <w:abstractNum w:abstractNumId="49" w15:restartNumberingAfterBreak="0">
     <w:nsid w:val="735678F7"/>
     <w:multiLevelType w:val="hybridMultilevel"/>
     <w:tmpl w:val="30C2D0AA"/>
@@ -21356,7 +21592,7 @@
       </w:rPr>
     </w:lvl>
   </w:abstractNum>
-  <w:abstractNum w:abstractNumId="49" w15:restartNumberingAfterBreak="0">
+  <w:abstractNum w:abstractNumId="50" w15:restartNumberingAfterBreak="0">
     <w:nsid w:val="799F1AD2"/>
     <w:multiLevelType w:val="hybridMultilevel"/>
     <w:tmpl w:val="4D18F04E"/>
@@ -21469,7 +21705,7 @@
       </w:rPr>
     </w:lvl>
   </w:abstractNum>
-  <w:abstractNum w:abstractNumId="50" w15:restartNumberingAfterBreak="0">
+  <w:abstractNum w:abstractNumId="51" w15:restartNumberingAfterBreak="0">
     <w:nsid w:val="79B276E2"/>
     <w:multiLevelType w:val="hybridMultilevel"/>
     <w:tmpl w:val="30AE06BE"/>
@@ -21582,7 +21818,7 @@
       </w:rPr>
     </w:lvl>
   </w:abstractNum>
-  <w:abstractNum w:abstractNumId="51" w15:restartNumberingAfterBreak="0">
+  <w:abstractNum w:abstractNumId="52" w15:restartNumberingAfterBreak="0">
     <w:nsid w:val="7A5A11B6"/>
     <w:multiLevelType w:val="hybridMultilevel"/>
     <w:tmpl w:val="6F80EE06"/>
@@ -21695,7 +21931,7 @@
       </w:rPr>
     </w:lvl>
   </w:abstractNum>
-  <w:abstractNum w:abstractNumId="52" w15:restartNumberingAfterBreak="0">
+  <w:abstractNum w:abstractNumId="53" w15:restartNumberingAfterBreak="0">
     <w:nsid w:val="7C116308"/>
     <w:multiLevelType w:val="hybridMultilevel"/>
     <w:tmpl w:val="075252B2"/>
@@ -21808,7 +22044,7 @@
       </w:rPr>
     </w:lvl>
   </w:abstractNum>
-  <w:abstractNum w:abstractNumId="53" w15:restartNumberingAfterBreak="0">
+  <w:abstractNum w:abstractNumId="54" w15:restartNumberingAfterBreak="0">
     <w:nsid w:val="7F037527"/>
     <w:multiLevelType w:val="hybridMultilevel"/>
     <w:tmpl w:val="45A09E3A"/>
@@ -21940,16 +22176,16 @@
     <w:abstractNumId w:val="23"/>
   </w:num>
   <w:num w:numId="7">
-    <w:abstractNumId w:val="49"/>
+    <w:abstractNumId w:val="50"/>
   </w:num>
   <w:num w:numId="8">
     <w:abstractNumId w:val="12"/>
   </w:num>
   <w:num w:numId="9">
-    <w:abstractNumId w:val="47"/>
+    <w:abstractNumId w:val="48"/>
   </w:num>
   <w:num w:numId="10">
-    <w:abstractNumId w:val="52"/>
+    <w:abstractNumId w:val="53"/>
   </w:num>
   <w:num w:numId="11">
     <w:abstractNumId w:val="38"/>
@@ -21970,13 +22206,13 @@
     <w:abstractNumId w:val="16"/>
   </w:num>
   <w:num w:numId="17">
+    <w:abstractNumId w:val="52"/>
+  </w:num>
+  <w:num w:numId="18">
     <w:abstractNumId w:val="51"/>
   </w:num>
-  <w:num w:numId="18">
-    <w:abstractNumId w:val="50"/>
-  </w:num>
   <w:num w:numId="19">
-    <w:abstractNumId w:val="48"/>
+    <w:abstractNumId w:val="49"/>
   </w:num>
   <w:num w:numId="20">
     <w:abstractNumId w:val="3"/>
@@ -22054,7 +22290,7 @@
     <w:abstractNumId w:val="22"/>
   </w:num>
   <w:num w:numId="45">
-    <w:abstractNumId w:val="53"/>
+    <w:abstractNumId w:val="54"/>
   </w:num>
   <w:num w:numId="46">
     <w:abstractNumId w:val="21"/>
@@ -22082,6 +22318,9 @@
   </w:num>
   <w:num w:numId="54">
     <w:abstractNumId w:val="33"/>
+  </w:num>
+  <w:num w:numId="55">
+    <w:abstractNumId w:val="47"/>
   </w:num>
   <w:numIdMacAtCleanup w:val="46"/>
 </w:numbering>

</xml_diff>

<commit_message>
Adds sound effects + fixes some pretty crucial bugs
</commit_message>
<xml_diff>
--- a/non_game/[Idea] Game Off (2021).docx
+++ b/non_game/[Idea] Game Off (2021).docx
@@ -13322,6 +13322,14 @@
           <w:bCs/>
           <w:lang w:val="en-US"/>
         </w:rPr>
+        <w:t xml:space="preserve">(Crucial) </w:t>
+      </w:r>
+      <w:r>
+        <w:rPr>
+          <w:b/>
+          <w:bCs/>
+          <w:lang w:val="en-US"/>
+        </w:rPr>
         <w:t>Issues:</w:t>
       </w:r>
     </w:p>
@@ -13354,15 +13362,33 @@
         <w:rPr>
           <w:lang w:val="en-US"/>
         </w:rPr>
-        <w:t xml:space="preserve"> on the point =&gt; extend to allow activation in an </w:t>
-      </w:r>
-      <w:r>
-        <w:rPr>
+        <w:t xml:space="preserve"> on the point =&gt; </w:t>
+      </w:r>
+      <w:r>
+        <w:rPr>
+          <w:b/>
+          <w:bCs/>
+          <w:lang w:val="en-US"/>
+        </w:rPr>
+        <w:t xml:space="preserve">extend to allow activation in an </w:t>
+      </w:r>
+      <w:r>
+        <w:rPr>
+          <w:b/>
+          <w:bCs/>
           <w:i/>
           <w:iCs/>
           <w:lang w:val="en-US"/>
         </w:rPr>
-        <w:t xml:space="preserve">area. </w:t>
+        <w:t>area.</w:t>
+      </w:r>
+      <w:r>
+        <w:rPr>
+          <w:i/>
+          <w:iCs/>
+          <w:lang w:val="en-US"/>
+        </w:rPr>
+        <w:t xml:space="preserve"> </w:t>
       </w:r>
       <w:r>
         <w:rPr>
@@ -13384,15 +13410,25 @@
       </w:pPr>
       <w:r>
         <w:rPr>
+          <w:b/>
+          <w:bCs/>
           <w:lang w:val="en-US"/>
         </w:rPr>
         <w:t>Stuck entities</w:t>
       </w:r>
       <w:r>
         <w:rPr>
-          <w:lang w:val="en-US"/>
-        </w:rPr>
-        <w:t xml:space="preserve"> should move with their lines =&gt; keep their tracker alive, switch flying entities to land there (before getting incapacitated)</w:t>
+          <w:b/>
+          <w:bCs/>
+          <w:lang w:val="en-US"/>
+        </w:rPr>
+        <w:t xml:space="preserve"> should move with their </w:t>
+      </w:r>
+      <w:r>
+        <w:rPr>
+          <w:lang w:val="en-US"/>
+        </w:rPr>
+        <w:t>lines =&gt; keep their tracker alive, switch flying entities to land there (before getting incapacitated)</w:t>
       </w:r>
     </w:p>
     <w:p>
@@ -13440,9 +13476,17 @@
       </w:pPr>
       <w:r>
         <w:rPr>
-          <w:lang w:val="en-US"/>
-        </w:rPr>
-        <w:t xml:space="preserve">Players need to get unstuck when owner wears off. (But jumped lines take a </w:t>
+          <w:b/>
+          <w:bCs/>
+          <w:lang w:val="en-US"/>
+        </w:rPr>
+        <w:t>Players need to get unstuck when owner wears off.</w:t>
+      </w:r>
+      <w:r>
+        <w:rPr>
+          <w:lang w:val="en-US"/>
+        </w:rPr>
+        <w:t xml:space="preserve"> (But jumped lines take a </w:t>
       </w:r>
       <w:r>
         <w:rPr>
@@ -13475,6 +13519,130 @@
     </w:p>
     <w:p>
       <w:pPr>
+        <w:pStyle w:val="ListParagraph"/>
+        <w:numPr>
+          <w:ilvl w:val="0"/>
+          <w:numId w:val="55"/>
+        </w:numPr>
+        <w:rPr>
+          <w:strike/>
+          <w:lang w:val="en-US"/>
+        </w:rPr>
+      </w:pPr>
+      <w:r>
+        <w:rPr>
+          <w:strike/>
+          <w:lang w:val="en-US"/>
+        </w:rPr>
+        <w:t>In the Forestkill arena, when trying to land, flying bugs just reset to their spawn point. This is because I hijack the “initialize()” function ... but I do it ALWAYS, also after the start of the game.</w:t>
+      </w:r>
+    </w:p>
+    <w:p>
+      <w:pPr>
+        <w:pStyle w:val="ListParagraph"/>
+        <w:numPr>
+          <w:ilvl w:val="0"/>
+          <w:numId w:val="55"/>
+        </w:numPr>
+        <w:rPr>
+          <w:b/>
+          <w:bCs/>
+          <w:lang w:val="en-US"/>
+        </w:rPr>
+      </w:pPr>
+      <w:r>
+        <w:rPr>
+          <w:b/>
+          <w:bCs/>
+          <w:lang w:val="en-US"/>
+        </w:rPr>
+        <w:t xml:space="preserve">Sometimes, on game over, the </w:t>
+      </w:r>
+      <w:r>
+        <w:rPr>
+          <w:b/>
+          <w:bCs/>
+          <w:i/>
+          <w:iCs/>
+          <w:lang w:val="en-US"/>
+        </w:rPr>
+        <w:t>wrong</w:t>
+      </w:r>
+      <w:r>
+        <w:rPr>
+          <w:b/>
+          <w:bCs/>
+          <w:lang w:val="en-US"/>
+        </w:rPr>
+        <w:t xml:space="preserve"> team is highlighted as winning???</w:t>
+      </w:r>
+    </w:p>
+    <w:p>
+      <w:pPr>
+        <w:pStyle w:val="ListParagraph"/>
+        <w:numPr>
+          <w:ilvl w:val="0"/>
+          <w:numId w:val="55"/>
+        </w:numPr>
+        <w:rPr>
+          <w:lang w:val="en-US"/>
+        </w:rPr>
+      </w:pPr>
+      <w:r>
+        <w:rPr>
+          <w:lang w:val="en-US"/>
+        </w:rPr>
+        <w:t xml:space="preserve">The </w:t>
+      </w:r>
+      <w:r>
+        <w:rPr>
+          <w:i/>
+          <w:iCs/>
+          <w:lang w:val="en-US"/>
+        </w:rPr>
+        <w:t>worm</w:t>
+      </w:r>
+      <w:r>
+        <w:rPr>
+          <w:lang w:val="en-US"/>
+        </w:rPr>
+        <w:t xml:space="preserve"> movement is only visually correct at a specific scale, not when it gets larger.</w:t>
+      </w:r>
+    </w:p>
+    <w:p>
+      <w:pPr>
+        <w:pStyle w:val="ListParagraph"/>
+        <w:numPr>
+          <w:ilvl w:val="0"/>
+          <w:numId w:val="55"/>
+        </w:numPr>
+        <w:rPr>
+          <w:lang w:val="en-US"/>
+        </w:rPr>
+      </w:pPr>
+      <w:r>
+        <w:rPr>
+          <w:lang w:val="en-US"/>
+        </w:rPr>
+        <w:t xml:space="preserve">It’s perhaps a bit </w:t>
+      </w:r>
+      <w:r>
+        <w:rPr>
+          <w:i/>
+          <w:iCs/>
+          <w:lang w:val="en-US"/>
+        </w:rPr>
+        <w:t>too</w:t>
+      </w:r>
+      <w:r>
+        <w:rPr>
+          <w:lang w:val="en-US"/>
+        </w:rPr>
+        <w:t xml:space="preserve"> easy to make bugs get stuck. Especially flying ones.</w:t>
+      </w:r>
+    </w:p>
+    <w:p>
+      <w:pPr>
         <w:rPr>
           <w:lang w:val="en-US"/>
         </w:rPr>
@@ -13532,6 +13700,30 @@
         <w:rPr>
           <w:lang w:val="en-US"/>
         </w:rPr>
+        <w:t>Create some more tweens/animations on the main screen, makes it clearer what’s happening.</w:t>
+      </w:r>
+      <w:r>
+        <w:rPr>
+          <w:lang w:val="en-US"/>
+        </w:rPr>
+        <w:t xml:space="preserve"> (Fade new player prompt, pop up/pop down when something changes, etc.)</w:t>
+      </w:r>
+    </w:p>
+    <w:p>
+      <w:pPr>
+        <w:pStyle w:val="ListParagraph"/>
+        <w:numPr>
+          <w:ilvl w:val="0"/>
+          <w:numId w:val="49"/>
+        </w:numPr>
+        <w:rPr>
+          <w:lang w:val="en-US"/>
+        </w:rPr>
+      </w:pPr>
+      <w:r>
+        <w:rPr>
+          <w:lang w:val="en-US"/>
+        </w:rPr>
         <w:t>N</w:t>
       </w:r>
       <w:r>
@@ -13762,6 +13954,7 @@
         <w:rPr>
           <w:lang w:val="en-US"/>
         </w:rPr>
+        <w:lastRenderedPageBreak/>
         <w:t xml:space="preserve">When jumping, make the new line appear </w:t>
       </w:r>
       <w:r>
@@ -14008,16 +14201,20 @@
           <w:numId w:val="24"/>
         </w:numPr>
         <w:rPr>
-          <w:b/>
-          <w:bCs/>
-          <w:lang w:val="en-US"/>
-        </w:rPr>
-      </w:pPr>
-      <w:r>
-        <w:rPr>
-          <w:lang w:val="en-US"/>
-        </w:rPr>
-        <w:t>Add functionality to different arenas</w:t>
+          <w:lang w:val="en-US"/>
+        </w:rPr>
+      </w:pPr>
+      <w:r>
+        <w:rPr>
+          <w:lang w:val="en-US"/>
+        </w:rPr>
+        <w:t>P</w:t>
+      </w:r>
+      <w:r>
+        <w:rPr>
+          <w:lang w:val="en-US"/>
+        </w:rPr>
+        <w:t>articles</w:t>
       </w:r>
     </w:p>
     <w:p>
@@ -14028,20 +14225,16 @@
           <w:numId w:val="24"/>
         </w:numPr>
         <w:rPr>
-          <w:lang w:val="en-US"/>
-        </w:rPr>
-      </w:pPr>
-      <w:r>
-        <w:rPr>
-          <w:lang w:val="en-US"/>
-        </w:rPr>
-        <w:t>Add</w:t>
-      </w:r>
-      <w:r>
-        <w:rPr>
-          <w:lang w:val="en-US"/>
-        </w:rPr>
-        <w:t xml:space="preserve"> final sound effects + particles</w:t>
+          <w:b/>
+          <w:bCs/>
+          <w:lang w:val="en-US"/>
+        </w:rPr>
+      </w:pPr>
+      <w:r>
+        <w:rPr>
+          <w:lang w:val="en-US"/>
+        </w:rPr>
+        <w:t>Soundtrack</w:t>
       </w:r>
     </w:p>
     <w:p>
@@ -14061,7 +14254,67 @@
         <w:rPr>
           <w:lang w:val="en-US"/>
         </w:rPr>
-        <w:t>Soundtrack</w:t>
+        <w:t>Balance the properties of individual bugs + find best starting setup (and any other constraints needed)</w:t>
+      </w:r>
+    </w:p>
+    <w:p>
+      <w:pPr>
+        <w:pStyle w:val="ListParagraph"/>
+        <w:numPr>
+          <w:ilvl w:val="2"/>
+          <w:numId w:val="24"/>
+        </w:numPr>
+        <w:rPr>
+          <w:b/>
+          <w:bCs/>
+          <w:lang w:val="en-US"/>
+        </w:rPr>
+      </w:pPr>
+      <w:r>
+        <w:rPr>
+          <w:lang w:val="en-US"/>
+        </w:rPr>
+        <w:t>Players get unstuck when owner wears off. Possibly extend to all bugs.</w:t>
+      </w:r>
+    </w:p>
+    <w:p>
+      <w:pPr>
+        <w:pStyle w:val="ListParagraph"/>
+        <w:numPr>
+          <w:ilvl w:val="2"/>
+          <w:numId w:val="24"/>
+        </w:numPr>
+        <w:rPr>
+          <w:b/>
+          <w:bCs/>
+          <w:lang w:val="en-US"/>
+        </w:rPr>
+      </w:pPr>
+      <w:r>
+        <w:rPr>
+          <w:lang w:val="en-US"/>
+        </w:rPr>
+        <w:t>“Helper” Larva for players stuck.</w:t>
+      </w:r>
+    </w:p>
+    <w:p>
+      <w:pPr>
+        <w:pStyle w:val="ListParagraph"/>
+        <w:numPr>
+          <w:ilvl w:val="2"/>
+          <w:numId w:val="24"/>
+        </w:numPr>
+        <w:rPr>
+          <w:b/>
+          <w:bCs/>
+          <w:lang w:val="en-US"/>
+        </w:rPr>
+      </w:pPr>
+      <w:r>
+        <w:rPr>
+          <w:lang w:val="en-US"/>
+        </w:rPr>
+        <w:t>Annoyances out of the menu</w:t>
       </w:r>
     </w:p>
     <w:p>
@@ -14081,14 +14334,14 @@
         <w:rPr>
           <w:lang w:val="en-US"/>
         </w:rPr>
-        <w:t>Balance the properties of individual bugs + find best starting setup (and any other constraints needed)</w:t>
-      </w:r>
-    </w:p>
-    <w:p>
-      <w:pPr>
-        <w:pStyle w:val="ListParagraph"/>
-        <w:numPr>
-          <w:ilvl w:val="2"/>
+        <w:t>Prettier home bases, lines, points, etc.</w:t>
+      </w:r>
+    </w:p>
+    <w:p>
+      <w:pPr>
+        <w:pStyle w:val="ListParagraph"/>
+        <w:numPr>
+          <w:ilvl w:val="0"/>
           <w:numId w:val="24"/>
         </w:numPr>
         <w:rPr>
@@ -14099,49 +14352,33 @@
       </w:pPr>
       <w:r>
         <w:rPr>
-          <w:lang w:val="en-US"/>
-        </w:rPr>
-        <w:t>Players get unstuck when owner wears off. Possibly extend to all bugs.</w:t>
-      </w:r>
-    </w:p>
-    <w:p>
-      <w:pPr>
-        <w:pStyle w:val="ListParagraph"/>
-        <w:numPr>
-          <w:ilvl w:val="2"/>
-          <w:numId w:val="24"/>
-        </w:numPr>
-        <w:rPr>
-          <w:b/>
-          <w:bCs/>
-          <w:lang w:val="en-US"/>
-        </w:rPr>
-      </w:pPr>
-      <w:r>
-        <w:rPr>
-          <w:lang w:val="en-US"/>
-        </w:rPr>
-        <w:t>“Helper” Larva for players stuck.</w:t>
-      </w:r>
-    </w:p>
-    <w:p>
-      <w:pPr>
-        <w:pStyle w:val="ListParagraph"/>
-        <w:numPr>
-          <w:ilvl w:val="2"/>
-          <w:numId w:val="24"/>
-        </w:numPr>
-        <w:rPr>
-          <w:b/>
-          <w:bCs/>
-          <w:lang w:val="en-US"/>
-        </w:rPr>
-      </w:pPr>
-      <w:r>
-        <w:rPr>
-          <w:lang w:val="en-US"/>
-        </w:rPr>
-        <w:t>Annoyances out of the menu</w:t>
+          <w:b/>
+          <w:bCs/>
+          <w:lang w:val="en-US"/>
+        </w:rPr>
+        <w:t>1</w:t>
+      </w:r>
+      <w:r>
+        <w:rPr>
+          <w:b/>
+          <w:bCs/>
+          <w:lang w:val="en-US"/>
+        </w:rPr>
+        <w:t>6</w:t>
+      </w:r>
+      <w:r>
+        <w:rPr>
+          <w:b/>
+          <w:bCs/>
+          <w:lang w:val="en-US"/>
+        </w:rPr>
+        <w:t xml:space="preserve"> Nov:</w:t>
+      </w:r>
+      <w:r>
+        <w:rPr>
+          <w:lang w:val="en-US"/>
+        </w:rPr>
+        <w:t xml:space="preserve"> </w:t>
       </w:r>
     </w:p>
     <w:p>
@@ -14161,51 +14398,7 @@
         <w:rPr>
           <w:lang w:val="en-US"/>
         </w:rPr>
-        <w:t>Prettier home bases, lines, points, etc.</w:t>
-      </w:r>
-    </w:p>
-    <w:p>
-      <w:pPr>
-        <w:pStyle w:val="ListParagraph"/>
-        <w:numPr>
-          <w:ilvl w:val="0"/>
-          <w:numId w:val="24"/>
-        </w:numPr>
-        <w:rPr>
-          <w:b/>
-          <w:bCs/>
-          <w:lang w:val="en-US"/>
-        </w:rPr>
-      </w:pPr>
-      <w:r>
-        <w:rPr>
-          <w:b/>
-          <w:bCs/>
-          <w:lang w:val="en-US"/>
-        </w:rPr>
-        <w:t>1</w:t>
-      </w:r>
-      <w:r>
-        <w:rPr>
-          <w:b/>
-          <w:bCs/>
-          <w:lang w:val="en-US"/>
-        </w:rPr>
-        <w:t>6</w:t>
-      </w:r>
-      <w:r>
-        <w:rPr>
-          <w:b/>
-          <w:bCs/>
-          <w:lang w:val="en-US"/>
-        </w:rPr>
-        <w:t xml:space="preserve"> Nov:</w:t>
-      </w:r>
-      <w:r>
-        <w:rPr>
-          <w:lang w:val="en-US"/>
-        </w:rPr>
-        <w:t xml:space="preserve"> </w:t>
+        <w:t>Create itch.io page ( + already prepare portfolio and pandaqi one)</w:t>
       </w:r>
     </w:p>
     <w:p>
@@ -14225,7 +14418,7 @@
         <w:rPr>
           <w:lang w:val="en-US"/>
         </w:rPr>
-        <w:t>Create itch.io page ( + already prepare portfolio and pandaqi one)</w:t>
+        <w:t>Create a logo (both header/wide and favicon)</w:t>
       </w:r>
     </w:p>
     <w:p>
@@ -14245,26 +14438,6 @@
         <w:rPr>
           <w:lang w:val="en-US"/>
         </w:rPr>
-        <w:t>Create a logo (both header/wide and favicon)</w:t>
-      </w:r>
-    </w:p>
-    <w:p>
-      <w:pPr>
-        <w:pStyle w:val="ListParagraph"/>
-        <w:numPr>
-          <w:ilvl w:val="1"/>
-          <w:numId w:val="24"/>
-        </w:numPr>
-        <w:rPr>
-          <w:b/>
-          <w:bCs/>
-          <w:lang w:val="en-US"/>
-        </w:rPr>
-      </w:pPr>
-      <w:r>
-        <w:rPr>
-          <w:lang w:val="en-US"/>
-        </w:rPr>
         <w:t xml:space="preserve">Schedule a quick </w:t>
       </w:r>
       <w:r>
@@ -14512,6 +14685,7 @@
         <w:rPr>
           <w:lang w:val="en-US"/>
         </w:rPr>
+        <w:lastRenderedPageBreak/>
         <w:t>Noisemaker/Attractor =&gt; circles going outward or inward</w:t>
       </w:r>
       <w:r>
@@ -14520,270 +14694,6 @@
         </w:rPr>
         <w:t xml:space="preserve"> ( =&gt; use this on the pondstill blast effect as well)</w:t>
       </w:r>
-    </w:p>
-    <w:p>
-      <w:pPr>
-        <w:rPr>
-          <w:lang w:val="en-US"/>
-        </w:rPr>
-      </w:pPr>
-    </w:p>
-    <w:p>
-      <w:pPr>
-        <w:pStyle w:val="Heading2"/>
-      </w:pPr>
-      <w:r>
-        <w:t>Sound effects</w:t>
-      </w:r>
-    </w:p>
-    <w:p>
-      <w:pPr>
-        <w:pStyle w:val="ListParagraph"/>
-        <w:numPr>
-          <w:ilvl w:val="0"/>
-          <w:numId w:val="38"/>
-        </w:numPr>
-        <w:rPr>
-          <w:lang w:val="en-US"/>
-        </w:rPr>
-      </w:pPr>
-      <w:r>
-        <w:rPr>
-          <w:lang w:val="en-US"/>
-        </w:rPr>
-        <w:t>Moving =&gt; leg shuffling, wing flapping/buzzing, jump/whoosh</w:t>
-      </w:r>
-    </w:p>
-    <w:p>
-      <w:pPr>
-        <w:pStyle w:val="ListParagraph"/>
-        <w:numPr>
-          <w:ilvl w:val="0"/>
-          <w:numId w:val="38"/>
-        </w:numPr>
-        <w:rPr>
-          <w:lang w:val="en-US"/>
-        </w:rPr>
-      </w:pPr>
-      <w:r>
-        <w:rPr>
-          <w:lang w:val="en-US"/>
-        </w:rPr>
-        <w:t>Eating =&gt; a munch sound</w:t>
-      </w:r>
-    </w:p>
-    <w:p>
-      <w:pPr>
-        <w:pStyle w:val="ListParagraph"/>
-        <w:numPr>
-          <w:ilvl w:val="0"/>
-          <w:numId w:val="38"/>
-        </w:numPr>
-        <w:rPr>
-          <w:lang w:val="en-US"/>
-        </w:rPr>
-      </w:pPr>
-      <w:r>
-        <w:rPr>
-          <w:lang w:val="en-US"/>
-        </w:rPr>
-        <w:t>A sloshing sound for worm movement</w:t>
-      </w:r>
-    </w:p>
-    <w:p>
-      <w:pPr>
-        <w:pStyle w:val="ListParagraph"/>
-        <w:numPr>
-          <w:ilvl w:val="0"/>
-          <w:numId w:val="38"/>
-        </w:numPr>
-        <w:rPr>
-          <w:lang w:val="en-US"/>
-        </w:rPr>
-      </w:pPr>
-      <w:r>
-        <w:rPr>
-          <w:lang w:val="en-US"/>
-        </w:rPr>
-        <w:t>Getting points/Delivering home =&gt; a positive tune</w:t>
-      </w:r>
-    </w:p>
-    <w:p>
-      <w:pPr>
-        <w:pStyle w:val="ListParagraph"/>
-        <w:numPr>
-          <w:ilvl w:val="0"/>
-          <w:numId w:val="38"/>
-        </w:numPr>
-        <w:rPr>
-          <w:lang w:val="en-US"/>
-        </w:rPr>
-      </w:pPr>
-      <w:r>
-        <w:rPr>
-          <w:lang w:val="en-US"/>
-        </w:rPr>
-        <w:lastRenderedPageBreak/>
-        <w:t>Losing points/Dying =&gt; a negative tune</w:t>
-      </w:r>
-    </w:p>
-    <w:p>
-      <w:pPr>
-        <w:pStyle w:val="ListParagraph"/>
-        <w:numPr>
-          <w:ilvl w:val="0"/>
-          <w:numId w:val="38"/>
-        </w:numPr>
-        <w:rPr>
-          <w:lang w:val="en-US"/>
-        </w:rPr>
-      </w:pPr>
-      <w:r>
-        <w:rPr>
-          <w:lang w:val="en-US"/>
-        </w:rPr>
-        <w:t>Getting stuck =&gt; something like a bow that snaps? An elastic pulled back?</w:t>
-      </w:r>
-    </w:p>
-    <w:p>
-      <w:pPr>
-        <w:pStyle w:val="ListParagraph"/>
-        <w:numPr>
-          <w:ilvl w:val="0"/>
-          <w:numId w:val="38"/>
-        </w:numPr>
-        <w:rPr>
-          <w:lang w:val="en-US"/>
-        </w:rPr>
-      </w:pPr>
-      <w:r>
-        <w:rPr>
-          <w:lang w:val="en-US"/>
-        </w:rPr>
-        <w:t>Point/line creation and destruction =&gt; similar to the getting stuck sound.</w:t>
-      </w:r>
-    </w:p>
-    <w:p>
-      <w:pPr>
-        <w:pStyle w:val="ListParagraph"/>
-        <w:numPr>
-          <w:ilvl w:val="1"/>
-          <w:numId w:val="38"/>
-        </w:numPr>
-        <w:rPr>
-          <w:lang w:val="en-US"/>
-        </w:rPr>
-      </w:pPr>
-      <w:r>
-        <w:rPr>
-          <w:lang w:val="en-US"/>
-        </w:rPr>
-        <w:t>I just need something with a ropey/elastic/silky sound</w:t>
-      </w:r>
-    </w:p>
-    <w:p>
-      <w:pPr>
-        <w:pStyle w:val="ListParagraph"/>
-        <w:numPr>
-          <w:ilvl w:val="1"/>
-          <w:numId w:val="38"/>
-        </w:numPr>
-        <w:rPr>
-          <w:lang w:val="en-US"/>
-        </w:rPr>
-      </w:pPr>
-      <w:r>
-        <w:rPr>
-          <w:lang w:val="en-US"/>
-        </w:rPr>
-        <w:t>Both in a “snap/strengthen” sound and a “snap/break” version</w:t>
-      </w:r>
-    </w:p>
-    <w:p>
-      <w:pPr>
-        <w:pStyle w:val="ListParagraph"/>
-        <w:numPr>
-          <w:ilvl w:val="0"/>
-          <w:numId w:val="38"/>
-        </w:numPr>
-        <w:rPr>
-          <w:lang w:val="en-US"/>
-        </w:rPr>
-      </w:pPr>
-      <w:r>
-        <w:rPr>
-          <w:lang w:val="en-US"/>
-        </w:rPr>
-        <w:t>Specialties:</w:t>
-      </w:r>
-    </w:p>
-    <w:p>
-      <w:pPr>
-        <w:pStyle w:val="ListParagraph"/>
-        <w:numPr>
-          <w:ilvl w:val="1"/>
-          <w:numId w:val="38"/>
-        </w:numPr>
-        <w:rPr>
-          <w:lang w:val="en-US"/>
-        </w:rPr>
-      </w:pPr>
-      <w:r>
-        <w:rPr>
-          <w:lang w:val="en-US"/>
-        </w:rPr>
-        <w:t>Noisemaker =&gt; a cricket noise</w:t>
-      </w:r>
-    </w:p>
-    <w:p>
-      <w:pPr>
-        <w:pStyle w:val="ListParagraph"/>
-        <w:numPr>
-          <w:ilvl w:val="1"/>
-          <w:numId w:val="38"/>
-        </w:numPr>
-        <w:rPr>
-          <w:lang w:val="en-US"/>
-        </w:rPr>
-      </w:pPr>
-      <w:r>
-        <w:rPr>
-          <w:lang w:val="en-US"/>
-        </w:rPr>
-        <w:t>Attractor =&gt; an … attractive/angelic tune?</w:t>
-      </w:r>
-    </w:p>
-    <w:p>
-      <w:pPr>
-        <w:pStyle w:val="ListParagraph"/>
-        <w:numPr>
-          <w:ilvl w:val="1"/>
-          <w:numId w:val="38"/>
-        </w:numPr>
-        <w:rPr>
-          <w:lang w:val="en-US"/>
-        </w:rPr>
-      </w:pPr>
-      <w:r>
-        <w:rPr>
-          <w:lang w:val="en-US"/>
-        </w:rPr>
-        <w:t>Poison =&gt; ??</w:t>
-      </w:r>
-    </w:p>
-    <w:p>
-      <w:pPr>
-        <w:rPr>
-          <w:lang w:val="en-US"/>
-        </w:rPr>
-      </w:pPr>
-    </w:p>
-    <w:p>
-      <w:pPr>
-        <w:rPr>
-          <w:lang w:val="en-US"/>
-        </w:rPr>
-      </w:pPr>
     </w:p>
     <w:p>
       <w:pPr>
@@ -15294,7 +15204,6 @@
         <w:rPr>
           <w:lang w:val="en-US"/>
         </w:rPr>
-        <w:lastRenderedPageBreak/>
         <w:t>Cap computer at 9, players at 19?</w:t>
       </w:r>
     </w:p>
@@ -15419,6 +15328,7 @@
           <w:bCs/>
           <w:lang w:val="en-US"/>
         </w:rPr>
+        <w:lastRenderedPageBreak/>
         <w:t>Sometimes, points</w:t>
       </w:r>
       <w:r>

</xml_diff>

<commit_message>
Sound effects finished, particles, crucial issues fixed, start with favicon/logo/marketing assets
</commit_message>
<xml_diff>
--- a/non_game/[Idea] Game Off (2021).docx
+++ b/non_game/[Idea] Game Off (2021).docx
@@ -13270,17 +13270,9 @@
       </w:pPr>
       <w:r>
         <w:rPr>
-          <w:b/>
-          <w:bCs/>
-          <w:lang w:val="en-US"/>
-        </w:rPr>
-        <w:t>Question:</w:t>
-      </w:r>
-      <w:r>
-        <w:rPr>
-          <w:lang w:val="en-US"/>
-        </w:rPr>
-        <w:t xml:space="preserve"> what does </w:t>
+          <w:lang w:val="en-US"/>
+        </w:rPr>
+        <w:t xml:space="preserve">I think a few bugs should be </w:t>
       </w:r>
       <w:r>
         <w:rPr>
@@ -13288,49 +13280,1084 @@
           <w:iCs/>
           <w:lang w:val="en-US"/>
         </w:rPr>
+        <w:t>faster</w:t>
+      </w:r>
+      <w:r>
+        <w:rPr>
+          <w:lang w:val="en-US"/>
+        </w:rPr>
+        <w:t xml:space="preserve"> than players, as they are mostly (much) slower now.</w:t>
+      </w:r>
+    </w:p>
+    <w:p>
+      <w:pPr>
+        <w:rPr>
+          <w:b/>
+          <w:bCs/>
+          <w:lang w:val="en-US"/>
+        </w:rPr>
+      </w:pPr>
+    </w:p>
+    <w:p>
+      <w:pPr>
+        <w:rPr>
+          <w:lang w:val="en-US"/>
+        </w:rPr>
+      </w:pPr>
+      <w:r>
+        <w:rPr>
+          <w:b/>
+          <w:bCs/>
+          <w:lang w:val="en-US"/>
+        </w:rPr>
+        <w:t>Issues:</w:t>
+      </w:r>
+    </w:p>
+    <w:p>
+      <w:pPr>
+        <w:pStyle w:val="ListParagraph"/>
+        <w:numPr>
+          <w:ilvl w:val="0"/>
+          <w:numId w:val="56"/>
+        </w:numPr>
+        <w:rPr>
+          <w:lang w:val="en-US"/>
+        </w:rPr>
+      </w:pPr>
+      <w:r>
+        <w:rPr>
+          <w:lang w:val="en-US"/>
+        </w:rPr>
+        <w:t>When flying bugs spawn in the edge (on forestkill, forced spawn points), they can’t get out</w:t>
+      </w:r>
+    </w:p>
+    <w:p>
+      <w:pPr>
+        <w:pStyle w:val="ListParagraph"/>
+        <w:numPr>
+          <w:ilvl w:val="0"/>
+          <w:numId w:val="56"/>
+        </w:numPr>
+        <w:rPr>
+          <w:lang w:val="en-US"/>
+        </w:rPr>
+      </w:pPr>
+      <w:r>
+        <w:rPr>
+          <w:lang w:val="en-US"/>
+        </w:rPr>
+        <w:t>At game load, some bug legs still use Vector2.ZERO as start, creating ugly lines over the screen.</w:t>
+      </w:r>
+    </w:p>
+    <w:p>
+      <w:pPr>
+        <w:rPr>
+          <w:b/>
+          <w:bCs/>
+          <w:lang w:val="en-US"/>
+        </w:rPr>
+      </w:pPr>
+    </w:p>
+    <w:p>
+      <w:pPr>
+        <w:rPr>
+          <w:lang w:val="en-US"/>
+        </w:rPr>
+      </w:pPr>
+      <w:r>
+        <w:rPr>
+          <w:b/>
+          <w:bCs/>
+          <w:lang w:val="en-US"/>
+        </w:rPr>
+        <w:t>Visuals:</w:t>
+      </w:r>
+    </w:p>
+    <w:p>
+      <w:pPr>
+        <w:pStyle w:val="ListParagraph"/>
+        <w:numPr>
+          <w:ilvl w:val="0"/>
+          <w:numId w:val="25"/>
+        </w:numPr>
+        <w:rPr>
+          <w:lang w:val="en-US"/>
+        </w:rPr>
+      </w:pPr>
+      <w:r>
+        <w:rPr>
+          <w:lang w:val="en-US"/>
+        </w:rPr>
+        <w:t>Home bases:</w:t>
+      </w:r>
+    </w:p>
+    <w:p>
+      <w:pPr>
+        <w:pStyle w:val="ListParagraph"/>
+        <w:numPr>
+          <w:ilvl w:val="1"/>
+          <w:numId w:val="25"/>
+        </w:numPr>
+        <w:rPr>
+          <w:lang w:val="en-US"/>
+        </w:rPr>
+      </w:pPr>
+      <w:r>
+        <w:rPr>
+          <w:lang w:val="en-US"/>
+        </w:rPr>
+        <w:t>Add some flair around the edges to make it look like an actual cozy home.</w:t>
+      </w:r>
+      <w:r>
+        <w:rPr>
+          <w:lang w:val="en-US"/>
+        </w:rPr>
+        <w:t xml:space="preserve"> (Some leaves, some extra (tiny) spider web, some texture/gradient near the edges.)</w:t>
+      </w:r>
+    </w:p>
+    <w:p>
+      <w:pPr>
+        <w:pStyle w:val="ListParagraph"/>
+        <w:numPr>
+          <w:ilvl w:val="0"/>
+          <w:numId w:val="25"/>
+        </w:numPr>
+        <w:rPr>
+          <w:lang w:val="en-US"/>
+        </w:rPr>
+      </w:pPr>
+      <w:r>
+        <w:rPr>
+          <w:lang w:val="en-US"/>
+        </w:rPr>
+        <w:t xml:space="preserve">Add </w:t>
+      </w:r>
+      <w:r>
+        <w:rPr>
+          <w:i/>
+          <w:iCs/>
+          <w:lang w:val="en-US"/>
+        </w:rPr>
+        <w:t>shadows</w:t>
+      </w:r>
+      <w:r>
+        <w:rPr>
+          <w:lang w:val="en-US"/>
+        </w:rPr>
+        <w:t xml:space="preserve"> underneath the web?</w:t>
+      </w:r>
+    </w:p>
+    <w:p>
+      <w:pPr>
+        <w:rPr>
+          <w:b/>
+          <w:bCs/>
+          <w:lang w:val="en-US"/>
+        </w:rPr>
+      </w:pPr>
+    </w:p>
+    <w:p>
+      <w:pPr>
+        <w:rPr>
+          <w:lang w:val="en-US"/>
+        </w:rPr>
+      </w:pPr>
+      <w:r>
+        <w:rPr>
+          <w:b/>
+          <w:bCs/>
+          <w:lang w:val="en-US"/>
+        </w:rPr>
+        <w:t>Effects:</w:t>
+      </w:r>
+    </w:p>
+    <w:p>
+      <w:pPr>
+        <w:pStyle w:val="ListParagraph"/>
+        <w:numPr>
+          <w:ilvl w:val="0"/>
+          <w:numId w:val="7"/>
+        </w:numPr>
+        <w:rPr>
+          <w:lang w:val="en-US"/>
+        </w:rPr>
+      </w:pPr>
+      <w:r>
+        <w:rPr>
+          <w:lang w:val="en-US"/>
+        </w:rPr>
+        <w:t xml:space="preserve">When jumping, make the new line appear </w:t>
+      </w:r>
+      <w:r>
+        <w:rPr>
+          <w:i/>
+          <w:iCs/>
+          <w:lang w:val="en-US"/>
+        </w:rPr>
+        <w:t>gradually</w:t>
+      </w:r>
+      <w:r>
+        <w:rPr>
+          <w:lang w:val="en-US"/>
+        </w:rPr>
+        <w:t xml:space="preserve"> (out of our butt :p)</w:t>
+      </w:r>
+    </w:p>
+    <w:p>
+      <w:pPr>
+        <w:pStyle w:val="ListParagraph"/>
+        <w:numPr>
+          <w:ilvl w:val="0"/>
+          <w:numId w:val="7"/>
+        </w:numPr>
+        <w:rPr>
+          <w:lang w:val="en-US"/>
+        </w:rPr>
+      </w:pPr>
+      <w:r>
+        <w:rPr>
+          <w:lang w:val="en-US"/>
+        </w:rPr>
+        <w:t>When removing lines, do the opposite and make them disappear gradually</w:t>
+      </w:r>
+    </w:p>
+    <w:p>
+      <w:pPr>
+        <w:pStyle w:val="ListParagraph"/>
+        <w:numPr>
+          <w:ilvl w:val="0"/>
+          <w:numId w:val="7"/>
+        </w:numPr>
+        <w:rPr>
+          <w:lang w:val="en-US"/>
+        </w:rPr>
+      </w:pPr>
+      <w:r>
+        <w:rPr>
+          <w:lang w:val="en-US"/>
+        </w:rPr>
+        <w:t>Silk change tween</w:t>
+      </w:r>
+      <w:r>
+        <w:rPr>
+          <w:lang w:val="en-US"/>
+        </w:rPr>
+        <w:t xml:space="preserve"> =&gt; maybe a gradual color fade? (like, from one end of the line to the other, it changes)</w:t>
+      </w:r>
+    </w:p>
+    <w:p>
+      <w:pPr>
+        <w:rPr>
+          <w:lang w:val="en-US"/>
+        </w:rPr>
+      </w:pPr>
+    </w:p>
+    <w:p>
+      <w:pPr>
+        <w:rPr>
+          <w:lang w:val="en-US"/>
+        </w:rPr>
+      </w:pPr>
+      <w:r>
+        <w:rPr>
+          <w:b/>
+          <w:bCs/>
+          <w:lang w:val="en-US"/>
+        </w:rPr>
+        <w:t>Before publishing:</w:t>
+      </w:r>
+    </w:p>
+    <w:p>
+      <w:pPr>
+        <w:pStyle w:val="ListParagraph"/>
+        <w:numPr>
+          <w:ilvl w:val="0"/>
+          <w:numId w:val="46"/>
+        </w:numPr>
+        <w:rPr>
+          <w:lang w:val="en-US"/>
+        </w:rPr>
+      </w:pPr>
+      <w:r>
+        <w:rPr>
+          <w:lang w:val="en-US"/>
+        </w:rPr>
+        <w:t>Ensure quick-death is turned off</w:t>
+      </w:r>
+    </w:p>
+    <w:p>
+      <w:pPr>
+        <w:pStyle w:val="ListParagraph"/>
+        <w:numPr>
+          <w:ilvl w:val="0"/>
+          <w:numId w:val="46"/>
+        </w:numPr>
+        <w:rPr>
+          <w:lang w:val="en-US"/>
+        </w:rPr>
+      </w:pPr>
+      <w:r>
+        <w:rPr>
+          <w:lang w:val="en-US"/>
+        </w:rPr>
+        <w:t>Ensure quick-gameover is turned off</w:t>
+      </w:r>
+    </w:p>
+    <w:p>
+      <w:pPr>
+        <w:pStyle w:val="ListParagraph"/>
+        <w:numPr>
+          <w:ilvl w:val="0"/>
+          <w:numId w:val="46"/>
+        </w:numPr>
+        <w:rPr>
+          <w:lang w:val="en-US"/>
+        </w:rPr>
+      </w:pPr>
+      <w:r>
+        <w:rPr>
+          <w:lang w:val="en-US"/>
+        </w:rPr>
+        <w:t>Ensure debug arena/bugs/web ( = menu screen) is turned off</w:t>
+      </w:r>
+    </w:p>
+    <w:p>
+      <w:pPr>
+        <w:pStyle w:val="ListParagraph"/>
+        <w:numPr>
+          <w:ilvl w:val="0"/>
+          <w:numId w:val="46"/>
+        </w:numPr>
+        <w:rPr>
+          <w:lang w:val="en-US"/>
+        </w:rPr>
+      </w:pPr>
+      <w:r>
+        <w:rPr>
+          <w:lang w:val="en-US"/>
+        </w:rPr>
+        <w:t>Remove debug_edge_types</w:t>
+      </w:r>
+      <w:r>
+        <w:rPr>
+          <w:lang w:val="en-US"/>
+        </w:rPr>
+        <w:t xml:space="preserve"> from starting generation</w:t>
+      </w:r>
+    </w:p>
+    <w:p>
+      <w:pPr>
+        <w:rPr>
+          <w:lang w:val="en-US"/>
+        </w:rPr>
+      </w:pPr>
+    </w:p>
+    <w:p>
+      <w:pPr>
+        <w:rPr>
+          <w:lang w:val="en-US"/>
+        </w:rPr>
+      </w:pPr>
+    </w:p>
+    <w:p>
+      <w:pPr>
+        <w:pStyle w:val="Heading2"/>
+      </w:pPr>
+      <w:r>
+        <w:t>Plan Until Finish</w:t>
+      </w:r>
+    </w:p>
+    <w:p>
+      <w:pPr>
+        <w:rPr>
+          <w:lang w:val="en-US"/>
+        </w:rPr>
+      </w:pPr>
+      <w:r>
+        <w:rPr>
+          <w:lang w:val="en-US"/>
+        </w:rPr>
+        <w:t>I’ve planned to participate in another game jam (and in general have more stuff to do), so I’d like to finish this game before then. Here’s an agenda:</w:t>
+      </w:r>
+    </w:p>
+    <w:p>
+      <w:pPr>
+        <w:rPr>
+          <w:lang w:val="en-US"/>
+        </w:rPr>
+      </w:pPr>
+    </w:p>
+    <w:p>
+      <w:pPr>
+        <w:pStyle w:val="ListParagraph"/>
+        <w:numPr>
+          <w:ilvl w:val="0"/>
+          <w:numId w:val="24"/>
+        </w:numPr>
+        <w:rPr>
+          <w:b/>
+          <w:bCs/>
+          <w:lang w:val="en-US"/>
+        </w:rPr>
+      </w:pPr>
+      <w:r>
+        <w:rPr>
+          <w:b/>
+          <w:bCs/>
+          <w:lang w:val="en-US"/>
+        </w:rPr>
+        <w:t>1</w:t>
+      </w:r>
+      <w:r>
+        <w:rPr>
+          <w:b/>
+          <w:bCs/>
+          <w:lang w:val="en-US"/>
+        </w:rPr>
+        <w:t>6</w:t>
+      </w:r>
+      <w:r>
+        <w:rPr>
+          <w:b/>
+          <w:bCs/>
+          <w:lang w:val="en-US"/>
+        </w:rPr>
+        <w:t xml:space="preserve"> Nov:</w:t>
+      </w:r>
+      <w:r>
+        <w:rPr>
+          <w:lang w:val="en-US"/>
+        </w:rPr>
+        <w:t xml:space="preserve"> </w:t>
+      </w:r>
+    </w:p>
+    <w:p>
+      <w:pPr>
+        <w:pStyle w:val="ListParagraph"/>
+        <w:numPr>
+          <w:ilvl w:val="1"/>
+          <w:numId w:val="24"/>
+        </w:numPr>
+        <w:rPr>
+          <w:b/>
+          <w:bCs/>
+          <w:lang w:val="en-US"/>
+        </w:rPr>
+      </w:pPr>
+      <w:r>
+        <w:rPr>
+          <w:lang w:val="en-US"/>
+        </w:rPr>
+        <w:t>Soundtrack</w:t>
+      </w:r>
+    </w:p>
+    <w:p>
+      <w:pPr>
+        <w:pStyle w:val="ListParagraph"/>
+        <w:numPr>
+          <w:ilvl w:val="1"/>
+          <w:numId w:val="24"/>
+        </w:numPr>
+        <w:rPr>
+          <w:b/>
+          <w:bCs/>
+          <w:lang w:val="en-US"/>
+        </w:rPr>
+      </w:pPr>
+      <w:r>
+        <w:rPr>
+          <w:lang w:val="en-US"/>
+        </w:rPr>
+        <w:t xml:space="preserve">Balance the properties of individual bugs </w:t>
+      </w:r>
+    </w:p>
+    <w:p>
+      <w:pPr>
+        <w:pStyle w:val="ListParagraph"/>
+        <w:numPr>
+          <w:ilvl w:val="2"/>
+          <w:numId w:val="24"/>
+        </w:numPr>
+        <w:rPr>
+          <w:b/>
+          <w:bCs/>
+          <w:lang w:val="en-US"/>
+        </w:rPr>
+      </w:pPr>
+      <w:r>
+        <w:rPr>
+          <w:lang w:val="en-US"/>
+        </w:rPr>
+        <w:t>“Helper” Larva for players stuck.</w:t>
+      </w:r>
+    </w:p>
+    <w:p>
+      <w:pPr>
+        <w:pStyle w:val="ListParagraph"/>
+        <w:numPr>
+          <w:ilvl w:val="1"/>
+          <w:numId w:val="24"/>
+        </w:numPr>
+        <w:rPr>
+          <w:b/>
+          <w:bCs/>
+          <w:lang w:val="en-US"/>
+        </w:rPr>
+      </w:pPr>
+      <w:r>
+        <w:rPr>
+          <w:lang w:val="en-US"/>
+        </w:rPr>
+        <w:t>Prettier home bases, lines, points, etc.</w:t>
+      </w:r>
+    </w:p>
+    <w:p>
+      <w:pPr>
+        <w:pStyle w:val="ListParagraph"/>
+        <w:numPr>
+          <w:ilvl w:val="0"/>
+          <w:numId w:val="24"/>
+        </w:numPr>
+        <w:rPr>
+          <w:b/>
+          <w:bCs/>
+          <w:lang w:val="en-US"/>
+        </w:rPr>
+      </w:pPr>
+      <w:r>
+        <w:rPr>
+          <w:b/>
+          <w:bCs/>
+          <w:lang w:val="en-US"/>
+        </w:rPr>
+        <w:t>1</w:t>
+      </w:r>
+      <w:r>
+        <w:rPr>
+          <w:b/>
+          <w:bCs/>
+          <w:lang w:val="en-US"/>
+        </w:rPr>
+        <w:t>6</w:t>
+      </w:r>
+      <w:r>
+        <w:rPr>
+          <w:b/>
+          <w:bCs/>
+          <w:lang w:val="en-US"/>
+        </w:rPr>
+        <w:t xml:space="preserve"> Nov:</w:t>
+      </w:r>
+      <w:r>
+        <w:rPr>
+          <w:lang w:val="en-US"/>
+        </w:rPr>
+        <w:t xml:space="preserve"> </w:t>
+      </w:r>
+    </w:p>
+    <w:p>
+      <w:pPr>
+        <w:pStyle w:val="ListParagraph"/>
+        <w:numPr>
+          <w:ilvl w:val="1"/>
+          <w:numId w:val="24"/>
+        </w:numPr>
+        <w:rPr>
+          <w:b/>
+          <w:bCs/>
+          <w:lang w:val="en-US"/>
+        </w:rPr>
+      </w:pPr>
+      <w:r>
+        <w:rPr>
+          <w:lang w:val="en-US"/>
+        </w:rPr>
+        <w:t>Create itch.io page ( + already prepare portfolio and pandaqi one)</w:t>
+      </w:r>
+    </w:p>
+    <w:p>
+      <w:pPr>
+        <w:pStyle w:val="ListParagraph"/>
+        <w:numPr>
+          <w:ilvl w:val="1"/>
+          <w:numId w:val="24"/>
+        </w:numPr>
+        <w:rPr>
+          <w:b/>
+          <w:bCs/>
+          <w:lang w:val="en-US"/>
+        </w:rPr>
+      </w:pPr>
+      <w:r>
+        <w:rPr>
+          <w:lang w:val="en-US"/>
+        </w:rPr>
+        <w:lastRenderedPageBreak/>
+        <w:t>Create a logo (both header/wide and favicon)</w:t>
+      </w:r>
+    </w:p>
+    <w:p>
+      <w:pPr>
+        <w:pStyle w:val="ListParagraph"/>
+        <w:numPr>
+          <w:ilvl w:val="1"/>
+          <w:numId w:val="24"/>
+        </w:numPr>
+        <w:rPr>
+          <w:b/>
+          <w:bCs/>
+          <w:lang w:val="en-US"/>
+        </w:rPr>
+      </w:pPr>
+      <w:r>
+        <w:rPr>
+          <w:lang w:val="en-US"/>
+        </w:rPr>
+        <w:t xml:space="preserve">Schedule a quick </w:t>
+      </w:r>
+      <w:r>
+        <w:rPr>
+          <w:i/>
+          <w:iCs/>
+          <w:lang w:val="en-US"/>
+        </w:rPr>
+        <w:t>playtest</w:t>
+      </w:r>
+      <w:r>
+        <w:rPr>
+          <w:lang w:val="en-US"/>
+        </w:rPr>
+        <w:t xml:space="preserve"> for it.</w:t>
+      </w:r>
+    </w:p>
+    <w:p>
+      <w:pPr>
+        <w:rPr>
+          <w:lang w:val="en-US"/>
+        </w:rPr>
+      </w:pPr>
+    </w:p>
+    <w:p>
+      <w:pPr>
+        <w:pStyle w:val="Heading2"/>
+      </w:pPr>
+      <w:r>
+        <w:t>Improvements for the Future</w:t>
+      </w:r>
+    </w:p>
+    <w:p>
+      <w:pPr>
+        <w:rPr>
+          <w:lang w:val="en-US"/>
+        </w:rPr>
+      </w:pPr>
+      <w:r>
+        <w:rPr>
+          <w:b/>
+          <w:bCs/>
+          <w:lang w:val="en-US"/>
+        </w:rPr>
+        <w:t>Gameplay</w:t>
+      </w:r>
+      <w:r>
+        <w:rPr>
+          <w:b/>
+          <w:bCs/>
+          <w:lang w:val="en-US"/>
+        </w:rPr>
+        <w:t>:</w:t>
+      </w:r>
+    </w:p>
+    <w:p>
+      <w:pPr>
+        <w:pStyle w:val="ListParagraph"/>
+        <w:numPr>
+          <w:ilvl w:val="0"/>
+          <w:numId w:val="50"/>
+        </w:numPr>
+        <w:rPr>
+          <w:lang w:val="en-US"/>
+        </w:rPr>
+      </w:pPr>
+      <w:r>
+        <w:rPr>
+          <w:lang w:val="en-US"/>
+        </w:rPr>
+        <w:t xml:space="preserve">Add more </w:t>
+      </w:r>
+      <w:r>
+        <w:rPr>
+          <w:lang w:val="en-US"/>
+        </w:rPr>
+        <w:t xml:space="preserve">bugs (and thus </w:t>
+      </w:r>
+      <w:r>
+        <w:rPr>
+          <w:lang w:val="en-US"/>
+        </w:rPr>
+        <w:t>powerups</w:t>
+      </w:r>
+      <w:r>
+        <w:rPr>
+          <w:lang w:val="en-US"/>
+        </w:rPr>
+        <w:t>)</w:t>
+      </w:r>
+      <w:r>
+        <w:rPr>
+          <w:lang w:val="en-US"/>
+        </w:rPr>
+        <w:t xml:space="preserve"> that do something </w:t>
+      </w:r>
+      <w:r>
+        <w:rPr>
+          <w:lang w:val="en-US"/>
+        </w:rPr>
+        <w:t xml:space="preserve">with </w:t>
+      </w:r>
+      <w:r>
+        <w:rPr>
+          <w:b/>
+          <w:bCs/>
+          <w:lang w:val="en-US"/>
+        </w:rPr>
+        <w:t>ownership</w:t>
+      </w:r>
+      <w:r>
+        <w:rPr>
+          <w:lang w:val="en-US"/>
+        </w:rPr>
+        <w:t xml:space="preserve">, unique </w:t>
+      </w:r>
+      <w:r>
+        <w:rPr>
+          <w:b/>
+          <w:bCs/>
+          <w:lang w:val="en-US"/>
+        </w:rPr>
+        <w:t>web movement</w:t>
+      </w:r>
+      <w:r>
+        <w:rPr>
+          <w:lang w:val="en-US"/>
+        </w:rPr>
+        <w:t xml:space="preserve"> (such as curved jumps), and play more with </w:t>
+      </w:r>
+      <w:r>
+        <w:rPr>
+          <w:b/>
+          <w:bCs/>
+          <w:lang w:val="en-US"/>
+        </w:rPr>
+        <w:t>aggression</w:t>
+      </w:r>
+      <w:r>
+        <w:rPr>
+          <w:lang w:val="en-US"/>
+        </w:rPr>
+        <w:t xml:space="preserve"> (eating/flee/chase)</w:t>
+      </w:r>
+    </w:p>
+    <w:p>
+      <w:pPr>
+        <w:pStyle w:val="ListParagraph"/>
+        <w:numPr>
+          <w:ilvl w:val="0"/>
+          <w:numId w:val="50"/>
+        </w:numPr>
+        <w:rPr>
+          <w:lang w:val="en-US"/>
+        </w:rPr>
+      </w:pPr>
+      <w:r>
+        <w:rPr>
+          <w:lang w:val="en-US"/>
+        </w:rPr>
+        <w:t>More uniqueness to the bugs. (Movement pattern, legs and walking style, flee/chase/aggression/eating style.)</w:t>
+      </w:r>
+    </w:p>
+    <w:p>
+      <w:pPr>
+        <w:pStyle w:val="ListParagraph"/>
+        <w:numPr>
+          <w:ilvl w:val="0"/>
+          <w:numId w:val="50"/>
+        </w:numPr>
+        <w:rPr>
+          <w:lang w:val="en-US"/>
+        </w:rPr>
+      </w:pPr>
+      <w:r>
+        <w:rPr>
+          <w:lang w:val="en-US"/>
+        </w:rPr>
+        <w:t>Using some famous bugs that I somehow missed (such as ladybugs or dragonflies).</w:t>
+      </w:r>
+    </w:p>
+    <w:p>
+      <w:pPr>
+        <w:pStyle w:val="ListParagraph"/>
+        <w:numPr>
+          <w:ilvl w:val="0"/>
+          <w:numId w:val="50"/>
+        </w:numPr>
+        <w:rPr>
+          <w:lang w:val="en-US"/>
+        </w:rPr>
+      </w:pPr>
+      <w:r>
+        <w:rPr>
+          <w:lang w:val="en-US"/>
+        </w:rPr>
+        <w:t xml:space="preserve">Add an </w:t>
+      </w:r>
+      <w:r>
+        <w:rPr>
+          <w:i/>
+          <w:iCs/>
+          <w:lang w:val="en-US"/>
+        </w:rPr>
+        <w:t>actual</w:t>
+      </w:r>
+      <w:r>
+        <w:rPr>
+          <w:lang w:val="en-US"/>
+        </w:rPr>
+        <w:t xml:space="preserve"> solo mode (instead of just the regular mode, but on your own)?</w:t>
+      </w:r>
+    </w:p>
+    <w:p>
+      <w:pPr>
+        <w:pStyle w:val="ListParagraph"/>
+        <w:numPr>
+          <w:ilvl w:val="0"/>
+          <w:numId w:val="50"/>
+        </w:numPr>
+        <w:rPr>
+          <w:lang w:val="en-US"/>
+        </w:rPr>
+      </w:pPr>
+      <w:r>
+        <w:rPr>
+          <w:b/>
+          <w:bCs/>
+          <w:lang w:val="en-US"/>
+        </w:rPr>
+        <w:t>Question:</w:t>
+      </w:r>
+      <w:r>
+        <w:rPr>
+          <w:lang w:val="en-US"/>
+        </w:rPr>
+        <w:t xml:space="preserve"> what does </w:t>
+      </w:r>
+      <w:r>
+        <w:rPr>
+          <w:i/>
+          <w:iCs/>
+          <w:lang w:val="en-US"/>
+        </w:rPr>
         <w:t>Poison</w:t>
       </w:r>
       <w:r>
         <w:rPr>
           <w:lang w:val="en-US"/>
         </w:rPr>
-        <w:t xml:space="preserve"> do as a silk type?</w:t>
-      </w:r>
-      <w:r>
-        <w:rPr>
-          <w:lang w:val="en-US"/>
-        </w:rPr>
-        <w:t xml:space="preserve"> (Right now, it makes everything you eat simply poisoned. Is that clear and good enough?)</w:t>
-      </w:r>
-    </w:p>
-    <w:p>
-      <w:pPr>
-        <w:rPr>
-          <w:lang w:val="en-US"/>
-        </w:rPr>
-      </w:pPr>
-    </w:p>
-    <w:p>
-      <w:pPr>
-        <w:rPr>
-          <w:lang w:val="en-US"/>
-        </w:rPr>
-      </w:pPr>
-      <w:r>
-        <w:rPr>
-          <w:b/>
-          <w:bCs/>
-          <w:lang w:val="en-US"/>
-        </w:rPr>
-        <w:t xml:space="preserve">(Crucial) </w:t>
-      </w:r>
-      <w:r>
-        <w:rPr>
-          <w:b/>
-          <w:bCs/>
-          <w:lang w:val="en-US"/>
-        </w:rPr>
-        <w:t>Issues:</w:t>
+        <w:t xml:space="preserve"> do as a silk type? (Right now, it makes everything you eat simply poisoned. Is that clear and good enough?)</w:t>
+      </w:r>
+    </w:p>
+    <w:p>
+      <w:pPr>
+        <w:rPr>
+          <w:b/>
+          <w:bCs/>
+          <w:lang w:val="en-US"/>
+        </w:rPr>
+      </w:pPr>
+    </w:p>
+    <w:p>
+      <w:pPr>
+        <w:rPr>
+          <w:lang w:val="en-US"/>
+        </w:rPr>
+      </w:pPr>
+      <w:r>
+        <w:rPr>
+          <w:b/>
+          <w:bCs/>
+          <w:lang w:val="en-US"/>
+        </w:rPr>
+        <w:t>More feedback for stuck/incapacitated entities:</w:t>
+      </w:r>
+    </w:p>
+    <w:p>
+      <w:pPr>
+        <w:pStyle w:val="ListParagraph"/>
+        <w:numPr>
+          <w:ilvl w:val="0"/>
+          <w:numId w:val="25"/>
+        </w:numPr>
+        <w:rPr>
+          <w:lang w:val="en-US"/>
+        </w:rPr>
+      </w:pPr>
+      <w:r>
+        <w:rPr>
+          <w:lang w:val="en-US"/>
+        </w:rPr>
+        <w:t>Write a shader to grayscale it? Or add a diagonal striped pattern? And/or animate that?</w:t>
+      </w:r>
+    </w:p>
+    <w:p>
+      <w:pPr>
+        <w:pStyle w:val="ListParagraph"/>
+        <w:numPr>
+          <w:ilvl w:val="0"/>
+          <w:numId w:val="25"/>
+        </w:numPr>
+        <w:rPr>
+          <w:lang w:val="en-US"/>
+        </w:rPr>
+      </w:pPr>
+      <w:r>
+        <w:rPr>
+          <w:lang w:val="en-US"/>
+        </w:rPr>
+        <w:t>Several unique sprites for the “silk” trapping insects</w:t>
+      </w:r>
+    </w:p>
+    <w:p>
+      <w:pPr>
+        <w:rPr>
+          <w:lang w:val="en-US"/>
+        </w:rPr>
+      </w:pPr>
+    </w:p>
+    <w:p>
+      <w:pPr>
+        <w:rPr>
+          <w:lang w:val="en-US"/>
+        </w:rPr>
+      </w:pPr>
+      <w:r>
+        <w:rPr>
+          <w:b/>
+          <w:bCs/>
+          <w:lang w:val="en-US"/>
+        </w:rPr>
+        <w:t>Menus:</w:t>
+      </w:r>
+    </w:p>
+    <w:p>
+      <w:pPr>
+        <w:pStyle w:val="ListParagraph"/>
+        <w:numPr>
+          <w:ilvl w:val="0"/>
+          <w:numId w:val="25"/>
+        </w:numPr>
+        <w:rPr>
+          <w:lang w:val="en-US"/>
+        </w:rPr>
+      </w:pPr>
+      <w:r>
+        <w:rPr>
+          <w:b/>
+          <w:bCs/>
+          <w:lang w:val="en-US"/>
+        </w:rPr>
+        <w:t xml:space="preserve">General: </w:t>
+      </w:r>
+      <w:r>
+        <w:rPr>
+          <w:lang w:val="en-US"/>
+        </w:rPr>
+        <w:t xml:space="preserve">Show the thing we selected (for arenas) and a summary of the bugs selected (for bugs) around </w:t>
+      </w:r>
+      <w:r>
+        <w:rPr>
+          <w:lang w:val="en-US"/>
+        </w:rPr>
+        <w:t>those nodes.</w:t>
+      </w:r>
+    </w:p>
+    <w:p>
+      <w:pPr>
+        <w:pStyle w:val="ListParagraph"/>
+        <w:numPr>
+          <w:ilvl w:val="0"/>
+          <w:numId w:val="25"/>
+        </w:numPr>
+        <w:rPr>
+          <w:lang w:val="en-US"/>
+        </w:rPr>
+      </w:pPr>
+      <w:r>
+        <w:rPr>
+          <w:lang w:val="en-US"/>
+        </w:rPr>
+        <w:t>Some better + different backgrounds for the different menus</w:t>
+      </w:r>
+    </w:p>
+    <w:p>
+      <w:pPr>
+        <w:pStyle w:val="ListParagraph"/>
+        <w:numPr>
+          <w:ilvl w:val="0"/>
+          <w:numId w:val="25"/>
+        </w:numPr>
+        <w:rPr>
+          <w:lang w:val="en-US"/>
+        </w:rPr>
+      </w:pPr>
+      <w:r>
+        <w:rPr>
+          <w:b/>
+          <w:bCs/>
+          <w:lang w:val="en-US"/>
+        </w:rPr>
+        <w:t>Pause/</w:t>
+      </w:r>
+      <w:r>
+        <w:rPr>
+          <w:b/>
+          <w:bCs/>
+          <w:lang w:val="en-US"/>
+        </w:rPr>
+        <w:t>Gameover</w:t>
+      </w:r>
+      <w:r>
+        <w:rPr>
+          <w:lang w:val="en-US"/>
+        </w:rPr>
+        <w:t xml:space="preserve">: </w:t>
+      </w:r>
+      <w:r>
+        <w:rPr>
+          <w:lang w:val="en-US"/>
+        </w:rPr>
+        <w:t>I wanted to add actual spiders crawling over your screen (one top, one bottom/diagonal). Those are the ones that create new lines and shoot the menus out of that.</w:t>
+      </w:r>
+    </w:p>
+    <w:p>
+      <w:pPr>
+        <w:rPr>
+          <w:lang w:val="en-US"/>
+        </w:rPr>
+      </w:pPr>
+    </w:p>
+    <w:p>
+      <w:pPr>
+        <w:rPr>
+          <w:lang w:val="en-US"/>
+        </w:rPr>
+      </w:pPr>
+      <w:r>
+        <w:rPr>
+          <w:b/>
+          <w:bCs/>
+          <w:lang w:val="en-US"/>
+        </w:rPr>
+        <w:t>Visuals:</w:t>
       </w:r>
     </w:p>
     <w:p>
@@ -13348,7 +14375,7 @@
         <w:rPr>
           <w:lang w:val="en-US"/>
         </w:rPr>
-        <w:t xml:space="preserve">Play area (in menu) is only activated when players are </w:t>
+        <w:t xml:space="preserve">The </w:t>
       </w:r>
       <w:r>
         <w:rPr>
@@ -13356,31 +14383,142 @@
           <w:iCs/>
           <w:lang w:val="en-US"/>
         </w:rPr>
-        <w:t>exactly</w:t>
-      </w:r>
-      <w:r>
-        <w:rPr>
-          <w:lang w:val="en-US"/>
-        </w:rPr>
-        <w:t xml:space="preserve"> on the point =&gt; </w:t>
-      </w:r>
-      <w:r>
-        <w:rPr>
-          <w:b/>
-          <w:bCs/>
-          <w:lang w:val="en-US"/>
-        </w:rPr>
-        <w:t xml:space="preserve">extend to allow activation in an </w:t>
-      </w:r>
-      <w:r>
-        <w:rPr>
-          <w:b/>
-          <w:bCs/>
+        <w:t>worm</w:t>
+      </w:r>
+      <w:r>
+        <w:rPr>
+          <w:lang w:val="en-US"/>
+        </w:rPr>
+        <w:t xml:space="preserve"> movement is only visually correct at a specific scale, not when it gets larger. Additionally, if it starts out of bounds, it’s </w:t>
+      </w:r>
+      <w:r>
+        <w:rPr>
           <w:i/>
           <w:iCs/>
           <w:lang w:val="en-US"/>
         </w:rPr>
-        <w:t>area.</w:t>
+        <w:t>really slow</w:t>
+      </w:r>
+      <w:r>
+        <w:rPr>
+          <w:lang w:val="en-US"/>
+        </w:rPr>
+        <w:t xml:space="preserve"> because its start/end points constantly keep colliding with the level bounds.</w:t>
+      </w:r>
+    </w:p>
+    <w:p>
+      <w:pPr>
+        <w:pStyle w:val="ListParagraph"/>
+        <w:numPr>
+          <w:ilvl w:val="0"/>
+          <w:numId w:val="55"/>
+        </w:numPr>
+        <w:rPr>
+          <w:lang w:val="en-US"/>
+        </w:rPr>
+      </w:pPr>
+      <w:r>
+        <w:rPr>
+          <w:lang w:val="en-US"/>
+        </w:rPr>
+        <w:t>N</w:t>
+      </w:r>
+      <w:r>
+        <w:rPr>
+          <w:lang w:val="en-US"/>
+        </w:rPr>
+        <w:t>ot enough space on triangle home base to hold more than 1 team member … (And probably other shapes as well.) =&gt; Once I can log in multiple players (in a single team), test this again</w:t>
+      </w:r>
+    </w:p>
+    <w:p>
+      <w:pPr>
+        <w:pStyle w:val="ListParagraph"/>
+        <w:numPr>
+          <w:ilvl w:val="0"/>
+          <w:numId w:val="37"/>
+        </w:numPr>
+        <w:rPr>
+          <w:lang w:val="en-US"/>
+        </w:rPr>
+      </w:pPr>
+      <w:r>
+        <w:rPr>
+          <w:lang w:val="en-US"/>
+        </w:rPr>
+        <w:t xml:space="preserve">Particles: </w:t>
+      </w:r>
+      <w:r>
+        <w:rPr>
+          <w:lang w:val="en-US"/>
+        </w:rPr>
+        <w:t>When jumping =&gt; a stronger, more “wind”-like variant of moving (directional)</w:t>
+      </w:r>
+    </w:p>
+    <w:p>
+      <w:pPr>
+        <w:rPr>
+          <w:lang w:val="en-US"/>
+        </w:rPr>
+      </w:pPr>
+    </w:p>
+    <w:p>
+      <w:pPr>
+        <w:rPr>
+          <w:lang w:val="en-US"/>
+        </w:rPr>
+      </w:pPr>
+    </w:p>
+    <w:p>
+      <w:pPr>
+        <w:rPr>
+          <w:lang w:val="en-US"/>
+        </w:rPr>
+      </w:pPr>
+      <w:r>
+        <w:rPr>
+          <w:b/>
+          <w:bCs/>
+          <w:lang w:val="en-US"/>
+        </w:rPr>
+        <w:t>Accessibility:</w:t>
+      </w:r>
+    </w:p>
+    <w:p>
+      <w:pPr>
+        <w:pStyle w:val="ListParagraph"/>
+        <w:numPr>
+          <w:ilvl w:val="0"/>
+          <w:numId w:val="42"/>
+        </w:numPr>
+        <w:rPr>
+          <w:lang w:val="en-US"/>
+        </w:rPr>
+      </w:pPr>
+      <w:r>
+        <w:rPr>
+          <w:b/>
+          <w:bCs/>
+          <w:lang w:val="en-US"/>
+        </w:rPr>
+        <w:t>Question:</w:t>
+      </w:r>
+      <w:r>
+        <w:rPr>
+          <w:lang w:val="en-US"/>
+        </w:rPr>
+        <w:t xml:space="preserve"> change </w:t>
+      </w:r>
+      <w:r>
+        <w:rPr>
+          <w:lang w:val="en-US"/>
+        </w:rPr>
+        <w:t>controls</w:t>
+      </w:r>
+      <w:r>
+        <w:rPr>
+          <w:lang w:val="en-US"/>
+        </w:rPr>
+        <w:t xml:space="preserve"> so that </w:t>
       </w:r>
       <w:r>
         <w:rPr>
@@ -13388,13 +14526,13 @@
           <w:iCs/>
           <w:lang w:val="en-US"/>
         </w:rPr>
-        <w:t xml:space="preserve"> </w:t>
-      </w:r>
-      <w:r>
-        <w:rPr>
-          <w:lang w:val="en-US"/>
-        </w:rPr>
-        <w:t>(Use the “nearby_area” part.)</w:t>
+        <w:t>any</w:t>
+      </w:r>
+      <w:r>
+        <w:rPr>
+          <w:lang w:val="en-US"/>
+        </w:rPr>
+        <w:t xml:space="preserve"> button jumps? (And the start/select buttons open the menu?)</w:t>
       </w:r>
     </w:p>
     <w:p>
@@ -13402,33 +14540,78 @@
         <w:pStyle w:val="ListParagraph"/>
         <w:numPr>
           <w:ilvl w:val="0"/>
-          <w:numId w:val="55"/>
-        </w:numPr>
-        <w:rPr>
-          <w:lang w:val="en-US"/>
-        </w:rPr>
-      </w:pPr>
-      <w:r>
-        <w:rPr>
-          <w:b/>
-          <w:bCs/>
-          <w:lang w:val="en-US"/>
-        </w:rPr>
-        <w:t>Stuck entities</w:t>
-      </w:r>
-      <w:r>
-        <w:rPr>
-          <w:b/>
-          <w:bCs/>
-          <w:lang w:val="en-US"/>
-        </w:rPr>
-        <w:t xml:space="preserve"> should move with their </w:t>
-      </w:r>
-      <w:r>
-        <w:rPr>
-          <w:lang w:val="en-US"/>
-        </w:rPr>
-        <w:t>lines =&gt; keep their tracker alive, switch flying entities to land there (before getting incapacitated)</w:t>
+          <w:numId w:val="42"/>
+        </w:numPr>
+        <w:rPr>
+          <w:lang w:val="en-US"/>
+        </w:rPr>
+      </w:pPr>
+      <w:r>
+        <w:rPr>
+          <w:b/>
+          <w:bCs/>
+          <w:lang w:val="en-US"/>
+        </w:rPr>
+        <w:lastRenderedPageBreak/>
+        <w:t>Question:</w:t>
+      </w:r>
+      <w:r>
+        <w:rPr>
+          <w:lang w:val="en-US"/>
+        </w:rPr>
+        <w:t xml:space="preserve"> change </w:t>
+      </w:r>
+      <w:r>
+        <w:rPr>
+          <w:lang w:val="en-US"/>
+        </w:rPr>
+        <w:t>controls</w:t>
+      </w:r>
+      <w:r>
+        <w:rPr>
+          <w:lang w:val="en-US"/>
+        </w:rPr>
+        <w:t xml:space="preserve"> so you just “press once” to start jump, then “press again” to execute?</w:t>
+      </w:r>
+    </w:p>
+    <w:p>
+      <w:pPr>
+        <w:rPr>
+          <w:b/>
+          <w:bCs/>
+          <w:lang w:val="en-US"/>
+        </w:rPr>
+      </w:pPr>
+    </w:p>
+    <w:p>
+      <w:pPr>
+        <w:rPr>
+          <w:lang w:val="en-US"/>
+        </w:rPr>
+      </w:pPr>
+      <w:r>
+        <w:rPr>
+          <w:b/>
+          <w:bCs/>
+          <w:lang w:val="en-US"/>
+        </w:rPr>
+        <w:t>Smarter/more work around home bases</w:t>
+      </w:r>
+      <w:r>
+        <w:rPr>
+          <w:b/>
+          <w:bCs/>
+          <w:lang w:val="en-US"/>
+        </w:rPr>
+        <w:t xml:space="preserve"> and resetting players</w:t>
+      </w:r>
+      <w:r>
+        <w:rPr>
+          <w:b/>
+          <w:bCs/>
+          <w:lang w:val="en-US"/>
+        </w:rPr>
+        <w:t>:</w:t>
       </w:r>
     </w:p>
     <w:p>
@@ -13436,17 +14619,77 @@
         <w:pStyle w:val="ListParagraph"/>
         <w:numPr>
           <w:ilvl w:val="0"/>
-          <w:numId w:val="55"/>
-        </w:numPr>
-        <w:rPr>
-          <w:lang w:val="en-US"/>
-        </w:rPr>
-      </w:pPr>
-      <w:r>
-        <w:rPr>
-          <w:lang w:val="en-US"/>
-        </w:rPr>
-        <w:t xml:space="preserve">What if the target point </w:t>
+          <w:numId w:val="25"/>
+        </w:numPr>
+        <w:rPr>
+          <w:lang w:val="en-US"/>
+        </w:rPr>
+      </w:pPr>
+      <w:r>
+        <w:rPr>
+          <w:lang w:val="en-US"/>
+        </w:rPr>
+        <w:t>P</w:t>
+      </w:r>
+      <w:r>
+        <w:rPr>
+          <w:lang w:val="en-US"/>
+        </w:rPr>
+        <w:t>revent computer entities from visiting your home base?? (They’ll never enter an edge if the opposite side is a home base? And flying ones steer away from home bases?)</w:t>
+      </w:r>
+    </w:p>
+    <w:p>
+      <w:pPr>
+        <w:pStyle w:val="ListParagraph"/>
+        <w:numPr>
+          <w:ilvl w:val="0"/>
+          <w:numId w:val="25"/>
+        </w:numPr>
+        <w:rPr>
+          <w:lang w:val="en-US"/>
+        </w:rPr>
+      </w:pPr>
+      <w:r>
+        <w:rPr>
+          <w:lang w:val="en-US"/>
+        </w:rPr>
+        <w:t>Cap computer at 9, players at 19?</w:t>
+      </w:r>
+    </w:p>
+    <w:p>
+      <w:pPr>
+        <w:pStyle w:val="ListParagraph"/>
+        <w:numPr>
+          <w:ilvl w:val="0"/>
+          <w:numId w:val="25"/>
+        </w:numPr>
+        <w:rPr>
+          <w:lang w:val="en-US"/>
+        </w:rPr>
+      </w:pPr>
+      <w:r>
+        <w:rPr>
+          <w:lang w:val="en-US"/>
+        </w:rPr>
+        <w:t>If no larva are on-screen, always spawn a new one? (If players exist with few points?)</w:t>
+      </w:r>
+    </w:p>
+    <w:p>
+      <w:pPr>
+        <w:pStyle w:val="ListParagraph"/>
+        <w:numPr>
+          <w:ilvl w:val="0"/>
+          <w:numId w:val="25"/>
+        </w:numPr>
+        <w:rPr>
+          <w:lang w:val="en-US"/>
+        </w:rPr>
+      </w:pPr>
+      <w:r>
+        <w:rPr>
+          <w:lang w:val="en-US"/>
+        </w:rPr>
+        <w:t xml:space="preserve">Or, maybe, the terrain for edges around a home base are </w:t>
       </w:r>
       <w:r>
         <w:rPr>
@@ -13454,1800 +14697,6 @@
           <w:iCs/>
           <w:lang w:val="en-US"/>
         </w:rPr>
-        <w:t>moves</w:t>
-      </w:r>
-      <w:r>
-        <w:rPr>
-          <w:lang w:val="en-US"/>
-        </w:rPr>
-        <w:t xml:space="preserve"> during a jump? (It should just snap to the correct point, but that might look a bit odd.)</w:t>
-      </w:r>
-    </w:p>
-    <w:p>
-      <w:pPr>
-        <w:pStyle w:val="ListParagraph"/>
-        <w:numPr>
-          <w:ilvl w:val="0"/>
-          <w:numId w:val="55"/>
-        </w:numPr>
-        <w:rPr>
-          <w:lang w:val="en-US"/>
-        </w:rPr>
-      </w:pPr>
-      <w:r>
-        <w:rPr>
-          <w:b/>
-          <w:bCs/>
-          <w:lang w:val="en-US"/>
-        </w:rPr>
-        <w:t>Players need to get unstuck when owner wears off.</w:t>
-      </w:r>
-      <w:r>
-        <w:rPr>
-          <w:lang w:val="en-US"/>
-        </w:rPr>
-        <w:t xml:space="preserve"> (But jumped lines take a </w:t>
-      </w:r>
-      <w:r>
-        <w:rPr>
-          <w:i/>
-          <w:iCs/>
-          <w:lang w:val="en-US"/>
-        </w:rPr>
-        <w:t>looong time</w:t>
-      </w:r>
-      <w:r>
-        <w:rPr>
-          <w:lang w:val="en-US"/>
-        </w:rPr>
-        <w:t xml:space="preserve">, so what to do with that? Subtly ignore them and </w:t>
-      </w:r>
-      <w:r>
-        <w:rPr>
-          <w:i/>
-          <w:iCs/>
-          <w:lang w:val="en-US"/>
-        </w:rPr>
-        <w:t>don’t</w:t>
-      </w:r>
-      <w:r>
-        <w:rPr>
-          <w:lang w:val="en-US"/>
-        </w:rPr>
-        <w:t xml:space="preserve"> allow players to get stuck there?)</w:t>
-      </w:r>
-    </w:p>
-    <w:p>
-      <w:pPr>
-        <w:pStyle w:val="ListParagraph"/>
-        <w:numPr>
-          <w:ilvl w:val="0"/>
-          <w:numId w:val="55"/>
-        </w:numPr>
-        <w:rPr>
-          <w:strike/>
-          <w:lang w:val="en-US"/>
-        </w:rPr>
-      </w:pPr>
-      <w:r>
-        <w:rPr>
-          <w:strike/>
-          <w:lang w:val="en-US"/>
-        </w:rPr>
-        <w:t>In the Forestkill arena, when trying to land, flying bugs just reset to their spawn point. This is because I hijack the “initialize()” function ... but I do it ALWAYS, also after the start of the game.</w:t>
-      </w:r>
-    </w:p>
-    <w:p>
-      <w:pPr>
-        <w:pStyle w:val="ListParagraph"/>
-        <w:numPr>
-          <w:ilvl w:val="0"/>
-          <w:numId w:val="55"/>
-        </w:numPr>
-        <w:rPr>
-          <w:b/>
-          <w:bCs/>
-          <w:lang w:val="en-US"/>
-        </w:rPr>
-      </w:pPr>
-      <w:r>
-        <w:rPr>
-          <w:b/>
-          <w:bCs/>
-          <w:lang w:val="en-US"/>
-        </w:rPr>
-        <w:t xml:space="preserve">Sometimes, on game over, the </w:t>
-      </w:r>
-      <w:r>
-        <w:rPr>
-          <w:b/>
-          <w:bCs/>
-          <w:i/>
-          <w:iCs/>
-          <w:lang w:val="en-US"/>
-        </w:rPr>
-        <w:t>wrong</w:t>
-      </w:r>
-      <w:r>
-        <w:rPr>
-          <w:b/>
-          <w:bCs/>
-          <w:lang w:val="en-US"/>
-        </w:rPr>
-        <w:t xml:space="preserve"> team is highlighted as winning???</w:t>
-      </w:r>
-    </w:p>
-    <w:p>
-      <w:pPr>
-        <w:pStyle w:val="ListParagraph"/>
-        <w:numPr>
-          <w:ilvl w:val="0"/>
-          <w:numId w:val="55"/>
-        </w:numPr>
-        <w:rPr>
-          <w:lang w:val="en-US"/>
-        </w:rPr>
-      </w:pPr>
-      <w:r>
-        <w:rPr>
-          <w:lang w:val="en-US"/>
-        </w:rPr>
-        <w:t xml:space="preserve">The </w:t>
-      </w:r>
-      <w:r>
-        <w:rPr>
-          <w:i/>
-          <w:iCs/>
-          <w:lang w:val="en-US"/>
-        </w:rPr>
-        <w:t>worm</w:t>
-      </w:r>
-      <w:r>
-        <w:rPr>
-          <w:lang w:val="en-US"/>
-        </w:rPr>
-        <w:t xml:space="preserve"> movement is only visually correct at a specific scale, not when it gets larger.</w:t>
-      </w:r>
-    </w:p>
-    <w:p>
-      <w:pPr>
-        <w:pStyle w:val="ListParagraph"/>
-        <w:numPr>
-          <w:ilvl w:val="0"/>
-          <w:numId w:val="55"/>
-        </w:numPr>
-        <w:rPr>
-          <w:lang w:val="en-US"/>
-        </w:rPr>
-      </w:pPr>
-      <w:r>
-        <w:rPr>
-          <w:lang w:val="en-US"/>
-        </w:rPr>
-        <w:t xml:space="preserve">It’s perhaps a bit </w:t>
-      </w:r>
-      <w:r>
-        <w:rPr>
-          <w:i/>
-          <w:iCs/>
-          <w:lang w:val="en-US"/>
-        </w:rPr>
-        <w:t>too</w:t>
-      </w:r>
-      <w:r>
-        <w:rPr>
-          <w:lang w:val="en-US"/>
-        </w:rPr>
-        <w:t xml:space="preserve"> easy to make bugs get stuck. Especially flying ones.</w:t>
-      </w:r>
-    </w:p>
-    <w:p>
-      <w:pPr>
-        <w:rPr>
-          <w:lang w:val="en-US"/>
-        </w:rPr>
-      </w:pPr>
-    </w:p>
-    <w:p>
-      <w:pPr>
-        <w:rPr>
-          <w:lang w:val="en-US"/>
-        </w:rPr>
-      </w:pPr>
-      <w:r>
-        <w:rPr>
-          <w:b/>
-          <w:bCs/>
-          <w:lang w:val="en-US"/>
-        </w:rPr>
-        <w:t>Tiny issue</w:t>
-      </w:r>
-      <w:r>
-        <w:rPr>
-          <w:b/>
-          <w:bCs/>
-          <w:lang w:val="en-US"/>
-        </w:rPr>
-        <w:t>s</w:t>
-      </w:r>
-      <w:r>
-        <w:rPr>
-          <w:b/>
-          <w:bCs/>
-          <w:lang w:val="en-US"/>
-        </w:rPr>
-        <w:t>:</w:t>
-      </w:r>
-      <w:r>
-        <w:rPr>
-          <w:lang w:val="en-US"/>
-        </w:rPr>
-        <w:t xml:space="preserve"> </w:t>
-      </w:r>
-    </w:p>
-    <w:p>
-      <w:pPr>
-        <w:pStyle w:val="ListParagraph"/>
-        <w:numPr>
-          <w:ilvl w:val="0"/>
-          <w:numId w:val="49"/>
-        </w:numPr>
-        <w:rPr>
-          <w:lang w:val="en-US"/>
-        </w:rPr>
-      </w:pPr>
-      <w:r>
-        <w:rPr>
-          <w:lang w:val="en-US"/>
-        </w:rPr>
-        <w:t>Create some more tweens/animations on the main screen, makes it clearer what’s happening.</w:t>
-      </w:r>
-      <w:r>
-        <w:rPr>
-          <w:lang w:val="en-US"/>
-        </w:rPr>
-        <w:t xml:space="preserve"> (Fade new player prompt, pop up/pop down when something changes, etc.)</w:t>
-      </w:r>
-    </w:p>
-    <w:p>
-      <w:pPr>
-        <w:pStyle w:val="ListParagraph"/>
-        <w:numPr>
-          <w:ilvl w:val="0"/>
-          <w:numId w:val="49"/>
-        </w:numPr>
-        <w:rPr>
-          <w:lang w:val="en-US"/>
-        </w:rPr>
-      </w:pPr>
-      <w:r>
-        <w:rPr>
-          <w:lang w:val="en-US"/>
-        </w:rPr>
-        <w:t>N</w:t>
-      </w:r>
-      <w:r>
-        <w:rPr>
-          <w:lang w:val="en-US"/>
-        </w:rPr>
-        <w:t>ot enough space</w:t>
-      </w:r>
-      <w:r>
-        <w:rPr>
-          <w:lang w:val="en-US"/>
-        </w:rPr>
-        <w:t xml:space="preserve"> on triangle home base to hold more than 1 team member …</w:t>
-      </w:r>
-      <w:r>
-        <w:rPr>
-          <w:lang w:val="en-US"/>
-        </w:rPr>
-        <w:t xml:space="preserve"> (And probably other shapes as well.)</w:t>
-      </w:r>
-      <w:r>
-        <w:rPr>
-          <w:lang w:val="en-US"/>
-        </w:rPr>
-        <w:t xml:space="preserve"> =&gt; Once I can log in multiple players (in a single team), test this again</w:t>
-      </w:r>
-    </w:p>
-    <w:p>
-      <w:pPr>
-        <w:rPr>
-          <w:lang w:val="en-US"/>
-        </w:rPr>
-      </w:pPr>
-    </w:p>
-    <w:p>
-      <w:pPr>
-        <w:rPr>
-          <w:lang w:val="en-US"/>
-        </w:rPr>
-      </w:pPr>
-      <w:r>
-        <w:rPr>
-          <w:b/>
-          <w:bCs/>
-          <w:lang w:val="en-US"/>
-        </w:rPr>
-        <w:t>Essential gameplay:</w:t>
-      </w:r>
-      <w:r>
-        <w:rPr>
-          <w:lang w:val="en-US"/>
-        </w:rPr>
-        <w:t xml:space="preserve"> </w:t>
-      </w:r>
-      <w:r>
-        <w:rPr>
-          <w:b/>
-          <w:bCs/>
-          <w:lang w:val="en-US"/>
-        </w:rPr>
-        <w:t>Solo mode.</w:t>
-      </w:r>
-      <w:r>
-        <w:rPr>
-          <w:lang w:val="en-US"/>
-        </w:rPr>
-        <w:t xml:space="preserve"> Do you lose if you die X times? Is there a timer?</w:t>
-      </w:r>
-      <w:r>
-        <w:rPr>
-          <w:lang w:val="en-US"/>
-        </w:rPr>
-        <w:t xml:space="preserve"> </w:t>
-      </w:r>
-    </w:p>
-    <w:p>
-      <w:pPr>
-        <w:rPr>
-          <w:b/>
-          <w:bCs/>
-          <w:lang w:val="en-US"/>
-        </w:rPr>
-      </w:pPr>
-    </w:p>
-    <w:p>
-      <w:pPr>
-        <w:rPr>
-          <w:lang w:val="en-US"/>
-        </w:rPr>
-      </w:pPr>
-      <w:r>
-        <w:rPr>
-          <w:b/>
-          <w:bCs/>
-          <w:lang w:val="en-US"/>
-        </w:rPr>
-        <w:t>Visuals:</w:t>
-      </w:r>
-    </w:p>
-    <w:p>
-      <w:pPr>
-        <w:pStyle w:val="ListParagraph"/>
-        <w:numPr>
-          <w:ilvl w:val="0"/>
-          <w:numId w:val="25"/>
-        </w:numPr>
-        <w:rPr>
-          <w:lang w:val="en-US"/>
-        </w:rPr>
-      </w:pPr>
-      <w:r>
-        <w:rPr>
-          <w:lang w:val="en-US"/>
-        </w:rPr>
-        <w:t>Some background for the main menus. (Maybe even unique ones per screen.)</w:t>
-      </w:r>
-    </w:p>
-    <w:p>
-      <w:pPr>
-        <w:pStyle w:val="ListParagraph"/>
-        <w:numPr>
-          <w:ilvl w:val="0"/>
-          <w:numId w:val="25"/>
-        </w:numPr>
-        <w:rPr>
-          <w:lang w:val="en-US"/>
-        </w:rPr>
-      </w:pPr>
-      <w:r>
-        <w:rPr>
-          <w:lang w:val="en-US"/>
-        </w:rPr>
-        <w:t>Home bases:</w:t>
-      </w:r>
-    </w:p>
-    <w:p>
-      <w:pPr>
-        <w:pStyle w:val="ListParagraph"/>
-        <w:numPr>
-          <w:ilvl w:val="1"/>
-          <w:numId w:val="25"/>
-        </w:numPr>
-        <w:rPr>
-          <w:lang w:val="en-US"/>
-        </w:rPr>
-      </w:pPr>
-      <w:r>
-        <w:rPr>
-          <w:lang w:val="en-US"/>
-        </w:rPr>
-        <w:t>Add some flair around the edges to make it look like an actual cozy home.</w:t>
-      </w:r>
-      <w:r>
-        <w:rPr>
-          <w:lang w:val="en-US"/>
-        </w:rPr>
-        <w:t xml:space="preserve"> (Some leaves, some extra (tiny) spider web, some texture/gradient near the edges.)</w:t>
-      </w:r>
-    </w:p>
-    <w:p>
-      <w:pPr>
-        <w:pStyle w:val="ListParagraph"/>
-        <w:numPr>
-          <w:ilvl w:val="0"/>
-          <w:numId w:val="25"/>
-        </w:numPr>
-        <w:rPr>
-          <w:lang w:val="en-US"/>
-        </w:rPr>
-      </w:pPr>
-      <w:r>
-        <w:rPr>
-          <w:lang w:val="en-US"/>
-        </w:rPr>
-        <w:t xml:space="preserve">Add </w:t>
-      </w:r>
-      <w:r>
-        <w:rPr>
-          <w:i/>
-          <w:iCs/>
-          <w:lang w:val="en-US"/>
-        </w:rPr>
-        <w:t>shadows</w:t>
-      </w:r>
-      <w:r>
-        <w:rPr>
-          <w:lang w:val="en-US"/>
-        </w:rPr>
-        <w:t xml:space="preserve"> underneath the web?</w:t>
-      </w:r>
-    </w:p>
-    <w:p>
-      <w:pPr>
-        <w:rPr>
-          <w:b/>
-          <w:bCs/>
-          <w:lang w:val="en-US"/>
-        </w:rPr>
-      </w:pPr>
-    </w:p>
-    <w:p>
-      <w:pPr>
-        <w:rPr>
-          <w:lang w:val="en-US"/>
-        </w:rPr>
-      </w:pPr>
-      <w:r>
-        <w:rPr>
-          <w:b/>
-          <w:bCs/>
-          <w:lang w:val="en-US"/>
-        </w:rPr>
-        <w:t>Effects:</w:t>
-      </w:r>
-    </w:p>
-    <w:p>
-      <w:pPr>
-        <w:pStyle w:val="ListParagraph"/>
-        <w:numPr>
-          <w:ilvl w:val="0"/>
-          <w:numId w:val="7"/>
-        </w:numPr>
-        <w:rPr>
-          <w:lang w:val="en-US"/>
-        </w:rPr>
-      </w:pPr>
-      <w:r>
-        <w:rPr>
-          <w:lang w:val="en-US"/>
-        </w:rPr>
-        <w:lastRenderedPageBreak/>
-        <w:t xml:space="preserve">When jumping, make the new line appear </w:t>
-      </w:r>
-      <w:r>
-        <w:rPr>
-          <w:i/>
-          <w:iCs/>
-          <w:lang w:val="en-US"/>
-        </w:rPr>
-        <w:t>gradually</w:t>
-      </w:r>
-      <w:r>
-        <w:rPr>
-          <w:lang w:val="en-US"/>
-        </w:rPr>
-        <w:t xml:space="preserve"> (out of our butt :p)</w:t>
-      </w:r>
-    </w:p>
-    <w:p>
-      <w:pPr>
-        <w:pStyle w:val="ListParagraph"/>
-        <w:numPr>
-          <w:ilvl w:val="0"/>
-          <w:numId w:val="7"/>
-        </w:numPr>
-        <w:rPr>
-          <w:lang w:val="en-US"/>
-        </w:rPr>
-      </w:pPr>
-      <w:r>
-        <w:rPr>
-          <w:lang w:val="en-US"/>
-        </w:rPr>
-        <w:t>When removing lines, do the opposite and make them disappear gradually</w:t>
-      </w:r>
-    </w:p>
-    <w:p>
-      <w:pPr>
-        <w:pStyle w:val="ListParagraph"/>
-        <w:numPr>
-          <w:ilvl w:val="0"/>
-          <w:numId w:val="7"/>
-        </w:numPr>
-        <w:rPr>
-          <w:lang w:val="en-US"/>
-        </w:rPr>
-      </w:pPr>
-      <w:r>
-        <w:rPr>
-          <w:lang w:val="en-US"/>
-        </w:rPr>
-        <w:t>Silk change tween</w:t>
-      </w:r>
-      <w:r>
-        <w:rPr>
-          <w:lang w:val="en-US"/>
-        </w:rPr>
-        <w:t xml:space="preserve"> =&gt; maybe a gradual color fade? (like, from one end of the line to the other, it changes)</w:t>
-      </w:r>
-    </w:p>
-    <w:p>
-      <w:pPr>
-        <w:rPr>
-          <w:lang w:val="en-US"/>
-        </w:rPr>
-      </w:pPr>
-    </w:p>
-    <w:p>
-      <w:pPr>
-        <w:rPr>
-          <w:lang w:val="en-US"/>
-        </w:rPr>
-      </w:pPr>
-      <w:r>
-        <w:rPr>
-          <w:b/>
-          <w:bCs/>
-          <w:lang w:val="en-US"/>
-        </w:rPr>
-        <w:t>Before publishing:</w:t>
-      </w:r>
-    </w:p>
-    <w:p>
-      <w:pPr>
-        <w:pStyle w:val="ListParagraph"/>
-        <w:numPr>
-          <w:ilvl w:val="0"/>
-          <w:numId w:val="46"/>
-        </w:numPr>
-        <w:rPr>
-          <w:lang w:val="en-US"/>
-        </w:rPr>
-      </w:pPr>
-      <w:r>
-        <w:rPr>
-          <w:lang w:val="en-US"/>
-        </w:rPr>
-        <w:t>Ensure quick-death is turned off</w:t>
-      </w:r>
-    </w:p>
-    <w:p>
-      <w:pPr>
-        <w:pStyle w:val="ListParagraph"/>
-        <w:numPr>
-          <w:ilvl w:val="0"/>
-          <w:numId w:val="46"/>
-        </w:numPr>
-        <w:rPr>
-          <w:lang w:val="en-US"/>
-        </w:rPr>
-      </w:pPr>
-      <w:r>
-        <w:rPr>
-          <w:lang w:val="en-US"/>
-        </w:rPr>
-        <w:t>Ensure quick-gameover is turned off</w:t>
-      </w:r>
-    </w:p>
-    <w:p>
-      <w:pPr>
-        <w:pStyle w:val="ListParagraph"/>
-        <w:numPr>
-          <w:ilvl w:val="0"/>
-          <w:numId w:val="46"/>
-        </w:numPr>
-        <w:rPr>
-          <w:lang w:val="en-US"/>
-        </w:rPr>
-      </w:pPr>
-      <w:r>
-        <w:rPr>
-          <w:lang w:val="en-US"/>
-        </w:rPr>
-        <w:t>Ensure debug arena/bugs/web ( = menu screen) is turned off</w:t>
-      </w:r>
-    </w:p>
-    <w:p>
-      <w:pPr>
-        <w:pStyle w:val="ListParagraph"/>
-        <w:numPr>
-          <w:ilvl w:val="0"/>
-          <w:numId w:val="46"/>
-        </w:numPr>
-        <w:rPr>
-          <w:lang w:val="en-US"/>
-        </w:rPr>
-      </w:pPr>
-      <w:r>
-        <w:rPr>
-          <w:lang w:val="en-US"/>
-        </w:rPr>
-        <w:t>Remove debug_edge_types</w:t>
-      </w:r>
-      <w:r>
-        <w:rPr>
-          <w:lang w:val="en-US"/>
-        </w:rPr>
-        <w:t xml:space="preserve"> from starting generation</w:t>
-      </w:r>
-    </w:p>
-    <w:p>
-      <w:pPr>
-        <w:rPr>
-          <w:lang w:val="en-US"/>
-        </w:rPr>
-      </w:pPr>
-    </w:p>
-    <w:p>
-      <w:pPr>
-        <w:pStyle w:val="Heading2"/>
-      </w:pPr>
-      <w:r>
-        <w:t>Plan Until Finish</w:t>
-      </w:r>
-    </w:p>
-    <w:p>
-      <w:pPr>
-        <w:rPr>
-          <w:lang w:val="en-US"/>
-        </w:rPr>
-      </w:pPr>
-      <w:r>
-        <w:rPr>
-          <w:lang w:val="en-US"/>
-        </w:rPr>
-        <w:t>I’ve planned to participate in another game jam (and in general have more stuff to do), so I’d like to finish this game before then. Here’s an agenda:</w:t>
-      </w:r>
-    </w:p>
-    <w:p>
-      <w:pPr>
-        <w:rPr>
-          <w:lang w:val="en-US"/>
-        </w:rPr>
-      </w:pPr>
-    </w:p>
-    <w:p>
-      <w:pPr>
-        <w:pStyle w:val="ListParagraph"/>
-        <w:numPr>
-          <w:ilvl w:val="0"/>
-          <w:numId w:val="24"/>
-        </w:numPr>
-        <w:rPr>
-          <w:b/>
-          <w:bCs/>
-          <w:lang w:val="en-US"/>
-        </w:rPr>
-      </w:pPr>
-      <w:r>
-        <w:rPr>
-          <w:b/>
-          <w:bCs/>
-          <w:lang w:val="en-US"/>
-        </w:rPr>
-        <w:t>1</w:t>
-      </w:r>
-      <w:r>
-        <w:rPr>
-          <w:b/>
-          <w:bCs/>
-          <w:lang w:val="en-US"/>
-        </w:rPr>
-        <w:t>5</w:t>
-      </w:r>
-      <w:r>
-        <w:rPr>
-          <w:b/>
-          <w:bCs/>
-          <w:lang w:val="en-US"/>
-        </w:rPr>
-        <w:t xml:space="preserve"> Nov:</w:t>
-      </w:r>
-      <w:r>
-        <w:rPr>
-          <w:lang w:val="en-US"/>
-        </w:rPr>
-        <w:t xml:space="preserve"> </w:t>
-      </w:r>
-    </w:p>
-    <w:p>
-      <w:pPr>
-        <w:pStyle w:val="ListParagraph"/>
-        <w:numPr>
-          <w:ilvl w:val="1"/>
-          <w:numId w:val="24"/>
-        </w:numPr>
-        <w:rPr>
-          <w:lang w:val="en-US"/>
-        </w:rPr>
-      </w:pPr>
-      <w:r>
-        <w:rPr>
-          <w:lang w:val="en-US"/>
-        </w:rPr>
-        <w:t>P</w:t>
-      </w:r>
-      <w:r>
-        <w:rPr>
-          <w:lang w:val="en-US"/>
-        </w:rPr>
-        <w:t>articles</w:t>
-      </w:r>
-    </w:p>
-    <w:p>
-      <w:pPr>
-        <w:pStyle w:val="ListParagraph"/>
-        <w:numPr>
-          <w:ilvl w:val="1"/>
-          <w:numId w:val="24"/>
-        </w:numPr>
-        <w:rPr>
-          <w:b/>
-          <w:bCs/>
-          <w:lang w:val="en-US"/>
-        </w:rPr>
-      </w:pPr>
-      <w:r>
-        <w:rPr>
-          <w:lang w:val="en-US"/>
-        </w:rPr>
-        <w:t>Soundtrack</w:t>
-      </w:r>
-    </w:p>
-    <w:p>
-      <w:pPr>
-        <w:pStyle w:val="ListParagraph"/>
-        <w:numPr>
-          <w:ilvl w:val="1"/>
-          <w:numId w:val="24"/>
-        </w:numPr>
-        <w:rPr>
-          <w:b/>
-          <w:bCs/>
-          <w:lang w:val="en-US"/>
-        </w:rPr>
-      </w:pPr>
-      <w:r>
-        <w:rPr>
-          <w:lang w:val="en-US"/>
-        </w:rPr>
-        <w:t>Balance the properties of individual bugs + find best starting setup (and any other constraints needed)</w:t>
-      </w:r>
-    </w:p>
-    <w:p>
-      <w:pPr>
-        <w:pStyle w:val="ListParagraph"/>
-        <w:numPr>
-          <w:ilvl w:val="2"/>
-          <w:numId w:val="24"/>
-        </w:numPr>
-        <w:rPr>
-          <w:b/>
-          <w:bCs/>
-          <w:lang w:val="en-US"/>
-        </w:rPr>
-      </w:pPr>
-      <w:r>
-        <w:rPr>
-          <w:lang w:val="en-US"/>
-        </w:rPr>
-        <w:t>Players get unstuck when owner wears off. Possibly extend to all bugs.</w:t>
-      </w:r>
-    </w:p>
-    <w:p>
-      <w:pPr>
-        <w:pStyle w:val="ListParagraph"/>
-        <w:numPr>
-          <w:ilvl w:val="2"/>
-          <w:numId w:val="24"/>
-        </w:numPr>
-        <w:rPr>
-          <w:b/>
-          <w:bCs/>
-          <w:lang w:val="en-US"/>
-        </w:rPr>
-      </w:pPr>
-      <w:r>
-        <w:rPr>
-          <w:lang w:val="en-US"/>
-        </w:rPr>
-        <w:t>“Helper” Larva for players stuck.</w:t>
-      </w:r>
-    </w:p>
-    <w:p>
-      <w:pPr>
-        <w:pStyle w:val="ListParagraph"/>
-        <w:numPr>
-          <w:ilvl w:val="2"/>
-          <w:numId w:val="24"/>
-        </w:numPr>
-        <w:rPr>
-          <w:b/>
-          <w:bCs/>
-          <w:lang w:val="en-US"/>
-        </w:rPr>
-      </w:pPr>
-      <w:r>
-        <w:rPr>
-          <w:lang w:val="en-US"/>
-        </w:rPr>
-        <w:t>Annoyances out of the menu</w:t>
-      </w:r>
-    </w:p>
-    <w:p>
-      <w:pPr>
-        <w:pStyle w:val="ListParagraph"/>
-        <w:numPr>
-          <w:ilvl w:val="1"/>
-          <w:numId w:val="24"/>
-        </w:numPr>
-        <w:rPr>
-          <w:b/>
-          <w:bCs/>
-          <w:lang w:val="en-US"/>
-        </w:rPr>
-      </w:pPr>
-      <w:r>
-        <w:rPr>
-          <w:lang w:val="en-US"/>
-        </w:rPr>
-        <w:t>Prettier home bases, lines, points, etc.</w:t>
-      </w:r>
-    </w:p>
-    <w:p>
-      <w:pPr>
-        <w:pStyle w:val="ListParagraph"/>
-        <w:numPr>
-          <w:ilvl w:val="0"/>
-          <w:numId w:val="24"/>
-        </w:numPr>
-        <w:rPr>
-          <w:b/>
-          <w:bCs/>
-          <w:lang w:val="en-US"/>
-        </w:rPr>
-      </w:pPr>
-      <w:r>
-        <w:rPr>
-          <w:b/>
-          <w:bCs/>
-          <w:lang w:val="en-US"/>
-        </w:rPr>
-        <w:t>1</w:t>
-      </w:r>
-      <w:r>
-        <w:rPr>
-          <w:b/>
-          <w:bCs/>
-          <w:lang w:val="en-US"/>
-        </w:rPr>
-        <w:t>6</w:t>
-      </w:r>
-      <w:r>
-        <w:rPr>
-          <w:b/>
-          <w:bCs/>
-          <w:lang w:val="en-US"/>
-        </w:rPr>
-        <w:t xml:space="preserve"> Nov:</w:t>
-      </w:r>
-      <w:r>
-        <w:rPr>
-          <w:lang w:val="en-US"/>
-        </w:rPr>
-        <w:t xml:space="preserve"> </w:t>
-      </w:r>
-    </w:p>
-    <w:p>
-      <w:pPr>
-        <w:pStyle w:val="ListParagraph"/>
-        <w:numPr>
-          <w:ilvl w:val="1"/>
-          <w:numId w:val="24"/>
-        </w:numPr>
-        <w:rPr>
-          <w:b/>
-          <w:bCs/>
-          <w:lang w:val="en-US"/>
-        </w:rPr>
-      </w:pPr>
-      <w:r>
-        <w:rPr>
-          <w:lang w:val="en-US"/>
-        </w:rPr>
-        <w:t>Create itch.io page ( + already prepare portfolio and pandaqi one)</w:t>
-      </w:r>
-    </w:p>
-    <w:p>
-      <w:pPr>
-        <w:pStyle w:val="ListParagraph"/>
-        <w:numPr>
-          <w:ilvl w:val="1"/>
-          <w:numId w:val="24"/>
-        </w:numPr>
-        <w:rPr>
-          <w:b/>
-          <w:bCs/>
-          <w:lang w:val="en-US"/>
-        </w:rPr>
-      </w:pPr>
-      <w:r>
-        <w:rPr>
-          <w:lang w:val="en-US"/>
-        </w:rPr>
-        <w:t>Create a logo (both header/wide and favicon)</w:t>
-      </w:r>
-    </w:p>
-    <w:p>
-      <w:pPr>
-        <w:pStyle w:val="ListParagraph"/>
-        <w:numPr>
-          <w:ilvl w:val="1"/>
-          <w:numId w:val="24"/>
-        </w:numPr>
-        <w:rPr>
-          <w:b/>
-          <w:bCs/>
-          <w:lang w:val="en-US"/>
-        </w:rPr>
-      </w:pPr>
-      <w:r>
-        <w:rPr>
-          <w:lang w:val="en-US"/>
-        </w:rPr>
-        <w:t xml:space="preserve">Schedule a quick </w:t>
-      </w:r>
-      <w:r>
-        <w:rPr>
-          <w:i/>
-          <w:iCs/>
-          <w:lang w:val="en-US"/>
-        </w:rPr>
-        <w:t>playtest</w:t>
-      </w:r>
-      <w:r>
-        <w:rPr>
-          <w:lang w:val="en-US"/>
-        </w:rPr>
-        <w:t xml:space="preserve"> for it.</w:t>
-      </w:r>
-    </w:p>
-    <w:p>
-      <w:pPr>
-        <w:rPr>
-          <w:lang w:val="en-US"/>
-        </w:rPr>
-      </w:pPr>
-    </w:p>
-    <w:p>
-      <w:pPr>
-        <w:pStyle w:val="Heading2"/>
-      </w:pPr>
-      <w:r>
-        <w:t>Particles</w:t>
-      </w:r>
-    </w:p>
-    <w:p>
-      <w:pPr>
-        <w:pStyle w:val="ListParagraph"/>
-        <w:numPr>
-          <w:ilvl w:val="0"/>
-          <w:numId w:val="37"/>
-        </w:numPr>
-        <w:rPr>
-          <w:lang w:val="en-US"/>
-        </w:rPr>
-      </w:pPr>
-      <w:r>
-        <w:rPr>
-          <w:lang w:val="en-US"/>
-        </w:rPr>
-        <w:t xml:space="preserve">When moving =&gt; some basic dust clouds from our butt. (Re-use the trick to make those show your </w:t>
-      </w:r>
-      <w:r>
-        <w:rPr>
-          <w:i/>
-          <w:iCs/>
-          <w:lang w:val="en-US"/>
-        </w:rPr>
-        <w:t>team</w:t>
-      </w:r>
-      <w:r>
-        <w:rPr>
-          <w:lang w:val="en-US"/>
-        </w:rPr>
-        <w:t>?)</w:t>
-      </w:r>
-    </w:p>
-    <w:p>
-      <w:pPr>
-        <w:pStyle w:val="ListParagraph"/>
-        <w:numPr>
-          <w:ilvl w:val="0"/>
-          <w:numId w:val="37"/>
-        </w:numPr>
-        <w:rPr>
-          <w:lang w:val="en-US"/>
-        </w:rPr>
-      </w:pPr>
-      <w:r>
-        <w:rPr>
-          <w:lang w:val="en-US"/>
-        </w:rPr>
-        <w:t xml:space="preserve">When eating =&gt; </w:t>
-      </w:r>
-      <w:r>
-        <w:rPr>
-          <w:lang w:val="en-US"/>
-        </w:rPr>
-        <w:t>some lines shooting away from us</w:t>
-      </w:r>
-    </w:p>
-    <w:p>
-      <w:pPr>
-        <w:pStyle w:val="ListParagraph"/>
-        <w:numPr>
-          <w:ilvl w:val="0"/>
-          <w:numId w:val="37"/>
-        </w:numPr>
-        <w:rPr>
-          <w:lang w:val="en-US"/>
-        </w:rPr>
-      </w:pPr>
-      <w:r>
-        <w:rPr>
-          <w:lang w:val="en-US"/>
-        </w:rPr>
-        <w:t>When delivering to home base =&gt; maybe a more general “lose/gain points”</w:t>
-      </w:r>
-    </w:p>
-    <w:p>
-      <w:pPr>
-        <w:pStyle w:val="ListParagraph"/>
-        <w:numPr>
-          <w:ilvl w:val="0"/>
-          <w:numId w:val="37"/>
-        </w:numPr>
-        <w:rPr>
-          <w:lang w:val="en-US"/>
-        </w:rPr>
-      </w:pPr>
-      <w:r>
-        <w:rPr>
-          <w:lang w:val="en-US"/>
-        </w:rPr>
-        <w:t>When dying</w:t>
-      </w:r>
-    </w:p>
-    <w:p>
-      <w:pPr>
-        <w:pStyle w:val="ListParagraph"/>
-        <w:numPr>
-          <w:ilvl w:val="0"/>
-          <w:numId w:val="37"/>
-        </w:numPr>
-        <w:rPr>
-          <w:lang w:val="en-US"/>
-        </w:rPr>
-      </w:pPr>
-      <w:r>
-        <w:rPr>
-          <w:lang w:val="en-US"/>
-        </w:rPr>
-        <w:t>When jumping =&gt; a stronger, more “wind”-like variant of moving</w:t>
-      </w:r>
-    </w:p>
-    <w:p>
-      <w:pPr>
-        <w:pStyle w:val="ListParagraph"/>
-        <w:numPr>
-          <w:ilvl w:val="0"/>
-          <w:numId w:val="37"/>
-        </w:numPr>
-        <w:rPr>
-          <w:lang w:val="en-US"/>
-        </w:rPr>
-      </w:pPr>
-      <w:r>
-        <w:rPr>
-          <w:lang w:val="en-US"/>
-        </w:rPr>
-        <w:t>When someone gets stuck</w:t>
-      </w:r>
-    </w:p>
-    <w:p>
-      <w:pPr>
-        <w:pStyle w:val="ListParagraph"/>
-        <w:numPr>
-          <w:ilvl w:val="0"/>
-          <w:numId w:val="37"/>
-        </w:numPr>
-        <w:rPr>
-          <w:lang w:val="en-US"/>
-        </w:rPr>
-      </w:pPr>
-      <w:r>
-        <w:rPr>
-          <w:lang w:val="en-US"/>
-        </w:rPr>
-        <w:t>When a new line is created (or point)</w:t>
-      </w:r>
-    </w:p>
-    <w:p>
-      <w:pPr>
-        <w:pStyle w:val="ListParagraph"/>
-        <w:numPr>
-          <w:ilvl w:val="0"/>
-          <w:numId w:val="37"/>
-        </w:numPr>
-        <w:rPr>
-          <w:lang w:val="en-US"/>
-        </w:rPr>
-      </w:pPr>
-      <w:r>
-        <w:rPr>
-          <w:lang w:val="en-US"/>
-        </w:rPr>
-        <w:t>When an existing line is destroyed (or point)</w:t>
-      </w:r>
-    </w:p>
-    <w:p>
-      <w:pPr>
-        <w:pStyle w:val="ListParagraph"/>
-        <w:numPr>
-          <w:ilvl w:val="0"/>
-          <w:numId w:val="37"/>
-        </w:numPr>
-        <w:rPr>
-          <w:lang w:val="en-US"/>
-        </w:rPr>
-      </w:pPr>
-      <w:r>
-        <w:rPr>
-          <w:lang w:val="en-US"/>
-        </w:rPr>
-        <w:t>Specialties:</w:t>
-      </w:r>
-    </w:p>
-    <w:p>
-      <w:pPr>
-        <w:pStyle w:val="ListParagraph"/>
-        <w:numPr>
-          <w:ilvl w:val="1"/>
-          <w:numId w:val="37"/>
-        </w:numPr>
-        <w:rPr>
-          <w:lang w:val="en-US"/>
-        </w:rPr>
-      </w:pPr>
-      <w:r>
-        <w:rPr>
-          <w:lang w:val="en-US"/>
-        </w:rPr>
-        <w:t>Poison =&gt; poison icons emitting from you</w:t>
-      </w:r>
-    </w:p>
-    <w:p>
-      <w:pPr>
-        <w:pStyle w:val="ListParagraph"/>
-        <w:numPr>
-          <w:ilvl w:val="1"/>
-          <w:numId w:val="37"/>
-        </w:numPr>
-        <w:rPr>
-          <w:lang w:val="en-US"/>
-        </w:rPr>
-      </w:pPr>
-      <w:r>
-        <w:rPr>
-          <w:lang w:val="en-US"/>
-        </w:rPr>
-        <w:lastRenderedPageBreak/>
-        <w:t>Noisemaker/Attractor =&gt; circles going outward or inward</w:t>
-      </w:r>
-      <w:r>
-        <w:rPr>
-          <w:lang w:val="en-US"/>
-        </w:rPr>
-        <w:t xml:space="preserve"> ( =&gt; use this on the pondstill blast effect as well)</w:t>
-      </w:r>
-    </w:p>
-    <w:p>
-      <w:pPr>
-        <w:rPr>
-          <w:lang w:val="en-US"/>
-        </w:rPr>
-      </w:pPr>
-    </w:p>
-    <w:p>
-      <w:pPr>
-        <w:pStyle w:val="Heading2"/>
-      </w:pPr>
-      <w:r>
-        <w:t>Improvements for the Future</w:t>
-      </w:r>
-    </w:p>
-    <w:p>
-      <w:pPr>
-        <w:rPr>
-          <w:lang w:val="en-US"/>
-        </w:rPr>
-      </w:pPr>
-      <w:r>
-        <w:rPr>
-          <w:b/>
-          <w:bCs/>
-          <w:lang w:val="en-US"/>
-        </w:rPr>
-        <w:t>Gameplay</w:t>
-      </w:r>
-      <w:r>
-        <w:rPr>
-          <w:b/>
-          <w:bCs/>
-          <w:lang w:val="en-US"/>
-        </w:rPr>
-        <w:t>:</w:t>
-      </w:r>
-    </w:p>
-    <w:p>
-      <w:pPr>
-        <w:pStyle w:val="ListParagraph"/>
-        <w:numPr>
-          <w:ilvl w:val="0"/>
-          <w:numId w:val="50"/>
-        </w:numPr>
-        <w:rPr>
-          <w:lang w:val="en-US"/>
-        </w:rPr>
-      </w:pPr>
-      <w:r>
-        <w:rPr>
-          <w:lang w:val="en-US"/>
-        </w:rPr>
-        <w:t xml:space="preserve">Add more </w:t>
-      </w:r>
-      <w:r>
-        <w:rPr>
-          <w:lang w:val="en-US"/>
-        </w:rPr>
-        <w:t xml:space="preserve">bugs (and thus </w:t>
-      </w:r>
-      <w:r>
-        <w:rPr>
-          <w:lang w:val="en-US"/>
-        </w:rPr>
-        <w:t>powerups</w:t>
-      </w:r>
-      <w:r>
-        <w:rPr>
-          <w:lang w:val="en-US"/>
-        </w:rPr>
-        <w:t>)</w:t>
-      </w:r>
-      <w:r>
-        <w:rPr>
-          <w:lang w:val="en-US"/>
-        </w:rPr>
-        <w:t xml:space="preserve"> that do something </w:t>
-      </w:r>
-      <w:r>
-        <w:rPr>
-          <w:lang w:val="en-US"/>
-        </w:rPr>
-        <w:t xml:space="preserve">with </w:t>
-      </w:r>
-      <w:r>
-        <w:rPr>
-          <w:b/>
-          <w:bCs/>
-          <w:lang w:val="en-US"/>
-        </w:rPr>
-        <w:t>ownership</w:t>
-      </w:r>
-      <w:r>
-        <w:rPr>
-          <w:lang w:val="en-US"/>
-        </w:rPr>
-        <w:t xml:space="preserve">, unique </w:t>
-      </w:r>
-      <w:r>
-        <w:rPr>
-          <w:b/>
-          <w:bCs/>
-          <w:lang w:val="en-US"/>
-        </w:rPr>
-        <w:t>web movement</w:t>
-      </w:r>
-      <w:r>
-        <w:rPr>
-          <w:lang w:val="en-US"/>
-        </w:rPr>
-        <w:t xml:space="preserve"> (such as curved jumps), and play more with </w:t>
-      </w:r>
-      <w:r>
-        <w:rPr>
-          <w:b/>
-          <w:bCs/>
-          <w:lang w:val="en-US"/>
-        </w:rPr>
-        <w:t>aggression</w:t>
-      </w:r>
-      <w:r>
-        <w:rPr>
-          <w:lang w:val="en-US"/>
-        </w:rPr>
-        <w:t xml:space="preserve"> (eating/flee/chase)</w:t>
-      </w:r>
-    </w:p>
-    <w:p>
-      <w:pPr>
-        <w:pStyle w:val="ListParagraph"/>
-        <w:numPr>
-          <w:ilvl w:val="0"/>
-          <w:numId w:val="50"/>
-        </w:numPr>
-        <w:rPr>
-          <w:lang w:val="en-US"/>
-        </w:rPr>
-      </w:pPr>
-      <w:r>
-        <w:rPr>
-          <w:lang w:val="en-US"/>
-        </w:rPr>
-        <w:t>More uniqueness to the bugs. (Movement pattern, legs and walking style, flee/chase/aggression/eating style.)</w:t>
-      </w:r>
-    </w:p>
-    <w:p>
-      <w:pPr>
-        <w:pStyle w:val="ListParagraph"/>
-        <w:numPr>
-          <w:ilvl w:val="0"/>
-          <w:numId w:val="50"/>
-        </w:numPr>
-        <w:rPr>
-          <w:lang w:val="en-US"/>
-        </w:rPr>
-      </w:pPr>
-      <w:r>
-        <w:rPr>
-          <w:lang w:val="en-US"/>
-        </w:rPr>
-        <w:t>Using some famous bugs that I somehow missed (such as ladybugs or dragonflies).</w:t>
-      </w:r>
-    </w:p>
-    <w:p>
-      <w:pPr>
-        <w:rPr>
-          <w:b/>
-          <w:bCs/>
-          <w:lang w:val="en-US"/>
-        </w:rPr>
-      </w:pPr>
-    </w:p>
-    <w:p>
-      <w:pPr>
-        <w:rPr>
-          <w:lang w:val="en-US"/>
-        </w:rPr>
-      </w:pPr>
-      <w:r>
-        <w:rPr>
-          <w:b/>
-          <w:bCs/>
-          <w:lang w:val="en-US"/>
-        </w:rPr>
-        <w:t>More feedback for stuck/incapacitated entities:</w:t>
-      </w:r>
-    </w:p>
-    <w:p>
-      <w:pPr>
-        <w:pStyle w:val="ListParagraph"/>
-        <w:numPr>
-          <w:ilvl w:val="0"/>
-          <w:numId w:val="25"/>
-        </w:numPr>
-        <w:rPr>
-          <w:lang w:val="en-US"/>
-        </w:rPr>
-      </w:pPr>
-      <w:r>
-        <w:rPr>
-          <w:lang w:val="en-US"/>
-        </w:rPr>
-        <w:t>Write a shader to grayscale it? Or add a diagonal striped pattern? And/or animate that?</w:t>
-      </w:r>
-    </w:p>
-    <w:p>
-      <w:pPr>
-        <w:pStyle w:val="ListParagraph"/>
-        <w:numPr>
-          <w:ilvl w:val="0"/>
-          <w:numId w:val="25"/>
-        </w:numPr>
-        <w:rPr>
-          <w:lang w:val="en-US"/>
-        </w:rPr>
-      </w:pPr>
-      <w:r>
-        <w:rPr>
-          <w:lang w:val="en-US"/>
-        </w:rPr>
-        <w:t>Several unique sprites for the “silk” trapping insects</w:t>
-      </w:r>
-    </w:p>
-    <w:p>
-      <w:pPr>
-        <w:rPr>
-          <w:lang w:val="en-US"/>
-        </w:rPr>
-      </w:pPr>
-    </w:p>
-    <w:p>
-      <w:pPr>
-        <w:rPr>
-          <w:lang w:val="en-US"/>
-        </w:rPr>
-      </w:pPr>
-      <w:r>
-        <w:rPr>
-          <w:b/>
-          <w:bCs/>
-          <w:lang w:val="en-US"/>
-        </w:rPr>
-        <w:t>Menus:</w:t>
-      </w:r>
-    </w:p>
-    <w:p>
-      <w:pPr>
-        <w:pStyle w:val="ListParagraph"/>
-        <w:numPr>
-          <w:ilvl w:val="0"/>
-          <w:numId w:val="25"/>
-        </w:numPr>
-        <w:rPr>
-          <w:lang w:val="en-US"/>
-        </w:rPr>
-      </w:pPr>
-      <w:r>
-        <w:rPr>
-          <w:b/>
-          <w:bCs/>
-          <w:lang w:val="en-US"/>
-        </w:rPr>
-        <w:t xml:space="preserve">General: </w:t>
-      </w:r>
-      <w:r>
-        <w:rPr>
-          <w:lang w:val="en-US"/>
-        </w:rPr>
-        <w:t xml:space="preserve">Show the thing we selected (for arenas) and a summary of the bugs selected (for bugs) around </w:t>
-      </w:r>
-      <w:r>
-        <w:rPr>
-          <w:lang w:val="en-US"/>
-        </w:rPr>
-        <w:t>those nodes.</w:t>
-      </w:r>
-    </w:p>
-    <w:p>
-      <w:pPr>
-        <w:pStyle w:val="ListParagraph"/>
-        <w:numPr>
-          <w:ilvl w:val="0"/>
-          <w:numId w:val="25"/>
-        </w:numPr>
-        <w:rPr>
-          <w:lang w:val="en-US"/>
-        </w:rPr>
-      </w:pPr>
-      <w:r>
-        <w:rPr>
-          <w:b/>
-          <w:bCs/>
-          <w:lang w:val="en-US"/>
-        </w:rPr>
-        <w:t>Pause/</w:t>
-      </w:r>
-      <w:r>
-        <w:rPr>
-          <w:b/>
-          <w:bCs/>
-          <w:lang w:val="en-US"/>
-        </w:rPr>
-        <w:t>Gameover</w:t>
-      </w:r>
-      <w:r>
-        <w:rPr>
-          <w:lang w:val="en-US"/>
-        </w:rPr>
-        <w:t xml:space="preserve">: </w:t>
-      </w:r>
-      <w:r>
-        <w:rPr>
-          <w:lang w:val="en-US"/>
-        </w:rPr>
-        <w:t>I wanted to add actual spiders crawling over your screen (one top, one bottom/diagonal). Those are the ones that create new lines and shoot the menus out of that.</w:t>
-      </w:r>
-    </w:p>
-    <w:p>
-      <w:pPr>
-        <w:rPr>
-          <w:lang w:val="en-US"/>
-        </w:rPr>
-      </w:pPr>
-    </w:p>
-    <w:p>
-      <w:pPr>
-        <w:rPr>
-          <w:lang w:val="en-US"/>
-        </w:rPr>
-      </w:pPr>
-      <w:r>
-        <w:rPr>
-          <w:b/>
-          <w:bCs/>
-          <w:lang w:val="en-US"/>
-        </w:rPr>
-        <w:t>Accessibility:</w:t>
-      </w:r>
-    </w:p>
-    <w:p>
-      <w:pPr>
-        <w:pStyle w:val="ListParagraph"/>
-        <w:numPr>
-          <w:ilvl w:val="0"/>
-          <w:numId w:val="42"/>
-        </w:numPr>
-        <w:rPr>
-          <w:lang w:val="en-US"/>
-        </w:rPr>
-      </w:pPr>
-      <w:r>
-        <w:rPr>
-          <w:b/>
-          <w:bCs/>
-          <w:lang w:val="en-US"/>
-        </w:rPr>
-        <w:t>Question:</w:t>
-      </w:r>
-      <w:r>
-        <w:rPr>
-          <w:lang w:val="en-US"/>
-        </w:rPr>
-        <w:t xml:space="preserve"> change </w:t>
-      </w:r>
-      <w:r>
-        <w:rPr>
-          <w:lang w:val="en-US"/>
-        </w:rPr>
-        <w:t>controls</w:t>
-      </w:r>
-      <w:r>
-        <w:rPr>
-          <w:lang w:val="en-US"/>
-        </w:rPr>
-        <w:t xml:space="preserve"> so that </w:t>
-      </w:r>
-      <w:r>
-        <w:rPr>
-          <w:i/>
-          <w:iCs/>
-          <w:lang w:val="en-US"/>
-        </w:rPr>
-        <w:t>any</w:t>
-      </w:r>
-      <w:r>
-        <w:rPr>
-          <w:lang w:val="en-US"/>
-        </w:rPr>
-        <w:t xml:space="preserve"> button jumps? (And the start/select buttons open the menu?)</w:t>
-      </w:r>
-    </w:p>
-    <w:p>
-      <w:pPr>
-        <w:pStyle w:val="ListParagraph"/>
-        <w:numPr>
-          <w:ilvl w:val="0"/>
-          <w:numId w:val="42"/>
-        </w:numPr>
-        <w:rPr>
-          <w:lang w:val="en-US"/>
-        </w:rPr>
-      </w:pPr>
-      <w:r>
-        <w:rPr>
-          <w:b/>
-          <w:bCs/>
-          <w:lang w:val="en-US"/>
-        </w:rPr>
-        <w:t>Question:</w:t>
-      </w:r>
-      <w:r>
-        <w:rPr>
-          <w:lang w:val="en-US"/>
-        </w:rPr>
-        <w:t xml:space="preserve"> change </w:t>
-      </w:r>
-      <w:r>
-        <w:rPr>
-          <w:lang w:val="en-US"/>
-        </w:rPr>
-        <w:t>controls</w:t>
-      </w:r>
-      <w:r>
-        <w:rPr>
-          <w:lang w:val="en-US"/>
-        </w:rPr>
-        <w:t xml:space="preserve"> so you just “press once” to start jump, then “press again” to execute?</w:t>
-      </w:r>
-    </w:p>
-    <w:p>
-      <w:pPr>
-        <w:rPr>
-          <w:b/>
-          <w:bCs/>
-          <w:lang w:val="en-US"/>
-        </w:rPr>
-      </w:pPr>
-    </w:p>
-    <w:p>
-      <w:pPr>
-        <w:rPr>
-          <w:lang w:val="en-US"/>
-        </w:rPr>
-      </w:pPr>
-      <w:r>
-        <w:rPr>
-          <w:b/>
-          <w:bCs/>
-          <w:lang w:val="en-US"/>
-        </w:rPr>
-        <w:t>Smarter/more work around home bases</w:t>
-      </w:r>
-      <w:r>
-        <w:rPr>
-          <w:b/>
-          <w:bCs/>
-          <w:lang w:val="en-US"/>
-        </w:rPr>
-        <w:t xml:space="preserve"> and resetting players</w:t>
-      </w:r>
-      <w:r>
-        <w:rPr>
-          <w:b/>
-          <w:bCs/>
-          <w:lang w:val="en-US"/>
-        </w:rPr>
-        <w:t>:</w:t>
-      </w:r>
-    </w:p>
-    <w:p>
-      <w:pPr>
-        <w:pStyle w:val="ListParagraph"/>
-        <w:numPr>
-          <w:ilvl w:val="0"/>
-          <w:numId w:val="25"/>
-        </w:numPr>
-        <w:rPr>
-          <w:lang w:val="en-US"/>
-        </w:rPr>
-      </w:pPr>
-      <w:r>
-        <w:rPr>
-          <w:lang w:val="en-US"/>
-        </w:rPr>
-        <w:t>P</w:t>
-      </w:r>
-      <w:r>
-        <w:rPr>
-          <w:lang w:val="en-US"/>
-        </w:rPr>
-        <w:t>revent computer entities from visiting your home base?? (They’ll never enter an edge if the opposite side is a home base? And flying ones steer away from home bases?)</w:t>
-      </w:r>
-    </w:p>
-    <w:p>
-      <w:pPr>
-        <w:pStyle w:val="ListParagraph"/>
-        <w:numPr>
-          <w:ilvl w:val="0"/>
-          <w:numId w:val="25"/>
-        </w:numPr>
-        <w:rPr>
-          <w:lang w:val="en-US"/>
-        </w:rPr>
-      </w:pPr>
-      <w:r>
-        <w:rPr>
-          <w:lang w:val="en-US"/>
-        </w:rPr>
-        <w:t>Cap computer at 9, players at 19?</w:t>
-      </w:r>
-    </w:p>
-    <w:p>
-      <w:pPr>
-        <w:pStyle w:val="ListParagraph"/>
-        <w:numPr>
-          <w:ilvl w:val="0"/>
-          <w:numId w:val="25"/>
-        </w:numPr>
-        <w:rPr>
-          <w:lang w:val="en-US"/>
-        </w:rPr>
-      </w:pPr>
-      <w:r>
-        <w:rPr>
-          <w:lang w:val="en-US"/>
-        </w:rPr>
-        <w:t>If no larva are on-screen, always spawn a new one? (If players exist with few points?)</w:t>
-      </w:r>
-    </w:p>
-    <w:p>
-      <w:pPr>
-        <w:pStyle w:val="ListParagraph"/>
-        <w:numPr>
-          <w:ilvl w:val="0"/>
-          <w:numId w:val="25"/>
-        </w:numPr>
-        <w:rPr>
-          <w:lang w:val="en-US"/>
-        </w:rPr>
-      </w:pPr>
-      <w:r>
-        <w:rPr>
-          <w:lang w:val="en-US"/>
-        </w:rPr>
-        <w:t xml:space="preserve">Or, maybe, the terrain for edges around a home base are </w:t>
-      </w:r>
-      <w:r>
-        <w:rPr>
-          <w:i/>
-          <w:iCs/>
-          <w:lang w:val="en-US"/>
-        </w:rPr>
         <w:t>fixed (and positive)</w:t>
       </w:r>
       <w:r>
@@ -15328,7 +14777,32 @@
           <w:bCs/>
           <w:lang w:val="en-US"/>
         </w:rPr>
-        <w:lastRenderedPageBreak/>
+        <w:t>Bit wonky jumps.</w:t>
+      </w:r>
+      <w:r>
+        <w:rPr>
+          <w:lang w:val="en-US"/>
+        </w:rPr>
+        <w:t xml:space="preserve"> Again, on rare occasions, it makes a huge jump (which shouldn’t be allowed according to its silk/points). And then it doesn’t create a new edge for that.</w:t>
+      </w:r>
+    </w:p>
+    <w:p>
+      <w:pPr>
+        <w:pStyle w:val="ListParagraph"/>
+        <w:numPr>
+          <w:ilvl w:val="0"/>
+          <w:numId w:val="19"/>
+        </w:numPr>
+        <w:rPr>
+          <w:lang w:val="en-US"/>
+        </w:rPr>
+      </w:pPr>
+      <w:r>
+        <w:rPr>
+          <w:b/>
+          <w:bCs/>
+          <w:lang w:val="en-US"/>
+        </w:rPr>
         <w:t>Sometimes, points</w:t>
       </w:r>
       <w:r>
@@ -20938,6 +20412,119 @@
     </w:lvl>
   </w:abstractNum>
   <w:abstractNum w:abstractNumId="45" w15:restartNumberingAfterBreak="0">
+    <w:nsid w:val="652751A1"/>
+    <w:multiLevelType w:val="hybridMultilevel"/>
+    <w:tmpl w:val="BAF26510"/>
+    <w:lvl w:ilvl="0" w:tplc="04130001">
+      <w:start w:val="1"/>
+      <w:numFmt w:val="bullet"/>
+      <w:lvlText w:val=""/>
+      <w:lvlJc w:val="left"/>
+      <w:pPr>
+        <w:ind w:left="720" w:hanging="360"/>
+      </w:pPr>
+      <w:rPr>
+        <w:rFonts w:ascii="Symbol" w:hAnsi="Symbol" w:hint="default"/>
+      </w:rPr>
+    </w:lvl>
+    <w:lvl w:ilvl="1" w:tplc="04130003" w:tentative="1">
+      <w:start w:val="1"/>
+      <w:numFmt w:val="bullet"/>
+      <w:lvlText w:val="o"/>
+      <w:lvlJc w:val="left"/>
+      <w:pPr>
+        <w:ind w:left="1440" w:hanging="360"/>
+      </w:pPr>
+      <w:rPr>
+        <w:rFonts w:ascii="Courier New" w:hAnsi="Courier New" w:cs="Courier New" w:hint="default"/>
+      </w:rPr>
+    </w:lvl>
+    <w:lvl w:ilvl="2" w:tplc="04130005" w:tentative="1">
+      <w:start w:val="1"/>
+      <w:numFmt w:val="bullet"/>
+      <w:lvlText w:val=""/>
+      <w:lvlJc w:val="left"/>
+      <w:pPr>
+        <w:ind w:left="2160" w:hanging="360"/>
+      </w:pPr>
+      <w:rPr>
+        <w:rFonts w:ascii="Wingdings" w:hAnsi="Wingdings" w:hint="default"/>
+      </w:rPr>
+    </w:lvl>
+    <w:lvl w:ilvl="3" w:tplc="04130001" w:tentative="1">
+      <w:start w:val="1"/>
+      <w:numFmt w:val="bullet"/>
+      <w:lvlText w:val=""/>
+      <w:lvlJc w:val="left"/>
+      <w:pPr>
+        <w:ind w:left="2880" w:hanging="360"/>
+      </w:pPr>
+      <w:rPr>
+        <w:rFonts w:ascii="Symbol" w:hAnsi="Symbol" w:hint="default"/>
+      </w:rPr>
+    </w:lvl>
+    <w:lvl w:ilvl="4" w:tplc="04130003" w:tentative="1">
+      <w:start w:val="1"/>
+      <w:numFmt w:val="bullet"/>
+      <w:lvlText w:val="o"/>
+      <w:lvlJc w:val="left"/>
+      <w:pPr>
+        <w:ind w:left="3600" w:hanging="360"/>
+      </w:pPr>
+      <w:rPr>
+        <w:rFonts w:ascii="Courier New" w:hAnsi="Courier New" w:cs="Courier New" w:hint="default"/>
+      </w:rPr>
+    </w:lvl>
+    <w:lvl w:ilvl="5" w:tplc="04130005" w:tentative="1">
+      <w:start w:val="1"/>
+      <w:numFmt w:val="bullet"/>
+      <w:lvlText w:val=""/>
+      <w:lvlJc w:val="left"/>
+      <w:pPr>
+        <w:ind w:left="4320" w:hanging="360"/>
+      </w:pPr>
+      <w:rPr>
+        <w:rFonts w:ascii="Wingdings" w:hAnsi="Wingdings" w:hint="default"/>
+      </w:rPr>
+    </w:lvl>
+    <w:lvl w:ilvl="6" w:tplc="04130001" w:tentative="1">
+      <w:start w:val="1"/>
+      <w:numFmt w:val="bullet"/>
+      <w:lvlText w:val=""/>
+      <w:lvlJc w:val="left"/>
+      <w:pPr>
+        <w:ind w:left="5040" w:hanging="360"/>
+      </w:pPr>
+      <w:rPr>
+        <w:rFonts w:ascii="Symbol" w:hAnsi="Symbol" w:hint="default"/>
+      </w:rPr>
+    </w:lvl>
+    <w:lvl w:ilvl="7" w:tplc="04130003" w:tentative="1">
+      <w:start w:val="1"/>
+      <w:numFmt w:val="bullet"/>
+      <w:lvlText w:val="o"/>
+      <w:lvlJc w:val="left"/>
+      <w:pPr>
+        <w:ind w:left="5760" w:hanging="360"/>
+      </w:pPr>
+      <w:rPr>
+        <w:rFonts w:ascii="Courier New" w:hAnsi="Courier New" w:cs="Courier New" w:hint="default"/>
+      </w:rPr>
+    </w:lvl>
+    <w:lvl w:ilvl="8" w:tplc="04130005" w:tentative="1">
+      <w:start w:val="1"/>
+      <w:numFmt w:val="bullet"/>
+      <w:lvlText w:val=""/>
+      <w:lvlJc w:val="left"/>
+      <w:pPr>
+        <w:ind w:left="6480" w:hanging="360"/>
+      </w:pPr>
+      <w:rPr>
+        <w:rFonts w:ascii="Wingdings" w:hAnsi="Wingdings" w:hint="default"/>
+      </w:rPr>
+    </w:lvl>
+  </w:abstractNum>
+  <w:abstractNum w:abstractNumId="46" w15:restartNumberingAfterBreak="0">
     <w:nsid w:val="66157D2F"/>
     <w:multiLevelType w:val="hybridMultilevel"/>
     <w:tmpl w:val="B580846E"/>
@@ -21050,7 +20637,7 @@
       </w:rPr>
     </w:lvl>
   </w:abstractNum>
-  <w:abstractNum w:abstractNumId="46" w15:restartNumberingAfterBreak="0">
+  <w:abstractNum w:abstractNumId="47" w15:restartNumberingAfterBreak="0">
     <w:nsid w:val="6A516354"/>
     <w:multiLevelType w:val="hybridMultilevel"/>
     <w:tmpl w:val="A2CE6768"/>
@@ -21163,7 +20750,7 @@
       </w:rPr>
     </w:lvl>
   </w:abstractNum>
-  <w:abstractNum w:abstractNumId="47" w15:restartNumberingAfterBreak="0">
+  <w:abstractNum w:abstractNumId="48" w15:restartNumberingAfterBreak="0">
     <w:nsid w:val="6D860B93"/>
     <w:multiLevelType w:val="hybridMultilevel"/>
     <w:tmpl w:val="570854DA"/>
@@ -21276,7 +20863,7 @@
       </w:rPr>
     </w:lvl>
   </w:abstractNum>
-  <w:abstractNum w:abstractNumId="48" w15:restartNumberingAfterBreak="0">
+  <w:abstractNum w:abstractNumId="49" w15:restartNumberingAfterBreak="0">
     <w:nsid w:val="702E5268"/>
     <w:multiLevelType w:val="hybridMultilevel"/>
     <w:tmpl w:val="4B9608BE"/>
@@ -21389,7 +20976,7 @@
       </w:rPr>
     </w:lvl>
   </w:abstractNum>
-  <w:abstractNum w:abstractNumId="49" w15:restartNumberingAfterBreak="0">
+  <w:abstractNum w:abstractNumId="50" w15:restartNumberingAfterBreak="0">
     <w:nsid w:val="735678F7"/>
     <w:multiLevelType w:val="hybridMultilevel"/>
     <w:tmpl w:val="30C2D0AA"/>
@@ -21502,7 +21089,7 @@
       </w:rPr>
     </w:lvl>
   </w:abstractNum>
-  <w:abstractNum w:abstractNumId="50" w15:restartNumberingAfterBreak="0">
+  <w:abstractNum w:abstractNumId="51" w15:restartNumberingAfterBreak="0">
     <w:nsid w:val="799F1AD2"/>
     <w:multiLevelType w:val="hybridMultilevel"/>
     <w:tmpl w:val="4D18F04E"/>
@@ -21615,7 +21202,7 @@
       </w:rPr>
     </w:lvl>
   </w:abstractNum>
-  <w:abstractNum w:abstractNumId="51" w15:restartNumberingAfterBreak="0">
+  <w:abstractNum w:abstractNumId="52" w15:restartNumberingAfterBreak="0">
     <w:nsid w:val="79B276E2"/>
     <w:multiLevelType w:val="hybridMultilevel"/>
     <w:tmpl w:val="30AE06BE"/>
@@ -21728,7 +21315,7 @@
       </w:rPr>
     </w:lvl>
   </w:abstractNum>
-  <w:abstractNum w:abstractNumId="52" w15:restartNumberingAfterBreak="0">
+  <w:abstractNum w:abstractNumId="53" w15:restartNumberingAfterBreak="0">
     <w:nsid w:val="7A5A11B6"/>
     <w:multiLevelType w:val="hybridMultilevel"/>
     <w:tmpl w:val="6F80EE06"/>
@@ -21841,7 +21428,7 @@
       </w:rPr>
     </w:lvl>
   </w:abstractNum>
-  <w:abstractNum w:abstractNumId="53" w15:restartNumberingAfterBreak="0">
+  <w:abstractNum w:abstractNumId="54" w15:restartNumberingAfterBreak="0">
     <w:nsid w:val="7C116308"/>
     <w:multiLevelType w:val="hybridMultilevel"/>
     <w:tmpl w:val="075252B2"/>
@@ -21954,7 +21541,7 @@
       </w:rPr>
     </w:lvl>
   </w:abstractNum>
-  <w:abstractNum w:abstractNumId="54" w15:restartNumberingAfterBreak="0">
+  <w:abstractNum w:abstractNumId="55" w15:restartNumberingAfterBreak="0">
     <w:nsid w:val="7F037527"/>
     <w:multiLevelType w:val="hybridMultilevel"/>
     <w:tmpl w:val="45A09E3A"/>
@@ -22086,16 +21673,16 @@
     <w:abstractNumId w:val="23"/>
   </w:num>
   <w:num w:numId="7">
-    <w:abstractNumId w:val="50"/>
+    <w:abstractNumId w:val="51"/>
   </w:num>
   <w:num w:numId="8">
     <w:abstractNumId w:val="12"/>
   </w:num>
   <w:num w:numId="9">
-    <w:abstractNumId w:val="48"/>
+    <w:abstractNumId w:val="49"/>
   </w:num>
   <w:num w:numId="10">
-    <w:abstractNumId w:val="53"/>
+    <w:abstractNumId w:val="54"/>
   </w:num>
   <w:num w:numId="11">
     <w:abstractNumId w:val="38"/>
@@ -22107,7 +21694,7 @@
     <w:abstractNumId w:val="20"/>
   </w:num>
   <w:num w:numId="14">
-    <w:abstractNumId w:val="45"/>
+    <w:abstractNumId w:val="46"/>
   </w:num>
   <w:num w:numId="15">
     <w:abstractNumId w:val="2"/>
@@ -22116,13 +21703,13 @@
     <w:abstractNumId w:val="16"/>
   </w:num>
   <w:num w:numId="17">
+    <w:abstractNumId w:val="53"/>
+  </w:num>
+  <w:num w:numId="18">
     <w:abstractNumId w:val="52"/>
   </w:num>
-  <w:num w:numId="18">
-    <w:abstractNumId w:val="51"/>
-  </w:num>
   <w:num w:numId="19">
-    <w:abstractNumId w:val="49"/>
+    <w:abstractNumId w:val="50"/>
   </w:num>
   <w:num w:numId="20">
     <w:abstractNumId w:val="3"/>
@@ -22179,7 +21766,7 @@
     <w:abstractNumId w:val="11"/>
   </w:num>
   <w:num w:numId="38">
-    <w:abstractNumId w:val="46"/>
+    <w:abstractNumId w:val="47"/>
   </w:num>
   <w:num w:numId="39">
     <w:abstractNumId w:val="31"/>
@@ -22200,7 +21787,7 @@
     <w:abstractNumId w:val="22"/>
   </w:num>
   <w:num w:numId="45">
-    <w:abstractNumId w:val="54"/>
+    <w:abstractNumId w:val="55"/>
   </w:num>
   <w:num w:numId="46">
     <w:abstractNumId w:val="21"/>
@@ -22230,7 +21817,10 @@
     <w:abstractNumId w:val="33"/>
   </w:num>
   <w:num w:numId="55">
-    <w:abstractNumId w:val="47"/>
+    <w:abstractNumId w:val="48"/>
+  </w:num>
+  <w:num w:numId="56">
+    <w:abstractNumId w:val="45"/>
   </w:num>
   <w:numIdMacAtCleanup w:val="46"/>
 </w:numbering>

</xml_diff>

<commit_message>
Finished last (marketing) things and particles, more work on soundtrack (almost done)
</commit_message>
<xml_diff>
--- a/non_game/[Idea] Game Off (2021).docx
+++ b/non_game/[Idea] Game Off (2021).docx
@@ -1334,7 +1334,21 @@
         <w:rPr>
           <w:lang w:val="en-US"/>
         </w:rPr>
-        <w:t xml:space="preserve"> The title “Windowsilk” comes from the first arena, where you’re building the web on top of a window. Regularly, bugs just </w:t>
+        <w:t xml:space="preserve"> The title “</w:t>
+      </w:r>
+      <w:proofErr w:type="spellStart"/>
+      <w:r>
+        <w:rPr>
+          <w:lang w:val="en-US"/>
+        </w:rPr>
+        <w:t>Windowsilk</w:t>
+      </w:r>
+      <w:proofErr w:type="spellEnd"/>
+      <w:r>
+        <w:rPr>
+          <w:lang w:val="en-US"/>
+        </w:rPr>
+        <w:t xml:space="preserve">” comes from the first arena, where you’re building the web on top of a window. Regularly, bugs just </w:t>
       </w:r>
       <w:r>
         <w:rPr>
@@ -1631,7 +1645,21 @@
         <w:rPr>
           <w:lang w:val="en-US"/>
         </w:rPr>
-        <w:t xml:space="preserve"> by things such as wind or water, and are thus KinematicBodies that collide with each other)</w:t>
+        <w:t xml:space="preserve"> by things such as wind or water, and are thus </w:t>
+      </w:r>
+      <w:proofErr w:type="spellStart"/>
+      <w:r>
+        <w:rPr>
+          <w:lang w:val="en-US"/>
+        </w:rPr>
+        <w:t>KinematicBodies</w:t>
+      </w:r>
+      <w:proofErr w:type="spellEnd"/>
+      <w:r>
+        <w:rPr>
+          <w:lang w:val="en-US"/>
+        </w:rPr>
+        <w:t xml:space="preserve"> that collide with each other)</w:t>
       </w:r>
     </w:p>
     <w:p>
@@ -1961,11 +1989,19 @@
           <w:lang w:val="en-US"/>
         </w:rPr>
       </w:pPr>
-      <w:r>
-        <w:rPr>
-          <w:lang w:val="en-US"/>
-        </w:rPr>
-        <w:t>Scale_thickness =&gt; how thick the lines should be (scaled against default)</w:t>
+      <w:proofErr w:type="spellStart"/>
+      <w:r>
+        <w:rPr>
+          <w:lang w:val="en-US"/>
+        </w:rPr>
+        <w:t>Scale_thickness</w:t>
+      </w:r>
+      <w:proofErr w:type="spellEnd"/>
+      <w:r>
+        <w:rPr>
+          <w:lang w:val="en-US"/>
+        </w:rPr>
+        <w:t xml:space="preserve"> =&gt; how thick the lines should be (scaled against default)</w:t>
       </w:r>
     </w:p>
     <w:p>
@@ -2346,7 +2382,21 @@
         <w:rPr>
           <w:lang w:val="en-US"/>
         </w:rPr>
-        <w:t>Change the “offset” on the Sprite so it’s centred around its pivot point. (The point where the wing would rotate.)</w:t>
+        <w:t xml:space="preserve">Change the “offset” on the Sprite so it’s </w:t>
+      </w:r>
+      <w:proofErr w:type="spellStart"/>
+      <w:r>
+        <w:rPr>
+          <w:lang w:val="en-US"/>
+        </w:rPr>
+        <w:t>centred</w:t>
+      </w:r>
+      <w:proofErr w:type="spellEnd"/>
+      <w:r>
+        <w:rPr>
+          <w:lang w:val="en-US"/>
+        </w:rPr>
+        <w:t xml:space="preserve"> around its pivot point. (The point where the wing would rotate.)</w:t>
       </w:r>
     </w:p>
     <w:p>
@@ -2484,11 +2534,19 @@
           <w:lang w:val="en-US"/>
         </w:rPr>
       </w:pPr>
-      <w:r>
-        <w:rPr>
-          <w:lang w:val="en-US"/>
-        </w:rPr>
-        <w:t>min_rot: the rotation of the wings in collapsed ( = landed/resting) state (default is 0.1 PI)</w:t>
+      <w:proofErr w:type="spellStart"/>
+      <w:r>
+        <w:rPr>
+          <w:lang w:val="en-US"/>
+        </w:rPr>
+        <w:t>min_rot</w:t>
+      </w:r>
+      <w:proofErr w:type="spellEnd"/>
+      <w:r>
+        <w:rPr>
+          <w:lang w:val="en-US"/>
+        </w:rPr>
+        <w:t>: the rotation of the wings in collapsed ( = landed/resting) state (default is 0.1 PI)</w:t>
       </w:r>
     </w:p>
     <w:p>
@@ -2502,11 +2560,19 @@
           <w:lang w:val="en-US"/>
         </w:rPr>
       </w:pPr>
-      <w:r>
-        <w:rPr>
-          <w:lang w:val="en-US"/>
-        </w:rPr>
-        <w:t>max_rot: the rotation of the wings in flight (default is 0.35 PI)</w:t>
+      <w:proofErr w:type="spellStart"/>
+      <w:r>
+        <w:rPr>
+          <w:lang w:val="en-US"/>
+        </w:rPr>
+        <w:t>max_rot</w:t>
+      </w:r>
+      <w:proofErr w:type="spellEnd"/>
+      <w:r>
+        <w:rPr>
+          <w:lang w:val="en-US"/>
+        </w:rPr>
+        <w:t>: the rotation of the wings in flight (default is 0.35 PI)</w:t>
       </w:r>
     </w:p>
     <w:p>
@@ -2520,11 +2586,19 @@
           <w:lang w:val="en-US"/>
         </w:rPr>
       </w:pPr>
-      <w:r>
-        <w:rPr>
-          <w:lang w:val="en-US"/>
-        </w:rPr>
-        <w:t>show_in_front: show the wings in front of the body (of the bug) (default is false)</w:t>
+      <w:proofErr w:type="spellStart"/>
+      <w:r>
+        <w:rPr>
+          <w:lang w:val="en-US"/>
+        </w:rPr>
+        <w:t>show_in_front</w:t>
+      </w:r>
+      <w:proofErr w:type="spellEnd"/>
+      <w:r>
+        <w:rPr>
+          <w:lang w:val="en-US"/>
+        </w:rPr>
+        <w:t>: show the wings in front of the body (of the bug) (default is false)</w:t>
       </w:r>
     </w:p>
     <w:p>
@@ -2538,11 +2612,19 @@
           <w:lang w:val="en-US"/>
         </w:rPr>
       </w:pPr>
-      <w:r>
-        <w:rPr>
-          <w:lang w:val="en-US"/>
-        </w:rPr>
-        <w:t>collapse_using_scale: whether collapsing the wings should scale them down, instead of rotating them (example: butterfly)</w:t>
+      <w:proofErr w:type="spellStart"/>
+      <w:r>
+        <w:rPr>
+          <w:lang w:val="en-US"/>
+        </w:rPr>
+        <w:t>collapse_using_scale</w:t>
+      </w:r>
+      <w:proofErr w:type="spellEnd"/>
+      <w:r>
+        <w:rPr>
+          <w:lang w:val="en-US"/>
+        </w:rPr>
+        <w:t>: whether collapsing the wings should scale them down, instead of rotating them (example: butterfly)</w:t>
       </w:r>
     </w:p>
     <w:p>
@@ -2926,14 +3008,28 @@
           <w:bCs/>
           <w:lang w:val="en-US"/>
         </w:rPr>
-        <w:t>I don’t want to do another “solo-piano-focused” soundtrack.</w:t>
-      </w:r>
-      <w:r>
-        <w:rPr>
-          <w:lang w:val="en-US"/>
-        </w:rPr>
-        <w:t xml:space="preserve"> </w:t>
-      </w:r>
+        <w:t>In the end, I decided not to do this.</w:t>
+      </w:r>
+      <w:r>
+        <w:rPr>
+          <w:lang w:val="en-US"/>
+        </w:rPr>
+        <w:t xml:space="preserve"> These sounds already happen as sound effects, more than enough. It would be overkill and you wouldn’t hear them anyway. </w:t>
+      </w:r>
+    </w:p>
+    <w:p>
+      <w:pPr>
+        <w:rPr>
+          <w:lang w:val="en-US"/>
+        </w:rPr>
+      </w:pPr>
+    </w:p>
+    <w:p>
+      <w:pPr>
+        <w:rPr>
+          <w:lang w:val="en-US"/>
+        </w:rPr>
+      </w:pPr>
     </w:p>
     <w:p>
       <w:pPr>
@@ -2950,13 +3046,43 @@
         <w:rPr>
           <w:lang w:val="en-US"/>
         </w:rPr>
-        <w:t>Start with cricket sound =&gt; this sound has a repeating synth-like high note, and a low shuffling beat.</w:t>
-      </w:r>
-      <w:r>
-        <w:rPr>
-          <w:lang w:val="en-US"/>
-        </w:rPr>
-        <w:t xml:space="preserve"> (Only issue is that it’s not perfectly following the beat, so might need to quantize/recreate this myself?)</w:t>
+        <w:t>3/8:</w:t>
+      </w:r>
+    </w:p>
+    <w:p>
+      <w:pPr>
+        <w:pStyle w:val="ListParagraph"/>
+        <w:numPr>
+          <w:ilvl w:val="1"/>
+          <w:numId w:val="43"/>
+        </w:numPr>
+        <w:rPr>
+          <w:lang w:val="en-US"/>
+        </w:rPr>
+      </w:pPr>
+      <w:r>
+        <w:rPr>
+          <w:lang w:val="en-US"/>
+        </w:rPr>
+        <w:t>Invent a 3-node melody</w:t>
+      </w:r>
+    </w:p>
+    <w:p>
+      <w:pPr>
+        <w:pStyle w:val="ListParagraph"/>
+        <w:numPr>
+          <w:ilvl w:val="1"/>
+          <w:numId w:val="43"/>
+        </w:numPr>
+        <w:rPr>
+          <w:lang w:val="en-US"/>
+        </w:rPr>
+      </w:pPr>
+      <w:r>
+        <w:rPr>
+          <w:lang w:val="en-US"/>
+        </w:rPr>
+        <w:t>(Or just a waltz =&gt; check how that sounds and if I can use it)</w:t>
       </w:r>
     </w:p>
     <w:p>
@@ -2974,7 +3100,7 @@
         <w:rPr>
           <w:lang w:val="en-US"/>
         </w:rPr>
-        <w:t>8/8:</w:t>
+        <w:t>2/8:</w:t>
       </w:r>
     </w:p>
     <w:p>
@@ -2992,49 +3118,19 @@
         <w:rPr>
           <w:lang w:val="en-US"/>
         </w:rPr>
-        <w:t>Play the main melody on top.</w:t>
-      </w:r>
-    </w:p>
-    <w:p>
-      <w:pPr>
-        <w:pStyle w:val="ListParagraph"/>
-        <w:numPr>
-          <w:ilvl w:val="1"/>
-          <w:numId w:val="43"/>
-        </w:numPr>
-        <w:rPr>
-          <w:lang w:val="en-US"/>
-        </w:rPr>
-      </w:pPr>
-      <w:r>
-        <w:rPr>
-          <w:lang w:val="en-US"/>
-        </w:rPr>
-        <w:t>Play the quick alternating notes</w:t>
-      </w:r>
-    </w:p>
-    <w:p>
-      <w:pPr>
-        <w:pStyle w:val="ListParagraph"/>
-        <w:numPr>
-          <w:ilvl w:val="1"/>
-          <w:numId w:val="43"/>
-        </w:numPr>
-        <w:rPr>
-          <w:lang w:val="en-US"/>
-        </w:rPr>
-      </w:pPr>
-      <w:r>
-        <w:rPr>
-          <w:lang w:val="en-US"/>
-        </w:rPr>
-        <w:t>Play the full chords (</w:t>
-      </w:r>
-      <w:r>
-        <w:rPr>
-          <w:lang w:val="en-US"/>
-        </w:rPr>
-        <w:t>pitch them to correct one)</w:t>
+        <w:t>Invent a “sailor</w:t>
+      </w:r>
+      <w:r>
+        <w:rPr>
+          <w:lang w:val="en-US"/>
+        </w:rPr>
+        <w:t>” or “march” melody</w:t>
+      </w:r>
+      <w:r>
+        <w:rPr>
+          <w:lang w:val="en-US"/>
+        </w:rPr>
+        <w:t>. Basically slow down the other melodies, slower and slower (so it’s obvious the soundtrack is nearing its end)</w:t>
       </w:r>
     </w:p>
     <w:p>
@@ -3052,320 +3148,7 @@
         <w:rPr>
           <w:lang w:val="en-US"/>
         </w:rPr>
-        <w:t>7/8:</w:t>
-      </w:r>
-    </w:p>
-    <w:p>
-      <w:pPr>
-        <w:pStyle w:val="ListParagraph"/>
-        <w:numPr>
-          <w:ilvl w:val="1"/>
-          <w:numId w:val="43"/>
-        </w:numPr>
-        <w:rPr>
-          <w:lang w:val="en-US"/>
-        </w:rPr>
-      </w:pPr>
-      <w:r>
-        <w:rPr>
-          <w:lang w:val="en-US"/>
-        </w:rPr>
-        <w:t>Play the quick melody on F</w:t>
-      </w:r>
-      <w:r>
-        <w:rPr>
-          <w:lang w:val="en-US"/>
-        </w:rPr>
-        <w:t xml:space="preserve"> (12 12 123)</w:t>
-      </w:r>
-    </w:p>
-    <w:p>
-      <w:pPr>
-        <w:pStyle w:val="ListParagraph"/>
-        <w:numPr>
-          <w:ilvl w:val="0"/>
-          <w:numId w:val="43"/>
-        </w:numPr>
-        <w:rPr>
-          <w:lang w:val="en-US"/>
-        </w:rPr>
-      </w:pPr>
-      <w:r>
-        <w:rPr>
-          <w:lang w:val="en-US"/>
-        </w:rPr>
-        <w:t>6/8:</w:t>
-      </w:r>
-    </w:p>
-    <w:p>
-      <w:pPr>
-        <w:pStyle w:val="ListParagraph"/>
-        <w:numPr>
-          <w:ilvl w:val="1"/>
-          <w:numId w:val="43"/>
-        </w:numPr>
-        <w:rPr>
-          <w:lang w:val="en-US"/>
-        </w:rPr>
-      </w:pPr>
-      <w:r>
-        <w:rPr>
-          <w:lang w:val="en-US"/>
-        </w:rPr>
-        <w:t>Play the “positive tune” repeated melody</w:t>
-      </w:r>
-    </w:p>
-    <w:p>
-      <w:pPr>
-        <w:pStyle w:val="ListParagraph"/>
-        <w:numPr>
-          <w:ilvl w:val="1"/>
-          <w:numId w:val="43"/>
-        </w:numPr>
-        <w:rPr>
-          <w:lang w:val="en-US"/>
-        </w:rPr>
-      </w:pPr>
-      <w:r>
-        <w:rPr>
-          <w:lang w:val="en-US"/>
-        </w:rPr>
-        <w:lastRenderedPageBreak/>
-        <w:t>Invent another melody</w:t>
-      </w:r>
-    </w:p>
-    <w:p>
-      <w:pPr>
-        <w:pStyle w:val="ListParagraph"/>
-        <w:numPr>
-          <w:ilvl w:val="0"/>
-          <w:numId w:val="43"/>
-        </w:numPr>
-        <w:rPr>
-          <w:lang w:val="en-US"/>
-        </w:rPr>
-      </w:pPr>
-      <w:r>
-        <w:rPr>
-          <w:lang w:val="en-US"/>
-        </w:rPr>
-        <w:t>5/8:</w:t>
-      </w:r>
-    </w:p>
-    <w:p>
-      <w:pPr>
-        <w:pStyle w:val="ListParagraph"/>
-        <w:numPr>
-          <w:ilvl w:val="1"/>
-          <w:numId w:val="43"/>
-        </w:numPr>
-        <w:rPr>
-          <w:lang w:val="en-US"/>
-        </w:rPr>
-      </w:pPr>
-      <w:r>
-        <w:rPr>
-          <w:lang w:val="en-US"/>
-        </w:rPr>
-        <w:t>Invent another melody?</w:t>
-      </w:r>
-    </w:p>
-    <w:p>
-      <w:pPr>
-        <w:pStyle w:val="ListParagraph"/>
-        <w:numPr>
-          <w:ilvl w:val="1"/>
-          <w:numId w:val="43"/>
-        </w:numPr>
-        <w:rPr>
-          <w:lang w:val="en-US"/>
-        </w:rPr>
-      </w:pPr>
-      <w:r>
-        <w:rPr>
-          <w:lang w:val="en-US"/>
-        </w:rPr>
-        <w:t>(Listen to Mission Impossible theme to get a sense for the beat.)</w:t>
-      </w:r>
-    </w:p>
-    <w:p>
-      <w:pPr>
-        <w:pStyle w:val="ListParagraph"/>
-        <w:numPr>
-          <w:ilvl w:val="1"/>
-          <w:numId w:val="43"/>
-        </w:numPr>
-        <w:rPr>
-          <w:lang w:val="en-US"/>
-        </w:rPr>
-      </w:pPr>
-      <w:r>
-        <w:rPr>
-          <w:lang w:val="en-US"/>
-        </w:rPr>
-        <w:t>(Even better: “When your mind’s made up” by Glen Hansard.</w:t>
-      </w:r>
-      <w:r>
-        <w:rPr>
-          <w:lang w:val="en-US"/>
-        </w:rPr>
-        <w:t xml:space="preserve"> =&gt; 123 123 12 12)</w:t>
-      </w:r>
-    </w:p>
-    <w:p>
-      <w:pPr>
-        <w:pStyle w:val="ListParagraph"/>
-        <w:numPr>
-          <w:ilvl w:val="0"/>
-          <w:numId w:val="43"/>
-        </w:numPr>
-        <w:rPr>
-          <w:lang w:val="en-US"/>
-        </w:rPr>
-      </w:pPr>
-      <w:r>
-        <w:rPr>
-          <w:lang w:val="en-US"/>
-        </w:rPr>
-        <w:t>4/8:</w:t>
-      </w:r>
-    </w:p>
-    <w:p>
-      <w:pPr>
-        <w:pStyle w:val="ListParagraph"/>
-        <w:numPr>
-          <w:ilvl w:val="1"/>
-          <w:numId w:val="43"/>
-        </w:numPr>
-        <w:rPr>
-          <w:lang w:val="en-US"/>
-        </w:rPr>
-      </w:pPr>
-      <w:r>
-        <w:rPr>
-          <w:lang w:val="en-US"/>
-        </w:rPr>
-        <w:t>Play the very quick D minor melody</w:t>
-      </w:r>
-    </w:p>
-    <w:p>
-      <w:pPr>
-        <w:pStyle w:val="ListParagraph"/>
-        <w:numPr>
-          <w:ilvl w:val="1"/>
-          <w:numId w:val="43"/>
-        </w:numPr>
-        <w:rPr>
-          <w:lang w:val="en-US"/>
-        </w:rPr>
-      </w:pPr>
-      <w:r>
-        <w:rPr>
-          <w:lang w:val="en-US"/>
-        </w:rPr>
-        <w:t>Something else? (Move 8/8 melody to here?)</w:t>
-      </w:r>
-    </w:p>
-    <w:p>
-      <w:pPr>
-        <w:pStyle w:val="ListParagraph"/>
-        <w:numPr>
-          <w:ilvl w:val="0"/>
-          <w:numId w:val="43"/>
-        </w:numPr>
-        <w:rPr>
-          <w:lang w:val="en-US"/>
-        </w:rPr>
-      </w:pPr>
-      <w:r>
-        <w:rPr>
-          <w:lang w:val="en-US"/>
-        </w:rPr>
-        <w:t>3/8:</w:t>
-      </w:r>
-    </w:p>
-    <w:p>
-      <w:pPr>
-        <w:pStyle w:val="ListParagraph"/>
-        <w:numPr>
-          <w:ilvl w:val="1"/>
-          <w:numId w:val="43"/>
-        </w:numPr>
-        <w:rPr>
-          <w:lang w:val="en-US"/>
-        </w:rPr>
-      </w:pPr>
-      <w:r>
-        <w:rPr>
-          <w:lang w:val="en-US"/>
-        </w:rPr>
-        <w:t>Invent a 3-node melody</w:t>
-      </w:r>
-    </w:p>
-    <w:p>
-      <w:pPr>
-        <w:pStyle w:val="ListParagraph"/>
-        <w:numPr>
-          <w:ilvl w:val="1"/>
-          <w:numId w:val="43"/>
-        </w:numPr>
-        <w:rPr>
-          <w:lang w:val="en-US"/>
-        </w:rPr>
-      </w:pPr>
-      <w:r>
-        <w:rPr>
-          <w:lang w:val="en-US"/>
-        </w:rPr>
-        <w:t>(Or just a waltz =&gt; check how that sounds and if I can use it)</w:t>
-      </w:r>
-    </w:p>
-    <w:p>
-      <w:pPr>
-        <w:pStyle w:val="ListParagraph"/>
-        <w:numPr>
-          <w:ilvl w:val="0"/>
-          <w:numId w:val="43"/>
-        </w:numPr>
-        <w:rPr>
-          <w:lang w:val="en-US"/>
-        </w:rPr>
-      </w:pPr>
-      <w:r>
-        <w:rPr>
-          <w:lang w:val="en-US"/>
-        </w:rPr>
-        <w:t>2/8:</w:t>
-      </w:r>
-    </w:p>
-    <w:p>
-      <w:pPr>
-        <w:pStyle w:val="ListParagraph"/>
-        <w:numPr>
-          <w:ilvl w:val="1"/>
-          <w:numId w:val="43"/>
-        </w:numPr>
-        <w:rPr>
-          <w:lang w:val="en-US"/>
-        </w:rPr>
-      </w:pPr>
-      <w:r>
-        <w:rPr>
-          <w:lang w:val="en-US"/>
-        </w:rPr>
-        <w:t>Invent a “sailor</w:t>
-      </w:r>
-      <w:r>
-        <w:rPr>
-          <w:lang w:val="en-US"/>
-        </w:rPr>
-        <w:t>” or “march” melody</w:t>
-      </w:r>
-      <w:r>
-        <w:rPr>
-          <w:lang w:val="en-US"/>
-        </w:rPr>
-        <w:t>. Basically slow down the other melodies, slower and slower (so it’s obvious the soundtrack is nearing its end)</w:t>
+        <w:t>Then slow down, remove instruments, until only the crickets are left. (So we can loop!)</w:t>
       </w:r>
     </w:p>
     <w:p>
@@ -4406,6 +4189,7 @@
         </w:rPr>
         <w:t xml:space="preserve"> </w:t>
       </w:r>
+      <w:proofErr w:type="spellStart"/>
       <w:r>
         <w:rPr>
           <w:b/>
@@ -4414,6 +4198,7 @@
         </w:rPr>
         <w:t>Windowsilk</w:t>
       </w:r>
+      <w:proofErr w:type="spellEnd"/>
       <w:r>
         <w:rPr>
           <w:lang w:val="en-US"/>
@@ -5351,6 +5136,7 @@
         </w:rPr>
         <w:t xml:space="preserve"> (otherwise known as </w:t>
       </w:r>
+      <w:proofErr w:type="spellStart"/>
       <w:r>
         <w:rPr>
           <w:i/>
@@ -5359,6 +5145,7 @@
         </w:rPr>
         <w:t>Pandaqi</w:t>
       </w:r>
+      <w:proofErr w:type="spellEnd"/>
       <w:r>
         <w:rPr>
           <w:lang w:val="en-US"/>
@@ -5456,8 +5243,16 @@
         <w:rPr>
           <w:lang w:val="en-US"/>
         </w:rPr>
-        <w:t>detailed devlog</w:t>
-      </w:r>
+        <w:t xml:space="preserve">detailed </w:t>
+      </w:r>
+      <w:proofErr w:type="spellStart"/>
+      <w:r>
+        <w:rPr>
+          <w:lang w:val="en-US"/>
+        </w:rPr>
+        <w:t>devlog</w:t>
+      </w:r>
+      <w:proofErr w:type="spellEnd"/>
       <w:r>
         <w:rPr>
           <w:lang w:val="en-US"/>
@@ -6674,11 +6469,19 @@
         </w:rPr>
         <w:t xml:space="preserve"> </w:t>
       </w:r>
-      <w:r>
-        <w:rPr>
-          <w:lang w:val="en-US"/>
-        </w:rPr>
-        <w:t>doubler (</w:t>
+      <w:proofErr w:type="spellStart"/>
+      <w:r>
+        <w:rPr>
+          <w:lang w:val="en-US"/>
+        </w:rPr>
+        <w:t>doubler</w:t>
+      </w:r>
+      <w:proofErr w:type="spellEnd"/>
+      <w:r>
+        <w:rPr>
+          <w:lang w:val="en-US"/>
+        </w:rPr>
+        <w:t xml:space="preserve"> (</w:t>
       </w:r>
       <w:r>
         <w:rPr>
@@ -8785,7 +8588,21 @@
         <w:rPr>
           <w:lang w:val="en-US"/>
         </w:rPr>
-        <w:t>/shuffly, doesn’t land</w:t>
+        <w:t>/</w:t>
+      </w:r>
+      <w:proofErr w:type="spellStart"/>
+      <w:r>
+        <w:rPr>
+          <w:lang w:val="en-US"/>
+        </w:rPr>
+        <w:t>shuffly</w:t>
+      </w:r>
+      <w:proofErr w:type="spellEnd"/>
+      <w:r>
+        <w:rPr>
+          <w:lang w:val="en-US"/>
+        </w:rPr>
+        <w:t>, doesn’t land</w:t>
       </w:r>
     </w:p>
     <w:p>
@@ -9017,7 +8834,21 @@
         <w:rPr>
           <w:lang w:val="en-US"/>
         </w:rPr>
-        <w:t xml:space="preserve"> slowy (</w:t>
+        <w:t xml:space="preserve"> </w:t>
+      </w:r>
+      <w:proofErr w:type="spellStart"/>
+      <w:r>
+        <w:rPr>
+          <w:lang w:val="en-US"/>
+        </w:rPr>
+        <w:t>slowy</w:t>
+      </w:r>
+      <w:proofErr w:type="spellEnd"/>
+      <w:r>
+        <w:rPr>
+          <w:lang w:val="en-US"/>
+        </w:rPr>
+        <w:t xml:space="preserve"> (</w:t>
       </w:r>
       <w:r>
         <w:rPr>
@@ -10034,12 +9865,14 @@
           <w:strike/>
         </w:rPr>
       </w:pPr>
+      <w:proofErr w:type="spellStart"/>
       <w:r>
         <w:rPr>
           <w:strike/>
         </w:rPr>
         <w:t>Locusts</w:t>
       </w:r>
+      <w:proofErr w:type="spellEnd"/>
     </w:p>
     <w:p>
       <w:pPr>
@@ -10070,12 +9903,14 @@
           <w:strike/>
         </w:rPr>
       </w:pPr>
+      <w:proofErr w:type="spellStart"/>
       <w:r>
         <w:rPr>
           <w:strike/>
         </w:rPr>
         <w:t>Mealworms</w:t>
       </w:r>
+      <w:proofErr w:type="spellEnd"/>
     </w:p>
     <w:p>
       <w:pPr>
@@ -10091,8 +9926,16 @@
         <w:rPr>
           <w:strike/>
         </w:rPr>
-        <w:t>Small Caterpillars</w:t>
-      </w:r>
+        <w:t xml:space="preserve">Small </w:t>
+      </w:r>
+      <w:proofErr w:type="spellStart"/>
+      <w:r>
+        <w:rPr>
+          <w:strike/>
+        </w:rPr>
+        <w:t>Caterpillars</w:t>
+      </w:r>
+      <w:proofErr w:type="spellEnd"/>
     </w:p>
     <w:p>
       <w:pPr>
@@ -10104,12 +9947,28 @@
           <w:strike/>
         </w:rPr>
       </w:pPr>
+      <w:proofErr w:type="spellStart"/>
       <w:r>
         <w:rPr>
           <w:strike/>
         </w:rPr>
-        <w:t>Flightless Fruit Flies</w:t>
-      </w:r>
+        <w:t>Flightless</w:t>
+      </w:r>
+      <w:proofErr w:type="spellEnd"/>
+      <w:r>
+        <w:rPr>
+          <w:strike/>
+        </w:rPr>
+        <w:t xml:space="preserve"> Fruit </w:t>
+      </w:r>
+      <w:proofErr w:type="spellStart"/>
+      <w:r>
+        <w:rPr>
+          <w:strike/>
+        </w:rPr>
+        <w:t>Flies</w:t>
+      </w:r>
+      <w:proofErr w:type="spellEnd"/>
     </w:p>
     <w:p>
       <w:pPr>
@@ -10121,12 +9980,14 @@
           <w:strike/>
         </w:rPr>
       </w:pPr>
+      <w:proofErr w:type="spellStart"/>
       <w:r>
         <w:rPr>
           <w:strike/>
         </w:rPr>
         <w:t>Aphids</w:t>
       </w:r>
+      <w:proofErr w:type="spellEnd"/>
     </w:p>
     <w:p>
       <w:pPr>
@@ -10138,12 +9999,14 @@
           <w:strike/>
         </w:rPr>
       </w:pPr>
+      <w:proofErr w:type="spellStart"/>
       <w:r>
         <w:rPr>
           <w:strike/>
         </w:rPr>
         <w:t>Mealybugs</w:t>
       </w:r>
+      <w:proofErr w:type="spellEnd"/>
     </w:p>
     <w:p>
       <w:pPr>
@@ -10179,12 +10042,14 @@
           <w:strike/>
         </w:rPr>
       </w:pPr>
+      <w:proofErr w:type="spellStart"/>
       <w:r>
         <w:rPr>
           <w:strike/>
         </w:rPr>
         <w:t>Flies</w:t>
       </w:r>
+      <w:proofErr w:type="spellEnd"/>
     </w:p>
     <w:p>
       <w:pPr>
@@ -10196,12 +10061,14 @@
           <w:strike/>
         </w:rPr>
       </w:pPr>
+      <w:proofErr w:type="spellStart"/>
       <w:r>
         <w:rPr>
           <w:strike/>
         </w:rPr>
         <w:t>Butterflies</w:t>
       </w:r>
+      <w:proofErr w:type="spellEnd"/>
     </w:p>
     <w:p>
       <w:pPr>
@@ -10210,6 +10077,7 @@
           <w:numId w:val="15"/>
         </w:numPr>
       </w:pPr>
+      <w:proofErr w:type="spellStart"/>
       <w:r>
         <w:t>Mosquito</w:t>
       </w:r>
@@ -10219,6 +10087,7 @@
       <w:r>
         <w:t>s</w:t>
       </w:r>
+      <w:proofErr w:type="spellEnd"/>
     </w:p>
     <w:p>
       <w:pPr>
@@ -10230,12 +10099,14 @@
           <w:strike/>
         </w:rPr>
       </w:pPr>
+      <w:proofErr w:type="spellStart"/>
       <w:r>
         <w:rPr>
           <w:strike/>
         </w:rPr>
         <w:t>Moths</w:t>
       </w:r>
+      <w:proofErr w:type="spellEnd"/>
     </w:p>
     <w:p>
       <w:pPr>
@@ -10247,12 +10118,14 @@
           <w:strike/>
         </w:rPr>
       </w:pPr>
+      <w:proofErr w:type="spellStart"/>
       <w:r>
         <w:rPr>
           <w:strike/>
         </w:rPr>
         <w:t>Bees</w:t>
       </w:r>
+      <w:proofErr w:type="spellEnd"/>
     </w:p>
     <w:p>
       <w:pPr>
@@ -10264,12 +10137,14 @@
           <w:strike/>
         </w:rPr>
       </w:pPr>
+      <w:proofErr w:type="spellStart"/>
       <w:r>
         <w:rPr>
           <w:strike/>
         </w:rPr>
         <w:t>Wasp</w:t>
       </w:r>
+      <w:proofErr w:type="spellEnd"/>
     </w:p>
     <w:p>
       <w:pPr>
@@ -10281,12 +10156,14 @@
           <w:strike/>
         </w:rPr>
       </w:pPr>
+      <w:proofErr w:type="spellStart"/>
       <w:r>
         <w:rPr>
           <w:strike/>
         </w:rPr>
         <w:t>Hornets</w:t>
       </w:r>
+      <w:proofErr w:type="spellEnd"/>
     </w:p>
     <w:p>
       <w:pPr>
@@ -10298,12 +10175,14 @@
           <w:strike/>
         </w:rPr>
       </w:pPr>
+      <w:proofErr w:type="spellStart"/>
       <w:r>
         <w:rPr>
           <w:strike/>
         </w:rPr>
         <w:t>Gnats</w:t>
       </w:r>
+      <w:proofErr w:type="spellEnd"/>
     </w:p>
     <w:p>
       <w:pPr>
@@ -10319,8 +10198,16 @@
         <w:rPr>
           <w:strike/>
         </w:rPr>
-        <w:t>Fruit Flies</w:t>
-      </w:r>
+        <w:t xml:space="preserve">Fruit </w:t>
+      </w:r>
+      <w:proofErr w:type="spellStart"/>
+      <w:r>
+        <w:rPr>
+          <w:strike/>
+        </w:rPr>
+        <w:t>Flies</w:t>
+      </w:r>
+      <w:proofErr w:type="spellEnd"/>
     </w:p>
     <w:p>
       <w:pPr>
@@ -10431,7 +10318,21 @@
         <w:rPr>
           <w:lang w:val="en-US"/>
         </w:rPr>
-        <w:t>More other beetle types (that look completely different + have some wild colouring)</w:t>
+        <w:t xml:space="preserve">More other beetle types (that look completely different + have some wild </w:t>
+      </w:r>
+      <w:proofErr w:type="spellStart"/>
+      <w:r>
+        <w:rPr>
+          <w:lang w:val="en-US"/>
+        </w:rPr>
+        <w:t>colouring</w:t>
+      </w:r>
+      <w:proofErr w:type="spellEnd"/>
+      <w:r>
+        <w:rPr>
+          <w:lang w:val="en-US"/>
+        </w:rPr>
+        <w:t>)</w:t>
       </w:r>
     </w:p>
     <w:p>
@@ -11451,6 +11352,7 @@
           <w:lang w:val="en-US"/>
         </w:rPr>
       </w:pPr>
+      <w:proofErr w:type="spellStart"/>
       <w:r>
         <w:rPr>
           <w:b/>
@@ -11459,6 +11361,7 @@
         </w:rPr>
         <w:t>Doubler</w:t>
       </w:r>
+      <w:proofErr w:type="spellEnd"/>
       <w:r>
         <w:rPr>
           <w:lang w:val="en-US"/>
@@ -12040,7 +11943,21 @@
         <w:rPr>
           <w:lang w:val="en-US"/>
         </w:rPr>
-        <w:t xml:space="preserve"> The window is brown, because boring white/grey/greyblue windows aren’t fun.</w:t>
+        <w:t xml:space="preserve"> The window is brown, because boring white/grey/</w:t>
+      </w:r>
+      <w:proofErr w:type="spellStart"/>
+      <w:r>
+        <w:rPr>
+          <w:lang w:val="en-US"/>
+        </w:rPr>
+        <w:t>greyblue</w:t>
+      </w:r>
+      <w:proofErr w:type="spellEnd"/>
+      <w:r>
+        <w:rPr>
+          <w:lang w:val="en-US"/>
+        </w:rPr>
+        <w:t xml:space="preserve"> windows aren’t fun.</w:t>
       </w:r>
       <w:r>
         <w:rPr>
@@ -12144,9 +12061,11 @@
       <w:pPr>
         <w:pStyle w:val="Heading2"/>
       </w:pPr>
+      <w:proofErr w:type="spellStart"/>
       <w:r>
         <w:t>Pondstill</w:t>
       </w:r>
+      <w:proofErr w:type="spellEnd"/>
     </w:p>
     <w:p>
       <w:pPr>
@@ -12168,7 +12087,25 @@
           <w:bCs/>
           <w:lang w:val="en-US"/>
         </w:rPr>
-        <w:t xml:space="preserve"> (lightblue)</w:t>
+        <w:t xml:space="preserve"> (</w:t>
+      </w:r>
+      <w:proofErr w:type="spellStart"/>
+      <w:r>
+        <w:rPr>
+          <w:b/>
+          <w:bCs/>
+          <w:lang w:val="en-US"/>
+        </w:rPr>
+        <w:t>lightblue</w:t>
+      </w:r>
+      <w:proofErr w:type="spellEnd"/>
+      <w:r>
+        <w:rPr>
+          <w:b/>
+          <w:bCs/>
+          <w:lang w:val="en-US"/>
+        </w:rPr>
+        <w:t>)</w:t>
       </w:r>
       <w:r>
         <w:rPr>
@@ -12182,7 +12119,35 @@
         <w:rPr>
           <w:lang w:val="en-US"/>
         </w:rPr>
-        <w:t xml:space="preserve"> a simple pond in top-view. Blue-ish water, Green-ish surroundings. Some stones to outline it and pink lilies.</w:t>
+        <w:t xml:space="preserve"> a simple pond in top-view. Blue-</w:t>
+      </w:r>
+      <w:proofErr w:type="spellStart"/>
+      <w:r>
+        <w:rPr>
+          <w:lang w:val="en-US"/>
+        </w:rPr>
+        <w:t>ish</w:t>
+      </w:r>
+      <w:proofErr w:type="spellEnd"/>
+      <w:r>
+        <w:rPr>
+          <w:lang w:val="en-US"/>
+        </w:rPr>
+        <w:t xml:space="preserve"> water, Green-</w:t>
+      </w:r>
+      <w:proofErr w:type="spellStart"/>
+      <w:r>
+        <w:rPr>
+          <w:lang w:val="en-US"/>
+        </w:rPr>
+        <w:t>ish</w:t>
+      </w:r>
+      <w:proofErr w:type="spellEnd"/>
+      <w:r>
+        <w:rPr>
+          <w:lang w:val="en-US"/>
+        </w:rPr>
+        <w:t xml:space="preserve"> surroundings. Some stones to outline it and pink lilies.</w:t>
       </w:r>
       <w:r>
         <w:rPr>
@@ -12190,6 +12155,7 @@
         </w:rPr>
         <w:t xml:space="preserve"> Points are </w:t>
       </w:r>
+      <w:proofErr w:type="spellStart"/>
       <w:r>
         <w:rPr>
           <w:i/>
@@ -12198,6 +12164,7 @@
         </w:rPr>
         <w:t>lilypads</w:t>
       </w:r>
+      <w:proofErr w:type="spellEnd"/>
       <w:r>
         <w:rPr>
           <w:lang w:val="en-US"/>
@@ -12290,7 +12257,21 @@
         <w:rPr>
           <w:lang w:val="en-US"/>
         </w:rPr>
-        <w:t xml:space="preserve">All movement is “slidy”. </w:t>
+        <w:t>All movement is “</w:t>
+      </w:r>
+      <w:proofErr w:type="spellStart"/>
+      <w:r>
+        <w:rPr>
+          <w:lang w:val="en-US"/>
+        </w:rPr>
+        <w:t>slidy</w:t>
+      </w:r>
+      <w:proofErr w:type="spellEnd"/>
+      <w:r>
+        <w:rPr>
+          <w:lang w:val="en-US"/>
+        </w:rPr>
+        <w:t xml:space="preserve">”. </w:t>
       </w:r>
     </w:p>
     <w:p>
@@ -12332,9 +12313,11 @@
       <w:pPr>
         <w:pStyle w:val="Heading2"/>
       </w:pPr>
+      <w:proofErr w:type="spellStart"/>
       <w:r>
         <w:t>Desertwail</w:t>
       </w:r>
+      <w:proofErr w:type="spellEnd"/>
     </w:p>
     <w:p>
       <w:pPr>
@@ -12481,12 +12464,14 @@
       <w:pPr>
         <w:pStyle w:val="Heading2"/>
       </w:pPr>
+      <w:proofErr w:type="spellStart"/>
       <w:r>
         <w:t>Forest</w:t>
       </w:r>
       <w:r>
         <w:t>kill</w:t>
       </w:r>
+      <w:proofErr w:type="spellEnd"/>
     </w:p>
     <w:p>
       <w:pPr>
@@ -12609,9 +12594,11 @@
       <w:pPr>
         <w:pStyle w:val="Heading2"/>
       </w:pPr>
+      <w:proofErr w:type="spellStart"/>
       <w:r>
         <w:t>Fruitsail</w:t>
       </w:r>
+      <w:proofErr w:type="spellEnd"/>
     </w:p>
     <w:p>
       <w:pPr>
@@ -13328,7 +13315,21 @@
         <w:rPr>
           <w:lang w:val="en-US"/>
         </w:rPr>
-        <w:t>When flying bugs spawn in the edge (on forestkill, forced spawn points), they can’t get out</w:t>
+        <w:t xml:space="preserve">When flying bugs spawn in the edge (on </w:t>
+      </w:r>
+      <w:proofErr w:type="spellStart"/>
+      <w:r>
+        <w:rPr>
+          <w:lang w:val="en-US"/>
+        </w:rPr>
+        <w:t>forestkill</w:t>
+      </w:r>
+      <w:proofErr w:type="spellEnd"/>
+      <w:r>
+        <w:rPr>
+          <w:lang w:val="en-US"/>
+        </w:rPr>
+        <w:t>, forced spawn points), they can’t get out</w:t>
       </w:r>
     </w:p>
     <w:p>
@@ -13600,7 +13601,21 @@
         <w:rPr>
           <w:lang w:val="en-US"/>
         </w:rPr>
-        <w:t>Ensure quick-gameover is turned off</w:t>
+        <w:t>Ensure quick-</w:t>
+      </w:r>
+      <w:proofErr w:type="spellStart"/>
+      <w:r>
+        <w:rPr>
+          <w:lang w:val="en-US"/>
+        </w:rPr>
+        <w:t>gameover</w:t>
+      </w:r>
+      <w:proofErr w:type="spellEnd"/>
+      <w:r>
+        <w:rPr>
+          <w:lang w:val="en-US"/>
+        </w:rPr>
+        <w:t xml:space="preserve"> is turned off</w:t>
       </w:r>
     </w:p>
     <w:p>
@@ -13636,8 +13651,16 @@
         <w:rPr>
           <w:lang w:val="en-US"/>
         </w:rPr>
-        <w:t>Remove debug_edge_types</w:t>
-      </w:r>
+        <w:t xml:space="preserve">Remove </w:t>
+      </w:r>
+      <w:proofErr w:type="spellStart"/>
+      <w:r>
+        <w:rPr>
+          <w:lang w:val="en-US"/>
+        </w:rPr>
+        <w:t>debug_edge_types</w:t>
+      </w:r>
+      <w:proofErr w:type="spellEnd"/>
       <w:r>
         <w:rPr>
           <w:lang w:val="en-US"/>
@@ -13872,7 +13895,21 @@
         <w:rPr>
           <w:lang w:val="en-US"/>
         </w:rPr>
-        <w:t>Create itch.io page ( + already prepare portfolio and pandaqi one)</w:t>
+        <w:t xml:space="preserve">Create itch.io page ( + already prepare portfolio and </w:t>
+      </w:r>
+      <w:proofErr w:type="spellStart"/>
+      <w:r>
+        <w:rPr>
+          <w:lang w:val="en-US"/>
+        </w:rPr>
+        <w:t>pandaqi</w:t>
+      </w:r>
+      <w:proofErr w:type="spellEnd"/>
+      <w:r>
+        <w:rPr>
+          <w:lang w:val="en-US"/>
+        </w:rPr>
+        <w:t xml:space="preserve"> one)</w:t>
       </w:r>
     </w:p>
     <w:p>
@@ -14317,6 +14354,7 @@
         </w:rPr>
         <w:t>Pause/</w:t>
       </w:r>
+      <w:proofErr w:type="spellStart"/>
       <w:r>
         <w:rPr>
           <w:b/>
@@ -14325,6 +14363,7 @@
         </w:rPr>
         <w:t>Gameover</w:t>
       </w:r>
+      <w:proofErr w:type="spellEnd"/>
       <w:r>
         <w:rPr>
           <w:lang w:val="en-US"/>
@@ -14445,13 +14484,7 @@
         <w:rPr>
           <w:lang w:val="en-US"/>
         </w:rPr>
-        <w:t xml:space="preserve">Particles: </w:t>
-      </w:r>
-      <w:r>
-        <w:rPr>
-          <w:lang w:val="en-US"/>
-        </w:rPr>
-        <w:t>When jumping =&gt; a stronger, more “wind”-like variant of moving (directional)</w:t>
+        <w:t>Particles: When jumping =&gt; a stronger, more “wind”-like variant of moving (directional)</w:t>
       </w:r>
     </w:p>
     <w:p>
@@ -15067,7 +15100,21 @@
         <w:rPr>
           <w:lang w:val="en-US"/>
         </w:rPr>
-        <w:t xml:space="preserve"> a </w:t>
+        <w:t xml:space="preserve"> </w:t>
+      </w:r>
+      <w:proofErr w:type="spellStart"/>
+      <w:r>
+        <w:rPr>
+          <w:lang w:val="en-US"/>
+        </w:rPr>
+        <w:t>a</w:t>
+      </w:r>
+      <w:proofErr w:type="spellEnd"/>
+      <w:r>
+        <w:rPr>
+          <w:lang w:val="en-US"/>
+        </w:rPr>
+        <w:t xml:space="preserve"> </w:t>
       </w:r>
       <w:r>
         <w:rPr>

</xml_diff>

<commit_message>
Soundtrack mostly finished, but ...
It's just a lot of work getting the transitions right, the levels right, etc. Man, I should really stop trying to do these complicated soundtracks for game jams.
</commit_message>
<xml_diff>
--- a/non_game/[Idea] Game Off (2021).docx
+++ b/non_game/[Idea] Game Off (2021).docx
@@ -1334,21 +1334,7 @@
         <w:rPr>
           <w:lang w:val="en-US"/>
         </w:rPr>
-        <w:t xml:space="preserve"> The title “</w:t>
-      </w:r>
-      <w:proofErr w:type="spellStart"/>
-      <w:r>
-        <w:rPr>
-          <w:lang w:val="en-US"/>
-        </w:rPr>
-        <w:t>Windowsilk</w:t>
-      </w:r>
-      <w:proofErr w:type="spellEnd"/>
-      <w:r>
-        <w:rPr>
-          <w:lang w:val="en-US"/>
-        </w:rPr>
-        <w:t xml:space="preserve">” comes from the first arena, where you’re building the web on top of a window. Regularly, bugs just </w:t>
+        <w:t xml:space="preserve"> The title “Windowsilk” comes from the first arena, where you’re building the web on top of a window. Regularly, bugs just </w:t>
       </w:r>
       <w:r>
         <w:rPr>
@@ -1645,21 +1631,7 @@
         <w:rPr>
           <w:lang w:val="en-US"/>
         </w:rPr>
-        <w:t xml:space="preserve"> by things such as wind or water, and are thus </w:t>
-      </w:r>
-      <w:proofErr w:type="spellStart"/>
-      <w:r>
-        <w:rPr>
-          <w:lang w:val="en-US"/>
-        </w:rPr>
-        <w:t>KinematicBodies</w:t>
-      </w:r>
-      <w:proofErr w:type="spellEnd"/>
-      <w:r>
-        <w:rPr>
-          <w:lang w:val="en-US"/>
-        </w:rPr>
-        <w:t xml:space="preserve"> that collide with each other)</w:t>
+        <w:t xml:space="preserve"> by things such as wind or water, and are thus KinematicBodies that collide with each other)</w:t>
       </w:r>
     </w:p>
     <w:p>
@@ -1989,19 +1961,11 @@
           <w:lang w:val="en-US"/>
         </w:rPr>
       </w:pPr>
-      <w:proofErr w:type="spellStart"/>
-      <w:r>
-        <w:rPr>
-          <w:lang w:val="en-US"/>
-        </w:rPr>
-        <w:t>Scale_thickness</w:t>
-      </w:r>
-      <w:proofErr w:type="spellEnd"/>
-      <w:r>
-        <w:rPr>
-          <w:lang w:val="en-US"/>
-        </w:rPr>
-        <w:t xml:space="preserve"> =&gt; how thick the lines should be (scaled against default)</w:t>
+      <w:r>
+        <w:rPr>
+          <w:lang w:val="en-US"/>
+        </w:rPr>
+        <w:t>Scale_thickness =&gt; how thick the lines should be (scaled against default)</w:t>
       </w:r>
     </w:p>
     <w:p>
@@ -2382,21 +2346,7 @@
         <w:rPr>
           <w:lang w:val="en-US"/>
         </w:rPr>
-        <w:t xml:space="preserve">Change the “offset” on the Sprite so it’s </w:t>
-      </w:r>
-      <w:proofErr w:type="spellStart"/>
-      <w:r>
-        <w:rPr>
-          <w:lang w:val="en-US"/>
-        </w:rPr>
-        <w:t>centred</w:t>
-      </w:r>
-      <w:proofErr w:type="spellEnd"/>
-      <w:r>
-        <w:rPr>
-          <w:lang w:val="en-US"/>
-        </w:rPr>
-        <w:t xml:space="preserve"> around its pivot point. (The point where the wing would rotate.)</w:t>
+        <w:t>Change the “offset” on the Sprite so it’s centred around its pivot point. (The point where the wing would rotate.)</w:t>
       </w:r>
     </w:p>
     <w:p>
@@ -2534,19 +2484,11 @@
           <w:lang w:val="en-US"/>
         </w:rPr>
       </w:pPr>
-      <w:proofErr w:type="spellStart"/>
-      <w:r>
-        <w:rPr>
-          <w:lang w:val="en-US"/>
-        </w:rPr>
-        <w:t>min_rot</w:t>
-      </w:r>
-      <w:proofErr w:type="spellEnd"/>
-      <w:r>
-        <w:rPr>
-          <w:lang w:val="en-US"/>
-        </w:rPr>
-        <w:t>: the rotation of the wings in collapsed ( = landed/resting) state (default is 0.1 PI)</w:t>
+      <w:r>
+        <w:rPr>
+          <w:lang w:val="en-US"/>
+        </w:rPr>
+        <w:t>min_rot: the rotation of the wings in collapsed ( = landed/resting) state (default is 0.1 PI)</w:t>
       </w:r>
     </w:p>
     <w:p>
@@ -2560,19 +2502,11 @@
           <w:lang w:val="en-US"/>
         </w:rPr>
       </w:pPr>
-      <w:proofErr w:type="spellStart"/>
-      <w:r>
-        <w:rPr>
-          <w:lang w:val="en-US"/>
-        </w:rPr>
-        <w:t>max_rot</w:t>
-      </w:r>
-      <w:proofErr w:type="spellEnd"/>
-      <w:r>
-        <w:rPr>
-          <w:lang w:val="en-US"/>
-        </w:rPr>
-        <w:t>: the rotation of the wings in flight (default is 0.35 PI)</w:t>
+      <w:r>
+        <w:rPr>
+          <w:lang w:val="en-US"/>
+        </w:rPr>
+        <w:t>max_rot: the rotation of the wings in flight (default is 0.35 PI)</w:t>
       </w:r>
     </w:p>
     <w:p>
@@ -2586,19 +2520,11 @@
           <w:lang w:val="en-US"/>
         </w:rPr>
       </w:pPr>
-      <w:proofErr w:type="spellStart"/>
-      <w:r>
-        <w:rPr>
-          <w:lang w:val="en-US"/>
-        </w:rPr>
-        <w:t>show_in_front</w:t>
-      </w:r>
-      <w:proofErr w:type="spellEnd"/>
-      <w:r>
-        <w:rPr>
-          <w:lang w:val="en-US"/>
-        </w:rPr>
-        <w:t>: show the wings in front of the body (of the bug) (default is false)</w:t>
+      <w:r>
+        <w:rPr>
+          <w:lang w:val="en-US"/>
+        </w:rPr>
+        <w:t>show_in_front: show the wings in front of the body (of the bug) (default is false)</w:t>
       </w:r>
     </w:p>
     <w:p>
@@ -2612,19 +2538,11 @@
           <w:lang w:val="en-US"/>
         </w:rPr>
       </w:pPr>
-      <w:proofErr w:type="spellStart"/>
-      <w:r>
-        <w:rPr>
-          <w:lang w:val="en-US"/>
-        </w:rPr>
-        <w:t>collapse_using_scale</w:t>
-      </w:r>
-      <w:proofErr w:type="spellEnd"/>
-      <w:r>
-        <w:rPr>
-          <w:lang w:val="en-US"/>
-        </w:rPr>
-        <w:t>: whether collapsing the wings should scale them down, instead of rotating them (example: butterfly)</w:t>
+      <w:r>
+        <w:rPr>
+          <w:lang w:val="en-US"/>
+        </w:rPr>
+        <w:t>collapse_using_scale: whether collapsing the wings should scale them down, instead of rotating them (example: butterfly)</w:t>
       </w:r>
     </w:p>
     <w:p>
@@ -4189,7 +4107,6 @@
         </w:rPr>
         <w:t xml:space="preserve"> </w:t>
       </w:r>
-      <w:proofErr w:type="spellStart"/>
       <w:r>
         <w:rPr>
           <w:b/>
@@ -4198,7 +4115,6 @@
         </w:rPr>
         <w:t>Windowsilk</w:t>
       </w:r>
-      <w:proofErr w:type="spellEnd"/>
       <w:r>
         <w:rPr>
           <w:lang w:val="en-US"/>
@@ -5136,7 +5052,6 @@
         </w:rPr>
         <w:t xml:space="preserve"> (otherwise known as </w:t>
       </w:r>
-      <w:proofErr w:type="spellStart"/>
       <w:r>
         <w:rPr>
           <w:i/>
@@ -5145,7 +5060,6 @@
         </w:rPr>
         <w:t>Pandaqi</w:t>
       </w:r>
-      <w:proofErr w:type="spellEnd"/>
       <w:r>
         <w:rPr>
           <w:lang w:val="en-US"/>
@@ -5243,16 +5157,8 @@
         <w:rPr>
           <w:lang w:val="en-US"/>
         </w:rPr>
-        <w:t xml:space="preserve">detailed </w:t>
-      </w:r>
-      <w:proofErr w:type="spellStart"/>
-      <w:r>
-        <w:rPr>
-          <w:lang w:val="en-US"/>
-        </w:rPr>
-        <w:t>devlog</w:t>
-      </w:r>
-      <w:proofErr w:type="spellEnd"/>
+        <w:t>detailed devlog</w:t>
+      </w:r>
       <w:r>
         <w:rPr>
           <w:lang w:val="en-US"/>
@@ -6469,19 +6375,11 @@
         </w:rPr>
         <w:t xml:space="preserve"> </w:t>
       </w:r>
-      <w:proofErr w:type="spellStart"/>
-      <w:r>
-        <w:rPr>
-          <w:lang w:val="en-US"/>
-        </w:rPr>
-        <w:t>doubler</w:t>
-      </w:r>
-      <w:proofErr w:type="spellEnd"/>
-      <w:r>
-        <w:rPr>
-          <w:lang w:val="en-US"/>
-        </w:rPr>
-        <w:t xml:space="preserve"> (</w:t>
+      <w:r>
+        <w:rPr>
+          <w:lang w:val="en-US"/>
+        </w:rPr>
+        <w:t>doubler (</w:t>
       </w:r>
       <w:r>
         <w:rPr>
@@ -8588,21 +8486,7 @@
         <w:rPr>
           <w:lang w:val="en-US"/>
         </w:rPr>
-        <w:t>/</w:t>
-      </w:r>
-      <w:proofErr w:type="spellStart"/>
-      <w:r>
-        <w:rPr>
-          <w:lang w:val="en-US"/>
-        </w:rPr>
-        <w:t>shuffly</w:t>
-      </w:r>
-      <w:proofErr w:type="spellEnd"/>
-      <w:r>
-        <w:rPr>
-          <w:lang w:val="en-US"/>
-        </w:rPr>
-        <w:t>, doesn’t land</w:t>
+        <w:t>/shuffly, doesn’t land</w:t>
       </w:r>
     </w:p>
     <w:p>
@@ -8834,21 +8718,7 @@
         <w:rPr>
           <w:lang w:val="en-US"/>
         </w:rPr>
-        <w:t xml:space="preserve"> </w:t>
-      </w:r>
-      <w:proofErr w:type="spellStart"/>
-      <w:r>
-        <w:rPr>
-          <w:lang w:val="en-US"/>
-        </w:rPr>
-        <w:t>slowy</w:t>
-      </w:r>
-      <w:proofErr w:type="spellEnd"/>
-      <w:r>
-        <w:rPr>
-          <w:lang w:val="en-US"/>
-        </w:rPr>
-        <w:t xml:space="preserve"> (</w:t>
+        <w:t xml:space="preserve"> slowy (</w:t>
       </w:r>
       <w:r>
         <w:rPr>
@@ -9865,14 +9735,12 @@
           <w:strike/>
         </w:rPr>
       </w:pPr>
-      <w:proofErr w:type="spellStart"/>
       <w:r>
         <w:rPr>
           <w:strike/>
         </w:rPr>
         <w:t>Locusts</w:t>
       </w:r>
-      <w:proofErr w:type="spellEnd"/>
     </w:p>
     <w:p>
       <w:pPr>
@@ -9903,14 +9771,12 @@
           <w:strike/>
         </w:rPr>
       </w:pPr>
-      <w:proofErr w:type="spellStart"/>
       <w:r>
         <w:rPr>
           <w:strike/>
         </w:rPr>
         <w:t>Mealworms</w:t>
       </w:r>
-      <w:proofErr w:type="spellEnd"/>
     </w:p>
     <w:p>
       <w:pPr>
@@ -9926,16 +9792,8 @@
         <w:rPr>
           <w:strike/>
         </w:rPr>
-        <w:t xml:space="preserve">Small </w:t>
-      </w:r>
-      <w:proofErr w:type="spellStart"/>
-      <w:r>
-        <w:rPr>
-          <w:strike/>
-        </w:rPr>
-        <w:t>Caterpillars</w:t>
-      </w:r>
-      <w:proofErr w:type="spellEnd"/>
+        <w:t>Small Caterpillars</w:t>
+      </w:r>
     </w:p>
     <w:p>
       <w:pPr>
@@ -9947,28 +9805,12 @@
           <w:strike/>
         </w:rPr>
       </w:pPr>
-      <w:proofErr w:type="spellStart"/>
       <w:r>
         <w:rPr>
           <w:strike/>
         </w:rPr>
-        <w:t>Flightless</w:t>
-      </w:r>
-      <w:proofErr w:type="spellEnd"/>
-      <w:r>
-        <w:rPr>
-          <w:strike/>
-        </w:rPr>
-        <w:t xml:space="preserve"> Fruit </w:t>
-      </w:r>
-      <w:proofErr w:type="spellStart"/>
-      <w:r>
-        <w:rPr>
-          <w:strike/>
-        </w:rPr>
-        <w:t>Flies</w:t>
-      </w:r>
-      <w:proofErr w:type="spellEnd"/>
+        <w:t>Flightless Fruit Flies</w:t>
+      </w:r>
     </w:p>
     <w:p>
       <w:pPr>
@@ -9980,14 +9822,12 @@
           <w:strike/>
         </w:rPr>
       </w:pPr>
-      <w:proofErr w:type="spellStart"/>
       <w:r>
         <w:rPr>
           <w:strike/>
         </w:rPr>
         <w:t>Aphids</w:t>
       </w:r>
-      <w:proofErr w:type="spellEnd"/>
     </w:p>
     <w:p>
       <w:pPr>
@@ -9999,14 +9839,12 @@
           <w:strike/>
         </w:rPr>
       </w:pPr>
-      <w:proofErr w:type="spellStart"/>
       <w:r>
         <w:rPr>
           <w:strike/>
         </w:rPr>
         <w:t>Mealybugs</w:t>
       </w:r>
-      <w:proofErr w:type="spellEnd"/>
     </w:p>
     <w:p>
       <w:pPr>
@@ -10042,14 +9880,12 @@
           <w:strike/>
         </w:rPr>
       </w:pPr>
-      <w:proofErr w:type="spellStart"/>
       <w:r>
         <w:rPr>
           <w:strike/>
         </w:rPr>
         <w:t>Flies</w:t>
       </w:r>
-      <w:proofErr w:type="spellEnd"/>
     </w:p>
     <w:p>
       <w:pPr>
@@ -10061,14 +9897,12 @@
           <w:strike/>
         </w:rPr>
       </w:pPr>
-      <w:proofErr w:type="spellStart"/>
       <w:r>
         <w:rPr>
           <w:strike/>
         </w:rPr>
         <w:t>Butterflies</w:t>
       </w:r>
-      <w:proofErr w:type="spellEnd"/>
     </w:p>
     <w:p>
       <w:pPr>
@@ -10077,7 +9911,6 @@
           <w:numId w:val="15"/>
         </w:numPr>
       </w:pPr>
-      <w:proofErr w:type="spellStart"/>
       <w:r>
         <w:t>Mosquito</w:t>
       </w:r>
@@ -10087,7 +9920,6 @@
       <w:r>
         <w:t>s</w:t>
       </w:r>
-      <w:proofErr w:type="spellEnd"/>
     </w:p>
     <w:p>
       <w:pPr>
@@ -10099,14 +9931,12 @@
           <w:strike/>
         </w:rPr>
       </w:pPr>
-      <w:proofErr w:type="spellStart"/>
       <w:r>
         <w:rPr>
           <w:strike/>
         </w:rPr>
         <w:t>Moths</w:t>
       </w:r>
-      <w:proofErr w:type="spellEnd"/>
     </w:p>
     <w:p>
       <w:pPr>
@@ -10118,14 +9948,12 @@
           <w:strike/>
         </w:rPr>
       </w:pPr>
-      <w:proofErr w:type="spellStart"/>
       <w:r>
         <w:rPr>
           <w:strike/>
         </w:rPr>
         <w:t>Bees</w:t>
       </w:r>
-      <w:proofErr w:type="spellEnd"/>
     </w:p>
     <w:p>
       <w:pPr>
@@ -10137,14 +9965,12 @@
           <w:strike/>
         </w:rPr>
       </w:pPr>
-      <w:proofErr w:type="spellStart"/>
       <w:r>
         <w:rPr>
           <w:strike/>
         </w:rPr>
         <w:t>Wasp</w:t>
       </w:r>
-      <w:proofErr w:type="spellEnd"/>
     </w:p>
     <w:p>
       <w:pPr>
@@ -10156,14 +9982,12 @@
           <w:strike/>
         </w:rPr>
       </w:pPr>
-      <w:proofErr w:type="spellStart"/>
       <w:r>
         <w:rPr>
           <w:strike/>
         </w:rPr>
         <w:t>Hornets</w:t>
       </w:r>
-      <w:proofErr w:type="spellEnd"/>
     </w:p>
     <w:p>
       <w:pPr>
@@ -10175,14 +9999,12 @@
           <w:strike/>
         </w:rPr>
       </w:pPr>
-      <w:proofErr w:type="spellStart"/>
       <w:r>
         <w:rPr>
           <w:strike/>
         </w:rPr>
         <w:t>Gnats</w:t>
       </w:r>
-      <w:proofErr w:type="spellEnd"/>
     </w:p>
     <w:p>
       <w:pPr>
@@ -10198,16 +10020,8 @@
         <w:rPr>
           <w:strike/>
         </w:rPr>
-        <w:t xml:space="preserve">Fruit </w:t>
-      </w:r>
-      <w:proofErr w:type="spellStart"/>
-      <w:r>
-        <w:rPr>
-          <w:strike/>
-        </w:rPr>
-        <w:t>Flies</w:t>
-      </w:r>
-      <w:proofErr w:type="spellEnd"/>
+        <w:t>Fruit Flies</w:t>
+      </w:r>
     </w:p>
     <w:p>
       <w:pPr>
@@ -10318,21 +10132,7 @@
         <w:rPr>
           <w:lang w:val="en-US"/>
         </w:rPr>
-        <w:t xml:space="preserve">More other beetle types (that look completely different + have some wild </w:t>
-      </w:r>
-      <w:proofErr w:type="spellStart"/>
-      <w:r>
-        <w:rPr>
-          <w:lang w:val="en-US"/>
-        </w:rPr>
-        <w:t>colouring</w:t>
-      </w:r>
-      <w:proofErr w:type="spellEnd"/>
-      <w:r>
-        <w:rPr>
-          <w:lang w:val="en-US"/>
-        </w:rPr>
-        <w:t>)</w:t>
+        <w:t>More other beetle types (that look completely different + have some wild colouring)</w:t>
       </w:r>
     </w:p>
     <w:p>
@@ -11352,7 +11152,6 @@
           <w:lang w:val="en-US"/>
         </w:rPr>
       </w:pPr>
-      <w:proofErr w:type="spellStart"/>
       <w:r>
         <w:rPr>
           <w:b/>
@@ -11361,7 +11160,6 @@
         </w:rPr>
         <w:t>Doubler</w:t>
       </w:r>
-      <w:proofErr w:type="spellEnd"/>
       <w:r>
         <w:rPr>
           <w:lang w:val="en-US"/>
@@ -11943,21 +11741,7 @@
         <w:rPr>
           <w:lang w:val="en-US"/>
         </w:rPr>
-        <w:t xml:space="preserve"> The window is brown, because boring white/grey/</w:t>
-      </w:r>
-      <w:proofErr w:type="spellStart"/>
-      <w:r>
-        <w:rPr>
-          <w:lang w:val="en-US"/>
-        </w:rPr>
-        <w:t>greyblue</w:t>
-      </w:r>
-      <w:proofErr w:type="spellEnd"/>
-      <w:r>
-        <w:rPr>
-          <w:lang w:val="en-US"/>
-        </w:rPr>
-        <w:t xml:space="preserve"> windows aren’t fun.</w:t>
+        <w:t xml:space="preserve"> The window is brown, because boring white/grey/greyblue windows aren’t fun.</w:t>
       </w:r>
       <w:r>
         <w:rPr>
@@ -12061,11 +11845,9 @@
       <w:pPr>
         <w:pStyle w:val="Heading2"/>
       </w:pPr>
-      <w:proofErr w:type="spellStart"/>
       <w:r>
         <w:t>Pondstill</w:t>
       </w:r>
-      <w:proofErr w:type="spellEnd"/>
     </w:p>
     <w:p>
       <w:pPr>
@@ -12087,25 +11869,7 @@
           <w:bCs/>
           <w:lang w:val="en-US"/>
         </w:rPr>
-        <w:t xml:space="preserve"> (</w:t>
-      </w:r>
-      <w:proofErr w:type="spellStart"/>
-      <w:r>
-        <w:rPr>
-          <w:b/>
-          <w:bCs/>
-          <w:lang w:val="en-US"/>
-        </w:rPr>
-        <w:t>lightblue</w:t>
-      </w:r>
-      <w:proofErr w:type="spellEnd"/>
-      <w:r>
-        <w:rPr>
-          <w:b/>
-          <w:bCs/>
-          <w:lang w:val="en-US"/>
-        </w:rPr>
-        <w:t>)</w:t>
+        <w:t xml:space="preserve"> (lightblue)</w:t>
       </w:r>
       <w:r>
         <w:rPr>
@@ -12119,35 +11883,7 @@
         <w:rPr>
           <w:lang w:val="en-US"/>
         </w:rPr>
-        <w:t xml:space="preserve"> a simple pond in top-view. Blue-</w:t>
-      </w:r>
-      <w:proofErr w:type="spellStart"/>
-      <w:r>
-        <w:rPr>
-          <w:lang w:val="en-US"/>
-        </w:rPr>
-        <w:t>ish</w:t>
-      </w:r>
-      <w:proofErr w:type="spellEnd"/>
-      <w:r>
-        <w:rPr>
-          <w:lang w:val="en-US"/>
-        </w:rPr>
-        <w:t xml:space="preserve"> water, Green-</w:t>
-      </w:r>
-      <w:proofErr w:type="spellStart"/>
-      <w:r>
-        <w:rPr>
-          <w:lang w:val="en-US"/>
-        </w:rPr>
-        <w:t>ish</w:t>
-      </w:r>
-      <w:proofErr w:type="spellEnd"/>
-      <w:r>
-        <w:rPr>
-          <w:lang w:val="en-US"/>
-        </w:rPr>
-        <w:t xml:space="preserve"> surroundings. Some stones to outline it and pink lilies.</w:t>
+        <w:t xml:space="preserve"> a simple pond in top-view. Blue-ish water, Green-ish surroundings. Some stones to outline it and pink lilies.</w:t>
       </w:r>
       <w:r>
         <w:rPr>
@@ -12155,7 +11891,6 @@
         </w:rPr>
         <w:t xml:space="preserve"> Points are </w:t>
       </w:r>
-      <w:proofErr w:type="spellStart"/>
       <w:r>
         <w:rPr>
           <w:i/>
@@ -12164,7 +11899,6 @@
         </w:rPr>
         <w:t>lilypads</w:t>
       </w:r>
-      <w:proofErr w:type="spellEnd"/>
       <w:r>
         <w:rPr>
           <w:lang w:val="en-US"/>
@@ -12257,21 +11991,7 @@
         <w:rPr>
           <w:lang w:val="en-US"/>
         </w:rPr>
-        <w:t>All movement is “</w:t>
-      </w:r>
-      <w:proofErr w:type="spellStart"/>
-      <w:r>
-        <w:rPr>
-          <w:lang w:val="en-US"/>
-        </w:rPr>
-        <w:t>slidy</w:t>
-      </w:r>
-      <w:proofErr w:type="spellEnd"/>
-      <w:r>
-        <w:rPr>
-          <w:lang w:val="en-US"/>
-        </w:rPr>
-        <w:t xml:space="preserve">”. </w:t>
+        <w:t xml:space="preserve">All movement is “slidy”. </w:t>
       </w:r>
     </w:p>
     <w:p>
@@ -12313,11 +12033,9 @@
       <w:pPr>
         <w:pStyle w:val="Heading2"/>
       </w:pPr>
-      <w:proofErr w:type="spellStart"/>
       <w:r>
         <w:t>Desertwail</w:t>
       </w:r>
-      <w:proofErr w:type="spellEnd"/>
     </w:p>
     <w:p>
       <w:pPr>
@@ -12464,14 +12182,12 @@
       <w:pPr>
         <w:pStyle w:val="Heading2"/>
       </w:pPr>
-      <w:proofErr w:type="spellStart"/>
       <w:r>
         <w:t>Forest</w:t>
       </w:r>
       <w:r>
         <w:t>kill</w:t>
       </w:r>
-      <w:proofErr w:type="spellEnd"/>
     </w:p>
     <w:p>
       <w:pPr>
@@ -12594,11 +12310,9 @@
       <w:pPr>
         <w:pStyle w:val="Heading2"/>
       </w:pPr>
-      <w:proofErr w:type="spellStart"/>
       <w:r>
         <w:t>Fruitsail</w:t>
       </w:r>
-      <w:proofErr w:type="spellEnd"/>
     </w:p>
     <w:p>
       <w:pPr>
@@ -13257,42 +12971,6 @@
       </w:pPr>
       <w:r>
         <w:rPr>
-          <w:lang w:val="en-US"/>
-        </w:rPr>
-        <w:t xml:space="preserve">I think a few bugs should be </w:t>
-      </w:r>
-      <w:r>
-        <w:rPr>
-          <w:i/>
-          <w:iCs/>
-          <w:lang w:val="en-US"/>
-        </w:rPr>
-        <w:t>faster</w:t>
-      </w:r>
-      <w:r>
-        <w:rPr>
-          <w:lang w:val="en-US"/>
-        </w:rPr>
-        <w:t xml:space="preserve"> than players, as they are mostly (much) slower now.</w:t>
-      </w:r>
-    </w:p>
-    <w:p>
-      <w:pPr>
-        <w:rPr>
-          <w:b/>
-          <w:bCs/>
-          <w:lang w:val="en-US"/>
-        </w:rPr>
-      </w:pPr>
-    </w:p>
-    <w:p>
-      <w:pPr>
-        <w:rPr>
-          <w:lang w:val="en-US"/>
-        </w:rPr>
-      </w:pPr>
-      <w:r>
-        <w:rPr>
           <w:b/>
           <w:bCs/>
           <w:lang w:val="en-US"/>
@@ -13315,21 +12993,7 @@
         <w:rPr>
           <w:lang w:val="en-US"/>
         </w:rPr>
-        <w:t xml:space="preserve">When flying bugs spawn in the edge (on </w:t>
-      </w:r>
-      <w:proofErr w:type="spellStart"/>
-      <w:r>
-        <w:rPr>
-          <w:lang w:val="en-US"/>
-        </w:rPr>
-        <w:t>forestkill</w:t>
-      </w:r>
-      <w:proofErr w:type="spellEnd"/>
-      <w:r>
-        <w:rPr>
-          <w:lang w:val="en-US"/>
-        </w:rPr>
-        <w:t>, forced spawn points), they can’t get out</w:t>
+        <w:t>When flying bugs spawn in the edge (on forestkill, forced spawn points), they can’t get out</w:t>
       </w:r>
     </w:p>
     <w:p>
@@ -13352,6 +13016,138 @@
     </w:p>
     <w:p>
       <w:pPr>
+        <w:pStyle w:val="ListParagraph"/>
+        <w:numPr>
+          <w:ilvl w:val="0"/>
+          <w:numId w:val="56"/>
+        </w:numPr>
+        <w:rPr>
+          <w:lang w:val="en-US"/>
+        </w:rPr>
+      </w:pPr>
+      <w:r>
+        <w:rPr>
+          <w:lang w:val="en-US"/>
+        </w:rPr>
+        <w:t xml:space="preserve">I think a few bugs should be </w:t>
+      </w:r>
+      <w:r>
+        <w:rPr>
+          <w:i/>
+          <w:iCs/>
+          <w:lang w:val="en-US"/>
+        </w:rPr>
+        <w:t>faster</w:t>
+      </w:r>
+      <w:r>
+        <w:rPr>
+          <w:lang w:val="en-US"/>
+        </w:rPr>
+        <w:t xml:space="preserve"> than players, as they are mostly (much) slower now.</w:t>
+      </w:r>
+    </w:p>
+    <w:p>
+      <w:pPr>
+        <w:pStyle w:val="ListParagraph"/>
+        <w:numPr>
+          <w:ilvl w:val="0"/>
+          <w:numId w:val="56"/>
+        </w:numPr>
+        <w:rPr>
+          <w:lang w:val="en-US"/>
+        </w:rPr>
+      </w:pPr>
+      <w:r>
+        <w:rPr>
+          <w:lang w:val="en-US"/>
+        </w:rPr>
+        <w:t xml:space="preserve">Some helpers for players who are </w:t>
+      </w:r>
+      <w:r>
+        <w:rPr>
+          <w:i/>
+          <w:iCs/>
+          <w:lang w:val="en-US"/>
+        </w:rPr>
+        <w:t>completely</w:t>
+      </w:r>
+      <w:r>
+        <w:rPr>
+          <w:lang w:val="en-US"/>
+        </w:rPr>
+        <w:t xml:space="preserve"> stuck?</w:t>
+      </w:r>
+    </w:p>
+    <w:p>
+      <w:pPr>
+        <w:pStyle w:val="ListParagraph"/>
+        <w:numPr>
+          <w:ilvl w:val="1"/>
+          <w:numId w:val="56"/>
+        </w:numPr>
+        <w:rPr>
+          <w:lang w:val="en-US"/>
+        </w:rPr>
+      </w:pPr>
+      <w:r>
+        <w:rPr>
+          <w:lang w:val="en-US"/>
+        </w:rPr>
+        <w:t>If player is at 0 points for a while, spawn Larva near them</w:t>
+      </w:r>
+    </w:p>
+    <w:p>
+      <w:pPr>
+        <w:pStyle w:val="ListParagraph"/>
+        <w:numPr>
+          <w:ilvl w:val="1"/>
+          <w:numId w:val="56"/>
+        </w:numPr>
+        <w:rPr>
+          <w:lang w:val="en-US"/>
+        </w:rPr>
+      </w:pPr>
+      <w:r>
+        <w:rPr>
+          <w:lang w:val="en-US"/>
+        </w:rPr>
+        <w:t>Free jumping from home base?</w:t>
+      </w:r>
+    </w:p>
+    <w:p>
+      <w:pPr>
+        <w:pStyle w:val="ListParagraph"/>
+        <w:numPr>
+          <w:ilvl w:val="1"/>
+          <w:numId w:val="56"/>
+        </w:numPr>
+        <w:rPr>
+          <w:lang w:val="en-US"/>
+        </w:rPr>
+      </w:pPr>
+      <w:r>
+        <w:rPr>
+          <w:lang w:val="en-US"/>
+        </w:rPr>
+        <w:t xml:space="preserve">Give special properties to </w:t>
+      </w:r>
+      <w:r>
+        <w:rPr>
+          <w:i/>
+          <w:iCs/>
+          <w:lang w:val="en-US"/>
+        </w:rPr>
+        <w:t>points</w:t>
+      </w:r>
+      <w:r>
+        <w:rPr>
+          <w:lang w:val="en-US"/>
+        </w:rPr>
+        <w:t>, such as free jumping</w:t>
+      </w:r>
+    </w:p>
+    <w:p>
+      <w:pPr>
         <w:rPr>
           <w:b/>
           <w:bCs/>
@@ -13601,21 +13397,7 @@
         <w:rPr>
           <w:lang w:val="en-US"/>
         </w:rPr>
-        <w:t>Ensure quick-</w:t>
-      </w:r>
-      <w:proofErr w:type="spellStart"/>
-      <w:r>
-        <w:rPr>
-          <w:lang w:val="en-US"/>
-        </w:rPr>
-        <w:t>gameover</w:t>
-      </w:r>
-      <w:proofErr w:type="spellEnd"/>
-      <w:r>
-        <w:rPr>
-          <w:lang w:val="en-US"/>
-        </w:rPr>
-        <w:t xml:space="preserve"> is turned off</w:t>
+        <w:t>Ensure quick-gameover is turned off</w:t>
       </w:r>
     </w:p>
     <w:p>
@@ -13651,320 +13433,13 @@
         <w:rPr>
           <w:lang w:val="en-US"/>
         </w:rPr>
-        <w:t xml:space="preserve">Remove </w:t>
-      </w:r>
-      <w:proofErr w:type="spellStart"/>
-      <w:r>
-        <w:rPr>
-          <w:lang w:val="en-US"/>
-        </w:rPr>
-        <w:t>debug_edge_types</w:t>
-      </w:r>
-      <w:proofErr w:type="spellEnd"/>
+        <w:t>Remove debug_edge_types</w:t>
+      </w:r>
       <w:r>
         <w:rPr>
           <w:lang w:val="en-US"/>
         </w:rPr>
         <w:t xml:space="preserve"> from starting generation</w:t>
-      </w:r>
-    </w:p>
-    <w:p>
-      <w:pPr>
-        <w:rPr>
-          <w:lang w:val="en-US"/>
-        </w:rPr>
-      </w:pPr>
-    </w:p>
-    <w:p>
-      <w:pPr>
-        <w:rPr>
-          <w:lang w:val="en-US"/>
-        </w:rPr>
-      </w:pPr>
-    </w:p>
-    <w:p>
-      <w:pPr>
-        <w:pStyle w:val="Heading2"/>
-      </w:pPr>
-      <w:r>
-        <w:t>Plan Until Finish</w:t>
-      </w:r>
-    </w:p>
-    <w:p>
-      <w:pPr>
-        <w:rPr>
-          <w:lang w:val="en-US"/>
-        </w:rPr>
-      </w:pPr>
-      <w:r>
-        <w:rPr>
-          <w:lang w:val="en-US"/>
-        </w:rPr>
-        <w:t>I’ve planned to participate in another game jam (and in general have more stuff to do), so I’d like to finish this game before then. Here’s an agenda:</w:t>
-      </w:r>
-    </w:p>
-    <w:p>
-      <w:pPr>
-        <w:rPr>
-          <w:lang w:val="en-US"/>
-        </w:rPr>
-      </w:pPr>
-    </w:p>
-    <w:p>
-      <w:pPr>
-        <w:pStyle w:val="ListParagraph"/>
-        <w:numPr>
-          <w:ilvl w:val="0"/>
-          <w:numId w:val="24"/>
-        </w:numPr>
-        <w:rPr>
-          <w:b/>
-          <w:bCs/>
-          <w:lang w:val="en-US"/>
-        </w:rPr>
-      </w:pPr>
-      <w:r>
-        <w:rPr>
-          <w:b/>
-          <w:bCs/>
-          <w:lang w:val="en-US"/>
-        </w:rPr>
-        <w:t>1</w:t>
-      </w:r>
-      <w:r>
-        <w:rPr>
-          <w:b/>
-          <w:bCs/>
-          <w:lang w:val="en-US"/>
-        </w:rPr>
-        <w:t>6</w:t>
-      </w:r>
-      <w:r>
-        <w:rPr>
-          <w:b/>
-          <w:bCs/>
-          <w:lang w:val="en-US"/>
-        </w:rPr>
-        <w:t xml:space="preserve"> Nov:</w:t>
-      </w:r>
-      <w:r>
-        <w:rPr>
-          <w:lang w:val="en-US"/>
-        </w:rPr>
-        <w:t xml:space="preserve"> </w:t>
-      </w:r>
-    </w:p>
-    <w:p>
-      <w:pPr>
-        <w:pStyle w:val="ListParagraph"/>
-        <w:numPr>
-          <w:ilvl w:val="1"/>
-          <w:numId w:val="24"/>
-        </w:numPr>
-        <w:rPr>
-          <w:b/>
-          <w:bCs/>
-          <w:lang w:val="en-US"/>
-        </w:rPr>
-      </w:pPr>
-      <w:r>
-        <w:rPr>
-          <w:lang w:val="en-US"/>
-        </w:rPr>
-        <w:t>Soundtrack</w:t>
-      </w:r>
-    </w:p>
-    <w:p>
-      <w:pPr>
-        <w:pStyle w:val="ListParagraph"/>
-        <w:numPr>
-          <w:ilvl w:val="1"/>
-          <w:numId w:val="24"/>
-        </w:numPr>
-        <w:rPr>
-          <w:b/>
-          <w:bCs/>
-          <w:lang w:val="en-US"/>
-        </w:rPr>
-      </w:pPr>
-      <w:r>
-        <w:rPr>
-          <w:lang w:val="en-US"/>
-        </w:rPr>
-        <w:t xml:space="preserve">Balance the properties of individual bugs </w:t>
-      </w:r>
-    </w:p>
-    <w:p>
-      <w:pPr>
-        <w:pStyle w:val="ListParagraph"/>
-        <w:numPr>
-          <w:ilvl w:val="2"/>
-          <w:numId w:val="24"/>
-        </w:numPr>
-        <w:rPr>
-          <w:b/>
-          <w:bCs/>
-          <w:lang w:val="en-US"/>
-        </w:rPr>
-      </w:pPr>
-      <w:r>
-        <w:rPr>
-          <w:lang w:val="en-US"/>
-        </w:rPr>
-        <w:t>“Helper” Larva for players stuck.</w:t>
-      </w:r>
-    </w:p>
-    <w:p>
-      <w:pPr>
-        <w:pStyle w:val="ListParagraph"/>
-        <w:numPr>
-          <w:ilvl w:val="1"/>
-          <w:numId w:val="24"/>
-        </w:numPr>
-        <w:rPr>
-          <w:b/>
-          <w:bCs/>
-          <w:lang w:val="en-US"/>
-        </w:rPr>
-      </w:pPr>
-      <w:r>
-        <w:rPr>
-          <w:lang w:val="en-US"/>
-        </w:rPr>
-        <w:t>Prettier home bases, lines, points, etc.</w:t>
-      </w:r>
-    </w:p>
-    <w:p>
-      <w:pPr>
-        <w:pStyle w:val="ListParagraph"/>
-        <w:numPr>
-          <w:ilvl w:val="0"/>
-          <w:numId w:val="24"/>
-        </w:numPr>
-        <w:rPr>
-          <w:b/>
-          <w:bCs/>
-          <w:lang w:val="en-US"/>
-        </w:rPr>
-      </w:pPr>
-      <w:r>
-        <w:rPr>
-          <w:b/>
-          <w:bCs/>
-          <w:lang w:val="en-US"/>
-        </w:rPr>
-        <w:t>1</w:t>
-      </w:r>
-      <w:r>
-        <w:rPr>
-          <w:b/>
-          <w:bCs/>
-          <w:lang w:val="en-US"/>
-        </w:rPr>
-        <w:t>6</w:t>
-      </w:r>
-      <w:r>
-        <w:rPr>
-          <w:b/>
-          <w:bCs/>
-          <w:lang w:val="en-US"/>
-        </w:rPr>
-        <w:t xml:space="preserve"> Nov:</w:t>
-      </w:r>
-      <w:r>
-        <w:rPr>
-          <w:lang w:val="en-US"/>
-        </w:rPr>
-        <w:t xml:space="preserve"> </w:t>
-      </w:r>
-    </w:p>
-    <w:p>
-      <w:pPr>
-        <w:pStyle w:val="ListParagraph"/>
-        <w:numPr>
-          <w:ilvl w:val="1"/>
-          <w:numId w:val="24"/>
-        </w:numPr>
-        <w:rPr>
-          <w:b/>
-          <w:bCs/>
-          <w:lang w:val="en-US"/>
-        </w:rPr>
-      </w:pPr>
-      <w:r>
-        <w:rPr>
-          <w:lang w:val="en-US"/>
-        </w:rPr>
-        <w:t xml:space="preserve">Create itch.io page ( + already prepare portfolio and </w:t>
-      </w:r>
-      <w:proofErr w:type="spellStart"/>
-      <w:r>
-        <w:rPr>
-          <w:lang w:val="en-US"/>
-        </w:rPr>
-        <w:t>pandaqi</w:t>
-      </w:r>
-      <w:proofErr w:type="spellEnd"/>
-      <w:r>
-        <w:rPr>
-          <w:lang w:val="en-US"/>
-        </w:rPr>
-        <w:t xml:space="preserve"> one)</w:t>
-      </w:r>
-    </w:p>
-    <w:p>
-      <w:pPr>
-        <w:pStyle w:val="ListParagraph"/>
-        <w:numPr>
-          <w:ilvl w:val="1"/>
-          <w:numId w:val="24"/>
-        </w:numPr>
-        <w:rPr>
-          <w:b/>
-          <w:bCs/>
-          <w:lang w:val="en-US"/>
-        </w:rPr>
-      </w:pPr>
-      <w:r>
-        <w:rPr>
-          <w:lang w:val="en-US"/>
-        </w:rPr>
-        <w:lastRenderedPageBreak/>
-        <w:t>Create a logo (both header/wide and favicon)</w:t>
-      </w:r>
-    </w:p>
-    <w:p>
-      <w:pPr>
-        <w:pStyle w:val="ListParagraph"/>
-        <w:numPr>
-          <w:ilvl w:val="1"/>
-          <w:numId w:val="24"/>
-        </w:numPr>
-        <w:rPr>
-          <w:b/>
-          <w:bCs/>
-          <w:lang w:val="en-US"/>
-        </w:rPr>
-      </w:pPr>
-      <w:r>
-        <w:rPr>
-          <w:lang w:val="en-US"/>
-        </w:rPr>
-        <w:t xml:space="preserve">Schedule a quick </w:t>
-      </w:r>
-      <w:r>
-        <w:rPr>
-          <w:i/>
-          <w:iCs/>
-          <w:lang w:val="en-US"/>
-        </w:rPr>
-        <w:t>playtest</w:t>
-      </w:r>
-      <w:r>
-        <w:rPr>
-          <w:lang w:val="en-US"/>
-        </w:rPr>
-        <w:t xml:space="preserve"> for it.</w:t>
       </w:r>
     </w:p>
     <w:p>
@@ -14020,79 +13495,27 @@
         <w:rPr>
           <w:lang w:val="en-US"/>
         </w:rPr>
-        <w:t xml:space="preserve">Add more </w:t>
-      </w:r>
-      <w:r>
-        <w:rPr>
-          <w:lang w:val="en-US"/>
-        </w:rPr>
-        <w:t xml:space="preserve">bugs (and thus </w:t>
-      </w:r>
-      <w:r>
-        <w:rPr>
-          <w:lang w:val="en-US"/>
-        </w:rPr>
-        <w:t>powerups</w:t>
-      </w:r>
-      <w:r>
-        <w:rPr>
-          <w:lang w:val="en-US"/>
-        </w:rPr>
-        <w:t>)</w:t>
-      </w:r>
-      <w:r>
-        <w:rPr>
-          <w:lang w:val="en-US"/>
-        </w:rPr>
-        <w:t xml:space="preserve"> that do something </w:t>
-      </w:r>
-      <w:r>
-        <w:rPr>
-          <w:lang w:val="en-US"/>
-        </w:rPr>
-        <w:t xml:space="preserve">with </w:t>
-      </w:r>
-      <w:r>
-        <w:rPr>
-          <w:b/>
-          <w:bCs/>
-          <w:lang w:val="en-US"/>
-        </w:rPr>
-        <w:t>ownership</w:t>
-      </w:r>
-      <w:r>
-        <w:rPr>
-          <w:lang w:val="en-US"/>
-        </w:rPr>
-        <w:t xml:space="preserve">, unique </w:t>
-      </w:r>
-      <w:r>
-        <w:rPr>
-          <w:b/>
-          <w:bCs/>
-          <w:lang w:val="en-US"/>
-        </w:rPr>
-        <w:t>web movement</w:t>
-      </w:r>
-      <w:r>
-        <w:rPr>
-          <w:lang w:val="en-US"/>
-        </w:rPr>
-        <w:t xml:space="preserve"> (such as curved jumps), and play more with </w:t>
-      </w:r>
-      <w:r>
-        <w:rPr>
-          <w:b/>
-          <w:bCs/>
-          <w:lang w:val="en-US"/>
-        </w:rPr>
-        <w:t>aggression</w:t>
-      </w:r>
-      <w:r>
-        <w:rPr>
-          <w:lang w:val="en-US"/>
-        </w:rPr>
-        <w:t xml:space="preserve"> (eating/flee/chase)</w:t>
+        <w:t xml:space="preserve">At least one thorough </w:t>
+      </w:r>
+      <w:r>
+        <w:rPr>
+          <w:i/>
+          <w:iCs/>
+          <w:lang w:val="en-US"/>
+        </w:rPr>
+        <w:t xml:space="preserve">balancing </w:t>
+      </w:r>
+      <w:r>
+        <w:rPr>
+          <w:lang w:val="en-US"/>
+        </w:rPr>
+        <w:t>pa</w:t>
+      </w:r>
+      <w:r>
+        <w:rPr>
+          <w:lang w:val="en-US"/>
+        </w:rPr>
+        <w:t>ss through all the bugs.</w:t>
       </w:r>
     </w:p>
     <w:p>
@@ -14110,7 +13533,79 @@
         <w:rPr>
           <w:lang w:val="en-US"/>
         </w:rPr>
-        <w:t>More uniqueness to the bugs. (Movement pattern, legs and walking style, flee/chase/aggression/eating style.)</w:t>
+        <w:t xml:space="preserve">Add more </w:t>
+      </w:r>
+      <w:r>
+        <w:rPr>
+          <w:lang w:val="en-US"/>
+        </w:rPr>
+        <w:t xml:space="preserve">bugs (and thus </w:t>
+      </w:r>
+      <w:r>
+        <w:rPr>
+          <w:lang w:val="en-US"/>
+        </w:rPr>
+        <w:t>powerups</w:t>
+      </w:r>
+      <w:r>
+        <w:rPr>
+          <w:lang w:val="en-US"/>
+        </w:rPr>
+        <w:t>)</w:t>
+      </w:r>
+      <w:r>
+        <w:rPr>
+          <w:lang w:val="en-US"/>
+        </w:rPr>
+        <w:t xml:space="preserve"> that do something </w:t>
+      </w:r>
+      <w:r>
+        <w:rPr>
+          <w:lang w:val="en-US"/>
+        </w:rPr>
+        <w:t xml:space="preserve">with </w:t>
+      </w:r>
+      <w:r>
+        <w:rPr>
+          <w:b/>
+          <w:bCs/>
+          <w:lang w:val="en-US"/>
+        </w:rPr>
+        <w:t>ownership</w:t>
+      </w:r>
+      <w:r>
+        <w:rPr>
+          <w:lang w:val="en-US"/>
+        </w:rPr>
+        <w:t xml:space="preserve">, unique </w:t>
+      </w:r>
+      <w:r>
+        <w:rPr>
+          <w:b/>
+          <w:bCs/>
+          <w:lang w:val="en-US"/>
+        </w:rPr>
+        <w:t>web movement</w:t>
+      </w:r>
+      <w:r>
+        <w:rPr>
+          <w:lang w:val="en-US"/>
+        </w:rPr>
+        <w:t xml:space="preserve"> (such as curved jumps), and play more with </w:t>
+      </w:r>
+      <w:r>
+        <w:rPr>
+          <w:b/>
+          <w:bCs/>
+          <w:lang w:val="en-US"/>
+        </w:rPr>
+        <w:t>aggression</w:t>
+      </w:r>
+      <w:r>
+        <w:rPr>
+          <w:lang w:val="en-US"/>
+        </w:rPr>
+        <w:t xml:space="preserve"> (eating/flee/chase)</w:t>
       </w:r>
     </w:p>
     <w:p>
@@ -14128,7 +13623,7 @@
         <w:rPr>
           <w:lang w:val="en-US"/>
         </w:rPr>
-        <w:t>Using some famous bugs that I somehow missed (such as ladybugs or dragonflies).</w:t>
+        <w:t>More uniqueness to the bugs. (Movement pattern, legs and walking style, flee/chase/aggression/eating style.)</w:t>
       </w:r>
     </w:p>
     <w:p>
@@ -14146,21 +13641,8 @@
         <w:rPr>
           <w:lang w:val="en-US"/>
         </w:rPr>
-        <w:t xml:space="preserve">Add an </w:t>
-      </w:r>
-      <w:r>
-        <w:rPr>
-          <w:i/>
-          <w:iCs/>
-          <w:lang w:val="en-US"/>
-        </w:rPr>
-        <w:t>actual</w:t>
-      </w:r>
-      <w:r>
-        <w:rPr>
-          <w:lang w:val="en-US"/>
-        </w:rPr>
-        <w:t xml:space="preserve"> solo mode (instead of just the regular mode, but on your own)?</w:t>
+        <w:lastRenderedPageBreak/>
+        <w:t>Using some famous bugs that I somehow missed (such as ladybugs or dragonflies).</w:t>
       </w:r>
     </w:p>
     <w:p>
@@ -14176,6 +13658,38 @@
       </w:pPr>
       <w:r>
         <w:rPr>
+          <w:lang w:val="en-US"/>
+        </w:rPr>
+        <w:t xml:space="preserve">Add an </w:t>
+      </w:r>
+      <w:r>
+        <w:rPr>
+          <w:i/>
+          <w:iCs/>
+          <w:lang w:val="en-US"/>
+        </w:rPr>
+        <w:t>actual</w:t>
+      </w:r>
+      <w:r>
+        <w:rPr>
+          <w:lang w:val="en-US"/>
+        </w:rPr>
+        <w:t xml:space="preserve"> solo mode (instead of just the regular mode, but on your own)?</w:t>
+      </w:r>
+    </w:p>
+    <w:p>
+      <w:pPr>
+        <w:pStyle w:val="ListParagraph"/>
+        <w:numPr>
+          <w:ilvl w:val="0"/>
+          <w:numId w:val="50"/>
+        </w:numPr>
+        <w:rPr>
+          <w:lang w:val="en-US"/>
+        </w:rPr>
+      </w:pPr>
+      <w:r>
+        <w:rPr>
           <w:b/>
           <w:bCs/>
           <w:lang w:val="en-US"/>
@@ -14321,7 +13835,49 @@
       <w:pPr>
         <w:pStyle w:val="ListParagraph"/>
         <w:numPr>
-          <w:ilvl w:val="0"/>
+          <w:ilvl w:val="1"/>
+          <w:numId w:val="25"/>
+        </w:numPr>
+        <w:rPr>
+          <w:lang w:val="en-US"/>
+        </w:rPr>
+      </w:pPr>
+      <w:r>
+        <w:rPr>
+          <w:b/>
+          <w:lang w:val="en-US"/>
+        </w:rPr>
+        <w:t>Annoyance:</w:t>
+      </w:r>
+      <w:r>
+        <w:rPr>
+          <w:bCs/>
+          <w:lang w:val="en-US"/>
+        </w:rPr>
+        <w:t xml:space="preserve"> now, when returning to main menu, you need to go through the team selection nodes </w:t>
+      </w:r>
+      <w:r>
+        <w:rPr>
+          <w:bCs/>
+          <w:i/>
+          <w:iCs/>
+          <w:lang w:val="en-US"/>
+        </w:rPr>
+        <w:t>again</w:t>
+      </w:r>
+      <w:r>
+        <w:rPr>
+          <w:bCs/>
+          <w:lang w:val="en-US"/>
+        </w:rPr>
+        <w:t>. Which might annoy or confuse people.</w:t>
+      </w:r>
+    </w:p>
+    <w:p>
+      <w:pPr>
+        <w:pStyle w:val="ListParagraph"/>
+        <w:numPr>
+          <w:ilvl w:val="1"/>
           <w:numId w:val="25"/>
         </w:numPr>
         <w:rPr>
@@ -14354,7 +13910,6 @@
         </w:rPr>
         <w:t>Pause/</w:t>
       </w:r>
-      <w:proofErr w:type="spellStart"/>
       <w:r>
         <w:rPr>
           <w:b/>
@@ -14363,7 +13918,6 @@
         </w:rPr>
         <w:t>Gameover</w:t>
       </w:r>
-      <w:proofErr w:type="spellEnd"/>
       <w:r>
         <w:rPr>
           <w:lang w:val="en-US"/>
@@ -14585,7 +14139,6 @@
           <w:bCs/>
           <w:lang w:val="en-US"/>
         </w:rPr>
-        <w:lastRenderedPageBreak/>
         <w:t>Question:</w:t>
       </w:r>
       <w:r>
@@ -14722,6 +14275,7 @@
         <w:rPr>
           <w:lang w:val="en-US"/>
         </w:rPr>
+        <w:lastRenderedPageBreak/>
         <w:t xml:space="preserve">Or, maybe, the terrain for edges around a home base are </w:t>
       </w:r>
       <w:r>
@@ -15100,21 +14654,7 @@
         <w:rPr>
           <w:lang w:val="en-US"/>
         </w:rPr>
-        <w:t xml:space="preserve"> </w:t>
-      </w:r>
-      <w:proofErr w:type="spellStart"/>
-      <w:r>
-        <w:rPr>
-          <w:lang w:val="en-US"/>
-        </w:rPr>
-        <w:t>a</w:t>
-      </w:r>
-      <w:proofErr w:type="spellEnd"/>
-      <w:r>
-        <w:rPr>
-          <w:lang w:val="en-US"/>
-        </w:rPr>
-        <w:t xml:space="preserve"> </w:t>
+        <w:t xml:space="preserve"> a </w:t>
       </w:r>
       <w:r>
         <w:rPr>
@@ -20474,7 +20014,7 @@
         <w:rFonts w:ascii="Symbol" w:hAnsi="Symbol" w:hint="default"/>
       </w:rPr>
     </w:lvl>
-    <w:lvl w:ilvl="1" w:tplc="04130003" w:tentative="1">
+    <w:lvl w:ilvl="1" w:tplc="04130003">
       <w:start w:val="1"/>
       <w:numFmt w:val="bullet"/>
       <w:lvlText w:val="o"/>
@@ -22344,7 +21884,6 @@
   <w:style w:type="character" w:default="1" w:styleId="DefaultParagraphFont">
     <w:name w:val="Default Paragraph Font"/>
     <w:uiPriority w:val="1"/>
-    <w:semiHidden/>
     <w:unhideWhenUsed/>
   </w:style>
   <w:style w:type="table" w:default="1" w:styleId="TableNormal">

</xml_diff>

<commit_message>
Finished soundtrack, fixed last bugs, upgraded to latest Godot version
The game is "done". But I'll need to do a playtest with other people to:
* Check multiplayer (teams, many people on screen, etc.)
* Probably find tons of bugs I've never seen before, other people have a way of breaking your game ...
* Get good in-action screenshots and footage for the game page
</commit_message>
<xml_diff>
--- a/non_game/[Idea] Game Off (2021).docx
+++ b/non_game/[Idea] Game Off (2021).docx
@@ -373,8 +373,16 @@
         <w:rPr>
           <w:lang w:val="en-US"/>
         </w:rPr>
-        <w:t xml:space="preserve"> both … )</w:t>
-      </w:r>
+        <w:t xml:space="preserve"> both </w:t>
+      </w:r>
+      <w:proofErr w:type="gramStart"/>
+      <w:r>
+        <w:rPr>
+          <w:lang w:val="en-US"/>
+        </w:rPr>
+        <w:t>… )</w:t>
+      </w:r>
+      <w:proofErr w:type="gramEnd"/>
     </w:p>
     <w:p>
       <w:pPr>
@@ -948,7 +956,21 @@
         <w:rPr>
           <w:lang w:val="en-US"/>
         </w:rPr>
-        <w:t xml:space="preserve">. This is just a point on the web. Visiting this drains your points. </w:t>
+        <w:t xml:space="preserve">. This is just a point on the web. Visiting </w:t>
+      </w:r>
+      <w:proofErr w:type="gramStart"/>
+      <w:r>
+        <w:rPr>
+          <w:lang w:val="en-US"/>
+        </w:rPr>
+        <w:t>this drains</w:t>
+      </w:r>
+      <w:proofErr w:type="gramEnd"/>
+      <w:r>
+        <w:rPr>
+          <w:lang w:val="en-US"/>
+        </w:rPr>
+        <w:t xml:space="preserve"> your points. </w:t>
       </w:r>
       <w:r>
         <w:rPr>
@@ -1334,7 +1356,21 @@
         <w:rPr>
           <w:lang w:val="en-US"/>
         </w:rPr>
-        <w:t xml:space="preserve"> The title “Windowsilk” comes from the first arena, where you’re building the web on top of a window. Regularly, bugs just </w:t>
+        <w:t xml:space="preserve"> The title “</w:t>
+      </w:r>
+      <w:proofErr w:type="spellStart"/>
+      <w:r>
+        <w:rPr>
+          <w:lang w:val="en-US"/>
+        </w:rPr>
+        <w:t>Windowsilk</w:t>
+      </w:r>
+      <w:proofErr w:type="spellEnd"/>
+      <w:r>
+        <w:rPr>
+          <w:lang w:val="en-US"/>
+        </w:rPr>
+        <w:t xml:space="preserve">” comes from the first arena, where you’re building the web on top of a window. Regularly, bugs just </w:t>
       </w:r>
       <w:r>
         <w:rPr>
@@ -1480,7 +1516,21 @@
         <w:rPr>
           <w:lang w:val="en-US"/>
         </w:rPr>
-        <w:t xml:space="preserve"> The “fungus” / “virus” idea =&gt; it starts somewhere on the web, and then just grows and grows, unless you’re able to stop it. (Cut off the edge, or use some powerup against it.)</w:t>
+        <w:t xml:space="preserve"> The “fungus” / “virus” idea =&gt; it starts somewhere on the web, and then just grows and grows, unless you’re able to stop it. (Cut off the </w:t>
+      </w:r>
+      <w:proofErr w:type="gramStart"/>
+      <w:r>
+        <w:rPr>
+          <w:lang w:val="en-US"/>
+        </w:rPr>
+        <w:t>edge, or</w:t>
+      </w:r>
+      <w:proofErr w:type="gramEnd"/>
+      <w:r>
+        <w:rPr>
+          <w:lang w:val="en-US"/>
+        </w:rPr>
+        <w:t xml:space="preserve"> use some powerup against it.)</w:t>
       </w:r>
     </w:p>
     <w:p>
@@ -1631,7 +1681,21 @@
         <w:rPr>
           <w:lang w:val="en-US"/>
         </w:rPr>
-        <w:t xml:space="preserve"> by things such as wind or water, and are thus KinematicBodies that collide with each other)</w:t>
+        <w:t xml:space="preserve"> by things such as wind or water, and are thus </w:t>
+      </w:r>
+      <w:proofErr w:type="spellStart"/>
+      <w:r>
+        <w:rPr>
+          <w:lang w:val="en-US"/>
+        </w:rPr>
+        <w:t>KinematicBodies</w:t>
+      </w:r>
+      <w:proofErr w:type="spellEnd"/>
+      <w:r>
+        <w:rPr>
+          <w:lang w:val="en-US"/>
+        </w:rPr>
+        <w:t xml:space="preserve"> that collide with each other)</w:t>
       </w:r>
     </w:p>
     <w:p>
@@ -1961,11 +2025,19 @@
           <w:lang w:val="en-US"/>
         </w:rPr>
       </w:pPr>
-      <w:r>
-        <w:rPr>
-          <w:lang w:val="en-US"/>
-        </w:rPr>
-        <w:t>Scale_thickness =&gt; how thick the lines should be (scaled against default)</w:t>
+      <w:proofErr w:type="spellStart"/>
+      <w:r>
+        <w:rPr>
+          <w:lang w:val="en-US"/>
+        </w:rPr>
+        <w:t>Scale_thickness</w:t>
+      </w:r>
+      <w:proofErr w:type="spellEnd"/>
+      <w:r>
+        <w:rPr>
+          <w:lang w:val="en-US"/>
+        </w:rPr>
+        <w:t xml:space="preserve"> =&gt; how thick the lines should be (scaled against default)</w:t>
       </w:r>
     </w:p>
     <w:p>
@@ -2007,7 +2079,21 @@
         <w:rPr>
           <w:lang w:val="en-US"/>
         </w:rPr>
-        <w:t xml:space="preserve"> of each leg. Name them “L1,L2,L3…” and “R1,R2,R3…” for the left and right legs.</w:t>
+        <w:t xml:space="preserve"> of each leg. Name them “L</w:t>
+      </w:r>
+      <w:proofErr w:type="gramStart"/>
+      <w:r>
+        <w:rPr>
+          <w:lang w:val="en-US"/>
+        </w:rPr>
+        <w:t>1,L</w:t>
+      </w:r>
+      <w:proofErr w:type="gramEnd"/>
+      <w:r>
+        <w:rPr>
+          <w:lang w:val="en-US"/>
+        </w:rPr>
+        <w:t>2,L3…” and “R1,R2,R3…” for the left and right legs.</w:t>
       </w:r>
     </w:p>
     <w:p>
@@ -2247,7 +2333,21 @@
         <w:rPr>
           <w:lang w:val="en-US"/>
         </w:rPr>
-        <w:t xml:space="preserve"> which acts as a control point, if you need to curve or bend the antenna.</w:t>
+        <w:t xml:space="preserve"> which acts as a control </w:t>
+      </w:r>
+      <w:proofErr w:type="gramStart"/>
+      <w:r>
+        <w:rPr>
+          <w:lang w:val="en-US"/>
+        </w:rPr>
+        <w:t>point, if</w:t>
+      </w:r>
+      <w:proofErr w:type="gramEnd"/>
+      <w:r>
+        <w:rPr>
+          <w:lang w:val="en-US"/>
+        </w:rPr>
+        <w:t xml:space="preserve"> you need to curve or bend the antenna.</w:t>
       </w:r>
     </w:p>
     <w:p>
@@ -2346,7 +2446,21 @@
         <w:rPr>
           <w:lang w:val="en-US"/>
         </w:rPr>
-        <w:t>Change the “offset” on the Sprite so it’s centred around its pivot point. (The point where the wing would rotate.)</w:t>
+        <w:t xml:space="preserve">Change the “offset” on the Sprite so it’s </w:t>
+      </w:r>
+      <w:proofErr w:type="spellStart"/>
+      <w:r>
+        <w:rPr>
+          <w:lang w:val="en-US"/>
+        </w:rPr>
+        <w:t>centred</w:t>
+      </w:r>
+      <w:proofErr w:type="spellEnd"/>
+      <w:r>
+        <w:rPr>
+          <w:lang w:val="en-US"/>
+        </w:rPr>
+        <w:t xml:space="preserve"> around its pivot point. (The point where the wing would rotate.)</w:t>
       </w:r>
     </w:p>
     <w:p>
@@ -2484,11 +2598,33 @@
           <w:lang w:val="en-US"/>
         </w:rPr>
       </w:pPr>
-      <w:r>
-        <w:rPr>
-          <w:lang w:val="en-US"/>
-        </w:rPr>
-        <w:t>min_rot: the rotation of the wings in collapsed ( = landed/resting) state (default is 0.1 PI)</w:t>
+      <w:proofErr w:type="spellStart"/>
+      <w:r>
+        <w:rPr>
+          <w:lang w:val="en-US"/>
+        </w:rPr>
+        <w:t>min_rot</w:t>
+      </w:r>
+      <w:proofErr w:type="spellEnd"/>
+      <w:r>
+        <w:rPr>
+          <w:lang w:val="en-US"/>
+        </w:rPr>
+        <w:t xml:space="preserve">: the rotation of the wings in collapsed </w:t>
+      </w:r>
+      <w:proofErr w:type="gramStart"/>
+      <w:r>
+        <w:rPr>
+          <w:lang w:val="en-US"/>
+        </w:rPr>
+        <w:t>( =</w:t>
+      </w:r>
+      <w:proofErr w:type="gramEnd"/>
+      <w:r>
+        <w:rPr>
+          <w:lang w:val="en-US"/>
+        </w:rPr>
+        <w:t xml:space="preserve"> landed/resting) state (default is 0.1 PI)</w:t>
       </w:r>
     </w:p>
     <w:p>
@@ -2502,11 +2638,19 @@
           <w:lang w:val="en-US"/>
         </w:rPr>
       </w:pPr>
-      <w:r>
-        <w:rPr>
-          <w:lang w:val="en-US"/>
-        </w:rPr>
-        <w:t>max_rot: the rotation of the wings in flight (default is 0.35 PI)</w:t>
+      <w:proofErr w:type="spellStart"/>
+      <w:r>
+        <w:rPr>
+          <w:lang w:val="en-US"/>
+        </w:rPr>
+        <w:t>max_rot</w:t>
+      </w:r>
+      <w:proofErr w:type="spellEnd"/>
+      <w:r>
+        <w:rPr>
+          <w:lang w:val="en-US"/>
+        </w:rPr>
+        <w:t>: the rotation of the wings in flight (default is 0.35 PI)</w:t>
       </w:r>
     </w:p>
     <w:p>
@@ -2520,11 +2664,19 @@
           <w:lang w:val="en-US"/>
         </w:rPr>
       </w:pPr>
-      <w:r>
-        <w:rPr>
-          <w:lang w:val="en-US"/>
-        </w:rPr>
-        <w:t>show_in_front: show the wings in front of the body (of the bug) (default is false)</w:t>
+      <w:proofErr w:type="spellStart"/>
+      <w:r>
+        <w:rPr>
+          <w:lang w:val="en-US"/>
+        </w:rPr>
+        <w:t>show_in_front</w:t>
+      </w:r>
+      <w:proofErr w:type="spellEnd"/>
+      <w:r>
+        <w:rPr>
+          <w:lang w:val="en-US"/>
+        </w:rPr>
+        <w:t>: show the wings in front of the body (of the bug) (default is false)</w:t>
       </w:r>
     </w:p>
     <w:p>
@@ -2538,11 +2690,19 @@
           <w:lang w:val="en-US"/>
         </w:rPr>
       </w:pPr>
-      <w:r>
-        <w:rPr>
-          <w:lang w:val="en-US"/>
-        </w:rPr>
-        <w:t>collapse_using_scale: whether collapsing the wings should scale them down, instead of rotating them (example: butterfly)</w:t>
+      <w:proofErr w:type="spellStart"/>
+      <w:r>
+        <w:rPr>
+          <w:lang w:val="en-US"/>
+        </w:rPr>
+        <w:t>collapse_using_scale</w:t>
+      </w:r>
+      <w:proofErr w:type="spellEnd"/>
+      <w:r>
+        <w:rPr>
+          <w:lang w:val="en-US"/>
+        </w:rPr>
+        <w:t>: whether collapsing the wings should scale them down, instead of rotating them (example: butterfly)</w:t>
       </w:r>
     </w:p>
     <w:p>
@@ -2580,13 +2740,23 @@
         </w:rPr>
         <w:t xml:space="preserve">As usual, I want to compose a proper soundtrack for the game </w:t>
       </w:r>
+      <w:proofErr w:type="gramStart"/>
       <w:r>
         <w:rPr>
           <w:i/>
           <w:iCs/>
           <w:lang w:val="en-US"/>
         </w:rPr>
-        <w:t>taking into account the theme and gameplay</w:t>
+        <w:t>taking into account</w:t>
+      </w:r>
+      <w:proofErr w:type="gramEnd"/>
+      <w:r>
+        <w:rPr>
+          <w:i/>
+          <w:iCs/>
+          <w:lang w:val="en-US"/>
+        </w:rPr>
+        <w:t xml:space="preserve"> the theme and gameplay</w:t>
       </w:r>
       <w:r>
         <w:rPr>
@@ -2612,47 +2782,83 @@
         <w:rPr>
           <w:lang w:val="en-US"/>
         </w:rPr>
-        <w:t>The themes are: spider, spider web, bugs, catching/eating (and the tension that comes from fleeing/chasing)</w:t>
-      </w:r>
-    </w:p>
-    <w:p>
-      <w:pPr>
-        <w:rPr>
-          <w:lang w:val="en-US"/>
-        </w:rPr>
-      </w:pPr>
-    </w:p>
-    <w:p>
-      <w:pPr>
-        <w:rPr>
-          <w:lang w:val="en-US"/>
-        </w:rPr>
-      </w:pPr>
-      <w:r>
-        <w:rPr>
-          <w:lang w:val="en-US"/>
-        </w:rPr>
-        <w:t>The “spider” part was the most unique and concrete, so let’s start with that. Spiders have 8 legs (which is actually quite rare, as I’ve learned through making this game).</w:t>
-      </w:r>
-    </w:p>
-    <w:p>
-      <w:pPr>
-        <w:rPr>
-          <w:lang w:val="en-US"/>
-        </w:rPr>
-      </w:pPr>
-    </w:p>
-    <w:p>
-      <w:pPr>
-        <w:rPr>
-          <w:lang w:val="en-US"/>
-        </w:rPr>
-      </w:pPr>
-      <w:r>
-        <w:rPr>
-          <w:lang w:val="en-US"/>
-        </w:rPr>
-        <w:t>So let’s try to:</w:t>
+        <w:t xml:space="preserve">The themes </w:t>
+      </w:r>
+      <w:proofErr w:type="gramStart"/>
+      <w:r>
+        <w:rPr>
+          <w:lang w:val="en-US"/>
+        </w:rPr>
+        <w:t>are:</w:t>
+      </w:r>
+      <w:proofErr w:type="gramEnd"/>
+      <w:r>
+        <w:rPr>
+          <w:lang w:val="en-US"/>
+        </w:rPr>
+        <w:t xml:space="preserve"> spider, spider web, bugs, catching/eating (and the tension that comes from fleeing/chasing)</w:t>
+      </w:r>
+    </w:p>
+    <w:p>
+      <w:pPr>
+        <w:rPr>
+          <w:lang w:val="en-US"/>
+        </w:rPr>
+      </w:pPr>
+    </w:p>
+    <w:p>
+      <w:pPr>
+        <w:rPr>
+          <w:lang w:val="en-US"/>
+        </w:rPr>
+      </w:pPr>
+      <w:r>
+        <w:rPr>
+          <w:lang w:val="en-US"/>
+        </w:rPr>
+        <w:t xml:space="preserve">The “spider” part was the most unique and concrete, so let’s start with that. Spiders have 8 legs (which is </w:t>
+      </w:r>
+      <w:proofErr w:type="gramStart"/>
+      <w:r>
+        <w:rPr>
+          <w:lang w:val="en-US"/>
+        </w:rPr>
+        <w:t>actually quite</w:t>
+      </w:r>
+      <w:proofErr w:type="gramEnd"/>
+      <w:r>
+        <w:rPr>
+          <w:lang w:val="en-US"/>
+        </w:rPr>
+        <w:t xml:space="preserve"> rare, as I’ve learned through making this game).</w:t>
+      </w:r>
+    </w:p>
+    <w:p>
+      <w:pPr>
+        <w:rPr>
+          <w:lang w:val="en-US"/>
+        </w:rPr>
+      </w:pPr>
+    </w:p>
+    <w:p>
+      <w:pPr>
+        <w:rPr>
+          <w:lang w:val="en-US"/>
+        </w:rPr>
+      </w:pPr>
+      <w:proofErr w:type="gramStart"/>
+      <w:r>
+        <w:rPr>
+          <w:lang w:val="en-US"/>
+        </w:rPr>
+        <w:t>So</w:t>
+      </w:r>
+      <w:proofErr w:type="gramEnd"/>
+      <w:r>
+        <w:rPr>
+          <w:lang w:val="en-US"/>
+        </w:rPr>
+        <w:t xml:space="preserve"> let’s try to:</w:t>
       </w:r>
     </w:p>
     <w:p>
@@ -2886,7 +3092,21 @@
         <w:rPr>
           <w:lang w:val="en-US"/>
         </w:rPr>
-        <w:t>The shuffling you hear when a spider (or something else) crawls over something</w:t>
+        <w:t xml:space="preserve">The shuffling you hear when a spider (or something else) </w:t>
+      </w:r>
+      <w:proofErr w:type="gramStart"/>
+      <w:r>
+        <w:rPr>
+          <w:lang w:val="en-US"/>
+        </w:rPr>
+        <w:t>crawls</w:t>
+      </w:r>
+      <w:proofErr w:type="gramEnd"/>
+      <w:r>
+        <w:rPr>
+          <w:lang w:val="en-US"/>
+        </w:rPr>
+        <w:t xml:space="preserve"> over something</w:t>
       </w:r>
     </w:p>
     <w:p>
@@ -3048,7 +3268,21 @@
         <w:rPr>
           <w:lang w:val="en-US"/>
         </w:rPr>
-        <w:t>. Basically slow down the other melodies, slower and slower (so it’s obvious the soundtrack is nearing its end)</w:t>
+        <w:t xml:space="preserve">. </w:t>
+      </w:r>
+      <w:proofErr w:type="gramStart"/>
+      <w:r>
+        <w:rPr>
+          <w:lang w:val="en-US"/>
+        </w:rPr>
+        <w:t>Basically</w:t>
+      </w:r>
+      <w:proofErr w:type="gramEnd"/>
+      <w:r>
+        <w:rPr>
+          <w:lang w:val="en-US"/>
+        </w:rPr>
+        <w:t xml:space="preserve"> slow down the other melodies, slower and slower (so it’s obvious the soundtrack is nearing its end)</w:t>
       </w:r>
     </w:p>
     <w:p>
@@ -3066,7 +3300,21 @@
         <w:rPr>
           <w:lang w:val="en-US"/>
         </w:rPr>
-        <w:t>Then slow down, remove instruments, until only the crickets are left. (So we can loop!)</w:t>
+        <w:t>Then slow down, remove instruments, until only the crickets are left. (</w:t>
+      </w:r>
+      <w:proofErr w:type="gramStart"/>
+      <w:r>
+        <w:rPr>
+          <w:lang w:val="en-US"/>
+        </w:rPr>
+        <w:t>So</w:t>
+      </w:r>
+      <w:proofErr w:type="gramEnd"/>
+      <w:r>
+        <w:rPr>
+          <w:lang w:val="en-US"/>
+        </w:rPr>
+        <w:t xml:space="preserve"> we can loop!)</w:t>
       </w:r>
     </w:p>
     <w:p>
@@ -3873,20 +4121,30 @@
           <w:iCs/>
           <w:lang w:val="en-US"/>
         </w:rPr>
-        <w:t>mode, bugs</w:t>
-      </w:r>
-      <w:r>
-        <w:rPr>
-          <w:lang w:val="en-US"/>
-        </w:rPr>
-        <w:t xml:space="preserve"> and </w:t>
-      </w:r>
+        <w:t xml:space="preserve">mode, </w:t>
+      </w:r>
+      <w:proofErr w:type="gramStart"/>
       <w:r>
         <w:rPr>
           <w:i/>
           <w:iCs/>
           <w:lang w:val="en-US"/>
         </w:rPr>
+        <w:t>bugs</w:t>
+      </w:r>
+      <w:proofErr w:type="gramEnd"/>
+      <w:r>
+        <w:rPr>
+          <w:lang w:val="en-US"/>
+        </w:rPr>
+        <w:t xml:space="preserve"> and </w:t>
+      </w:r>
+      <w:r>
+        <w:rPr>
+          <w:i/>
+          <w:iCs/>
+          <w:lang w:val="en-US"/>
+        </w:rPr>
         <w:t>bonus rules</w:t>
       </w:r>
       <w:r>
@@ -3913,7 +4171,21 @@
         <w:rPr>
           <w:lang w:val="en-US"/>
         </w:rPr>
-        <w:t>The bugs are split into “Web Bugs” and “Flying Bugs”. (Otherwise it’s too much on one screen; this is the most obvious categorization.)</w:t>
+        <w:t>The bugs are split into “Web Bugs” and “Flying Bugs”. (</w:t>
+      </w:r>
+      <w:proofErr w:type="gramStart"/>
+      <w:r>
+        <w:rPr>
+          <w:lang w:val="en-US"/>
+        </w:rPr>
+        <w:t>Otherwise</w:t>
+      </w:r>
+      <w:proofErr w:type="gramEnd"/>
+      <w:r>
+        <w:rPr>
+          <w:lang w:val="en-US"/>
+        </w:rPr>
+        <w:t xml:space="preserve"> it’s too much on one screen; this is the most obvious categorization.)</w:t>
       </w:r>
     </w:p>
     <w:p>
@@ -4049,7 +4321,21 @@
         <w:rPr>
           <w:lang w:val="en-US"/>
         </w:rPr>
-        <w:t xml:space="preserve"> just means: what text and images will appear on the page? A Game Jam game will not have a full marketing plan :p)</w:t>
+        <w:t xml:space="preserve"> just means: what text and images will appear on the page? A Game Jam game will not have a full marketing </w:t>
+      </w:r>
+      <w:proofErr w:type="gramStart"/>
+      <w:r>
+        <w:rPr>
+          <w:lang w:val="en-US"/>
+        </w:rPr>
+        <w:t>plan :p</w:t>
+      </w:r>
+      <w:proofErr w:type="gramEnd"/>
+      <w:r>
+        <w:rPr>
+          <w:lang w:val="en-US"/>
+        </w:rPr>
+        <w:t>)</w:t>
       </w:r>
     </w:p>
     <w:p>
@@ -4107,6 +4393,7 @@
         </w:rPr>
         <w:t xml:space="preserve"> </w:t>
       </w:r>
+      <w:proofErr w:type="spellStart"/>
       <w:r>
         <w:rPr>
           <w:b/>
@@ -4115,6 +4402,7 @@
         </w:rPr>
         <w:t>Windowsilk</w:t>
       </w:r>
+      <w:proofErr w:type="spellEnd"/>
       <w:r>
         <w:rPr>
           <w:lang w:val="en-US"/>
@@ -5052,6 +5340,7 @@
         </w:rPr>
         <w:t xml:space="preserve"> (otherwise known as </w:t>
       </w:r>
+      <w:proofErr w:type="spellStart"/>
       <w:r>
         <w:rPr>
           <w:i/>
@@ -5060,6 +5349,7 @@
         </w:rPr>
         <w:t>Pandaqi</w:t>
       </w:r>
+      <w:proofErr w:type="spellEnd"/>
       <w:r>
         <w:rPr>
           <w:lang w:val="en-US"/>
@@ -5157,8 +5447,16 @@
         <w:rPr>
           <w:lang w:val="en-US"/>
         </w:rPr>
-        <w:t>detailed devlog</w:t>
-      </w:r>
+        <w:t xml:space="preserve">detailed </w:t>
+      </w:r>
+      <w:proofErr w:type="spellStart"/>
+      <w:r>
+        <w:rPr>
+          <w:lang w:val="en-US"/>
+        </w:rPr>
+        <w:t>devlog</w:t>
+      </w:r>
+      <w:proofErr w:type="spellEnd"/>
       <w:r>
         <w:rPr>
           <w:lang w:val="en-US"/>
@@ -5328,7 +5626,21 @@
         <w:rPr>
           <w:lang w:val="en-US"/>
         </w:rPr>
-        <w:t>There were several ideas I couldn’t implement (due to the time constraint). These might be added later. But by all other accounts, the game is completely finished.</w:t>
+        <w:t xml:space="preserve">There were several ideas I couldn’t implement (due to the time constraint). These might be added later. But by all other accounts, the game is </w:t>
+      </w:r>
+      <w:proofErr w:type="gramStart"/>
+      <w:r>
+        <w:rPr>
+          <w:lang w:val="en-US"/>
+        </w:rPr>
+        <w:t>completely finished</w:t>
+      </w:r>
+      <w:proofErr w:type="gramEnd"/>
+      <w:r>
+        <w:rPr>
+          <w:lang w:val="en-US"/>
+        </w:rPr>
+        <w:t>.</w:t>
       </w:r>
     </w:p>
     <w:p>
@@ -5652,7 +5964,21 @@
         <w:rPr>
           <w:lang w:val="en-US"/>
         </w:rPr>
-        <w:t>This is the backbone of the game. They are quite easy to catch and appear often, but do nothing special and will not be enough in the long run.</w:t>
+        <w:t xml:space="preserve">This is the backbone of the game. They are quite easy to catch and appear </w:t>
+      </w:r>
+      <w:proofErr w:type="gramStart"/>
+      <w:r>
+        <w:rPr>
+          <w:lang w:val="en-US"/>
+        </w:rPr>
+        <w:t>often, but</w:t>
+      </w:r>
+      <w:proofErr w:type="gramEnd"/>
+      <w:r>
+        <w:rPr>
+          <w:lang w:val="en-US"/>
+        </w:rPr>
+        <w:t xml:space="preserve"> do nothing special and will not be enough in the long run.</w:t>
       </w:r>
     </w:p>
     <w:p>
@@ -5851,8 +6177,16 @@
         <w:rPr>
           <w:lang w:val="en-US"/>
         </w:rPr>
-        <w:t>And yes, “flea” sounds like “flee”, hopefully it helps people remember what they do :p</w:t>
-      </w:r>
+        <w:t xml:space="preserve">And yes, “flea” sounds like “flee”, hopefully it helps people remember what they </w:t>
+      </w:r>
+      <w:proofErr w:type="gramStart"/>
+      <w:r>
+        <w:rPr>
+          <w:lang w:val="en-US"/>
+        </w:rPr>
+        <w:t>do :p</w:t>
+      </w:r>
+      <w:proofErr w:type="gramEnd"/>
     </w:p>
     <w:p>
       <w:pPr>
@@ -6375,11 +6709,19 @@
         </w:rPr>
         <w:t xml:space="preserve"> </w:t>
       </w:r>
-      <w:r>
-        <w:rPr>
-          <w:lang w:val="en-US"/>
-        </w:rPr>
-        <w:t>doubler (</w:t>
+      <w:proofErr w:type="spellStart"/>
+      <w:r>
+        <w:rPr>
+          <w:lang w:val="en-US"/>
+        </w:rPr>
+        <w:t>doubler</w:t>
+      </w:r>
+      <w:proofErr w:type="spellEnd"/>
+      <w:r>
+        <w:rPr>
+          <w:lang w:val="en-US"/>
+        </w:rPr>
+        <w:t xml:space="preserve"> (</w:t>
       </w:r>
       <w:r>
         <w:rPr>
@@ -6631,7 +6973,21 @@
         <w:rPr>
           <w:lang w:val="en-US"/>
         </w:rPr>
-        <w:t xml:space="preserve"> once in a while they make noise, blasting away any threats near them.</w:t>
+        <w:t xml:space="preserve"> </w:t>
+      </w:r>
+      <w:proofErr w:type="gramStart"/>
+      <w:r>
+        <w:rPr>
+          <w:lang w:val="en-US"/>
+        </w:rPr>
+        <w:t>once in a while</w:t>
+      </w:r>
+      <w:proofErr w:type="gramEnd"/>
+      <w:r>
+        <w:rPr>
+          <w:lang w:val="en-US"/>
+        </w:rPr>
+        <w:t xml:space="preserve"> they make noise, blasting away any threats near them.</w:t>
       </w:r>
     </w:p>
     <w:p>
@@ -6886,7 +7242,21 @@
         <w:rPr>
           <w:lang w:val="en-US"/>
         </w:rPr>
-        <w:t>Because they eat their own species, and are rather big to begin with, they can quickly grow in size.</w:t>
+        <w:t xml:space="preserve">Because they eat their own species, and are rather big to begin with, they can quickly </w:t>
+      </w:r>
+      <w:proofErr w:type="gramStart"/>
+      <w:r>
+        <w:rPr>
+          <w:lang w:val="en-US"/>
+        </w:rPr>
+        <w:t>grow in size</w:t>
+      </w:r>
+      <w:proofErr w:type="gramEnd"/>
+      <w:r>
+        <w:rPr>
+          <w:lang w:val="en-US"/>
+        </w:rPr>
+        <w:t>.</w:t>
       </w:r>
     </w:p>
     <w:p>
@@ -7037,7 +7407,21 @@
         <w:rPr>
           <w:lang w:val="en-US"/>
         </w:rPr>
-        <w:t xml:space="preserve">I chose beetles for this as they are known to have a really hard shell that looks </w:t>
+        <w:t xml:space="preserve">I chose beetles for this as they are known to have a </w:t>
+      </w:r>
+      <w:proofErr w:type="gramStart"/>
+      <w:r>
+        <w:rPr>
+          <w:lang w:val="en-US"/>
+        </w:rPr>
+        <w:t>really hard</w:t>
+      </w:r>
+      <w:proofErr w:type="gramEnd"/>
+      <w:r>
+        <w:rPr>
+          <w:lang w:val="en-US"/>
+        </w:rPr>
+        <w:t xml:space="preserve"> shell that looks </w:t>
       </w:r>
       <w:r>
         <w:rPr>
@@ -7879,135 +8263,131 @@
         </w:rPr>
         <w:t xml:space="preserve">. Felt like either a </w:t>
       </w:r>
+      <w:proofErr w:type="gramStart"/>
       <w:r>
         <w:rPr>
           <w:i/>
           <w:iCs/>
           <w:lang w:val="en-US"/>
         </w:rPr>
-        <w:t>really small (“fragile”) bug</w:t>
-      </w:r>
-      <w:r>
-        <w:rPr>
-          <w:lang w:val="en-US"/>
-        </w:rPr>
-        <w:t xml:space="preserve"> would fit, or one that’s actually huge and therefore breaks stuff.</w:t>
-      </w:r>
-    </w:p>
-    <w:p>
-      <w:pPr>
-        <w:rPr>
-          <w:lang w:val="en-US"/>
-        </w:rPr>
-      </w:pPr>
-    </w:p>
-    <w:p>
-      <w:pPr>
-        <w:pStyle w:val="Heading3"/>
-        <w:rPr>
-          <w:lang w:val="en-US"/>
-        </w:rPr>
-      </w:pPr>
-      <w:r>
-        <w:rPr>
-          <w:lang w:val="en-US"/>
-        </w:rPr>
-        <w:t xml:space="preserve">Small </w:t>
-      </w:r>
-      <w:r>
-        <w:rPr>
-          <w:lang w:val="en-US"/>
-        </w:rPr>
-        <w:t>Caterpillar</w:t>
-      </w:r>
-    </w:p>
-    <w:p>
-      <w:pPr>
-        <w:rPr>
-          <w:lang w:val="en-US"/>
-        </w:rPr>
-      </w:pPr>
-      <w:r>
-        <w:rPr>
-          <w:b/>
-          <w:bCs/>
-          <w:lang w:val="en-US"/>
-        </w:rPr>
-        <w:t>Points:</w:t>
-      </w:r>
-      <w:r>
-        <w:rPr>
-          <w:lang w:val="en-US"/>
-        </w:rPr>
-        <w:t xml:space="preserve"> </w:t>
-      </w:r>
-      <w:r>
-        <w:rPr>
-          <w:lang w:val="en-US"/>
-        </w:rPr>
-        <w:t>3</w:t>
-      </w:r>
-    </w:p>
-    <w:p>
-      <w:pPr>
-        <w:rPr>
-          <w:lang w:val="en-US"/>
-        </w:rPr>
-      </w:pPr>
-      <w:r>
-        <w:rPr>
-          <w:b/>
-          <w:bCs/>
-          <w:lang w:val="en-US"/>
-        </w:rPr>
-        <w:t>Move:</w:t>
-      </w:r>
-      <w:r>
-        <w:rPr>
-          <w:lang w:val="en-US"/>
-        </w:rPr>
-        <w:t xml:space="preserve"> moves like a worm as well</w:t>
-      </w:r>
-    </w:p>
-    <w:p>
-      <w:pPr>
-        <w:rPr>
-          <w:lang w:val="en-US"/>
-        </w:rPr>
-      </w:pPr>
-      <w:r>
-        <w:rPr>
-          <w:b/>
-          <w:bCs/>
-          <w:lang w:val="en-US"/>
-        </w:rPr>
-        <w:t>Silk:</w:t>
-      </w:r>
-      <w:r>
-        <w:rPr>
-          <w:lang w:val="en-US"/>
-        </w:rPr>
-        <w:t xml:space="preserve"> gobbler</w:t>
-      </w:r>
-      <w:r>
-        <w:rPr>
-          <w:lang w:val="en-US"/>
-        </w:rPr>
-        <w:t xml:space="preserve"> (</w:t>
-      </w:r>
+        <w:t>really small</w:t>
+      </w:r>
+      <w:proofErr w:type="gramEnd"/>
       <w:r>
         <w:rPr>
           <w:i/>
           <w:iCs/>
           <w:lang w:val="en-US"/>
         </w:rPr>
-        <w:t>you can eat anything, no matter the points</w:t>
-      </w:r>
-      <w:r>
-        <w:rPr>
-          <w:lang w:val="en-US"/>
-        </w:rPr>
-        <w:t xml:space="preserve">; might rename to </w:t>
+        <w:t xml:space="preserve"> (“fragile”) bug</w:t>
+      </w:r>
+      <w:r>
+        <w:rPr>
+          <w:lang w:val="en-US"/>
+        </w:rPr>
+        <w:t xml:space="preserve"> would fit, or one that’s actually huge and therefore breaks stuff.</w:t>
+      </w:r>
+    </w:p>
+    <w:p>
+      <w:pPr>
+        <w:rPr>
+          <w:lang w:val="en-US"/>
+        </w:rPr>
+      </w:pPr>
+    </w:p>
+    <w:p>
+      <w:pPr>
+        <w:pStyle w:val="Heading3"/>
+        <w:rPr>
+          <w:lang w:val="en-US"/>
+        </w:rPr>
+      </w:pPr>
+      <w:r>
+        <w:rPr>
+          <w:lang w:val="en-US"/>
+        </w:rPr>
+        <w:t xml:space="preserve">Small </w:t>
+      </w:r>
+      <w:r>
+        <w:rPr>
+          <w:lang w:val="en-US"/>
+        </w:rPr>
+        <w:t>Caterpillar</w:t>
+      </w:r>
+    </w:p>
+    <w:p>
+      <w:pPr>
+        <w:rPr>
+          <w:lang w:val="en-US"/>
+        </w:rPr>
+      </w:pPr>
+      <w:r>
+        <w:rPr>
+          <w:b/>
+          <w:bCs/>
+          <w:lang w:val="en-US"/>
+        </w:rPr>
+        <w:t>Points:</w:t>
+      </w:r>
+      <w:r>
+        <w:rPr>
+          <w:lang w:val="en-US"/>
+        </w:rPr>
+        <w:t xml:space="preserve"> </w:t>
+      </w:r>
+      <w:r>
+        <w:rPr>
+          <w:lang w:val="en-US"/>
+        </w:rPr>
+        <w:t>3</w:t>
+      </w:r>
+    </w:p>
+    <w:p>
+      <w:pPr>
+        <w:rPr>
+          <w:lang w:val="en-US"/>
+        </w:rPr>
+      </w:pPr>
+      <w:r>
+        <w:rPr>
+          <w:b/>
+          <w:bCs/>
+          <w:lang w:val="en-US"/>
+        </w:rPr>
+        <w:t>Move:</w:t>
+      </w:r>
+      <w:r>
+        <w:rPr>
+          <w:lang w:val="en-US"/>
+        </w:rPr>
+        <w:t xml:space="preserve"> moves like a worm as well</w:t>
+      </w:r>
+    </w:p>
+    <w:p>
+      <w:pPr>
+        <w:rPr>
+          <w:lang w:val="en-US"/>
+        </w:rPr>
+      </w:pPr>
+      <w:r>
+        <w:rPr>
+          <w:b/>
+          <w:bCs/>
+          <w:lang w:val="en-US"/>
+        </w:rPr>
+        <w:t>Silk:</w:t>
+      </w:r>
+      <w:r>
+        <w:rPr>
+          <w:lang w:val="en-US"/>
+        </w:rPr>
+        <w:t xml:space="preserve"> gobbler</w:t>
+      </w:r>
+      <w:r>
+        <w:rPr>
+          <w:lang w:val="en-US"/>
+        </w:rPr>
+        <w:t xml:space="preserve"> (</w:t>
       </w:r>
       <w:r>
         <w:rPr>
@@ -8015,348 +8395,13 @@
           <w:iCs/>
           <w:lang w:val="en-US"/>
         </w:rPr>
-        <w:t>Hungry</w:t>
-      </w:r>
-      <w:r>
-        <w:rPr>
-          <w:lang w:val="en-US"/>
-        </w:rPr>
-        <w:t>)</w:t>
-      </w:r>
-    </w:p>
-    <w:p>
-      <w:pPr>
-        <w:rPr>
-          <w:lang w:val="en-US"/>
-        </w:rPr>
-      </w:pPr>
-      <w:r>
-        <w:rPr>
-          <w:b/>
-          <w:bCs/>
-          <w:lang w:val="en-US"/>
-        </w:rPr>
-        <w:t>Specialty:</w:t>
-      </w:r>
-      <w:r>
-        <w:rPr>
-          <w:lang w:val="en-US"/>
-        </w:rPr>
-        <w:t xml:space="preserve"> gobbler</w:t>
-      </w:r>
-    </w:p>
-    <w:p>
-      <w:pPr>
-        <w:rPr>
-          <w:lang w:val="en-US"/>
-        </w:rPr>
-      </w:pPr>
-    </w:p>
-    <w:p>
-      <w:pPr>
-        <w:rPr>
-          <w:lang w:val="en-US"/>
-        </w:rPr>
-      </w:pPr>
-      <w:r>
-        <w:rPr>
-          <w:lang w:val="en-US"/>
-        </w:rPr>
-        <w:t>Most people know the story of “The Very Hungry Caterpillar”. Piggybacking that.</w:t>
-      </w:r>
-    </w:p>
-    <w:p>
-      <w:pPr>
-        <w:rPr>
-          <w:lang w:val="en-US"/>
-        </w:rPr>
-      </w:pPr>
-    </w:p>
-    <w:p>
-      <w:pPr>
-        <w:pStyle w:val="Heading3"/>
-        <w:rPr>
-          <w:lang w:val="en-US"/>
-        </w:rPr>
-      </w:pPr>
-      <w:r>
-        <w:rPr>
-          <w:lang w:val="en-US"/>
-        </w:rPr>
-        <w:t>Earwigs</w:t>
-      </w:r>
-    </w:p>
-    <w:p>
-      <w:pPr>
-        <w:rPr>
-          <w:lang w:val="en-US"/>
-        </w:rPr>
-      </w:pPr>
-      <w:r>
-        <w:rPr>
-          <w:b/>
-          <w:bCs/>
-          <w:lang w:val="en-US"/>
-        </w:rPr>
-        <w:t>Points:</w:t>
-      </w:r>
-      <w:r>
-        <w:rPr>
-          <w:lang w:val="en-US"/>
-        </w:rPr>
-        <w:t xml:space="preserve"> 2</w:t>
-      </w:r>
-    </w:p>
-    <w:p>
-      <w:pPr>
-        <w:rPr>
-          <w:lang w:val="en-US"/>
-        </w:rPr>
-      </w:pPr>
-      <w:r>
-        <w:rPr>
-          <w:b/>
-          <w:bCs/>
-          <w:lang w:val="en-US"/>
-        </w:rPr>
-        <w:t>Move:</w:t>
-      </w:r>
-      <w:r>
-        <w:rPr>
-          <w:lang w:val="en-US"/>
-        </w:rPr>
-        <w:t xml:space="preserve"> </w:t>
-      </w:r>
-      <w:r>
-        <w:rPr>
-          <w:lang w:val="en-US"/>
-        </w:rPr>
-        <w:t>chases, cannibal</w:t>
-      </w:r>
-    </w:p>
-    <w:p>
-      <w:pPr>
-        <w:rPr>
-          <w:lang w:val="en-US"/>
-        </w:rPr>
-      </w:pPr>
-      <w:r>
-        <w:rPr>
-          <w:b/>
-          <w:bCs/>
-          <w:lang w:val="en-US"/>
-        </w:rPr>
-        <w:t>Silk:</w:t>
-      </w:r>
-      <w:r>
-        <w:rPr>
-          <w:lang w:val="en-US"/>
-        </w:rPr>
-        <w:t xml:space="preserve"> aggressor</w:t>
-      </w:r>
-    </w:p>
-    <w:p>
-      <w:pPr>
-        <w:rPr>
-          <w:lang w:val="en-US"/>
-        </w:rPr>
-      </w:pPr>
-      <w:r>
-        <w:rPr>
-          <w:b/>
-          <w:bCs/>
-          <w:lang w:val="en-US"/>
-        </w:rPr>
-        <w:t>Specialty:</w:t>
-      </w:r>
-      <w:r>
-        <w:rPr>
-          <w:lang w:val="en-US"/>
-        </w:rPr>
-        <w:t xml:space="preserve"> aggressor</w:t>
-      </w:r>
-    </w:p>
-    <w:p>
-      <w:pPr>
-        <w:rPr>
-          <w:lang w:val="en-US"/>
-        </w:rPr>
-      </w:pPr>
-    </w:p>
-    <w:p>
-      <w:pPr>
-        <w:rPr>
-          <w:lang w:val="en-US"/>
-        </w:rPr>
-      </w:pPr>
-      <w:r>
-        <w:rPr>
-          <w:lang w:val="en-US"/>
-        </w:rPr>
-        <w:t>Earwigs have these huge pincers on the back of their body. (Many beetles have them, but I already used the beetle for something else). Looks aggressive.</w:t>
-      </w:r>
-    </w:p>
-    <w:p>
-      <w:pPr>
-        <w:rPr>
-          <w:lang w:val="en-US"/>
-        </w:rPr>
-      </w:pPr>
-    </w:p>
-    <w:p>
-      <w:pPr>
-        <w:rPr>
-          <w:lang w:val="en-US"/>
-        </w:rPr>
-      </w:pPr>
-      <w:r>
-        <w:rPr>
-          <w:b/>
-          <w:bCs/>
-          <w:lang w:val="en-US"/>
-        </w:rPr>
-        <w:t>Although earwigs do have really cute babies</w:t>
-      </w:r>
-      <w:r>
-        <w:rPr>
-          <w:lang w:val="en-US"/>
-        </w:rPr>
-        <w:t>. Use that for something?</w:t>
-      </w:r>
-    </w:p>
-    <w:p>
-      <w:pPr>
-        <w:rPr>
-          <w:lang w:val="en-US"/>
-        </w:rPr>
-      </w:pPr>
-    </w:p>
-    <w:p>
-      <w:pPr>
-        <w:rPr>
-          <w:b/>
-          <w:bCs/>
-          <w:lang w:val="en-US"/>
-        </w:rPr>
-      </w:pPr>
-    </w:p>
-    <w:p>
-      <w:pPr>
-        <w:pStyle w:val="Heading2"/>
-      </w:pPr>
-      <w:r>
-        <w:t>Flying</w:t>
-      </w:r>
-    </w:p>
-    <w:p>
-      <w:pPr>
-        <w:pStyle w:val="Heading3"/>
-        <w:rPr>
-          <w:lang w:val="en-US"/>
-        </w:rPr>
-      </w:pPr>
-      <w:r>
-        <w:rPr>
-          <w:lang w:val="en-US"/>
-        </w:rPr>
-        <w:t>Regular Fruit Fly</w:t>
-      </w:r>
-    </w:p>
-    <w:p>
-      <w:pPr>
-        <w:rPr>
-          <w:lang w:val="en-US"/>
-        </w:rPr>
-      </w:pPr>
-      <w:r>
-        <w:rPr>
-          <w:lang w:val="en-US"/>
-        </w:rPr>
-        <w:t>Identical to the flightless fruit fly. But this one flies.</w:t>
-      </w:r>
-    </w:p>
-    <w:p>
-      <w:pPr>
-        <w:rPr>
-          <w:lang w:val="en-US"/>
-        </w:rPr>
-      </w:pPr>
-    </w:p>
-    <w:p>
-      <w:pPr>
-        <w:pStyle w:val="Heading3"/>
-        <w:rPr>
-          <w:lang w:val="en-US"/>
-        </w:rPr>
-      </w:pPr>
-      <w:r>
-        <w:rPr>
-          <w:lang w:val="en-US"/>
-        </w:rPr>
-        <w:t>Fl</w:t>
-      </w:r>
-      <w:r>
-        <w:rPr>
-          <w:lang w:val="en-US"/>
-        </w:rPr>
-        <w:t>y</w:t>
-      </w:r>
-    </w:p>
-    <w:p>
-      <w:pPr>
-        <w:rPr>
-          <w:lang w:val="en-US"/>
-        </w:rPr>
-      </w:pPr>
-      <w:r>
-        <w:rPr>
-          <w:b/>
-          <w:bCs/>
-          <w:lang w:val="en-US"/>
-        </w:rPr>
-        <w:t>Points:</w:t>
-      </w:r>
-      <w:r>
-        <w:rPr>
-          <w:lang w:val="en-US"/>
-        </w:rPr>
-        <w:t xml:space="preserve"> 1</w:t>
-      </w:r>
-    </w:p>
-    <w:p>
-      <w:pPr>
-        <w:rPr>
-          <w:lang w:val="en-US"/>
-        </w:rPr>
-      </w:pPr>
-      <w:r>
-        <w:rPr>
-          <w:b/>
-          <w:bCs/>
-          <w:lang w:val="en-US"/>
-        </w:rPr>
-        <w:t>Move:</w:t>
-      </w:r>
-    </w:p>
-    <w:p>
-      <w:pPr>
-        <w:rPr>
-          <w:lang w:val="en-US"/>
-        </w:rPr>
-      </w:pPr>
-      <w:r>
-        <w:rPr>
-          <w:b/>
-          <w:bCs/>
-          <w:lang w:val="en-US"/>
-        </w:rPr>
-        <w:t>Silk:</w:t>
-      </w:r>
-      <w:r>
-        <w:rPr>
-          <w:lang w:val="en-US"/>
-        </w:rPr>
-        <w:t xml:space="preserve"> flight (</w:t>
+        <w:t>you can eat anything, no matter the points</w:t>
+      </w:r>
+      <w:r>
+        <w:rPr>
+          <w:lang w:val="en-US"/>
+        </w:rPr>
+        <w:t xml:space="preserve">; might rename to </w:t>
       </w:r>
       <w:r>
         <w:rPr>
@@ -8364,13 +8409,13 @@
           <w:iCs/>
           <w:lang w:val="en-US"/>
         </w:rPr>
-        <w:t>pressing “jump” makes you fly freely – when released, you snap to the closest edge</w:t>
-      </w:r>
-      <w:r>
-        <w:rPr>
-          <w:lang w:val="en-US"/>
-        </w:rPr>
-        <w:t xml:space="preserve"> =&gt; if none nearby, you simply die)</w:t>
+        <w:t>Hungry</w:t>
+      </w:r>
+      <w:r>
+        <w:rPr>
+          <w:lang w:val="en-US"/>
+        </w:rPr>
+        <w:t>)</w:t>
       </w:r>
     </w:p>
     <w:p>
@@ -8391,27 +8436,27 @@
         <w:rPr>
           <w:lang w:val="en-US"/>
         </w:rPr>
-        <w:t xml:space="preserve"> flight</w:t>
-      </w:r>
-    </w:p>
-    <w:p>
-      <w:pPr>
-        <w:rPr>
-          <w:lang w:val="en-US"/>
-        </w:rPr>
-      </w:pPr>
-    </w:p>
-    <w:p>
-      <w:pPr>
-        <w:rPr>
-          <w:lang w:val="en-US"/>
-        </w:rPr>
-      </w:pPr>
-      <w:r>
-        <w:rPr>
-          <w:lang w:val="en-US"/>
-        </w:rPr>
-        <w:t>Obviously, the plain old fly was the best candidate for making players fly.</w:t>
+        <w:t xml:space="preserve"> gobbler</w:t>
+      </w:r>
+    </w:p>
+    <w:p>
+      <w:pPr>
+        <w:rPr>
+          <w:lang w:val="en-US"/>
+        </w:rPr>
+      </w:pPr>
+    </w:p>
+    <w:p>
+      <w:pPr>
+        <w:rPr>
+          <w:lang w:val="en-US"/>
+        </w:rPr>
+      </w:pPr>
+      <w:r>
+        <w:rPr>
+          <w:lang w:val="en-US"/>
+        </w:rPr>
+        <w:t>Most people know the story of “The Very Hungry Caterpillar”. Piggybacking that.</w:t>
       </w:r>
     </w:p>
     <w:p>
@@ -8432,7 +8477,7 @@
         <w:rPr>
           <w:lang w:val="en-US"/>
         </w:rPr>
-        <w:t>Wasp</w:t>
+        <w:t>Earwigs</w:t>
       </w:r>
     </w:p>
     <w:p>
@@ -8453,13 +8498,241 @@
         <w:rPr>
           <w:lang w:val="en-US"/>
         </w:rPr>
+        <w:t xml:space="preserve"> 2</w:t>
+      </w:r>
+    </w:p>
+    <w:p>
+      <w:pPr>
+        <w:rPr>
+          <w:lang w:val="en-US"/>
+        </w:rPr>
+      </w:pPr>
+      <w:r>
+        <w:rPr>
+          <w:b/>
+          <w:bCs/>
+          <w:lang w:val="en-US"/>
+        </w:rPr>
+        <w:t>Move:</w:t>
+      </w:r>
+      <w:r>
+        <w:rPr>
+          <w:lang w:val="en-US"/>
+        </w:rPr>
         <w:t xml:space="preserve"> </w:t>
       </w:r>
       <w:r>
         <w:rPr>
           <w:lang w:val="en-US"/>
         </w:rPr>
-        <w:t>0</w:t>
+        <w:t>chases, cannibal</w:t>
+      </w:r>
+    </w:p>
+    <w:p>
+      <w:pPr>
+        <w:rPr>
+          <w:lang w:val="en-US"/>
+        </w:rPr>
+      </w:pPr>
+      <w:r>
+        <w:rPr>
+          <w:b/>
+          <w:bCs/>
+          <w:lang w:val="en-US"/>
+        </w:rPr>
+        <w:t>Silk:</w:t>
+      </w:r>
+      <w:r>
+        <w:rPr>
+          <w:lang w:val="en-US"/>
+        </w:rPr>
+        <w:t xml:space="preserve"> aggressor</w:t>
+      </w:r>
+    </w:p>
+    <w:p>
+      <w:pPr>
+        <w:rPr>
+          <w:lang w:val="en-US"/>
+        </w:rPr>
+      </w:pPr>
+      <w:r>
+        <w:rPr>
+          <w:b/>
+          <w:bCs/>
+          <w:lang w:val="en-US"/>
+        </w:rPr>
+        <w:t>Specialty:</w:t>
+      </w:r>
+      <w:r>
+        <w:rPr>
+          <w:lang w:val="en-US"/>
+        </w:rPr>
+        <w:t xml:space="preserve"> aggressor</w:t>
+      </w:r>
+    </w:p>
+    <w:p>
+      <w:pPr>
+        <w:rPr>
+          <w:lang w:val="en-US"/>
+        </w:rPr>
+      </w:pPr>
+    </w:p>
+    <w:p>
+      <w:pPr>
+        <w:rPr>
+          <w:lang w:val="en-US"/>
+        </w:rPr>
+      </w:pPr>
+      <w:r>
+        <w:rPr>
+          <w:lang w:val="en-US"/>
+        </w:rPr>
+        <w:t>Earwigs have these huge pincers on the back of their body. (Many beetles have them, but I already used the beetle for something else). Looks aggressive.</w:t>
+      </w:r>
+    </w:p>
+    <w:p>
+      <w:pPr>
+        <w:rPr>
+          <w:lang w:val="en-US"/>
+        </w:rPr>
+      </w:pPr>
+    </w:p>
+    <w:p>
+      <w:pPr>
+        <w:rPr>
+          <w:lang w:val="en-US"/>
+        </w:rPr>
+      </w:pPr>
+      <w:r>
+        <w:rPr>
+          <w:b/>
+          <w:bCs/>
+          <w:lang w:val="en-US"/>
+        </w:rPr>
+        <w:t xml:space="preserve">Although earwigs do have </w:t>
+      </w:r>
+      <w:proofErr w:type="gramStart"/>
+      <w:r>
+        <w:rPr>
+          <w:b/>
+          <w:bCs/>
+          <w:lang w:val="en-US"/>
+        </w:rPr>
+        <w:t>really cute</w:t>
+      </w:r>
+      <w:proofErr w:type="gramEnd"/>
+      <w:r>
+        <w:rPr>
+          <w:b/>
+          <w:bCs/>
+          <w:lang w:val="en-US"/>
+        </w:rPr>
+        <w:t xml:space="preserve"> babies</w:t>
+      </w:r>
+      <w:r>
+        <w:rPr>
+          <w:lang w:val="en-US"/>
+        </w:rPr>
+        <w:t>. Use that for something?</w:t>
+      </w:r>
+    </w:p>
+    <w:p>
+      <w:pPr>
+        <w:rPr>
+          <w:lang w:val="en-US"/>
+        </w:rPr>
+      </w:pPr>
+    </w:p>
+    <w:p>
+      <w:pPr>
+        <w:rPr>
+          <w:b/>
+          <w:bCs/>
+          <w:lang w:val="en-US"/>
+        </w:rPr>
+      </w:pPr>
+    </w:p>
+    <w:p>
+      <w:pPr>
+        <w:pStyle w:val="Heading2"/>
+      </w:pPr>
+      <w:r>
+        <w:t>Flying</w:t>
+      </w:r>
+    </w:p>
+    <w:p>
+      <w:pPr>
+        <w:pStyle w:val="Heading3"/>
+        <w:rPr>
+          <w:lang w:val="en-US"/>
+        </w:rPr>
+      </w:pPr>
+      <w:r>
+        <w:rPr>
+          <w:lang w:val="en-US"/>
+        </w:rPr>
+        <w:t>Regular Fruit Fly</w:t>
+      </w:r>
+    </w:p>
+    <w:p>
+      <w:pPr>
+        <w:rPr>
+          <w:lang w:val="en-US"/>
+        </w:rPr>
+      </w:pPr>
+      <w:r>
+        <w:rPr>
+          <w:lang w:val="en-US"/>
+        </w:rPr>
+        <w:t>Identical to the flightless fruit fly. But this one flies.</w:t>
+      </w:r>
+    </w:p>
+    <w:p>
+      <w:pPr>
+        <w:rPr>
+          <w:lang w:val="en-US"/>
+        </w:rPr>
+      </w:pPr>
+    </w:p>
+    <w:p>
+      <w:pPr>
+        <w:pStyle w:val="Heading3"/>
+        <w:rPr>
+          <w:lang w:val="en-US"/>
+        </w:rPr>
+      </w:pPr>
+      <w:r>
+        <w:rPr>
+          <w:lang w:val="en-US"/>
+        </w:rPr>
+        <w:t>Fl</w:t>
+      </w:r>
+      <w:r>
+        <w:rPr>
+          <w:lang w:val="en-US"/>
+        </w:rPr>
+        <w:t>y</w:t>
+      </w:r>
+    </w:p>
+    <w:p>
+      <w:pPr>
+        <w:rPr>
+          <w:lang w:val="en-US"/>
+        </w:rPr>
+      </w:pPr>
+      <w:r>
+        <w:rPr>
+          <w:b/>
+          <w:bCs/>
+          <w:lang w:val="en-US"/>
+        </w:rPr>
+        <w:t>Points:</w:t>
+      </w:r>
+      <w:r>
+        <w:rPr>
+          <w:lang w:val="en-US"/>
+        </w:rPr>
+        <w:t xml:space="preserve"> 1</w:t>
       </w:r>
     </w:p>
     <w:p>
@@ -8476,18 +8749,6 @@
         </w:rPr>
         <w:t>Move:</w:t>
       </w:r>
-      <w:r>
-        <w:rPr>
-          <w:lang w:val="en-US"/>
-        </w:rPr>
-        <w:t xml:space="preserve"> erratic</w:t>
-      </w:r>
-      <w:r>
-        <w:rPr>
-          <w:lang w:val="en-US"/>
-        </w:rPr>
-        <w:t>/shuffly, doesn’t land</w:t>
-      </w:r>
     </w:p>
     <w:p>
       <w:pPr>
@@ -8507,7 +8768,7 @@
         <w:rPr>
           <w:lang w:val="en-US"/>
         </w:rPr>
-        <w:t xml:space="preserve"> worthless (</w:t>
+        <w:t xml:space="preserve"> flight (</w:t>
       </w:r>
       <w:r>
         <w:rPr>
@@ -8515,13 +8776,13 @@
           <w:iCs/>
           <w:lang w:val="en-US"/>
         </w:rPr>
-        <w:t>anything eaten here is worth nothing</w:t>
-      </w:r>
-      <w:r>
-        <w:rPr>
-          <w:lang w:val="en-US"/>
-        </w:rPr>
-        <w:t>)</w:t>
+        <w:t>pressing “jump” makes you fly freely – when released, you snap to the closest edge</w:t>
+      </w:r>
+      <w:r>
+        <w:rPr>
+          <w:lang w:val="en-US"/>
+        </w:rPr>
+        <w:t xml:space="preserve"> =&gt; if none nearby, you simply die)</w:t>
       </w:r>
     </w:p>
     <w:p>
@@ -8542,47 +8803,137 @@
         <w:rPr>
           <w:lang w:val="en-US"/>
         </w:rPr>
-        <w:t xml:space="preserve"> (the fact that it’s worth nothing)</w:t>
-      </w:r>
-    </w:p>
-    <w:p>
-      <w:pPr>
-        <w:rPr>
-          <w:lang w:val="en-US"/>
-        </w:rPr>
-      </w:pPr>
-    </w:p>
-    <w:p>
-      <w:pPr>
-        <w:rPr>
-          <w:lang w:val="en-US"/>
-        </w:rPr>
-      </w:pPr>
-      <w:r>
-        <w:rPr>
-          <w:lang w:val="en-US"/>
-        </w:rPr>
-        <w:t>I hate wasps. They are worthless to me.</w:t>
-      </w:r>
-    </w:p>
-    <w:p>
-      <w:pPr>
-        <w:rPr>
-          <w:lang w:val="en-US"/>
-        </w:rPr>
-      </w:pPr>
-    </w:p>
-    <w:p>
-      <w:pPr>
-        <w:rPr>
-          <w:lang w:val="en-US"/>
-        </w:rPr>
-      </w:pPr>
-      <w:r>
-        <w:rPr>
-          <w:lang w:val="en-US"/>
-        </w:rPr>
-        <w:t xml:space="preserve">However, you still want to eliminate them. If you leave them roaming too long, </w:t>
+        <w:t xml:space="preserve"> flight</w:t>
+      </w:r>
+    </w:p>
+    <w:p>
+      <w:pPr>
+        <w:rPr>
+          <w:lang w:val="en-US"/>
+        </w:rPr>
+      </w:pPr>
+    </w:p>
+    <w:p>
+      <w:pPr>
+        <w:rPr>
+          <w:lang w:val="en-US"/>
+        </w:rPr>
+      </w:pPr>
+      <w:r>
+        <w:rPr>
+          <w:lang w:val="en-US"/>
+        </w:rPr>
+        <w:t>Obviously, the plain old fly was the best candidate for making players fly.</w:t>
+      </w:r>
+    </w:p>
+    <w:p>
+      <w:pPr>
+        <w:rPr>
+          <w:lang w:val="en-US"/>
+        </w:rPr>
+      </w:pPr>
+    </w:p>
+    <w:p>
+      <w:pPr>
+        <w:pStyle w:val="Heading3"/>
+        <w:rPr>
+          <w:lang w:val="en-US"/>
+        </w:rPr>
+      </w:pPr>
+      <w:r>
+        <w:rPr>
+          <w:lang w:val="en-US"/>
+        </w:rPr>
+        <w:t>Wasp</w:t>
+      </w:r>
+    </w:p>
+    <w:p>
+      <w:pPr>
+        <w:rPr>
+          <w:lang w:val="en-US"/>
+        </w:rPr>
+      </w:pPr>
+      <w:r>
+        <w:rPr>
+          <w:b/>
+          <w:bCs/>
+          <w:lang w:val="en-US"/>
+        </w:rPr>
+        <w:t>Points:</w:t>
+      </w:r>
+      <w:r>
+        <w:rPr>
+          <w:lang w:val="en-US"/>
+        </w:rPr>
+        <w:t xml:space="preserve"> </w:t>
+      </w:r>
+      <w:r>
+        <w:rPr>
+          <w:lang w:val="en-US"/>
+        </w:rPr>
+        <w:t>0</w:t>
+      </w:r>
+    </w:p>
+    <w:p>
+      <w:pPr>
+        <w:rPr>
+          <w:lang w:val="en-US"/>
+        </w:rPr>
+      </w:pPr>
+      <w:r>
+        <w:rPr>
+          <w:b/>
+          <w:bCs/>
+          <w:lang w:val="en-US"/>
+        </w:rPr>
+        <w:t>Move:</w:t>
+      </w:r>
+      <w:r>
+        <w:rPr>
+          <w:lang w:val="en-US"/>
+        </w:rPr>
+        <w:t xml:space="preserve"> erratic</w:t>
+      </w:r>
+      <w:r>
+        <w:rPr>
+          <w:lang w:val="en-US"/>
+        </w:rPr>
+        <w:t>/</w:t>
+      </w:r>
+      <w:proofErr w:type="spellStart"/>
+      <w:r>
+        <w:rPr>
+          <w:lang w:val="en-US"/>
+        </w:rPr>
+        <w:t>shuffly</w:t>
+      </w:r>
+      <w:proofErr w:type="spellEnd"/>
+      <w:r>
+        <w:rPr>
+          <w:lang w:val="en-US"/>
+        </w:rPr>
+        <w:t>, doesn’t land</w:t>
+      </w:r>
+    </w:p>
+    <w:p>
+      <w:pPr>
+        <w:rPr>
+          <w:lang w:val="en-US"/>
+        </w:rPr>
+      </w:pPr>
+      <w:r>
+        <w:rPr>
+          <w:b/>
+          <w:bCs/>
+          <w:lang w:val="en-US"/>
+        </w:rPr>
+        <w:t>Silk:</w:t>
+      </w:r>
+      <w:r>
+        <w:rPr>
+          <w:lang w:val="en-US"/>
+        </w:rPr>
+        <w:t xml:space="preserve"> worthless (</w:t>
       </w:r>
       <w:r>
         <w:rPr>
@@ -8590,111 +8941,10 @@
           <w:iCs/>
           <w:lang w:val="en-US"/>
         </w:rPr>
-        <w:t>everything</w:t>
-      </w:r>
-      <w:r>
-        <w:rPr>
-          <w:lang w:val="en-US"/>
-        </w:rPr>
-        <w:t xml:space="preserve"> becomes worthless.</w:t>
-      </w:r>
-    </w:p>
-    <w:p>
-      <w:pPr>
-        <w:rPr>
-          <w:lang w:val="en-US"/>
-        </w:rPr>
-      </w:pPr>
-    </w:p>
-    <w:p>
-      <w:pPr>
-        <w:pStyle w:val="Heading3"/>
-        <w:rPr>
-          <w:lang w:val="en-US"/>
-        </w:rPr>
-      </w:pPr>
-      <w:r>
-        <w:rPr>
-          <w:lang w:val="en-US"/>
-        </w:rPr>
-        <w:t>Gnat</w:t>
-      </w:r>
-    </w:p>
-    <w:p>
-      <w:pPr>
-        <w:rPr>
-          <w:lang w:val="en-US"/>
-        </w:rPr>
-      </w:pPr>
-      <w:r>
-        <w:rPr>
-          <w:b/>
-          <w:bCs/>
-          <w:lang w:val="en-US"/>
-        </w:rPr>
-        <w:t>Points:</w:t>
-      </w:r>
-      <w:r>
-        <w:rPr>
-          <w:lang w:val="en-US"/>
-        </w:rPr>
-        <w:t xml:space="preserve"> 2</w:t>
-      </w:r>
-    </w:p>
-    <w:p>
-      <w:pPr>
-        <w:rPr>
-          <w:lang w:val="en-US"/>
-        </w:rPr>
-      </w:pPr>
-      <w:r>
-        <w:rPr>
-          <w:b/>
-          <w:bCs/>
-          <w:lang w:val="en-US"/>
-        </w:rPr>
-        <w:t xml:space="preserve">Move: </w:t>
-      </w:r>
-      <w:r>
-        <w:rPr>
-          <w:lang w:val="en-US"/>
-        </w:rPr>
-        <w:t xml:space="preserve">slow, </w:t>
-      </w:r>
-      <w:r>
-        <w:rPr>
-          <w:lang w:val="en-US"/>
-        </w:rPr>
-        <w:t>chases (</w:t>
-      </w:r>
-      <w:r>
-        <w:rPr>
-          <w:b/>
-          <w:bCs/>
-          <w:lang w:val="en-US"/>
-        </w:rPr>
-        <w:t>speeds up when it sees prey</w:t>
-      </w:r>
-      <w:r>
-        <w:rPr>
-          <w:b/>
-          <w:bCs/>
-          <w:lang w:val="en-US"/>
-        </w:rPr>
-        <w:t>?</w:t>
-      </w:r>
-      <w:r>
-        <w:rPr>
-          <w:b/>
-          <w:bCs/>
-          <w:lang w:val="en-US"/>
-        </w:rPr>
-        <w:t>??</w:t>
-      </w:r>
-      <w:r>
-        <w:rPr>
-          <w:b/>
-          <w:bCs/>
+        <w:t>anything eaten here is worth nothing</w:t>
+      </w:r>
+      <w:r>
+        <w:rPr>
           <w:lang w:val="en-US"/>
         </w:rPr>
         <w:t>)</w:t>
@@ -8712,13 +8962,53 @@
           <w:bCs/>
           <w:lang w:val="en-US"/>
         </w:rPr>
-        <w:t>Silk:</w:t>
-      </w:r>
-      <w:r>
-        <w:rPr>
-          <w:lang w:val="en-US"/>
-        </w:rPr>
-        <w:t xml:space="preserve"> slowy (</w:t>
+        <w:t>Specialty:</w:t>
+      </w:r>
+      <w:r>
+        <w:rPr>
+          <w:lang w:val="en-US"/>
+        </w:rPr>
+        <w:t xml:space="preserve"> (the fact that it’s worth nothing)</w:t>
+      </w:r>
+    </w:p>
+    <w:p>
+      <w:pPr>
+        <w:rPr>
+          <w:lang w:val="en-US"/>
+        </w:rPr>
+      </w:pPr>
+    </w:p>
+    <w:p>
+      <w:pPr>
+        <w:rPr>
+          <w:lang w:val="en-US"/>
+        </w:rPr>
+      </w:pPr>
+      <w:r>
+        <w:rPr>
+          <w:lang w:val="en-US"/>
+        </w:rPr>
+        <w:t>I hate wasps. They are worthless to me.</w:t>
+      </w:r>
+    </w:p>
+    <w:p>
+      <w:pPr>
+        <w:rPr>
+          <w:lang w:val="en-US"/>
+        </w:rPr>
+      </w:pPr>
+    </w:p>
+    <w:p>
+      <w:pPr>
+        <w:rPr>
+          <w:lang w:val="en-US"/>
+        </w:rPr>
+      </w:pPr>
+      <w:r>
+        <w:rPr>
+          <w:lang w:val="en-US"/>
+        </w:rPr>
+        <w:t xml:space="preserve">However, you still want to eliminate them. If you leave them roaming too long, </w:t>
       </w:r>
       <w:r>
         <w:rPr>
@@ -8726,6 +9016,156 @@
           <w:iCs/>
           <w:lang w:val="en-US"/>
         </w:rPr>
+        <w:t>everything</w:t>
+      </w:r>
+      <w:r>
+        <w:rPr>
+          <w:lang w:val="en-US"/>
+        </w:rPr>
+        <w:t xml:space="preserve"> becomes worthless.</w:t>
+      </w:r>
+    </w:p>
+    <w:p>
+      <w:pPr>
+        <w:rPr>
+          <w:lang w:val="en-US"/>
+        </w:rPr>
+      </w:pPr>
+    </w:p>
+    <w:p>
+      <w:pPr>
+        <w:pStyle w:val="Heading3"/>
+        <w:rPr>
+          <w:lang w:val="en-US"/>
+        </w:rPr>
+      </w:pPr>
+      <w:r>
+        <w:rPr>
+          <w:lang w:val="en-US"/>
+        </w:rPr>
+        <w:t>Gnat</w:t>
+      </w:r>
+    </w:p>
+    <w:p>
+      <w:pPr>
+        <w:rPr>
+          <w:lang w:val="en-US"/>
+        </w:rPr>
+      </w:pPr>
+      <w:r>
+        <w:rPr>
+          <w:b/>
+          <w:bCs/>
+          <w:lang w:val="en-US"/>
+        </w:rPr>
+        <w:t>Points:</w:t>
+      </w:r>
+      <w:r>
+        <w:rPr>
+          <w:lang w:val="en-US"/>
+        </w:rPr>
+        <w:t xml:space="preserve"> 2</w:t>
+      </w:r>
+    </w:p>
+    <w:p>
+      <w:pPr>
+        <w:rPr>
+          <w:lang w:val="en-US"/>
+        </w:rPr>
+      </w:pPr>
+      <w:r>
+        <w:rPr>
+          <w:b/>
+          <w:bCs/>
+          <w:lang w:val="en-US"/>
+        </w:rPr>
+        <w:t xml:space="preserve">Move: </w:t>
+      </w:r>
+      <w:r>
+        <w:rPr>
+          <w:lang w:val="en-US"/>
+        </w:rPr>
+        <w:t xml:space="preserve">slow, </w:t>
+      </w:r>
+      <w:r>
+        <w:rPr>
+          <w:lang w:val="en-US"/>
+        </w:rPr>
+        <w:t>chases (</w:t>
+      </w:r>
+      <w:r>
+        <w:rPr>
+          <w:b/>
+          <w:bCs/>
+          <w:lang w:val="en-US"/>
+        </w:rPr>
+        <w:t>speeds up when it sees prey</w:t>
+      </w:r>
+      <w:r>
+        <w:rPr>
+          <w:b/>
+          <w:bCs/>
+          <w:lang w:val="en-US"/>
+        </w:rPr>
+        <w:t>?</w:t>
+      </w:r>
+      <w:r>
+        <w:rPr>
+          <w:b/>
+          <w:bCs/>
+          <w:lang w:val="en-US"/>
+        </w:rPr>
+        <w:t>??</w:t>
+      </w:r>
+      <w:r>
+        <w:rPr>
+          <w:b/>
+          <w:bCs/>
+          <w:lang w:val="en-US"/>
+        </w:rPr>
+        <w:t>)</w:t>
+      </w:r>
+    </w:p>
+    <w:p>
+      <w:pPr>
+        <w:rPr>
+          <w:lang w:val="en-US"/>
+        </w:rPr>
+      </w:pPr>
+      <w:r>
+        <w:rPr>
+          <w:b/>
+          <w:bCs/>
+          <w:lang w:val="en-US"/>
+        </w:rPr>
+        <w:t>Silk:</w:t>
+      </w:r>
+      <w:r>
+        <w:rPr>
+          <w:lang w:val="en-US"/>
+        </w:rPr>
+        <w:t xml:space="preserve"> </w:t>
+      </w:r>
+      <w:proofErr w:type="spellStart"/>
+      <w:r>
+        <w:rPr>
+          <w:lang w:val="en-US"/>
+        </w:rPr>
+        <w:t>slowy</w:t>
+      </w:r>
+      <w:proofErr w:type="spellEnd"/>
+      <w:r>
+        <w:rPr>
+          <w:lang w:val="en-US"/>
+        </w:rPr>
+        <w:t xml:space="preserve"> (</w:t>
+      </w:r>
+      <w:r>
+        <w:rPr>
+          <w:i/>
+          <w:iCs/>
+          <w:lang w:val="en-US"/>
+        </w:rPr>
         <w:t>you move slower</w:t>
       </w:r>
       <w:r>
@@ -9390,7 +9830,21 @@
         <w:rPr>
           <w:lang w:val="en-US"/>
         </w:rPr>
-        <w:t>Huge kind of wasp. Aggressive-looking.</w:t>
+        <w:t xml:space="preserve">Huge kind of wasp. </w:t>
+      </w:r>
+      <w:proofErr w:type="gramStart"/>
+      <w:r>
+        <w:rPr>
+          <w:lang w:val="en-US"/>
+        </w:rPr>
+        <w:t>Aggressive-looking</w:t>
+      </w:r>
+      <w:proofErr w:type="gramEnd"/>
+      <w:r>
+        <w:rPr>
+          <w:lang w:val="en-US"/>
+        </w:rPr>
+        <w:t>.</w:t>
       </w:r>
       <w:r>
         <w:rPr>
@@ -9735,12 +10189,14 @@
           <w:strike/>
         </w:rPr>
       </w:pPr>
+      <w:proofErr w:type="spellStart"/>
       <w:r>
         <w:rPr>
           <w:strike/>
         </w:rPr>
         <w:t>Locusts</w:t>
       </w:r>
+      <w:proofErr w:type="spellEnd"/>
     </w:p>
     <w:p>
       <w:pPr>
@@ -9771,12 +10227,14 @@
           <w:strike/>
         </w:rPr>
       </w:pPr>
+      <w:proofErr w:type="spellStart"/>
       <w:r>
         <w:rPr>
           <w:strike/>
         </w:rPr>
         <w:t>Mealworms</w:t>
       </w:r>
+      <w:proofErr w:type="spellEnd"/>
     </w:p>
     <w:p>
       <w:pPr>
@@ -9792,8 +10250,16 @@
         <w:rPr>
           <w:strike/>
         </w:rPr>
-        <w:t>Small Caterpillars</w:t>
-      </w:r>
+        <w:t xml:space="preserve">Small </w:t>
+      </w:r>
+      <w:proofErr w:type="spellStart"/>
+      <w:r>
+        <w:rPr>
+          <w:strike/>
+        </w:rPr>
+        <w:t>Caterpillars</w:t>
+      </w:r>
+      <w:proofErr w:type="spellEnd"/>
     </w:p>
     <w:p>
       <w:pPr>
@@ -9805,12 +10271,28 @@
           <w:strike/>
         </w:rPr>
       </w:pPr>
+      <w:proofErr w:type="spellStart"/>
       <w:r>
         <w:rPr>
           <w:strike/>
         </w:rPr>
-        <w:t>Flightless Fruit Flies</w:t>
-      </w:r>
+        <w:t>Flightless</w:t>
+      </w:r>
+      <w:proofErr w:type="spellEnd"/>
+      <w:r>
+        <w:rPr>
+          <w:strike/>
+        </w:rPr>
+        <w:t xml:space="preserve"> Fruit </w:t>
+      </w:r>
+      <w:proofErr w:type="spellStart"/>
+      <w:r>
+        <w:rPr>
+          <w:strike/>
+        </w:rPr>
+        <w:t>Flies</w:t>
+      </w:r>
+      <w:proofErr w:type="spellEnd"/>
     </w:p>
     <w:p>
       <w:pPr>
@@ -9822,12 +10304,14 @@
           <w:strike/>
         </w:rPr>
       </w:pPr>
+      <w:proofErr w:type="spellStart"/>
       <w:r>
         <w:rPr>
           <w:strike/>
         </w:rPr>
         <w:t>Aphids</w:t>
       </w:r>
+      <w:proofErr w:type="spellEnd"/>
     </w:p>
     <w:p>
       <w:pPr>
@@ -9839,12 +10323,14 @@
           <w:strike/>
         </w:rPr>
       </w:pPr>
+      <w:proofErr w:type="spellStart"/>
       <w:r>
         <w:rPr>
           <w:strike/>
         </w:rPr>
         <w:t>Mealybugs</w:t>
       </w:r>
+      <w:proofErr w:type="spellEnd"/>
     </w:p>
     <w:p>
       <w:pPr>
@@ -9880,12 +10366,14 @@
           <w:strike/>
         </w:rPr>
       </w:pPr>
+      <w:proofErr w:type="spellStart"/>
       <w:r>
         <w:rPr>
           <w:strike/>
         </w:rPr>
         <w:t>Flies</w:t>
       </w:r>
+      <w:proofErr w:type="spellEnd"/>
     </w:p>
     <w:p>
       <w:pPr>
@@ -9897,12 +10385,14 @@
           <w:strike/>
         </w:rPr>
       </w:pPr>
+      <w:proofErr w:type="spellStart"/>
       <w:r>
         <w:rPr>
           <w:strike/>
         </w:rPr>
         <w:t>Butterflies</w:t>
       </w:r>
+      <w:proofErr w:type="spellEnd"/>
     </w:p>
     <w:p>
       <w:pPr>
@@ -9911,6 +10401,7 @@
           <w:numId w:val="15"/>
         </w:numPr>
       </w:pPr>
+      <w:proofErr w:type="spellStart"/>
       <w:r>
         <w:t>Mosquito</w:t>
       </w:r>
@@ -9920,6 +10411,7 @@
       <w:r>
         <w:t>s</w:t>
       </w:r>
+      <w:proofErr w:type="spellEnd"/>
     </w:p>
     <w:p>
       <w:pPr>
@@ -9931,12 +10423,14 @@
           <w:strike/>
         </w:rPr>
       </w:pPr>
+      <w:proofErr w:type="spellStart"/>
       <w:r>
         <w:rPr>
           <w:strike/>
         </w:rPr>
         <w:t>Moths</w:t>
       </w:r>
+      <w:proofErr w:type="spellEnd"/>
     </w:p>
     <w:p>
       <w:pPr>
@@ -9948,12 +10442,14 @@
           <w:strike/>
         </w:rPr>
       </w:pPr>
+      <w:proofErr w:type="spellStart"/>
       <w:r>
         <w:rPr>
           <w:strike/>
         </w:rPr>
         <w:t>Bees</w:t>
       </w:r>
+      <w:proofErr w:type="spellEnd"/>
     </w:p>
     <w:p>
       <w:pPr>
@@ -9965,12 +10461,14 @@
           <w:strike/>
         </w:rPr>
       </w:pPr>
+      <w:proofErr w:type="spellStart"/>
       <w:r>
         <w:rPr>
           <w:strike/>
         </w:rPr>
         <w:t>Wasp</w:t>
       </w:r>
+      <w:proofErr w:type="spellEnd"/>
     </w:p>
     <w:p>
       <w:pPr>
@@ -9982,12 +10480,14 @@
           <w:strike/>
         </w:rPr>
       </w:pPr>
+      <w:proofErr w:type="spellStart"/>
       <w:r>
         <w:rPr>
           <w:strike/>
         </w:rPr>
         <w:t>Hornets</w:t>
       </w:r>
+      <w:proofErr w:type="spellEnd"/>
     </w:p>
     <w:p>
       <w:pPr>
@@ -9999,12 +10499,14 @@
           <w:strike/>
         </w:rPr>
       </w:pPr>
+      <w:proofErr w:type="spellStart"/>
       <w:r>
         <w:rPr>
           <w:strike/>
         </w:rPr>
         <w:t>Gnats</w:t>
       </w:r>
+      <w:proofErr w:type="spellEnd"/>
     </w:p>
     <w:p>
       <w:pPr>
@@ -10020,8 +10522,16 @@
         <w:rPr>
           <w:strike/>
         </w:rPr>
-        <w:t>Fruit Flies</w:t>
-      </w:r>
+        <w:t xml:space="preserve">Fruit </w:t>
+      </w:r>
+      <w:proofErr w:type="spellStart"/>
+      <w:r>
+        <w:rPr>
+          <w:strike/>
+        </w:rPr>
+        <w:t>Flies</w:t>
+      </w:r>
+      <w:proofErr w:type="spellEnd"/>
     </w:p>
     <w:p>
       <w:pPr>
@@ -10132,7 +10642,21 @@
         <w:rPr>
           <w:lang w:val="en-US"/>
         </w:rPr>
-        <w:t>More other beetle types (that look completely different + have some wild colouring)</w:t>
+        <w:t xml:space="preserve">More other beetle types (that look completely different + have some wild </w:t>
+      </w:r>
+      <w:proofErr w:type="spellStart"/>
+      <w:r>
+        <w:rPr>
+          <w:lang w:val="en-US"/>
+        </w:rPr>
+        <w:t>colouring</w:t>
+      </w:r>
+      <w:proofErr w:type="spellEnd"/>
+      <w:r>
+        <w:rPr>
+          <w:lang w:val="en-US"/>
+        </w:rPr>
+        <w:t>)</w:t>
       </w:r>
     </w:p>
     <w:p>
@@ -10347,7 +10871,21 @@
         <w:rPr>
           <w:lang w:val="en-US"/>
         </w:rPr>
-        <w:t>. (Mainly female spiders eat the male, if it’s smaller than them.)</w:t>
+        <w:t xml:space="preserve">. (Mainly female spiders eat the </w:t>
+      </w:r>
+      <w:proofErr w:type="gramStart"/>
+      <w:r>
+        <w:rPr>
+          <w:lang w:val="en-US"/>
+        </w:rPr>
+        <w:t>male, if</w:t>
+      </w:r>
+      <w:proofErr w:type="gramEnd"/>
+      <w:r>
+        <w:rPr>
+          <w:lang w:val="en-US"/>
+        </w:rPr>
+        <w:t xml:space="preserve"> it’s smaller than them.)</w:t>
       </w:r>
     </w:p>
     <w:p>
@@ -10738,7 +11276,21 @@
         <w:rPr>
           <w:lang w:val="en-US"/>
         </w:rPr>
-        <w:t xml:space="preserve"> =&gt; jumping is much cheaper ( = costs less silk)</w:t>
+        <w:t xml:space="preserve"> =&gt; jumping is much cheaper </w:t>
+      </w:r>
+      <w:proofErr w:type="gramStart"/>
+      <w:r>
+        <w:rPr>
+          <w:lang w:val="en-US"/>
+        </w:rPr>
+        <w:t>( =</w:t>
+      </w:r>
+      <w:proofErr w:type="gramEnd"/>
+      <w:r>
+        <w:rPr>
+          <w:lang w:val="en-US"/>
+        </w:rPr>
+        <w:t xml:space="preserve"> costs less silk)</w:t>
       </w:r>
     </w:p>
     <w:p>
@@ -10772,7 +11324,21 @@
         <w:rPr>
           <w:lang w:val="en-US"/>
         </w:rPr>
-        <w:t xml:space="preserve"> =&gt; jumping is more expensive ( = costs more silk)</w:t>
+        <w:t xml:space="preserve"> =&gt; jumping is more expensive </w:t>
+      </w:r>
+      <w:proofErr w:type="gramStart"/>
+      <w:r>
+        <w:rPr>
+          <w:lang w:val="en-US"/>
+        </w:rPr>
+        <w:t>( =</w:t>
+      </w:r>
+      <w:proofErr w:type="gramEnd"/>
+      <w:r>
+        <w:rPr>
+          <w:lang w:val="en-US"/>
+        </w:rPr>
+        <w:t xml:space="preserve"> costs more silk)</w:t>
       </w:r>
     </w:p>
     <w:p>
@@ -10965,7 +11531,21 @@
         <w:rPr>
           <w:lang w:val="en-US"/>
         </w:rPr>
-        <w:t xml:space="preserve"> =&gt; destroys itself once entities have walked over it for X seconds total</w:t>
+        <w:t xml:space="preserve"> =&gt; destroys itself once entities have walked over it for X </w:t>
+      </w:r>
+      <w:proofErr w:type="gramStart"/>
+      <w:r>
+        <w:rPr>
+          <w:lang w:val="en-US"/>
+        </w:rPr>
+        <w:t>seconds</w:t>
+      </w:r>
+      <w:proofErr w:type="gramEnd"/>
+      <w:r>
+        <w:rPr>
+          <w:lang w:val="en-US"/>
+        </w:rPr>
+        <w:t xml:space="preserve"> total</w:t>
       </w:r>
     </w:p>
     <w:p>
@@ -11005,7 +11585,21 @@
         <w:rPr>
           <w:lang w:val="en-US"/>
         </w:rPr>
-        <w:t xml:space="preserve">=&gt; the more weight you put on this strand ( = more entities on there), the more it </w:t>
+        <w:t xml:space="preserve">=&gt; the more weight you put on this strand </w:t>
+      </w:r>
+      <w:proofErr w:type="gramStart"/>
+      <w:r>
+        <w:rPr>
+          <w:lang w:val="en-US"/>
+        </w:rPr>
+        <w:t>( =</w:t>
+      </w:r>
+      <w:proofErr w:type="gramEnd"/>
+      <w:r>
+        <w:rPr>
+          <w:lang w:val="en-US"/>
+        </w:rPr>
+        <w:t xml:space="preserve"> more entities on there), the more it </w:t>
       </w:r>
       <w:r>
         <w:rPr>
@@ -11152,6 +11746,7 @@
           <w:lang w:val="en-US"/>
         </w:rPr>
       </w:pPr>
+      <w:proofErr w:type="spellStart"/>
       <w:r>
         <w:rPr>
           <w:b/>
@@ -11160,6 +11755,7 @@
         </w:rPr>
         <w:t>Doubler</w:t>
       </w:r>
+      <w:proofErr w:type="spellEnd"/>
       <w:r>
         <w:rPr>
           <w:lang w:val="en-US"/>
@@ -11741,7 +12337,35 @@
         <w:rPr>
           <w:lang w:val="en-US"/>
         </w:rPr>
-        <w:t xml:space="preserve"> The window is brown, because boring white/grey/greyblue windows aren’t fun.</w:t>
+        <w:t xml:space="preserve"> The window is </w:t>
+      </w:r>
+      <w:proofErr w:type="gramStart"/>
+      <w:r>
+        <w:rPr>
+          <w:lang w:val="en-US"/>
+        </w:rPr>
+        <w:t>brown, because</w:t>
+      </w:r>
+      <w:proofErr w:type="gramEnd"/>
+      <w:r>
+        <w:rPr>
+          <w:lang w:val="en-US"/>
+        </w:rPr>
+        <w:t xml:space="preserve"> boring white/grey/</w:t>
+      </w:r>
+      <w:proofErr w:type="spellStart"/>
+      <w:r>
+        <w:rPr>
+          <w:lang w:val="en-US"/>
+        </w:rPr>
+        <w:t>greyblue</w:t>
+      </w:r>
+      <w:proofErr w:type="spellEnd"/>
+      <w:r>
+        <w:rPr>
+          <w:lang w:val="en-US"/>
+        </w:rPr>
+        <w:t xml:space="preserve"> windows aren’t fun.</w:t>
       </w:r>
       <w:r>
         <w:rPr>
@@ -11845,9 +12469,11 @@
       <w:pPr>
         <w:pStyle w:val="Heading2"/>
       </w:pPr>
+      <w:proofErr w:type="spellStart"/>
       <w:r>
         <w:t>Pondstill</w:t>
       </w:r>
+      <w:proofErr w:type="spellEnd"/>
     </w:p>
     <w:p>
       <w:pPr>
@@ -11869,7 +12495,25 @@
           <w:bCs/>
           <w:lang w:val="en-US"/>
         </w:rPr>
-        <w:t xml:space="preserve"> (lightblue)</w:t>
+        <w:t xml:space="preserve"> (</w:t>
+      </w:r>
+      <w:proofErr w:type="spellStart"/>
+      <w:r>
+        <w:rPr>
+          <w:b/>
+          <w:bCs/>
+          <w:lang w:val="en-US"/>
+        </w:rPr>
+        <w:t>lightblue</w:t>
+      </w:r>
+      <w:proofErr w:type="spellEnd"/>
+      <w:r>
+        <w:rPr>
+          <w:b/>
+          <w:bCs/>
+          <w:lang w:val="en-US"/>
+        </w:rPr>
+        <w:t>)</w:t>
       </w:r>
       <w:r>
         <w:rPr>
@@ -11883,7 +12527,35 @@
         <w:rPr>
           <w:lang w:val="en-US"/>
         </w:rPr>
-        <w:t xml:space="preserve"> a simple pond in top-view. Blue-ish water, Green-ish surroundings. Some stones to outline it and pink lilies.</w:t>
+        <w:t xml:space="preserve"> a simple pond in top-view. Blue-</w:t>
+      </w:r>
+      <w:proofErr w:type="spellStart"/>
+      <w:r>
+        <w:rPr>
+          <w:lang w:val="en-US"/>
+        </w:rPr>
+        <w:t>ish</w:t>
+      </w:r>
+      <w:proofErr w:type="spellEnd"/>
+      <w:r>
+        <w:rPr>
+          <w:lang w:val="en-US"/>
+        </w:rPr>
+        <w:t xml:space="preserve"> water, Green-</w:t>
+      </w:r>
+      <w:proofErr w:type="spellStart"/>
+      <w:r>
+        <w:rPr>
+          <w:lang w:val="en-US"/>
+        </w:rPr>
+        <w:t>ish</w:t>
+      </w:r>
+      <w:proofErr w:type="spellEnd"/>
+      <w:r>
+        <w:rPr>
+          <w:lang w:val="en-US"/>
+        </w:rPr>
+        <w:t xml:space="preserve"> surroundings. Some stones to outline it and pink lilies.</w:t>
       </w:r>
       <w:r>
         <w:rPr>
@@ -11891,6 +12563,7 @@
         </w:rPr>
         <w:t xml:space="preserve"> Points are </w:t>
       </w:r>
+      <w:proofErr w:type="spellStart"/>
       <w:r>
         <w:rPr>
           <w:i/>
@@ -11899,6 +12572,7 @@
         </w:rPr>
         <w:t>lilypads</w:t>
       </w:r>
+      <w:proofErr w:type="spellEnd"/>
       <w:r>
         <w:rPr>
           <w:lang w:val="en-US"/>
@@ -11947,6 +12621,7 @@
         </w:rPr>
         <w:t xml:space="preserve">Anytime someone makes a </w:t>
       </w:r>
+      <w:proofErr w:type="gramStart"/>
       <w:r>
         <w:rPr>
           <w:i/>
@@ -11955,6 +12630,7 @@
         </w:rPr>
         <w:t>jump</w:t>
       </w:r>
+      <w:proofErr w:type="gramEnd"/>
       <w:r>
         <w:rPr>
           <w:lang w:val="en-US"/>
@@ -11991,7 +12667,21 @@
         <w:rPr>
           <w:lang w:val="en-US"/>
         </w:rPr>
-        <w:t xml:space="preserve">All movement is “slidy”. </w:t>
+        <w:t>All movement is “</w:t>
+      </w:r>
+      <w:proofErr w:type="spellStart"/>
+      <w:r>
+        <w:rPr>
+          <w:lang w:val="en-US"/>
+        </w:rPr>
+        <w:t>slidy</w:t>
+      </w:r>
+      <w:proofErr w:type="spellEnd"/>
+      <w:r>
+        <w:rPr>
+          <w:lang w:val="en-US"/>
+        </w:rPr>
+        <w:t xml:space="preserve">”. </w:t>
       </w:r>
     </w:p>
     <w:p>
@@ -12033,9 +12723,11 @@
       <w:pPr>
         <w:pStyle w:val="Heading2"/>
       </w:pPr>
+      <w:proofErr w:type="spellStart"/>
       <w:r>
         <w:t>Desertwail</w:t>
       </w:r>
+      <w:proofErr w:type="spellEnd"/>
     </w:p>
     <w:p>
       <w:pPr>
@@ -12072,7 +12764,21 @@
         <w:rPr>
           <w:lang w:val="en-US"/>
         </w:rPr>
-        <w:t xml:space="preserve"> a desert/sandy environment, many brown/orange tints, but also </w:t>
+        <w:t xml:space="preserve"> a desert/sandy environment, many brown/</w:t>
+      </w:r>
+      <w:proofErr w:type="gramStart"/>
+      <w:r>
+        <w:rPr>
+          <w:lang w:val="en-US"/>
+        </w:rPr>
+        <w:t>orange</w:t>
+      </w:r>
+      <w:proofErr w:type="gramEnd"/>
+      <w:r>
+        <w:rPr>
+          <w:lang w:val="en-US"/>
+        </w:rPr>
+        <w:t xml:space="preserve"> tints, but also </w:t>
       </w:r>
       <w:r>
         <w:rPr>
@@ -12182,12 +12888,14 @@
       <w:pPr>
         <w:pStyle w:val="Heading2"/>
       </w:pPr>
+      <w:proofErr w:type="spellStart"/>
       <w:r>
         <w:t>Forest</w:t>
       </w:r>
       <w:r>
         <w:t>kill</w:t>
       </w:r>
+      <w:proofErr w:type="spellEnd"/>
     </w:p>
     <w:p>
       <w:pPr>
@@ -12310,9 +13018,11 @@
       <w:pPr>
         <w:pStyle w:val="Heading2"/>
       </w:pPr>
+      <w:proofErr w:type="spellStart"/>
       <w:r>
         <w:t>Fruitsail</w:t>
       </w:r>
+      <w:proofErr w:type="spellEnd"/>
     </w:p>
     <w:p>
       <w:pPr>
@@ -12380,7 +13090,21 @@
         <w:rPr>
           <w:lang w:val="en-US"/>
         </w:rPr>
-        <w:t>. So it basically blocks your path wherever it goes, unless you’re able and prepared to accept the penalty for eating it.</w:t>
+        <w:t xml:space="preserve">. </w:t>
+      </w:r>
+      <w:proofErr w:type="gramStart"/>
+      <w:r>
+        <w:rPr>
+          <w:lang w:val="en-US"/>
+        </w:rPr>
+        <w:t>So</w:t>
+      </w:r>
+      <w:proofErr w:type="gramEnd"/>
+      <w:r>
+        <w:rPr>
+          <w:lang w:val="en-US"/>
+        </w:rPr>
+        <w:t xml:space="preserve"> it basically blocks your path wherever it goes, unless you’re able and prepared to accept the penalty for eating it.</w:t>
       </w:r>
     </w:p>
     <w:p>
@@ -12460,8 +13184,18 @@
           <w:bCs/>
           <w:lang w:val="en-US"/>
         </w:rPr>
-        <w:t>Naïve flee:</w:t>
-      </w:r>
+        <w:t xml:space="preserve">Naïve </w:t>
+      </w:r>
+      <w:proofErr w:type="gramStart"/>
+      <w:r>
+        <w:rPr>
+          <w:b/>
+          <w:bCs/>
+          <w:lang w:val="en-US"/>
+        </w:rPr>
+        <w:t>flee:</w:t>
+      </w:r>
+      <w:proofErr w:type="gramEnd"/>
       <w:r>
         <w:rPr>
           <w:b/>
@@ -12504,8 +13238,18 @@
           <w:bCs/>
           <w:lang w:val="en-US"/>
         </w:rPr>
-        <w:t>Conditional chase/flee:</w:t>
-      </w:r>
+        <w:t>Conditional chase/</w:t>
+      </w:r>
+      <w:proofErr w:type="gramStart"/>
+      <w:r>
+        <w:rPr>
+          <w:b/>
+          <w:bCs/>
+          <w:lang w:val="en-US"/>
+        </w:rPr>
+        <w:t>flee:</w:t>
+      </w:r>
+      <w:proofErr w:type="gramEnd"/>
       <w:r>
         <w:rPr>
           <w:lang w:val="en-US"/>
@@ -12564,13 +13308,23 @@
           <w:lang w:val="en-US"/>
         </w:rPr>
       </w:pPr>
-      <w:r>
-        <w:rPr>
-          <w:b/>
-          <w:bCs/>
-          <w:lang w:val="en-US"/>
-        </w:rPr>
-        <w:t>Continuing on that idea:</w:t>
+      <w:proofErr w:type="gramStart"/>
+      <w:r>
+        <w:rPr>
+          <w:b/>
+          <w:bCs/>
+          <w:lang w:val="en-US"/>
+        </w:rPr>
+        <w:t>Continuing on</w:t>
+      </w:r>
+      <w:proofErr w:type="gramEnd"/>
+      <w:r>
+        <w:rPr>
+          <w:b/>
+          <w:bCs/>
+          <w:lang w:val="en-US"/>
+        </w:rPr>
+        <w:t xml:space="preserve"> that idea:</w:t>
       </w:r>
       <w:r>
         <w:rPr>
@@ -12731,7 +13485,21 @@
         <w:rPr>
           <w:lang w:val="en-US"/>
         </w:rPr>
-        <w:t xml:space="preserve"> against predators? (Like, if you try to eat it from the back, it will/might sting you. Or, once in a while, it just shoots something.)</w:t>
+        <w:t xml:space="preserve"> against predators? (Like, if you try to eat it from the back, it will/might sting you. Or, </w:t>
+      </w:r>
+      <w:proofErr w:type="gramStart"/>
+      <w:r>
+        <w:rPr>
+          <w:lang w:val="en-US"/>
+        </w:rPr>
+        <w:t>once in a while</w:t>
+      </w:r>
+      <w:proofErr w:type="gramEnd"/>
+      <w:r>
+        <w:rPr>
+          <w:lang w:val="en-US"/>
+        </w:rPr>
+        <w:t>, it just shoots something.)</w:t>
       </w:r>
     </w:p>
     <w:p>
@@ -12773,7 +13541,21 @@
         <w:rPr>
           <w:lang w:val="en-US"/>
         </w:rPr>
-        <w:t xml:space="preserve"> Something that, once in a while, </w:t>
+        <w:t xml:space="preserve"> Something that, </w:t>
+      </w:r>
+      <w:proofErr w:type="gramStart"/>
+      <w:r>
+        <w:rPr>
+          <w:lang w:val="en-US"/>
+        </w:rPr>
+        <w:t>once in a while</w:t>
+      </w:r>
+      <w:proofErr w:type="gramEnd"/>
+      <w:r>
+        <w:rPr>
+          <w:lang w:val="en-US"/>
+        </w:rPr>
+        <w:t xml:space="preserve">, </w:t>
       </w:r>
       <w:r>
         <w:rPr>
@@ -12825,13 +13607,23 @@
           <w:lang w:val="en-US"/>
         </w:rPr>
       </w:pPr>
-      <w:r>
-        <w:rPr>
-          <w:b/>
-          <w:bCs/>
-          <w:lang w:val="en-US"/>
-        </w:rPr>
-        <w:t>Continuing on that idea</w:t>
+      <w:proofErr w:type="gramStart"/>
+      <w:r>
+        <w:rPr>
+          <w:b/>
+          <w:bCs/>
+          <w:lang w:val="en-US"/>
+        </w:rPr>
+        <w:t>Continuing on</w:t>
+      </w:r>
+      <w:proofErr w:type="gramEnd"/>
+      <w:r>
+        <w:rPr>
+          <w:b/>
+          <w:bCs/>
+          <w:lang w:val="en-US"/>
+        </w:rPr>
+        <w:t xml:space="preserve"> that idea</w:t>
       </w:r>
       <w:r>
         <w:rPr>
@@ -12993,7 +13785,21 @@
         <w:rPr>
           <w:lang w:val="en-US"/>
         </w:rPr>
-        <w:t>When flying bugs spawn in the edge (on forestkill, forced spawn points), they can’t get out</w:t>
+        <w:t xml:space="preserve">When flying bugs spawn in the edge (on </w:t>
+      </w:r>
+      <w:proofErr w:type="spellStart"/>
+      <w:r>
+        <w:rPr>
+          <w:lang w:val="en-US"/>
+        </w:rPr>
+        <w:t>forestkill</w:t>
+      </w:r>
+      <w:proofErr w:type="spellEnd"/>
+      <w:r>
+        <w:rPr>
+          <w:lang w:val="en-US"/>
+        </w:rPr>
+        <w:t>, forced spawn points), they can’t get out</w:t>
       </w:r>
     </w:p>
     <w:p>
@@ -13075,8 +13881,16 @@
         <w:rPr>
           <w:lang w:val="en-US"/>
         </w:rPr>
-        <w:t xml:space="preserve"> stuck?</w:t>
-      </w:r>
+        <w:t xml:space="preserve"> </w:t>
+      </w:r>
+      <w:proofErr w:type="gramStart"/>
+      <w:r>
+        <w:rPr>
+          <w:lang w:val="en-US"/>
+        </w:rPr>
+        <w:t>stuck?</w:t>
+      </w:r>
+      <w:proofErr w:type="gramEnd"/>
     </w:p>
     <w:p>
       <w:pPr>
@@ -13297,7 +14111,21 @@
         <w:rPr>
           <w:lang w:val="en-US"/>
         </w:rPr>
-        <w:t xml:space="preserve"> (out of our butt :p)</w:t>
+        <w:t xml:space="preserve"> (out of our </w:t>
+      </w:r>
+      <w:proofErr w:type="gramStart"/>
+      <w:r>
+        <w:rPr>
+          <w:lang w:val="en-US"/>
+        </w:rPr>
+        <w:t>butt :p</w:t>
+      </w:r>
+      <w:proofErr w:type="gramEnd"/>
+      <w:r>
+        <w:rPr>
+          <w:lang w:val="en-US"/>
+        </w:rPr>
+        <w:t>)</w:t>
       </w:r>
     </w:p>
     <w:p>
@@ -13379,7 +14207,21 @@
         <w:rPr>
           <w:lang w:val="en-US"/>
         </w:rPr>
-        <w:t>Ensure quick-death is turned off</w:t>
+        <w:t xml:space="preserve">Ensure </w:t>
+      </w:r>
+      <w:proofErr w:type="gramStart"/>
+      <w:r>
+        <w:rPr>
+          <w:lang w:val="en-US"/>
+        </w:rPr>
+        <w:t>quick-death</w:t>
+      </w:r>
+      <w:proofErr w:type="gramEnd"/>
+      <w:r>
+        <w:rPr>
+          <w:lang w:val="en-US"/>
+        </w:rPr>
+        <w:t xml:space="preserve"> is turned off</w:t>
       </w:r>
     </w:p>
     <w:p>
@@ -13397,7 +14239,21 @@
         <w:rPr>
           <w:lang w:val="en-US"/>
         </w:rPr>
-        <w:t>Ensure quick-gameover is turned off</w:t>
+        <w:t>Ensure quick-</w:t>
+      </w:r>
+      <w:proofErr w:type="spellStart"/>
+      <w:r>
+        <w:rPr>
+          <w:lang w:val="en-US"/>
+        </w:rPr>
+        <w:t>gameover</w:t>
+      </w:r>
+      <w:proofErr w:type="spellEnd"/>
+      <w:r>
+        <w:rPr>
+          <w:lang w:val="en-US"/>
+        </w:rPr>
+        <w:t xml:space="preserve"> is turned off</w:t>
       </w:r>
     </w:p>
     <w:p>
@@ -13415,7 +14271,21 @@
         <w:rPr>
           <w:lang w:val="en-US"/>
         </w:rPr>
-        <w:t>Ensure debug arena/bugs/web ( = menu screen) is turned off</w:t>
+        <w:t xml:space="preserve">Ensure debug arena/bugs/web </w:t>
+      </w:r>
+      <w:proofErr w:type="gramStart"/>
+      <w:r>
+        <w:rPr>
+          <w:lang w:val="en-US"/>
+        </w:rPr>
+        <w:t>( =</w:t>
+      </w:r>
+      <w:proofErr w:type="gramEnd"/>
+      <w:r>
+        <w:rPr>
+          <w:lang w:val="en-US"/>
+        </w:rPr>
+        <w:t xml:space="preserve"> menu screen) is turned off</w:t>
       </w:r>
     </w:p>
     <w:p>
@@ -13433,8 +14303,16 @@
         <w:rPr>
           <w:lang w:val="en-US"/>
         </w:rPr>
-        <w:t>Remove debug_edge_types</w:t>
-      </w:r>
+        <w:t xml:space="preserve">Remove </w:t>
+      </w:r>
+      <w:proofErr w:type="spellStart"/>
+      <w:r>
+        <w:rPr>
+          <w:lang w:val="en-US"/>
+        </w:rPr>
+        <w:t>debug_edge_types</w:t>
+      </w:r>
+      <w:proofErr w:type="spellEnd"/>
       <w:r>
         <w:rPr>
           <w:lang w:val="en-US"/>
@@ -13451,10 +14329,38 @@
     </w:p>
     <w:p>
       <w:pPr>
-        <w:pStyle w:val="Heading2"/>
-      </w:pPr>
-      <w:r>
-        <w:t>Improvements for the Future</w:t>
+        <w:rPr>
+          <w:lang w:val="en-US"/>
+        </w:rPr>
+      </w:pPr>
+    </w:p>
+    <w:p>
+      <w:pPr>
+        <w:spacing w:after="160" w:line="259" w:lineRule="auto"/>
+        <w:rPr>
+          <w:rFonts w:ascii="Griffy" w:hAnsi="Griffy"/>
+          <w:sz w:val="48"/>
+          <w:szCs w:val="48"/>
+          <w:lang w:val="en-US"/>
+        </w:rPr>
+      </w:pPr>
+      <w:r>
+        <w:rPr>
+          <w:lang w:val="en-US"/>
+        </w:rPr>
+        <w:br w:type="page"/>
+      </w:r>
+    </w:p>
+    <w:p>
+      <w:pPr>
+        <w:pStyle w:val="Heading1"/>
+      </w:pPr>
+      <w:r>
+        <w:lastRenderedPageBreak/>
+        <w:t>Future</w:t>
+      </w:r>
+      <w:r>
+        <w:t xml:space="preserve"> Improvements</w:t>
       </w:r>
     </w:p>
     <w:p>
@@ -13641,7 +14547,6 @@
         <w:rPr>
           <w:lang w:val="en-US"/>
         </w:rPr>
-        <w:lastRenderedPageBreak/>
         <w:t>Using some famous bugs that I somehow missed (such as ladybugs or dragonflies).</w:t>
       </w:r>
     </w:p>
@@ -13674,7 +14579,93 @@
         <w:rPr>
           <w:lang w:val="en-US"/>
         </w:rPr>
-        <w:t xml:space="preserve"> solo mode (instead of just the regular mode, but on your own)?</w:t>
+        <w:t xml:space="preserve"> </w:t>
+      </w:r>
+      <w:r>
+        <w:rPr>
+          <w:b/>
+          <w:bCs/>
+          <w:lang w:val="en-US"/>
+        </w:rPr>
+        <w:t>solo mode</w:t>
+      </w:r>
+      <w:r>
+        <w:rPr>
+          <w:lang w:val="en-US"/>
+        </w:rPr>
+        <w:t xml:space="preserve"> (instead of just the regular mode, but on your own)?</w:t>
+      </w:r>
+    </w:p>
+    <w:p>
+      <w:pPr>
+        <w:pStyle w:val="ListParagraph"/>
+        <w:numPr>
+          <w:ilvl w:val="1"/>
+          <w:numId w:val="50"/>
+        </w:numPr>
+        <w:rPr>
+          <w:lang w:val="en-US"/>
+        </w:rPr>
+      </w:pPr>
+      <w:r>
+        <w:rPr>
+          <w:lang w:val="en-US"/>
+        </w:rPr>
+        <w:t>A general timer. (Reach X points before the timer runs out.)</w:t>
+      </w:r>
+    </w:p>
+    <w:p>
+      <w:pPr>
+        <w:pStyle w:val="ListParagraph"/>
+        <w:numPr>
+          <w:ilvl w:val="1"/>
+          <w:numId w:val="50"/>
+        </w:numPr>
+        <w:rPr>
+          <w:lang w:val="en-US"/>
+        </w:rPr>
+      </w:pPr>
+      <w:r>
+        <w:rPr>
+          <w:lang w:val="en-US"/>
+        </w:rPr>
+        <w:t>An interval timer. (Must eat a bug every X seconds.)</w:t>
+      </w:r>
+    </w:p>
+    <w:p>
+      <w:pPr>
+        <w:pStyle w:val="ListParagraph"/>
+        <w:numPr>
+          <w:ilvl w:val="1"/>
+          <w:numId w:val="50"/>
+        </w:numPr>
+        <w:rPr>
+          <w:lang w:val="en-US"/>
+        </w:rPr>
+      </w:pPr>
+      <w:r>
+        <w:rPr>
+          <w:lang w:val="en-US"/>
+        </w:rPr>
+        <w:t>Modified interval timer. (Depending on how many points you currently have, you have some amount of time before you must eat a new bug.)</w:t>
+      </w:r>
+    </w:p>
+    <w:p>
+      <w:pPr>
+        <w:pStyle w:val="ListParagraph"/>
+        <w:numPr>
+          <w:ilvl w:val="1"/>
+          <w:numId w:val="50"/>
+        </w:numPr>
+        <w:rPr>
+          <w:lang w:val="en-US"/>
+        </w:rPr>
+      </w:pPr>
+      <w:r>
+        <w:rPr>
+          <w:lang w:val="en-US"/>
+        </w:rPr>
+        <w:t xml:space="preserve">Death = death. </w:t>
       </w:r>
     </w:p>
     <w:p>
@@ -13910,6 +14901,7 @@
         </w:rPr>
         <w:t>Pause/</w:t>
       </w:r>
+      <w:proofErr w:type="spellStart"/>
       <w:r>
         <w:rPr>
           <w:b/>
@@ -13918,6 +14910,7 @@
         </w:rPr>
         <w:t>Gameover</w:t>
       </w:r>
+      <w:proofErr w:type="spellEnd"/>
       <w:r>
         <w:rPr>
           <w:lang w:val="en-US"/>
@@ -13984,6 +14977,7 @@
         </w:rPr>
         <w:t xml:space="preserve"> movement is only visually correct at a specific scale, not when it gets larger. Additionally, if it starts out of bounds, it’s </w:t>
       </w:r>
+      <w:proofErr w:type="gramStart"/>
       <w:r>
         <w:rPr>
           <w:i/>
@@ -13992,6 +14986,7 @@
         </w:rPr>
         <w:t>really slow</w:t>
       </w:r>
+      <w:proofErr w:type="gramEnd"/>
       <w:r>
         <w:rPr>
           <w:lang w:val="en-US"/>
@@ -14038,6 +15033,7 @@
         <w:rPr>
           <w:lang w:val="en-US"/>
         </w:rPr>
+        <w:lastRenderedPageBreak/>
         <w:t>Particles: When jumping =&gt; a stronger, more “wind”-like variant of moving (directional)</w:t>
       </w:r>
     </w:p>
@@ -14257,7 +15253,21 @@
         <w:rPr>
           <w:lang w:val="en-US"/>
         </w:rPr>
-        <w:t>If no larva are on-screen, always spawn a new one? (If players exist with few points?)</w:t>
+        <w:t xml:space="preserve">If no larva </w:t>
+      </w:r>
+      <w:proofErr w:type="gramStart"/>
+      <w:r>
+        <w:rPr>
+          <w:lang w:val="en-US"/>
+        </w:rPr>
+        <w:t>are</w:t>
+      </w:r>
+      <w:proofErr w:type="gramEnd"/>
+      <w:r>
+        <w:rPr>
+          <w:lang w:val="en-US"/>
+        </w:rPr>
+        <w:t xml:space="preserve"> on-screen, always spawn a new one? (If players exist with few points?)</w:t>
       </w:r>
     </w:p>
     <w:p>
@@ -14275,7 +15285,6 @@
         <w:rPr>
           <w:lang w:val="en-US"/>
         </w:rPr>
-        <w:lastRenderedPageBreak/>
         <w:t xml:space="preserve">Or, maybe, the terrain for edges around a home base are </w:t>
       </w:r>
       <w:r>
@@ -14318,7 +15327,21 @@
         <w:rPr>
           <w:lang w:val="en-US"/>
         </w:rPr>
-        <w:t xml:space="preserve"> ( = smooth out very rare bugs)</w:t>
+        <w:t xml:space="preserve"> </w:t>
+      </w:r>
+      <w:proofErr w:type="gramStart"/>
+      <w:r>
+        <w:rPr>
+          <w:lang w:val="en-US"/>
+        </w:rPr>
+        <w:t>( =</w:t>
+      </w:r>
+      <w:proofErr w:type="gramEnd"/>
+      <w:r>
+        <w:rPr>
+          <w:lang w:val="en-US"/>
+        </w:rPr>
+        <w:t xml:space="preserve"> smooth out very rare bugs)</w:t>
       </w:r>
     </w:p>
     <w:p>
@@ -14462,7 +15485,21 @@
         <w:rPr>
           <w:lang w:val="en-US"/>
         </w:rPr>
-        <w:t>For all of those points, detect if they overlap an edge (they’re not connected with). If so, either push them out, or connect them.</w:t>
+        <w:t xml:space="preserve">For </w:t>
+      </w:r>
+      <w:proofErr w:type="gramStart"/>
+      <w:r>
+        <w:rPr>
+          <w:lang w:val="en-US"/>
+        </w:rPr>
+        <w:t>all of</w:t>
+      </w:r>
+      <w:proofErr w:type="gramEnd"/>
+      <w:r>
+        <w:rPr>
+          <w:lang w:val="en-US"/>
+        </w:rPr>
+        <w:t xml:space="preserve"> those points, detect if they overlap an edge (they’re not connected with). If so, either push them out, or connect them.</w:t>
       </w:r>
     </w:p>
     <w:p>
@@ -14654,7 +15691,23 @@
         <w:rPr>
           <w:lang w:val="en-US"/>
         </w:rPr>
-        <w:t xml:space="preserve"> a </w:t>
+        <w:t xml:space="preserve"> </w:t>
+      </w:r>
+      <w:proofErr w:type="spellStart"/>
+      <w:proofErr w:type="gramStart"/>
+      <w:r>
+        <w:rPr>
+          <w:lang w:val="en-US"/>
+        </w:rPr>
+        <w:t>a</w:t>
+      </w:r>
+      <w:proofErr w:type="spellEnd"/>
+      <w:proofErr w:type="gramEnd"/>
+      <w:r>
+        <w:rPr>
+          <w:lang w:val="en-US"/>
+        </w:rPr>
+        <w:t xml:space="preserve"> </w:t>
       </w:r>
       <w:r>
         <w:rPr>
@@ -14694,6 +15747,7 @@
           <w:iCs/>
           <w:lang w:val="en-US"/>
         </w:rPr>
+        <w:lastRenderedPageBreak/>
         <w:t>Interpolate</w:t>
       </w:r>
       <w:r>
@@ -14750,7 +15804,35 @@
         <w:rPr>
           <w:lang w:val="en-US"/>
         </w:rPr>
-        <w:t xml:space="preserve"> resets. Each frame, check the queued resets. We only allow it to continue, if the surrounding legs are in the right position. </w:t>
+        <w:t xml:space="preserve"> resets. </w:t>
+      </w:r>
+      <w:proofErr w:type="gramStart"/>
+      <w:r>
+        <w:rPr>
+          <w:lang w:val="en-US"/>
+        </w:rPr>
+        <w:t>Each frame,</w:t>
+      </w:r>
+      <w:proofErr w:type="gramEnd"/>
+      <w:r>
+        <w:rPr>
+          <w:lang w:val="en-US"/>
+        </w:rPr>
+        <w:t xml:space="preserve"> check the queued resets. We only allow it to </w:t>
+      </w:r>
+      <w:proofErr w:type="gramStart"/>
+      <w:r>
+        <w:rPr>
+          <w:lang w:val="en-US"/>
+        </w:rPr>
+        <w:t>continue, if</w:t>
+      </w:r>
+      <w:proofErr w:type="gramEnd"/>
+      <w:r>
+        <w:rPr>
+          <w:lang w:val="en-US"/>
+        </w:rPr>
+        <w:t xml:space="preserve"> the surrounding legs are in the right position. </w:t>
       </w:r>
     </w:p>
     <w:p>
@@ -17894,7 +18976,7 @@
         <w:rFonts w:ascii="Symbol" w:hAnsi="Symbol" w:hint="default"/>
       </w:rPr>
     </w:lvl>
-    <w:lvl w:ilvl="1" w:tplc="04130003" w:tentative="1">
+    <w:lvl w:ilvl="1" w:tplc="04130003">
       <w:start w:val="1"/>
       <w:numFmt w:val="bullet"/>
       <w:lvlText w:val="o"/>
@@ -21884,6 +22966,7 @@
   <w:style w:type="character" w:default="1" w:styleId="DefaultParagraphFont">
     <w:name w:val="Default Paragraph Font"/>
     <w:uiPriority w:val="1"/>
+    <w:semiHidden/>
     <w:unhideWhenUsed/>
   </w:style>
   <w:style w:type="table" w:default="1" w:styleId="TableNormal">

</xml_diff>

<commit_message>
Final builds created, project done
</commit_message>
<xml_diff>
--- a/non_game/[Idea] Game Off (2021).docx
+++ b/non_game/[Idea] Game Off (2021).docx
@@ -1334,21 +1334,7 @@
         <w:rPr>
           <w:lang w:val="en-US"/>
         </w:rPr>
-        <w:t xml:space="preserve"> The title “</w:t>
-      </w:r>
-      <w:proofErr w:type="spellStart"/>
-      <w:r>
-        <w:rPr>
-          <w:lang w:val="en-US"/>
-        </w:rPr>
-        <w:t>Windowsilk</w:t>
-      </w:r>
-      <w:proofErr w:type="spellEnd"/>
-      <w:r>
-        <w:rPr>
-          <w:lang w:val="en-US"/>
-        </w:rPr>
-        <w:t xml:space="preserve">” comes from the first arena, where you’re building the web on top of a window. Regularly, bugs just </w:t>
+        <w:t xml:space="preserve"> The title “Windowsilk” comes from the first arena, where you’re building the web on top of a window. Regularly, bugs just </w:t>
       </w:r>
       <w:r>
         <w:rPr>
@@ -1645,21 +1631,7 @@
         <w:rPr>
           <w:lang w:val="en-US"/>
         </w:rPr>
-        <w:t xml:space="preserve"> by things such as wind or water, and are thus </w:t>
-      </w:r>
-      <w:proofErr w:type="spellStart"/>
-      <w:r>
-        <w:rPr>
-          <w:lang w:val="en-US"/>
-        </w:rPr>
-        <w:t>KinematicBodies</w:t>
-      </w:r>
-      <w:proofErr w:type="spellEnd"/>
-      <w:r>
-        <w:rPr>
-          <w:lang w:val="en-US"/>
-        </w:rPr>
-        <w:t xml:space="preserve"> that collide with each other)</w:t>
+        <w:t xml:space="preserve"> by things such as wind or water, and are thus KinematicBodies that collide with each other)</w:t>
       </w:r>
     </w:p>
     <w:p>
@@ -1989,19 +1961,11 @@
           <w:lang w:val="en-US"/>
         </w:rPr>
       </w:pPr>
-      <w:proofErr w:type="spellStart"/>
-      <w:r>
-        <w:rPr>
-          <w:lang w:val="en-US"/>
-        </w:rPr>
-        <w:t>Scale_thickness</w:t>
-      </w:r>
-      <w:proofErr w:type="spellEnd"/>
-      <w:r>
-        <w:rPr>
-          <w:lang w:val="en-US"/>
-        </w:rPr>
-        <w:t xml:space="preserve"> =&gt; how thick the lines should be (scaled against default)</w:t>
+      <w:r>
+        <w:rPr>
+          <w:lang w:val="en-US"/>
+        </w:rPr>
+        <w:t>Scale_thickness =&gt; how thick the lines should be (scaled against default)</w:t>
       </w:r>
     </w:p>
     <w:p>
@@ -2382,21 +2346,7 @@
         <w:rPr>
           <w:lang w:val="en-US"/>
         </w:rPr>
-        <w:t xml:space="preserve">Change the “offset” on the Sprite so it’s </w:t>
-      </w:r>
-      <w:proofErr w:type="spellStart"/>
-      <w:r>
-        <w:rPr>
-          <w:lang w:val="en-US"/>
-        </w:rPr>
-        <w:t>centred</w:t>
-      </w:r>
-      <w:proofErr w:type="spellEnd"/>
-      <w:r>
-        <w:rPr>
-          <w:lang w:val="en-US"/>
-        </w:rPr>
-        <w:t xml:space="preserve"> around its pivot point. (The point where the wing would rotate.)</w:t>
+        <w:t>Change the “offset” on the Sprite so it’s centred around its pivot point. (The point where the wing would rotate.)</w:t>
       </w:r>
     </w:p>
     <w:p>
@@ -2534,19 +2484,11 @@
           <w:lang w:val="en-US"/>
         </w:rPr>
       </w:pPr>
-      <w:proofErr w:type="spellStart"/>
-      <w:r>
-        <w:rPr>
-          <w:lang w:val="en-US"/>
-        </w:rPr>
-        <w:t>min_rot</w:t>
-      </w:r>
-      <w:proofErr w:type="spellEnd"/>
-      <w:r>
-        <w:rPr>
-          <w:lang w:val="en-US"/>
-        </w:rPr>
-        <w:t>: the rotation of the wings in collapsed ( = landed/resting) state (default is 0.1 PI)</w:t>
+      <w:r>
+        <w:rPr>
+          <w:lang w:val="en-US"/>
+        </w:rPr>
+        <w:t>min_rot: the rotation of the wings in collapsed ( = landed/resting) state (default is 0.1 PI)</w:t>
       </w:r>
     </w:p>
     <w:p>
@@ -2560,19 +2502,11 @@
           <w:lang w:val="en-US"/>
         </w:rPr>
       </w:pPr>
-      <w:proofErr w:type="spellStart"/>
-      <w:r>
-        <w:rPr>
-          <w:lang w:val="en-US"/>
-        </w:rPr>
-        <w:t>max_rot</w:t>
-      </w:r>
-      <w:proofErr w:type="spellEnd"/>
-      <w:r>
-        <w:rPr>
-          <w:lang w:val="en-US"/>
-        </w:rPr>
-        <w:t>: the rotation of the wings in flight (default is 0.35 PI)</w:t>
+      <w:r>
+        <w:rPr>
+          <w:lang w:val="en-US"/>
+        </w:rPr>
+        <w:t>max_rot: the rotation of the wings in flight (default is 0.35 PI)</w:t>
       </w:r>
     </w:p>
     <w:p>
@@ -2586,19 +2520,11 @@
           <w:lang w:val="en-US"/>
         </w:rPr>
       </w:pPr>
-      <w:proofErr w:type="spellStart"/>
-      <w:r>
-        <w:rPr>
-          <w:lang w:val="en-US"/>
-        </w:rPr>
-        <w:t>show_in_front</w:t>
-      </w:r>
-      <w:proofErr w:type="spellEnd"/>
-      <w:r>
-        <w:rPr>
-          <w:lang w:val="en-US"/>
-        </w:rPr>
-        <w:t>: show the wings in front of the body (of the bug) (default is false)</w:t>
+      <w:r>
+        <w:rPr>
+          <w:lang w:val="en-US"/>
+        </w:rPr>
+        <w:t>show_in_front: show the wings in front of the body (of the bug) (default is false)</w:t>
       </w:r>
     </w:p>
     <w:p>
@@ -2612,19 +2538,11 @@
           <w:lang w:val="en-US"/>
         </w:rPr>
       </w:pPr>
-      <w:proofErr w:type="spellStart"/>
-      <w:r>
-        <w:rPr>
-          <w:lang w:val="en-US"/>
-        </w:rPr>
-        <w:t>collapse_using_scale</w:t>
-      </w:r>
-      <w:proofErr w:type="spellEnd"/>
-      <w:r>
-        <w:rPr>
-          <w:lang w:val="en-US"/>
-        </w:rPr>
-        <w:t>: whether collapsing the wings should scale them down, instead of rotating them (example: butterfly)</w:t>
+      <w:r>
+        <w:rPr>
+          <w:lang w:val="en-US"/>
+        </w:rPr>
+        <w:t>collapse_using_scale: whether collapsing the wings should scale them down, instead of rotating them (example: butterfly)</w:t>
       </w:r>
     </w:p>
     <w:p>
@@ -4189,7 +4107,6 @@
         </w:rPr>
         <w:t xml:space="preserve"> </w:t>
       </w:r>
-      <w:proofErr w:type="spellStart"/>
       <w:r>
         <w:rPr>
           <w:b/>
@@ -4198,7 +4115,6 @@
         </w:rPr>
         <w:t>Windowsilk</w:t>
       </w:r>
-      <w:proofErr w:type="spellEnd"/>
       <w:r>
         <w:rPr>
           <w:lang w:val="en-US"/>
@@ -5136,7 +5052,6 @@
         </w:rPr>
         <w:t xml:space="preserve"> (otherwise known as </w:t>
       </w:r>
-      <w:proofErr w:type="spellStart"/>
       <w:r>
         <w:rPr>
           <w:i/>
@@ -5145,7 +5060,6 @@
         </w:rPr>
         <w:t>Pandaqi</w:t>
       </w:r>
-      <w:proofErr w:type="spellEnd"/>
       <w:r>
         <w:rPr>
           <w:lang w:val="en-US"/>
@@ -5243,16 +5157,8 @@
         <w:rPr>
           <w:lang w:val="en-US"/>
         </w:rPr>
-        <w:t xml:space="preserve">detailed </w:t>
-      </w:r>
-      <w:proofErr w:type="spellStart"/>
-      <w:r>
-        <w:rPr>
-          <w:lang w:val="en-US"/>
-        </w:rPr>
-        <w:t>devlog</w:t>
-      </w:r>
-      <w:proofErr w:type="spellEnd"/>
+        <w:t>detailed devlog</w:t>
+      </w:r>
       <w:r>
         <w:rPr>
           <w:lang w:val="en-US"/>
@@ -6469,19 +6375,11 @@
         </w:rPr>
         <w:t xml:space="preserve"> </w:t>
       </w:r>
-      <w:proofErr w:type="spellStart"/>
-      <w:r>
-        <w:rPr>
-          <w:lang w:val="en-US"/>
-        </w:rPr>
-        <w:t>doubler</w:t>
-      </w:r>
-      <w:proofErr w:type="spellEnd"/>
-      <w:r>
-        <w:rPr>
-          <w:lang w:val="en-US"/>
-        </w:rPr>
-        <w:t xml:space="preserve"> (</w:t>
+      <w:r>
+        <w:rPr>
+          <w:lang w:val="en-US"/>
+        </w:rPr>
+        <w:t>doubler (</w:t>
       </w:r>
       <w:r>
         <w:rPr>
@@ -8588,21 +8486,7 @@
         <w:rPr>
           <w:lang w:val="en-US"/>
         </w:rPr>
-        <w:t>/</w:t>
-      </w:r>
-      <w:proofErr w:type="spellStart"/>
-      <w:r>
-        <w:rPr>
-          <w:lang w:val="en-US"/>
-        </w:rPr>
-        <w:t>shuffly</w:t>
-      </w:r>
-      <w:proofErr w:type="spellEnd"/>
-      <w:r>
-        <w:rPr>
-          <w:lang w:val="en-US"/>
-        </w:rPr>
-        <w:t>, doesn’t land</w:t>
+        <w:t>/shuffly, doesn’t land</w:t>
       </w:r>
     </w:p>
     <w:p>
@@ -8834,21 +8718,7 @@
         <w:rPr>
           <w:lang w:val="en-US"/>
         </w:rPr>
-        <w:t xml:space="preserve"> </w:t>
-      </w:r>
-      <w:proofErr w:type="spellStart"/>
-      <w:r>
-        <w:rPr>
-          <w:lang w:val="en-US"/>
-        </w:rPr>
-        <w:t>slowy</w:t>
-      </w:r>
-      <w:proofErr w:type="spellEnd"/>
-      <w:r>
-        <w:rPr>
-          <w:lang w:val="en-US"/>
-        </w:rPr>
-        <w:t xml:space="preserve"> (</w:t>
+        <w:t xml:space="preserve"> slowy (</w:t>
       </w:r>
       <w:r>
         <w:rPr>
@@ -9865,14 +9735,12 @@
           <w:strike/>
         </w:rPr>
       </w:pPr>
-      <w:proofErr w:type="spellStart"/>
       <w:r>
         <w:rPr>
           <w:strike/>
         </w:rPr>
         <w:t>Locusts</w:t>
       </w:r>
-      <w:proofErr w:type="spellEnd"/>
     </w:p>
     <w:p>
       <w:pPr>
@@ -9903,14 +9771,12 @@
           <w:strike/>
         </w:rPr>
       </w:pPr>
-      <w:proofErr w:type="spellStart"/>
       <w:r>
         <w:rPr>
           <w:strike/>
         </w:rPr>
         <w:t>Mealworms</w:t>
       </w:r>
-      <w:proofErr w:type="spellEnd"/>
     </w:p>
     <w:p>
       <w:pPr>
@@ -9926,16 +9792,8 @@
         <w:rPr>
           <w:strike/>
         </w:rPr>
-        <w:t xml:space="preserve">Small </w:t>
-      </w:r>
-      <w:proofErr w:type="spellStart"/>
-      <w:r>
-        <w:rPr>
-          <w:strike/>
-        </w:rPr>
-        <w:t>Caterpillars</w:t>
-      </w:r>
-      <w:proofErr w:type="spellEnd"/>
+        <w:t>Small Caterpillars</w:t>
+      </w:r>
     </w:p>
     <w:p>
       <w:pPr>
@@ -9947,28 +9805,12 @@
           <w:strike/>
         </w:rPr>
       </w:pPr>
-      <w:proofErr w:type="spellStart"/>
       <w:r>
         <w:rPr>
           <w:strike/>
         </w:rPr>
-        <w:t>Flightless</w:t>
-      </w:r>
-      <w:proofErr w:type="spellEnd"/>
-      <w:r>
-        <w:rPr>
-          <w:strike/>
-        </w:rPr>
-        <w:t xml:space="preserve"> Fruit </w:t>
-      </w:r>
-      <w:proofErr w:type="spellStart"/>
-      <w:r>
-        <w:rPr>
-          <w:strike/>
-        </w:rPr>
-        <w:t>Flies</w:t>
-      </w:r>
-      <w:proofErr w:type="spellEnd"/>
+        <w:t>Flightless Fruit Flies</w:t>
+      </w:r>
     </w:p>
     <w:p>
       <w:pPr>
@@ -9980,14 +9822,12 @@
           <w:strike/>
         </w:rPr>
       </w:pPr>
-      <w:proofErr w:type="spellStart"/>
       <w:r>
         <w:rPr>
           <w:strike/>
         </w:rPr>
         <w:t>Aphids</w:t>
       </w:r>
-      <w:proofErr w:type="spellEnd"/>
     </w:p>
     <w:p>
       <w:pPr>
@@ -9999,14 +9839,12 @@
           <w:strike/>
         </w:rPr>
       </w:pPr>
-      <w:proofErr w:type="spellStart"/>
       <w:r>
         <w:rPr>
           <w:strike/>
         </w:rPr>
         <w:t>Mealybugs</w:t>
       </w:r>
-      <w:proofErr w:type="spellEnd"/>
     </w:p>
     <w:p>
       <w:pPr>
@@ -10042,14 +9880,12 @@
           <w:strike/>
         </w:rPr>
       </w:pPr>
-      <w:proofErr w:type="spellStart"/>
       <w:r>
         <w:rPr>
           <w:strike/>
         </w:rPr>
         <w:t>Flies</w:t>
       </w:r>
-      <w:proofErr w:type="spellEnd"/>
     </w:p>
     <w:p>
       <w:pPr>
@@ -10061,14 +9897,12 @@
           <w:strike/>
         </w:rPr>
       </w:pPr>
-      <w:proofErr w:type="spellStart"/>
       <w:r>
         <w:rPr>
           <w:strike/>
         </w:rPr>
         <w:t>Butterflies</w:t>
       </w:r>
-      <w:proofErr w:type="spellEnd"/>
     </w:p>
     <w:p>
       <w:pPr>
@@ -10077,7 +9911,6 @@
           <w:numId w:val="13"/>
         </w:numPr>
       </w:pPr>
-      <w:proofErr w:type="spellStart"/>
       <w:r>
         <w:t>Mosquito</w:t>
       </w:r>
@@ -10087,7 +9920,6 @@
       <w:r>
         <w:t>s</w:t>
       </w:r>
-      <w:proofErr w:type="spellEnd"/>
     </w:p>
     <w:p>
       <w:pPr>
@@ -10099,14 +9931,12 @@
           <w:strike/>
         </w:rPr>
       </w:pPr>
-      <w:proofErr w:type="spellStart"/>
       <w:r>
         <w:rPr>
           <w:strike/>
         </w:rPr>
         <w:t>Moths</w:t>
       </w:r>
-      <w:proofErr w:type="spellEnd"/>
     </w:p>
     <w:p>
       <w:pPr>
@@ -10118,14 +9948,12 @@
           <w:strike/>
         </w:rPr>
       </w:pPr>
-      <w:proofErr w:type="spellStart"/>
       <w:r>
         <w:rPr>
           <w:strike/>
         </w:rPr>
         <w:t>Bees</w:t>
       </w:r>
-      <w:proofErr w:type="spellEnd"/>
     </w:p>
     <w:p>
       <w:pPr>
@@ -10137,14 +9965,12 @@
           <w:strike/>
         </w:rPr>
       </w:pPr>
-      <w:proofErr w:type="spellStart"/>
       <w:r>
         <w:rPr>
           <w:strike/>
         </w:rPr>
         <w:t>Wasp</w:t>
       </w:r>
-      <w:proofErr w:type="spellEnd"/>
     </w:p>
     <w:p>
       <w:pPr>
@@ -10156,14 +9982,12 @@
           <w:strike/>
         </w:rPr>
       </w:pPr>
-      <w:proofErr w:type="spellStart"/>
       <w:r>
         <w:rPr>
           <w:strike/>
         </w:rPr>
         <w:t>Hornets</w:t>
       </w:r>
-      <w:proofErr w:type="spellEnd"/>
     </w:p>
     <w:p>
       <w:pPr>
@@ -10175,14 +9999,12 @@
           <w:strike/>
         </w:rPr>
       </w:pPr>
-      <w:proofErr w:type="spellStart"/>
       <w:r>
         <w:rPr>
           <w:strike/>
         </w:rPr>
         <w:t>Gnats</w:t>
       </w:r>
-      <w:proofErr w:type="spellEnd"/>
     </w:p>
     <w:p>
       <w:pPr>
@@ -10198,16 +10020,8 @@
         <w:rPr>
           <w:strike/>
         </w:rPr>
-        <w:t xml:space="preserve">Fruit </w:t>
-      </w:r>
-      <w:proofErr w:type="spellStart"/>
-      <w:r>
-        <w:rPr>
-          <w:strike/>
-        </w:rPr>
-        <w:t>Flies</w:t>
-      </w:r>
-      <w:proofErr w:type="spellEnd"/>
+        <w:t>Fruit Flies</w:t>
+      </w:r>
     </w:p>
     <w:p>
       <w:pPr>
@@ -10318,21 +10132,7 @@
         <w:rPr>
           <w:lang w:val="en-US"/>
         </w:rPr>
-        <w:t xml:space="preserve">More other beetle types (that look completely different + have some wild </w:t>
-      </w:r>
-      <w:proofErr w:type="spellStart"/>
-      <w:r>
-        <w:rPr>
-          <w:lang w:val="en-US"/>
-        </w:rPr>
-        <w:t>colouring</w:t>
-      </w:r>
-      <w:proofErr w:type="spellEnd"/>
-      <w:r>
-        <w:rPr>
-          <w:lang w:val="en-US"/>
-        </w:rPr>
-        <w:t>)</w:t>
+        <w:t>More other beetle types (that look completely different + have some wild colouring)</w:t>
       </w:r>
     </w:p>
     <w:p>
@@ -11352,7 +11152,6 @@
           <w:lang w:val="en-US"/>
         </w:rPr>
       </w:pPr>
-      <w:proofErr w:type="spellStart"/>
       <w:r>
         <w:rPr>
           <w:b/>
@@ -11361,7 +11160,6 @@
         </w:rPr>
         <w:t>Doubler</w:t>
       </w:r>
-      <w:proofErr w:type="spellEnd"/>
       <w:r>
         <w:rPr>
           <w:lang w:val="en-US"/>
@@ -11943,21 +11741,7 @@
         <w:rPr>
           <w:lang w:val="en-US"/>
         </w:rPr>
-        <w:t xml:space="preserve"> The window is brown, because boring white/grey/</w:t>
-      </w:r>
-      <w:proofErr w:type="spellStart"/>
-      <w:r>
-        <w:rPr>
-          <w:lang w:val="en-US"/>
-        </w:rPr>
-        <w:t>greyblue</w:t>
-      </w:r>
-      <w:proofErr w:type="spellEnd"/>
-      <w:r>
-        <w:rPr>
-          <w:lang w:val="en-US"/>
-        </w:rPr>
-        <w:t xml:space="preserve"> windows aren’t fun.</w:t>
+        <w:t xml:space="preserve"> The window is brown, because boring white/grey/greyblue windows aren’t fun.</w:t>
       </w:r>
       <w:r>
         <w:rPr>
@@ -12061,11 +11845,9 @@
       <w:pPr>
         <w:pStyle w:val="Heading2"/>
       </w:pPr>
-      <w:proofErr w:type="spellStart"/>
       <w:r>
         <w:t>Pondstill</w:t>
       </w:r>
-      <w:proofErr w:type="spellEnd"/>
     </w:p>
     <w:p>
       <w:pPr>
@@ -12087,25 +11869,7 @@
           <w:bCs/>
           <w:lang w:val="en-US"/>
         </w:rPr>
-        <w:t xml:space="preserve"> (</w:t>
-      </w:r>
-      <w:proofErr w:type="spellStart"/>
-      <w:r>
-        <w:rPr>
-          <w:b/>
-          <w:bCs/>
-          <w:lang w:val="en-US"/>
-        </w:rPr>
-        <w:t>lightblue</w:t>
-      </w:r>
-      <w:proofErr w:type="spellEnd"/>
-      <w:r>
-        <w:rPr>
-          <w:b/>
-          <w:bCs/>
-          <w:lang w:val="en-US"/>
-        </w:rPr>
-        <w:t>)</w:t>
+        <w:t xml:space="preserve"> (lightblue)</w:t>
       </w:r>
       <w:r>
         <w:rPr>
@@ -12119,35 +11883,7 @@
         <w:rPr>
           <w:lang w:val="en-US"/>
         </w:rPr>
-        <w:t xml:space="preserve"> a simple pond in top-view. Blue-</w:t>
-      </w:r>
-      <w:proofErr w:type="spellStart"/>
-      <w:r>
-        <w:rPr>
-          <w:lang w:val="en-US"/>
-        </w:rPr>
-        <w:t>ish</w:t>
-      </w:r>
-      <w:proofErr w:type="spellEnd"/>
-      <w:r>
-        <w:rPr>
-          <w:lang w:val="en-US"/>
-        </w:rPr>
-        <w:t xml:space="preserve"> water, Green-</w:t>
-      </w:r>
-      <w:proofErr w:type="spellStart"/>
-      <w:r>
-        <w:rPr>
-          <w:lang w:val="en-US"/>
-        </w:rPr>
-        <w:t>ish</w:t>
-      </w:r>
-      <w:proofErr w:type="spellEnd"/>
-      <w:r>
-        <w:rPr>
-          <w:lang w:val="en-US"/>
-        </w:rPr>
-        <w:t xml:space="preserve"> surroundings. Some stones to outline it and pink lilies.</w:t>
+        <w:t xml:space="preserve"> a simple pond in top-view. Blue-ish water, Green-ish surroundings. Some stones to outline it and pink lilies.</w:t>
       </w:r>
       <w:r>
         <w:rPr>
@@ -12155,7 +11891,6 @@
         </w:rPr>
         <w:t xml:space="preserve"> Points are </w:t>
       </w:r>
-      <w:proofErr w:type="spellStart"/>
       <w:r>
         <w:rPr>
           <w:i/>
@@ -12164,7 +11899,6 @@
         </w:rPr>
         <w:t>lilypads</w:t>
       </w:r>
-      <w:proofErr w:type="spellEnd"/>
       <w:r>
         <w:rPr>
           <w:lang w:val="en-US"/>
@@ -12257,21 +11991,7 @@
         <w:rPr>
           <w:lang w:val="en-US"/>
         </w:rPr>
-        <w:t>All movement is “</w:t>
-      </w:r>
-      <w:proofErr w:type="spellStart"/>
-      <w:r>
-        <w:rPr>
-          <w:lang w:val="en-US"/>
-        </w:rPr>
-        <w:t>slidy</w:t>
-      </w:r>
-      <w:proofErr w:type="spellEnd"/>
-      <w:r>
-        <w:rPr>
-          <w:lang w:val="en-US"/>
-        </w:rPr>
-        <w:t xml:space="preserve">”. </w:t>
+        <w:t xml:space="preserve">All movement is “slidy”. </w:t>
       </w:r>
     </w:p>
     <w:p>
@@ -12313,11 +12033,9 @@
       <w:pPr>
         <w:pStyle w:val="Heading2"/>
       </w:pPr>
-      <w:proofErr w:type="spellStart"/>
       <w:r>
         <w:t>Desertwail</w:t>
       </w:r>
-      <w:proofErr w:type="spellEnd"/>
     </w:p>
     <w:p>
       <w:pPr>
@@ -12464,14 +12182,12 @@
       <w:pPr>
         <w:pStyle w:val="Heading2"/>
       </w:pPr>
-      <w:proofErr w:type="spellStart"/>
       <w:r>
         <w:t>Forest</w:t>
       </w:r>
       <w:r>
         <w:t>kill</w:t>
       </w:r>
-      <w:proofErr w:type="spellEnd"/>
     </w:p>
     <w:p>
       <w:pPr>
@@ -12594,11 +12310,9 @@
       <w:pPr>
         <w:pStyle w:val="Heading2"/>
       </w:pPr>
-      <w:proofErr w:type="spellStart"/>
       <w:r>
         <w:t>Fruitsail</w:t>
       </w:r>
-      <w:proofErr w:type="spellEnd"/>
     </w:p>
     <w:p>
       <w:pPr>
@@ -13291,21 +13005,7 @@
         <w:rPr>
           <w:strike/>
         </w:rPr>
-        <w:t xml:space="preserve">Solution? </w:t>
-      </w:r>
-      <w:proofErr w:type="spellStart"/>
-      <w:r>
-        <w:rPr>
-          <w:strike/>
-        </w:rPr>
-        <w:t>Remove</w:t>
-      </w:r>
-      <w:proofErr w:type="spellEnd"/>
-      <w:r>
-        <w:rPr>
-          <w:strike/>
-        </w:rPr>
-        <w:t xml:space="preserve"> it.</w:t>
+        <w:t>Solution? Remove it.</w:t>
       </w:r>
     </w:p>
     <w:p>
@@ -13361,23 +13061,7 @@
           <w:strike/>
           <w:lang w:val="en-US"/>
         </w:rPr>
-        <w:t xml:space="preserve">I should disallow painting edges attached to a </w:t>
-      </w:r>
-      <w:proofErr w:type="spellStart"/>
-      <w:r>
-        <w:rPr>
-          <w:strike/>
-          <w:lang w:val="en-US"/>
-        </w:rPr>
-        <w:t>homebase</w:t>
-      </w:r>
-      <w:proofErr w:type="spellEnd"/>
-      <w:r>
-        <w:rPr>
-          <w:strike/>
-          <w:lang w:val="en-US"/>
-        </w:rPr>
-        <w:t xml:space="preserve">, to any other type </w:t>
+        <w:t xml:space="preserve">I should disallow painting edges attached to a homebase, to any other type </w:t>
       </w:r>
       <w:r>
         <w:rPr>
@@ -13386,9 +13070,75 @@
           <w:strike/>
           <w:lang w:val="en-US"/>
         </w:rPr>
-        <w:t xml:space="preserve">than the team that owns the </w:t>
-      </w:r>
-      <w:proofErr w:type="spellStart"/>
+        <w:t>than the team that owns the homebase</w:t>
+      </w:r>
+      <w:r>
+        <w:rPr>
+          <w:strike/>
+          <w:lang w:val="en-US"/>
+        </w:rPr>
+        <w:t>. (Otherwise, other players can annoy you and basically lock you into your home.)</w:t>
+      </w:r>
+    </w:p>
+    <w:p>
+      <w:pPr>
+        <w:pStyle w:val="ListParagraph"/>
+        <w:numPr>
+          <w:ilvl w:val="0"/>
+          <w:numId w:val="50"/>
+        </w:numPr>
+        <w:rPr>
+          <w:strike/>
+          <w:lang w:val="en-US"/>
+        </w:rPr>
+      </w:pPr>
+      <w:r>
+        <w:rPr>
+          <w:strike/>
+          <w:lang w:val="en-US"/>
+        </w:rPr>
+        <w:t>Similarly, protection from the home base fails in some cases. Mostly when you’re stuck or still in the respawn-animation.</w:t>
+      </w:r>
+    </w:p>
+    <w:p>
+      <w:pPr>
+        <w:pStyle w:val="ListParagraph"/>
+        <w:numPr>
+          <w:ilvl w:val="0"/>
+          <w:numId w:val="50"/>
+        </w:numPr>
+        <w:rPr>
+          <w:strike/>
+          <w:lang w:val="en-US"/>
+        </w:rPr>
+      </w:pPr>
+      <w:r>
+        <w:rPr>
+          <w:strike/>
+          <w:lang w:val="en-US"/>
+        </w:rPr>
+        <w:t>The push and pull forces (by e.g. the crickets) are too strong. Reduce their impact. (Also reduce the number of clouds on Desertwail for the same reason.)</w:t>
+      </w:r>
+    </w:p>
+    <w:p>
+      <w:pPr>
+        <w:pStyle w:val="ListParagraph"/>
+        <w:numPr>
+          <w:ilvl w:val="0"/>
+          <w:numId w:val="50"/>
+        </w:numPr>
+        <w:rPr>
+          <w:strike/>
+          <w:lang w:val="en-US"/>
+        </w:rPr>
+      </w:pPr>
+      <w:r>
+        <w:rPr>
+          <w:strike/>
+          <w:lang w:val="en-US"/>
+        </w:rPr>
+        <w:t xml:space="preserve">The fruit in Fruitfill is fine … but there’s more incentive to take fruit seriously if they can be </w:t>
+      </w:r>
       <w:r>
         <w:rPr>
           <w:i/>
@@ -13396,115 +13146,6 @@
           <w:strike/>
           <w:lang w:val="en-US"/>
         </w:rPr>
-        <w:t>homebase</w:t>
-      </w:r>
-      <w:proofErr w:type="spellEnd"/>
-      <w:r>
-        <w:rPr>
-          <w:strike/>
-          <w:lang w:val="en-US"/>
-        </w:rPr>
-        <w:t>. (Otherwise, other players can annoy you and basically lock you into your home.)</w:t>
-      </w:r>
-    </w:p>
-    <w:p>
-      <w:pPr>
-        <w:pStyle w:val="ListParagraph"/>
-        <w:numPr>
-          <w:ilvl w:val="0"/>
-          <w:numId w:val="50"/>
-        </w:numPr>
-        <w:rPr>
-          <w:strike/>
-          <w:lang w:val="en-US"/>
-        </w:rPr>
-      </w:pPr>
-      <w:r>
-        <w:rPr>
-          <w:strike/>
-          <w:lang w:val="en-US"/>
-        </w:rPr>
-        <w:t>Similarly, protection from the home base fails in some cases. Mostly when you’re stuck or still in the respawn-animation.</w:t>
-      </w:r>
-    </w:p>
-    <w:p>
-      <w:pPr>
-        <w:pStyle w:val="ListParagraph"/>
-        <w:numPr>
-          <w:ilvl w:val="0"/>
-          <w:numId w:val="50"/>
-        </w:numPr>
-        <w:rPr>
-          <w:strike/>
-          <w:lang w:val="en-US"/>
-        </w:rPr>
-      </w:pPr>
-      <w:r>
-        <w:rPr>
-          <w:strike/>
-          <w:lang w:val="en-US"/>
-        </w:rPr>
-        <w:t xml:space="preserve">The push and pull forces (by e.g. the crickets) are too strong. Reduce their impact. (Also reduce the number of clouds on </w:t>
-      </w:r>
-      <w:proofErr w:type="spellStart"/>
-      <w:r>
-        <w:rPr>
-          <w:strike/>
-          <w:lang w:val="en-US"/>
-        </w:rPr>
-        <w:t>Desertwail</w:t>
-      </w:r>
-      <w:proofErr w:type="spellEnd"/>
-      <w:r>
-        <w:rPr>
-          <w:strike/>
-          <w:lang w:val="en-US"/>
-        </w:rPr>
-        <w:t xml:space="preserve"> for the same reason.)</w:t>
-      </w:r>
-    </w:p>
-    <w:p>
-      <w:pPr>
-        <w:pStyle w:val="ListParagraph"/>
-        <w:numPr>
-          <w:ilvl w:val="0"/>
-          <w:numId w:val="50"/>
-        </w:numPr>
-        <w:rPr>
-          <w:strike/>
-          <w:lang w:val="en-US"/>
-        </w:rPr>
-      </w:pPr>
-      <w:r>
-        <w:rPr>
-          <w:strike/>
-          <w:lang w:val="en-US"/>
-        </w:rPr>
-        <w:t xml:space="preserve">The fruit in </w:t>
-      </w:r>
-      <w:proofErr w:type="spellStart"/>
-      <w:r>
-        <w:rPr>
-          <w:strike/>
-          <w:lang w:val="en-US"/>
-        </w:rPr>
-        <w:t>Fruitfill</w:t>
-      </w:r>
-      <w:proofErr w:type="spellEnd"/>
-      <w:r>
-        <w:rPr>
-          <w:strike/>
-          <w:lang w:val="en-US"/>
-        </w:rPr>
-        <w:t xml:space="preserve"> is fine … but there’s more incentive to take fruit seriously if they can be </w:t>
-      </w:r>
-      <w:r>
-        <w:rPr>
-          <w:i/>
-          <w:iCs/>
-          <w:strike/>
-          <w:lang w:val="en-US"/>
-        </w:rPr>
         <w:t>positive</w:t>
       </w:r>
       <w:r>
@@ -13580,6 +13221,9 @@
         </w:rPr>
       </w:pPr>
       <w:r>
+        <w:rPr>
+          <w:lang w:val="en-US"/>
+        </w:rPr>
         <w:br w:type="page"/>
       </w:r>
     </w:p>
@@ -13908,21 +13552,7 @@
         <w:rPr>
           <w:lang w:val="en-US"/>
         </w:rPr>
-        <w:t>Ensure quick-</w:t>
-      </w:r>
-      <w:proofErr w:type="spellStart"/>
-      <w:r>
-        <w:rPr>
-          <w:lang w:val="en-US"/>
-        </w:rPr>
-        <w:t>gameover</w:t>
-      </w:r>
-      <w:proofErr w:type="spellEnd"/>
-      <w:r>
-        <w:rPr>
-          <w:lang w:val="en-US"/>
-        </w:rPr>
-        <w:t xml:space="preserve"> is turned off</w:t>
+        <w:t>Ensure quick-gameover is turned off</w:t>
       </w:r>
     </w:p>
     <w:p>
@@ -13958,16 +13588,8 @@
         <w:rPr>
           <w:lang w:val="en-US"/>
         </w:rPr>
-        <w:t xml:space="preserve">Remove </w:t>
-      </w:r>
-      <w:proofErr w:type="spellStart"/>
-      <w:r>
-        <w:rPr>
-          <w:lang w:val="en-US"/>
-        </w:rPr>
-        <w:t>debug_edge_types</w:t>
-      </w:r>
-      <w:proofErr w:type="spellEnd"/>
+        <w:t>Remove debug_edge_types</w:t>
+      </w:r>
       <w:r>
         <w:rPr>
           <w:lang w:val="en-US"/>
@@ -14392,13 +14014,7 @@
         <w:rPr>
           <w:lang w:val="en-US"/>
         </w:rPr>
-        <w:t>, such as free jumping</w:t>
-      </w:r>
-      <w:r>
-        <w:rPr>
-          <w:lang w:val="en-US"/>
-        </w:rPr>
-        <w:t>?</w:t>
+        <w:t>, such as free jumping?</w:t>
       </w:r>
     </w:p>
     <w:p>
@@ -14594,7 +14210,6 @@
         </w:rPr>
         <w:t>Pause/</w:t>
       </w:r>
-      <w:proofErr w:type="spellStart"/>
       <w:r>
         <w:rPr>
           <w:b/>
@@ -14603,7 +14218,6 @@
         </w:rPr>
         <w:t>Gameover</w:t>
       </w:r>
-      <w:proofErr w:type="spellEnd"/>
       <w:r>
         <w:rPr>
           <w:lang w:val="en-US"/>
@@ -15020,17 +14634,23 @@
       </w:pPr>
       <w:r>
         <w:rPr>
-          <w:b/>
-          <w:bCs/>
-          <w:lang w:val="en-US"/>
-        </w:rPr>
-        <w:t>Removing entities from edges</w:t>
-      </w:r>
-      <w:r>
-        <w:rPr>
-          <w:lang w:val="en-US"/>
-        </w:rPr>
-        <w:t xml:space="preserve"> (when they die) =&gt; this fails, on rare occasions, but I don’t know why. </w:t>
+          <w:lang w:val="en-US"/>
+        </w:rPr>
+        <w:t xml:space="preserve">The original idea of “starting each game with a X-web” actually worked quite nice, because it ensured a wide web with connectivity, and it </w:t>
+      </w:r>
+      <w:r>
+        <w:rPr>
+          <w:i/>
+          <w:iCs/>
+          <w:lang w:val="en-US"/>
+        </w:rPr>
+        <w:t>looks</w:t>
+      </w:r>
+      <w:r>
+        <w:rPr>
+          <w:lang w:val="en-US"/>
+        </w:rPr>
+        <w:t xml:space="preserve"> like a spider web.</w:t>
       </w:r>
     </w:p>
     <w:p>
@@ -15050,13 +14670,51 @@
           <w:bCs/>
           <w:lang w:val="en-US"/>
         </w:rPr>
+        <w:t>Removing entities from edges</w:t>
+      </w:r>
+      <w:r>
+        <w:rPr>
+          <w:lang w:val="en-US"/>
+        </w:rPr>
+        <w:t xml:space="preserve"> (when they die) =&gt; this fails, on rare occasions, but I don’t know why </w:t>
+      </w:r>
+      <w:r>
+        <w:rPr>
+          <w:lang w:val="en-US"/>
+        </w:rPr>
+        <w:t>=&gt; seems fixed now</w:t>
+      </w:r>
+    </w:p>
+    <w:p>
+      <w:pPr>
+        <w:pStyle w:val="ListParagraph"/>
+        <w:numPr>
+          <w:ilvl w:val="0"/>
+          <w:numId w:val="17"/>
+        </w:numPr>
+        <w:rPr>
+          <w:lang w:val="en-US"/>
+        </w:rPr>
+      </w:pPr>
+      <w:r>
+        <w:rPr>
+          <w:b/>
+          <w:bCs/>
+          <w:lang w:val="en-US"/>
+        </w:rPr>
         <w:t>Bit wonky jumps.</w:t>
       </w:r>
       <w:r>
         <w:rPr>
           <w:lang w:val="en-US"/>
         </w:rPr>
-        <w:t xml:space="preserve"> Again, on rare occasions, it makes a huge jump (which shouldn’t be allowed according to its silk/points). And then it doesn’t create a new edge for that.</w:t>
+        <w:t xml:space="preserve"> Again, on rare occasions, it makes a huge jump (which shouldn’t be allowed according to its silk/points). And then it doesn’t create a new edge for that</w:t>
+      </w:r>
+      <w:r>
+        <w:rPr>
+          <w:lang w:val="en-US"/>
+        </w:rPr>
+        <w:t xml:space="preserve"> =&gt; might also be completely fixed now!</w:t>
       </w:r>
     </w:p>
     <w:p>
@@ -15334,27 +14992,14 @@
         <w:rPr>
           <w:lang w:val="en-US"/>
         </w:rPr>
+        <w:lastRenderedPageBreak/>
         <w:t>Do</w:t>
       </w:r>
       <w:r>
         <w:rPr>
           <w:lang w:val="en-US"/>
         </w:rPr>
-        <w:t xml:space="preserve"> </w:t>
-      </w:r>
-      <w:proofErr w:type="spellStart"/>
-      <w:r>
-        <w:rPr>
-          <w:lang w:val="en-US"/>
-        </w:rPr>
-        <w:t>a</w:t>
-      </w:r>
-      <w:proofErr w:type="spellEnd"/>
-      <w:r>
-        <w:rPr>
-          <w:lang w:val="en-US"/>
-        </w:rPr>
-        <w:t xml:space="preserve"> </w:t>
+        <w:t xml:space="preserve"> a </w:t>
       </w:r>
       <w:r>
         <w:rPr>
@@ -15394,7 +15039,6 @@
           <w:iCs/>
           <w:lang w:val="en-US"/>
         </w:rPr>
-        <w:lastRenderedPageBreak/>
         <w:t>Interpolate</w:t>
       </w:r>
       <w:r>

</xml_diff>